<commit_message>
--CuongDVT-- Thêm mô tả chức năng "Rút tiền" cho tài liệu thiết kế phần mềm
</commit_message>
<xml_diff>
--- a/Documents/TLTKPM_Nhóm Trương Tiến Phúc.docx
+++ b/Documents/TLTKPM_Nhóm Trương Tiến Phúc.docx
@@ -1,6 +1,6 @@
 
 <file path=word/document.xml><?xml version="1.0" encoding="utf-8"?>
-<w:document xmlns:wpc="http://schemas.microsoft.com/office/word/2010/wordprocessingCanvas" xmlns:mc="http://schemas.openxmlformats.org/markup-compatibility/2006" xmlns:o="urn:schemas-microsoft-com:office:office" xmlns:r="http://schemas.openxmlformats.org/officeDocument/2006/relationships" xmlns:m="http://schemas.openxmlformats.org/officeDocument/2006/math" xmlns:v="urn:schemas-microsoft-com:vml" xmlns:wp14="http://schemas.microsoft.com/office/word/2010/wordprocessingDrawing" xmlns:wp="http://schemas.openxmlformats.org/drawingml/2006/wordprocessingDrawing" xmlns:w10="urn:schemas-microsoft-com:office:word" xmlns:w="http://schemas.openxmlformats.org/wordprocessingml/2006/main" xmlns:w14="http://schemas.microsoft.com/office/word/2010/wordml" xmlns:w15="http://schemas.microsoft.com/office/word/2012/wordml" xmlns:wpg="http://schemas.microsoft.com/office/word/2010/wordprocessingGroup" xmlns:wpi="http://schemas.microsoft.com/office/word/2010/wordprocessingInk" xmlns:wne="http://schemas.microsoft.com/office/word/2006/wordml" xmlns:wps="http://schemas.microsoft.com/office/word/2010/wordprocessingShape" mc:Ignorable="w14 w15 wp14">
+<w:document xmlns:wpc="http://schemas.microsoft.com/office/word/2010/wordprocessingCanvas" xmlns:mc="http://schemas.openxmlformats.org/markup-compatibility/2006" xmlns:o="urn:schemas-microsoft-com:office:office" xmlns:r="http://schemas.openxmlformats.org/officeDocument/2006/relationships" xmlns:m="http://schemas.openxmlformats.org/officeDocument/2006/math" xmlns:v="urn:schemas-microsoft-com:vml" xmlns:wp14="http://schemas.microsoft.com/office/word/2010/wordprocessingDrawing" xmlns:wp="http://schemas.openxmlformats.org/drawingml/2006/wordprocessingDrawing" xmlns:w10="urn:schemas-microsoft-com:office:word" xmlns:w="http://schemas.openxmlformats.org/wordprocessingml/2006/main" xmlns:w14="http://schemas.microsoft.com/office/word/2010/wordml" xmlns:wpg="http://schemas.microsoft.com/office/word/2010/wordprocessingGroup" xmlns:wpi="http://schemas.microsoft.com/office/word/2010/wordprocessingInk" xmlns:wne="http://schemas.microsoft.com/office/word/2006/wordml" xmlns:wps="http://schemas.microsoft.com/office/word/2010/wordprocessingShape" mc:Ignorable="w14 wp14">
   <w:body>
     <w:p>
       <w:pPr>
@@ -36,7 +36,7 @@
                     </pic:cNvPicPr>
                   </pic:nvPicPr>
                   <pic:blipFill>
-                    <a:blip r:embed="rId7">
+                    <a:blip r:embed="rId8">
                       <a:extLst>
                         <a:ext uri="{28A0092B-C50C-407E-A947-70E740481C1C}">
                           <a14:useLocalDpi xmlns:a14="http://schemas.microsoft.com/office/drawing/2010/main" val="0"/>
@@ -1264,13 +1264,19 @@
             <w:pPr>
               <w:spacing w:before="0" w:beforeAutospacing="0" w:after="0" w:afterAutospacing="0" w:line="240" w:lineRule="auto"/>
               <w:ind w:firstLine="0"/>
-              <w:jc w:val="left"/>
-              <w:rPr>
-                <w:b/>
-                <w:sz w:val="24"/>
-                <w:szCs w:val="24"/>
-              </w:rPr>
-            </w:pPr>
+              <w:jc w:val="center"/>
+              <w:rPr>
+                <w:sz w:val="24"/>
+                <w:szCs w:val="24"/>
+              </w:rPr>
+            </w:pPr>
+            <w:r>
+              <w:rPr>
+                <w:sz w:val="24"/>
+                <w:szCs w:val="24"/>
+              </w:rPr>
+              <w:t>05/04/2015</w:t>
+            </w:r>
           </w:p>
         </w:tc>
         <w:tc>
@@ -1281,13 +1287,19 @@
             <w:pPr>
               <w:spacing w:before="0" w:beforeAutospacing="0" w:after="0" w:afterAutospacing="0" w:line="240" w:lineRule="auto"/>
               <w:ind w:firstLine="0"/>
-              <w:jc w:val="left"/>
-              <w:rPr>
-                <w:b/>
-                <w:sz w:val="24"/>
-                <w:szCs w:val="24"/>
-              </w:rPr>
-            </w:pPr>
+              <w:jc w:val="center"/>
+              <w:rPr>
+                <w:sz w:val="24"/>
+                <w:szCs w:val="24"/>
+              </w:rPr>
+            </w:pPr>
+            <w:r>
+              <w:rPr>
+                <w:sz w:val="24"/>
+                <w:szCs w:val="24"/>
+              </w:rPr>
+              <w:t>CuongDVT</w:t>
+            </w:r>
           </w:p>
         </w:tc>
         <w:tc>
@@ -1298,13 +1310,19 @@
             <w:pPr>
               <w:spacing w:before="0" w:beforeAutospacing="0" w:after="0" w:afterAutospacing="0" w:line="240" w:lineRule="auto"/>
               <w:ind w:firstLine="0"/>
-              <w:jc w:val="left"/>
-              <w:rPr>
-                <w:b/>
-                <w:sz w:val="24"/>
-                <w:szCs w:val="24"/>
-              </w:rPr>
-            </w:pPr>
+              <w:jc w:val="center"/>
+              <w:rPr>
+                <w:sz w:val="24"/>
+                <w:szCs w:val="24"/>
+              </w:rPr>
+            </w:pPr>
+            <w:r>
+              <w:rPr>
+                <w:sz w:val="24"/>
+                <w:szCs w:val="24"/>
+              </w:rPr>
+              <w:t>Thêm mô tả cho chức năng “Rút tiền”</w:t>
+            </w:r>
           </w:p>
         </w:tc>
         <w:tc>
@@ -1315,13 +1333,19 @@
             <w:pPr>
               <w:spacing w:before="0" w:beforeAutospacing="0" w:after="0" w:afterAutospacing="0" w:line="240" w:lineRule="auto"/>
               <w:ind w:firstLine="0"/>
-              <w:jc w:val="left"/>
-              <w:rPr>
-                <w:b/>
-                <w:sz w:val="24"/>
-                <w:szCs w:val="24"/>
-              </w:rPr>
-            </w:pPr>
+              <w:jc w:val="center"/>
+              <w:rPr>
+                <w:sz w:val="24"/>
+                <w:szCs w:val="24"/>
+              </w:rPr>
+            </w:pPr>
+            <w:r>
+              <w:rPr>
+                <w:sz w:val="24"/>
+                <w:szCs w:val="24"/>
+              </w:rPr>
+              <w:t>V1.0</w:t>
+            </w:r>
           </w:p>
         </w:tc>
         <w:tc>
@@ -1332,13 +1356,19 @@
             <w:pPr>
               <w:spacing w:before="0" w:beforeAutospacing="0" w:after="0" w:afterAutospacing="0" w:line="240" w:lineRule="auto"/>
               <w:ind w:firstLine="0"/>
-              <w:jc w:val="left"/>
-              <w:rPr>
-                <w:b/>
-                <w:sz w:val="24"/>
-                <w:szCs w:val="24"/>
-              </w:rPr>
-            </w:pPr>
+              <w:jc w:val="center"/>
+              <w:rPr>
+                <w:sz w:val="24"/>
+                <w:szCs w:val="24"/>
+              </w:rPr>
+            </w:pPr>
+            <w:r>
+              <w:rPr>
+                <w:sz w:val="24"/>
+                <w:szCs w:val="24"/>
+              </w:rPr>
+              <w:t>Bổ dung tài liệu</w:t>
+            </w:r>
           </w:p>
         </w:tc>
         <w:tc>
@@ -1349,13 +1379,19 @@
             <w:pPr>
               <w:spacing w:before="0" w:beforeAutospacing="0" w:after="0" w:afterAutospacing="0" w:line="240" w:lineRule="auto"/>
               <w:ind w:firstLine="0"/>
-              <w:jc w:val="left"/>
-              <w:rPr>
-                <w:b/>
-                <w:sz w:val="24"/>
-                <w:szCs w:val="24"/>
-              </w:rPr>
-            </w:pPr>
+              <w:jc w:val="center"/>
+              <w:rPr>
+                <w:sz w:val="24"/>
+                <w:szCs w:val="24"/>
+              </w:rPr>
+            </w:pPr>
+            <w:r>
+              <w:rPr>
+                <w:sz w:val="24"/>
+                <w:szCs w:val="24"/>
+              </w:rPr>
+              <w:t>V1.0</w:t>
+            </w:r>
           </w:p>
         </w:tc>
       </w:tr>
@@ -1572,8 +1608,6 @@
             </w:pPr>
           </w:p>
         </w:tc>
-        <w:bookmarkStart w:id="0" w:name="_GoBack"/>
-        <w:bookmarkEnd w:id="0"/>
       </w:tr>
       <w:tr>
         <w:trPr>
@@ -1611,6 +1645,8 @@
                 <w:szCs w:val="24"/>
               </w:rPr>
             </w:pPr>
+            <w:bookmarkStart w:id="0" w:name="_GoBack"/>
+            <w:bookmarkEnd w:id="0"/>
           </w:p>
         </w:tc>
         <w:tc>
@@ -8368,10 +8404,10 @@
             <v:path o:extrusionok="f" gradientshapeok="t" o:connecttype="rect"/>
             <o:lock v:ext="edit" aspectratio="t"/>
           </v:shapetype>
-          <v:shape id="_x0000_i1038" type="#_x0000_t75" style="width:234pt;height:467.25pt" o:ole="">
-            <v:imagedata r:id="rId8" o:title=""/>
+          <v:shape id="_x0000_i1025" type="#_x0000_t75" style="width:234pt;height:467.25pt" o:ole="">
+            <v:imagedata r:id="rId9" o:title=""/>
           </v:shape>
-          <o:OLEObject Type="Embed" ProgID="Visio.Drawing.15" ShapeID="_x0000_i1038" DrawAspect="Content" ObjectID="_1489756568" r:id="rId9"/>
+          <o:OLEObject Type="Embed" ProgID="Visio.Drawing.15" ShapeID="_x0000_i1025" DrawAspect="Content" ObjectID="_1489759825" r:id="rId10"/>
         </w:object>
       </w:r>
     </w:p>
@@ -8438,10 +8474,10 @@
           <w:szCs w:val="24"/>
         </w:rPr>
         <w:object w:dxaOrig="11971" w:dyaOrig="9065">
-          <v:shape id="_x0000_i1025" type="#_x0000_t75" style="width:487.5pt;height:369.75pt" o:ole="">
-            <v:imagedata r:id="rId10" o:title=""/>
+          <v:shape id="_x0000_i1026" type="#_x0000_t75" style="width:487.5pt;height:369.75pt" o:ole="">
+            <v:imagedata r:id="rId11" o:title=""/>
           </v:shape>
-          <o:OLEObject Type="Embed" ProgID="Visio.Drawing.11" ShapeID="_x0000_i1025" DrawAspect="Content" ObjectID="_1489756569" r:id="rId11"/>
+          <o:OLEObject Type="Embed" ProgID="Visio.Drawing.11" ShapeID="_x0000_i1026" DrawAspect="Content" ObjectID="_1489759826" r:id="rId12"/>
         </w:object>
       </w:r>
     </w:p>
@@ -8513,7 +8549,6 @@
                 <w:sz w:val="24"/>
                 <w:szCs w:val="24"/>
               </w:rPr>
-              <w:lastRenderedPageBreak/>
               <w:t>Mã yêu cầu</w:t>
             </w:r>
           </w:p>
@@ -8996,6 +9031,7 @@
                 <w:sz w:val="24"/>
                 <w:szCs w:val="24"/>
               </w:rPr>
+              <w:lastRenderedPageBreak/>
               <w:t>YC6</w:t>
             </w:r>
           </w:p>
@@ -9519,7 +9555,6 @@
           <w:sz w:val="24"/>
           <w:szCs w:val="24"/>
         </w:rPr>
-        <w:lastRenderedPageBreak/>
         <w:t>Tăng sự linh hoạt giữa tầng giao diện và tầng tĩnh để chúng không trao đổi trực tiếp với nhau.</w:t>
       </w:r>
     </w:p>
@@ -9627,6 +9662,7 @@
           <w:sz w:val="24"/>
           <w:szCs w:val="24"/>
         </w:rPr>
+        <w:lastRenderedPageBreak/>
         <w:t xml:space="preserve">Các đối tượng </w:t>
       </w:r>
       <w:r>
@@ -10856,8 +10892,8 @@
         <w:tblLook w:val="04A0" w:firstRow="1" w:lastRow="0" w:firstColumn="1" w:lastColumn="0" w:noHBand="0" w:noVBand="1"/>
       </w:tblPr>
       <w:tblGrid>
-        <w:gridCol w:w="2155"/>
-        <w:gridCol w:w="7729"/>
+        <w:gridCol w:w="2207"/>
+        <w:gridCol w:w="7915"/>
       </w:tblGrid>
       <w:tr>
         <w:tc>
@@ -11310,10 +11346,10 @@
           <w:szCs w:val="24"/>
         </w:rPr>
         <w:object w:dxaOrig="9715" w:dyaOrig="10987">
-          <v:shape id="_x0000_i1026" type="#_x0000_t75" style="width:468pt;height:434.25pt" o:ole="">
-            <v:imagedata r:id="rId12" o:title=""/>
+          <v:shape id="_x0000_i1027" type="#_x0000_t75" style="width:468pt;height:434.25pt" o:ole="">
+            <v:imagedata r:id="rId13" o:title=""/>
           </v:shape>
-          <o:OLEObject Type="Embed" ProgID="Visio.Drawing.11" ShapeID="_x0000_i1026" DrawAspect="Content" ObjectID="_1489756570" r:id="rId13"/>
+          <o:OLEObject Type="Embed" ProgID="Visio.Drawing.11" ShapeID="_x0000_i1027" DrawAspect="Content" ObjectID="_1489759827" r:id="rId14"/>
         </w:object>
       </w:r>
     </w:p>
@@ -11529,10 +11565,10 @@
           <w:szCs w:val="24"/>
         </w:rPr>
         <w:object w:dxaOrig="10284" w:dyaOrig="5834">
-          <v:shape id="_x0000_i1027" type="#_x0000_t75" style="width:488.25pt;height:276.75pt" o:ole="">
-            <v:imagedata r:id="rId14" o:title=""/>
+          <v:shape id="_x0000_i1028" type="#_x0000_t75" style="width:488.25pt;height:276.75pt" o:ole="">
+            <v:imagedata r:id="rId15" o:title=""/>
           </v:shape>
-          <o:OLEObject Type="Embed" ProgID="Visio.Drawing.11" ShapeID="_x0000_i1027" DrawAspect="Content" ObjectID="_1489756571" r:id="rId15"/>
+          <o:OLEObject Type="Embed" ProgID="Visio.Drawing.11" ShapeID="_x0000_i1028" DrawAspect="Content" ObjectID="_1489759828" r:id="rId16"/>
         </w:object>
       </w:r>
     </w:p>
@@ -11571,10 +11607,10 @@
       </w:pPr>
       <w:r>
         <w:object w:dxaOrig="9616" w:dyaOrig="6240">
-          <v:shape id="_x0000_i1028" type="#_x0000_t75" style="width:480pt;height:312pt" o:ole="">
-            <v:imagedata r:id="rId16" o:title=""/>
+          <v:shape id="_x0000_i1029" type="#_x0000_t75" style="width:480pt;height:312pt" o:ole="">
+            <v:imagedata r:id="rId17" o:title=""/>
           </v:shape>
-          <o:OLEObject Type="Embed" ProgID="Visio.Drawing.15" ShapeID="_x0000_i1028" DrawAspect="Content" ObjectID="_1489756572" r:id="rId17"/>
+          <o:OLEObject Type="Embed" ProgID="Visio.Drawing.15" ShapeID="_x0000_i1029" DrawAspect="Content" ObjectID="_1489759829" r:id="rId18"/>
         </w:object>
       </w:r>
     </w:p>
@@ -11646,8 +11682,8 @@
         <w:tblLook w:val="04A0" w:firstRow="1" w:lastRow="0" w:firstColumn="1" w:lastColumn="0" w:noHBand="0" w:noVBand="1"/>
       </w:tblPr>
       <w:tblGrid>
-        <w:gridCol w:w="1827"/>
-        <w:gridCol w:w="8057"/>
+        <w:gridCol w:w="1871"/>
+        <w:gridCol w:w="8251"/>
       </w:tblGrid>
       <w:tr>
         <w:tc>
@@ -12134,10 +12170,10 @@
           <w:szCs w:val="24"/>
         </w:rPr>
         <w:object w:dxaOrig="11297" w:dyaOrig="11023">
-          <v:shape id="_x0000_i1029" type="#_x0000_t75" style="width:468pt;height:456pt" o:ole="">
-            <v:imagedata r:id="rId18" o:title=""/>
+          <v:shape id="_x0000_i1030" type="#_x0000_t75" style="width:468pt;height:456pt" o:ole="">
+            <v:imagedata r:id="rId19" o:title=""/>
           </v:shape>
-          <o:OLEObject Type="Embed" ProgID="Visio.Drawing.11" ShapeID="_x0000_i1029" DrawAspect="Content" ObjectID="_1489756573" r:id="rId19"/>
+          <o:OLEObject Type="Embed" ProgID="Visio.Drawing.11" ShapeID="_x0000_i1030" DrawAspect="Content" ObjectID="_1489759830" r:id="rId20"/>
         </w:object>
       </w:r>
     </w:p>
@@ -12348,10 +12384,10 @@
           <w:szCs w:val="24"/>
         </w:rPr>
         <w:object w:dxaOrig="10299" w:dyaOrig="6068">
-          <v:shape id="_x0000_i1030" type="#_x0000_t75" style="width:486.75pt;height:286.5pt" o:ole="">
-            <v:imagedata r:id="rId20" o:title=""/>
+          <v:shape id="_x0000_i1031" type="#_x0000_t75" style="width:486.75pt;height:286.5pt" o:ole="">
+            <v:imagedata r:id="rId21" o:title=""/>
           </v:shape>
-          <o:OLEObject Type="Embed" ProgID="Visio.Drawing.11" ShapeID="_x0000_i1030" DrawAspect="Content" ObjectID="_1489756574" r:id="rId21"/>
+          <o:OLEObject Type="Embed" ProgID="Visio.Drawing.11" ShapeID="_x0000_i1031" DrawAspect="Content" ObjectID="_1489759831" r:id="rId22"/>
         </w:object>
       </w:r>
     </w:p>
@@ -12390,10 +12426,10 @@
       </w:pPr>
       <w:r>
         <w:object w:dxaOrig="9616" w:dyaOrig="6240">
-          <v:shape id="_x0000_i1031" type="#_x0000_t75" style="width:480pt;height:312pt" o:ole="">
-            <v:imagedata r:id="rId22" o:title=""/>
+          <v:shape id="_x0000_i1032" type="#_x0000_t75" style="width:480pt;height:312pt" o:ole="">
+            <v:imagedata r:id="rId23" o:title=""/>
           </v:shape>
-          <o:OLEObject Type="Embed" ProgID="Visio.Drawing.15" ShapeID="_x0000_i1031" DrawAspect="Content" ObjectID="_1489756575" r:id="rId23"/>
+          <o:OLEObject Type="Embed" ProgID="Visio.Drawing.15" ShapeID="_x0000_i1032" DrawAspect="Content" ObjectID="_1489759832" r:id="rId24"/>
         </w:object>
       </w:r>
     </w:p>
@@ -12657,25 +12693,14 @@
     </w:p>
     <w:p>
       <w:pPr>
-        <w:pStyle w:val="ListParagraph"/>
+        <w:pStyle w:val="Heading2"/>
         <w:numPr>
           <w:ilvl w:val="1"/>
           <w:numId w:val="16"/>
         </w:numPr>
-        <w:jc w:val="left"/>
-        <w:rPr>
-          <w:b/>
-          <w:sz w:val="24"/>
-          <w:szCs w:val="24"/>
-        </w:rPr>
-      </w:pPr>
-      <w:r>
-        <w:rPr>
-          <w:b/>
-          <w:sz w:val="24"/>
-          <w:szCs w:val="24"/>
-        </w:rPr>
-        <w:t>Thành phần 3</w:t>
+      </w:pPr>
+      <w:r>
+        <w:t>Chức năng rút tiền</w:t>
       </w:r>
     </w:p>
     <w:p>
@@ -12696,8 +12721,584 @@
           <w:szCs w:val="24"/>
           <w:u w:val="single"/>
         </w:rPr>
+        <w:t>Khái quát:</w:t>
+      </w:r>
+    </w:p>
+    <w:tbl>
+      <w:tblPr>
+        <w:tblW w:w="5014" w:type="pct"/>
+        <w:tblInd w:w="25" w:type="dxa"/>
+        <w:tblBorders>
+          <w:top w:val="single" w:sz="4" w:space="0" w:color="548DD4"/>
+          <w:left w:val="single" w:sz="4" w:space="0" w:color="548DD4"/>
+          <w:bottom w:val="single" w:sz="4" w:space="0" w:color="548DD4"/>
+          <w:right w:val="single" w:sz="4" w:space="0" w:color="548DD4"/>
+          <w:insideH w:val="single" w:sz="4" w:space="0" w:color="548DD4"/>
+          <w:insideV w:val="single" w:sz="4" w:space="0" w:color="548DD4"/>
+        </w:tblBorders>
+        <w:tblCellMar>
+          <w:top w:w="29" w:type="dxa"/>
+          <w:left w:w="115" w:type="dxa"/>
+          <w:bottom w:w="29" w:type="dxa"/>
+          <w:right w:w="115" w:type="dxa"/>
+        </w:tblCellMar>
+        <w:tblLook w:val="04A0" w:firstRow="1" w:lastRow="0" w:firstColumn="1" w:lastColumn="0" w:noHBand="0" w:noVBand="1"/>
+      </w:tblPr>
+      <w:tblGrid>
+        <w:gridCol w:w="1891"/>
+        <w:gridCol w:w="8340"/>
+      </w:tblGrid>
+      <w:tr>
+        <w:trPr>
+          <w:trHeight w:val="361"/>
+        </w:trPr>
+        <w:tc>
+          <w:tcPr>
+            <w:tcW w:w="924" w:type="pct"/>
+            <w:tcBorders>
+              <w:bottom w:val="single" w:sz="4" w:space="0" w:color="548DD4"/>
+            </w:tcBorders>
+            <w:shd w:val="clear" w:color="auto" w:fill="4F81BD"/>
+          </w:tcPr>
+          <w:p>
+            <w:pPr>
+              <w:spacing w:before="0" w:beforeAutospacing="0" w:after="0" w:afterAutospacing="0" w:line="276" w:lineRule="auto"/>
+              <w:ind w:firstLine="0"/>
+              <w:jc w:val="left"/>
+              <w:rPr>
+                <w:rFonts w:ascii="Arial" w:eastAsia="Times New Roman" w:hAnsi="Arial" w:cs="Arial"/>
+                <w:b/>
+                <w:bCs/>
+                <w:color w:val="FFFFFF"/>
+                <w:sz w:val="20"/>
+                <w:szCs w:val="20"/>
+                <w:lang w:eastAsia="en-US"/>
+              </w:rPr>
+            </w:pPr>
+            <w:r>
+              <w:rPr>
+                <w:rFonts w:ascii="Arial" w:eastAsia="Times New Roman" w:hAnsi="Arial" w:cs="Arial"/>
+                <w:b/>
+                <w:bCs/>
+                <w:color w:val="FFFFFF"/>
+                <w:sz w:val="20"/>
+                <w:szCs w:val="20"/>
+                <w:lang w:eastAsia="en-US"/>
+              </w:rPr>
+              <w:lastRenderedPageBreak/>
+              <w:t>Tên</w:t>
+            </w:r>
+          </w:p>
+        </w:tc>
+        <w:tc>
+          <w:tcPr>
+            <w:tcW w:w="4076" w:type="pct"/>
+            <w:shd w:val="clear" w:color="auto" w:fill="auto"/>
+          </w:tcPr>
+          <w:p>
+            <w:pPr>
+              <w:spacing w:before="0" w:beforeAutospacing="0" w:after="0" w:afterAutospacing="0" w:line="276" w:lineRule="auto"/>
+              <w:ind w:firstLine="0"/>
+              <w:jc w:val="left"/>
+              <w:rPr>
+                <w:rFonts w:ascii="Arial" w:eastAsia="Times New Roman" w:hAnsi="Arial" w:cs="Arial"/>
+                <w:bCs/>
+                <w:sz w:val="20"/>
+                <w:szCs w:val="20"/>
+                <w:lang w:eastAsia="en-US"/>
+              </w:rPr>
+            </w:pPr>
+            <w:r>
+              <w:rPr>
+                <w:rFonts w:ascii="Arial" w:hAnsi="Arial"/>
+                <w:sz w:val="20"/>
+                <w:szCs w:val="24"/>
+              </w:rPr>
+              <w:t>Rút tiền</w:t>
+            </w:r>
+          </w:p>
+        </w:tc>
+      </w:tr>
+      <w:tr>
+        <w:trPr>
+          <w:trHeight w:val="361"/>
+        </w:trPr>
+        <w:tc>
+          <w:tcPr>
+            <w:tcW w:w="924" w:type="pct"/>
+            <w:shd w:val="clear" w:color="auto" w:fill="4F81BD"/>
+          </w:tcPr>
+          <w:p>
+            <w:pPr>
+              <w:spacing w:before="0" w:beforeAutospacing="0" w:after="0" w:afterAutospacing="0" w:line="276" w:lineRule="auto"/>
+              <w:ind w:firstLine="0"/>
+              <w:jc w:val="left"/>
+              <w:rPr>
+                <w:rFonts w:ascii="Arial" w:eastAsia="Times New Roman" w:hAnsi="Arial" w:cs="Arial"/>
+                <w:b/>
+                <w:bCs/>
+                <w:color w:val="FFFFFF"/>
+                <w:sz w:val="20"/>
+                <w:szCs w:val="20"/>
+                <w:lang w:eastAsia="en-US"/>
+              </w:rPr>
+            </w:pPr>
+            <w:r>
+              <w:rPr>
+                <w:rFonts w:ascii="Arial" w:eastAsia="Times New Roman" w:hAnsi="Arial" w:cs="Arial"/>
+                <w:b/>
+                <w:bCs/>
+                <w:color w:val="FFFFFF"/>
+                <w:sz w:val="20"/>
+                <w:szCs w:val="20"/>
+                <w:lang w:eastAsia="en-US"/>
+              </w:rPr>
+              <w:t>Mô tả</w:t>
+            </w:r>
+          </w:p>
+        </w:tc>
+        <w:tc>
+          <w:tcPr>
+            <w:tcW w:w="4076" w:type="pct"/>
+          </w:tcPr>
+          <w:p>
+            <w:pPr>
+              <w:spacing w:before="0" w:beforeAutospacing="0" w:after="0" w:afterAutospacing="0" w:line="276" w:lineRule="auto"/>
+              <w:ind w:firstLine="0"/>
+              <w:jc w:val="left"/>
+              <w:rPr>
+                <w:rFonts w:ascii="Arial" w:eastAsia="Times New Roman" w:hAnsi="Arial" w:cs="Arial"/>
+                <w:bCs/>
+                <w:sz w:val="20"/>
+                <w:szCs w:val="20"/>
+                <w:lang w:eastAsia="en-US"/>
+              </w:rPr>
+            </w:pPr>
+            <w:r>
+              <w:rPr>
+                <w:rFonts w:ascii="Arial" w:eastAsia="Times New Roman" w:hAnsi="Arial" w:cs="Arial"/>
+                <w:bCs/>
+                <w:sz w:val="20"/>
+                <w:szCs w:val="20"/>
+                <w:lang w:eastAsia="en-US"/>
+              </w:rPr>
+              <w:t>Chức năng này cho phép người dung có thể rút tiền từ cây ATM</w:t>
+            </w:r>
+            <w:r>
+              <w:rPr>
+                <w:rFonts w:ascii="Arial" w:eastAsia="Times New Roman" w:hAnsi="Arial" w:cs="Arial"/>
+                <w:bCs/>
+                <w:sz w:val="20"/>
+                <w:szCs w:val="20"/>
+                <w:lang w:eastAsia="en-US"/>
+              </w:rPr>
+              <w:t>.</w:t>
+            </w:r>
+          </w:p>
+        </w:tc>
+      </w:tr>
+      <w:tr>
+        <w:trPr>
+          <w:trHeight w:val="361"/>
+        </w:trPr>
+        <w:tc>
+          <w:tcPr>
+            <w:tcW w:w="924" w:type="pct"/>
+            <w:shd w:val="clear" w:color="auto" w:fill="4F81BD"/>
+          </w:tcPr>
+          <w:p>
+            <w:pPr>
+              <w:spacing w:before="0" w:beforeAutospacing="0" w:after="0" w:afterAutospacing="0" w:line="276" w:lineRule="auto"/>
+              <w:ind w:firstLine="0"/>
+              <w:jc w:val="left"/>
+              <w:rPr>
+                <w:rFonts w:ascii="Arial" w:eastAsia="Times New Roman" w:hAnsi="Arial" w:cs="Arial"/>
+                <w:b/>
+                <w:bCs/>
+                <w:color w:val="FFFFFF"/>
+                <w:sz w:val="20"/>
+                <w:szCs w:val="20"/>
+                <w:lang w:eastAsia="en-US"/>
+              </w:rPr>
+            </w:pPr>
+            <w:r>
+              <w:rPr>
+                <w:rFonts w:ascii="Arial" w:eastAsia="Times New Roman" w:hAnsi="Arial" w:cs="Arial"/>
+                <w:b/>
+                <w:bCs/>
+                <w:color w:val="FFFFFF"/>
+                <w:sz w:val="20"/>
+                <w:szCs w:val="20"/>
+                <w:lang w:eastAsia="en-US"/>
+              </w:rPr>
+              <w:t>Tác nhân</w:t>
+            </w:r>
+          </w:p>
+        </w:tc>
+        <w:tc>
+          <w:tcPr>
+            <w:tcW w:w="4076" w:type="pct"/>
+          </w:tcPr>
+          <w:p>
+            <w:pPr>
+              <w:spacing w:before="0" w:beforeAutospacing="0" w:after="0" w:afterAutospacing="0" w:line="276" w:lineRule="auto"/>
+              <w:ind w:firstLine="0"/>
+              <w:jc w:val="left"/>
+              <w:rPr>
+                <w:rFonts w:ascii="Arial" w:eastAsia="Times New Roman" w:hAnsi="Arial" w:cs="Arial"/>
+                <w:bCs/>
+                <w:sz w:val="20"/>
+                <w:szCs w:val="20"/>
+                <w:lang w:eastAsia="en-US"/>
+              </w:rPr>
+            </w:pPr>
+            <w:r>
+              <w:rPr>
+                <w:rFonts w:ascii="Arial" w:eastAsia="Times New Roman" w:hAnsi="Arial" w:cs="Arial"/>
+                <w:bCs/>
+                <w:sz w:val="20"/>
+                <w:szCs w:val="20"/>
+                <w:lang w:eastAsia="en-US"/>
+              </w:rPr>
+              <w:t>Người dùng</w:t>
+            </w:r>
+          </w:p>
+        </w:tc>
+      </w:tr>
+      <w:tr>
+        <w:trPr>
+          <w:trHeight w:val="721"/>
+        </w:trPr>
+        <w:tc>
+          <w:tcPr>
+            <w:tcW w:w="924" w:type="pct"/>
+            <w:shd w:val="clear" w:color="auto" w:fill="4F81BD"/>
+          </w:tcPr>
+          <w:p>
+            <w:pPr>
+              <w:spacing w:before="0" w:beforeAutospacing="0" w:after="0" w:afterAutospacing="0" w:line="276" w:lineRule="auto"/>
+              <w:ind w:firstLine="0"/>
+              <w:jc w:val="left"/>
+              <w:rPr>
+                <w:rFonts w:ascii="Arial" w:eastAsia="Times New Roman" w:hAnsi="Arial" w:cs="Arial"/>
+                <w:b/>
+                <w:bCs/>
+                <w:color w:val="FFFFFF"/>
+                <w:sz w:val="20"/>
+                <w:szCs w:val="20"/>
+                <w:lang w:eastAsia="en-US"/>
+              </w:rPr>
+            </w:pPr>
+            <w:r>
+              <w:rPr>
+                <w:rFonts w:ascii="Arial" w:eastAsia="Times New Roman" w:hAnsi="Arial" w:cs="Arial"/>
+                <w:b/>
+                <w:bCs/>
+                <w:color w:val="FFFFFF"/>
+                <w:sz w:val="20"/>
+                <w:szCs w:val="20"/>
+                <w:lang w:eastAsia="en-US"/>
+              </w:rPr>
+              <w:t>Sự kiện kích hoạt</w:t>
+            </w:r>
+          </w:p>
+        </w:tc>
+        <w:tc>
+          <w:tcPr>
+            <w:tcW w:w="4076" w:type="pct"/>
+          </w:tcPr>
+          <w:p>
+            <w:pPr>
+              <w:spacing w:before="0" w:beforeAutospacing="0" w:after="0" w:afterAutospacing="0" w:line="276" w:lineRule="auto"/>
+              <w:ind w:firstLine="0"/>
+              <w:jc w:val="left"/>
+              <w:rPr>
+                <w:rFonts w:ascii="Arial" w:eastAsia="Times New Roman" w:hAnsi="Arial" w:cs="Arial"/>
+                <w:bCs/>
+                <w:sz w:val="20"/>
+                <w:szCs w:val="20"/>
+                <w:lang w:eastAsia="en-US"/>
+              </w:rPr>
+            </w:pPr>
+            <w:r>
+              <w:rPr>
+                <w:rFonts w:ascii="Arial" w:hAnsi="Arial"/>
+                <w:color w:val="000000"/>
+                <w:sz w:val="20"/>
+                <w:szCs w:val="24"/>
+              </w:rPr>
+              <w:t>Khi người dung bấm nút “rút tiền” trên màn hình lực chọn của cây ATM</w:t>
+            </w:r>
+          </w:p>
+        </w:tc>
+      </w:tr>
+      <w:tr>
+        <w:trPr>
+          <w:trHeight w:val="361"/>
+        </w:trPr>
+        <w:tc>
+          <w:tcPr>
+            <w:tcW w:w="924" w:type="pct"/>
+            <w:shd w:val="clear" w:color="auto" w:fill="4F81BD"/>
+          </w:tcPr>
+          <w:p>
+            <w:pPr>
+              <w:spacing w:before="0" w:beforeAutospacing="0" w:after="0" w:afterAutospacing="0" w:line="276" w:lineRule="auto"/>
+              <w:ind w:firstLine="0"/>
+              <w:jc w:val="left"/>
+              <w:rPr>
+                <w:rFonts w:ascii="Arial" w:eastAsia="Times New Roman" w:hAnsi="Arial" w:cs="Arial"/>
+                <w:b/>
+                <w:bCs/>
+                <w:color w:val="FFFFFF"/>
+                <w:sz w:val="20"/>
+                <w:szCs w:val="20"/>
+                <w:lang w:eastAsia="en-US"/>
+              </w:rPr>
+            </w:pPr>
+            <w:r>
+              <w:rPr>
+                <w:rFonts w:ascii="Arial" w:eastAsia="Times New Roman" w:hAnsi="Arial" w:cs="Arial"/>
+                <w:b/>
+                <w:bCs/>
+                <w:color w:val="FFFFFF"/>
+                <w:sz w:val="20"/>
+                <w:szCs w:val="20"/>
+                <w:lang w:eastAsia="en-US"/>
+              </w:rPr>
+              <w:t>Điều kiện trước</w:t>
+            </w:r>
+          </w:p>
+        </w:tc>
+        <w:tc>
+          <w:tcPr>
+            <w:tcW w:w="4076" w:type="pct"/>
+          </w:tcPr>
+          <w:p>
+            <w:pPr>
+              <w:spacing w:before="0" w:beforeAutospacing="0" w:after="0" w:afterAutospacing="0" w:line="260" w:lineRule="atLeast"/>
+              <w:ind w:firstLine="0"/>
+              <w:jc w:val="left"/>
+              <w:rPr>
+                <w:rFonts w:ascii="Arial" w:eastAsia="Times New Roman" w:hAnsi="Arial"/>
+                <w:bCs/>
+                <w:sz w:val="20"/>
+                <w:szCs w:val="20"/>
+                <w:lang w:eastAsia="en-US"/>
+              </w:rPr>
+            </w:pPr>
+            <w:r>
+              <w:rPr>
+                <w:rFonts w:ascii="Arial" w:eastAsia="Times New Roman" w:hAnsi="Arial"/>
+                <w:bCs/>
+                <w:sz w:val="20"/>
+                <w:szCs w:val="20"/>
+                <w:lang w:eastAsia="en-US"/>
+              </w:rPr>
+              <w:t xml:space="preserve">Sau khi kiểm tra thẻ thành công, khách hang sẽ nhập số tiền mà họ muốn rút </w:t>
+            </w:r>
+          </w:p>
+        </w:tc>
+      </w:tr>
+      <w:tr>
+        <w:trPr>
+          <w:trHeight w:val="361"/>
+        </w:trPr>
+        <w:tc>
+          <w:tcPr>
+            <w:tcW w:w="924" w:type="pct"/>
+            <w:shd w:val="clear" w:color="auto" w:fill="4F81BD"/>
+          </w:tcPr>
+          <w:p>
+            <w:pPr>
+              <w:spacing w:before="0" w:beforeAutospacing="0" w:after="0" w:afterAutospacing="0" w:line="276" w:lineRule="auto"/>
+              <w:ind w:firstLine="0"/>
+              <w:jc w:val="left"/>
+              <w:rPr>
+                <w:rFonts w:ascii="Arial" w:eastAsia="Times New Roman" w:hAnsi="Arial" w:cs="Arial"/>
+                <w:b/>
+                <w:bCs/>
+                <w:color w:val="FFFFFF"/>
+                <w:sz w:val="20"/>
+                <w:szCs w:val="20"/>
+                <w:lang w:eastAsia="en-US"/>
+              </w:rPr>
+            </w:pPr>
+            <w:r>
+              <w:rPr>
+                <w:rFonts w:ascii="Arial" w:eastAsia="Times New Roman" w:hAnsi="Arial" w:cs="Arial"/>
+                <w:b/>
+                <w:bCs/>
+                <w:color w:val="FFFFFF"/>
+                <w:sz w:val="20"/>
+                <w:szCs w:val="20"/>
+                <w:lang w:eastAsia="en-US"/>
+              </w:rPr>
+              <w:t>Điều kiện sau</w:t>
+            </w:r>
+          </w:p>
+        </w:tc>
+        <w:tc>
+          <w:tcPr>
+            <w:tcW w:w="4076" w:type="pct"/>
+          </w:tcPr>
+          <w:p>
+            <w:pPr>
+              <w:spacing w:before="0" w:beforeAutospacing="0" w:after="0" w:afterAutospacing="0" w:line="276" w:lineRule="auto"/>
+              <w:ind w:firstLine="0"/>
+              <w:jc w:val="left"/>
+              <w:rPr>
+                <w:rFonts w:ascii="Arial" w:eastAsia="Times New Roman" w:hAnsi="Arial" w:cs="Arial"/>
+                <w:bCs/>
+                <w:sz w:val="20"/>
+                <w:szCs w:val="20"/>
+                <w:lang w:eastAsia="en-US"/>
+              </w:rPr>
+            </w:pPr>
+            <w:r>
+              <w:rPr>
+                <w:rFonts w:ascii="Arial" w:eastAsia="Times New Roman" w:hAnsi="Arial" w:cs="Arial"/>
+                <w:bCs/>
+                <w:sz w:val="20"/>
+                <w:szCs w:val="20"/>
+                <w:lang w:eastAsia="en-US"/>
+              </w:rPr>
+              <w:t>Nhận tiền, ghi log vào hệ thống, in hóa đơn</w:t>
+            </w:r>
+          </w:p>
+        </w:tc>
+      </w:tr>
+    </w:tbl>
+    <w:p>
+      <w:pPr>
+        <w:ind w:left="720" w:firstLine="0"/>
+        <w:jc w:val="left"/>
+        <w:rPr>
+          <w:b/>
+          <w:sz w:val="24"/>
+          <w:szCs w:val="24"/>
+          <w:u w:val="single"/>
+        </w:rPr>
+      </w:pPr>
+    </w:p>
+    <w:p>
+      <w:pPr>
+        <w:ind w:left="720" w:firstLine="0"/>
+        <w:jc w:val="left"/>
+        <w:rPr>
+          <w:b/>
+          <w:sz w:val="24"/>
+          <w:szCs w:val="24"/>
+          <w:u w:val="single"/>
+        </w:rPr>
+      </w:pPr>
+      <w:r>
+        <w:rPr>
+          <w:b/>
+          <w:sz w:val="24"/>
+          <w:szCs w:val="24"/>
+          <w:u w:val="single"/>
+        </w:rPr>
+        <w:t>Thiết kế màn hình và mô tả dữ liệu</w:t>
+      </w:r>
+    </w:p>
+    <w:p>
+      <w:pPr>
+        <w:ind w:left="720" w:firstLine="0"/>
+        <w:jc w:val="left"/>
+        <w:rPr>
+          <w:b/>
+          <w:sz w:val="24"/>
+          <w:szCs w:val="24"/>
+          <w:u w:val="single"/>
+        </w:rPr>
+      </w:pPr>
+      <w:proofErr w:type="gramStart"/>
+      <w:r>
+        <w:rPr>
+          <w:b/>
+          <w:sz w:val="24"/>
+          <w:szCs w:val="24"/>
+          <w:u w:val="single"/>
+        </w:rPr>
+        <w:t>Sơ</w:t>
+      </w:r>
+      <w:proofErr w:type="gramEnd"/>
+      <w:r>
+        <w:rPr>
+          <w:b/>
+          <w:sz w:val="24"/>
+          <w:szCs w:val="24"/>
+          <w:u w:val="single"/>
+        </w:rPr>
+        <w:t xml:space="preserve"> đồ hoạt động</w:t>
+      </w:r>
+    </w:p>
+    <w:p>
+      <w:pPr>
+        <w:ind w:left="720" w:firstLine="0"/>
+        <w:jc w:val="left"/>
+        <w:rPr>
+          <w:b/>
+          <w:sz w:val="24"/>
+          <w:szCs w:val="24"/>
+          <w:u w:val="single"/>
+        </w:rPr>
+      </w:pPr>
+      <w:r>
+        <w:rPr>
+          <w:noProof/>
+          <w:lang w:eastAsia="en-US"/>
+        </w:rPr>
         <w:lastRenderedPageBreak/>
-        <w:t>Khái quát:</w:t>
+        <w:drawing>
+          <wp:inline distT="0" distB="0" distL="0" distR="0" wp14:anchorId="73B079A0" wp14:editId="5436EF1A">
+            <wp:extent cx="6186170" cy="7410450"/>
+            <wp:effectExtent l="0" t="0" r="0" b="0"/>
+            <wp:docPr id="68" name="Picture 68"/>
+            <wp:cNvGraphicFramePr>
+              <a:graphicFrameLocks xmlns:a="http://schemas.openxmlformats.org/drawingml/2006/main" noChangeAspect="1"/>
+            </wp:cNvGraphicFramePr>
+            <a:graphic xmlns:a="http://schemas.openxmlformats.org/drawingml/2006/main">
+              <a:graphicData uri="http://schemas.openxmlformats.org/drawingml/2006/picture">
+                <pic:pic xmlns:pic="http://schemas.openxmlformats.org/drawingml/2006/picture">
+                  <pic:nvPicPr>
+                    <pic:cNvPr id="0" name="Picture 47"/>
+                    <pic:cNvPicPr>
+                      <a:picLocks noChangeAspect="1" noChangeArrowheads="1"/>
+                    </pic:cNvPicPr>
+                  </pic:nvPicPr>
+                  <pic:blipFill>
+                    <a:blip r:embed="rId25">
+                      <a:extLst>
+                        <a:ext uri="{28A0092B-C50C-407E-A947-70E740481C1C}">
+                          <a14:useLocalDpi xmlns:a14="http://schemas.microsoft.com/office/drawing/2010/main" val="0"/>
+                        </a:ext>
+                      </a:extLst>
+                    </a:blip>
+                    <a:srcRect/>
+                    <a:stretch>
+                      <a:fillRect/>
+                    </a:stretch>
+                  </pic:blipFill>
+                  <pic:spPr bwMode="auto">
+                    <a:xfrm>
+                      <a:off x="0" y="0"/>
+                      <a:ext cx="6186170" cy="7410450"/>
+                    </a:xfrm>
+                    <a:prstGeom prst="rect">
+                      <a:avLst/>
+                    </a:prstGeom>
+                    <a:noFill/>
+                    <a:ln>
+                      <a:noFill/>
+                    </a:ln>
+                  </pic:spPr>
+                </pic:pic>
+              </a:graphicData>
+            </a:graphic>
+          </wp:inline>
+        </w:drawing>
       </w:r>
     </w:p>
     <w:p>
@@ -12718,7 +13319,246 @@
           <w:szCs w:val="24"/>
           <w:u w:val="single"/>
         </w:rPr>
-        <w:t>Thiết kế màn hình và mô tả dữ liệu</w:t>
+        <w:t>Chi tiết tiến trình</w:t>
+      </w:r>
+    </w:p>
+    <w:p>
+      <w:pPr>
+        <w:pStyle w:val="ListParagraph"/>
+        <w:numPr>
+          <w:ilvl w:val="0"/>
+          <w:numId w:val="19"/>
+        </w:numPr>
+        <w:spacing w:before="0" w:beforeAutospacing="0" w:after="0" w:afterAutospacing="0"/>
+        <w:jc w:val="both"/>
+        <w:rPr>
+          <w:sz w:val="24"/>
+          <w:szCs w:val="24"/>
+        </w:rPr>
+      </w:pPr>
+      <w:r>
+        <w:rPr>
+          <w:sz w:val="24"/>
+          <w:szCs w:val="24"/>
+        </w:rPr>
+        <w:lastRenderedPageBreak/>
+        <w:t xml:space="preserve">Bước 1:  Xác nhận đầu vào: </w:t>
+      </w:r>
+    </w:p>
+    <w:p>
+      <w:pPr>
+        <w:pStyle w:val="ListParagraph"/>
+        <w:spacing w:before="0" w:beforeAutospacing="0" w:after="0" w:afterAutospacing="0"/>
+        <w:ind w:left="1440" w:firstLine="0"/>
+        <w:jc w:val="left"/>
+        <w:rPr>
+          <w:sz w:val="24"/>
+          <w:szCs w:val="24"/>
+        </w:rPr>
+      </w:pPr>
+      <w:r>
+        <w:rPr>
+          <w:sz w:val="24"/>
+          <w:szCs w:val="24"/>
+        </w:rPr>
+        <w:t>Người dùng truy cập vào chức năng rút tiền và nhấp số tiền mình cần rút, máy tính sẽ kiểm tra số tiền, nếu số tiền nhỏ hơn giới hạn “nhỏ nhất” và lớn hơn giới hạn “lớn nhất” hoặc không phải là bội của 50,000 VND thì hệ thống sẽ từ chối thao tác, nếu không vi phạm các điều trên thì hệ thống chấp nhận và chuyển đến thao tác kiểm tra số dư.</w:t>
+      </w:r>
+    </w:p>
+    <w:p>
+      <w:pPr>
+        <w:pStyle w:val="ListParagraph"/>
+        <w:numPr>
+          <w:ilvl w:val="0"/>
+          <w:numId w:val="20"/>
+        </w:numPr>
+        <w:spacing w:before="0" w:beforeAutospacing="0" w:after="0" w:afterAutospacing="0"/>
+        <w:jc w:val="both"/>
+        <w:rPr>
+          <w:sz w:val="24"/>
+          <w:szCs w:val="24"/>
+        </w:rPr>
+      </w:pPr>
+      <w:r>
+        <w:rPr>
+          <w:sz w:val="24"/>
+          <w:szCs w:val="24"/>
+        </w:rPr>
+        <w:t>Đầu vào : Số tiền rút , Thông tin số tiền trong tài khoản</w:t>
+      </w:r>
+    </w:p>
+    <w:p>
+      <w:pPr>
+        <w:pStyle w:val="ListParagraph"/>
+        <w:numPr>
+          <w:ilvl w:val="0"/>
+          <w:numId w:val="17"/>
+        </w:numPr>
+        <w:spacing w:before="0" w:beforeAutospacing="0" w:after="0" w:afterAutospacing="0"/>
+        <w:jc w:val="both"/>
+        <w:rPr>
+          <w:sz w:val="24"/>
+          <w:szCs w:val="24"/>
+        </w:rPr>
+      </w:pPr>
+      <w:r>
+        <w:rPr>
+          <w:sz w:val="24"/>
+          <w:szCs w:val="24"/>
+        </w:rPr>
+        <w:t>Đầu ra: Sự xác nhận của hệ thống</w:t>
+      </w:r>
+    </w:p>
+    <w:p>
+      <w:pPr>
+        <w:pStyle w:val="ListParagraph"/>
+        <w:numPr>
+          <w:ilvl w:val="0"/>
+          <w:numId w:val="19"/>
+        </w:numPr>
+        <w:spacing w:before="0" w:beforeAutospacing="0" w:after="0" w:afterAutospacing="0"/>
+        <w:jc w:val="both"/>
+        <w:rPr>
+          <w:sz w:val="24"/>
+          <w:szCs w:val="24"/>
+        </w:rPr>
+      </w:pPr>
+      <w:r>
+        <w:rPr>
+          <w:sz w:val="24"/>
+          <w:szCs w:val="24"/>
+        </w:rPr>
+        <w:t>Bước 2: Kiểm tra số dư</w:t>
+      </w:r>
+    </w:p>
+    <w:p>
+      <w:pPr>
+        <w:pStyle w:val="ListParagraph"/>
+        <w:spacing w:before="0" w:beforeAutospacing="0" w:after="0" w:afterAutospacing="0"/>
+        <w:ind w:left="1440" w:firstLine="0"/>
+        <w:jc w:val="both"/>
+        <w:rPr>
+          <w:sz w:val="24"/>
+          <w:szCs w:val="24"/>
+        </w:rPr>
+      </w:pPr>
+      <w:proofErr w:type="gramStart"/>
+      <w:r>
+        <w:rPr>
+          <w:sz w:val="24"/>
+          <w:szCs w:val="24"/>
+        </w:rPr>
+        <w:t>Hệ thống sẽ dựa vào số tiền mà người dùng yêu cầu cần rút rồi kiểm tra với phần giới hạn rút của tài khoản, nếu trong giới hạn thì hệ thống thì tiến hành thao tác rút tiền.</w:t>
+      </w:r>
+      <w:proofErr w:type="gramEnd"/>
+    </w:p>
+    <w:p>
+      <w:pPr>
+        <w:pStyle w:val="ListParagraph"/>
+        <w:numPr>
+          <w:ilvl w:val="0"/>
+          <w:numId w:val="18"/>
+        </w:numPr>
+        <w:spacing w:before="0" w:beforeAutospacing="0" w:after="0" w:afterAutospacing="0"/>
+        <w:jc w:val="both"/>
+        <w:rPr>
+          <w:sz w:val="24"/>
+          <w:szCs w:val="24"/>
+        </w:rPr>
+      </w:pPr>
+      <w:r>
+        <w:rPr>
+          <w:sz w:val="24"/>
+          <w:szCs w:val="24"/>
+        </w:rPr>
+        <w:t>Đầu vào: số tiền người dùng cần rút.</w:t>
+      </w:r>
+    </w:p>
+    <w:p>
+      <w:pPr>
+        <w:pStyle w:val="ListParagraph"/>
+        <w:numPr>
+          <w:ilvl w:val="0"/>
+          <w:numId w:val="18"/>
+        </w:numPr>
+        <w:spacing w:before="0" w:beforeAutospacing="0" w:after="0" w:afterAutospacing="0"/>
+        <w:jc w:val="both"/>
+        <w:rPr>
+          <w:sz w:val="24"/>
+          <w:szCs w:val="24"/>
+        </w:rPr>
+      </w:pPr>
+      <w:r>
+        <w:rPr>
+          <w:sz w:val="24"/>
+          <w:szCs w:val="24"/>
+        </w:rPr>
+        <w:t>Đầu ra: Hoàn tất giao dịch hoặc hủy bỏ thao tác.</w:t>
+      </w:r>
+    </w:p>
+    <w:p>
+      <w:pPr>
+        <w:pStyle w:val="ListParagraph"/>
+        <w:numPr>
+          <w:ilvl w:val="0"/>
+          <w:numId w:val="19"/>
+        </w:numPr>
+        <w:spacing w:before="0" w:beforeAutospacing="0" w:after="0" w:afterAutospacing="0"/>
+        <w:jc w:val="both"/>
+        <w:rPr>
+          <w:sz w:val="24"/>
+          <w:szCs w:val="24"/>
+        </w:rPr>
+      </w:pPr>
+      <w:r>
+        <w:rPr>
+          <w:sz w:val="24"/>
+          <w:szCs w:val="24"/>
+        </w:rPr>
+        <w:t>Bước 3: Hoàn tất giao dịch</w:t>
+      </w:r>
+    </w:p>
+    <w:p>
+      <w:pPr>
+        <w:pStyle w:val="ListParagraph"/>
+        <w:numPr>
+          <w:ilvl w:val="0"/>
+          <w:numId w:val="18"/>
+        </w:numPr>
+        <w:spacing w:before="0" w:beforeAutospacing="0" w:after="0" w:afterAutospacing="0"/>
+        <w:jc w:val="both"/>
+        <w:rPr>
+          <w:sz w:val="24"/>
+          <w:szCs w:val="24"/>
+        </w:rPr>
+      </w:pPr>
+      <w:r>
+        <w:rPr>
+          <w:sz w:val="24"/>
+          <w:szCs w:val="24"/>
+        </w:rPr>
+        <w:t>Đầu vào: Thông báo số tiền cần rút.</w:t>
+      </w:r>
+    </w:p>
+    <w:p>
+      <w:pPr>
+        <w:pStyle w:val="ListParagraph"/>
+        <w:numPr>
+          <w:ilvl w:val="0"/>
+          <w:numId w:val="18"/>
+        </w:numPr>
+        <w:spacing w:before="0" w:beforeAutospacing="0" w:after="0" w:afterAutospacing="0"/>
+        <w:jc w:val="both"/>
+        <w:rPr>
+          <w:sz w:val="24"/>
+          <w:szCs w:val="24"/>
+        </w:rPr>
+      </w:pPr>
+      <w:r>
+        <w:rPr>
+          <w:sz w:val="24"/>
+          <w:szCs w:val="24"/>
+        </w:rPr>
+        <w:t>Đầu ra: Ghi thông tin giao dịch vào CSDL, nhả thẻ và tiền cho khách, trở vè màn hình home, in hóa đơn.</w:t>
       </w:r>
     </w:p>
     <w:p>
@@ -12739,7 +13579,7 @@
           <w:szCs w:val="24"/>
           <w:u w:val="single"/>
         </w:rPr>
-        <w:t>Sơ đồ hoạt động</w:t>
+        <w:t>Lược đồ các lớp</w:t>
       </w:r>
     </w:p>
     <w:p>
@@ -12754,13 +13594,33 @@
         </w:rPr>
       </w:pPr>
       <w:r>
+        <w:object w:dxaOrig="14020" w:dyaOrig="8926">
+          <v:shape id="_x0000_i1039" type="#_x0000_t75" style="width:487.5pt;height:309.75pt" o:ole="">
+            <v:imagedata r:id="rId26" o:title=""/>
+          </v:shape>
+          <o:OLEObject Type="Embed" ProgID="Visio.Drawing.11" ShapeID="_x0000_i1039" DrawAspect="Content" ObjectID="_1489759833" r:id="rId27"/>
+        </w:object>
+      </w:r>
+    </w:p>
+    <w:p>
+      <w:pPr>
+        <w:ind w:left="720" w:firstLine="0"/>
+        <w:jc w:val="left"/>
         <w:rPr>
           <w:b/>
           <w:sz w:val="24"/>
           <w:szCs w:val="24"/>
           <w:u w:val="single"/>
         </w:rPr>
-        <w:t>Chi tiết tiến trình</w:t>
+      </w:pPr>
+      <w:r>
+        <w:rPr>
+          <w:b/>
+          <w:sz w:val="24"/>
+          <w:szCs w:val="24"/>
+          <w:u w:val="single"/>
+        </w:rPr>
+        <w:t>Lược đồ tuần tự</w:t>
       </w:r>
     </w:p>
     <w:p>
@@ -12776,39 +13636,75 @@
       </w:pPr>
       <w:r>
         <w:rPr>
-          <w:b/>
-          <w:sz w:val="24"/>
-          <w:szCs w:val="24"/>
-          <w:u w:val="single"/>
-        </w:rPr>
-        <w:t>Lược đồ các lớp</w:t>
-      </w:r>
-    </w:p>
-    <w:p>
-      <w:pPr>
-        <w:ind w:left="720" w:firstLine="0"/>
-        <w:jc w:val="left"/>
-        <w:rPr>
-          <w:b/>
-          <w:sz w:val="24"/>
-          <w:szCs w:val="24"/>
-          <w:u w:val="single"/>
-        </w:rPr>
-      </w:pPr>
-      <w:r>
-        <w:rPr>
-          <w:b/>
-          <w:sz w:val="24"/>
-          <w:szCs w:val="24"/>
-          <w:u w:val="single"/>
-        </w:rPr>
-        <w:t>Lược đồ tuần tự</w:t>
+          <w:noProof/>
+          <w:lang w:eastAsia="en-US"/>
+        </w:rPr>
+        <w:lastRenderedPageBreak/>
+        <w:drawing>
+          <wp:inline distT="0" distB="0" distL="0" distR="0" wp14:anchorId="5A7F9B93" wp14:editId="6C803C27">
+            <wp:extent cx="6186170" cy="5017135"/>
+            <wp:effectExtent l="0" t="0" r="0" b="0"/>
+            <wp:docPr id="69" name="Picture 69"/>
+            <wp:cNvGraphicFramePr>
+              <a:graphicFrameLocks xmlns:a="http://schemas.openxmlformats.org/drawingml/2006/main" noChangeAspect="1"/>
+            </wp:cNvGraphicFramePr>
+            <a:graphic xmlns:a="http://schemas.openxmlformats.org/drawingml/2006/main">
+              <a:graphicData uri="http://schemas.openxmlformats.org/drawingml/2006/picture">
+                <pic:pic xmlns:pic="http://schemas.openxmlformats.org/drawingml/2006/picture">
+                  <pic:nvPicPr>
+                    <pic:cNvPr id="0" name="Picture 42"/>
+                    <pic:cNvPicPr>
+                      <a:picLocks noChangeAspect="1" noChangeArrowheads="1"/>
+                    </pic:cNvPicPr>
+                  </pic:nvPicPr>
+                  <pic:blipFill>
+                    <a:blip r:embed="rId28">
+                      <a:extLst>
+                        <a:ext uri="{28A0092B-C50C-407E-A947-70E740481C1C}">
+                          <a14:useLocalDpi xmlns:a14="http://schemas.microsoft.com/office/drawing/2010/main" val="0"/>
+                        </a:ext>
+                      </a:extLst>
+                    </a:blip>
+                    <a:srcRect/>
+                    <a:stretch>
+                      <a:fillRect/>
+                    </a:stretch>
+                  </pic:blipFill>
+                  <pic:spPr bwMode="auto">
+                    <a:xfrm>
+                      <a:off x="0" y="0"/>
+                      <a:ext cx="6186170" cy="5017135"/>
+                    </a:xfrm>
+                    <a:prstGeom prst="rect">
+                      <a:avLst/>
+                    </a:prstGeom>
+                    <a:noFill/>
+                    <a:ln>
+                      <a:noFill/>
+                    </a:ln>
+                  </pic:spPr>
+                </pic:pic>
+              </a:graphicData>
+            </a:graphic>
+          </wp:inline>
+        </w:drawing>
       </w:r>
     </w:p>
     <w:p>
       <w:pPr>
         <w:pStyle w:val="ListParagraph"/>
         <w:ind w:left="792" w:firstLine="0"/>
+        <w:jc w:val="left"/>
+        <w:rPr>
+          <w:b/>
+          <w:sz w:val="24"/>
+          <w:szCs w:val="24"/>
+        </w:rPr>
+      </w:pPr>
+    </w:p>
+    <w:p>
+      <w:pPr>
+        <w:ind w:left="360" w:firstLine="0"/>
         <w:jc w:val="left"/>
         <w:rPr>
           <w:b/>
@@ -12881,8 +13777,8 @@
         <w:tblLook w:val="04A0" w:firstRow="1" w:lastRow="0" w:firstColumn="1" w:lastColumn="0" w:noHBand="0" w:noVBand="1"/>
       </w:tblPr>
       <w:tblGrid>
-        <w:gridCol w:w="1827"/>
-        <w:gridCol w:w="8057"/>
+        <w:gridCol w:w="1871"/>
+        <w:gridCol w:w="8251"/>
       </w:tblGrid>
       <w:tr>
         <w:tc>
@@ -13182,6 +14078,7 @@
                 <w:szCs w:val="24"/>
                 <w:lang w:eastAsia="en-US"/>
               </w:rPr>
+              <w:lastRenderedPageBreak/>
               <w:t>Điều kiện trước</w:t>
             </w:r>
           </w:p>
@@ -13344,10 +14241,10 @@
       </w:pPr>
       <w:r>
         <w:object w:dxaOrig="9691" w:dyaOrig="8835">
-          <v:shape id="_x0000_i1032" type="#_x0000_t75" style="width:484.5pt;height:441.75pt" o:ole="">
-            <v:imagedata r:id="rId24" o:title=""/>
+          <v:shape id="_x0000_i1033" type="#_x0000_t75" style="width:484.5pt;height:441.75pt" o:ole="">
+            <v:imagedata r:id="rId29" o:title=""/>
           </v:shape>
-          <o:OLEObject Type="Embed" ProgID="Visio.Drawing.11" ShapeID="_x0000_i1032" DrawAspect="Content" ObjectID="_1489756576" r:id="rId25"/>
+          <o:OLEObject Type="Embed" ProgID="Visio.Drawing.11" ShapeID="_x0000_i1033" DrawAspect="Content" ObjectID="_1489759834" r:id="rId30"/>
         </w:object>
       </w:r>
     </w:p>
@@ -13415,6 +14312,7 @@
           <w:szCs w:val="24"/>
           <w:u w:val="single"/>
         </w:rPr>
+        <w:lastRenderedPageBreak/>
         <w:t>Bước 2:</w:t>
       </w:r>
       <w:r>
@@ -13482,10 +14380,10 @@
       </w:pPr>
       <w:r>
         <w:object w:dxaOrig="10188" w:dyaOrig="5994">
-          <v:shape id="_x0000_i1033" type="#_x0000_t75" style="width:487.5pt;height:286.5pt" o:ole="">
-            <v:imagedata r:id="rId26" o:title=""/>
+          <v:shape id="_x0000_i1034" type="#_x0000_t75" style="width:487.5pt;height:286.5pt" o:ole="">
+            <v:imagedata r:id="rId31" o:title=""/>
           </v:shape>
-          <o:OLEObject Type="Embed" ProgID="Visio.Drawing.11" ShapeID="_x0000_i1033" DrawAspect="Content" ObjectID="_1489756577" r:id="rId27"/>
+          <o:OLEObject Type="Embed" ProgID="Visio.Drawing.11" ShapeID="_x0000_i1034" DrawAspect="Content" ObjectID="_1489759835" r:id="rId32"/>
         </w:object>
       </w:r>
     </w:p>
@@ -13548,10 +14446,10 @@
       </w:pPr>
       <w:r>
         <w:object w:dxaOrig="11430" w:dyaOrig="8880">
-          <v:shape id="_x0000_i1034" type="#_x0000_t75" style="width:486.75pt;height:378pt" o:ole="">
-            <v:imagedata r:id="rId28" o:title=""/>
+          <v:shape id="_x0000_i1035" type="#_x0000_t75" style="width:486.75pt;height:378pt" o:ole="">
+            <v:imagedata r:id="rId33" o:title=""/>
           </v:shape>
-          <o:OLEObject Type="Embed" ProgID="Visio.Drawing.11" ShapeID="_x0000_i1034" DrawAspect="Content" ObjectID="_1489756578" r:id="rId29"/>
+          <o:OLEObject Type="Embed" ProgID="Visio.Drawing.11" ShapeID="_x0000_i1035" DrawAspect="Content" ObjectID="_1489759836" r:id="rId34"/>
         </w:object>
       </w:r>
     </w:p>
@@ -13678,8 +14576,8 @@
         <w:tblLook w:val="04A0" w:firstRow="1" w:lastRow="0" w:firstColumn="1" w:lastColumn="0" w:noHBand="0" w:noVBand="1"/>
       </w:tblPr>
       <w:tblGrid>
-        <w:gridCol w:w="1827"/>
-        <w:gridCol w:w="8057"/>
+        <w:gridCol w:w="1871"/>
+        <w:gridCol w:w="8251"/>
       </w:tblGrid>
       <w:tr>
         <w:tc>
@@ -14154,10 +15052,10 @@
       </w:pPr>
       <w:r>
         <w:object w:dxaOrig="10515" w:dyaOrig="6541">
-          <v:shape id="_x0000_i1035" type="#_x0000_t75" style="width:447.75pt;height:278.25pt" o:ole="">
-            <v:imagedata r:id="rId30" o:title=""/>
+          <v:shape id="_x0000_i1036" type="#_x0000_t75" style="width:447.75pt;height:278.25pt" o:ole="">
+            <v:imagedata r:id="rId35" o:title=""/>
           </v:shape>
-          <o:OLEObject Type="Embed" ProgID="Visio.Drawing.15" ShapeID="_x0000_i1035" DrawAspect="Content" ObjectID="_1489756579" r:id="rId31"/>
+          <o:OLEObject Type="Embed" ProgID="Visio.Drawing.15" ShapeID="_x0000_i1036" DrawAspect="Content" ObjectID="_1489759837" r:id="rId36"/>
         </w:object>
       </w:r>
     </w:p>
@@ -14250,10 +15148,10 @@
       </w:pPr>
       <w:r>
         <w:object w:dxaOrig="11102" w:dyaOrig="5394">
-          <v:shape id="_x0000_i1036" type="#_x0000_t75" style="width:486pt;height:237pt" o:ole="">
-            <v:imagedata r:id="rId32" o:title=""/>
+          <v:shape id="_x0000_i1037" type="#_x0000_t75" style="width:486pt;height:237pt" o:ole="">
+            <v:imagedata r:id="rId37" o:title=""/>
           </v:shape>
-          <o:OLEObject Type="Embed" ProgID="Visio.Drawing.11" ShapeID="_x0000_i1036" DrawAspect="Content" ObjectID="_1489756580" r:id="rId33"/>
+          <o:OLEObject Type="Embed" ProgID="Visio.Drawing.11" ShapeID="_x0000_i1037" DrawAspect="Content" ObjectID="_1489759838" r:id="rId38"/>
         </w:object>
       </w:r>
     </w:p>
@@ -14291,10 +15189,10 @@
       </w:pPr>
       <w:r>
         <w:object w:dxaOrig="8761" w:dyaOrig="6286">
-          <v:shape id="_x0000_i1037" type="#_x0000_t75" style="width:438pt;height:314.25pt" o:ole="">
-            <v:imagedata r:id="rId34" o:title=""/>
+          <v:shape id="_x0000_i1038" type="#_x0000_t75" style="width:438pt;height:314.25pt" o:ole="">
+            <v:imagedata r:id="rId39" o:title=""/>
           </v:shape>
-          <o:OLEObject Type="Embed" ProgID="Visio.Drawing.15" ShapeID="_x0000_i1037" DrawAspect="Content" ObjectID="_1489756581" r:id="rId35"/>
+          <o:OLEObject Type="Embed" ProgID="Visio.Drawing.15" ShapeID="_x0000_i1038" DrawAspect="Content" ObjectID="_1489759839" r:id="rId40"/>
         </w:object>
       </w:r>
     </w:p>
@@ -15201,9 +16099,9 @@
       </w:pPr>
     </w:p>
     <w:sectPr>
-      <w:headerReference w:type="default" r:id="rId36"/>
-      <w:footerReference w:type="default" r:id="rId37"/>
-      <w:footerReference w:type="first" r:id="rId38"/>
+      <w:headerReference w:type="default" r:id="rId41"/>
+      <w:footerReference w:type="default" r:id="rId42"/>
+      <w:footerReference w:type="first" r:id="rId43"/>
       <w:pgSz w:w="12240" w:h="15840" w:code="1"/>
       <w:pgMar w:top="1134" w:right="1134" w:bottom="1134" w:left="1134" w:header="720" w:footer="0" w:gutter="0"/>
       <w:cols w:space="720"/>
@@ -15215,7 +16113,7 @@
 </file>
 
 <file path=word/endnotes.xml><?xml version="1.0" encoding="utf-8"?>
-<w:endnotes xmlns:wpc="http://schemas.microsoft.com/office/word/2010/wordprocessingCanvas" xmlns:mc="http://schemas.openxmlformats.org/markup-compatibility/2006" xmlns:o="urn:schemas-microsoft-com:office:office" xmlns:r="http://schemas.openxmlformats.org/officeDocument/2006/relationships" xmlns:m="http://schemas.openxmlformats.org/officeDocument/2006/math" xmlns:v="urn:schemas-microsoft-com:vml" xmlns:wp14="http://schemas.microsoft.com/office/word/2010/wordprocessingDrawing" xmlns:wp="http://schemas.openxmlformats.org/drawingml/2006/wordprocessingDrawing" xmlns:w10="urn:schemas-microsoft-com:office:word" xmlns:w="http://schemas.openxmlformats.org/wordprocessingml/2006/main" xmlns:w14="http://schemas.microsoft.com/office/word/2010/wordml" xmlns:w15="http://schemas.microsoft.com/office/word/2012/wordml" xmlns:wpg="http://schemas.microsoft.com/office/word/2010/wordprocessingGroup" xmlns:wpi="http://schemas.microsoft.com/office/word/2010/wordprocessingInk" xmlns:wne="http://schemas.microsoft.com/office/word/2006/wordml" xmlns:wps="http://schemas.microsoft.com/office/word/2010/wordprocessingShape" mc:Ignorable="w14 w15 wp14">
+<w:endnotes xmlns:wpc="http://schemas.microsoft.com/office/word/2010/wordprocessingCanvas" xmlns:mc="http://schemas.openxmlformats.org/markup-compatibility/2006" xmlns:o="urn:schemas-microsoft-com:office:office" xmlns:r="http://schemas.openxmlformats.org/officeDocument/2006/relationships" xmlns:m="http://schemas.openxmlformats.org/officeDocument/2006/math" xmlns:v="urn:schemas-microsoft-com:vml" xmlns:wp14="http://schemas.microsoft.com/office/word/2010/wordprocessingDrawing" xmlns:wp="http://schemas.openxmlformats.org/drawingml/2006/wordprocessingDrawing" xmlns:w10="urn:schemas-microsoft-com:office:word" xmlns:w="http://schemas.openxmlformats.org/wordprocessingml/2006/main" xmlns:w14="http://schemas.microsoft.com/office/word/2010/wordml" xmlns:wpg="http://schemas.microsoft.com/office/word/2010/wordprocessingGroup" xmlns:wpi="http://schemas.microsoft.com/office/word/2010/wordprocessingInk" xmlns:wne="http://schemas.microsoft.com/office/word/2006/wordml" xmlns:wps="http://schemas.microsoft.com/office/word/2010/wordprocessingShape" mc:Ignorable="w14 wp14">
   <w:endnote w:type="separator" w:id="-1">
     <w:p>
       <w:pPr>
@@ -15240,7 +16138,7 @@
 </file>
 
 <file path=word/footer1.xml><?xml version="1.0" encoding="utf-8"?>
-<w:ftr xmlns:wpc="http://schemas.microsoft.com/office/word/2010/wordprocessingCanvas" xmlns:mc="http://schemas.openxmlformats.org/markup-compatibility/2006" xmlns:o="urn:schemas-microsoft-com:office:office" xmlns:r="http://schemas.openxmlformats.org/officeDocument/2006/relationships" xmlns:m="http://schemas.openxmlformats.org/officeDocument/2006/math" xmlns:v="urn:schemas-microsoft-com:vml" xmlns:wp14="http://schemas.microsoft.com/office/word/2010/wordprocessingDrawing" xmlns:wp="http://schemas.openxmlformats.org/drawingml/2006/wordprocessingDrawing" xmlns:w10="urn:schemas-microsoft-com:office:word" xmlns:w="http://schemas.openxmlformats.org/wordprocessingml/2006/main" xmlns:w14="http://schemas.microsoft.com/office/word/2010/wordml" xmlns:w15="http://schemas.microsoft.com/office/word/2012/wordml" xmlns:wpg="http://schemas.microsoft.com/office/word/2010/wordprocessingGroup" xmlns:wpi="http://schemas.microsoft.com/office/word/2010/wordprocessingInk" xmlns:wne="http://schemas.microsoft.com/office/word/2006/wordml" xmlns:wps="http://schemas.microsoft.com/office/word/2010/wordprocessingShape" mc:Ignorable="w14 w15 wp14">
+<w:ftr xmlns:wpc="http://schemas.microsoft.com/office/word/2010/wordprocessingCanvas" xmlns:mc="http://schemas.openxmlformats.org/markup-compatibility/2006" xmlns:o="urn:schemas-microsoft-com:office:office" xmlns:r="http://schemas.openxmlformats.org/officeDocument/2006/relationships" xmlns:m="http://schemas.openxmlformats.org/officeDocument/2006/math" xmlns:v="urn:schemas-microsoft-com:vml" xmlns:wp14="http://schemas.microsoft.com/office/word/2010/wordprocessingDrawing" xmlns:wp="http://schemas.openxmlformats.org/drawingml/2006/wordprocessingDrawing" xmlns:w10="urn:schemas-microsoft-com:office:word" xmlns:w="http://schemas.openxmlformats.org/wordprocessingml/2006/main" xmlns:w14="http://schemas.microsoft.com/office/word/2010/wordml" xmlns:wpg="http://schemas.microsoft.com/office/word/2010/wordprocessingGroup" xmlns:wpi="http://schemas.microsoft.com/office/word/2010/wordprocessingInk" xmlns:wne="http://schemas.microsoft.com/office/word/2006/wordml" xmlns:wps="http://schemas.microsoft.com/office/word/2010/wordprocessingShape" mc:Ignorable="w14 wp14">
   <w:p>
     <w:pPr>
       <w:pStyle w:val="Footer"/>
@@ -15293,7 +16191,7 @@
         <w:rFonts w:ascii="Cambria" w:hAnsi="Cambria"/>
         <w:noProof/>
       </w:rPr>
-      <w:t>21</w:t>
+      <w:t>3</w:t>
     </w:r>
     <w:r>
       <w:fldChar w:fldCharType="end"/>
@@ -15308,7 +16206,7 @@
 </file>
 
 <file path=word/footer2.xml><?xml version="1.0" encoding="utf-8"?>
-<w:ftr xmlns:wpc="http://schemas.microsoft.com/office/word/2010/wordprocessingCanvas" xmlns:mc="http://schemas.openxmlformats.org/markup-compatibility/2006" xmlns:o="urn:schemas-microsoft-com:office:office" xmlns:r="http://schemas.openxmlformats.org/officeDocument/2006/relationships" xmlns:m="http://schemas.openxmlformats.org/officeDocument/2006/math" xmlns:v="urn:schemas-microsoft-com:vml" xmlns:wp14="http://schemas.microsoft.com/office/word/2010/wordprocessingDrawing" xmlns:wp="http://schemas.openxmlformats.org/drawingml/2006/wordprocessingDrawing" xmlns:w10="urn:schemas-microsoft-com:office:word" xmlns:w="http://schemas.openxmlformats.org/wordprocessingml/2006/main" xmlns:w14="http://schemas.microsoft.com/office/word/2010/wordml" xmlns:w15="http://schemas.microsoft.com/office/word/2012/wordml" xmlns:wpg="http://schemas.microsoft.com/office/word/2010/wordprocessingGroup" xmlns:wpi="http://schemas.microsoft.com/office/word/2010/wordprocessingInk" xmlns:wne="http://schemas.microsoft.com/office/word/2006/wordml" xmlns:wps="http://schemas.microsoft.com/office/word/2010/wordprocessingShape" mc:Ignorable="w14 w15 wp14">
+<w:ftr xmlns:wpc="http://schemas.microsoft.com/office/word/2010/wordprocessingCanvas" xmlns:mc="http://schemas.openxmlformats.org/markup-compatibility/2006" xmlns:o="urn:schemas-microsoft-com:office:office" xmlns:r="http://schemas.openxmlformats.org/officeDocument/2006/relationships" xmlns:m="http://schemas.openxmlformats.org/officeDocument/2006/math" xmlns:v="urn:schemas-microsoft-com:vml" xmlns:wp14="http://schemas.microsoft.com/office/word/2010/wordprocessingDrawing" xmlns:wp="http://schemas.openxmlformats.org/drawingml/2006/wordprocessingDrawing" xmlns:w10="urn:schemas-microsoft-com:office:word" xmlns:w="http://schemas.openxmlformats.org/wordprocessingml/2006/main" xmlns:w14="http://schemas.microsoft.com/office/word/2010/wordml" xmlns:wpg="http://schemas.microsoft.com/office/word/2010/wordprocessingGroup" xmlns:wpi="http://schemas.microsoft.com/office/word/2010/wordprocessingInk" xmlns:wne="http://schemas.microsoft.com/office/word/2006/wordml" xmlns:wps="http://schemas.microsoft.com/office/word/2010/wordprocessingShape" mc:Ignorable="w14 wp14">
   <w:p>
     <w:pPr>
       <w:pStyle w:val="Footer"/>
@@ -15331,7 +16229,7 @@
 </file>
 
 <file path=word/footnotes.xml><?xml version="1.0" encoding="utf-8"?>
-<w:footnotes xmlns:wpc="http://schemas.microsoft.com/office/word/2010/wordprocessingCanvas" xmlns:mc="http://schemas.openxmlformats.org/markup-compatibility/2006" xmlns:o="urn:schemas-microsoft-com:office:office" xmlns:r="http://schemas.openxmlformats.org/officeDocument/2006/relationships" xmlns:m="http://schemas.openxmlformats.org/officeDocument/2006/math" xmlns:v="urn:schemas-microsoft-com:vml" xmlns:wp14="http://schemas.microsoft.com/office/word/2010/wordprocessingDrawing" xmlns:wp="http://schemas.openxmlformats.org/drawingml/2006/wordprocessingDrawing" xmlns:w10="urn:schemas-microsoft-com:office:word" xmlns:w="http://schemas.openxmlformats.org/wordprocessingml/2006/main" xmlns:w14="http://schemas.microsoft.com/office/word/2010/wordml" xmlns:w15="http://schemas.microsoft.com/office/word/2012/wordml" xmlns:wpg="http://schemas.microsoft.com/office/word/2010/wordprocessingGroup" xmlns:wpi="http://schemas.microsoft.com/office/word/2010/wordprocessingInk" xmlns:wne="http://schemas.microsoft.com/office/word/2006/wordml" xmlns:wps="http://schemas.microsoft.com/office/word/2010/wordprocessingShape" mc:Ignorable="w14 w15 wp14">
+<w:footnotes xmlns:wpc="http://schemas.microsoft.com/office/word/2010/wordprocessingCanvas" xmlns:mc="http://schemas.openxmlformats.org/markup-compatibility/2006" xmlns:o="urn:schemas-microsoft-com:office:office" xmlns:r="http://schemas.openxmlformats.org/officeDocument/2006/relationships" xmlns:m="http://schemas.openxmlformats.org/officeDocument/2006/math" xmlns:v="urn:schemas-microsoft-com:vml" xmlns:wp14="http://schemas.microsoft.com/office/word/2010/wordprocessingDrawing" xmlns:wp="http://schemas.openxmlformats.org/drawingml/2006/wordprocessingDrawing" xmlns:w10="urn:schemas-microsoft-com:office:word" xmlns:w="http://schemas.openxmlformats.org/wordprocessingml/2006/main" xmlns:w14="http://schemas.microsoft.com/office/word/2010/wordml" xmlns:wpg="http://schemas.microsoft.com/office/word/2010/wordprocessingGroup" xmlns:wpi="http://schemas.microsoft.com/office/word/2010/wordprocessingInk" xmlns:wne="http://schemas.microsoft.com/office/word/2006/wordml" xmlns:wps="http://schemas.microsoft.com/office/word/2010/wordprocessingShape" mc:Ignorable="w14 wp14">
   <w:footnote w:type="separator" w:id="-1">
     <w:p>
       <w:pPr>
@@ -15356,7 +16254,7 @@
 </file>
 
 <file path=word/header1.xml><?xml version="1.0" encoding="utf-8"?>
-<w:hdr xmlns:wpc="http://schemas.microsoft.com/office/word/2010/wordprocessingCanvas" xmlns:mc="http://schemas.openxmlformats.org/markup-compatibility/2006" xmlns:o="urn:schemas-microsoft-com:office:office" xmlns:r="http://schemas.openxmlformats.org/officeDocument/2006/relationships" xmlns:m="http://schemas.openxmlformats.org/officeDocument/2006/math" xmlns:v="urn:schemas-microsoft-com:vml" xmlns:wp14="http://schemas.microsoft.com/office/word/2010/wordprocessingDrawing" xmlns:wp="http://schemas.openxmlformats.org/drawingml/2006/wordprocessingDrawing" xmlns:w10="urn:schemas-microsoft-com:office:word" xmlns:w="http://schemas.openxmlformats.org/wordprocessingml/2006/main" xmlns:w14="http://schemas.microsoft.com/office/word/2010/wordml" xmlns:w15="http://schemas.microsoft.com/office/word/2012/wordml" xmlns:wpg="http://schemas.microsoft.com/office/word/2010/wordprocessingGroup" xmlns:wpi="http://schemas.microsoft.com/office/word/2010/wordprocessingInk" xmlns:wne="http://schemas.microsoft.com/office/word/2006/wordml" xmlns:wps="http://schemas.microsoft.com/office/word/2010/wordprocessingShape" mc:Ignorable="w14 w15 wp14">
+<w:hdr xmlns:wpc="http://schemas.microsoft.com/office/word/2010/wordprocessingCanvas" xmlns:mc="http://schemas.openxmlformats.org/markup-compatibility/2006" xmlns:o="urn:schemas-microsoft-com:office:office" xmlns:r="http://schemas.openxmlformats.org/officeDocument/2006/relationships" xmlns:m="http://schemas.openxmlformats.org/officeDocument/2006/math" xmlns:v="urn:schemas-microsoft-com:vml" xmlns:wp14="http://schemas.microsoft.com/office/word/2010/wordprocessingDrawing" xmlns:wp="http://schemas.openxmlformats.org/drawingml/2006/wordprocessingDrawing" xmlns:w10="urn:schemas-microsoft-com:office:word" xmlns:w="http://schemas.openxmlformats.org/wordprocessingml/2006/main" xmlns:w14="http://schemas.microsoft.com/office/word/2010/wordml" xmlns:wpg="http://schemas.microsoft.com/office/word/2010/wordprocessingGroup" xmlns:wpi="http://schemas.microsoft.com/office/word/2010/wordprocessingInk" xmlns:wne="http://schemas.microsoft.com/office/word/2006/wordml" xmlns:wps="http://schemas.microsoft.com/office/word/2010/wordprocessingShape" mc:Ignorable="w14 wp14">
   <w:p>
     <w:pPr>
       <w:pStyle w:val="Header"/>
@@ -15411,7 +16309,7 @@
 </file>
 
 <file path=word/numbering.xml><?xml version="1.0" encoding="utf-8"?>
-<w:numbering xmlns:wpc="http://schemas.microsoft.com/office/word/2010/wordprocessingCanvas" xmlns:mc="http://schemas.openxmlformats.org/markup-compatibility/2006" xmlns:o="urn:schemas-microsoft-com:office:office" xmlns:r="http://schemas.openxmlformats.org/officeDocument/2006/relationships" xmlns:m="http://schemas.openxmlformats.org/officeDocument/2006/math" xmlns:v="urn:schemas-microsoft-com:vml" xmlns:wp14="http://schemas.microsoft.com/office/word/2010/wordprocessingDrawing" xmlns:wp="http://schemas.openxmlformats.org/drawingml/2006/wordprocessingDrawing" xmlns:w10="urn:schemas-microsoft-com:office:word" xmlns:w="http://schemas.openxmlformats.org/wordprocessingml/2006/main" xmlns:w14="http://schemas.microsoft.com/office/word/2010/wordml" xmlns:w15="http://schemas.microsoft.com/office/word/2012/wordml" xmlns:wpg="http://schemas.microsoft.com/office/word/2010/wordprocessingGroup" xmlns:wpi="http://schemas.microsoft.com/office/word/2010/wordprocessingInk" xmlns:wne="http://schemas.microsoft.com/office/word/2006/wordml" xmlns:wps="http://schemas.microsoft.com/office/word/2010/wordprocessingShape" mc:Ignorable="w14 w15 wp14">
+<w:numbering xmlns:wpc="http://schemas.microsoft.com/office/word/2010/wordprocessingCanvas" xmlns:mc="http://schemas.openxmlformats.org/markup-compatibility/2006" xmlns:o="urn:schemas-microsoft-com:office:office" xmlns:r="http://schemas.openxmlformats.org/officeDocument/2006/relationships" xmlns:m="http://schemas.openxmlformats.org/officeDocument/2006/math" xmlns:v="urn:schemas-microsoft-com:vml" xmlns:wp14="http://schemas.microsoft.com/office/word/2010/wordprocessingDrawing" xmlns:wp="http://schemas.openxmlformats.org/drawingml/2006/wordprocessingDrawing" xmlns:w10="urn:schemas-microsoft-com:office:word" xmlns:w="http://schemas.openxmlformats.org/wordprocessingml/2006/main" xmlns:w14="http://schemas.microsoft.com/office/word/2010/wordml" xmlns:wpg="http://schemas.microsoft.com/office/word/2010/wordprocessingGroup" xmlns:wpi="http://schemas.microsoft.com/office/word/2010/wordprocessingInk" xmlns:wne="http://schemas.microsoft.com/office/word/2006/wordml" xmlns:wps="http://schemas.microsoft.com/office/word/2010/wordprocessingShape" mc:Ignorable="w14 wp14">
   <w:abstractNum w:abstractNumId="0">
     <w:nsid w:val="0179392D"/>
     <w:multiLevelType w:val="hybridMultilevel"/>
@@ -15839,6 +16737,119 @@
     </w:lvl>
   </w:abstractNum>
   <w:abstractNum w:abstractNumId="4">
+    <w:nsid w:val="073105CF"/>
+    <w:multiLevelType w:val="hybridMultilevel"/>
+    <w:tmpl w:val="2F16EE44"/>
+    <w:lvl w:ilvl="0" w:tplc="04090001">
+      <w:start w:val="1"/>
+      <w:numFmt w:val="bullet"/>
+      <w:lvlText w:val=""/>
+      <w:lvlJc w:val="left"/>
+      <w:pPr>
+        <w:ind w:left="1800" w:hanging="360"/>
+      </w:pPr>
+      <w:rPr>
+        <w:rFonts w:ascii="Symbol" w:hAnsi="Symbol" w:hint="default"/>
+      </w:rPr>
+    </w:lvl>
+    <w:lvl w:ilvl="1" w:tplc="04090003" w:tentative="1">
+      <w:start w:val="1"/>
+      <w:numFmt w:val="bullet"/>
+      <w:lvlText w:val="o"/>
+      <w:lvlJc w:val="left"/>
+      <w:pPr>
+        <w:ind w:left="2520" w:hanging="360"/>
+      </w:pPr>
+      <w:rPr>
+        <w:rFonts w:ascii="Courier New" w:hAnsi="Courier New" w:cs="Courier New" w:hint="default"/>
+      </w:rPr>
+    </w:lvl>
+    <w:lvl w:ilvl="2" w:tplc="04090005" w:tentative="1">
+      <w:start w:val="1"/>
+      <w:numFmt w:val="bullet"/>
+      <w:lvlText w:val=""/>
+      <w:lvlJc w:val="left"/>
+      <w:pPr>
+        <w:ind w:left="3240" w:hanging="360"/>
+      </w:pPr>
+      <w:rPr>
+        <w:rFonts w:ascii="Wingdings" w:hAnsi="Wingdings" w:hint="default"/>
+      </w:rPr>
+    </w:lvl>
+    <w:lvl w:ilvl="3" w:tplc="04090001" w:tentative="1">
+      <w:start w:val="1"/>
+      <w:numFmt w:val="bullet"/>
+      <w:lvlText w:val=""/>
+      <w:lvlJc w:val="left"/>
+      <w:pPr>
+        <w:ind w:left="3960" w:hanging="360"/>
+      </w:pPr>
+      <w:rPr>
+        <w:rFonts w:ascii="Symbol" w:hAnsi="Symbol" w:hint="default"/>
+      </w:rPr>
+    </w:lvl>
+    <w:lvl w:ilvl="4" w:tplc="04090003" w:tentative="1">
+      <w:start w:val="1"/>
+      <w:numFmt w:val="bullet"/>
+      <w:lvlText w:val="o"/>
+      <w:lvlJc w:val="left"/>
+      <w:pPr>
+        <w:ind w:left="4680" w:hanging="360"/>
+      </w:pPr>
+      <w:rPr>
+        <w:rFonts w:ascii="Courier New" w:hAnsi="Courier New" w:cs="Courier New" w:hint="default"/>
+      </w:rPr>
+    </w:lvl>
+    <w:lvl w:ilvl="5" w:tplc="04090005" w:tentative="1">
+      <w:start w:val="1"/>
+      <w:numFmt w:val="bullet"/>
+      <w:lvlText w:val=""/>
+      <w:lvlJc w:val="left"/>
+      <w:pPr>
+        <w:ind w:left="5400" w:hanging="360"/>
+      </w:pPr>
+      <w:rPr>
+        <w:rFonts w:ascii="Wingdings" w:hAnsi="Wingdings" w:hint="default"/>
+      </w:rPr>
+    </w:lvl>
+    <w:lvl w:ilvl="6" w:tplc="04090001" w:tentative="1">
+      <w:start w:val="1"/>
+      <w:numFmt w:val="bullet"/>
+      <w:lvlText w:val=""/>
+      <w:lvlJc w:val="left"/>
+      <w:pPr>
+        <w:ind w:left="6120" w:hanging="360"/>
+      </w:pPr>
+      <w:rPr>
+        <w:rFonts w:ascii="Symbol" w:hAnsi="Symbol" w:hint="default"/>
+      </w:rPr>
+    </w:lvl>
+    <w:lvl w:ilvl="7" w:tplc="04090003" w:tentative="1">
+      <w:start w:val="1"/>
+      <w:numFmt w:val="bullet"/>
+      <w:lvlText w:val="o"/>
+      <w:lvlJc w:val="left"/>
+      <w:pPr>
+        <w:ind w:left="6840" w:hanging="360"/>
+      </w:pPr>
+      <w:rPr>
+        <w:rFonts w:ascii="Courier New" w:hAnsi="Courier New" w:cs="Courier New" w:hint="default"/>
+      </w:rPr>
+    </w:lvl>
+    <w:lvl w:ilvl="8" w:tplc="04090005" w:tentative="1">
+      <w:start w:val="1"/>
+      <w:numFmt w:val="bullet"/>
+      <w:lvlText w:val=""/>
+      <w:lvlJc w:val="left"/>
+      <w:pPr>
+        <w:ind w:left="7560" w:hanging="360"/>
+      </w:pPr>
+      <w:rPr>
+        <w:rFonts w:ascii="Wingdings" w:hAnsi="Wingdings" w:hint="default"/>
+      </w:rPr>
+    </w:lvl>
+  </w:abstractNum>
+  <w:abstractNum w:abstractNumId="5">
     <w:nsid w:val="0C525321"/>
     <w:multiLevelType w:val="multilevel"/>
     <w:tmpl w:val="F81E31C0"/>
@@ -15951,7 +16962,7 @@
       </w:rPr>
     </w:lvl>
   </w:abstractNum>
-  <w:abstractNum w:abstractNumId="5">
+  <w:abstractNum w:abstractNumId="6">
     <w:nsid w:val="13B13452"/>
     <w:multiLevelType w:val="hybridMultilevel"/>
     <w:tmpl w:val="D95A1396"/>
@@ -16064,7 +17075,7 @@
       </w:rPr>
     </w:lvl>
   </w:abstractNum>
-  <w:abstractNum w:abstractNumId="6">
+  <w:abstractNum w:abstractNumId="7">
     <w:nsid w:val="16BF5E12"/>
     <w:multiLevelType w:val="multilevel"/>
     <w:tmpl w:val="408EE4BE"/>
@@ -16177,7 +17188,7 @@
       </w:rPr>
     </w:lvl>
   </w:abstractNum>
-  <w:abstractNum w:abstractNumId="7">
+  <w:abstractNum w:abstractNumId="8">
     <w:nsid w:val="19F04545"/>
     <w:multiLevelType w:val="hybridMultilevel"/>
     <w:tmpl w:val="4A644494"/>
@@ -16290,7 +17301,7 @@
       </w:rPr>
     </w:lvl>
   </w:abstractNum>
-  <w:abstractNum w:abstractNumId="8">
+  <w:abstractNum w:abstractNumId="9">
     <w:nsid w:val="23F11B76"/>
     <w:multiLevelType w:val="hybridMultilevel"/>
     <w:tmpl w:val="434C5030"/>
@@ -16404,7 +17415,7 @@
       </w:rPr>
     </w:lvl>
   </w:abstractNum>
-  <w:abstractNum w:abstractNumId="9">
+  <w:abstractNum w:abstractNumId="10">
     <w:nsid w:val="2ED4467C"/>
     <w:multiLevelType w:val="multilevel"/>
     <w:tmpl w:val="0409001F"/>
@@ -16490,7 +17501,120 @@
       </w:pPr>
     </w:lvl>
   </w:abstractNum>
-  <w:abstractNum w:abstractNumId="10">
+  <w:abstractNum w:abstractNumId="11">
+    <w:nsid w:val="313B7309"/>
+    <w:multiLevelType w:val="hybridMultilevel"/>
+    <w:tmpl w:val="9C0AB95A"/>
+    <w:lvl w:ilvl="0" w:tplc="04090001">
+      <w:start w:val="1"/>
+      <w:numFmt w:val="bullet"/>
+      <w:lvlText w:val=""/>
+      <w:lvlJc w:val="left"/>
+      <w:pPr>
+        <w:ind w:left="1800" w:hanging="360"/>
+      </w:pPr>
+      <w:rPr>
+        <w:rFonts w:ascii="Symbol" w:hAnsi="Symbol" w:hint="default"/>
+      </w:rPr>
+    </w:lvl>
+    <w:lvl w:ilvl="1" w:tplc="04090003">
+      <w:start w:val="1"/>
+      <w:numFmt w:val="bullet"/>
+      <w:lvlText w:val="o"/>
+      <w:lvlJc w:val="left"/>
+      <w:pPr>
+        <w:ind w:left="1890" w:hanging="360"/>
+      </w:pPr>
+      <w:rPr>
+        <w:rFonts w:ascii="Courier New" w:hAnsi="Courier New" w:cs="Courier New" w:hint="default"/>
+      </w:rPr>
+    </w:lvl>
+    <w:lvl w:ilvl="2" w:tplc="04090005" w:tentative="1">
+      <w:start w:val="1"/>
+      <w:numFmt w:val="bullet"/>
+      <w:lvlText w:val=""/>
+      <w:lvlJc w:val="left"/>
+      <w:pPr>
+        <w:ind w:left="3240" w:hanging="360"/>
+      </w:pPr>
+      <w:rPr>
+        <w:rFonts w:ascii="Wingdings" w:hAnsi="Wingdings" w:hint="default"/>
+      </w:rPr>
+    </w:lvl>
+    <w:lvl w:ilvl="3" w:tplc="04090001" w:tentative="1">
+      <w:start w:val="1"/>
+      <w:numFmt w:val="bullet"/>
+      <w:lvlText w:val=""/>
+      <w:lvlJc w:val="left"/>
+      <w:pPr>
+        <w:ind w:left="3960" w:hanging="360"/>
+      </w:pPr>
+      <w:rPr>
+        <w:rFonts w:ascii="Symbol" w:hAnsi="Symbol" w:hint="default"/>
+      </w:rPr>
+    </w:lvl>
+    <w:lvl w:ilvl="4" w:tplc="04090003" w:tentative="1">
+      <w:start w:val="1"/>
+      <w:numFmt w:val="bullet"/>
+      <w:lvlText w:val="o"/>
+      <w:lvlJc w:val="left"/>
+      <w:pPr>
+        <w:ind w:left="4680" w:hanging="360"/>
+      </w:pPr>
+      <w:rPr>
+        <w:rFonts w:ascii="Courier New" w:hAnsi="Courier New" w:cs="Courier New" w:hint="default"/>
+      </w:rPr>
+    </w:lvl>
+    <w:lvl w:ilvl="5" w:tplc="04090005" w:tentative="1">
+      <w:start w:val="1"/>
+      <w:numFmt w:val="bullet"/>
+      <w:lvlText w:val=""/>
+      <w:lvlJc w:val="left"/>
+      <w:pPr>
+        <w:ind w:left="5400" w:hanging="360"/>
+      </w:pPr>
+      <w:rPr>
+        <w:rFonts w:ascii="Wingdings" w:hAnsi="Wingdings" w:hint="default"/>
+      </w:rPr>
+    </w:lvl>
+    <w:lvl w:ilvl="6" w:tplc="04090001" w:tentative="1">
+      <w:start w:val="1"/>
+      <w:numFmt w:val="bullet"/>
+      <w:lvlText w:val=""/>
+      <w:lvlJc w:val="left"/>
+      <w:pPr>
+        <w:ind w:left="6120" w:hanging="360"/>
+      </w:pPr>
+      <w:rPr>
+        <w:rFonts w:ascii="Symbol" w:hAnsi="Symbol" w:hint="default"/>
+      </w:rPr>
+    </w:lvl>
+    <w:lvl w:ilvl="7" w:tplc="04090003" w:tentative="1">
+      <w:start w:val="1"/>
+      <w:numFmt w:val="bullet"/>
+      <w:lvlText w:val="o"/>
+      <w:lvlJc w:val="left"/>
+      <w:pPr>
+        <w:ind w:left="6840" w:hanging="360"/>
+      </w:pPr>
+      <w:rPr>
+        <w:rFonts w:ascii="Courier New" w:hAnsi="Courier New" w:cs="Courier New" w:hint="default"/>
+      </w:rPr>
+    </w:lvl>
+    <w:lvl w:ilvl="8" w:tplc="04090005" w:tentative="1">
+      <w:start w:val="1"/>
+      <w:numFmt w:val="bullet"/>
+      <w:lvlText w:val=""/>
+      <w:lvlJc w:val="left"/>
+      <w:pPr>
+        <w:ind w:left="7560" w:hanging="360"/>
+      </w:pPr>
+      <w:rPr>
+        <w:rFonts w:ascii="Wingdings" w:hAnsi="Wingdings" w:hint="default"/>
+      </w:rPr>
+    </w:lvl>
+  </w:abstractNum>
+  <w:abstractNum w:abstractNumId="12">
     <w:nsid w:val="372A13EC"/>
     <w:multiLevelType w:val="hybridMultilevel"/>
     <w:tmpl w:val="D9F898BE"/>
@@ -16603,7 +17727,7 @@
       </w:rPr>
     </w:lvl>
   </w:abstractNum>
-  <w:abstractNum w:abstractNumId="11">
+  <w:abstractNum w:abstractNumId="13">
     <w:nsid w:val="37F61807"/>
     <w:multiLevelType w:val="hybridMultilevel"/>
     <w:tmpl w:val="DB1A16E2"/>
@@ -16716,7 +17840,120 @@
       </w:rPr>
     </w:lvl>
   </w:abstractNum>
-  <w:abstractNum w:abstractNumId="12">
+  <w:abstractNum w:abstractNumId="14">
+    <w:nsid w:val="39757834"/>
+    <w:multiLevelType w:val="hybridMultilevel"/>
+    <w:tmpl w:val="5BB6F054"/>
+    <w:lvl w:ilvl="0" w:tplc="04090001">
+      <w:start w:val="1"/>
+      <w:numFmt w:val="bullet"/>
+      <w:lvlText w:val=""/>
+      <w:lvlJc w:val="left"/>
+      <w:pPr>
+        <w:ind w:left="1800" w:hanging="360"/>
+      </w:pPr>
+      <w:rPr>
+        <w:rFonts w:ascii="Symbol" w:hAnsi="Symbol" w:hint="default"/>
+      </w:rPr>
+    </w:lvl>
+    <w:lvl w:ilvl="1" w:tplc="04090003" w:tentative="1">
+      <w:start w:val="1"/>
+      <w:numFmt w:val="bullet"/>
+      <w:lvlText w:val="o"/>
+      <w:lvlJc w:val="left"/>
+      <w:pPr>
+        <w:ind w:left="2520" w:hanging="360"/>
+      </w:pPr>
+      <w:rPr>
+        <w:rFonts w:ascii="Courier New" w:hAnsi="Courier New" w:cs="Courier New" w:hint="default"/>
+      </w:rPr>
+    </w:lvl>
+    <w:lvl w:ilvl="2" w:tplc="04090005" w:tentative="1">
+      <w:start w:val="1"/>
+      <w:numFmt w:val="bullet"/>
+      <w:lvlText w:val=""/>
+      <w:lvlJc w:val="left"/>
+      <w:pPr>
+        <w:ind w:left="3240" w:hanging="360"/>
+      </w:pPr>
+      <w:rPr>
+        <w:rFonts w:ascii="Wingdings" w:hAnsi="Wingdings" w:hint="default"/>
+      </w:rPr>
+    </w:lvl>
+    <w:lvl w:ilvl="3" w:tplc="04090001" w:tentative="1">
+      <w:start w:val="1"/>
+      <w:numFmt w:val="bullet"/>
+      <w:lvlText w:val=""/>
+      <w:lvlJc w:val="left"/>
+      <w:pPr>
+        <w:ind w:left="3960" w:hanging="360"/>
+      </w:pPr>
+      <w:rPr>
+        <w:rFonts w:ascii="Symbol" w:hAnsi="Symbol" w:hint="default"/>
+      </w:rPr>
+    </w:lvl>
+    <w:lvl w:ilvl="4" w:tplc="04090003" w:tentative="1">
+      <w:start w:val="1"/>
+      <w:numFmt w:val="bullet"/>
+      <w:lvlText w:val="o"/>
+      <w:lvlJc w:val="left"/>
+      <w:pPr>
+        <w:ind w:left="4680" w:hanging="360"/>
+      </w:pPr>
+      <w:rPr>
+        <w:rFonts w:ascii="Courier New" w:hAnsi="Courier New" w:cs="Courier New" w:hint="default"/>
+      </w:rPr>
+    </w:lvl>
+    <w:lvl w:ilvl="5" w:tplc="04090005" w:tentative="1">
+      <w:start w:val="1"/>
+      <w:numFmt w:val="bullet"/>
+      <w:lvlText w:val=""/>
+      <w:lvlJc w:val="left"/>
+      <w:pPr>
+        <w:ind w:left="5400" w:hanging="360"/>
+      </w:pPr>
+      <w:rPr>
+        <w:rFonts w:ascii="Wingdings" w:hAnsi="Wingdings" w:hint="default"/>
+      </w:rPr>
+    </w:lvl>
+    <w:lvl w:ilvl="6" w:tplc="04090001" w:tentative="1">
+      <w:start w:val="1"/>
+      <w:numFmt w:val="bullet"/>
+      <w:lvlText w:val=""/>
+      <w:lvlJc w:val="left"/>
+      <w:pPr>
+        <w:ind w:left="6120" w:hanging="360"/>
+      </w:pPr>
+      <w:rPr>
+        <w:rFonts w:ascii="Symbol" w:hAnsi="Symbol" w:hint="default"/>
+      </w:rPr>
+    </w:lvl>
+    <w:lvl w:ilvl="7" w:tplc="04090003" w:tentative="1">
+      <w:start w:val="1"/>
+      <w:numFmt w:val="bullet"/>
+      <w:lvlText w:val="o"/>
+      <w:lvlJc w:val="left"/>
+      <w:pPr>
+        <w:ind w:left="6840" w:hanging="360"/>
+      </w:pPr>
+      <w:rPr>
+        <w:rFonts w:ascii="Courier New" w:hAnsi="Courier New" w:cs="Courier New" w:hint="default"/>
+      </w:rPr>
+    </w:lvl>
+    <w:lvl w:ilvl="8" w:tplc="04090005" w:tentative="1">
+      <w:start w:val="1"/>
+      <w:numFmt w:val="bullet"/>
+      <w:lvlText w:val=""/>
+      <w:lvlJc w:val="left"/>
+      <w:pPr>
+        <w:ind w:left="7560" w:hanging="360"/>
+      </w:pPr>
+      <w:rPr>
+        <w:rFonts w:ascii="Wingdings" w:hAnsi="Wingdings" w:hint="default"/>
+      </w:rPr>
+    </w:lvl>
+  </w:abstractNum>
+  <w:abstractNum w:abstractNumId="15">
     <w:nsid w:val="43BE0154"/>
     <w:multiLevelType w:val="multilevel"/>
     <w:tmpl w:val="0409001F"/>
@@ -16802,7 +18039,7 @@
       </w:pPr>
     </w:lvl>
   </w:abstractNum>
-  <w:abstractNum w:abstractNumId="13">
+  <w:abstractNum w:abstractNumId="16">
     <w:nsid w:val="542566F6"/>
     <w:multiLevelType w:val="hybridMultilevel"/>
     <w:tmpl w:val="4C74944E"/>
@@ -16915,7 +18152,7 @@
       </w:rPr>
     </w:lvl>
   </w:abstractNum>
-  <w:abstractNum w:abstractNumId="14">
+  <w:abstractNum w:abstractNumId="17">
     <w:nsid w:val="672D07B6"/>
     <w:multiLevelType w:val="multilevel"/>
     <w:tmpl w:val="0409001F"/>
@@ -17001,7 +18238,120 @@
       </w:pPr>
     </w:lvl>
   </w:abstractNum>
-  <w:abstractNum w:abstractNumId="15">
+  <w:abstractNum w:abstractNumId="18">
+    <w:nsid w:val="6EC7178D"/>
+    <w:multiLevelType w:val="hybridMultilevel"/>
+    <w:tmpl w:val="67BCF1E8"/>
+    <w:lvl w:ilvl="0" w:tplc="8FF2C71C">
+      <w:start w:val="2"/>
+      <w:numFmt w:val="bullet"/>
+      <w:lvlText w:val="-"/>
+      <w:lvlJc w:val="left"/>
+      <w:pPr>
+        <w:ind w:left="1440" w:hanging="360"/>
+      </w:pPr>
+      <w:rPr>
+        <w:rFonts w:ascii="Times New Roman" w:eastAsia="Calibri" w:hAnsi="Times New Roman" w:cs="Times New Roman" w:hint="default"/>
+      </w:rPr>
+    </w:lvl>
+    <w:lvl w:ilvl="1" w:tplc="04090003" w:tentative="1">
+      <w:start w:val="1"/>
+      <w:numFmt w:val="bullet"/>
+      <w:lvlText w:val="o"/>
+      <w:lvlJc w:val="left"/>
+      <w:pPr>
+        <w:ind w:left="2160" w:hanging="360"/>
+      </w:pPr>
+      <w:rPr>
+        <w:rFonts w:ascii="Courier New" w:hAnsi="Courier New" w:cs="Courier New" w:hint="default"/>
+      </w:rPr>
+    </w:lvl>
+    <w:lvl w:ilvl="2" w:tplc="04090005" w:tentative="1">
+      <w:start w:val="1"/>
+      <w:numFmt w:val="bullet"/>
+      <w:lvlText w:val=""/>
+      <w:lvlJc w:val="left"/>
+      <w:pPr>
+        <w:ind w:left="2880" w:hanging="360"/>
+      </w:pPr>
+      <w:rPr>
+        <w:rFonts w:ascii="Wingdings" w:hAnsi="Wingdings" w:hint="default"/>
+      </w:rPr>
+    </w:lvl>
+    <w:lvl w:ilvl="3" w:tplc="04090001" w:tentative="1">
+      <w:start w:val="1"/>
+      <w:numFmt w:val="bullet"/>
+      <w:lvlText w:val=""/>
+      <w:lvlJc w:val="left"/>
+      <w:pPr>
+        <w:ind w:left="3600" w:hanging="360"/>
+      </w:pPr>
+      <w:rPr>
+        <w:rFonts w:ascii="Symbol" w:hAnsi="Symbol" w:hint="default"/>
+      </w:rPr>
+    </w:lvl>
+    <w:lvl w:ilvl="4" w:tplc="04090003" w:tentative="1">
+      <w:start w:val="1"/>
+      <w:numFmt w:val="bullet"/>
+      <w:lvlText w:val="o"/>
+      <w:lvlJc w:val="left"/>
+      <w:pPr>
+        <w:ind w:left="4320" w:hanging="360"/>
+      </w:pPr>
+      <w:rPr>
+        <w:rFonts w:ascii="Courier New" w:hAnsi="Courier New" w:cs="Courier New" w:hint="default"/>
+      </w:rPr>
+    </w:lvl>
+    <w:lvl w:ilvl="5" w:tplc="04090005" w:tentative="1">
+      <w:start w:val="1"/>
+      <w:numFmt w:val="bullet"/>
+      <w:lvlText w:val=""/>
+      <w:lvlJc w:val="left"/>
+      <w:pPr>
+        <w:ind w:left="5040" w:hanging="360"/>
+      </w:pPr>
+      <w:rPr>
+        <w:rFonts w:ascii="Wingdings" w:hAnsi="Wingdings" w:hint="default"/>
+      </w:rPr>
+    </w:lvl>
+    <w:lvl w:ilvl="6" w:tplc="04090001" w:tentative="1">
+      <w:start w:val="1"/>
+      <w:numFmt w:val="bullet"/>
+      <w:lvlText w:val=""/>
+      <w:lvlJc w:val="left"/>
+      <w:pPr>
+        <w:ind w:left="5760" w:hanging="360"/>
+      </w:pPr>
+      <w:rPr>
+        <w:rFonts w:ascii="Symbol" w:hAnsi="Symbol" w:hint="default"/>
+      </w:rPr>
+    </w:lvl>
+    <w:lvl w:ilvl="7" w:tplc="04090003" w:tentative="1">
+      <w:start w:val="1"/>
+      <w:numFmt w:val="bullet"/>
+      <w:lvlText w:val="o"/>
+      <w:lvlJc w:val="left"/>
+      <w:pPr>
+        <w:ind w:left="6480" w:hanging="360"/>
+      </w:pPr>
+      <w:rPr>
+        <w:rFonts w:ascii="Courier New" w:hAnsi="Courier New" w:cs="Courier New" w:hint="default"/>
+      </w:rPr>
+    </w:lvl>
+    <w:lvl w:ilvl="8" w:tplc="04090005" w:tentative="1">
+      <w:start w:val="1"/>
+      <w:numFmt w:val="bullet"/>
+      <w:lvlText w:val=""/>
+      <w:lvlJc w:val="left"/>
+      <w:pPr>
+        <w:ind w:left="7200" w:hanging="360"/>
+      </w:pPr>
+      <w:rPr>
+        <w:rFonts w:ascii="Wingdings" w:hAnsi="Wingdings" w:hint="default"/>
+      </w:rPr>
+    </w:lvl>
+  </w:abstractNum>
+  <w:abstractNum w:abstractNumId="19">
     <w:nsid w:val="7CD71571"/>
     <w:multiLevelType w:val="hybridMultilevel"/>
     <w:tmpl w:val="8AA673F8"/>
@@ -17115,7 +18465,7 @@
     </w:lvl>
   </w:abstractNum>
   <w:num w:numId="1">
-    <w:abstractNumId w:val="13"/>
+    <w:abstractNumId w:val="16"/>
   </w:num>
   <w:num w:numId="2">
     <w:abstractNumId w:val="3"/>
@@ -17127,46 +18477,58 @@
     <w:abstractNumId w:val="0"/>
   </w:num>
   <w:num w:numId="5">
-    <w:abstractNumId w:val="8"/>
+    <w:abstractNumId w:val="9"/>
   </w:num>
   <w:num w:numId="6">
-    <w:abstractNumId w:val="4"/>
+    <w:abstractNumId w:val="5"/>
   </w:num>
   <w:num w:numId="7">
+    <w:abstractNumId w:val="7"/>
+  </w:num>
+  <w:num w:numId="8">
+    <w:abstractNumId w:val="17"/>
+  </w:num>
+  <w:num w:numId="9">
     <w:abstractNumId w:val="6"/>
   </w:num>
-  <w:num w:numId="8">
-    <w:abstractNumId w:val="14"/>
-  </w:num>
-  <w:num w:numId="9">
-    <w:abstractNumId w:val="5"/>
-  </w:num>
   <w:num w:numId="10">
-    <w:abstractNumId w:val="10"/>
+    <w:abstractNumId w:val="12"/>
   </w:num>
   <w:num w:numId="11">
-    <w:abstractNumId w:val="9"/>
+    <w:abstractNumId w:val="10"/>
   </w:num>
   <w:num w:numId="12">
     <w:abstractNumId w:val="2"/>
   </w:num>
   <w:num w:numId="13">
-    <w:abstractNumId w:val="7"/>
+    <w:abstractNumId w:val="8"/>
   </w:num>
   <w:num w:numId="14">
+    <w:abstractNumId w:val="19"/>
+  </w:num>
+  <w:num w:numId="15">
+    <w:abstractNumId w:val="13"/>
+  </w:num>
+  <w:num w:numId="16">
     <w:abstractNumId w:val="15"/>
   </w:num>
-  <w:num w:numId="15">
+  <w:num w:numId="17">
     <w:abstractNumId w:val="11"/>
   </w:num>
-  <w:num w:numId="16">
-    <w:abstractNumId w:val="12"/>
+  <w:num w:numId="18">
+    <w:abstractNumId w:val="14"/>
+  </w:num>
+  <w:num w:numId="19">
+    <w:abstractNumId w:val="18"/>
+  </w:num>
+  <w:num w:numId="20">
+    <w:abstractNumId w:val="4"/>
   </w:num>
 </w:numbering>
 </file>
 
 <file path=word/styles.xml><?xml version="1.0" encoding="utf-8"?>
-<w:styles xmlns:mc="http://schemas.openxmlformats.org/markup-compatibility/2006" xmlns:r="http://schemas.openxmlformats.org/officeDocument/2006/relationships" xmlns:w="http://schemas.openxmlformats.org/wordprocessingml/2006/main" xmlns:w14="http://schemas.microsoft.com/office/word/2010/wordml" xmlns:w15="http://schemas.microsoft.com/office/word/2012/wordml" mc:Ignorable="w14 w15">
+<w:styles xmlns:mc="http://schemas.openxmlformats.org/markup-compatibility/2006" xmlns:r="http://schemas.openxmlformats.org/officeDocument/2006/relationships" xmlns:w="http://schemas.openxmlformats.org/wordprocessingml/2006/main" xmlns:w14="http://schemas.microsoft.com/office/word/2010/wordml" mc:Ignorable="w14">
   <w:docDefaults>
     <w:rPrDefault>
       <w:rPr>
@@ -17182,378 +18544,144 @@
       </w:pPr>
     </w:pPrDefault>
   </w:docDefaults>
-  <w:latentStyles w:defLockedState="0" w:defUIPriority="99" w:defSemiHidden="0" w:defUnhideWhenUsed="0" w:defQFormat="0" w:count="371">
-    <w:lsdException w:name="Normal" w:uiPriority="0" w:qFormat="1"/>
-    <w:lsdException w:name="heading 1" w:uiPriority="9" w:qFormat="1"/>
-    <w:lsdException w:name="heading 2" w:semiHidden="1" w:uiPriority="9" w:unhideWhenUsed="1" w:qFormat="1"/>
-    <w:lsdException w:name="heading 3" w:semiHidden="1" w:uiPriority="9" w:unhideWhenUsed="1" w:qFormat="1"/>
-    <w:lsdException w:name="heading 4" w:semiHidden="1" w:uiPriority="9" w:unhideWhenUsed="1" w:qFormat="1"/>
-    <w:lsdException w:name="heading 5" w:semiHidden="1" w:uiPriority="9" w:unhideWhenUsed="1" w:qFormat="1"/>
-    <w:lsdException w:name="heading 6" w:semiHidden="1" w:uiPriority="9" w:unhideWhenUsed="1" w:qFormat="1"/>
-    <w:lsdException w:name="heading 7" w:semiHidden="1" w:uiPriority="9" w:unhideWhenUsed="1" w:qFormat="1"/>
-    <w:lsdException w:name="heading 8" w:semiHidden="1" w:uiPriority="9" w:unhideWhenUsed="1" w:qFormat="1"/>
-    <w:lsdException w:name="heading 9" w:semiHidden="1" w:uiPriority="9" w:unhideWhenUsed="1" w:qFormat="1"/>
-    <w:lsdException w:name="index 1" w:semiHidden="1" w:unhideWhenUsed="1"/>
-    <w:lsdException w:name="index 2" w:semiHidden="1" w:unhideWhenUsed="1"/>
-    <w:lsdException w:name="index 3" w:semiHidden="1" w:unhideWhenUsed="1"/>
-    <w:lsdException w:name="index 4" w:semiHidden="1" w:unhideWhenUsed="1"/>
-    <w:lsdException w:name="index 5" w:semiHidden="1" w:unhideWhenUsed="1"/>
-    <w:lsdException w:name="index 6" w:semiHidden="1" w:unhideWhenUsed="1"/>
-    <w:lsdException w:name="index 7" w:semiHidden="1" w:unhideWhenUsed="1"/>
-    <w:lsdException w:name="index 8" w:semiHidden="1" w:unhideWhenUsed="1"/>
-    <w:lsdException w:name="index 9" w:semiHidden="1" w:unhideWhenUsed="1"/>
-    <w:lsdException w:name="toc 1" w:semiHidden="1" w:uiPriority="39" w:unhideWhenUsed="1"/>
-    <w:lsdException w:name="toc 2" w:semiHidden="1" w:uiPriority="39" w:unhideWhenUsed="1"/>
-    <w:lsdException w:name="toc 3" w:semiHidden="1" w:uiPriority="39" w:unhideWhenUsed="1"/>
-    <w:lsdException w:name="toc 4" w:semiHidden="1" w:uiPriority="39" w:unhideWhenUsed="1"/>
-    <w:lsdException w:name="toc 5" w:semiHidden="1" w:uiPriority="39" w:unhideWhenUsed="1"/>
-    <w:lsdException w:name="toc 6" w:semiHidden="1" w:uiPriority="39" w:unhideWhenUsed="1"/>
-    <w:lsdException w:name="toc 7" w:semiHidden="1" w:uiPriority="39" w:unhideWhenUsed="1"/>
-    <w:lsdException w:name="toc 8" w:semiHidden="1" w:uiPriority="39" w:unhideWhenUsed="1"/>
-    <w:lsdException w:name="toc 9" w:semiHidden="1" w:uiPriority="39" w:unhideWhenUsed="1"/>
-    <w:lsdException w:name="Normal Indent" w:semiHidden="1" w:unhideWhenUsed="1"/>
-    <w:lsdException w:name="footnote text" w:semiHidden="1" w:unhideWhenUsed="1"/>
-    <w:lsdException w:name="annotation text" w:semiHidden="1" w:unhideWhenUsed="1"/>
-    <w:lsdException w:name="header" w:semiHidden="1" w:unhideWhenUsed="1"/>
-    <w:lsdException w:name="footer" w:semiHidden="1" w:unhideWhenUsed="1"/>
-    <w:lsdException w:name="index heading" w:semiHidden="1" w:unhideWhenUsed="1"/>
-    <w:lsdException w:name="caption" w:semiHidden="1" w:uiPriority="35" w:unhideWhenUsed="1" w:qFormat="1"/>
-    <w:lsdException w:name="table of figures" w:semiHidden="1" w:unhideWhenUsed="1"/>
-    <w:lsdException w:name="envelope address" w:semiHidden="1" w:unhideWhenUsed="1"/>
-    <w:lsdException w:name="envelope return" w:semiHidden="1" w:unhideWhenUsed="1"/>
-    <w:lsdException w:name="footnote reference" w:semiHidden="1" w:unhideWhenUsed="1"/>
-    <w:lsdException w:name="annotation reference" w:semiHidden="1" w:unhideWhenUsed="1"/>
-    <w:lsdException w:name="line number" w:semiHidden="1" w:unhideWhenUsed="1"/>
-    <w:lsdException w:name="page number" w:semiHidden="1" w:unhideWhenUsed="1"/>
-    <w:lsdException w:name="endnote reference" w:semiHidden="1" w:unhideWhenUsed="1"/>
-    <w:lsdException w:name="endnote text" w:semiHidden="1" w:unhideWhenUsed="1"/>
-    <w:lsdException w:name="table of authorities" w:semiHidden="1" w:unhideWhenUsed="1"/>
-    <w:lsdException w:name="macro" w:semiHidden="1" w:unhideWhenUsed="1"/>
-    <w:lsdException w:name="toa heading" w:semiHidden="1" w:unhideWhenUsed="1"/>
-    <w:lsdException w:name="List" w:semiHidden="1" w:unhideWhenUsed="1"/>
-    <w:lsdException w:name="List Bullet" w:semiHidden="1" w:unhideWhenUsed="1"/>
-    <w:lsdException w:name="List Number" w:semiHidden="1" w:unhideWhenUsed="1"/>
-    <w:lsdException w:name="List 2" w:semiHidden="1" w:unhideWhenUsed="1"/>
-    <w:lsdException w:name="List 3" w:semiHidden="1" w:unhideWhenUsed="1"/>
-    <w:lsdException w:name="List 4" w:semiHidden="1" w:unhideWhenUsed="1"/>
-    <w:lsdException w:name="List 5" w:semiHidden="1" w:unhideWhenUsed="1"/>
-    <w:lsdException w:name="List Bullet 2" w:semiHidden="1" w:unhideWhenUsed="1"/>
-    <w:lsdException w:name="List Bullet 3" w:semiHidden="1" w:unhideWhenUsed="1"/>
-    <w:lsdException w:name="List Bullet 4" w:semiHidden="1" w:unhideWhenUsed="1"/>
-    <w:lsdException w:name="List Bullet 5" w:semiHidden="1" w:unhideWhenUsed="1"/>
-    <w:lsdException w:name="List Number 2" w:semiHidden="1" w:unhideWhenUsed="1"/>
-    <w:lsdException w:name="List Number 3" w:semiHidden="1" w:unhideWhenUsed="1"/>
-    <w:lsdException w:name="List Number 4" w:semiHidden="1" w:unhideWhenUsed="1"/>
-    <w:lsdException w:name="List Number 5" w:semiHidden="1" w:unhideWhenUsed="1"/>
-    <w:lsdException w:name="Title" w:uiPriority="10" w:qFormat="1"/>
-    <w:lsdException w:name="Closing" w:semiHidden="1" w:unhideWhenUsed="1"/>
-    <w:lsdException w:name="Signature" w:semiHidden="1" w:unhideWhenUsed="1"/>
-    <w:lsdException w:name="Default Paragraph Font" w:semiHidden="1" w:uiPriority="1" w:unhideWhenUsed="1"/>
-    <w:lsdException w:name="Body Text" w:semiHidden="1" w:unhideWhenUsed="1"/>
-    <w:lsdException w:name="Body Text Indent" w:semiHidden="1" w:unhideWhenUsed="1"/>
-    <w:lsdException w:name="List Continue" w:semiHidden="1" w:unhideWhenUsed="1"/>
-    <w:lsdException w:name="List Continue 2" w:semiHidden="1" w:unhideWhenUsed="1"/>
-    <w:lsdException w:name="List Continue 3" w:semiHidden="1" w:unhideWhenUsed="1"/>
-    <w:lsdException w:name="List Continue 4" w:semiHidden="1" w:unhideWhenUsed="1"/>
-    <w:lsdException w:name="List Continue 5" w:semiHidden="1" w:unhideWhenUsed="1"/>
-    <w:lsdException w:name="Message Header" w:semiHidden="1" w:unhideWhenUsed="1"/>
-    <w:lsdException w:name="Subtitle" w:uiPriority="11" w:qFormat="1"/>
-    <w:lsdException w:name="Salutation" w:semiHidden="1" w:unhideWhenUsed="1"/>
-    <w:lsdException w:name="Date" w:semiHidden="1" w:unhideWhenUsed="1"/>
-    <w:lsdException w:name="Body Text First Indent" w:semiHidden="1" w:unhideWhenUsed="1"/>
-    <w:lsdException w:name="Body Text First Indent 2" w:semiHidden="1" w:unhideWhenUsed="1"/>
-    <w:lsdException w:name="Note Heading" w:semiHidden="1" w:unhideWhenUsed="1"/>
-    <w:lsdException w:name="Body Text 2" w:semiHidden="1" w:unhideWhenUsed="1"/>
-    <w:lsdException w:name="Body Text 3" w:semiHidden="1" w:unhideWhenUsed="1"/>
-    <w:lsdException w:name="Body Text Indent 2" w:semiHidden="1" w:unhideWhenUsed="1"/>
-    <w:lsdException w:name="Body Text Indent 3" w:semiHidden="1" w:unhideWhenUsed="1"/>
-    <w:lsdException w:name="Block Text" w:semiHidden="1" w:unhideWhenUsed="1"/>
-    <w:lsdException w:name="Hyperlink" w:semiHidden="1" w:unhideWhenUsed="1"/>
-    <w:lsdException w:name="FollowedHyperlink" w:semiHidden="1" w:unhideWhenUsed="1"/>
-    <w:lsdException w:name="Strong" w:uiPriority="22" w:qFormat="1"/>
-    <w:lsdException w:name="Emphasis" w:uiPriority="20" w:qFormat="1"/>
-    <w:lsdException w:name="Document Map" w:semiHidden="1" w:unhideWhenUsed="1"/>
-    <w:lsdException w:name="Plain Text" w:semiHidden="1" w:unhideWhenUsed="1"/>
-    <w:lsdException w:name="E-mail Signature" w:semiHidden="1" w:unhideWhenUsed="1"/>
-    <w:lsdException w:name="HTML Top of Form" w:semiHidden="1" w:unhideWhenUsed="1"/>
-    <w:lsdException w:name="HTML Bottom of Form" w:semiHidden="1" w:unhideWhenUsed="1"/>
-    <w:lsdException w:name="Normal (Web)" w:semiHidden="1" w:unhideWhenUsed="1"/>
-    <w:lsdException w:name="HTML Acronym" w:semiHidden="1" w:unhideWhenUsed="1"/>
-    <w:lsdException w:name="HTML Address" w:semiHidden="1" w:unhideWhenUsed="1"/>
-    <w:lsdException w:name="HTML Cite" w:semiHidden="1" w:unhideWhenUsed="1"/>
-    <w:lsdException w:name="HTML Code" w:semiHidden="1" w:unhideWhenUsed="1"/>
-    <w:lsdException w:name="HTML Definition" w:semiHidden="1" w:unhideWhenUsed="1"/>
-    <w:lsdException w:name="HTML Keyboard" w:semiHidden="1" w:unhideWhenUsed="1"/>
-    <w:lsdException w:name="HTML Preformatted" w:semiHidden="1" w:unhideWhenUsed="1"/>
-    <w:lsdException w:name="HTML Sample" w:semiHidden="1" w:unhideWhenUsed="1"/>
-    <w:lsdException w:name="HTML Typewriter" w:semiHidden="1" w:unhideWhenUsed="1"/>
-    <w:lsdException w:name="HTML Variable" w:semiHidden="1" w:unhideWhenUsed="1"/>
-    <w:lsdException w:name="Normal Table" w:semiHidden="1" w:unhideWhenUsed="1"/>
-    <w:lsdException w:name="annotation subject" w:semiHidden="1" w:unhideWhenUsed="1"/>
-    <w:lsdException w:name="No List" w:semiHidden="1" w:unhideWhenUsed="1"/>
-    <w:lsdException w:name="Outline List 1" w:semiHidden="1" w:unhideWhenUsed="1"/>
-    <w:lsdException w:name="Outline List 2" w:semiHidden="1" w:unhideWhenUsed="1"/>
-    <w:lsdException w:name="Outline List 3" w:semiHidden="1" w:unhideWhenUsed="1"/>
-    <w:lsdException w:name="Table Simple 1" w:semiHidden="1" w:unhideWhenUsed="1"/>
-    <w:lsdException w:name="Table Simple 2" w:semiHidden="1" w:unhideWhenUsed="1"/>
-    <w:lsdException w:name="Table Simple 3" w:semiHidden="1" w:unhideWhenUsed="1"/>
-    <w:lsdException w:name="Table Classic 1" w:semiHidden="1" w:unhideWhenUsed="1"/>
-    <w:lsdException w:name="Table Classic 2" w:semiHidden="1" w:unhideWhenUsed="1"/>
-    <w:lsdException w:name="Table Classic 3" w:semiHidden="1" w:unhideWhenUsed="1"/>
-    <w:lsdException w:name="Table Classic 4" w:semiHidden="1" w:unhideWhenUsed="1"/>
-    <w:lsdException w:name="Table Colorful 1" w:semiHidden="1" w:unhideWhenUsed="1"/>
-    <w:lsdException w:name="Table Colorful 2" w:semiHidden="1" w:unhideWhenUsed="1"/>
-    <w:lsdException w:name="Table Colorful 3" w:semiHidden="1" w:unhideWhenUsed="1"/>
-    <w:lsdException w:name="Table Columns 1" w:semiHidden="1" w:unhideWhenUsed="1"/>
-    <w:lsdException w:name="Table Columns 2" w:semiHidden="1" w:unhideWhenUsed="1"/>
-    <w:lsdException w:name="Table Columns 3" w:semiHidden="1" w:unhideWhenUsed="1"/>
-    <w:lsdException w:name="Table Columns 4" w:semiHidden="1" w:unhideWhenUsed="1"/>
-    <w:lsdException w:name="Table Columns 5" w:semiHidden="1" w:unhideWhenUsed="1"/>
-    <w:lsdException w:name="Table Grid 1" w:semiHidden="1" w:unhideWhenUsed="1"/>
-    <w:lsdException w:name="Table Grid 2" w:semiHidden="1" w:unhideWhenUsed="1"/>
-    <w:lsdException w:name="Table Grid 3" w:semiHidden="1" w:unhideWhenUsed="1"/>
-    <w:lsdException w:name="Table Grid 4" w:semiHidden="1" w:unhideWhenUsed="1"/>
-    <w:lsdException w:name="Table Grid 5" w:semiHidden="1" w:unhideWhenUsed="1"/>
-    <w:lsdException w:name="Table Grid 6" w:semiHidden="1" w:unhideWhenUsed="1"/>
-    <w:lsdException w:name="Table Grid 7" w:semiHidden="1" w:unhideWhenUsed="1"/>
-    <w:lsdException w:name="Table Grid 8" w:semiHidden="1" w:unhideWhenUsed="1"/>
-    <w:lsdException w:name="Table List 1" w:semiHidden="1" w:unhideWhenUsed="1"/>
-    <w:lsdException w:name="Table List 2" w:semiHidden="1" w:unhideWhenUsed="1"/>
-    <w:lsdException w:name="Table List 3" w:semiHidden="1" w:unhideWhenUsed="1"/>
-    <w:lsdException w:name="Table List 4" w:semiHidden="1" w:unhideWhenUsed="1"/>
-    <w:lsdException w:name="Table List 5" w:semiHidden="1" w:unhideWhenUsed="1"/>
-    <w:lsdException w:name="Table List 6" w:semiHidden="1" w:unhideWhenUsed="1"/>
-    <w:lsdException w:name="Table List 7" w:semiHidden="1" w:unhideWhenUsed="1"/>
-    <w:lsdException w:name="Table List 8" w:semiHidden="1" w:unhideWhenUsed="1"/>
-    <w:lsdException w:name="Table 3D effects 1" w:semiHidden="1" w:unhideWhenUsed="1"/>
-    <w:lsdException w:name="Table 3D effects 2" w:semiHidden="1" w:unhideWhenUsed="1"/>
-    <w:lsdException w:name="Table 3D effects 3" w:semiHidden="1" w:unhideWhenUsed="1"/>
-    <w:lsdException w:name="Table Contemporary" w:semiHidden="1" w:unhideWhenUsed="1"/>
-    <w:lsdException w:name="Table Elegant" w:semiHidden="1" w:unhideWhenUsed="1"/>
-    <w:lsdException w:name="Table Professional" w:semiHidden="1" w:unhideWhenUsed="1"/>
-    <w:lsdException w:name="Table Subtle 1" w:semiHidden="1" w:unhideWhenUsed="1"/>
-    <w:lsdException w:name="Table Subtle 2" w:semiHidden="1" w:unhideWhenUsed="1"/>
-    <w:lsdException w:name="Table Web 1" w:semiHidden="1" w:unhideWhenUsed="1"/>
-    <w:lsdException w:name="Table Web 2" w:semiHidden="1" w:unhideWhenUsed="1"/>
-    <w:lsdException w:name="Table Web 3" w:semiHidden="1" w:unhideWhenUsed="1"/>
-    <w:lsdException w:name="Balloon Text" w:semiHidden="1" w:unhideWhenUsed="1"/>
-    <w:lsdException w:name="Table Grid" w:uiPriority="39"/>
-    <w:lsdException w:name="Table Theme" w:semiHidden="1" w:unhideWhenUsed="1"/>
-    <w:lsdException w:name="Placeholder Text" w:semiHidden="1"/>
-    <w:lsdException w:name="No Spacing" w:uiPriority="1" w:qFormat="1"/>
-    <w:lsdException w:name="Light Shading" w:uiPriority="60"/>
-    <w:lsdException w:name="Light List" w:uiPriority="61"/>
-    <w:lsdException w:name="Light Grid" w:uiPriority="62"/>
-    <w:lsdException w:name="Medium Shading 1" w:uiPriority="63"/>
-    <w:lsdException w:name="Medium Shading 2" w:uiPriority="64"/>
-    <w:lsdException w:name="Medium List 1" w:uiPriority="65"/>
-    <w:lsdException w:name="Medium List 2" w:uiPriority="66"/>
-    <w:lsdException w:name="Medium Grid 1" w:uiPriority="67"/>
-    <w:lsdException w:name="Medium Grid 2" w:uiPriority="68"/>
-    <w:lsdException w:name="Medium Grid 3" w:uiPriority="69"/>
-    <w:lsdException w:name="Dark List" w:uiPriority="70"/>
-    <w:lsdException w:name="Colorful Shading" w:uiPriority="71"/>
-    <w:lsdException w:name="Colorful List" w:uiPriority="72"/>
-    <w:lsdException w:name="Colorful Grid" w:uiPriority="73"/>
-    <w:lsdException w:name="Light Shading Accent 1" w:uiPriority="60"/>
-    <w:lsdException w:name="Light List Accent 1" w:uiPriority="61"/>
-    <w:lsdException w:name="Light Grid Accent 1" w:uiPriority="62"/>
-    <w:lsdException w:name="Medium Shading 1 Accent 1" w:uiPriority="63"/>
-    <w:lsdException w:name="Medium Shading 2 Accent 1" w:uiPriority="64"/>
-    <w:lsdException w:name="Medium List 1 Accent 1" w:uiPriority="65"/>
-    <w:lsdException w:name="Revision" w:semiHidden="1"/>
-    <w:lsdException w:name="List Paragraph" w:uiPriority="34" w:qFormat="1"/>
-    <w:lsdException w:name="Quote" w:uiPriority="29" w:qFormat="1"/>
-    <w:lsdException w:name="Intense Quote" w:uiPriority="30" w:qFormat="1"/>
-    <w:lsdException w:name="Medium List 2 Accent 1" w:uiPriority="66"/>
-    <w:lsdException w:name="Medium Grid 1 Accent 1" w:uiPriority="67"/>
-    <w:lsdException w:name="Medium Grid 2 Accent 1" w:uiPriority="68"/>
-    <w:lsdException w:name="Medium Grid 3 Accent 1" w:uiPriority="69"/>
-    <w:lsdException w:name="Dark List Accent 1" w:uiPriority="70"/>
-    <w:lsdException w:name="Colorful Shading Accent 1" w:uiPriority="71"/>
-    <w:lsdException w:name="Colorful List Accent 1" w:uiPriority="72"/>
-    <w:lsdException w:name="Colorful Grid Accent 1" w:uiPriority="73"/>
-    <w:lsdException w:name="Light Shading Accent 2" w:uiPriority="60"/>
-    <w:lsdException w:name="Light List Accent 2" w:uiPriority="61"/>
-    <w:lsdException w:name="Light Grid Accent 2" w:uiPriority="62"/>
-    <w:lsdException w:name="Medium Shading 1 Accent 2" w:uiPriority="63"/>
-    <w:lsdException w:name="Medium Shading 2 Accent 2" w:uiPriority="64"/>
-    <w:lsdException w:name="Medium List 1 Accent 2" w:uiPriority="65"/>
-    <w:lsdException w:name="Medium List 2 Accent 2" w:uiPriority="66"/>
-    <w:lsdException w:name="Medium Grid 1 Accent 2" w:uiPriority="67"/>
-    <w:lsdException w:name="Medium Grid 2 Accent 2" w:uiPriority="68"/>
-    <w:lsdException w:name="Medium Grid 3 Accent 2" w:uiPriority="69"/>
-    <w:lsdException w:name="Dark List Accent 2" w:uiPriority="70"/>
-    <w:lsdException w:name="Colorful Shading Accent 2" w:uiPriority="71"/>
-    <w:lsdException w:name="Colorful List Accent 2" w:uiPriority="72"/>
-    <w:lsdException w:name="Colorful Grid Accent 2" w:uiPriority="73"/>
-    <w:lsdException w:name="Light Shading Accent 3" w:uiPriority="60"/>
-    <w:lsdException w:name="Light List Accent 3" w:uiPriority="61"/>
-    <w:lsdException w:name="Light Grid Accent 3" w:uiPriority="62"/>
-    <w:lsdException w:name="Medium Shading 1 Accent 3" w:uiPriority="63"/>
-    <w:lsdException w:name="Medium Shading 2 Accent 3" w:uiPriority="64"/>
-    <w:lsdException w:name="Medium List 1 Accent 3" w:uiPriority="65"/>
-    <w:lsdException w:name="Medium List 2 Accent 3" w:uiPriority="66"/>
-    <w:lsdException w:name="Medium Grid 1 Accent 3" w:uiPriority="67"/>
-    <w:lsdException w:name="Medium Grid 2 Accent 3" w:uiPriority="68"/>
-    <w:lsdException w:name="Medium Grid 3 Accent 3" w:uiPriority="69"/>
-    <w:lsdException w:name="Dark List Accent 3" w:uiPriority="70"/>
-    <w:lsdException w:name="Colorful Shading Accent 3" w:uiPriority="71"/>
-    <w:lsdException w:name="Colorful List Accent 3" w:uiPriority="72"/>
-    <w:lsdException w:name="Colorful Grid Accent 3" w:uiPriority="73"/>
-    <w:lsdException w:name="Light Shading Accent 4" w:uiPriority="60"/>
-    <w:lsdException w:name="Light List Accent 4" w:uiPriority="61"/>
-    <w:lsdException w:name="Light Grid Accent 4" w:uiPriority="62"/>
-    <w:lsdException w:name="Medium Shading 1 Accent 4" w:uiPriority="63"/>
-    <w:lsdException w:name="Medium Shading 2 Accent 4" w:uiPriority="64"/>
-    <w:lsdException w:name="Medium List 1 Accent 4" w:uiPriority="65"/>
-    <w:lsdException w:name="Medium List 2 Accent 4" w:uiPriority="66"/>
-    <w:lsdException w:name="Medium Grid 1 Accent 4" w:uiPriority="67"/>
-    <w:lsdException w:name="Medium Grid 2 Accent 4" w:uiPriority="68"/>
-    <w:lsdException w:name="Medium Grid 3 Accent 4" w:uiPriority="69"/>
-    <w:lsdException w:name="Dark List Accent 4" w:uiPriority="70"/>
-    <w:lsdException w:name="Colorful Shading Accent 4" w:uiPriority="71"/>
-    <w:lsdException w:name="Colorful List Accent 4" w:uiPriority="72"/>
-    <w:lsdException w:name="Colorful Grid Accent 4" w:uiPriority="73"/>
-    <w:lsdException w:name="Light Shading Accent 5" w:uiPriority="60"/>
-    <w:lsdException w:name="Light List Accent 5" w:uiPriority="61"/>
-    <w:lsdException w:name="Light Grid Accent 5" w:uiPriority="62"/>
-    <w:lsdException w:name="Medium Shading 1 Accent 5" w:uiPriority="63"/>
-    <w:lsdException w:name="Medium Shading 2 Accent 5" w:uiPriority="64"/>
-    <w:lsdException w:name="Medium List 1 Accent 5" w:uiPriority="65"/>
-    <w:lsdException w:name="Medium List 2 Accent 5" w:uiPriority="66"/>
-    <w:lsdException w:name="Medium Grid 1 Accent 5" w:uiPriority="67"/>
-    <w:lsdException w:name="Medium Grid 2 Accent 5" w:uiPriority="68"/>
-    <w:lsdException w:name="Medium Grid 3 Accent 5" w:uiPriority="69"/>
-    <w:lsdException w:name="Dark List Accent 5" w:uiPriority="70"/>
-    <w:lsdException w:name="Colorful Shading Accent 5" w:uiPriority="71"/>
-    <w:lsdException w:name="Colorful List Accent 5" w:uiPriority="72"/>
-    <w:lsdException w:name="Colorful Grid Accent 5" w:uiPriority="73"/>
-    <w:lsdException w:name="Light Shading Accent 6" w:uiPriority="60"/>
-    <w:lsdException w:name="Light List Accent 6" w:uiPriority="61"/>
-    <w:lsdException w:name="Light Grid Accent 6" w:uiPriority="62"/>
-    <w:lsdException w:name="Medium Shading 1 Accent 6" w:uiPriority="63"/>
-    <w:lsdException w:name="Medium Shading 2 Accent 6" w:uiPriority="64"/>
-    <w:lsdException w:name="Medium List 1 Accent 6" w:uiPriority="65"/>
-    <w:lsdException w:name="Medium List 2 Accent 6" w:uiPriority="66"/>
-    <w:lsdException w:name="Medium Grid 1 Accent 6" w:uiPriority="67"/>
-    <w:lsdException w:name="Medium Grid 2 Accent 6" w:uiPriority="68"/>
-    <w:lsdException w:name="Medium Grid 3 Accent 6" w:uiPriority="69"/>
-    <w:lsdException w:name="Dark List Accent 6" w:uiPriority="70"/>
-    <w:lsdException w:name="Colorful Shading Accent 6" w:uiPriority="71"/>
-    <w:lsdException w:name="Colorful List Accent 6" w:uiPriority="72"/>
-    <w:lsdException w:name="Colorful Grid Accent 6" w:uiPriority="73"/>
-    <w:lsdException w:name="Subtle Emphasis" w:uiPriority="19" w:qFormat="1"/>
-    <w:lsdException w:name="Intense Emphasis" w:uiPriority="21" w:qFormat="1"/>
-    <w:lsdException w:name="Subtle Reference" w:uiPriority="31" w:qFormat="1"/>
-    <w:lsdException w:name="Intense Reference" w:uiPriority="32" w:qFormat="1"/>
-    <w:lsdException w:name="Book Title" w:uiPriority="33" w:qFormat="1"/>
-    <w:lsdException w:name="Bibliography" w:semiHidden="1" w:uiPriority="37" w:unhideWhenUsed="1"/>
-    <w:lsdException w:name="TOC Heading" w:semiHidden="1" w:uiPriority="39" w:unhideWhenUsed="1" w:qFormat="1"/>
-    <w:lsdException w:name="Plain Table 1" w:uiPriority="41"/>
-    <w:lsdException w:name="Plain Table 2" w:uiPriority="42"/>
-    <w:lsdException w:name="Plain Table 3" w:uiPriority="43"/>
-    <w:lsdException w:name="Plain Table 4" w:uiPriority="44"/>
-    <w:lsdException w:name="Plain Table 5" w:uiPriority="45"/>
-    <w:lsdException w:name="Grid Table Light" w:uiPriority="40"/>
-    <w:lsdException w:name="Grid Table 1 Light" w:uiPriority="46"/>
-    <w:lsdException w:name="Grid Table 2" w:uiPriority="47"/>
-    <w:lsdException w:name="Grid Table 3" w:uiPriority="48"/>
-    <w:lsdException w:name="Grid Table 4" w:uiPriority="49"/>
-    <w:lsdException w:name="Grid Table 5 Dark" w:uiPriority="50"/>
-    <w:lsdException w:name="Grid Table 6 Colorful" w:uiPriority="51"/>
-    <w:lsdException w:name="Grid Table 7 Colorful" w:uiPriority="52"/>
-    <w:lsdException w:name="Grid Table 1 Light Accent 1" w:uiPriority="46"/>
-    <w:lsdException w:name="Grid Table 2 Accent 1" w:uiPriority="47"/>
-    <w:lsdException w:name="Grid Table 3 Accent 1" w:uiPriority="48"/>
-    <w:lsdException w:name="Grid Table 4 Accent 1" w:uiPriority="49"/>
-    <w:lsdException w:name="Grid Table 5 Dark Accent 1" w:uiPriority="50"/>
-    <w:lsdException w:name="Grid Table 6 Colorful Accent 1" w:uiPriority="51"/>
-    <w:lsdException w:name="Grid Table 7 Colorful Accent 1" w:uiPriority="52"/>
-    <w:lsdException w:name="Grid Table 1 Light Accent 2" w:uiPriority="46"/>
-    <w:lsdException w:name="Grid Table 2 Accent 2" w:uiPriority="47"/>
-    <w:lsdException w:name="Grid Table 3 Accent 2" w:uiPriority="48"/>
-    <w:lsdException w:name="Grid Table 4 Accent 2" w:uiPriority="49"/>
-    <w:lsdException w:name="Grid Table 5 Dark Accent 2" w:uiPriority="50"/>
-    <w:lsdException w:name="Grid Table 6 Colorful Accent 2" w:uiPriority="51"/>
-    <w:lsdException w:name="Grid Table 7 Colorful Accent 2" w:uiPriority="52"/>
-    <w:lsdException w:name="Grid Table 1 Light Accent 3" w:uiPriority="46"/>
-    <w:lsdException w:name="Grid Table 2 Accent 3" w:uiPriority="47"/>
-    <w:lsdException w:name="Grid Table 3 Accent 3" w:uiPriority="48"/>
-    <w:lsdException w:name="Grid Table 4 Accent 3" w:uiPriority="49"/>
-    <w:lsdException w:name="Grid Table 5 Dark Accent 3" w:uiPriority="50"/>
-    <w:lsdException w:name="Grid Table 6 Colorful Accent 3" w:uiPriority="51"/>
-    <w:lsdException w:name="Grid Table 7 Colorful Accent 3" w:uiPriority="52"/>
-    <w:lsdException w:name="Grid Table 1 Light Accent 4" w:uiPriority="46"/>
-    <w:lsdException w:name="Grid Table 2 Accent 4" w:uiPriority="47"/>
-    <w:lsdException w:name="Grid Table 3 Accent 4" w:uiPriority="48"/>
-    <w:lsdException w:name="Grid Table 4 Accent 4" w:uiPriority="49"/>
-    <w:lsdException w:name="Grid Table 5 Dark Accent 4" w:uiPriority="50"/>
-    <w:lsdException w:name="Grid Table 6 Colorful Accent 4" w:uiPriority="51"/>
-    <w:lsdException w:name="Grid Table 7 Colorful Accent 4" w:uiPriority="52"/>
-    <w:lsdException w:name="Grid Table 1 Light Accent 5" w:uiPriority="46"/>
-    <w:lsdException w:name="Grid Table 2 Accent 5" w:uiPriority="47"/>
-    <w:lsdException w:name="Grid Table 3 Accent 5" w:uiPriority="48"/>
-    <w:lsdException w:name="Grid Table 4 Accent 5" w:uiPriority="49"/>
-    <w:lsdException w:name="Grid Table 5 Dark Accent 5" w:uiPriority="50"/>
-    <w:lsdException w:name="Grid Table 6 Colorful Accent 5" w:uiPriority="51"/>
-    <w:lsdException w:name="Grid Table 7 Colorful Accent 5" w:uiPriority="52"/>
-    <w:lsdException w:name="Grid Table 1 Light Accent 6" w:uiPriority="46"/>
-    <w:lsdException w:name="Grid Table 2 Accent 6" w:uiPriority="47"/>
-    <w:lsdException w:name="Grid Table 3 Accent 6" w:uiPriority="48"/>
-    <w:lsdException w:name="Grid Table 4 Accent 6" w:uiPriority="49"/>
-    <w:lsdException w:name="Grid Table 5 Dark Accent 6" w:uiPriority="50"/>
-    <w:lsdException w:name="Grid Table 6 Colorful Accent 6" w:uiPriority="51"/>
-    <w:lsdException w:name="Grid Table 7 Colorful Accent 6" w:uiPriority="52"/>
-    <w:lsdException w:name="List Table 1 Light" w:uiPriority="46"/>
-    <w:lsdException w:name="List Table 2" w:uiPriority="47"/>
-    <w:lsdException w:name="List Table 3" w:uiPriority="48"/>
-    <w:lsdException w:name="List Table 4" w:uiPriority="49"/>
-    <w:lsdException w:name="List Table 5 Dark" w:uiPriority="50"/>
-    <w:lsdException w:name="List Table 6 Colorful" w:uiPriority="51"/>
-    <w:lsdException w:name="List Table 7 Colorful" w:uiPriority="52"/>
-    <w:lsdException w:name="List Table 1 Light Accent 1" w:uiPriority="46"/>
-    <w:lsdException w:name="List Table 2 Accent 1" w:uiPriority="47"/>
-    <w:lsdException w:name="List Table 3 Accent 1" w:uiPriority="48"/>
-    <w:lsdException w:name="List Table 4 Accent 1" w:uiPriority="49"/>
-    <w:lsdException w:name="List Table 5 Dark Accent 1" w:uiPriority="50"/>
-    <w:lsdException w:name="List Table 6 Colorful Accent 1" w:uiPriority="51"/>
-    <w:lsdException w:name="List Table 7 Colorful Accent 1" w:uiPriority="52"/>
-    <w:lsdException w:name="List Table 1 Light Accent 2" w:uiPriority="46"/>
-    <w:lsdException w:name="List Table 2 Accent 2" w:uiPriority="47"/>
-    <w:lsdException w:name="List Table 3 Accent 2" w:uiPriority="48"/>
-    <w:lsdException w:name="List Table 4 Accent 2" w:uiPriority="49"/>
-    <w:lsdException w:name="List Table 5 Dark Accent 2" w:uiPriority="50"/>
-    <w:lsdException w:name="List Table 6 Colorful Accent 2" w:uiPriority="51"/>
-    <w:lsdException w:name="List Table 7 Colorful Accent 2" w:uiPriority="52"/>
-    <w:lsdException w:name="List Table 1 Light Accent 3" w:uiPriority="46"/>
-    <w:lsdException w:name="List Table 2 Accent 3" w:uiPriority="47"/>
-    <w:lsdException w:name="List Table 3 Accent 3" w:uiPriority="48"/>
-    <w:lsdException w:name="List Table 4 Accent 3" w:uiPriority="49"/>
-    <w:lsdException w:name="List Table 5 Dark Accent 3" w:uiPriority="50"/>
-    <w:lsdException w:name="List Table 6 Colorful Accent 3" w:uiPriority="51"/>
-    <w:lsdException w:name="List Table 7 Colorful Accent 3" w:uiPriority="52"/>
-    <w:lsdException w:name="List Table 1 Light Accent 4" w:uiPriority="46"/>
-    <w:lsdException w:name="List Table 2 Accent 4" w:uiPriority="47"/>
-    <w:lsdException w:name="List Table 3 Accent 4" w:uiPriority="48"/>
-    <w:lsdException w:name="List Table 4 Accent 4" w:uiPriority="49"/>
-    <w:lsdException w:name="List Table 5 Dark Accent 4" w:uiPriority="50"/>
-    <w:lsdException w:name="List Table 6 Colorful Accent 4" w:uiPriority="51"/>
-    <w:lsdException w:name="List Table 7 Colorful Accent 4" w:uiPriority="52"/>
-    <w:lsdException w:name="List Table 1 Light Accent 5" w:uiPriority="46"/>
-    <w:lsdException w:name="List Table 2 Accent 5" w:uiPriority="47"/>
-    <w:lsdException w:name="List Table 3 Accent 5" w:uiPriority="48"/>
-    <w:lsdException w:name="List Table 4 Accent 5" w:uiPriority="49"/>
-    <w:lsdException w:name="List Table 5 Dark Accent 5" w:uiPriority="50"/>
-    <w:lsdException w:name="List Table 6 Colorful Accent 5" w:uiPriority="51"/>
-    <w:lsdException w:name="List Table 7 Colorful Accent 5" w:uiPriority="52"/>
-    <w:lsdException w:name="List Table 1 Light Accent 6" w:uiPriority="46"/>
-    <w:lsdException w:name="List Table 2 Accent 6" w:uiPriority="47"/>
-    <w:lsdException w:name="List Table 3 Accent 6" w:uiPriority="48"/>
-    <w:lsdException w:name="List Table 4 Accent 6" w:uiPriority="49"/>
-    <w:lsdException w:name="List Table 5 Dark Accent 6" w:uiPriority="50"/>
-    <w:lsdException w:name="List Table 6 Colorful Accent 6" w:uiPriority="51"/>
-    <w:lsdException w:name="List Table 7 Colorful Accent 6" w:uiPriority="52"/>
+  <w:latentStyles w:defLockedState="0" w:defUIPriority="99" w:defSemiHidden="1" w:defUnhideWhenUsed="1" w:defQFormat="0" w:count="267">
+    <w:lsdException w:name="Normal" w:semiHidden="0" w:uiPriority="0" w:unhideWhenUsed="0" w:qFormat="1"/>
+    <w:lsdException w:name="heading 1" w:semiHidden="0" w:uiPriority="9" w:unhideWhenUsed="0" w:qFormat="1"/>
+    <w:lsdException w:name="heading 2" w:uiPriority="9" w:qFormat="1"/>
+    <w:lsdException w:name="heading 3" w:uiPriority="9" w:qFormat="1"/>
+    <w:lsdException w:name="heading 4" w:uiPriority="9" w:qFormat="1"/>
+    <w:lsdException w:name="heading 5" w:uiPriority="9" w:qFormat="1"/>
+    <w:lsdException w:name="heading 6" w:uiPriority="9" w:qFormat="1"/>
+    <w:lsdException w:name="heading 7" w:uiPriority="9" w:qFormat="1"/>
+    <w:lsdException w:name="heading 8" w:uiPriority="9" w:qFormat="1"/>
+    <w:lsdException w:name="heading 9" w:uiPriority="9" w:qFormat="1"/>
+    <w:lsdException w:name="toc 1" w:uiPriority="39"/>
+    <w:lsdException w:name="toc 2" w:uiPriority="39"/>
+    <w:lsdException w:name="toc 3" w:uiPriority="39"/>
+    <w:lsdException w:name="toc 4" w:uiPriority="39"/>
+    <w:lsdException w:name="toc 5" w:uiPriority="39"/>
+    <w:lsdException w:name="toc 6" w:uiPriority="39"/>
+    <w:lsdException w:name="toc 7" w:uiPriority="39"/>
+    <w:lsdException w:name="toc 8" w:uiPriority="39"/>
+    <w:lsdException w:name="toc 9" w:uiPriority="39"/>
+    <w:lsdException w:name="caption" w:uiPriority="35" w:qFormat="1"/>
+    <w:lsdException w:name="Title" w:semiHidden="0" w:uiPriority="10" w:unhideWhenUsed="0" w:qFormat="1"/>
+    <w:lsdException w:name="Default Paragraph Font" w:uiPriority="1"/>
+    <w:lsdException w:name="Subtitle" w:semiHidden="0" w:uiPriority="11" w:unhideWhenUsed="0" w:qFormat="1"/>
+    <w:lsdException w:name="Strong" w:semiHidden="0" w:uiPriority="22" w:unhideWhenUsed="0" w:qFormat="1"/>
+    <w:lsdException w:name="Emphasis" w:semiHidden="0" w:uiPriority="20" w:unhideWhenUsed="0" w:qFormat="1"/>
+    <w:lsdException w:name="Table Grid" w:semiHidden="0" w:uiPriority="39" w:unhideWhenUsed="0"/>
+    <w:lsdException w:name="Placeholder Text" w:unhideWhenUsed="0"/>
+    <w:lsdException w:name="No Spacing" w:semiHidden="0" w:uiPriority="1" w:unhideWhenUsed="0" w:qFormat="1"/>
+    <w:lsdException w:name="Light Shading" w:semiHidden="0" w:uiPriority="60" w:unhideWhenUsed="0"/>
+    <w:lsdException w:name="Light List" w:semiHidden="0" w:uiPriority="61" w:unhideWhenUsed="0"/>
+    <w:lsdException w:name="Light Grid" w:semiHidden="0" w:uiPriority="62" w:unhideWhenUsed="0"/>
+    <w:lsdException w:name="Medium Shading 1" w:semiHidden="0" w:uiPriority="63" w:unhideWhenUsed="0"/>
+    <w:lsdException w:name="Medium Shading 2" w:semiHidden="0" w:uiPriority="64" w:unhideWhenUsed="0"/>
+    <w:lsdException w:name="Medium List 1" w:semiHidden="0" w:uiPriority="65" w:unhideWhenUsed="0"/>
+    <w:lsdException w:name="Medium List 2" w:semiHidden="0" w:uiPriority="66" w:unhideWhenUsed="0"/>
+    <w:lsdException w:name="Medium Grid 1" w:semiHidden="0" w:uiPriority="67" w:unhideWhenUsed="0"/>
+    <w:lsdException w:name="Medium Grid 2" w:semiHidden="0" w:uiPriority="68" w:unhideWhenUsed="0"/>
+    <w:lsdException w:name="Medium Grid 3" w:semiHidden="0" w:uiPriority="69" w:unhideWhenUsed="0"/>
+    <w:lsdException w:name="Dark List" w:semiHidden="0" w:uiPriority="70" w:unhideWhenUsed="0"/>
+    <w:lsdException w:name="Colorful Shading" w:semiHidden="0" w:uiPriority="71" w:unhideWhenUsed="0"/>
+    <w:lsdException w:name="Colorful List" w:semiHidden="0" w:uiPriority="72" w:unhideWhenUsed="0"/>
+    <w:lsdException w:name="Colorful Grid" w:semiHidden="0" w:uiPriority="73" w:unhideWhenUsed="0"/>
+    <w:lsdException w:name="Light Shading Accent 1" w:semiHidden="0" w:uiPriority="60" w:unhideWhenUsed="0"/>
+    <w:lsdException w:name="Light List Accent 1" w:semiHidden="0" w:uiPriority="61" w:unhideWhenUsed="0"/>
+    <w:lsdException w:name="Light Grid Accent 1" w:semiHidden="0" w:uiPriority="62" w:unhideWhenUsed="0"/>
+    <w:lsdException w:name="Medium Shading 1 Accent 1" w:semiHidden="0" w:uiPriority="63" w:unhideWhenUsed="0"/>
+    <w:lsdException w:name="Medium Shading 2 Accent 1" w:semiHidden="0" w:uiPriority="64" w:unhideWhenUsed="0"/>
+    <w:lsdException w:name="Medium List 1 Accent 1" w:semiHidden="0" w:uiPriority="65" w:unhideWhenUsed="0"/>
+    <w:lsdException w:name="Revision" w:unhideWhenUsed="0"/>
+    <w:lsdException w:name="List Paragraph" w:semiHidden="0" w:uiPriority="34" w:unhideWhenUsed="0" w:qFormat="1"/>
+    <w:lsdException w:name="Quote" w:semiHidden="0" w:uiPriority="29" w:unhideWhenUsed="0" w:qFormat="1"/>
+    <w:lsdException w:name="Intense Quote" w:semiHidden="0" w:uiPriority="30" w:unhideWhenUsed="0" w:qFormat="1"/>
+    <w:lsdException w:name="Medium List 2 Accent 1" w:semiHidden="0" w:uiPriority="66" w:unhideWhenUsed="0"/>
+    <w:lsdException w:name="Medium Grid 1 Accent 1" w:semiHidden="0" w:uiPriority="67" w:unhideWhenUsed="0"/>
+    <w:lsdException w:name="Medium Grid 2 Accent 1" w:semiHidden="0" w:uiPriority="68" w:unhideWhenUsed="0"/>
+    <w:lsdException w:name="Medium Grid 3 Accent 1" w:semiHidden="0" w:uiPriority="69" w:unhideWhenUsed="0"/>
+    <w:lsdException w:name="Dark List Accent 1" w:semiHidden="0" w:uiPriority="70" w:unhideWhenUsed="0"/>
+    <w:lsdException w:name="Colorful Shading Accent 1" w:semiHidden="0" w:uiPriority="71" w:unhideWhenUsed="0"/>
+    <w:lsdException w:name="Colorful List Accent 1" w:semiHidden="0" w:uiPriority="72" w:unhideWhenUsed="0"/>
+    <w:lsdException w:name="Colorful Grid Accent 1" w:semiHidden="0" w:uiPriority="73" w:unhideWhenUsed="0"/>
+    <w:lsdException w:name="Light Shading Accent 2" w:semiHidden="0" w:uiPriority="60" w:unhideWhenUsed="0"/>
+    <w:lsdException w:name="Light List Accent 2" w:semiHidden="0" w:uiPriority="61" w:unhideWhenUsed="0"/>
+    <w:lsdException w:name="Light Grid Accent 2" w:semiHidden="0" w:uiPriority="62" w:unhideWhenUsed="0"/>
+    <w:lsdException w:name="Medium Shading 1 Accent 2" w:semiHidden="0" w:uiPriority="63" w:unhideWhenUsed="0"/>
+    <w:lsdException w:name="Medium Shading 2 Accent 2" w:semiHidden="0" w:uiPriority="64" w:unhideWhenUsed="0"/>
+    <w:lsdException w:name="Medium List 1 Accent 2" w:semiHidden="0" w:uiPriority="65" w:unhideWhenUsed="0"/>
+    <w:lsdException w:name="Medium List 2 Accent 2" w:semiHidden="0" w:uiPriority="66" w:unhideWhenUsed="0"/>
+    <w:lsdException w:name="Medium Grid 1 Accent 2" w:semiHidden="0" w:uiPriority="67" w:unhideWhenUsed="0"/>
+    <w:lsdException w:name="Medium Grid 2 Accent 2" w:semiHidden="0" w:uiPriority="68" w:unhideWhenUsed="0"/>
+    <w:lsdException w:name="Medium Grid 3 Accent 2" w:semiHidden="0" w:uiPriority="69" w:unhideWhenUsed="0"/>
+    <w:lsdException w:name="Dark List Accent 2" w:semiHidden="0" w:uiPriority="70" w:unhideWhenUsed="0"/>
+    <w:lsdException w:name="Colorful Shading Accent 2" w:semiHidden="0" w:uiPriority="71" w:unhideWhenUsed="0"/>
+    <w:lsdException w:name="Colorful List Accent 2" w:semiHidden="0" w:uiPriority="72" w:unhideWhenUsed="0"/>
+    <w:lsdException w:name="Colorful Grid Accent 2" w:semiHidden="0" w:uiPriority="73" w:unhideWhenUsed="0"/>
+    <w:lsdException w:name="Light Shading Accent 3" w:semiHidden="0" w:uiPriority="60" w:unhideWhenUsed="0"/>
+    <w:lsdException w:name="Light List Accent 3" w:semiHidden="0" w:uiPriority="61" w:unhideWhenUsed="0"/>
+    <w:lsdException w:name="Light Grid Accent 3" w:semiHidden="0" w:uiPriority="62" w:unhideWhenUsed="0"/>
+    <w:lsdException w:name="Medium Shading 1 Accent 3" w:semiHidden="0" w:uiPriority="63" w:unhideWhenUsed="0"/>
+    <w:lsdException w:name="Medium Shading 2 Accent 3" w:semiHidden="0" w:uiPriority="64" w:unhideWhenUsed="0"/>
+    <w:lsdException w:name="Medium List 1 Accent 3" w:semiHidden="0" w:uiPriority="65" w:unhideWhenUsed="0"/>
+    <w:lsdException w:name="Medium List 2 Accent 3" w:semiHidden="0" w:uiPriority="66" w:unhideWhenUsed="0"/>
+    <w:lsdException w:name="Medium Grid 1 Accent 3" w:semiHidden="0" w:uiPriority="67" w:unhideWhenUsed="0"/>
+    <w:lsdException w:name="Medium Grid 2 Accent 3" w:semiHidden="0" w:uiPriority="68" w:unhideWhenUsed="0"/>
+    <w:lsdException w:name="Medium Grid 3 Accent 3" w:semiHidden="0" w:uiPriority="69" w:unhideWhenUsed="0"/>
+    <w:lsdException w:name="Dark List Accent 3" w:semiHidden="0" w:uiPriority="70" w:unhideWhenUsed="0"/>
+    <w:lsdException w:name="Colorful Shading Accent 3" w:semiHidden="0" w:uiPriority="71" w:unhideWhenUsed="0"/>
+    <w:lsdException w:name="Colorful List Accent 3" w:semiHidden="0" w:uiPriority="72" w:unhideWhenUsed="0"/>
+    <w:lsdException w:name="Colorful Grid Accent 3" w:semiHidden="0" w:uiPriority="73" w:unhideWhenUsed="0"/>
+    <w:lsdException w:name="Light Shading Accent 4" w:semiHidden="0" w:uiPriority="60" w:unhideWhenUsed="0"/>
+    <w:lsdException w:name="Light List Accent 4" w:semiHidden="0" w:uiPriority="61" w:unhideWhenUsed="0"/>
+    <w:lsdException w:name="Light Grid Accent 4" w:semiHidden="0" w:uiPriority="62" w:unhideWhenUsed="0"/>
+    <w:lsdException w:name="Medium Shading 1 Accent 4" w:semiHidden="0" w:uiPriority="63" w:unhideWhenUsed="0"/>
+    <w:lsdException w:name="Medium Shading 2 Accent 4" w:semiHidden="0" w:uiPriority="64" w:unhideWhenUsed="0"/>
+    <w:lsdException w:name="Medium List 1 Accent 4" w:semiHidden="0" w:uiPriority="65" w:unhideWhenUsed="0"/>
+    <w:lsdException w:name="Medium List 2 Accent 4" w:semiHidden="0" w:uiPriority="66" w:unhideWhenUsed="0"/>
+    <w:lsdException w:name="Medium Grid 1 Accent 4" w:semiHidden="0" w:uiPriority="67" w:unhideWhenUsed="0"/>
+    <w:lsdException w:name="Medium Grid 2 Accent 4" w:semiHidden="0" w:uiPriority="68" w:unhideWhenUsed="0"/>
+    <w:lsdException w:name="Medium Grid 3 Accent 4" w:semiHidden="0" w:uiPriority="69" w:unhideWhenUsed="0"/>
+    <w:lsdException w:name="Dark List Accent 4" w:semiHidden="0" w:uiPriority="70" w:unhideWhenUsed="0"/>
+    <w:lsdException w:name="Colorful Shading Accent 4" w:semiHidden="0" w:uiPriority="71" w:unhideWhenUsed="0"/>
+    <w:lsdException w:name="Colorful List Accent 4" w:semiHidden="0" w:uiPriority="72" w:unhideWhenUsed="0"/>
+    <w:lsdException w:name="Colorful Grid Accent 4" w:semiHidden="0" w:uiPriority="73" w:unhideWhenUsed="0"/>
+    <w:lsdException w:name="Light Shading Accent 5" w:semiHidden="0" w:uiPriority="60" w:unhideWhenUsed="0"/>
+    <w:lsdException w:name="Light List Accent 5" w:semiHidden="0" w:uiPriority="61" w:unhideWhenUsed="0"/>
+    <w:lsdException w:name="Light Grid Accent 5" w:semiHidden="0" w:uiPriority="62" w:unhideWhenUsed="0"/>
+    <w:lsdException w:name="Medium Shading 1 Accent 5" w:semiHidden="0" w:uiPriority="63" w:unhideWhenUsed="0"/>
+    <w:lsdException w:name="Medium Shading 2 Accent 5" w:semiHidden="0" w:uiPriority="64" w:unhideWhenUsed="0"/>
+    <w:lsdException w:name="Medium List 1 Accent 5" w:semiHidden="0" w:uiPriority="65" w:unhideWhenUsed="0"/>
+    <w:lsdException w:name="Medium List 2 Accent 5" w:semiHidden="0" w:uiPriority="66" w:unhideWhenUsed="0"/>
+    <w:lsdException w:name="Medium Grid 1 Accent 5" w:semiHidden="0" w:uiPriority="67" w:unhideWhenUsed="0"/>
+    <w:lsdException w:name="Medium Grid 2 Accent 5" w:semiHidden="0" w:uiPriority="68" w:unhideWhenUsed="0"/>
+    <w:lsdException w:name="Medium Grid 3 Accent 5" w:semiHidden="0" w:uiPriority="69" w:unhideWhenUsed="0"/>
+    <w:lsdException w:name="Dark List Accent 5" w:semiHidden="0" w:uiPriority="70" w:unhideWhenUsed="0"/>
+    <w:lsdException w:name="Colorful Shading Accent 5" w:semiHidden="0" w:uiPriority="71" w:unhideWhenUsed="0"/>
+    <w:lsdException w:name="Colorful List Accent 5" w:semiHidden="0" w:uiPriority="72" w:unhideWhenUsed="0"/>
+    <w:lsdException w:name="Colorful Grid Accent 5" w:semiHidden="0" w:uiPriority="73" w:unhideWhenUsed="0"/>
+    <w:lsdException w:name="Light Shading Accent 6" w:semiHidden="0" w:uiPriority="60" w:unhideWhenUsed="0"/>
+    <w:lsdException w:name="Light List Accent 6" w:semiHidden="0" w:uiPriority="61" w:unhideWhenUsed="0"/>
+    <w:lsdException w:name="Light Grid Accent 6" w:semiHidden="0" w:uiPriority="62" w:unhideWhenUsed="0"/>
+    <w:lsdException w:name="Medium Shading 1 Accent 6" w:semiHidden="0" w:uiPriority="63" w:unhideWhenUsed="0"/>
+    <w:lsdException w:name="Medium Shading 2 Accent 6" w:semiHidden="0" w:uiPriority="64" w:unhideWhenUsed="0"/>
+    <w:lsdException w:name="Medium List 1 Accent 6" w:semiHidden="0" w:uiPriority="65" w:unhideWhenUsed="0"/>
+    <w:lsdException w:name="Medium List 2 Accent 6" w:semiHidden="0" w:uiPriority="66" w:unhideWhenUsed="0"/>
+    <w:lsdException w:name="Medium Grid 1 Accent 6" w:semiHidden="0" w:uiPriority="67" w:unhideWhenUsed="0"/>
+    <w:lsdException w:name="Medium Grid 2 Accent 6" w:semiHidden="0" w:uiPriority="68" w:unhideWhenUsed="0"/>
+    <w:lsdException w:name="Medium Grid 3 Accent 6" w:semiHidden="0" w:uiPriority="69" w:unhideWhenUsed="0"/>
+    <w:lsdException w:name="Dark List Accent 6" w:semiHidden="0" w:uiPriority="70" w:unhideWhenUsed="0"/>
+    <w:lsdException w:name="Colorful Shading Accent 6" w:semiHidden="0" w:uiPriority="71" w:unhideWhenUsed="0"/>
+    <w:lsdException w:name="Colorful List Accent 6" w:semiHidden="0" w:uiPriority="72" w:unhideWhenUsed="0"/>
+    <w:lsdException w:name="Colorful Grid Accent 6" w:semiHidden="0" w:uiPriority="73" w:unhideWhenUsed="0"/>
+    <w:lsdException w:name="Subtle Emphasis" w:semiHidden="0" w:uiPriority="19" w:unhideWhenUsed="0" w:qFormat="1"/>
+    <w:lsdException w:name="Intense Emphasis" w:semiHidden="0" w:uiPriority="21" w:unhideWhenUsed="0" w:qFormat="1"/>
+    <w:lsdException w:name="Subtle Reference" w:semiHidden="0" w:uiPriority="31" w:unhideWhenUsed="0" w:qFormat="1"/>
+    <w:lsdException w:name="Intense Reference" w:semiHidden="0" w:uiPriority="32" w:unhideWhenUsed="0" w:qFormat="1"/>
+    <w:lsdException w:name="Book Title" w:semiHidden="0" w:uiPriority="33" w:unhideWhenUsed="0" w:qFormat="1"/>
+    <w:lsdException w:name="Bibliography" w:uiPriority="37"/>
+    <w:lsdException w:name="TOC Heading" w:uiPriority="39" w:qFormat="1"/>
   </w:latentStyles>
   <w:style w:type="paragraph" w:default="1" w:styleId="Normal">
     <w:name w:val="Normal"/>
@@ -17901,6 +19029,573 @@
       <w:sz w:val="20"/>
     </w:rPr>
   </w:style>
+  <w:style w:type="paragraph" w:styleId="BalloonText">
+    <w:name w:val="Balloon Text"/>
+    <w:basedOn w:val="Normal"/>
+    <w:link w:val="BalloonTextChar"/>
+    <w:uiPriority w:val="99"/>
+    <w:semiHidden/>
+    <w:unhideWhenUsed/>
+    <w:rsid w:val="008173AA"/>
+    <w:pPr>
+      <w:spacing w:before="0" w:after="0" w:line="240" w:lineRule="auto"/>
+    </w:pPr>
+    <w:rPr>
+      <w:rFonts w:ascii="Tahoma" w:hAnsi="Tahoma" w:cs="Tahoma"/>
+      <w:sz w:val="16"/>
+      <w:szCs w:val="16"/>
+    </w:rPr>
+  </w:style>
+  <w:style w:type="character" w:customStyle="1" w:styleId="BalloonTextChar">
+    <w:name w:val="Balloon Text Char"/>
+    <w:basedOn w:val="DefaultParagraphFont"/>
+    <w:link w:val="BalloonText"/>
+    <w:uiPriority w:val="99"/>
+    <w:semiHidden/>
+    <w:rsid w:val="008173AA"/>
+    <w:rPr>
+      <w:rFonts w:ascii="Tahoma" w:eastAsia="MS Mincho" w:hAnsi="Tahoma" w:cs="Tahoma"/>
+      <w:sz w:val="16"/>
+      <w:szCs w:val="16"/>
+      <w:lang w:eastAsia="ja-JP"/>
+    </w:rPr>
+  </w:style>
+</w:styles>
+</file>
+
+<file path=word/stylesWithEffects.xml><?xml version="1.0" encoding="utf-8"?>
+<w:styles xmlns:wpc="http://schemas.microsoft.com/office/word/2010/wordprocessingCanvas" xmlns:mc="http://schemas.openxmlformats.org/markup-compatibility/2006" xmlns:o="urn:schemas-microsoft-com:office:office" xmlns:r="http://schemas.openxmlformats.org/officeDocument/2006/relationships" xmlns:m="http://schemas.openxmlformats.org/officeDocument/2006/math" xmlns:v="urn:schemas-microsoft-com:vml" xmlns:wp14="http://schemas.microsoft.com/office/word/2010/wordprocessingDrawing" xmlns:wp="http://schemas.openxmlformats.org/drawingml/2006/wordprocessingDrawing" xmlns:w10="urn:schemas-microsoft-com:office:word" xmlns:w="http://schemas.openxmlformats.org/wordprocessingml/2006/main" xmlns:w14="http://schemas.microsoft.com/office/word/2010/wordml" xmlns:wpg="http://schemas.microsoft.com/office/word/2010/wordprocessingGroup" xmlns:wpi="http://schemas.microsoft.com/office/word/2010/wordprocessingInk" xmlns:wne="http://schemas.microsoft.com/office/word/2006/wordml" xmlns:wps="http://schemas.microsoft.com/office/word/2010/wordprocessingShape" mc:Ignorable="w14 wp14">
+  <w:docDefaults>
+    <w:rPrDefault>
+      <w:rPr>
+        <w:rFonts w:asciiTheme="minorHAnsi" w:eastAsiaTheme="minorHAnsi" w:hAnsiTheme="minorHAnsi" w:cstheme="minorBidi"/>
+        <w:sz w:val="22"/>
+        <w:szCs w:val="22"/>
+        <w:lang w:val="en-US" w:eastAsia="en-US" w:bidi="ar-SA"/>
+      </w:rPr>
+    </w:rPrDefault>
+    <w:pPrDefault>
+      <w:pPr>
+        <w:spacing w:after="160" w:line="259" w:lineRule="auto"/>
+      </w:pPr>
+    </w:pPrDefault>
+  </w:docDefaults>
+  <w:latentStyles w:defLockedState="0" w:defUIPriority="99" w:defSemiHidden="1" w:defUnhideWhenUsed="1" w:defQFormat="0" w:count="267">
+    <w:lsdException w:name="Normal" w:semiHidden="0" w:uiPriority="0" w:unhideWhenUsed="0" w:qFormat="1"/>
+    <w:lsdException w:name="heading 1" w:semiHidden="0" w:uiPriority="9" w:unhideWhenUsed="0" w:qFormat="1"/>
+    <w:lsdException w:name="heading 2" w:uiPriority="9" w:qFormat="1"/>
+    <w:lsdException w:name="heading 3" w:uiPriority="9" w:qFormat="1"/>
+    <w:lsdException w:name="heading 4" w:uiPriority="9" w:qFormat="1"/>
+    <w:lsdException w:name="heading 5" w:uiPriority="9" w:qFormat="1"/>
+    <w:lsdException w:name="heading 6" w:uiPriority="9" w:qFormat="1"/>
+    <w:lsdException w:name="heading 7" w:uiPriority="9" w:qFormat="1"/>
+    <w:lsdException w:name="heading 8" w:uiPriority="9" w:qFormat="1"/>
+    <w:lsdException w:name="heading 9" w:uiPriority="9" w:qFormat="1"/>
+    <w:lsdException w:name="toc 1" w:uiPriority="39"/>
+    <w:lsdException w:name="toc 2" w:uiPriority="39"/>
+    <w:lsdException w:name="toc 3" w:uiPriority="39"/>
+    <w:lsdException w:name="toc 4" w:uiPriority="39"/>
+    <w:lsdException w:name="toc 5" w:uiPriority="39"/>
+    <w:lsdException w:name="toc 6" w:uiPriority="39"/>
+    <w:lsdException w:name="toc 7" w:uiPriority="39"/>
+    <w:lsdException w:name="toc 8" w:uiPriority="39"/>
+    <w:lsdException w:name="toc 9" w:uiPriority="39"/>
+    <w:lsdException w:name="caption" w:uiPriority="35" w:qFormat="1"/>
+    <w:lsdException w:name="Title" w:semiHidden="0" w:uiPriority="10" w:unhideWhenUsed="0" w:qFormat="1"/>
+    <w:lsdException w:name="Default Paragraph Font" w:uiPriority="1"/>
+    <w:lsdException w:name="Subtitle" w:semiHidden="0" w:uiPriority="11" w:unhideWhenUsed="0" w:qFormat="1"/>
+    <w:lsdException w:name="Strong" w:semiHidden="0" w:uiPriority="22" w:unhideWhenUsed="0" w:qFormat="1"/>
+    <w:lsdException w:name="Emphasis" w:semiHidden="0" w:uiPriority="20" w:unhideWhenUsed="0" w:qFormat="1"/>
+    <w:lsdException w:name="Table Grid" w:semiHidden="0" w:uiPriority="39" w:unhideWhenUsed="0"/>
+    <w:lsdException w:name="Placeholder Text" w:unhideWhenUsed="0"/>
+    <w:lsdException w:name="No Spacing" w:semiHidden="0" w:uiPriority="1" w:unhideWhenUsed="0" w:qFormat="1"/>
+    <w:lsdException w:name="Light Shading" w:semiHidden="0" w:uiPriority="60" w:unhideWhenUsed="0"/>
+    <w:lsdException w:name="Light List" w:semiHidden="0" w:uiPriority="61" w:unhideWhenUsed="0"/>
+    <w:lsdException w:name="Light Grid" w:semiHidden="0" w:uiPriority="62" w:unhideWhenUsed="0"/>
+    <w:lsdException w:name="Medium Shading 1" w:semiHidden="0" w:uiPriority="63" w:unhideWhenUsed="0"/>
+    <w:lsdException w:name="Medium Shading 2" w:semiHidden="0" w:uiPriority="64" w:unhideWhenUsed="0"/>
+    <w:lsdException w:name="Medium List 1" w:semiHidden="0" w:uiPriority="65" w:unhideWhenUsed="0"/>
+    <w:lsdException w:name="Medium List 2" w:semiHidden="0" w:uiPriority="66" w:unhideWhenUsed="0"/>
+    <w:lsdException w:name="Medium Grid 1" w:semiHidden="0" w:uiPriority="67" w:unhideWhenUsed="0"/>
+    <w:lsdException w:name="Medium Grid 2" w:semiHidden="0" w:uiPriority="68" w:unhideWhenUsed="0"/>
+    <w:lsdException w:name="Medium Grid 3" w:semiHidden="0" w:uiPriority="69" w:unhideWhenUsed="0"/>
+    <w:lsdException w:name="Dark List" w:semiHidden="0" w:uiPriority="70" w:unhideWhenUsed="0"/>
+    <w:lsdException w:name="Colorful Shading" w:semiHidden="0" w:uiPriority="71" w:unhideWhenUsed="0"/>
+    <w:lsdException w:name="Colorful List" w:semiHidden="0" w:uiPriority="72" w:unhideWhenUsed="0"/>
+    <w:lsdException w:name="Colorful Grid" w:semiHidden="0" w:uiPriority="73" w:unhideWhenUsed="0"/>
+    <w:lsdException w:name="Light Shading Accent 1" w:semiHidden="0" w:uiPriority="60" w:unhideWhenUsed="0"/>
+    <w:lsdException w:name="Light List Accent 1" w:semiHidden="0" w:uiPriority="61" w:unhideWhenUsed="0"/>
+    <w:lsdException w:name="Light Grid Accent 1" w:semiHidden="0" w:uiPriority="62" w:unhideWhenUsed="0"/>
+    <w:lsdException w:name="Medium Shading 1 Accent 1" w:semiHidden="0" w:uiPriority="63" w:unhideWhenUsed="0"/>
+    <w:lsdException w:name="Medium Shading 2 Accent 1" w:semiHidden="0" w:uiPriority="64" w:unhideWhenUsed="0"/>
+    <w:lsdException w:name="Medium List 1 Accent 1" w:semiHidden="0" w:uiPriority="65" w:unhideWhenUsed="0"/>
+    <w:lsdException w:name="Revision" w:unhideWhenUsed="0"/>
+    <w:lsdException w:name="List Paragraph" w:semiHidden="0" w:uiPriority="34" w:unhideWhenUsed="0" w:qFormat="1"/>
+    <w:lsdException w:name="Quote" w:semiHidden="0" w:uiPriority="29" w:unhideWhenUsed="0" w:qFormat="1"/>
+    <w:lsdException w:name="Intense Quote" w:semiHidden="0" w:uiPriority="30" w:unhideWhenUsed="0" w:qFormat="1"/>
+    <w:lsdException w:name="Medium List 2 Accent 1" w:semiHidden="0" w:uiPriority="66" w:unhideWhenUsed="0"/>
+    <w:lsdException w:name="Medium Grid 1 Accent 1" w:semiHidden="0" w:uiPriority="67" w:unhideWhenUsed="0"/>
+    <w:lsdException w:name="Medium Grid 2 Accent 1" w:semiHidden="0" w:uiPriority="68" w:unhideWhenUsed="0"/>
+    <w:lsdException w:name="Medium Grid 3 Accent 1" w:semiHidden="0" w:uiPriority="69" w:unhideWhenUsed="0"/>
+    <w:lsdException w:name="Dark List Accent 1" w:semiHidden="0" w:uiPriority="70" w:unhideWhenUsed="0"/>
+    <w:lsdException w:name="Colorful Shading Accent 1" w:semiHidden="0" w:uiPriority="71" w:unhideWhenUsed="0"/>
+    <w:lsdException w:name="Colorful List Accent 1" w:semiHidden="0" w:uiPriority="72" w:unhideWhenUsed="0"/>
+    <w:lsdException w:name="Colorful Grid Accent 1" w:semiHidden="0" w:uiPriority="73" w:unhideWhenUsed="0"/>
+    <w:lsdException w:name="Light Shading Accent 2" w:semiHidden="0" w:uiPriority="60" w:unhideWhenUsed="0"/>
+    <w:lsdException w:name="Light List Accent 2" w:semiHidden="0" w:uiPriority="61" w:unhideWhenUsed="0"/>
+    <w:lsdException w:name="Light Grid Accent 2" w:semiHidden="0" w:uiPriority="62" w:unhideWhenUsed="0"/>
+    <w:lsdException w:name="Medium Shading 1 Accent 2" w:semiHidden="0" w:uiPriority="63" w:unhideWhenUsed="0"/>
+    <w:lsdException w:name="Medium Shading 2 Accent 2" w:semiHidden="0" w:uiPriority="64" w:unhideWhenUsed="0"/>
+    <w:lsdException w:name="Medium List 1 Accent 2" w:semiHidden="0" w:uiPriority="65" w:unhideWhenUsed="0"/>
+    <w:lsdException w:name="Medium List 2 Accent 2" w:semiHidden="0" w:uiPriority="66" w:unhideWhenUsed="0"/>
+    <w:lsdException w:name="Medium Grid 1 Accent 2" w:semiHidden="0" w:uiPriority="67" w:unhideWhenUsed="0"/>
+    <w:lsdException w:name="Medium Grid 2 Accent 2" w:semiHidden="0" w:uiPriority="68" w:unhideWhenUsed="0"/>
+    <w:lsdException w:name="Medium Grid 3 Accent 2" w:semiHidden="0" w:uiPriority="69" w:unhideWhenUsed="0"/>
+    <w:lsdException w:name="Dark List Accent 2" w:semiHidden="0" w:uiPriority="70" w:unhideWhenUsed="0"/>
+    <w:lsdException w:name="Colorful Shading Accent 2" w:semiHidden="0" w:uiPriority="71" w:unhideWhenUsed="0"/>
+    <w:lsdException w:name="Colorful List Accent 2" w:semiHidden="0" w:uiPriority="72" w:unhideWhenUsed="0"/>
+    <w:lsdException w:name="Colorful Grid Accent 2" w:semiHidden="0" w:uiPriority="73" w:unhideWhenUsed="0"/>
+    <w:lsdException w:name="Light Shading Accent 3" w:semiHidden="0" w:uiPriority="60" w:unhideWhenUsed="0"/>
+    <w:lsdException w:name="Light List Accent 3" w:semiHidden="0" w:uiPriority="61" w:unhideWhenUsed="0"/>
+    <w:lsdException w:name="Light Grid Accent 3" w:semiHidden="0" w:uiPriority="62" w:unhideWhenUsed="0"/>
+    <w:lsdException w:name="Medium Shading 1 Accent 3" w:semiHidden="0" w:uiPriority="63" w:unhideWhenUsed="0"/>
+    <w:lsdException w:name="Medium Shading 2 Accent 3" w:semiHidden="0" w:uiPriority="64" w:unhideWhenUsed="0"/>
+    <w:lsdException w:name="Medium List 1 Accent 3" w:semiHidden="0" w:uiPriority="65" w:unhideWhenUsed="0"/>
+    <w:lsdException w:name="Medium List 2 Accent 3" w:semiHidden="0" w:uiPriority="66" w:unhideWhenUsed="0"/>
+    <w:lsdException w:name="Medium Grid 1 Accent 3" w:semiHidden="0" w:uiPriority="67" w:unhideWhenUsed="0"/>
+    <w:lsdException w:name="Medium Grid 2 Accent 3" w:semiHidden="0" w:uiPriority="68" w:unhideWhenUsed="0"/>
+    <w:lsdException w:name="Medium Grid 3 Accent 3" w:semiHidden="0" w:uiPriority="69" w:unhideWhenUsed="0"/>
+    <w:lsdException w:name="Dark List Accent 3" w:semiHidden="0" w:uiPriority="70" w:unhideWhenUsed="0"/>
+    <w:lsdException w:name="Colorful Shading Accent 3" w:semiHidden="0" w:uiPriority="71" w:unhideWhenUsed="0"/>
+    <w:lsdException w:name="Colorful List Accent 3" w:semiHidden="0" w:uiPriority="72" w:unhideWhenUsed="0"/>
+    <w:lsdException w:name="Colorful Grid Accent 3" w:semiHidden="0" w:uiPriority="73" w:unhideWhenUsed="0"/>
+    <w:lsdException w:name="Light Shading Accent 4" w:semiHidden="0" w:uiPriority="60" w:unhideWhenUsed="0"/>
+    <w:lsdException w:name="Light List Accent 4" w:semiHidden="0" w:uiPriority="61" w:unhideWhenUsed="0"/>
+    <w:lsdException w:name="Light Grid Accent 4" w:semiHidden="0" w:uiPriority="62" w:unhideWhenUsed="0"/>
+    <w:lsdException w:name="Medium Shading 1 Accent 4" w:semiHidden="0" w:uiPriority="63" w:unhideWhenUsed="0"/>
+    <w:lsdException w:name="Medium Shading 2 Accent 4" w:semiHidden="0" w:uiPriority="64" w:unhideWhenUsed="0"/>
+    <w:lsdException w:name="Medium List 1 Accent 4" w:semiHidden="0" w:uiPriority="65" w:unhideWhenUsed="0"/>
+    <w:lsdException w:name="Medium List 2 Accent 4" w:semiHidden="0" w:uiPriority="66" w:unhideWhenUsed="0"/>
+    <w:lsdException w:name="Medium Grid 1 Accent 4" w:semiHidden="0" w:uiPriority="67" w:unhideWhenUsed="0"/>
+    <w:lsdException w:name="Medium Grid 2 Accent 4" w:semiHidden="0" w:uiPriority="68" w:unhideWhenUsed="0"/>
+    <w:lsdException w:name="Medium Grid 3 Accent 4" w:semiHidden="0" w:uiPriority="69" w:unhideWhenUsed="0"/>
+    <w:lsdException w:name="Dark List Accent 4" w:semiHidden="0" w:uiPriority="70" w:unhideWhenUsed="0"/>
+    <w:lsdException w:name="Colorful Shading Accent 4" w:semiHidden="0" w:uiPriority="71" w:unhideWhenUsed="0"/>
+    <w:lsdException w:name="Colorful List Accent 4" w:semiHidden="0" w:uiPriority="72" w:unhideWhenUsed="0"/>
+    <w:lsdException w:name="Colorful Grid Accent 4" w:semiHidden="0" w:uiPriority="73" w:unhideWhenUsed="0"/>
+    <w:lsdException w:name="Light Shading Accent 5" w:semiHidden="0" w:uiPriority="60" w:unhideWhenUsed="0"/>
+    <w:lsdException w:name="Light List Accent 5" w:semiHidden="0" w:uiPriority="61" w:unhideWhenUsed="0"/>
+    <w:lsdException w:name="Light Grid Accent 5" w:semiHidden="0" w:uiPriority="62" w:unhideWhenUsed="0"/>
+    <w:lsdException w:name="Medium Shading 1 Accent 5" w:semiHidden="0" w:uiPriority="63" w:unhideWhenUsed="0"/>
+    <w:lsdException w:name="Medium Shading 2 Accent 5" w:semiHidden="0" w:uiPriority="64" w:unhideWhenUsed="0"/>
+    <w:lsdException w:name="Medium List 1 Accent 5" w:semiHidden="0" w:uiPriority="65" w:unhideWhenUsed="0"/>
+    <w:lsdException w:name="Medium List 2 Accent 5" w:semiHidden="0" w:uiPriority="66" w:unhideWhenUsed="0"/>
+    <w:lsdException w:name="Medium Grid 1 Accent 5" w:semiHidden="0" w:uiPriority="67" w:unhideWhenUsed="0"/>
+    <w:lsdException w:name="Medium Grid 2 Accent 5" w:semiHidden="0" w:uiPriority="68" w:unhideWhenUsed="0"/>
+    <w:lsdException w:name="Medium Grid 3 Accent 5" w:semiHidden="0" w:uiPriority="69" w:unhideWhenUsed="0"/>
+    <w:lsdException w:name="Dark List Accent 5" w:semiHidden="0" w:uiPriority="70" w:unhideWhenUsed="0"/>
+    <w:lsdException w:name="Colorful Shading Accent 5" w:semiHidden="0" w:uiPriority="71" w:unhideWhenUsed="0"/>
+    <w:lsdException w:name="Colorful List Accent 5" w:semiHidden="0" w:uiPriority="72" w:unhideWhenUsed="0"/>
+    <w:lsdException w:name="Colorful Grid Accent 5" w:semiHidden="0" w:uiPriority="73" w:unhideWhenUsed="0"/>
+    <w:lsdException w:name="Light Shading Accent 6" w:semiHidden="0" w:uiPriority="60" w:unhideWhenUsed="0"/>
+    <w:lsdException w:name="Light List Accent 6" w:semiHidden="0" w:uiPriority="61" w:unhideWhenUsed="0"/>
+    <w:lsdException w:name="Light Grid Accent 6" w:semiHidden="0" w:uiPriority="62" w:unhideWhenUsed="0"/>
+    <w:lsdException w:name="Medium Shading 1 Accent 6" w:semiHidden="0" w:uiPriority="63" w:unhideWhenUsed="0"/>
+    <w:lsdException w:name="Medium Shading 2 Accent 6" w:semiHidden="0" w:uiPriority="64" w:unhideWhenUsed="0"/>
+    <w:lsdException w:name="Medium List 1 Accent 6" w:semiHidden="0" w:uiPriority="65" w:unhideWhenUsed="0"/>
+    <w:lsdException w:name="Medium List 2 Accent 6" w:semiHidden="0" w:uiPriority="66" w:unhideWhenUsed="0"/>
+    <w:lsdException w:name="Medium Grid 1 Accent 6" w:semiHidden="0" w:uiPriority="67" w:unhideWhenUsed="0"/>
+    <w:lsdException w:name="Medium Grid 2 Accent 6" w:semiHidden="0" w:uiPriority="68" w:unhideWhenUsed="0"/>
+    <w:lsdException w:name="Medium Grid 3 Accent 6" w:semiHidden="0" w:uiPriority="69" w:unhideWhenUsed="0"/>
+    <w:lsdException w:name="Dark List Accent 6" w:semiHidden="0" w:uiPriority="70" w:unhideWhenUsed="0"/>
+    <w:lsdException w:name="Colorful Shading Accent 6" w:semiHidden="0" w:uiPriority="71" w:unhideWhenUsed="0"/>
+    <w:lsdException w:name="Colorful List Accent 6" w:semiHidden="0" w:uiPriority="72" w:unhideWhenUsed="0"/>
+    <w:lsdException w:name="Colorful Grid Accent 6" w:semiHidden="0" w:uiPriority="73" w:unhideWhenUsed="0"/>
+    <w:lsdException w:name="Subtle Emphasis" w:semiHidden="0" w:uiPriority="19" w:unhideWhenUsed="0" w:qFormat="1"/>
+    <w:lsdException w:name="Intense Emphasis" w:semiHidden="0" w:uiPriority="21" w:unhideWhenUsed="0" w:qFormat="1"/>
+    <w:lsdException w:name="Subtle Reference" w:semiHidden="0" w:uiPriority="31" w:unhideWhenUsed="0" w:qFormat="1"/>
+    <w:lsdException w:name="Intense Reference" w:semiHidden="0" w:uiPriority="32" w:unhideWhenUsed="0" w:qFormat="1"/>
+    <w:lsdException w:name="Book Title" w:semiHidden="0" w:uiPriority="33" w:unhideWhenUsed="0" w:qFormat="1"/>
+    <w:lsdException w:name="Bibliography" w:uiPriority="37"/>
+    <w:lsdException w:name="TOC Heading" w:uiPriority="39" w:qFormat="1"/>
+  </w:latentStyles>
+  <w:style w:type="paragraph" w:default="1" w:styleId="Normal">
+    <w:name w:val="Normal"/>
+    <w:qFormat/>
+    <w:rsid w:val="000B054B"/>
+    <w:pPr>
+      <w:spacing w:before="100" w:beforeAutospacing="1" w:after="100" w:afterAutospacing="1" w:line="360" w:lineRule="auto"/>
+      <w:ind w:firstLine="720"/>
+      <w:jc w:val="distribute"/>
+    </w:pPr>
+    <w:rPr>
+      <w:rFonts w:ascii="Times New Roman" w:eastAsia="MS Mincho" w:hAnsi="Times New Roman" w:cs="Times New Roman"/>
+      <w:sz w:val="28"/>
+      <w:lang w:eastAsia="ja-JP"/>
+    </w:rPr>
+  </w:style>
+  <w:style w:type="paragraph" w:styleId="Heading1">
+    <w:name w:val="heading 1"/>
+    <w:basedOn w:val="Normal"/>
+    <w:next w:val="Normal"/>
+    <w:link w:val="Heading1Char"/>
+    <w:autoRedefine/>
+    <w:uiPriority w:val="9"/>
+    <w:qFormat/>
+    <w:rsid w:val="000B054B"/>
+    <w:pPr>
+      <w:keepNext/>
+      <w:pageBreakBefore/>
+      <w:jc w:val="both"/>
+      <w:outlineLvl w:val="0"/>
+    </w:pPr>
+    <w:rPr>
+      <w:rFonts w:eastAsia="MS Gothic"/>
+      <w:b/>
+      <w:bCs/>
+      <w:kern w:val="32"/>
+      <w:sz w:val="24"/>
+      <w:szCs w:val="32"/>
+    </w:rPr>
+  </w:style>
+  <w:style w:type="paragraph" w:styleId="Heading2">
+    <w:name w:val="heading 2"/>
+    <w:basedOn w:val="Normal"/>
+    <w:next w:val="Normal"/>
+    <w:link w:val="Heading2Char"/>
+    <w:autoRedefine/>
+    <w:uiPriority w:val="9"/>
+    <w:unhideWhenUsed/>
+    <w:qFormat/>
+    <w:rsid w:val="009A31C2"/>
+    <w:pPr>
+      <w:keepNext/>
+      <w:spacing w:before="240" w:after="60"/>
+      <w:jc w:val="left"/>
+      <w:outlineLvl w:val="1"/>
+    </w:pPr>
+    <w:rPr>
+      <w:rFonts w:eastAsia="MS Gothic"/>
+      <w:b/>
+      <w:bCs/>
+      <w:iCs/>
+      <w:sz w:val="24"/>
+      <w:szCs w:val="28"/>
+    </w:rPr>
+  </w:style>
+  <w:style w:type="paragraph" w:styleId="Heading3">
+    <w:name w:val="heading 3"/>
+    <w:basedOn w:val="Normal"/>
+    <w:next w:val="Normal"/>
+    <w:link w:val="Heading3Char"/>
+    <w:uiPriority w:val="9"/>
+    <w:semiHidden/>
+    <w:unhideWhenUsed/>
+    <w:qFormat/>
+    <w:rsid w:val="009A31C2"/>
+    <w:pPr>
+      <w:keepNext/>
+      <w:keepLines/>
+      <w:spacing w:before="40" w:after="0"/>
+      <w:outlineLvl w:val="2"/>
+    </w:pPr>
+    <w:rPr>
+      <w:rFonts w:asciiTheme="majorHAnsi" w:eastAsiaTheme="majorEastAsia" w:hAnsiTheme="majorHAnsi" w:cstheme="majorBidi"/>
+      <w:color w:val="1F4D78" w:themeColor="accent1" w:themeShade="7F"/>
+      <w:sz w:val="24"/>
+      <w:szCs w:val="24"/>
+    </w:rPr>
+  </w:style>
+  <w:style w:type="character" w:default="1" w:styleId="DefaultParagraphFont">
+    <w:name w:val="Default Paragraph Font"/>
+    <w:uiPriority w:val="1"/>
+    <w:semiHidden/>
+    <w:unhideWhenUsed/>
+  </w:style>
+  <w:style w:type="table" w:default="1" w:styleId="TableNormal">
+    <w:name w:val="Normal Table"/>
+    <w:uiPriority w:val="99"/>
+    <w:semiHidden/>
+    <w:unhideWhenUsed/>
+    <w:tblPr>
+      <w:tblInd w:w="0" w:type="dxa"/>
+      <w:tblCellMar>
+        <w:top w:w="0" w:type="dxa"/>
+        <w:left w:w="108" w:type="dxa"/>
+        <w:bottom w:w="0" w:type="dxa"/>
+        <w:right w:w="108" w:type="dxa"/>
+      </w:tblCellMar>
+    </w:tblPr>
+  </w:style>
+  <w:style w:type="numbering" w:default="1" w:styleId="NoList">
+    <w:name w:val="No List"/>
+    <w:uiPriority w:val="99"/>
+    <w:semiHidden/>
+    <w:unhideWhenUsed/>
+  </w:style>
+  <w:style w:type="character" w:customStyle="1" w:styleId="Heading1Char">
+    <w:name w:val="Heading 1 Char"/>
+    <w:basedOn w:val="DefaultParagraphFont"/>
+    <w:link w:val="Heading1"/>
+    <w:uiPriority w:val="9"/>
+    <w:rsid w:val="000B054B"/>
+    <w:rPr>
+      <w:rFonts w:ascii="Times New Roman" w:eastAsia="MS Gothic" w:hAnsi="Times New Roman" w:cs="Times New Roman"/>
+      <w:b/>
+      <w:bCs/>
+      <w:kern w:val="32"/>
+      <w:sz w:val="24"/>
+      <w:szCs w:val="32"/>
+      <w:lang w:eastAsia="ja-JP"/>
+    </w:rPr>
+  </w:style>
+  <w:style w:type="character" w:customStyle="1" w:styleId="Heading2Char">
+    <w:name w:val="Heading 2 Char"/>
+    <w:basedOn w:val="DefaultParagraphFont"/>
+    <w:link w:val="Heading2"/>
+    <w:uiPriority w:val="9"/>
+    <w:rsid w:val="009A31C2"/>
+    <w:rPr>
+      <w:rFonts w:ascii="Times New Roman" w:eastAsia="MS Gothic" w:hAnsi="Times New Roman" w:cs="Times New Roman"/>
+      <w:b/>
+      <w:bCs/>
+      <w:iCs/>
+      <w:sz w:val="24"/>
+      <w:szCs w:val="28"/>
+      <w:lang w:eastAsia="ja-JP"/>
+    </w:rPr>
+  </w:style>
+  <w:style w:type="paragraph" w:styleId="Header">
+    <w:name w:val="header"/>
+    <w:basedOn w:val="Normal"/>
+    <w:link w:val="HeaderChar"/>
+    <w:uiPriority w:val="99"/>
+    <w:unhideWhenUsed/>
+    <w:rsid w:val="000B054B"/>
+    <w:pPr>
+      <w:tabs>
+        <w:tab w:val="center" w:pos="4844"/>
+        <w:tab w:val="right" w:pos="9689"/>
+      </w:tabs>
+    </w:pPr>
+  </w:style>
+  <w:style w:type="character" w:customStyle="1" w:styleId="HeaderChar">
+    <w:name w:val="Header Char"/>
+    <w:basedOn w:val="DefaultParagraphFont"/>
+    <w:link w:val="Header"/>
+    <w:uiPriority w:val="99"/>
+    <w:rsid w:val="000B054B"/>
+    <w:rPr>
+      <w:rFonts w:ascii="Times New Roman" w:eastAsia="MS Mincho" w:hAnsi="Times New Roman" w:cs="Times New Roman"/>
+      <w:sz w:val="28"/>
+      <w:lang w:eastAsia="ja-JP"/>
+    </w:rPr>
+  </w:style>
+  <w:style w:type="paragraph" w:styleId="Footer">
+    <w:name w:val="footer"/>
+    <w:basedOn w:val="Normal"/>
+    <w:link w:val="FooterChar"/>
+    <w:uiPriority w:val="99"/>
+    <w:unhideWhenUsed/>
+    <w:rsid w:val="000B054B"/>
+    <w:pPr>
+      <w:tabs>
+        <w:tab w:val="center" w:pos="4844"/>
+        <w:tab w:val="right" w:pos="9689"/>
+      </w:tabs>
+    </w:pPr>
+  </w:style>
+  <w:style w:type="character" w:customStyle="1" w:styleId="FooterChar">
+    <w:name w:val="Footer Char"/>
+    <w:basedOn w:val="DefaultParagraphFont"/>
+    <w:link w:val="Footer"/>
+    <w:uiPriority w:val="99"/>
+    <w:rsid w:val="000B054B"/>
+    <w:rPr>
+      <w:rFonts w:ascii="Times New Roman" w:eastAsia="MS Mincho" w:hAnsi="Times New Roman" w:cs="Times New Roman"/>
+      <w:sz w:val="28"/>
+      <w:lang w:eastAsia="ja-JP"/>
+    </w:rPr>
+  </w:style>
+  <w:style w:type="character" w:styleId="Hyperlink">
+    <w:name w:val="Hyperlink"/>
+    <w:basedOn w:val="DefaultParagraphFont"/>
+    <w:uiPriority w:val="99"/>
+    <w:rsid w:val="000B054B"/>
+    <w:rPr>
+      <w:color w:val="0000FF"/>
+      <w:sz w:val="20"/>
+      <w:u w:val="single"/>
+    </w:rPr>
+  </w:style>
+  <w:style w:type="paragraph" w:styleId="TOC2">
+    <w:name w:val="toc 2"/>
+    <w:basedOn w:val="Normal"/>
+    <w:next w:val="Normal"/>
+    <w:autoRedefine/>
+    <w:uiPriority w:val="39"/>
+    <w:rsid w:val="000B054B"/>
+    <w:pPr>
+      <w:spacing w:before="240" w:after="0"/>
+      <w:jc w:val="left"/>
+    </w:pPr>
+    <w:rPr>
+      <w:rFonts w:ascii="Calibri" w:hAnsi="Calibri"/>
+      <w:b/>
+      <w:bCs/>
+      <w:sz w:val="20"/>
+      <w:szCs w:val="20"/>
+    </w:rPr>
+  </w:style>
+  <w:style w:type="paragraph" w:styleId="TOC1">
+    <w:name w:val="toc 1"/>
+    <w:basedOn w:val="Normal"/>
+    <w:next w:val="Normal"/>
+    <w:autoRedefine/>
+    <w:uiPriority w:val="39"/>
+    <w:unhideWhenUsed/>
+    <w:rsid w:val="000B054B"/>
+    <w:pPr>
+      <w:keepNext/>
+      <w:tabs>
+        <w:tab w:val="right" w:pos="9962"/>
+      </w:tabs>
+      <w:jc w:val="center"/>
+    </w:pPr>
+    <w:rPr>
+      <w:b/>
+      <w:bCs/>
+      <w:caps/>
+      <w:szCs w:val="24"/>
+    </w:rPr>
+  </w:style>
+  <w:style w:type="character" w:customStyle="1" w:styleId="apple-converted-space">
+    <w:name w:val="apple-converted-space"/>
+    <w:basedOn w:val="DefaultParagraphFont"/>
+    <w:rsid w:val="000B054B"/>
+  </w:style>
+  <w:style w:type="character" w:customStyle="1" w:styleId="hps">
+    <w:name w:val="hps"/>
+    <w:basedOn w:val="DefaultParagraphFont"/>
+    <w:rsid w:val="000B054B"/>
+  </w:style>
+  <w:style w:type="paragraph" w:styleId="NormalWeb">
+    <w:name w:val="Normal (Web)"/>
+    <w:basedOn w:val="Normal"/>
+    <w:uiPriority w:val="99"/>
+    <w:unhideWhenUsed/>
+    <w:rsid w:val="009475E8"/>
+    <w:pPr>
+      <w:spacing w:line="240" w:lineRule="auto"/>
+      <w:ind w:firstLine="0"/>
+      <w:jc w:val="left"/>
+    </w:pPr>
+    <w:rPr>
+      <w:rFonts w:eastAsia="Times New Roman"/>
+      <w:sz w:val="24"/>
+      <w:szCs w:val="24"/>
+      <w:lang w:eastAsia="en-US"/>
+    </w:rPr>
+  </w:style>
+  <w:style w:type="paragraph" w:styleId="ListParagraph">
+    <w:name w:val="List Paragraph"/>
+    <w:basedOn w:val="Normal"/>
+    <w:uiPriority w:val="34"/>
+    <w:qFormat/>
+    <w:rsid w:val="003704B7"/>
+    <w:pPr>
+      <w:ind w:left="720"/>
+      <w:contextualSpacing/>
+    </w:pPr>
+  </w:style>
+  <w:style w:type="character" w:customStyle="1" w:styleId="Heading3Char">
+    <w:name w:val="Heading 3 Char"/>
+    <w:basedOn w:val="DefaultParagraphFont"/>
+    <w:link w:val="Heading3"/>
+    <w:uiPriority w:val="9"/>
+    <w:semiHidden/>
+    <w:rsid w:val="009A31C2"/>
+    <w:rPr>
+      <w:rFonts w:asciiTheme="majorHAnsi" w:eastAsiaTheme="majorEastAsia" w:hAnsiTheme="majorHAnsi" w:cstheme="majorBidi"/>
+      <w:color w:val="1F4D78" w:themeColor="accent1" w:themeShade="7F"/>
+      <w:sz w:val="24"/>
+      <w:szCs w:val="24"/>
+      <w:lang w:eastAsia="ja-JP"/>
+    </w:rPr>
+  </w:style>
+  <w:style w:type="paragraph" w:customStyle="1" w:styleId="ADTable">
+    <w:name w:val="AD Table"/>
+    <w:basedOn w:val="Normal"/>
+    <w:rsid w:val="00CC2F1C"/>
+    <w:pPr>
+      <w:spacing w:before="0" w:beforeAutospacing="0" w:after="0" w:afterAutospacing="0" w:line="260" w:lineRule="atLeast"/>
+      <w:ind w:firstLine="0"/>
+      <w:jc w:val="left"/>
+    </w:pPr>
+    <w:rPr>
+      <w:rFonts w:ascii="Arial" w:eastAsia="Arial Unicode MS" w:hAnsi="Arial" w:cs="Arial"/>
+      <w:sz w:val="20"/>
+      <w:szCs w:val="20"/>
+    </w:rPr>
+  </w:style>
+  <w:style w:type="paragraph" w:customStyle="1" w:styleId="DiagramFigure">
+    <w:name w:val="Diagram/Figure"/>
+    <w:basedOn w:val="Normal"/>
+    <w:link w:val="DiagramFigureChar"/>
+    <w:qFormat/>
+    <w:rsid w:val="00841147"/>
+    <w:pPr>
+      <w:spacing w:before="120" w:beforeAutospacing="0" w:after="120" w:afterAutospacing="0" w:line="276" w:lineRule="auto"/>
+      <w:ind w:right="27" w:firstLine="0"/>
+      <w:jc w:val="center"/>
+    </w:pPr>
+    <w:rPr>
+      <w:rFonts w:ascii="Arial" w:eastAsia="Calibri" w:hAnsi="Arial" w:cs="Arial"/>
+      <w:sz w:val="20"/>
+      <w:lang w:eastAsia="en-US"/>
+    </w:rPr>
+  </w:style>
+  <w:style w:type="character" w:customStyle="1" w:styleId="DiagramFigureChar">
+    <w:name w:val="Diagram/Figure Char"/>
+    <w:basedOn w:val="DefaultParagraphFont"/>
+    <w:link w:val="DiagramFigure"/>
+    <w:rsid w:val="00841147"/>
+    <w:rPr>
+      <w:rFonts w:ascii="Arial" w:eastAsia="Calibri" w:hAnsi="Arial" w:cs="Arial"/>
+      <w:sz w:val="20"/>
+    </w:rPr>
+  </w:style>
+  <w:style w:type="paragraph" w:styleId="BalloonText">
+    <w:name w:val="Balloon Text"/>
+    <w:basedOn w:val="Normal"/>
+    <w:link w:val="BalloonTextChar"/>
+    <w:uiPriority w:val="99"/>
+    <w:semiHidden/>
+    <w:unhideWhenUsed/>
+    <w:rsid w:val="008173AA"/>
+    <w:pPr>
+      <w:spacing w:before="0" w:after="0" w:line="240" w:lineRule="auto"/>
+    </w:pPr>
+    <w:rPr>
+      <w:rFonts w:ascii="Tahoma" w:hAnsi="Tahoma" w:cs="Tahoma"/>
+      <w:sz w:val="16"/>
+      <w:szCs w:val="16"/>
+    </w:rPr>
+  </w:style>
+  <w:style w:type="character" w:customStyle="1" w:styleId="BalloonTextChar">
+    <w:name w:val="Balloon Text Char"/>
+    <w:basedOn w:val="DefaultParagraphFont"/>
+    <w:link w:val="BalloonText"/>
+    <w:uiPriority w:val="99"/>
+    <w:semiHidden/>
+    <w:rsid w:val="008173AA"/>
+    <w:rPr>
+      <w:rFonts w:ascii="Tahoma" w:eastAsia="MS Mincho" w:hAnsi="Tahoma" w:cs="Tahoma"/>
+      <w:sz w:val="16"/>
+      <w:szCs w:val="16"/>
+      <w:lang w:eastAsia="ja-JP"/>
+    </w:rPr>
+  </w:style>
 </w:styles>
 </file>
 
@@ -17947,7 +19642,7 @@
     </a:clrScheme>
     <a:fontScheme name="Office">
       <a:majorFont>
-        <a:latin typeface="Calibri Light" panose="020F0302020204030204"/>
+        <a:latin typeface="Calibri Light"/>
         <a:ea typeface=""/>
         <a:cs typeface=""/>
         <a:font script="Jpan" typeface="ＭＳ ゴシック"/>
@@ -17982,7 +19677,7 @@
         <a:font script="Geor" typeface="Sylfaen"/>
       </a:majorFont>
       <a:minorFont>
-        <a:latin typeface="Calibri" panose="020F0502020204030204"/>
+        <a:latin typeface="Calibri"/>
         <a:ea typeface=""/>
         <a:cs typeface=""/>
         <a:font script="Jpan" typeface="ＭＳ 明朝"/>
@@ -18159,7 +19854,7 @@
   <a:extraClrSchemeLst/>
   <a:extLst>
     <a:ext uri="{05A4C25C-085E-4340-85A3-A5531E510DB2}">
-      <thm15:themeFamily xmlns:thm15="http://schemas.microsoft.com/office/thememl/2012/main" name="Office Theme" id="{62F939B6-93AF-4DB8-9C6B-D6C7DFDC589F}" vid="{4A3C46E8-61CC-4603-A589-7422A47A8E4A}"/>
+      <thm15:themeFamily xmlns:thm15="http://schemas.microsoft.com/office/thememl/2012/main" xmlns="" name="Office Theme" id="{62F939B6-93AF-4DB8-9C6B-D6C7DFDC589F}" vid="{4A3C46E8-61CC-4603-A589-7422A47A8E4A}"/>
     </a:ext>
   </a:extLst>
 </a:theme>

</xml_diff>

<commit_message>
ThứLV hoàn thành UC5-Chuyển tiền (mục 5.5)
</commit_message>
<xml_diff>
--- a/Documents/TLTKPM_Nhóm Trương Tiến Phúc.docx
+++ b/Documents/TLTKPM_Nhóm Trương Tiến Phúc.docx
@@ -1,6 +1,6 @@
 
 <file path=word/document.xml><?xml version="1.0" encoding="utf-8"?>
-<w:document xmlns:wpc="http://schemas.microsoft.com/office/word/2010/wordprocessingCanvas" xmlns:mc="http://schemas.openxmlformats.org/markup-compatibility/2006" xmlns:o="urn:schemas-microsoft-com:office:office" xmlns:r="http://schemas.openxmlformats.org/officeDocument/2006/relationships" xmlns:m="http://schemas.openxmlformats.org/officeDocument/2006/math" xmlns:v="urn:schemas-microsoft-com:vml" xmlns:wp14="http://schemas.microsoft.com/office/word/2010/wordprocessingDrawing" xmlns:wp="http://schemas.openxmlformats.org/drawingml/2006/wordprocessingDrawing" xmlns:w10="urn:schemas-microsoft-com:office:word" xmlns:w="http://schemas.openxmlformats.org/wordprocessingml/2006/main" xmlns:w14="http://schemas.microsoft.com/office/word/2010/wordml" xmlns:w15="http://schemas.microsoft.com/office/word/2012/wordml" xmlns:wpg="http://schemas.microsoft.com/office/word/2010/wordprocessingGroup" xmlns:wpi="http://schemas.microsoft.com/office/word/2010/wordprocessingInk" xmlns:wne="http://schemas.microsoft.com/office/word/2006/wordml" xmlns:wps="http://schemas.microsoft.com/office/word/2010/wordprocessingShape" mc:Ignorable="w14 w15 wp14">
+<w:document xmlns:wpc="http://schemas.microsoft.com/office/word/2010/wordprocessingCanvas" xmlns:mc="http://schemas.openxmlformats.org/markup-compatibility/2006" xmlns:o="urn:schemas-microsoft-com:office:office" xmlns:r="http://schemas.openxmlformats.org/officeDocument/2006/relationships" xmlns:m="http://schemas.openxmlformats.org/officeDocument/2006/math" xmlns:v="urn:schemas-microsoft-com:vml" xmlns:wp14="http://schemas.microsoft.com/office/word/2010/wordprocessingDrawing" xmlns:wp="http://schemas.openxmlformats.org/drawingml/2006/wordprocessingDrawing" xmlns:w10="urn:schemas-microsoft-com:office:word" xmlns:w="http://schemas.openxmlformats.org/wordprocessingml/2006/main" xmlns:w14="http://schemas.microsoft.com/office/word/2010/wordml" xmlns:wpg="http://schemas.microsoft.com/office/word/2010/wordprocessingGroup" xmlns:wpi="http://schemas.microsoft.com/office/word/2010/wordprocessingInk" xmlns:wne="http://schemas.microsoft.com/office/word/2006/wordml" xmlns:wps="http://schemas.microsoft.com/office/word/2010/wordprocessingShape" mc:Ignorable="w14 wp14">
   <w:body>
     <w:p>
       <w:pPr>
@@ -36,7 +36,7 @@
                     </pic:cNvPicPr>
                   </pic:nvPicPr>
                   <pic:blipFill>
-                    <a:blip r:embed="rId7">
+                    <a:blip r:embed="rId8">
                       <a:extLst>
                         <a:ext uri="{28A0092B-C50C-407E-A947-70E740481C1C}">
                           <a14:useLocalDpi xmlns:a14="http://schemas.microsoft.com/office/drawing/2010/main" val="0"/>
@@ -1482,6 +1482,13 @@
                 <w:szCs w:val="24"/>
               </w:rPr>
             </w:pPr>
+            <w:r>
+              <w:rPr>
+                <w:sz w:val="24"/>
+                <w:szCs w:val="24"/>
+              </w:rPr>
+              <w:t>V1.0</w:t>
+            </w:r>
           </w:p>
         </w:tc>
         <w:tc>
@@ -1515,13 +1522,20 @@
             <w:pPr>
               <w:spacing w:before="0" w:beforeAutospacing="0" w:after="0" w:afterAutospacing="0" w:line="240" w:lineRule="auto"/>
               <w:ind w:firstLine="0"/>
-              <w:jc w:val="left"/>
+              <w:jc w:val="center"/>
               <w:rPr>
                 <w:b/>
                 <w:sz w:val="24"/>
                 <w:szCs w:val="24"/>
               </w:rPr>
             </w:pPr>
+            <w:r>
+              <w:rPr>
+                <w:sz w:val="24"/>
+                <w:szCs w:val="24"/>
+              </w:rPr>
+              <w:t>V1.0</w:t>
+            </w:r>
           </w:p>
         </w:tc>
       </w:tr>
@@ -1612,8 +1626,13 @@
                 <w:szCs w:val="24"/>
               </w:rPr>
             </w:pPr>
-            <w:bookmarkStart w:id="0" w:name="_GoBack"/>
-            <w:bookmarkEnd w:id="0"/>
+            <w:r>
+              <w:rPr>
+                <w:sz w:val="24"/>
+                <w:szCs w:val="24"/>
+              </w:rPr>
+              <w:t>V1.0</w:t>
+            </w:r>
           </w:p>
         </w:tc>
         <w:tc>
@@ -1665,13 +1684,20 @@
             <w:pPr>
               <w:spacing w:before="0" w:beforeAutospacing="0" w:after="0" w:afterAutospacing="0" w:line="240" w:lineRule="auto"/>
               <w:ind w:firstLine="0"/>
-              <w:jc w:val="left"/>
+              <w:jc w:val="center"/>
               <w:rPr>
                 <w:b/>
                 <w:sz w:val="24"/>
                 <w:szCs w:val="24"/>
               </w:rPr>
             </w:pPr>
+            <w:r>
+              <w:rPr>
+                <w:sz w:val="24"/>
+                <w:szCs w:val="24"/>
+              </w:rPr>
+              <w:t>V1.0</w:t>
+            </w:r>
           </w:p>
         </w:tc>
       </w:tr>
@@ -1694,6 +1720,13 @@
                 <w:szCs w:val="24"/>
               </w:rPr>
             </w:pPr>
+            <w:r>
+              <w:rPr>
+                <w:sz w:val="24"/>
+                <w:szCs w:val="24"/>
+              </w:rPr>
+              <w:t>05/04/2015</w:t>
+            </w:r>
           </w:p>
         </w:tc>
         <w:tc>
@@ -1706,11 +1739,64 @@
               <w:ind w:firstLine="0"/>
               <w:jc w:val="left"/>
               <w:rPr>
+                <w:sz w:val="24"/>
+                <w:szCs w:val="24"/>
+              </w:rPr>
+            </w:pPr>
+            <w:r>
+              <w:rPr>
+                <w:sz w:val="24"/>
+                <w:szCs w:val="24"/>
+              </w:rPr>
+              <w:t xml:space="preserve">      ThuLV</w:t>
+            </w:r>
+          </w:p>
+        </w:tc>
+        <w:tc>
+          <w:tcPr>
+            <w:tcW w:w="1709" w:type="dxa"/>
+          </w:tcPr>
+          <w:p>
+            <w:pPr>
+              <w:spacing w:before="0" w:beforeAutospacing="0" w:after="0" w:afterAutospacing="0" w:line="240" w:lineRule="auto"/>
+              <w:ind w:firstLine="0"/>
+              <w:jc w:val="left"/>
+              <w:rPr>
+                <w:sz w:val="24"/>
+                <w:szCs w:val="24"/>
+              </w:rPr>
+            </w:pPr>
+            <w:r>
+              <w:rPr>
+                <w:sz w:val="24"/>
+                <w:szCs w:val="24"/>
+              </w:rPr>
+              <w:t>UC5-Chuyển tiền</w:t>
+            </w:r>
+          </w:p>
+        </w:tc>
+        <w:tc>
+          <w:tcPr>
+            <w:tcW w:w="1709" w:type="dxa"/>
+          </w:tcPr>
+          <w:p>
+            <w:pPr>
+              <w:spacing w:before="0" w:beforeAutospacing="0" w:after="0" w:afterAutospacing="0" w:line="240" w:lineRule="auto"/>
+              <w:ind w:firstLine="0"/>
+              <w:jc w:val="center"/>
+              <w:rPr>
                 <w:b/>
                 <w:sz w:val="24"/>
                 <w:szCs w:val="24"/>
               </w:rPr>
             </w:pPr>
+            <w:r>
+              <w:rPr>
+                <w:sz w:val="24"/>
+                <w:szCs w:val="24"/>
+              </w:rPr>
+              <w:t>V1.0</w:t>
+            </w:r>
           </w:p>
         </w:tc>
         <w:tc>
@@ -1723,62 +1809,41 @@
               <w:ind w:firstLine="0"/>
               <w:jc w:val="left"/>
               <w:rPr>
+                <w:sz w:val="24"/>
+                <w:szCs w:val="24"/>
+              </w:rPr>
+            </w:pPr>
+            <w:r>
+              <w:rPr>
+                <w:sz w:val="24"/>
+                <w:szCs w:val="24"/>
+              </w:rPr>
+              <w:t>Tạo mới UC5-Chuyển tiền (mục 5.5)</w:t>
+            </w:r>
+          </w:p>
+        </w:tc>
+        <w:tc>
+          <w:tcPr>
+            <w:tcW w:w="1709" w:type="dxa"/>
+          </w:tcPr>
+          <w:p>
+            <w:pPr>
+              <w:spacing w:before="0" w:beforeAutospacing="0" w:after="0" w:afterAutospacing="0" w:line="240" w:lineRule="auto"/>
+              <w:ind w:firstLine="0"/>
+              <w:jc w:val="center"/>
+              <w:rPr>
                 <w:b/>
                 <w:sz w:val="24"/>
                 <w:szCs w:val="24"/>
               </w:rPr>
             </w:pPr>
-          </w:p>
-        </w:tc>
-        <w:tc>
-          <w:tcPr>
-            <w:tcW w:w="1709" w:type="dxa"/>
-          </w:tcPr>
-          <w:p>
-            <w:pPr>
-              <w:spacing w:before="0" w:beforeAutospacing="0" w:after="0" w:afterAutospacing="0" w:line="240" w:lineRule="auto"/>
-              <w:ind w:firstLine="0"/>
-              <w:jc w:val="left"/>
-              <w:rPr>
-                <w:b/>
-                <w:sz w:val="24"/>
-                <w:szCs w:val="24"/>
-              </w:rPr>
-            </w:pPr>
-          </w:p>
-        </w:tc>
-        <w:tc>
-          <w:tcPr>
-            <w:tcW w:w="1709" w:type="dxa"/>
-          </w:tcPr>
-          <w:p>
-            <w:pPr>
-              <w:spacing w:before="0" w:beforeAutospacing="0" w:after="0" w:afterAutospacing="0" w:line="240" w:lineRule="auto"/>
-              <w:ind w:firstLine="0"/>
-              <w:jc w:val="left"/>
-              <w:rPr>
-                <w:b/>
-                <w:sz w:val="24"/>
-                <w:szCs w:val="24"/>
-              </w:rPr>
-            </w:pPr>
-          </w:p>
-        </w:tc>
-        <w:tc>
-          <w:tcPr>
-            <w:tcW w:w="1709" w:type="dxa"/>
-          </w:tcPr>
-          <w:p>
-            <w:pPr>
-              <w:spacing w:before="0" w:beforeAutospacing="0" w:after="0" w:afterAutospacing="0" w:line="240" w:lineRule="auto"/>
-              <w:ind w:firstLine="0"/>
-              <w:jc w:val="left"/>
-              <w:rPr>
-                <w:b/>
-                <w:sz w:val="24"/>
-                <w:szCs w:val="24"/>
-              </w:rPr>
-            </w:pPr>
+            <w:r>
+              <w:rPr>
+                <w:sz w:val="24"/>
+                <w:szCs w:val="24"/>
+              </w:rPr>
+              <w:t>V1.0</w:t>
+            </w:r>
           </w:p>
         </w:tc>
       </w:tr>
@@ -3493,7 +3558,13 @@
           <w:szCs w:val="24"/>
         </w:rPr>
         <w:tab/>
-        <w:t>[Họ và tên]</w:t>
+      </w:r>
+      <w:r>
+        <w:rPr>
+          <w:sz w:val="24"/>
+          <w:szCs w:val="24"/>
+        </w:rPr>
+        <w:t>Lê Văn Thứ</w:t>
       </w:r>
       <w:r>
         <w:rPr>
@@ -3539,6 +3610,14 @@
           <w:szCs w:val="24"/>
           <w:u w:val="single"/>
         </w:rPr>
+        <w:t>05/04/2015</w:t>
+      </w:r>
+      <w:r>
+        <w:rPr>
+          <w:sz w:val="24"/>
+          <w:szCs w:val="24"/>
+          <w:u w:val="single"/>
+        </w:rPr>
         <w:tab/>
       </w:r>
       <w:r>
@@ -3553,10 +3632,10 @@
     <w:p>
       <w:pPr>
         <w:spacing w:before="0" w:beforeAutospacing="0" w:after="0" w:afterAutospacing="0" w:line="240" w:lineRule="auto"/>
-        <w:jc w:val="left"/>
-        <w:rPr>
-          <w:sz w:val="24"/>
-          <w:szCs w:val="24"/>
+        <w:jc w:val="both"/>
+        <w:rPr>
+          <w:sz w:val="26"/>
+          <w:szCs w:val="26"/>
         </w:rPr>
       </w:pPr>
       <w:r>
@@ -3579,7 +3658,13 @@
           <w:szCs w:val="24"/>
         </w:rPr>
         <w:tab/>
-        <w:t>[Chức vụ]</w:t>
+      </w:r>
+      <w:r>
+        <w:rPr>
+          <w:sz w:val="24"/>
+          <w:szCs w:val="24"/>
+        </w:rPr>
+        <w:t>Designer, Dev</w:t>
       </w:r>
     </w:p>
     <w:p>
@@ -3591,6 +3676,8 @@
           <w:szCs w:val="24"/>
         </w:rPr>
       </w:pPr>
+      <w:bookmarkStart w:id="0" w:name="_GoBack"/>
+      <w:bookmarkEnd w:id="0"/>
     </w:p>
     <w:p>
       <w:pPr>
@@ -6429,13 +6516,31 @@
           <w:szCs w:val="24"/>
         </w:rPr>
       </w:pPr>
-      <w:r>
-        <w:rPr>
-          <w:sz w:val="24"/>
-          <w:szCs w:val="24"/>
-        </w:rPr>
-        <w:t>Tài liệu này cung cấp cái nhìn chi tiết hơn về mặt kỹ thuật trong việc thực hiện các chức năng của một hệ thống máy rút tiền ATM, sử dụng một số loại sơ đồ kiến trúc khác nhau để từ đó mô tả một cách chi tiết cá thành phần khác nhau của hệ thống. Tài liệu này cũng sẽ mô tả một cách chi tiết về cách xây dựng ứng dụng trên nền tảng .Net Framework với ngôn ngữ sử dụng là C#.</w:t>
-      </w:r>
+      <w:proofErr w:type="gramStart"/>
+      <w:r>
+        <w:rPr>
+          <w:sz w:val="24"/>
+          <w:szCs w:val="24"/>
+        </w:rPr>
+        <w:t>Tài liệu này cung cấp cái nhìn chi tiết hơn về mặt kỹ thuật trong việc thực hiện các chức năng của một hệ thống máy rút tiền ATM, sử dụng một số loại sơ đồ kiến trúc khác nhau để từ đó mô tả một cách chi tiết cá thành phần khác nhau của hệ thống.</w:t>
+      </w:r>
+      <w:proofErr w:type="gramEnd"/>
+      <w:r>
+        <w:rPr>
+          <w:sz w:val="24"/>
+          <w:szCs w:val="24"/>
+        </w:rPr>
+        <w:t xml:space="preserve"> </w:t>
+      </w:r>
+      <w:proofErr w:type="gramStart"/>
+      <w:r>
+        <w:rPr>
+          <w:sz w:val="24"/>
+          <w:szCs w:val="24"/>
+        </w:rPr>
+        <w:t>Tài liệu này cũng sẽ mô tả một cách chi tiết về cách xây dựng ứng dụng trên nền tảng .Net Framework với ngôn ngữ sử dụng là C#.</w:t>
+      </w:r>
+      <w:proofErr w:type="gramEnd"/>
     </w:p>
     <w:p>
       <w:pPr>
@@ -6462,7 +6567,21 @@
         <w:rPr>
           <w:szCs w:val="24"/>
         </w:rPr>
-        <w:t>1.2. Phạm vi tài liệu</w:t>
+        <w:t xml:space="preserve">1.2. Phạm </w:t>
+      </w:r>
+      <w:proofErr w:type="gramStart"/>
+      <w:r>
+        <w:rPr>
+          <w:szCs w:val="24"/>
+        </w:rPr>
+        <w:t>vi</w:t>
+      </w:r>
+      <w:proofErr w:type="gramEnd"/>
+      <w:r>
+        <w:rPr>
+          <w:szCs w:val="24"/>
+        </w:rPr>
+        <w:t xml:space="preserve"> tài liệu</w:t>
       </w:r>
       <w:bookmarkEnd w:id="3"/>
     </w:p>
@@ -6515,7 +6634,23 @@
           <w:sz w:val="24"/>
           <w:szCs w:val="24"/>
         </w:rPr>
-        <w:t xml:space="preserve"> v…v…</w:t>
+        <w:t xml:space="preserve"> </w:t>
+      </w:r>
+      <w:proofErr w:type="gramStart"/>
+      <w:r>
+        <w:rPr>
+          <w:sz w:val="24"/>
+          <w:szCs w:val="24"/>
+        </w:rPr>
+        <w:t>v</w:t>
+      </w:r>
+      <w:proofErr w:type="gramEnd"/>
+      <w:r>
+        <w:rPr>
+          <w:sz w:val="24"/>
+          <w:szCs w:val="24"/>
+        </w:rPr>
+        <w:t>…v…</w:t>
       </w:r>
     </w:p>
     <w:p>
@@ -7804,7 +7939,21 @@
         <w:rPr>
           <w:szCs w:val="24"/>
         </w:rPr>
-        <w:t>2.1. Yêu cầu chung của phần mềm</w:t>
+        <w:t xml:space="preserve">2.1. Yêu cầu </w:t>
+      </w:r>
+      <w:proofErr w:type="gramStart"/>
+      <w:r>
+        <w:rPr>
+          <w:szCs w:val="24"/>
+        </w:rPr>
+        <w:t>chung</w:t>
+      </w:r>
+      <w:proofErr w:type="gramEnd"/>
+      <w:r>
+        <w:rPr>
+          <w:szCs w:val="24"/>
+        </w:rPr>
+        <w:t xml:space="preserve"> của phần mềm</w:t>
       </w:r>
       <w:bookmarkEnd w:id="8"/>
       <w:bookmarkEnd w:id="9"/>
@@ -7835,13 +7984,111 @@
           <w:szCs w:val="24"/>
         </w:rPr>
       </w:pPr>
-      <w:r>
-        <w:rPr>
-          <w:sz w:val="24"/>
-          <w:szCs w:val="24"/>
-        </w:rPr>
-        <w:t>Giới thiệu dịch vụ ATM để cung cấp cho khách hàng của mình. Khách hàng có thể nhận được thẻ ATM theo yêu cầu. Người sử dụng chỉ có thể xem số dư hoặc rút tiền sử dụng các thẻ. Thẻ được trao cho một tài khoản, nhưng một tài khoản có thể được truy cập bằng cách sử dụng thẻ khác nhau. Một thẻ có thể bị chặn tạm thời hoặc vĩnh viễn bởi Ngân hàng (ví dụ: Nếu nó bị mất hoặc nhập sai PIN quá 3 lần). Một PIN được kết hợp với mỗi thẻ để xác minh tính xác thực của người sử dụng. Có một Over Draft (OD) giới hạn kết hợp với mỗi tài khoản kiểm tra. Về mặt lý thuyết, một số tiền bất kỳ là bội của 50,000 VNĐ được rút ra từ một tài khoản, bất cứ lúc nào (miễn là nó là ít hơn so với hạn mức dư + OD và giả sử luôn đủ tiền còn lại trong máy), nhưng có một giới hạn rút tiền (trong một ngày) cho mỗi tài khoản tiết kiệm. Không có cơ sở OD cho một tài khoản tiết kiệm.</w:t>
-      </w:r>
+      <w:proofErr w:type="gramStart"/>
+      <w:r>
+        <w:rPr>
+          <w:sz w:val="24"/>
+          <w:szCs w:val="24"/>
+        </w:rPr>
+        <w:t>Giới thiệu dịch vụ ATM để cung cấp cho khách hàng của mình.</w:t>
+      </w:r>
+      <w:proofErr w:type="gramEnd"/>
+      <w:r>
+        <w:rPr>
+          <w:sz w:val="24"/>
+          <w:szCs w:val="24"/>
+        </w:rPr>
+        <w:t xml:space="preserve"> Khách hàng có thể nhận được thẻ ATM </w:t>
+      </w:r>
+      <w:proofErr w:type="gramStart"/>
+      <w:r>
+        <w:rPr>
+          <w:sz w:val="24"/>
+          <w:szCs w:val="24"/>
+        </w:rPr>
+        <w:t>theo</w:t>
+      </w:r>
+      <w:proofErr w:type="gramEnd"/>
+      <w:r>
+        <w:rPr>
+          <w:sz w:val="24"/>
+          <w:szCs w:val="24"/>
+        </w:rPr>
+        <w:t xml:space="preserve"> yêu cầu. </w:t>
+      </w:r>
+      <w:proofErr w:type="gramStart"/>
+      <w:r>
+        <w:rPr>
+          <w:sz w:val="24"/>
+          <w:szCs w:val="24"/>
+        </w:rPr>
+        <w:t>Người sử dụng chỉ có thể xem số dư hoặc rút tiền sử dụng các thẻ.</w:t>
+      </w:r>
+      <w:proofErr w:type="gramEnd"/>
+      <w:r>
+        <w:rPr>
+          <w:sz w:val="24"/>
+          <w:szCs w:val="24"/>
+        </w:rPr>
+        <w:t xml:space="preserve"> </w:t>
+      </w:r>
+      <w:proofErr w:type="gramStart"/>
+      <w:r>
+        <w:rPr>
+          <w:sz w:val="24"/>
+          <w:szCs w:val="24"/>
+        </w:rPr>
+        <w:t>Thẻ được trao cho một tài khoản, nhưng một tài khoản có thể được truy cập bằng cách sử dụng thẻ khác nhau.</w:t>
+      </w:r>
+      <w:proofErr w:type="gramEnd"/>
+      <w:r>
+        <w:rPr>
+          <w:sz w:val="24"/>
+          <w:szCs w:val="24"/>
+        </w:rPr>
+        <w:t xml:space="preserve"> Một thẻ có thể bị chặn tạm thời hoặc vĩnh viễn bởi Ngân hàng (ví dụ: Nếu nó bị mất hoặc nhập sai PIN quá 3 lần). </w:t>
+      </w:r>
+      <w:proofErr w:type="gramStart"/>
+      <w:r>
+        <w:rPr>
+          <w:sz w:val="24"/>
+          <w:szCs w:val="24"/>
+        </w:rPr>
+        <w:t>Một PIN được kết hợp với mỗi thẻ để xác minh tính xác thực của người sử dụng.</w:t>
+      </w:r>
+      <w:proofErr w:type="gramEnd"/>
+      <w:r>
+        <w:rPr>
+          <w:sz w:val="24"/>
+          <w:szCs w:val="24"/>
+        </w:rPr>
+        <w:t xml:space="preserve"> </w:t>
+      </w:r>
+      <w:proofErr w:type="gramStart"/>
+      <w:r>
+        <w:rPr>
+          <w:sz w:val="24"/>
+          <w:szCs w:val="24"/>
+        </w:rPr>
+        <w:t>Có một Over Draft (OD) giới hạn kết hợp với mỗi tài khoản kiểm tra.</w:t>
+      </w:r>
+      <w:proofErr w:type="gramEnd"/>
+      <w:r>
+        <w:rPr>
+          <w:sz w:val="24"/>
+          <w:szCs w:val="24"/>
+        </w:rPr>
+        <w:t xml:space="preserve"> Về mặt lý thuyết, một số tiền bất kỳ là bội của 50,000 VNĐ được rút ra từ một tài khoản, bất cứ lúc nào (miễn là nó là ít hơn so với hạn mức dư + OD và giả sử luôn đủ tiền còn lại trong máy), nhưng có một giới hạn rút tiền (trong một ngày) cho mỗi tài khoản tiết kiệm. </w:t>
+      </w:r>
+      <w:proofErr w:type="gramStart"/>
+      <w:r>
+        <w:rPr>
+          <w:sz w:val="24"/>
+          <w:szCs w:val="24"/>
+        </w:rPr>
+        <w:t>Không có cơ sở OD cho một tài khoản tiết kiệm.</w:t>
+      </w:r>
+      <w:proofErr w:type="gramEnd"/>
     </w:p>
     <w:p>
       <w:pPr>
@@ -8050,6 +8297,7 @@
           <w:szCs w:val="24"/>
         </w:rPr>
       </w:pPr>
+      <w:proofErr w:type="gramStart"/>
       <w:r>
         <w:rPr>
           <w:sz w:val="24"/>
@@ -8057,6 +8305,7 @@
         </w:rPr>
         <w:t>Ở đây, hai hoạt động đầu tiên sẽ được thực hiện bởi Ngân hàng và phần còn lại của người dùng.</w:t>
       </w:r>
+      <w:proofErr w:type="gramEnd"/>
     </w:p>
     <w:p>
       <w:pPr>
@@ -8409,9 +8658,9 @@
             <o:lock v:ext="edit" aspectratio="t"/>
           </v:shapetype>
           <v:shape id="_x0000_i1025" type="#_x0000_t75" style="width:234pt;height:467.25pt" o:ole="">
-            <v:imagedata r:id="rId8" o:title=""/>
+            <v:imagedata r:id="rId9" o:title=""/>
           </v:shape>
-          <o:OLEObject Type="Embed" ProgID="Visio.Drawing.15" ShapeID="_x0000_i1025" DrawAspect="Content" ObjectID="_1489761413" r:id="rId9"/>
+          <o:OLEObject Type="Embed" ProgID="Visio.Drawing.15" ShapeID="_x0000_i1025" DrawAspect="Content" ObjectID="_1489764636" r:id="rId10"/>
         </w:object>
       </w:r>
     </w:p>
@@ -8479,9 +8728,9 @@
         </w:rPr>
         <w:object w:dxaOrig="11971" w:dyaOrig="9065">
           <v:shape id="_x0000_i1026" type="#_x0000_t75" style="width:487.5pt;height:369.75pt" o:ole="">
-            <v:imagedata r:id="rId10" o:title=""/>
+            <v:imagedata r:id="rId11" o:title=""/>
           </v:shape>
-          <o:OLEObject Type="Embed" ProgID="Visio.Drawing.11" ShapeID="_x0000_i1026" DrawAspect="Content" ObjectID="_1489761414" r:id="rId11"/>
+          <o:OLEObject Type="Embed" ProgID="Visio.Drawing.11" ShapeID="_x0000_i1026" DrawAspect="Content" ObjectID="_1489764637" r:id="rId12"/>
         </w:object>
       </w:r>
     </w:p>
@@ -11335,9 +11584,9 @@
         </w:rPr>
         <w:object w:dxaOrig="9715" w:dyaOrig="10987">
           <v:shape id="_x0000_i1027" type="#_x0000_t75" style="width:468pt;height:434.25pt" o:ole="">
-            <v:imagedata r:id="rId12" o:title=""/>
+            <v:imagedata r:id="rId13" o:title=""/>
           </v:shape>
-          <o:OLEObject Type="Embed" ProgID="Visio.Drawing.11" ShapeID="_x0000_i1027" DrawAspect="Content" ObjectID="_1489761415" r:id="rId13"/>
+          <o:OLEObject Type="Embed" ProgID="Visio.Drawing.11" ShapeID="_x0000_i1027" DrawAspect="Content" ObjectID="_1489764638" r:id="rId14"/>
         </w:object>
       </w:r>
     </w:p>
@@ -11554,9 +11803,9 @@
         </w:rPr>
         <w:object w:dxaOrig="10284" w:dyaOrig="5834">
           <v:shape id="_x0000_i1028" type="#_x0000_t75" style="width:488.25pt;height:276.75pt" o:ole="">
-            <v:imagedata r:id="rId14" o:title=""/>
+            <v:imagedata r:id="rId15" o:title=""/>
           </v:shape>
-          <o:OLEObject Type="Embed" ProgID="Visio.Drawing.11" ShapeID="_x0000_i1028" DrawAspect="Content" ObjectID="_1489761416" r:id="rId15"/>
+          <o:OLEObject Type="Embed" ProgID="Visio.Drawing.11" ShapeID="_x0000_i1028" DrawAspect="Content" ObjectID="_1489764639" r:id="rId16"/>
         </w:object>
       </w:r>
     </w:p>
@@ -11596,9 +11845,9 @@
       <w:r>
         <w:object w:dxaOrig="9616" w:dyaOrig="6240">
           <v:shape id="_x0000_i1029" type="#_x0000_t75" style="width:480pt;height:312pt" o:ole="">
-            <v:imagedata r:id="rId16" o:title=""/>
+            <v:imagedata r:id="rId17" o:title=""/>
           </v:shape>
-          <o:OLEObject Type="Embed" ProgID="Visio.Drawing.15" ShapeID="_x0000_i1029" DrawAspect="Content" ObjectID="_1489761417" r:id="rId17"/>
+          <o:OLEObject Type="Embed" ProgID="Visio.Drawing.15" ShapeID="_x0000_i1029" DrawAspect="Content" ObjectID="_1489764640" r:id="rId18"/>
         </w:object>
       </w:r>
     </w:p>
@@ -12141,9 +12390,9 @@
         </w:rPr>
         <w:object w:dxaOrig="11297" w:dyaOrig="11023">
           <v:shape id="_x0000_i1030" type="#_x0000_t75" style="width:468pt;height:456pt" o:ole="">
-            <v:imagedata r:id="rId18" o:title=""/>
+            <v:imagedata r:id="rId19" o:title=""/>
           </v:shape>
-          <o:OLEObject Type="Embed" ProgID="Visio.Drawing.11" ShapeID="_x0000_i1030" DrawAspect="Content" ObjectID="_1489761418" r:id="rId19"/>
+          <o:OLEObject Type="Embed" ProgID="Visio.Drawing.11" ShapeID="_x0000_i1030" DrawAspect="Content" ObjectID="_1489764641" r:id="rId20"/>
         </w:object>
       </w:r>
     </w:p>
@@ -12355,9 +12604,9 @@
         </w:rPr>
         <w:object w:dxaOrig="10299" w:dyaOrig="6068">
           <v:shape id="_x0000_i1031" type="#_x0000_t75" style="width:486.75pt;height:286.5pt" o:ole="">
-            <v:imagedata r:id="rId20" o:title=""/>
+            <v:imagedata r:id="rId21" o:title=""/>
           </v:shape>
-          <o:OLEObject Type="Embed" ProgID="Visio.Drawing.11" ShapeID="_x0000_i1031" DrawAspect="Content" ObjectID="_1489761419" r:id="rId21"/>
+          <o:OLEObject Type="Embed" ProgID="Visio.Drawing.11" ShapeID="_x0000_i1031" DrawAspect="Content" ObjectID="_1489764642" r:id="rId22"/>
         </w:object>
       </w:r>
     </w:p>
@@ -12397,9 +12646,9 @@
       <w:r>
         <w:object w:dxaOrig="9616" w:dyaOrig="6240">
           <v:shape id="_x0000_i1032" type="#_x0000_t75" style="width:480pt;height:312pt" o:ole="">
-            <v:imagedata r:id="rId22" o:title=""/>
+            <v:imagedata r:id="rId23" o:title=""/>
           </v:shape>
-          <o:OLEObject Type="Embed" ProgID="Visio.Drawing.15" ShapeID="_x0000_i1032" DrawAspect="Content" ObjectID="_1489761420" r:id="rId23"/>
+          <o:OLEObject Type="Embed" ProgID="Visio.Drawing.15" ShapeID="_x0000_i1032" DrawAspect="Content" ObjectID="_1489764643" r:id="rId24"/>
         </w:object>
       </w:r>
     </w:p>
@@ -13228,7 +13477,7 @@
                     </pic:cNvPicPr>
                   </pic:nvPicPr>
                   <pic:blipFill>
-                    <a:blip r:embed="rId24">
+                    <a:blip r:embed="rId25">
                       <a:extLst>
                         <a:ext uri="{28A0092B-C50C-407E-A947-70E740481C1C}">
                           <a14:useLocalDpi xmlns:a14="http://schemas.microsoft.com/office/drawing/2010/main" val="0"/>
@@ -13553,9 +13802,9 @@
       <w:r>
         <w:object w:dxaOrig="14020" w:dyaOrig="8926">
           <v:shape id="_x0000_i1033" type="#_x0000_t75" style="width:487.5pt;height:309.75pt" o:ole="">
-            <v:imagedata r:id="rId25" o:title=""/>
+            <v:imagedata r:id="rId26" o:title=""/>
           </v:shape>
-          <o:OLEObject Type="Embed" ProgID="Visio.Drawing.11" ShapeID="_x0000_i1033" DrawAspect="Content" ObjectID="_1489761421" r:id="rId26"/>
+          <o:OLEObject Type="Embed" ProgID="Visio.Drawing.11" ShapeID="_x0000_i1033" DrawAspect="Content" ObjectID="_1489764644" r:id="rId27"/>
         </w:object>
       </w:r>
     </w:p>
@@ -13615,7 +13864,7 @@
                     </pic:cNvPicPr>
                   </pic:nvPicPr>
                   <pic:blipFill>
-                    <a:blip r:embed="rId27">
+                    <a:blip r:embed="rId28">
                       <a:extLst>
                         <a:ext uri="{28A0092B-C50C-407E-A947-70E740481C1C}">
                           <a14:useLocalDpi xmlns:a14="http://schemas.microsoft.com/office/drawing/2010/main" val="0"/>
@@ -14199,9 +14448,9 @@
       <w:r>
         <w:object w:dxaOrig="9691" w:dyaOrig="8835">
           <v:shape id="_x0000_i1034" type="#_x0000_t75" style="width:484.5pt;height:441.75pt" o:ole="">
-            <v:imagedata r:id="rId28" o:title=""/>
+            <v:imagedata r:id="rId29" o:title=""/>
           </v:shape>
-          <o:OLEObject Type="Embed" ProgID="Visio.Drawing.11" ShapeID="_x0000_i1034" DrawAspect="Content" ObjectID="_1489761422" r:id="rId29"/>
+          <o:OLEObject Type="Embed" ProgID="Visio.Drawing.11" ShapeID="_x0000_i1034" DrawAspect="Content" ObjectID="_1489764645" r:id="rId30"/>
         </w:object>
       </w:r>
     </w:p>
@@ -14338,9 +14587,9 @@
       <w:r>
         <w:object w:dxaOrig="10188" w:dyaOrig="5994">
           <v:shape id="_x0000_i1035" type="#_x0000_t75" style="width:487.5pt;height:286.5pt" o:ole="">
-            <v:imagedata r:id="rId30" o:title=""/>
+            <v:imagedata r:id="rId31" o:title=""/>
           </v:shape>
-          <o:OLEObject Type="Embed" ProgID="Visio.Drawing.11" ShapeID="_x0000_i1035" DrawAspect="Content" ObjectID="_1489761423" r:id="rId31"/>
+          <o:OLEObject Type="Embed" ProgID="Visio.Drawing.11" ShapeID="_x0000_i1035" DrawAspect="Content" ObjectID="_1489764646" r:id="rId32"/>
         </w:object>
       </w:r>
     </w:p>
@@ -14404,9 +14653,9 @@
       <w:r>
         <w:object w:dxaOrig="11430" w:dyaOrig="8880">
           <v:shape id="_x0000_i1036" type="#_x0000_t75" style="width:486.75pt;height:378pt" o:ole="">
-            <v:imagedata r:id="rId32" o:title=""/>
+            <v:imagedata r:id="rId33" o:title=""/>
           </v:shape>
-          <o:OLEObject Type="Embed" ProgID="Visio.Drawing.11" ShapeID="_x0000_i1036" DrawAspect="Content" ObjectID="_1489761424" r:id="rId33"/>
+          <o:OLEObject Type="Embed" ProgID="Visio.Drawing.11" ShapeID="_x0000_i1036" DrawAspect="Content" ObjectID="_1489764647" r:id="rId34"/>
         </w:object>
       </w:r>
     </w:p>
@@ -14442,8 +14691,1123 @@
           <w:sz w:val="24"/>
           <w:szCs w:val="24"/>
         </w:rPr>
-        <w:t>Thành phần 5</w:t>
-      </w:r>
+        <w:t>Chức năng chuyển tiền</w:t>
+      </w:r>
+    </w:p>
+    <w:p>
+      <w:pPr>
+        <w:ind w:left="720" w:firstLine="0"/>
+        <w:jc w:val="left"/>
+        <w:rPr>
+          <w:b/>
+          <w:sz w:val="24"/>
+          <w:szCs w:val="24"/>
+          <w:u w:val="single"/>
+        </w:rPr>
+      </w:pPr>
+      <w:r>
+        <w:rPr>
+          <w:b/>
+          <w:sz w:val="24"/>
+          <w:szCs w:val="24"/>
+          <w:u w:val="single"/>
+        </w:rPr>
+        <w:t>Khái quát:</w:t>
+      </w:r>
+    </w:p>
+    <w:tbl>
+      <w:tblPr>
+        <w:tblW w:w="5014" w:type="pct"/>
+        <w:tblInd w:w="25" w:type="dxa"/>
+        <w:tblBorders>
+          <w:top w:val="single" w:sz="4" w:space="0" w:color="548DD4"/>
+          <w:left w:val="single" w:sz="4" w:space="0" w:color="548DD4"/>
+          <w:bottom w:val="single" w:sz="4" w:space="0" w:color="548DD4"/>
+          <w:right w:val="single" w:sz="4" w:space="0" w:color="548DD4"/>
+          <w:insideH w:val="single" w:sz="4" w:space="0" w:color="548DD4"/>
+          <w:insideV w:val="single" w:sz="4" w:space="0" w:color="548DD4"/>
+        </w:tblBorders>
+        <w:tblCellMar>
+          <w:top w:w="29" w:type="dxa"/>
+          <w:left w:w="115" w:type="dxa"/>
+          <w:bottom w:w="29" w:type="dxa"/>
+          <w:right w:w="115" w:type="dxa"/>
+        </w:tblCellMar>
+        <w:tblLook w:val="04A0" w:firstRow="1" w:lastRow="0" w:firstColumn="1" w:lastColumn="0" w:noHBand="0" w:noVBand="1"/>
+      </w:tblPr>
+      <w:tblGrid>
+        <w:gridCol w:w="1891"/>
+        <w:gridCol w:w="8340"/>
+      </w:tblGrid>
+      <w:tr>
+        <w:trPr>
+          <w:trHeight w:val="361"/>
+        </w:trPr>
+        <w:tc>
+          <w:tcPr>
+            <w:tcW w:w="924" w:type="pct"/>
+            <w:tcBorders>
+              <w:bottom w:val="single" w:sz="4" w:space="0" w:color="548DD4"/>
+            </w:tcBorders>
+            <w:shd w:val="clear" w:color="auto" w:fill="4F81BD"/>
+          </w:tcPr>
+          <w:p>
+            <w:pPr>
+              <w:spacing w:before="0" w:beforeAutospacing="0" w:after="0" w:afterAutospacing="0" w:line="276" w:lineRule="auto"/>
+              <w:ind w:firstLine="0"/>
+              <w:jc w:val="left"/>
+              <w:rPr>
+                <w:rFonts w:ascii="Arial" w:eastAsia="Times New Roman" w:hAnsi="Arial" w:cs="Arial"/>
+                <w:b/>
+                <w:bCs/>
+                <w:color w:val="FFFFFF"/>
+                <w:sz w:val="20"/>
+                <w:szCs w:val="20"/>
+                <w:lang w:eastAsia="en-US"/>
+              </w:rPr>
+            </w:pPr>
+            <w:r>
+              <w:rPr>
+                <w:rFonts w:ascii="Arial" w:eastAsia="Times New Roman" w:hAnsi="Arial" w:cs="Arial"/>
+                <w:b/>
+                <w:bCs/>
+                <w:color w:val="FFFFFF"/>
+                <w:sz w:val="20"/>
+                <w:szCs w:val="20"/>
+                <w:lang w:eastAsia="en-US"/>
+              </w:rPr>
+              <w:t>Tên</w:t>
+            </w:r>
+          </w:p>
+        </w:tc>
+        <w:tc>
+          <w:tcPr>
+            <w:tcW w:w="4076" w:type="pct"/>
+            <w:shd w:val="clear" w:color="auto" w:fill="auto"/>
+          </w:tcPr>
+          <w:p>
+            <w:pPr>
+              <w:spacing w:before="0" w:beforeAutospacing="0" w:after="0" w:afterAutospacing="0" w:line="276" w:lineRule="auto"/>
+              <w:ind w:firstLine="0"/>
+              <w:jc w:val="left"/>
+              <w:rPr>
+                <w:rFonts w:ascii="Arial" w:eastAsia="Times New Roman" w:hAnsi="Arial" w:cs="Arial"/>
+                <w:bCs/>
+                <w:sz w:val="20"/>
+                <w:szCs w:val="20"/>
+                <w:lang w:eastAsia="en-US"/>
+              </w:rPr>
+            </w:pPr>
+            <w:r>
+              <w:rPr>
+                <w:rFonts w:ascii="Arial" w:hAnsi="Arial"/>
+                <w:sz w:val="20"/>
+                <w:szCs w:val="24"/>
+              </w:rPr>
+              <w:t>Chuyển tiền</w:t>
+            </w:r>
+          </w:p>
+        </w:tc>
+      </w:tr>
+      <w:tr>
+        <w:trPr>
+          <w:trHeight w:val="361"/>
+        </w:trPr>
+        <w:tc>
+          <w:tcPr>
+            <w:tcW w:w="924" w:type="pct"/>
+            <w:shd w:val="clear" w:color="auto" w:fill="4F81BD"/>
+          </w:tcPr>
+          <w:p>
+            <w:pPr>
+              <w:spacing w:before="0" w:beforeAutospacing="0" w:after="0" w:afterAutospacing="0" w:line="276" w:lineRule="auto"/>
+              <w:ind w:firstLine="0"/>
+              <w:jc w:val="left"/>
+              <w:rPr>
+                <w:rFonts w:ascii="Arial" w:eastAsia="Times New Roman" w:hAnsi="Arial" w:cs="Arial"/>
+                <w:b/>
+                <w:bCs/>
+                <w:color w:val="FFFFFF"/>
+                <w:sz w:val="20"/>
+                <w:szCs w:val="20"/>
+                <w:lang w:eastAsia="en-US"/>
+              </w:rPr>
+            </w:pPr>
+            <w:r>
+              <w:rPr>
+                <w:rFonts w:ascii="Arial" w:eastAsia="Times New Roman" w:hAnsi="Arial" w:cs="Arial"/>
+                <w:b/>
+                <w:bCs/>
+                <w:color w:val="FFFFFF"/>
+                <w:sz w:val="20"/>
+                <w:szCs w:val="20"/>
+                <w:lang w:eastAsia="en-US"/>
+              </w:rPr>
+              <w:t>Mô tả</w:t>
+            </w:r>
+          </w:p>
+        </w:tc>
+        <w:tc>
+          <w:tcPr>
+            <w:tcW w:w="4076" w:type="pct"/>
+          </w:tcPr>
+          <w:p>
+            <w:pPr>
+              <w:spacing w:before="0" w:beforeAutospacing="0" w:after="0" w:afterAutospacing="0" w:line="276" w:lineRule="auto"/>
+              <w:ind w:firstLine="0"/>
+              <w:jc w:val="left"/>
+              <w:rPr>
+                <w:rFonts w:ascii="Arial" w:eastAsia="Times New Roman" w:hAnsi="Arial" w:cs="Arial"/>
+                <w:bCs/>
+                <w:sz w:val="20"/>
+                <w:szCs w:val="20"/>
+                <w:lang w:eastAsia="en-US"/>
+              </w:rPr>
+            </w:pPr>
+            <w:r>
+              <w:rPr>
+                <w:rFonts w:ascii="Arial" w:eastAsia="Times New Roman" w:hAnsi="Arial" w:cs="Arial"/>
+                <w:bCs/>
+                <w:sz w:val="20"/>
+                <w:szCs w:val="20"/>
+                <w:lang w:eastAsia="en-US"/>
+              </w:rPr>
+              <w:t>Chức năng này cho phép người dùng có thể chuyển tiền từ tài khoản của mình đến một tài khoản khác.</w:t>
+            </w:r>
+          </w:p>
+        </w:tc>
+      </w:tr>
+      <w:tr>
+        <w:trPr>
+          <w:trHeight w:val="361"/>
+        </w:trPr>
+        <w:tc>
+          <w:tcPr>
+            <w:tcW w:w="924" w:type="pct"/>
+            <w:shd w:val="clear" w:color="auto" w:fill="4F81BD"/>
+          </w:tcPr>
+          <w:p>
+            <w:pPr>
+              <w:spacing w:before="0" w:beforeAutospacing="0" w:after="0" w:afterAutospacing="0" w:line="276" w:lineRule="auto"/>
+              <w:ind w:firstLine="0"/>
+              <w:jc w:val="left"/>
+              <w:rPr>
+                <w:rFonts w:ascii="Arial" w:eastAsia="Times New Roman" w:hAnsi="Arial" w:cs="Arial"/>
+                <w:b/>
+                <w:bCs/>
+                <w:color w:val="FFFFFF"/>
+                <w:sz w:val="20"/>
+                <w:szCs w:val="20"/>
+                <w:lang w:eastAsia="en-US"/>
+              </w:rPr>
+            </w:pPr>
+            <w:r>
+              <w:rPr>
+                <w:rFonts w:ascii="Arial" w:eastAsia="Times New Roman" w:hAnsi="Arial" w:cs="Arial"/>
+                <w:b/>
+                <w:bCs/>
+                <w:color w:val="FFFFFF"/>
+                <w:sz w:val="20"/>
+                <w:szCs w:val="20"/>
+                <w:lang w:eastAsia="en-US"/>
+              </w:rPr>
+              <w:t>Tác nhân</w:t>
+            </w:r>
+          </w:p>
+        </w:tc>
+        <w:tc>
+          <w:tcPr>
+            <w:tcW w:w="4076" w:type="pct"/>
+          </w:tcPr>
+          <w:p>
+            <w:pPr>
+              <w:spacing w:before="0" w:beforeAutospacing="0" w:after="0" w:afterAutospacing="0" w:line="276" w:lineRule="auto"/>
+              <w:ind w:firstLine="0"/>
+              <w:jc w:val="left"/>
+              <w:rPr>
+                <w:rFonts w:ascii="Arial" w:eastAsia="Times New Roman" w:hAnsi="Arial" w:cs="Arial"/>
+                <w:bCs/>
+                <w:sz w:val="20"/>
+                <w:szCs w:val="20"/>
+                <w:lang w:eastAsia="en-US"/>
+              </w:rPr>
+            </w:pPr>
+            <w:r>
+              <w:rPr>
+                <w:rFonts w:ascii="Arial" w:eastAsia="Times New Roman" w:hAnsi="Arial" w:cs="Arial"/>
+                <w:bCs/>
+                <w:sz w:val="20"/>
+                <w:szCs w:val="20"/>
+                <w:lang w:eastAsia="en-US"/>
+              </w:rPr>
+              <w:t>Người dùng.</w:t>
+            </w:r>
+          </w:p>
+        </w:tc>
+      </w:tr>
+      <w:tr>
+        <w:trPr>
+          <w:trHeight w:val="721"/>
+        </w:trPr>
+        <w:tc>
+          <w:tcPr>
+            <w:tcW w:w="924" w:type="pct"/>
+            <w:shd w:val="clear" w:color="auto" w:fill="4F81BD"/>
+          </w:tcPr>
+          <w:p>
+            <w:pPr>
+              <w:spacing w:before="0" w:beforeAutospacing="0" w:after="0" w:afterAutospacing="0" w:line="276" w:lineRule="auto"/>
+              <w:ind w:firstLine="0"/>
+              <w:jc w:val="left"/>
+              <w:rPr>
+                <w:rFonts w:ascii="Arial" w:eastAsia="Times New Roman" w:hAnsi="Arial" w:cs="Arial"/>
+                <w:b/>
+                <w:bCs/>
+                <w:color w:val="FFFFFF"/>
+                <w:sz w:val="20"/>
+                <w:szCs w:val="20"/>
+                <w:lang w:eastAsia="en-US"/>
+              </w:rPr>
+            </w:pPr>
+            <w:r>
+              <w:rPr>
+                <w:rFonts w:ascii="Arial" w:eastAsia="Times New Roman" w:hAnsi="Arial" w:cs="Arial"/>
+                <w:b/>
+                <w:bCs/>
+                <w:color w:val="FFFFFF"/>
+                <w:sz w:val="20"/>
+                <w:szCs w:val="20"/>
+                <w:lang w:eastAsia="en-US"/>
+              </w:rPr>
+              <w:t>Sự kiện kích hoạt</w:t>
+            </w:r>
+          </w:p>
+        </w:tc>
+        <w:tc>
+          <w:tcPr>
+            <w:tcW w:w="4076" w:type="pct"/>
+          </w:tcPr>
+          <w:p>
+            <w:pPr>
+              <w:spacing w:before="0" w:beforeAutospacing="0" w:after="0" w:afterAutospacing="0" w:line="276" w:lineRule="auto"/>
+              <w:ind w:firstLine="0"/>
+              <w:jc w:val="left"/>
+              <w:rPr>
+                <w:rFonts w:ascii="Arial" w:eastAsia="Times New Roman" w:hAnsi="Arial" w:cs="Arial"/>
+                <w:bCs/>
+                <w:sz w:val="20"/>
+                <w:szCs w:val="20"/>
+                <w:lang w:eastAsia="en-US"/>
+              </w:rPr>
+            </w:pPr>
+            <w:r>
+              <w:rPr>
+                <w:rFonts w:ascii="Arial" w:hAnsi="Arial"/>
+                <w:color w:val="000000"/>
+                <w:sz w:val="20"/>
+                <w:szCs w:val="24"/>
+              </w:rPr>
+              <w:t>Khi người dùng bấm nút “Chuyển tiền” trên màn hình lực chọn của cây ATM</w:t>
+            </w:r>
+          </w:p>
+        </w:tc>
+      </w:tr>
+      <w:tr>
+        <w:trPr>
+          <w:trHeight w:val="361"/>
+        </w:trPr>
+        <w:tc>
+          <w:tcPr>
+            <w:tcW w:w="924" w:type="pct"/>
+            <w:shd w:val="clear" w:color="auto" w:fill="4F81BD"/>
+          </w:tcPr>
+          <w:p>
+            <w:pPr>
+              <w:spacing w:before="0" w:beforeAutospacing="0" w:after="0" w:afterAutospacing="0" w:line="276" w:lineRule="auto"/>
+              <w:ind w:firstLine="0"/>
+              <w:jc w:val="left"/>
+              <w:rPr>
+                <w:rFonts w:ascii="Arial" w:eastAsia="Times New Roman" w:hAnsi="Arial" w:cs="Arial"/>
+                <w:b/>
+                <w:bCs/>
+                <w:color w:val="FFFFFF"/>
+                <w:sz w:val="20"/>
+                <w:szCs w:val="20"/>
+                <w:lang w:eastAsia="en-US"/>
+              </w:rPr>
+            </w:pPr>
+            <w:r>
+              <w:rPr>
+                <w:rFonts w:ascii="Arial" w:eastAsia="Times New Roman" w:hAnsi="Arial" w:cs="Arial"/>
+                <w:b/>
+                <w:bCs/>
+                <w:color w:val="FFFFFF"/>
+                <w:sz w:val="20"/>
+                <w:szCs w:val="20"/>
+                <w:lang w:eastAsia="en-US"/>
+              </w:rPr>
+              <w:lastRenderedPageBreak/>
+              <w:t>Điều kiện trước</w:t>
+            </w:r>
+          </w:p>
+        </w:tc>
+        <w:tc>
+          <w:tcPr>
+            <w:tcW w:w="4076" w:type="pct"/>
+          </w:tcPr>
+          <w:p>
+            <w:pPr>
+              <w:spacing w:before="0" w:beforeAutospacing="0" w:after="0" w:afterAutospacing="0" w:line="260" w:lineRule="atLeast"/>
+              <w:ind w:firstLine="0"/>
+              <w:jc w:val="left"/>
+              <w:rPr>
+                <w:rFonts w:ascii="Arial" w:eastAsia="Times New Roman" w:hAnsi="Arial" w:cs="Arial"/>
+                <w:bCs/>
+                <w:sz w:val="20"/>
+                <w:szCs w:val="20"/>
+                <w:lang w:eastAsia="en-US"/>
+              </w:rPr>
+            </w:pPr>
+            <w:r>
+              <w:rPr>
+                <w:rFonts w:ascii="Arial" w:hAnsi="Arial" w:cs="Arial"/>
+                <w:color w:val="000000"/>
+                <w:sz w:val="20"/>
+                <w:szCs w:val="20"/>
+              </w:rPr>
+              <w:t>Người dùng được xác thực thành công</w:t>
+            </w:r>
+            <w:r>
+              <w:rPr>
+                <w:rFonts w:ascii="Arial" w:hAnsi="Arial" w:cs="Arial"/>
+                <w:color w:val="000000"/>
+                <w:sz w:val="20"/>
+                <w:szCs w:val="20"/>
+              </w:rPr>
+              <w:t>, tài khoản nhận tồn tại, số tiền chuyển thỏa mãn.</w:t>
+            </w:r>
+          </w:p>
+        </w:tc>
+      </w:tr>
+      <w:tr>
+        <w:trPr>
+          <w:trHeight w:val="361"/>
+        </w:trPr>
+        <w:tc>
+          <w:tcPr>
+            <w:tcW w:w="924" w:type="pct"/>
+            <w:shd w:val="clear" w:color="auto" w:fill="4F81BD"/>
+          </w:tcPr>
+          <w:p>
+            <w:pPr>
+              <w:spacing w:before="0" w:beforeAutospacing="0" w:after="0" w:afterAutospacing="0" w:line="276" w:lineRule="auto"/>
+              <w:ind w:firstLine="0"/>
+              <w:jc w:val="left"/>
+              <w:rPr>
+                <w:rFonts w:ascii="Arial" w:eastAsia="Times New Roman" w:hAnsi="Arial" w:cs="Arial"/>
+                <w:b/>
+                <w:bCs/>
+                <w:color w:val="FFFFFF"/>
+                <w:sz w:val="20"/>
+                <w:szCs w:val="20"/>
+                <w:lang w:eastAsia="en-US"/>
+              </w:rPr>
+            </w:pPr>
+            <w:r>
+              <w:rPr>
+                <w:rFonts w:ascii="Arial" w:eastAsia="Times New Roman" w:hAnsi="Arial" w:cs="Arial"/>
+                <w:b/>
+                <w:bCs/>
+                <w:color w:val="FFFFFF"/>
+                <w:sz w:val="20"/>
+                <w:szCs w:val="20"/>
+                <w:lang w:eastAsia="en-US"/>
+              </w:rPr>
+              <w:t>Điều kiện sau</w:t>
+            </w:r>
+          </w:p>
+        </w:tc>
+        <w:tc>
+          <w:tcPr>
+            <w:tcW w:w="4076" w:type="pct"/>
+          </w:tcPr>
+          <w:p>
+            <w:pPr>
+              <w:spacing w:before="0" w:beforeAutospacing="0" w:after="0" w:afterAutospacing="0" w:line="276" w:lineRule="auto"/>
+              <w:ind w:firstLine="0"/>
+              <w:jc w:val="left"/>
+              <w:rPr>
+                <w:rFonts w:ascii="Arial" w:eastAsia="Times New Roman" w:hAnsi="Arial" w:cs="Arial"/>
+                <w:bCs/>
+                <w:sz w:val="20"/>
+                <w:szCs w:val="20"/>
+                <w:lang w:eastAsia="en-US"/>
+              </w:rPr>
+            </w:pPr>
+            <w:r>
+              <w:rPr>
+                <w:rFonts w:ascii="Arial" w:eastAsia="Times New Roman" w:hAnsi="Arial" w:cs="Arial"/>
+                <w:bCs/>
+                <w:sz w:val="20"/>
+                <w:szCs w:val="20"/>
+                <w:lang w:eastAsia="en-US"/>
+              </w:rPr>
+              <w:t>Chuyển tiền (trừ tiền tài khoản gửi, cộng tiền tài khoản nhận), ghi log vào hệ thống, in hóa đơn</w:t>
+            </w:r>
+          </w:p>
+        </w:tc>
+      </w:tr>
+    </w:tbl>
+    <w:p>
+      <w:pPr>
+        <w:ind w:left="720" w:firstLine="0"/>
+        <w:jc w:val="left"/>
+        <w:rPr>
+          <w:sz w:val="24"/>
+          <w:szCs w:val="24"/>
+        </w:rPr>
+      </w:pPr>
+    </w:p>
+    <w:p>
+      <w:pPr>
+        <w:ind w:left="720" w:firstLine="0"/>
+        <w:jc w:val="left"/>
+        <w:rPr>
+          <w:b/>
+          <w:sz w:val="24"/>
+          <w:szCs w:val="24"/>
+          <w:u w:val="single"/>
+        </w:rPr>
+      </w:pPr>
+      <w:r>
+        <w:rPr>
+          <w:b/>
+          <w:sz w:val="24"/>
+          <w:szCs w:val="24"/>
+          <w:u w:val="single"/>
+        </w:rPr>
+        <w:t>Thiết kế màn hình và mô tả dữ liệu</w:t>
+      </w:r>
+      <w:r>
+        <w:rPr>
+          <w:b/>
+          <w:sz w:val="24"/>
+          <w:szCs w:val="24"/>
+          <w:u w:val="single"/>
+        </w:rPr>
+        <w:t>:</w:t>
+      </w:r>
+    </w:p>
+    <w:p>
+      <w:pPr>
+        <w:ind w:left="720" w:firstLine="0"/>
+        <w:jc w:val="left"/>
+        <w:rPr>
+          <w:b/>
+          <w:sz w:val="24"/>
+          <w:szCs w:val="24"/>
+          <w:u w:val="single"/>
+        </w:rPr>
+      </w:pPr>
+      <w:proofErr w:type="gramStart"/>
+      <w:r>
+        <w:rPr>
+          <w:b/>
+          <w:sz w:val="24"/>
+          <w:szCs w:val="24"/>
+          <w:u w:val="single"/>
+        </w:rPr>
+        <w:t>Sơ</w:t>
+      </w:r>
+      <w:proofErr w:type="gramEnd"/>
+      <w:r>
+        <w:rPr>
+          <w:b/>
+          <w:sz w:val="24"/>
+          <w:szCs w:val="24"/>
+          <w:u w:val="single"/>
+        </w:rPr>
+        <w:t xml:space="preserve"> đồ hoạt động</w:t>
+      </w:r>
+    </w:p>
+    <w:p>
+      <w:pPr>
+        <w:ind w:left="720" w:firstLine="0"/>
+        <w:jc w:val="left"/>
+        <w:rPr>
+          <w:b/>
+          <w:sz w:val="24"/>
+          <w:szCs w:val="24"/>
+          <w:u w:val="single"/>
+        </w:rPr>
+      </w:pPr>
+      <w:r>
+        <w:rPr>
+          <w:b/>
+          <w:noProof/>
+          <w:sz w:val="24"/>
+          <w:szCs w:val="24"/>
+          <w:u w:val="single"/>
+          <w:lang w:eastAsia="en-US"/>
+        </w:rPr>
+        <w:drawing>
+          <wp:inline distT="0" distB="0" distL="0" distR="0" wp14:anchorId="6589977C" wp14:editId="6A856EC0">
+            <wp:extent cx="5924550" cy="5305425"/>
+            <wp:effectExtent l="0" t="0" r="0" b="9525"/>
+            <wp:docPr id="2" name="Picture 2"/>
+            <wp:cNvGraphicFramePr>
+              <a:graphicFrameLocks xmlns:a="http://schemas.openxmlformats.org/drawingml/2006/main" noChangeAspect="1"/>
+            </wp:cNvGraphicFramePr>
+            <a:graphic xmlns:a="http://schemas.openxmlformats.org/drawingml/2006/main">
+              <a:graphicData uri="http://schemas.openxmlformats.org/drawingml/2006/picture">
+                <pic:pic xmlns:pic="http://schemas.openxmlformats.org/drawingml/2006/picture">
+                  <pic:nvPicPr>
+                    <pic:cNvPr id="0" name="Picture 18"/>
+                    <pic:cNvPicPr>
+                      <a:picLocks noChangeAspect="1" noChangeArrowheads="1"/>
+                    </pic:cNvPicPr>
+                  </pic:nvPicPr>
+                  <pic:blipFill>
+                    <a:blip r:embed="rId35">
+                      <a:extLst>
+                        <a:ext uri="{28A0092B-C50C-407E-A947-70E740481C1C}">
+                          <a14:useLocalDpi xmlns:a14="http://schemas.microsoft.com/office/drawing/2010/main" val="0"/>
+                        </a:ext>
+                      </a:extLst>
+                    </a:blip>
+                    <a:srcRect/>
+                    <a:stretch>
+                      <a:fillRect/>
+                    </a:stretch>
+                  </pic:blipFill>
+                  <pic:spPr bwMode="auto">
+                    <a:xfrm>
+                      <a:off x="0" y="0"/>
+                      <a:ext cx="5924550" cy="5305425"/>
+                    </a:xfrm>
+                    <a:prstGeom prst="rect">
+                      <a:avLst/>
+                    </a:prstGeom>
+                    <a:noFill/>
+                    <a:ln>
+                      <a:noFill/>
+                    </a:ln>
+                  </pic:spPr>
+                </pic:pic>
+              </a:graphicData>
+            </a:graphic>
+          </wp:inline>
+        </w:drawing>
+      </w:r>
+    </w:p>
+    <w:p>
+      <w:pPr>
+        <w:ind w:left="720" w:firstLine="0"/>
+        <w:jc w:val="left"/>
+        <w:rPr>
+          <w:b/>
+          <w:sz w:val="24"/>
+          <w:szCs w:val="24"/>
+          <w:u w:val="single"/>
+        </w:rPr>
+      </w:pPr>
+    </w:p>
+    <w:p>
+      <w:pPr>
+        <w:ind w:left="720" w:firstLine="0"/>
+        <w:jc w:val="left"/>
+        <w:rPr>
+          <w:b/>
+          <w:sz w:val="24"/>
+          <w:szCs w:val="24"/>
+          <w:u w:val="single"/>
+        </w:rPr>
+      </w:pPr>
+      <w:r>
+        <w:rPr>
+          <w:b/>
+          <w:sz w:val="24"/>
+          <w:szCs w:val="24"/>
+          <w:u w:val="single"/>
+        </w:rPr>
+        <w:lastRenderedPageBreak/>
+        <w:t>Chi tiết tiến trình</w:t>
+      </w:r>
+    </w:p>
+    <w:p>
+      <w:pPr>
+        <w:jc w:val="left"/>
+        <w:rPr>
+          <w:sz w:val="24"/>
+          <w:szCs w:val="24"/>
+        </w:rPr>
+      </w:pPr>
+      <w:r>
+        <w:rPr>
+          <w:sz w:val="24"/>
+          <w:szCs w:val="24"/>
+        </w:rPr>
+        <w:t xml:space="preserve">      </w:t>
+      </w:r>
+      <w:r>
+        <w:rPr>
+          <w:sz w:val="24"/>
+          <w:szCs w:val="24"/>
+        </w:rPr>
+        <w:t>-  Bước 1: Nhập số tài khoản nhận</w:t>
+      </w:r>
+    </w:p>
+    <w:p>
+      <w:pPr>
+        <w:pStyle w:val="ListParagraph"/>
+        <w:numPr>
+          <w:ilvl w:val="0"/>
+          <w:numId w:val="27"/>
+        </w:numPr>
+        <w:jc w:val="left"/>
+        <w:rPr>
+          <w:sz w:val="24"/>
+          <w:szCs w:val="24"/>
+        </w:rPr>
+      </w:pPr>
+      <w:r>
+        <w:rPr>
+          <w:sz w:val="24"/>
+          <w:szCs w:val="24"/>
+        </w:rPr>
+        <w:t>Đầu vào: Số tài khoản nhận do khách hàng nhập</w:t>
+      </w:r>
+    </w:p>
+    <w:p>
+      <w:pPr>
+        <w:pStyle w:val="ListParagraph"/>
+        <w:numPr>
+          <w:ilvl w:val="0"/>
+          <w:numId w:val="22"/>
+        </w:numPr>
+        <w:ind w:left="1800"/>
+        <w:jc w:val="left"/>
+        <w:rPr>
+          <w:sz w:val="24"/>
+          <w:szCs w:val="24"/>
+        </w:rPr>
+      </w:pPr>
+      <w:r>
+        <w:rPr>
+          <w:sz w:val="24"/>
+          <w:szCs w:val="24"/>
+        </w:rPr>
+        <w:t>Đầu ra: thông tin khách hàng nhận gồm có (Họ tên, đơn vị…)</w:t>
+      </w:r>
+    </w:p>
+    <w:p>
+      <w:pPr>
+        <w:pStyle w:val="ListParagraph"/>
+        <w:numPr>
+          <w:ilvl w:val="0"/>
+          <w:numId w:val="21"/>
+        </w:numPr>
+        <w:jc w:val="both"/>
+        <w:rPr>
+          <w:sz w:val="24"/>
+          <w:szCs w:val="24"/>
+        </w:rPr>
+      </w:pPr>
+      <w:r>
+        <w:rPr>
+          <w:sz w:val="24"/>
+          <w:szCs w:val="24"/>
+        </w:rPr>
+        <w:t>Bước 2: Nhập số tiền gửi</w:t>
+      </w:r>
+    </w:p>
+    <w:p>
+      <w:pPr>
+        <w:pStyle w:val="ListParagraph"/>
+        <w:numPr>
+          <w:ilvl w:val="0"/>
+          <w:numId w:val="23"/>
+        </w:numPr>
+        <w:jc w:val="both"/>
+        <w:rPr>
+          <w:sz w:val="24"/>
+          <w:szCs w:val="24"/>
+        </w:rPr>
+      </w:pPr>
+      <w:r>
+        <w:rPr>
+          <w:sz w:val="24"/>
+          <w:szCs w:val="24"/>
+        </w:rPr>
+        <w:t xml:space="preserve">Đầu vào : Số tiền gửi do khách hàng nhập </w:t>
+      </w:r>
+    </w:p>
+    <w:p>
+      <w:pPr>
+        <w:pStyle w:val="ListParagraph"/>
+        <w:numPr>
+          <w:ilvl w:val="0"/>
+          <w:numId w:val="23"/>
+        </w:numPr>
+        <w:jc w:val="both"/>
+        <w:rPr>
+          <w:sz w:val="24"/>
+          <w:szCs w:val="24"/>
+        </w:rPr>
+      </w:pPr>
+      <w:r>
+        <w:rPr>
+          <w:sz w:val="24"/>
+          <w:szCs w:val="24"/>
+        </w:rPr>
+        <w:t>Đầu ra: ATM yêu cầu nhận thông tin số tiền trong tài khoản gửi</w:t>
+      </w:r>
+    </w:p>
+    <w:p>
+      <w:pPr>
+        <w:pStyle w:val="ListParagraph"/>
+        <w:numPr>
+          <w:ilvl w:val="0"/>
+          <w:numId w:val="21"/>
+        </w:numPr>
+        <w:jc w:val="both"/>
+        <w:rPr>
+          <w:sz w:val="24"/>
+          <w:szCs w:val="24"/>
+        </w:rPr>
+      </w:pPr>
+      <w:r>
+        <w:rPr>
+          <w:sz w:val="24"/>
+          <w:szCs w:val="24"/>
+        </w:rPr>
+        <w:t>Bước 3: Kiểm tra</w:t>
+      </w:r>
+    </w:p>
+    <w:p>
+      <w:pPr>
+        <w:pStyle w:val="ListParagraph"/>
+        <w:numPr>
+          <w:ilvl w:val="0"/>
+          <w:numId w:val="25"/>
+        </w:numPr>
+        <w:jc w:val="both"/>
+        <w:rPr>
+          <w:sz w:val="24"/>
+          <w:szCs w:val="24"/>
+        </w:rPr>
+      </w:pPr>
+      <w:r>
+        <w:rPr>
+          <w:sz w:val="24"/>
+          <w:szCs w:val="24"/>
+        </w:rPr>
+        <w:t>Đầu vào: số tiền gửi và số tiền hiện có</w:t>
+      </w:r>
+    </w:p>
+    <w:p>
+      <w:pPr>
+        <w:pStyle w:val="ListParagraph"/>
+        <w:numPr>
+          <w:ilvl w:val="0"/>
+          <w:numId w:val="25"/>
+        </w:numPr>
+        <w:jc w:val="left"/>
+        <w:rPr>
+          <w:sz w:val="24"/>
+          <w:szCs w:val="24"/>
+        </w:rPr>
+      </w:pPr>
+      <w:r>
+        <w:rPr>
+          <w:sz w:val="24"/>
+          <w:szCs w:val="24"/>
+        </w:rPr>
+        <w:t>Đầu ra: Đúng hoặc sai, nếu sai (số tiền không đủ) gửi thông báo và yêu cầu nhập lại</w:t>
+      </w:r>
+    </w:p>
+    <w:p>
+      <w:pPr>
+        <w:pStyle w:val="ListParagraph"/>
+        <w:numPr>
+          <w:ilvl w:val="0"/>
+          <w:numId w:val="26"/>
+        </w:numPr>
+        <w:jc w:val="left"/>
+        <w:rPr>
+          <w:sz w:val="24"/>
+          <w:szCs w:val="24"/>
+        </w:rPr>
+      </w:pPr>
+      <w:r>
+        <w:rPr>
+          <w:sz w:val="24"/>
+          <w:szCs w:val="24"/>
+        </w:rPr>
+        <w:t>Bước 4: Xác nhận gửi</w:t>
+      </w:r>
+    </w:p>
+    <w:p>
+      <w:pPr>
+        <w:pStyle w:val="ListParagraph"/>
+        <w:numPr>
+          <w:ilvl w:val="0"/>
+          <w:numId w:val="24"/>
+        </w:numPr>
+        <w:jc w:val="both"/>
+        <w:rPr>
+          <w:sz w:val="24"/>
+          <w:szCs w:val="24"/>
+        </w:rPr>
+      </w:pPr>
+      <w:r>
+        <w:rPr>
+          <w:sz w:val="24"/>
+          <w:szCs w:val="24"/>
+        </w:rPr>
+        <w:t>Đầu vào : Xác nhận có hoặc không từ khách hàng</w:t>
+      </w:r>
+    </w:p>
+    <w:p>
+      <w:pPr>
+        <w:pStyle w:val="ListParagraph"/>
+        <w:numPr>
+          <w:ilvl w:val="0"/>
+          <w:numId w:val="24"/>
+        </w:numPr>
+        <w:jc w:val="both"/>
+        <w:rPr>
+          <w:sz w:val="24"/>
+          <w:szCs w:val="24"/>
+        </w:rPr>
+      </w:pPr>
+      <w:r>
+        <w:rPr>
+          <w:sz w:val="24"/>
+          <w:szCs w:val="24"/>
+        </w:rPr>
+        <w:t>Đầu ra: Chuyển tiền và ghi lại lịch sử</w:t>
+      </w:r>
+      <w:r>
+        <w:rPr>
+          <w:sz w:val="24"/>
+          <w:szCs w:val="24"/>
+        </w:rPr>
+        <w:t xml:space="preserve"> h</w:t>
+      </w:r>
+      <w:r>
+        <w:rPr>
+          <w:sz w:val="24"/>
+          <w:szCs w:val="24"/>
+        </w:rPr>
+        <w:t>oặ</w:t>
+      </w:r>
+      <w:r>
+        <w:rPr>
+          <w:sz w:val="24"/>
+          <w:szCs w:val="24"/>
+        </w:rPr>
+        <w:t>c quay lạ</w:t>
+      </w:r>
+      <w:r>
+        <w:rPr>
+          <w:sz w:val="24"/>
+          <w:szCs w:val="24"/>
+        </w:rPr>
+        <w:t>i nhập số tiền gửi nếu chọ</w:t>
+      </w:r>
+      <w:r>
+        <w:rPr>
+          <w:sz w:val="24"/>
+          <w:szCs w:val="24"/>
+        </w:rPr>
+        <w:t>n “K</w:t>
+      </w:r>
+      <w:r>
+        <w:rPr>
+          <w:sz w:val="24"/>
+          <w:szCs w:val="24"/>
+        </w:rPr>
+        <w:t>hông”</w:t>
+      </w:r>
+    </w:p>
+    <w:p>
+      <w:pPr>
+        <w:ind w:left="720" w:firstLine="0"/>
+        <w:jc w:val="left"/>
+        <w:rPr>
+          <w:b/>
+          <w:sz w:val="24"/>
+          <w:szCs w:val="24"/>
+          <w:u w:val="single"/>
+        </w:rPr>
+      </w:pPr>
+      <w:r>
+        <w:rPr>
+          <w:b/>
+          <w:sz w:val="24"/>
+          <w:szCs w:val="24"/>
+          <w:u w:val="single"/>
+        </w:rPr>
+        <w:t>Lược đồ các lớp</w:t>
+      </w:r>
+    </w:p>
+    <w:p>
+      <w:pPr>
+        <w:ind w:left="720" w:firstLine="0"/>
+        <w:jc w:val="left"/>
+        <w:rPr>
+          <w:b/>
+          <w:sz w:val="24"/>
+          <w:szCs w:val="24"/>
+          <w:u w:val="single"/>
+        </w:rPr>
+      </w:pPr>
+      <w:r>
+        <w:object w:dxaOrig="9958" w:dyaOrig="10014">
+          <v:shape id="_x0000_i1037" type="#_x0000_t75" style="width:488.25pt;height:489.75pt" o:ole="">
+            <v:imagedata r:id="rId36" o:title=""/>
+          </v:shape>
+          <o:OLEObject Type="Embed" ProgID="Visio.Drawing.11" ShapeID="_x0000_i1037" DrawAspect="Content" ObjectID="_1489764648" r:id="rId37"/>
+        </w:object>
+      </w:r>
+    </w:p>
+    <w:p>
+      <w:pPr>
+        <w:ind w:left="720" w:firstLine="0"/>
+        <w:jc w:val="left"/>
+        <w:rPr>
+          <w:b/>
+          <w:sz w:val="24"/>
+          <w:szCs w:val="24"/>
+          <w:u w:val="single"/>
+        </w:rPr>
+      </w:pPr>
+    </w:p>
+    <w:p>
+      <w:pPr>
+        <w:ind w:left="720" w:firstLine="0"/>
+        <w:jc w:val="left"/>
+        <w:rPr>
+          <w:b/>
+          <w:sz w:val="24"/>
+          <w:szCs w:val="24"/>
+          <w:u w:val="single"/>
+        </w:rPr>
+      </w:pPr>
+    </w:p>
+    <w:p>
+      <w:pPr>
+        <w:ind w:left="720" w:firstLine="0"/>
+        <w:jc w:val="left"/>
+        <w:rPr>
+          <w:b/>
+          <w:sz w:val="24"/>
+          <w:szCs w:val="24"/>
+          <w:u w:val="single"/>
+        </w:rPr>
+      </w:pPr>
+    </w:p>
+    <w:p>
+      <w:pPr>
+        <w:ind w:left="720" w:firstLine="0"/>
+        <w:jc w:val="left"/>
+        <w:rPr>
+          <w:b/>
+          <w:sz w:val="24"/>
+          <w:szCs w:val="24"/>
+          <w:u w:val="single"/>
+        </w:rPr>
+      </w:pPr>
+    </w:p>
+    <w:p>
+      <w:pPr>
+        <w:ind w:left="360" w:firstLine="360"/>
+        <w:jc w:val="left"/>
+        <w:rPr>
+          <w:b/>
+          <w:sz w:val="24"/>
+          <w:szCs w:val="24"/>
+          <w:u w:val="single"/>
+        </w:rPr>
+      </w:pPr>
+      <w:r>
+        <w:rPr>
+          <w:b/>
+          <w:sz w:val="24"/>
+          <w:szCs w:val="24"/>
+          <w:u w:val="single"/>
+        </w:rPr>
+        <w:lastRenderedPageBreak/>
+        <w:t>Lược đồ tuần tự</w:t>
+      </w:r>
+    </w:p>
+    <w:p>
+      <w:pPr>
+        <w:ind w:left="360" w:firstLine="360"/>
+        <w:jc w:val="left"/>
+      </w:pPr>
+      <w:r>
+        <w:rPr>
+          <w:noProof/>
+          <w:lang w:eastAsia="en-US"/>
+        </w:rPr>
+        <w:drawing>
+          <wp:inline distT="0" distB="0" distL="0" distR="0" wp14:anchorId="62F502EC" wp14:editId="6C7DF086">
+            <wp:extent cx="6370453" cy="4314825"/>
+            <wp:effectExtent l="0" t="0" r="0" b="0"/>
+            <wp:docPr id="3" name="Picture 2"/>
+            <wp:cNvGraphicFramePr>
+              <a:graphicFrameLocks xmlns:a="http://schemas.openxmlformats.org/drawingml/2006/main" noChangeAspect="1"/>
+            </wp:cNvGraphicFramePr>
+            <a:graphic xmlns:a="http://schemas.openxmlformats.org/drawingml/2006/main">
+              <a:graphicData uri="http://schemas.openxmlformats.org/drawingml/2006/picture">
+                <pic:pic xmlns:pic="http://schemas.openxmlformats.org/drawingml/2006/picture">
+                  <pic:nvPicPr>
+                    <pic:cNvPr id="3" name="Picture 2"/>
+                    <pic:cNvPicPr>
+                      <a:picLocks noChangeAspect="1"/>
+                    </pic:cNvPicPr>
+                  </pic:nvPicPr>
+                  <pic:blipFill>
+                    <a:blip r:embed="rId38">
+                      <a:extLst>
+                        <a:ext uri="{28A0092B-C50C-407E-A947-70E740481C1C}">
+                          <a14:useLocalDpi xmlns:a14="http://schemas.microsoft.com/office/drawing/2010/main" val="0"/>
+                        </a:ext>
+                      </a:extLst>
+                    </a:blip>
+                    <a:stretch>
+                      <a:fillRect/>
+                    </a:stretch>
+                  </pic:blipFill>
+                  <pic:spPr>
+                    <a:xfrm>
+                      <a:off x="0" y="0"/>
+                      <a:ext cx="6370453" cy="4314825"/>
+                    </a:xfrm>
+                    <a:prstGeom prst="rect">
+                      <a:avLst/>
+                    </a:prstGeom>
+                  </pic:spPr>
+                </pic:pic>
+              </a:graphicData>
+            </a:graphic>
+          </wp:inline>
+        </w:drawing>
+      </w:r>
+    </w:p>
+    <w:p>
+      <w:pPr>
+        <w:ind w:left="360" w:firstLine="360"/>
+        <w:jc w:val="left"/>
+        <w:rPr>
+          <w:b/>
+          <w:sz w:val="24"/>
+          <w:szCs w:val="24"/>
+          <w:u w:val="single"/>
+        </w:rPr>
+      </w:pPr>
     </w:p>
     <w:p>
       <w:pPr>
@@ -14842,7 +16206,6 @@
                 <w:szCs w:val="24"/>
                 <w:lang w:eastAsia="en-US"/>
               </w:rPr>
-              <w:lastRenderedPageBreak/>
               <w:t>Điều kiện trước</w:t>
             </w:r>
           </w:p>
@@ -14936,7 +16299,16 @@
                 <w:sz w:val="24"/>
                 <w:szCs w:val="24"/>
               </w:rPr>
-              <w:t>Một bảng ghi mới ghi lại tiến trình giao dịch với các thông tin về ngày giao dịch, người giao dịch, loại giao dịch … sẽ được ghi lại vào bảng Log của CSDL</w:t>
+              <w:t xml:space="preserve">Một bảng ghi mới ghi lại tiến trình giao dịch với các thông tin về ngày giao dịch, </w:t>
+            </w:r>
+            <w:r>
+              <w:rPr>
+                <w:color w:val="000000"/>
+                <w:sz w:val="24"/>
+                <w:szCs w:val="24"/>
+              </w:rPr>
+              <w:lastRenderedPageBreak/>
+              <w:t>người giao dịch, loại giao dịch … sẽ được ghi lại vào bảng Log của CSDL</w:t>
             </w:r>
           </w:p>
         </w:tc>
@@ -15009,10 +16381,10 @@
       </w:pPr>
       <w:r>
         <w:object w:dxaOrig="10515" w:dyaOrig="6541">
-          <v:shape id="_x0000_i1037" type="#_x0000_t75" style="width:447.75pt;height:278.25pt" o:ole="">
-            <v:imagedata r:id="rId34" o:title=""/>
+          <v:shape id="_x0000_i1038" type="#_x0000_t75" style="width:447.75pt;height:278.25pt" o:ole="">
+            <v:imagedata r:id="rId39" o:title=""/>
           </v:shape>
-          <o:OLEObject Type="Embed" ProgID="Visio.Drawing.15" ShapeID="_x0000_i1037" DrawAspect="Content" ObjectID="_1489761425" r:id="rId35"/>
+          <o:OLEObject Type="Embed" ProgID="Visio.Drawing.15" ShapeID="_x0000_i1038" DrawAspect="Content" ObjectID="_1489764649" r:id="rId40"/>
         </w:object>
       </w:r>
     </w:p>
@@ -15105,10 +16477,10 @@
       </w:pPr>
       <w:r>
         <w:object w:dxaOrig="11102" w:dyaOrig="5394">
-          <v:shape id="_x0000_i1038" type="#_x0000_t75" style="width:486pt;height:237pt" o:ole="">
-            <v:imagedata r:id="rId36" o:title=""/>
+          <v:shape id="_x0000_i1039" type="#_x0000_t75" style="width:486pt;height:237pt" o:ole="">
+            <v:imagedata r:id="rId41" o:title=""/>
           </v:shape>
-          <o:OLEObject Type="Embed" ProgID="Visio.Drawing.11" ShapeID="_x0000_i1038" DrawAspect="Content" ObjectID="_1489761426" r:id="rId37"/>
+          <o:OLEObject Type="Embed" ProgID="Visio.Drawing.11" ShapeID="_x0000_i1039" DrawAspect="Content" ObjectID="_1489764650" r:id="rId42"/>
         </w:object>
       </w:r>
     </w:p>
@@ -15146,10 +16518,10 @@
       </w:pPr>
       <w:r>
         <w:object w:dxaOrig="8761" w:dyaOrig="6286">
-          <v:shape id="_x0000_i1039" type="#_x0000_t75" style="width:438pt;height:314.25pt" o:ole="">
-            <v:imagedata r:id="rId38" o:title=""/>
+          <v:shape id="_x0000_i1040" type="#_x0000_t75" style="width:438pt;height:314.25pt" o:ole="">
+            <v:imagedata r:id="rId43" o:title=""/>
           </v:shape>
-          <o:OLEObject Type="Embed" ProgID="Visio.Drawing.15" ShapeID="_x0000_i1039" DrawAspect="Content" ObjectID="_1489761427" r:id="rId39"/>
+          <o:OLEObject Type="Embed" ProgID="Visio.Drawing.15" ShapeID="_x0000_i1040" DrawAspect="Content" ObjectID="_1489764651" r:id="rId44"/>
         </w:object>
       </w:r>
     </w:p>
@@ -16029,9 +17401,9 @@
       </w:pPr>
     </w:p>
     <w:sectPr>
-      <w:headerReference w:type="default" r:id="rId40"/>
-      <w:footerReference w:type="default" r:id="rId41"/>
-      <w:footerReference w:type="first" r:id="rId42"/>
+      <w:headerReference w:type="default" r:id="rId45"/>
+      <w:footerReference w:type="default" r:id="rId46"/>
+      <w:footerReference w:type="first" r:id="rId47"/>
       <w:pgSz w:w="12240" w:h="15840" w:code="1"/>
       <w:pgMar w:top="1134" w:right="1134" w:bottom="1134" w:left="1134" w:header="720" w:footer="0" w:gutter="0"/>
       <w:cols w:space="720"/>
@@ -16043,7 +17415,7 @@
 </file>
 
 <file path=word/endnotes.xml><?xml version="1.0" encoding="utf-8"?>
-<w:endnotes xmlns:wpc="http://schemas.microsoft.com/office/word/2010/wordprocessingCanvas" xmlns:mc="http://schemas.openxmlformats.org/markup-compatibility/2006" xmlns:o="urn:schemas-microsoft-com:office:office" xmlns:r="http://schemas.openxmlformats.org/officeDocument/2006/relationships" xmlns:m="http://schemas.openxmlformats.org/officeDocument/2006/math" xmlns:v="urn:schemas-microsoft-com:vml" xmlns:wp14="http://schemas.microsoft.com/office/word/2010/wordprocessingDrawing" xmlns:wp="http://schemas.openxmlformats.org/drawingml/2006/wordprocessingDrawing" xmlns:w10="urn:schemas-microsoft-com:office:word" xmlns:w="http://schemas.openxmlformats.org/wordprocessingml/2006/main" xmlns:w14="http://schemas.microsoft.com/office/word/2010/wordml" xmlns:w15="http://schemas.microsoft.com/office/word/2012/wordml" xmlns:wpg="http://schemas.microsoft.com/office/word/2010/wordprocessingGroup" xmlns:wpi="http://schemas.microsoft.com/office/word/2010/wordprocessingInk" xmlns:wne="http://schemas.microsoft.com/office/word/2006/wordml" xmlns:wps="http://schemas.microsoft.com/office/word/2010/wordprocessingShape" mc:Ignorable="w14 w15 wp14">
+<w:endnotes xmlns:wpc="http://schemas.microsoft.com/office/word/2010/wordprocessingCanvas" xmlns:mc="http://schemas.openxmlformats.org/markup-compatibility/2006" xmlns:o="urn:schemas-microsoft-com:office:office" xmlns:r="http://schemas.openxmlformats.org/officeDocument/2006/relationships" xmlns:m="http://schemas.openxmlformats.org/officeDocument/2006/math" xmlns:v="urn:schemas-microsoft-com:vml" xmlns:wp14="http://schemas.microsoft.com/office/word/2010/wordprocessingDrawing" xmlns:wp="http://schemas.openxmlformats.org/drawingml/2006/wordprocessingDrawing" xmlns:w10="urn:schemas-microsoft-com:office:word" xmlns:w="http://schemas.openxmlformats.org/wordprocessingml/2006/main" xmlns:w14="http://schemas.microsoft.com/office/word/2010/wordml" xmlns:wpg="http://schemas.microsoft.com/office/word/2010/wordprocessingGroup" xmlns:wpi="http://schemas.microsoft.com/office/word/2010/wordprocessingInk" xmlns:wne="http://schemas.microsoft.com/office/word/2006/wordml" xmlns:wps="http://schemas.microsoft.com/office/word/2010/wordprocessingShape" mc:Ignorable="w14 wp14">
   <w:endnote w:type="separator" w:id="-1">
     <w:p>
       <w:pPr>
@@ -16068,7 +17440,7 @@
 </file>
 
 <file path=word/footer1.xml><?xml version="1.0" encoding="utf-8"?>
-<w:ftr xmlns:wpc="http://schemas.microsoft.com/office/word/2010/wordprocessingCanvas" xmlns:mc="http://schemas.openxmlformats.org/markup-compatibility/2006" xmlns:o="urn:schemas-microsoft-com:office:office" xmlns:r="http://schemas.openxmlformats.org/officeDocument/2006/relationships" xmlns:m="http://schemas.openxmlformats.org/officeDocument/2006/math" xmlns:v="urn:schemas-microsoft-com:vml" xmlns:wp14="http://schemas.microsoft.com/office/word/2010/wordprocessingDrawing" xmlns:wp="http://schemas.openxmlformats.org/drawingml/2006/wordprocessingDrawing" xmlns:w10="urn:schemas-microsoft-com:office:word" xmlns:w="http://schemas.openxmlformats.org/wordprocessingml/2006/main" xmlns:w14="http://schemas.microsoft.com/office/word/2010/wordml" xmlns:w15="http://schemas.microsoft.com/office/word/2012/wordml" xmlns:wpg="http://schemas.microsoft.com/office/word/2010/wordprocessingGroup" xmlns:wpi="http://schemas.microsoft.com/office/word/2010/wordprocessingInk" xmlns:wne="http://schemas.microsoft.com/office/word/2006/wordml" xmlns:wps="http://schemas.microsoft.com/office/word/2010/wordprocessingShape" mc:Ignorable="w14 w15 wp14">
+<w:ftr xmlns:wpc="http://schemas.microsoft.com/office/word/2010/wordprocessingCanvas" xmlns:mc="http://schemas.openxmlformats.org/markup-compatibility/2006" xmlns:o="urn:schemas-microsoft-com:office:office" xmlns:r="http://schemas.openxmlformats.org/officeDocument/2006/relationships" xmlns:m="http://schemas.openxmlformats.org/officeDocument/2006/math" xmlns:v="urn:schemas-microsoft-com:vml" xmlns:wp14="http://schemas.microsoft.com/office/word/2010/wordprocessingDrawing" xmlns:wp="http://schemas.openxmlformats.org/drawingml/2006/wordprocessingDrawing" xmlns:w10="urn:schemas-microsoft-com:office:word" xmlns:w="http://schemas.openxmlformats.org/wordprocessingml/2006/main" xmlns:w14="http://schemas.microsoft.com/office/word/2010/wordml" xmlns:wpg="http://schemas.microsoft.com/office/word/2010/wordprocessingGroup" xmlns:wpi="http://schemas.microsoft.com/office/word/2010/wordprocessingInk" xmlns:wne="http://schemas.microsoft.com/office/word/2006/wordml" xmlns:wps="http://schemas.microsoft.com/office/word/2010/wordprocessingShape" mc:Ignorable="w14 wp14">
   <w:p>
     <w:pPr>
       <w:pStyle w:val="Footer"/>
@@ -16121,7 +17493,7 @@
         <w:rFonts w:ascii="Cambria" w:hAnsi="Cambria"/>
         <w:noProof/>
       </w:rPr>
-      <w:t>2</w:t>
+      <w:t>3</w:t>
     </w:r>
     <w:r>
       <w:fldChar w:fldCharType="end"/>
@@ -16136,7 +17508,7 @@
 </file>
 
 <file path=word/footer2.xml><?xml version="1.0" encoding="utf-8"?>
-<w:ftr xmlns:wpc="http://schemas.microsoft.com/office/word/2010/wordprocessingCanvas" xmlns:mc="http://schemas.openxmlformats.org/markup-compatibility/2006" xmlns:o="urn:schemas-microsoft-com:office:office" xmlns:r="http://schemas.openxmlformats.org/officeDocument/2006/relationships" xmlns:m="http://schemas.openxmlformats.org/officeDocument/2006/math" xmlns:v="urn:schemas-microsoft-com:vml" xmlns:wp14="http://schemas.microsoft.com/office/word/2010/wordprocessingDrawing" xmlns:wp="http://schemas.openxmlformats.org/drawingml/2006/wordprocessingDrawing" xmlns:w10="urn:schemas-microsoft-com:office:word" xmlns:w="http://schemas.openxmlformats.org/wordprocessingml/2006/main" xmlns:w14="http://schemas.microsoft.com/office/word/2010/wordml" xmlns:w15="http://schemas.microsoft.com/office/word/2012/wordml" xmlns:wpg="http://schemas.microsoft.com/office/word/2010/wordprocessingGroup" xmlns:wpi="http://schemas.microsoft.com/office/word/2010/wordprocessingInk" xmlns:wne="http://schemas.microsoft.com/office/word/2006/wordml" xmlns:wps="http://schemas.microsoft.com/office/word/2010/wordprocessingShape" mc:Ignorable="w14 w15 wp14">
+<w:ftr xmlns:wpc="http://schemas.microsoft.com/office/word/2010/wordprocessingCanvas" xmlns:mc="http://schemas.openxmlformats.org/markup-compatibility/2006" xmlns:o="urn:schemas-microsoft-com:office:office" xmlns:r="http://schemas.openxmlformats.org/officeDocument/2006/relationships" xmlns:m="http://schemas.openxmlformats.org/officeDocument/2006/math" xmlns:v="urn:schemas-microsoft-com:vml" xmlns:wp14="http://schemas.microsoft.com/office/word/2010/wordprocessingDrawing" xmlns:wp="http://schemas.openxmlformats.org/drawingml/2006/wordprocessingDrawing" xmlns:w10="urn:schemas-microsoft-com:office:word" xmlns:w="http://schemas.openxmlformats.org/wordprocessingml/2006/main" xmlns:w14="http://schemas.microsoft.com/office/word/2010/wordml" xmlns:wpg="http://schemas.microsoft.com/office/word/2010/wordprocessingGroup" xmlns:wpi="http://schemas.microsoft.com/office/word/2010/wordprocessingInk" xmlns:wne="http://schemas.microsoft.com/office/word/2006/wordml" xmlns:wps="http://schemas.microsoft.com/office/word/2010/wordprocessingShape" mc:Ignorable="w14 wp14">
   <w:p>
     <w:pPr>
       <w:pStyle w:val="Footer"/>
@@ -16159,7 +17531,7 @@
 </file>
 
 <file path=word/footnotes.xml><?xml version="1.0" encoding="utf-8"?>
-<w:footnotes xmlns:wpc="http://schemas.microsoft.com/office/word/2010/wordprocessingCanvas" xmlns:mc="http://schemas.openxmlformats.org/markup-compatibility/2006" xmlns:o="urn:schemas-microsoft-com:office:office" xmlns:r="http://schemas.openxmlformats.org/officeDocument/2006/relationships" xmlns:m="http://schemas.openxmlformats.org/officeDocument/2006/math" xmlns:v="urn:schemas-microsoft-com:vml" xmlns:wp14="http://schemas.microsoft.com/office/word/2010/wordprocessingDrawing" xmlns:wp="http://schemas.openxmlformats.org/drawingml/2006/wordprocessingDrawing" xmlns:w10="urn:schemas-microsoft-com:office:word" xmlns:w="http://schemas.openxmlformats.org/wordprocessingml/2006/main" xmlns:w14="http://schemas.microsoft.com/office/word/2010/wordml" xmlns:w15="http://schemas.microsoft.com/office/word/2012/wordml" xmlns:wpg="http://schemas.microsoft.com/office/word/2010/wordprocessingGroup" xmlns:wpi="http://schemas.microsoft.com/office/word/2010/wordprocessingInk" xmlns:wne="http://schemas.microsoft.com/office/word/2006/wordml" xmlns:wps="http://schemas.microsoft.com/office/word/2010/wordprocessingShape" mc:Ignorable="w14 w15 wp14">
+<w:footnotes xmlns:wpc="http://schemas.microsoft.com/office/word/2010/wordprocessingCanvas" xmlns:mc="http://schemas.openxmlformats.org/markup-compatibility/2006" xmlns:o="urn:schemas-microsoft-com:office:office" xmlns:r="http://schemas.openxmlformats.org/officeDocument/2006/relationships" xmlns:m="http://schemas.openxmlformats.org/officeDocument/2006/math" xmlns:v="urn:schemas-microsoft-com:vml" xmlns:wp14="http://schemas.microsoft.com/office/word/2010/wordprocessingDrawing" xmlns:wp="http://schemas.openxmlformats.org/drawingml/2006/wordprocessingDrawing" xmlns:w10="urn:schemas-microsoft-com:office:word" xmlns:w="http://schemas.openxmlformats.org/wordprocessingml/2006/main" xmlns:w14="http://schemas.microsoft.com/office/word/2010/wordml" xmlns:wpg="http://schemas.microsoft.com/office/word/2010/wordprocessingGroup" xmlns:wpi="http://schemas.microsoft.com/office/word/2010/wordprocessingInk" xmlns:wne="http://schemas.microsoft.com/office/word/2006/wordml" xmlns:wps="http://schemas.microsoft.com/office/word/2010/wordprocessingShape" mc:Ignorable="w14 wp14">
   <w:footnote w:type="separator" w:id="-1">
     <w:p>
       <w:pPr>
@@ -16184,7 +17556,7 @@
 </file>
 
 <file path=word/header1.xml><?xml version="1.0" encoding="utf-8"?>
-<w:hdr xmlns:wpc="http://schemas.microsoft.com/office/word/2010/wordprocessingCanvas" xmlns:mc="http://schemas.openxmlformats.org/markup-compatibility/2006" xmlns:o="urn:schemas-microsoft-com:office:office" xmlns:r="http://schemas.openxmlformats.org/officeDocument/2006/relationships" xmlns:m="http://schemas.openxmlformats.org/officeDocument/2006/math" xmlns:v="urn:schemas-microsoft-com:vml" xmlns:wp14="http://schemas.microsoft.com/office/word/2010/wordprocessingDrawing" xmlns:wp="http://schemas.openxmlformats.org/drawingml/2006/wordprocessingDrawing" xmlns:w10="urn:schemas-microsoft-com:office:word" xmlns:w="http://schemas.openxmlformats.org/wordprocessingml/2006/main" xmlns:w14="http://schemas.microsoft.com/office/word/2010/wordml" xmlns:w15="http://schemas.microsoft.com/office/word/2012/wordml" xmlns:wpg="http://schemas.microsoft.com/office/word/2010/wordprocessingGroup" xmlns:wpi="http://schemas.microsoft.com/office/word/2010/wordprocessingInk" xmlns:wne="http://schemas.microsoft.com/office/word/2006/wordml" xmlns:wps="http://schemas.microsoft.com/office/word/2010/wordprocessingShape" mc:Ignorable="w14 w15 wp14">
+<w:hdr xmlns:wpc="http://schemas.microsoft.com/office/word/2010/wordprocessingCanvas" xmlns:mc="http://schemas.openxmlformats.org/markup-compatibility/2006" xmlns:o="urn:schemas-microsoft-com:office:office" xmlns:r="http://schemas.openxmlformats.org/officeDocument/2006/relationships" xmlns:m="http://schemas.openxmlformats.org/officeDocument/2006/math" xmlns:v="urn:schemas-microsoft-com:vml" xmlns:wp14="http://schemas.microsoft.com/office/word/2010/wordprocessingDrawing" xmlns:wp="http://schemas.openxmlformats.org/drawingml/2006/wordprocessingDrawing" xmlns:w10="urn:schemas-microsoft-com:office:word" xmlns:w="http://schemas.openxmlformats.org/wordprocessingml/2006/main" xmlns:w14="http://schemas.microsoft.com/office/word/2010/wordml" xmlns:wpg="http://schemas.microsoft.com/office/word/2010/wordprocessingGroup" xmlns:wpi="http://schemas.microsoft.com/office/word/2010/wordprocessingInk" xmlns:wne="http://schemas.microsoft.com/office/word/2006/wordml" xmlns:wps="http://schemas.microsoft.com/office/word/2010/wordprocessingShape" mc:Ignorable="w14 wp14">
   <w:p>
     <w:pPr>
       <w:pStyle w:val="Header"/>
@@ -16239,7 +17611,7 @@
 </file>
 
 <file path=word/numbering.xml><?xml version="1.0" encoding="utf-8"?>
-<w:numbering xmlns:wpc="http://schemas.microsoft.com/office/word/2010/wordprocessingCanvas" xmlns:mc="http://schemas.openxmlformats.org/markup-compatibility/2006" xmlns:o="urn:schemas-microsoft-com:office:office" xmlns:r="http://schemas.openxmlformats.org/officeDocument/2006/relationships" xmlns:m="http://schemas.openxmlformats.org/officeDocument/2006/math" xmlns:v="urn:schemas-microsoft-com:vml" xmlns:wp14="http://schemas.microsoft.com/office/word/2010/wordprocessingDrawing" xmlns:wp="http://schemas.openxmlformats.org/drawingml/2006/wordprocessingDrawing" xmlns:w10="urn:schemas-microsoft-com:office:word" xmlns:w="http://schemas.openxmlformats.org/wordprocessingml/2006/main" xmlns:w14="http://schemas.microsoft.com/office/word/2010/wordml" xmlns:w15="http://schemas.microsoft.com/office/word/2012/wordml" xmlns:wpg="http://schemas.microsoft.com/office/word/2010/wordprocessingGroup" xmlns:wpi="http://schemas.microsoft.com/office/word/2010/wordprocessingInk" xmlns:wne="http://schemas.microsoft.com/office/word/2006/wordml" xmlns:wps="http://schemas.microsoft.com/office/word/2010/wordprocessingShape" mc:Ignorable="w14 w15 wp14">
+<w:numbering xmlns:wpc="http://schemas.microsoft.com/office/word/2010/wordprocessingCanvas" xmlns:mc="http://schemas.openxmlformats.org/markup-compatibility/2006" xmlns:o="urn:schemas-microsoft-com:office:office" xmlns:r="http://schemas.openxmlformats.org/officeDocument/2006/relationships" xmlns:m="http://schemas.openxmlformats.org/officeDocument/2006/math" xmlns:v="urn:schemas-microsoft-com:vml" xmlns:wp14="http://schemas.microsoft.com/office/word/2010/wordprocessingDrawing" xmlns:wp="http://schemas.openxmlformats.org/drawingml/2006/wordprocessingDrawing" xmlns:w10="urn:schemas-microsoft-com:office:word" xmlns:w="http://schemas.openxmlformats.org/wordprocessingml/2006/main" xmlns:w14="http://schemas.microsoft.com/office/word/2010/wordml" xmlns:wpg="http://schemas.microsoft.com/office/word/2010/wordprocessingGroup" xmlns:wpi="http://schemas.microsoft.com/office/word/2010/wordprocessingInk" xmlns:wne="http://schemas.microsoft.com/office/word/2006/wordml" xmlns:wps="http://schemas.microsoft.com/office/word/2010/wordprocessingShape" mc:Ignorable="w14 wp14">
   <w:abstractNum w:abstractNumId="0">
     <w:nsid w:val="0179392D"/>
     <w:multiLevelType w:val="hybridMultilevel"/>
@@ -17006,6 +18378,119 @@
     </w:lvl>
   </w:abstractNum>
   <w:abstractNum w:abstractNumId="7">
+    <w:nsid w:val="13E32B5A"/>
+    <w:multiLevelType w:val="hybridMultilevel"/>
+    <w:tmpl w:val="8CD8B55C"/>
+    <w:lvl w:ilvl="0" w:tplc="04090001">
+      <w:start w:val="1"/>
+      <w:numFmt w:val="bullet"/>
+      <w:lvlText w:val=""/>
+      <w:lvlJc w:val="left"/>
+      <w:pPr>
+        <w:ind w:left="1800" w:hanging="360"/>
+      </w:pPr>
+      <w:rPr>
+        <w:rFonts w:ascii="Symbol" w:hAnsi="Symbol" w:hint="default"/>
+      </w:rPr>
+    </w:lvl>
+    <w:lvl w:ilvl="1" w:tplc="04090003" w:tentative="1">
+      <w:start w:val="1"/>
+      <w:numFmt w:val="bullet"/>
+      <w:lvlText w:val="o"/>
+      <w:lvlJc w:val="left"/>
+      <w:pPr>
+        <w:ind w:left="2520" w:hanging="360"/>
+      </w:pPr>
+      <w:rPr>
+        <w:rFonts w:ascii="Courier New" w:hAnsi="Courier New" w:cs="Courier New" w:hint="default"/>
+      </w:rPr>
+    </w:lvl>
+    <w:lvl w:ilvl="2" w:tplc="04090005" w:tentative="1">
+      <w:start w:val="1"/>
+      <w:numFmt w:val="bullet"/>
+      <w:lvlText w:val=""/>
+      <w:lvlJc w:val="left"/>
+      <w:pPr>
+        <w:ind w:left="3240" w:hanging="360"/>
+      </w:pPr>
+      <w:rPr>
+        <w:rFonts w:ascii="Wingdings" w:hAnsi="Wingdings" w:hint="default"/>
+      </w:rPr>
+    </w:lvl>
+    <w:lvl w:ilvl="3" w:tplc="04090001" w:tentative="1">
+      <w:start w:val="1"/>
+      <w:numFmt w:val="bullet"/>
+      <w:lvlText w:val=""/>
+      <w:lvlJc w:val="left"/>
+      <w:pPr>
+        <w:ind w:left="3960" w:hanging="360"/>
+      </w:pPr>
+      <w:rPr>
+        <w:rFonts w:ascii="Symbol" w:hAnsi="Symbol" w:hint="default"/>
+      </w:rPr>
+    </w:lvl>
+    <w:lvl w:ilvl="4" w:tplc="04090003" w:tentative="1">
+      <w:start w:val="1"/>
+      <w:numFmt w:val="bullet"/>
+      <w:lvlText w:val="o"/>
+      <w:lvlJc w:val="left"/>
+      <w:pPr>
+        <w:ind w:left="4680" w:hanging="360"/>
+      </w:pPr>
+      <w:rPr>
+        <w:rFonts w:ascii="Courier New" w:hAnsi="Courier New" w:cs="Courier New" w:hint="default"/>
+      </w:rPr>
+    </w:lvl>
+    <w:lvl w:ilvl="5" w:tplc="04090005" w:tentative="1">
+      <w:start w:val="1"/>
+      <w:numFmt w:val="bullet"/>
+      <w:lvlText w:val=""/>
+      <w:lvlJc w:val="left"/>
+      <w:pPr>
+        <w:ind w:left="5400" w:hanging="360"/>
+      </w:pPr>
+      <w:rPr>
+        <w:rFonts w:ascii="Wingdings" w:hAnsi="Wingdings" w:hint="default"/>
+      </w:rPr>
+    </w:lvl>
+    <w:lvl w:ilvl="6" w:tplc="04090001" w:tentative="1">
+      <w:start w:val="1"/>
+      <w:numFmt w:val="bullet"/>
+      <w:lvlText w:val=""/>
+      <w:lvlJc w:val="left"/>
+      <w:pPr>
+        <w:ind w:left="6120" w:hanging="360"/>
+      </w:pPr>
+      <w:rPr>
+        <w:rFonts w:ascii="Symbol" w:hAnsi="Symbol" w:hint="default"/>
+      </w:rPr>
+    </w:lvl>
+    <w:lvl w:ilvl="7" w:tplc="04090003" w:tentative="1">
+      <w:start w:val="1"/>
+      <w:numFmt w:val="bullet"/>
+      <w:lvlText w:val="o"/>
+      <w:lvlJc w:val="left"/>
+      <w:pPr>
+        <w:ind w:left="6840" w:hanging="360"/>
+      </w:pPr>
+      <w:rPr>
+        <w:rFonts w:ascii="Courier New" w:hAnsi="Courier New" w:cs="Courier New" w:hint="default"/>
+      </w:rPr>
+    </w:lvl>
+    <w:lvl w:ilvl="8" w:tplc="04090005" w:tentative="1">
+      <w:start w:val="1"/>
+      <w:numFmt w:val="bullet"/>
+      <w:lvlText w:val=""/>
+      <w:lvlJc w:val="left"/>
+      <w:pPr>
+        <w:ind w:left="7560" w:hanging="360"/>
+      </w:pPr>
+      <w:rPr>
+        <w:rFonts w:ascii="Wingdings" w:hAnsi="Wingdings" w:hint="default"/>
+      </w:rPr>
+    </w:lvl>
+  </w:abstractNum>
+  <w:abstractNum w:abstractNumId="8">
     <w:nsid w:val="16BF5E12"/>
     <w:multiLevelType w:val="multilevel"/>
     <w:tmpl w:val="408EE4BE"/>
@@ -17118,7 +18603,7 @@
       </w:rPr>
     </w:lvl>
   </w:abstractNum>
-  <w:abstractNum w:abstractNumId="8">
+  <w:abstractNum w:abstractNumId="9">
     <w:nsid w:val="19F04545"/>
     <w:multiLevelType w:val="hybridMultilevel"/>
     <w:tmpl w:val="4A644494"/>
@@ -17231,7 +18716,120 @@
       </w:rPr>
     </w:lvl>
   </w:abstractNum>
-  <w:abstractNum w:abstractNumId="9">
+  <w:abstractNum w:abstractNumId="10">
+    <w:nsid w:val="1ABA08A2"/>
+    <w:multiLevelType w:val="hybridMultilevel"/>
+    <w:tmpl w:val="E938C35C"/>
+    <w:lvl w:ilvl="0" w:tplc="8FF2C71C">
+      <w:start w:val="2"/>
+      <w:numFmt w:val="bullet"/>
+      <w:lvlText w:val="-"/>
+      <w:lvlJc w:val="left"/>
+      <w:pPr>
+        <w:ind w:left="1440" w:hanging="360"/>
+      </w:pPr>
+      <w:rPr>
+        <w:rFonts w:ascii="Times New Roman" w:eastAsia="Calibri" w:hAnsi="Times New Roman" w:cs="Times New Roman" w:hint="default"/>
+      </w:rPr>
+    </w:lvl>
+    <w:lvl w:ilvl="1" w:tplc="04090003">
+      <w:start w:val="1"/>
+      <w:numFmt w:val="bullet"/>
+      <w:lvlText w:val="o"/>
+      <w:lvlJc w:val="left"/>
+      <w:pPr>
+        <w:ind w:left="2160" w:hanging="360"/>
+      </w:pPr>
+      <w:rPr>
+        <w:rFonts w:ascii="Courier New" w:hAnsi="Courier New" w:cs="Courier New" w:hint="default"/>
+      </w:rPr>
+    </w:lvl>
+    <w:lvl w:ilvl="2" w:tplc="04090005" w:tentative="1">
+      <w:start w:val="1"/>
+      <w:numFmt w:val="bullet"/>
+      <w:lvlText w:val=""/>
+      <w:lvlJc w:val="left"/>
+      <w:pPr>
+        <w:ind w:left="2880" w:hanging="360"/>
+      </w:pPr>
+      <w:rPr>
+        <w:rFonts w:ascii="Wingdings" w:hAnsi="Wingdings" w:hint="default"/>
+      </w:rPr>
+    </w:lvl>
+    <w:lvl w:ilvl="3" w:tplc="04090001" w:tentative="1">
+      <w:start w:val="1"/>
+      <w:numFmt w:val="bullet"/>
+      <w:lvlText w:val=""/>
+      <w:lvlJc w:val="left"/>
+      <w:pPr>
+        <w:ind w:left="3600" w:hanging="360"/>
+      </w:pPr>
+      <w:rPr>
+        <w:rFonts w:ascii="Symbol" w:hAnsi="Symbol" w:hint="default"/>
+      </w:rPr>
+    </w:lvl>
+    <w:lvl w:ilvl="4" w:tplc="04090003" w:tentative="1">
+      <w:start w:val="1"/>
+      <w:numFmt w:val="bullet"/>
+      <w:lvlText w:val="o"/>
+      <w:lvlJc w:val="left"/>
+      <w:pPr>
+        <w:ind w:left="4320" w:hanging="360"/>
+      </w:pPr>
+      <w:rPr>
+        <w:rFonts w:ascii="Courier New" w:hAnsi="Courier New" w:cs="Courier New" w:hint="default"/>
+      </w:rPr>
+    </w:lvl>
+    <w:lvl w:ilvl="5" w:tplc="04090005" w:tentative="1">
+      <w:start w:val="1"/>
+      <w:numFmt w:val="bullet"/>
+      <w:lvlText w:val=""/>
+      <w:lvlJc w:val="left"/>
+      <w:pPr>
+        <w:ind w:left="5040" w:hanging="360"/>
+      </w:pPr>
+      <w:rPr>
+        <w:rFonts w:ascii="Wingdings" w:hAnsi="Wingdings" w:hint="default"/>
+      </w:rPr>
+    </w:lvl>
+    <w:lvl w:ilvl="6" w:tplc="04090001" w:tentative="1">
+      <w:start w:val="1"/>
+      <w:numFmt w:val="bullet"/>
+      <w:lvlText w:val=""/>
+      <w:lvlJc w:val="left"/>
+      <w:pPr>
+        <w:ind w:left="5760" w:hanging="360"/>
+      </w:pPr>
+      <w:rPr>
+        <w:rFonts w:ascii="Symbol" w:hAnsi="Symbol" w:hint="default"/>
+      </w:rPr>
+    </w:lvl>
+    <w:lvl w:ilvl="7" w:tplc="04090003" w:tentative="1">
+      <w:start w:val="1"/>
+      <w:numFmt w:val="bullet"/>
+      <w:lvlText w:val="o"/>
+      <w:lvlJc w:val="left"/>
+      <w:pPr>
+        <w:ind w:left="6480" w:hanging="360"/>
+      </w:pPr>
+      <w:rPr>
+        <w:rFonts w:ascii="Courier New" w:hAnsi="Courier New" w:cs="Courier New" w:hint="default"/>
+      </w:rPr>
+    </w:lvl>
+    <w:lvl w:ilvl="8" w:tplc="04090005" w:tentative="1">
+      <w:start w:val="1"/>
+      <w:numFmt w:val="bullet"/>
+      <w:lvlText w:val=""/>
+      <w:lvlJc w:val="left"/>
+      <w:pPr>
+        <w:ind w:left="7200" w:hanging="360"/>
+      </w:pPr>
+      <w:rPr>
+        <w:rFonts w:ascii="Wingdings" w:hAnsi="Wingdings" w:hint="default"/>
+      </w:rPr>
+    </w:lvl>
+  </w:abstractNum>
+  <w:abstractNum w:abstractNumId="11">
     <w:nsid w:val="23F11B76"/>
     <w:multiLevelType w:val="hybridMultilevel"/>
     <w:tmpl w:val="434C5030"/>
@@ -17345,7 +18943,233 @@
       </w:rPr>
     </w:lvl>
   </w:abstractNum>
-  <w:abstractNum w:abstractNumId="10">
+  <w:abstractNum w:abstractNumId="12">
+    <w:nsid w:val="2B686914"/>
+    <w:multiLevelType w:val="hybridMultilevel"/>
+    <w:tmpl w:val="EED4F5EC"/>
+    <w:lvl w:ilvl="0" w:tplc="04090001">
+      <w:start w:val="1"/>
+      <w:numFmt w:val="bullet"/>
+      <w:lvlText w:val=""/>
+      <w:lvlJc w:val="left"/>
+      <w:pPr>
+        <w:ind w:left="1800" w:hanging="360"/>
+      </w:pPr>
+      <w:rPr>
+        <w:rFonts w:ascii="Symbol" w:hAnsi="Symbol" w:hint="default"/>
+      </w:rPr>
+    </w:lvl>
+    <w:lvl w:ilvl="1" w:tplc="04090003" w:tentative="1">
+      <w:start w:val="1"/>
+      <w:numFmt w:val="bullet"/>
+      <w:lvlText w:val="o"/>
+      <w:lvlJc w:val="left"/>
+      <w:pPr>
+        <w:ind w:left="2520" w:hanging="360"/>
+      </w:pPr>
+      <w:rPr>
+        <w:rFonts w:ascii="Courier New" w:hAnsi="Courier New" w:cs="Courier New" w:hint="default"/>
+      </w:rPr>
+    </w:lvl>
+    <w:lvl w:ilvl="2" w:tplc="04090005" w:tentative="1">
+      <w:start w:val="1"/>
+      <w:numFmt w:val="bullet"/>
+      <w:lvlText w:val=""/>
+      <w:lvlJc w:val="left"/>
+      <w:pPr>
+        <w:ind w:left="3240" w:hanging="360"/>
+      </w:pPr>
+      <w:rPr>
+        <w:rFonts w:ascii="Wingdings" w:hAnsi="Wingdings" w:hint="default"/>
+      </w:rPr>
+    </w:lvl>
+    <w:lvl w:ilvl="3" w:tplc="04090001" w:tentative="1">
+      <w:start w:val="1"/>
+      <w:numFmt w:val="bullet"/>
+      <w:lvlText w:val=""/>
+      <w:lvlJc w:val="left"/>
+      <w:pPr>
+        <w:ind w:left="3960" w:hanging="360"/>
+      </w:pPr>
+      <w:rPr>
+        <w:rFonts w:ascii="Symbol" w:hAnsi="Symbol" w:hint="default"/>
+      </w:rPr>
+    </w:lvl>
+    <w:lvl w:ilvl="4" w:tplc="04090003" w:tentative="1">
+      <w:start w:val="1"/>
+      <w:numFmt w:val="bullet"/>
+      <w:lvlText w:val="o"/>
+      <w:lvlJc w:val="left"/>
+      <w:pPr>
+        <w:ind w:left="4680" w:hanging="360"/>
+      </w:pPr>
+      <w:rPr>
+        <w:rFonts w:ascii="Courier New" w:hAnsi="Courier New" w:cs="Courier New" w:hint="default"/>
+      </w:rPr>
+    </w:lvl>
+    <w:lvl w:ilvl="5" w:tplc="04090005" w:tentative="1">
+      <w:start w:val="1"/>
+      <w:numFmt w:val="bullet"/>
+      <w:lvlText w:val=""/>
+      <w:lvlJc w:val="left"/>
+      <w:pPr>
+        <w:ind w:left="5400" w:hanging="360"/>
+      </w:pPr>
+      <w:rPr>
+        <w:rFonts w:ascii="Wingdings" w:hAnsi="Wingdings" w:hint="default"/>
+      </w:rPr>
+    </w:lvl>
+    <w:lvl w:ilvl="6" w:tplc="04090001" w:tentative="1">
+      <w:start w:val="1"/>
+      <w:numFmt w:val="bullet"/>
+      <w:lvlText w:val=""/>
+      <w:lvlJc w:val="left"/>
+      <w:pPr>
+        <w:ind w:left="6120" w:hanging="360"/>
+      </w:pPr>
+      <w:rPr>
+        <w:rFonts w:ascii="Symbol" w:hAnsi="Symbol" w:hint="default"/>
+      </w:rPr>
+    </w:lvl>
+    <w:lvl w:ilvl="7" w:tplc="04090003" w:tentative="1">
+      <w:start w:val="1"/>
+      <w:numFmt w:val="bullet"/>
+      <w:lvlText w:val="o"/>
+      <w:lvlJc w:val="left"/>
+      <w:pPr>
+        <w:ind w:left="6840" w:hanging="360"/>
+      </w:pPr>
+      <w:rPr>
+        <w:rFonts w:ascii="Courier New" w:hAnsi="Courier New" w:cs="Courier New" w:hint="default"/>
+      </w:rPr>
+    </w:lvl>
+    <w:lvl w:ilvl="8" w:tplc="04090005" w:tentative="1">
+      <w:start w:val="1"/>
+      <w:numFmt w:val="bullet"/>
+      <w:lvlText w:val=""/>
+      <w:lvlJc w:val="left"/>
+      <w:pPr>
+        <w:ind w:left="7560" w:hanging="360"/>
+      </w:pPr>
+      <w:rPr>
+        <w:rFonts w:ascii="Wingdings" w:hAnsi="Wingdings" w:hint="default"/>
+      </w:rPr>
+    </w:lvl>
+  </w:abstractNum>
+  <w:abstractNum w:abstractNumId="13">
+    <w:nsid w:val="2EB17424"/>
+    <w:multiLevelType w:val="hybridMultilevel"/>
+    <w:tmpl w:val="D4AC732C"/>
+    <w:lvl w:ilvl="0" w:tplc="04090001">
+      <w:start w:val="1"/>
+      <w:numFmt w:val="bullet"/>
+      <w:lvlText w:val=""/>
+      <w:lvlJc w:val="left"/>
+      <w:pPr>
+        <w:ind w:left="1890" w:hanging="360"/>
+      </w:pPr>
+      <w:rPr>
+        <w:rFonts w:ascii="Symbol" w:hAnsi="Symbol" w:hint="default"/>
+      </w:rPr>
+    </w:lvl>
+    <w:lvl w:ilvl="1" w:tplc="04090003">
+      <w:start w:val="1"/>
+      <w:numFmt w:val="bullet"/>
+      <w:lvlText w:val="o"/>
+      <w:lvlJc w:val="left"/>
+      <w:pPr>
+        <w:ind w:left="2610" w:hanging="360"/>
+      </w:pPr>
+      <w:rPr>
+        <w:rFonts w:ascii="Courier New" w:hAnsi="Courier New" w:cs="Courier New" w:hint="default"/>
+      </w:rPr>
+    </w:lvl>
+    <w:lvl w:ilvl="2" w:tplc="04090005" w:tentative="1">
+      <w:start w:val="1"/>
+      <w:numFmt w:val="bullet"/>
+      <w:lvlText w:val=""/>
+      <w:lvlJc w:val="left"/>
+      <w:pPr>
+        <w:ind w:left="3330" w:hanging="360"/>
+      </w:pPr>
+      <w:rPr>
+        <w:rFonts w:ascii="Wingdings" w:hAnsi="Wingdings" w:hint="default"/>
+      </w:rPr>
+    </w:lvl>
+    <w:lvl w:ilvl="3" w:tplc="04090001" w:tentative="1">
+      <w:start w:val="1"/>
+      <w:numFmt w:val="bullet"/>
+      <w:lvlText w:val=""/>
+      <w:lvlJc w:val="left"/>
+      <w:pPr>
+        <w:ind w:left="4050" w:hanging="360"/>
+      </w:pPr>
+      <w:rPr>
+        <w:rFonts w:ascii="Symbol" w:hAnsi="Symbol" w:hint="default"/>
+      </w:rPr>
+    </w:lvl>
+    <w:lvl w:ilvl="4" w:tplc="04090003" w:tentative="1">
+      <w:start w:val="1"/>
+      <w:numFmt w:val="bullet"/>
+      <w:lvlText w:val="o"/>
+      <w:lvlJc w:val="left"/>
+      <w:pPr>
+        <w:ind w:left="4770" w:hanging="360"/>
+      </w:pPr>
+      <w:rPr>
+        <w:rFonts w:ascii="Courier New" w:hAnsi="Courier New" w:cs="Courier New" w:hint="default"/>
+      </w:rPr>
+    </w:lvl>
+    <w:lvl w:ilvl="5" w:tplc="04090005" w:tentative="1">
+      <w:start w:val="1"/>
+      <w:numFmt w:val="bullet"/>
+      <w:lvlText w:val=""/>
+      <w:lvlJc w:val="left"/>
+      <w:pPr>
+        <w:ind w:left="5490" w:hanging="360"/>
+      </w:pPr>
+      <w:rPr>
+        <w:rFonts w:ascii="Wingdings" w:hAnsi="Wingdings" w:hint="default"/>
+      </w:rPr>
+    </w:lvl>
+    <w:lvl w:ilvl="6" w:tplc="04090001" w:tentative="1">
+      <w:start w:val="1"/>
+      <w:numFmt w:val="bullet"/>
+      <w:lvlText w:val=""/>
+      <w:lvlJc w:val="left"/>
+      <w:pPr>
+        <w:ind w:left="6210" w:hanging="360"/>
+      </w:pPr>
+      <w:rPr>
+        <w:rFonts w:ascii="Symbol" w:hAnsi="Symbol" w:hint="default"/>
+      </w:rPr>
+    </w:lvl>
+    <w:lvl w:ilvl="7" w:tplc="04090003" w:tentative="1">
+      <w:start w:val="1"/>
+      <w:numFmt w:val="bullet"/>
+      <w:lvlText w:val="o"/>
+      <w:lvlJc w:val="left"/>
+      <w:pPr>
+        <w:ind w:left="6930" w:hanging="360"/>
+      </w:pPr>
+      <w:rPr>
+        <w:rFonts w:ascii="Courier New" w:hAnsi="Courier New" w:cs="Courier New" w:hint="default"/>
+      </w:rPr>
+    </w:lvl>
+    <w:lvl w:ilvl="8" w:tplc="04090005" w:tentative="1">
+      <w:start w:val="1"/>
+      <w:numFmt w:val="bullet"/>
+      <w:lvlText w:val=""/>
+      <w:lvlJc w:val="left"/>
+      <w:pPr>
+        <w:ind w:left="7650" w:hanging="360"/>
+      </w:pPr>
+      <w:rPr>
+        <w:rFonts w:ascii="Wingdings" w:hAnsi="Wingdings" w:hint="default"/>
+      </w:rPr>
+    </w:lvl>
+  </w:abstractNum>
+  <w:abstractNum w:abstractNumId="14">
     <w:nsid w:val="2ED4467C"/>
     <w:multiLevelType w:val="multilevel"/>
     <w:tmpl w:val="0409001F"/>
@@ -17431,7 +19255,7 @@
       </w:pPr>
     </w:lvl>
   </w:abstractNum>
-  <w:abstractNum w:abstractNumId="11">
+  <w:abstractNum w:abstractNumId="15">
     <w:nsid w:val="313B7309"/>
     <w:multiLevelType w:val="hybridMultilevel"/>
     <w:tmpl w:val="9C0AB95A"/>
@@ -17544,7 +19368,7 @@
       </w:rPr>
     </w:lvl>
   </w:abstractNum>
-  <w:abstractNum w:abstractNumId="12">
+  <w:abstractNum w:abstractNumId="16">
     <w:nsid w:val="372A13EC"/>
     <w:multiLevelType w:val="hybridMultilevel"/>
     <w:tmpl w:val="D9F898BE"/>
@@ -17657,7 +19481,7 @@
       </w:rPr>
     </w:lvl>
   </w:abstractNum>
-  <w:abstractNum w:abstractNumId="13">
+  <w:abstractNum w:abstractNumId="17">
     <w:nsid w:val="37F61807"/>
     <w:multiLevelType w:val="hybridMultilevel"/>
     <w:tmpl w:val="DB1A16E2"/>
@@ -17770,7 +19594,7 @@
       </w:rPr>
     </w:lvl>
   </w:abstractNum>
-  <w:abstractNum w:abstractNumId="14">
+  <w:abstractNum w:abstractNumId="18">
     <w:nsid w:val="39757834"/>
     <w:multiLevelType w:val="hybridMultilevel"/>
     <w:tmpl w:val="5BB6F054"/>
@@ -17883,7 +19707,7 @@
       </w:rPr>
     </w:lvl>
   </w:abstractNum>
-  <w:abstractNum w:abstractNumId="15">
+  <w:abstractNum w:abstractNumId="19">
     <w:nsid w:val="43BE0154"/>
     <w:multiLevelType w:val="multilevel"/>
     <w:tmpl w:val="0409001F"/>
@@ -17969,7 +19793,120 @@
       </w:pPr>
     </w:lvl>
   </w:abstractNum>
-  <w:abstractNum w:abstractNumId="16">
+  <w:abstractNum w:abstractNumId="20">
+    <w:nsid w:val="4A0014D6"/>
+    <w:multiLevelType w:val="hybridMultilevel"/>
+    <w:tmpl w:val="2F5A017A"/>
+    <w:lvl w:ilvl="0" w:tplc="04090001">
+      <w:start w:val="1"/>
+      <w:numFmt w:val="bullet"/>
+      <w:lvlText w:val=""/>
+      <w:lvlJc w:val="left"/>
+      <w:pPr>
+        <w:ind w:left="1800" w:hanging="360"/>
+      </w:pPr>
+      <w:rPr>
+        <w:rFonts w:ascii="Symbol" w:hAnsi="Symbol" w:hint="default"/>
+      </w:rPr>
+    </w:lvl>
+    <w:lvl w:ilvl="1" w:tplc="04090003" w:tentative="1">
+      <w:start w:val="1"/>
+      <w:numFmt w:val="bullet"/>
+      <w:lvlText w:val="o"/>
+      <w:lvlJc w:val="left"/>
+      <w:pPr>
+        <w:ind w:left="2520" w:hanging="360"/>
+      </w:pPr>
+      <w:rPr>
+        <w:rFonts w:ascii="Courier New" w:hAnsi="Courier New" w:cs="Courier New" w:hint="default"/>
+      </w:rPr>
+    </w:lvl>
+    <w:lvl w:ilvl="2" w:tplc="04090005" w:tentative="1">
+      <w:start w:val="1"/>
+      <w:numFmt w:val="bullet"/>
+      <w:lvlText w:val=""/>
+      <w:lvlJc w:val="left"/>
+      <w:pPr>
+        <w:ind w:left="3240" w:hanging="360"/>
+      </w:pPr>
+      <w:rPr>
+        <w:rFonts w:ascii="Wingdings" w:hAnsi="Wingdings" w:hint="default"/>
+      </w:rPr>
+    </w:lvl>
+    <w:lvl w:ilvl="3" w:tplc="04090001" w:tentative="1">
+      <w:start w:val="1"/>
+      <w:numFmt w:val="bullet"/>
+      <w:lvlText w:val=""/>
+      <w:lvlJc w:val="left"/>
+      <w:pPr>
+        <w:ind w:left="3960" w:hanging="360"/>
+      </w:pPr>
+      <w:rPr>
+        <w:rFonts w:ascii="Symbol" w:hAnsi="Symbol" w:hint="default"/>
+      </w:rPr>
+    </w:lvl>
+    <w:lvl w:ilvl="4" w:tplc="04090003" w:tentative="1">
+      <w:start w:val="1"/>
+      <w:numFmt w:val="bullet"/>
+      <w:lvlText w:val="o"/>
+      <w:lvlJc w:val="left"/>
+      <w:pPr>
+        <w:ind w:left="4680" w:hanging="360"/>
+      </w:pPr>
+      <w:rPr>
+        <w:rFonts w:ascii="Courier New" w:hAnsi="Courier New" w:cs="Courier New" w:hint="default"/>
+      </w:rPr>
+    </w:lvl>
+    <w:lvl w:ilvl="5" w:tplc="04090005" w:tentative="1">
+      <w:start w:val="1"/>
+      <w:numFmt w:val="bullet"/>
+      <w:lvlText w:val=""/>
+      <w:lvlJc w:val="left"/>
+      <w:pPr>
+        <w:ind w:left="5400" w:hanging="360"/>
+      </w:pPr>
+      <w:rPr>
+        <w:rFonts w:ascii="Wingdings" w:hAnsi="Wingdings" w:hint="default"/>
+      </w:rPr>
+    </w:lvl>
+    <w:lvl w:ilvl="6" w:tplc="04090001" w:tentative="1">
+      <w:start w:val="1"/>
+      <w:numFmt w:val="bullet"/>
+      <w:lvlText w:val=""/>
+      <w:lvlJc w:val="left"/>
+      <w:pPr>
+        <w:ind w:left="6120" w:hanging="360"/>
+      </w:pPr>
+      <w:rPr>
+        <w:rFonts w:ascii="Symbol" w:hAnsi="Symbol" w:hint="default"/>
+      </w:rPr>
+    </w:lvl>
+    <w:lvl w:ilvl="7" w:tplc="04090003" w:tentative="1">
+      <w:start w:val="1"/>
+      <w:numFmt w:val="bullet"/>
+      <w:lvlText w:val="o"/>
+      <w:lvlJc w:val="left"/>
+      <w:pPr>
+        <w:ind w:left="6840" w:hanging="360"/>
+      </w:pPr>
+      <w:rPr>
+        <w:rFonts w:ascii="Courier New" w:hAnsi="Courier New" w:cs="Courier New" w:hint="default"/>
+      </w:rPr>
+    </w:lvl>
+    <w:lvl w:ilvl="8" w:tplc="04090005" w:tentative="1">
+      <w:start w:val="1"/>
+      <w:numFmt w:val="bullet"/>
+      <w:lvlText w:val=""/>
+      <w:lvlJc w:val="left"/>
+      <w:pPr>
+        <w:ind w:left="7560" w:hanging="360"/>
+      </w:pPr>
+      <w:rPr>
+        <w:rFonts w:ascii="Wingdings" w:hAnsi="Wingdings" w:hint="default"/>
+      </w:rPr>
+    </w:lvl>
+  </w:abstractNum>
+  <w:abstractNum w:abstractNumId="21">
     <w:nsid w:val="542566F6"/>
     <w:multiLevelType w:val="hybridMultilevel"/>
     <w:tmpl w:val="4C74944E"/>
@@ -18082,7 +20019,120 @@
       </w:rPr>
     </w:lvl>
   </w:abstractNum>
-  <w:abstractNum w:abstractNumId="17">
+  <w:abstractNum w:abstractNumId="22">
+    <w:nsid w:val="613156E3"/>
+    <w:multiLevelType w:val="hybridMultilevel"/>
+    <w:tmpl w:val="72D019AA"/>
+    <w:lvl w:ilvl="0" w:tplc="EB9A3186">
+      <w:start w:val="2"/>
+      <w:numFmt w:val="bullet"/>
+      <w:lvlText w:val="-"/>
+      <w:lvlJc w:val="left"/>
+      <w:pPr>
+        <w:ind w:left="1440" w:hanging="360"/>
+      </w:pPr>
+      <w:rPr>
+        <w:rFonts w:ascii="Times New Roman" w:eastAsia="Calibri" w:hAnsi="Times New Roman" w:cs="Times New Roman" w:hint="default"/>
+      </w:rPr>
+    </w:lvl>
+    <w:lvl w:ilvl="1" w:tplc="04090003" w:tentative="1">
+      <w:start w:val="1"/>
+      <w:numFmt w:val="bullet"/>
+      <w:lvlText w:val="o"/>
+      <w:lvlJc w:val="left"/>
+      <w:pPr>
+        <w:ind w:left="2160" w:hanging="360"/>
+      </w:pPr>
+      <w:rPr>
+        <w:rFonts w:ascii="Courier New" w:hAnsi="Courier New" w:cs="Courier New" w:hint="default"/>
+      </w:rPr>
+    </w:lvl>
+    <w:lvl w:ilvl="2" w:tplc="04090005" w:tentative="1">
+      <w:start w:val="1"/>
+      <w:numFmt w:val="bullet"/>
+      <w:lvlText w:val=""/>
+      <w:lvlJc w:val="left"/>
+      <w:pPr>
+        <w:ind w:left="2880" w:hanging="360"/>
+      </w:pPr>
+      <w:rPr>
+        <w:rFonts w:ascii="Wingdings" w:hAnsi="Wingdings" w:hint="default"/>
+      </w:rPr>
+    </w:lvl>
+    <w:lvl w:ilvl="3" w:tplc="04090001" w:tentative="1">
+      <w:start w:val="1"/>
+      <w:numFmt w:val="bullet"/>
+      <w:lvlText w:val=""/>
+      <w:lvlJc w:val="left"/>
+      <w:pPr>
+        <w:ind w:left="3600" w:hanging="360"/>
+      </w:pPr>
+      <w:rPr>
+        <w:rFonts w:ascii="Symbol" w:hAnsi="Symbol" w:hint="default"/>
+      </w:rPr>
+    </w:lvl>
+    <w:lvl w:ilvl="4" w:tplc="04090003" w:tentative="1">
+      <w:start w:val="1"/>
+      <w:numFmt w:val="bullet"/>
+      <w:lvlText w:val="o"/>
+      <w:lvlJc w:val="left"/>
+      <w:pPr>
+        <w:ind w:left="4320" w:hanging="360"/>
+      </w:pPr>
+      <w:rPr>
+        <w:rFonts w:ascii="Courier New" w:hAnsi="Courier New" w:cs="Courier New" w:hint="default"/>
+      </w:rPr>
+    </w:lvl>
+    <w:lvl w:ilvl="5" w:tplc="04090005" w:tentative="1">
+      <w:start w:val="1"/>
+      <w:numFmt w:val="bullet"/>
+      <w:lvlText w:val=""/>
+      <w:lvlJc w:val="left"/>
+      <w:pPr>
+        <w:ind w:left="5040" w:hanging="360"/>
+      </w:pPr>
+      <w:rPr>
+        <w:rFonts w:ascii="Wingdings" w:hAnsi="Wingdings" w:hint="default"/>
+      </w:rPr>
+    </w:lvl>
+    <w:lvl w:ilvl="6" w:tplc="04090001" w:tentative="1">
+      <w:start w:val="1"/>
+      <w:numFmt w:val="bullet"/>
+      <w:lvlText w:val=""/>
+      <w:lvlJc w:val="left"/>
+      <w:pPr>
+        <w:ind w:left="5760" w:hanging="360"/>
+      </w:pPr>
+      <w:rPr>
+        <w:rFonts w:ascii="Symbol" w:hAnsi="Symbol" w:hint="default"/>
+      </w:rPr>
+    </w:lvl>
+    <w:lvl w:ilvl="7" w:tplc="04090003" w:tentative="1">
+      <w:start w:val="1"/>
+      <w:numFmt w:val="bullet"/>
+      <w:lvlText w:val="o"/>
+      <w:lvlJc w:val="left"/>
+      <w:pPr>
+        <w:ind w:left="6480" w:hanging="360"/>
+      </w:pPr>
+      <w:rPr>
+        <w:rFonts w:ascii="Courier New" w:hAnsi="Courier New" w:cs="Courier New" w:hint="default"/>
+      </w:rPr>
+    </w:lvl>
+    <w:lvl w:ilvl="8" w:tplc="04090005" w:tentative="1">
+      <w:start w:val="1"/>
+      <w:numFmt w:val="bullet"/>
+      <w:lvlText w:val=""/>
+      <w:lvlJc w:val="left"/>
+      <w:pPr>
+        <w:ind w:left="7200" w:hanging="360"/>
+      </w:pPr>
+      <w:rPr>
+        <w:rFonts w:ascii="Wingdings" w:hAnsi="Wingdings" w:hint="default"/>
+      </w:rPr>
+    </w:lvl>
+  </w:abstractNum>
+  <w:abstractNum w:abstractNumId="23">
     <w:nsid w:val="672D07B6"/>
     <w:multiLevelType w:val="multilevel"/>
     <w:tmpl w:val="0409001F"/>
@@ -18168,7 +20218,96 @@
       </w:pPr>
     </w:lvl>
   </w:abstractNum>
-  <w:abstractNum w:abstractNumId="18">
+  <w:abstractNum w:abstractNumId="24">
+    <w:nsid w:val="6CB9330D"/>
+    <w:multiLevelType w:val="hybridMultilevel"/>
+    <w:tmpl w:val="A5CABF94"/>
+    <w:lvl w:ilvl="0" w:tplc="04090001">
+      <w:start w:val="1"/>
+      <w:numFmt w:val="bullet"/>
+      <w:lvlText w:val=""/>
+      <w:lvlJc w:val="left"/>
+      <w:pPr>
+        <w:ind w:left="1800" w:hanging="360"/>
+      </w:pPr>
+      <w:rPr>
+        <w:rFonts w:ascii="Symbol" w:hAnsi="Symbol" w:hint="default"/>
+      </w:rPr>
+    </w:lvl>
+    <w:lvl w:ilvl="1" w:tplc="04090019" w:tentative="1">
+      <w:start w:val="1"/>
+      <w:numFmt w:val="lowerLetter"/>
+      <w:lvlText w:val="%2."/>
+      <w:lvlJc w:val="left"/>
+      <w:pPr>
+        <w:ind w:left="2520" w:hanging="360"/>
+      </w:pPr>
+    </w:lvl>
+    <w:lvl w:ilvl="2" w:tplc="0409001B" w:tentative="1">
+      <w:start w:val="1"/>
+      <w:numFmt w:val="lowerRoman"/>
+      <w:lvlText w:val="%3."/>
+      <w:lvlJc w:val="right"/>
+      <w:pPr>
+        <w:ind w:left="3240" w:hanging="180"/>
+      </w:pPr>
+    </w:lvl>
+    <w:lvl w:ilvl="3" w:tplc="0409000F" w:tentative="1">
+      <w:start w:val="1"/>
+      <w:numFmt w:val="decimal"/>
+      <w:lvlText w:val="%4."/>
+      <w:lvlJc w:val="left"/>
+      <w:pPr>
+        <w:ind w:left="3960" w:hanging="360"/>
+      </w:pPr>
+    </w:lvl>
+    <w:lvl w:ilvl="4" w:tplc="04090019" w:tentative="1">
+      <w:start w:val="1"/>
+      <w:numFmt w:val="lowerLetter"/>
+      <w:lvlText w:val="%5."/>
+      <w:lvlJc w:val="left"/>
+      <w:pPr>
+        <w:ind w:left="4680" w:hanging="360"/>
+      </w:pPr>
+    </w:lvl>
+    <w:lvl w:ilvl="5" w:tplc="0409001B" w:tentative="1">
+      <w:start w:val="1"/>
+      <w:numFmt w:val="lowerRoman"/>
+      <w:lvlText w:val="%6."/>
+      <w:lvlJc w:val="right"/>
+      <w:pPr>
+        <w:ind w:left="5400" w:hanging="180"/>
+      </w:pPr>
+    </w:lvl>
+    <w:lvl w:ilvl="6" w:tplc="0409000F" w:tentative="1">
+      <w:start w:val="1"/>
+      <w:numFmt w:val="decimal"/>
+      <w:lvlText w:val="%7."/>
+      <w:lvlJc w:val="left"/>
+      <w:pPr>
+        <w:ind w:left="6120" w:hanging="360"/>
+      </w:pPr>
+    </w:lvl>
+    <w:lvl w:ilvl="7" w:tplc="04090019" w:tentative="1">
+      <w:start w:val="1"/>
+      <w:numFmt w:val="lowerLetter"/>
+      <w:lvlText w:val="%8."/>
+      <w:lvlJc w:val="left"/>
+      <w:pPr>
+        <w:ind w:left="6840" w:hanging="360"/>
+      </w:pPr>
+    </w:lvl>
+    <w:lvl w:ilvl="8" w:tplc="0409001B" w:tentative="1">
+      <w:start w:val="1"/>
+      <w:numFmt w:val="lowerRoman"/>
+      <w:lvlText w:val="%9."/>
+      <w:lvlJc w:val="right"/>
+      <w:pPr>
+        <w:ind w:left="7560" w:hanging="180"/>
+      </w:pPr>
+    </w:lvl>
+  </w:abstractNum>
+  <w:abstractNum w:abstractNumId="25">
     <w:nsid w:val="6EC7178D"/>
     <w:multiLevelType w:val="hybridMultilevel"/>
     <w:tmpl w:val="67BCF1E8"/>
@@ -18281,7 +20420,7 @@
       </w:rPr>
     </w:lvl>
   </w:abstractNum>
-  <w:abstractNum w:abstractNumId="19">
+  <w:abstractNum w:abstractNumId="26">
     <w:nsid w:val="7CD71571"/>
     <w:multiLevelType w:val="hybridMultilevel"/>
     <w:tmpl w:val="8AA673F8"/>
@@ -18395,7 +20534,7 @@
     </w:lvl>
   </w:abstractNum>
   <w:num w:numId="1">
-    <w:abstractNumId w:val="16"/>
+    <w:abstractNumId w:val="21"/>
   </w:num>
   <w:num w:numId="2">
     <w:abstractNumId w:val="3"/>
@@ -18407,58 +20546,79 @@
     <w:abstractNumId w:val="0"/>
   </w:num>
   <w:num w:numId="5">
-    <w:abstractNumId w:val="9"/>
+    <w:abstractNumId w:val="11"/>
   </w:num>
   <w:num w:numId="6">
     <w:abstractNumId w:val="5"/>
   </w:num>
   <w:num w:numId="7">
-    <w:abstractNumId w:val="7"/>
+    <w:abstractNumId w:val="8"/>
   </w:num>
   <w:num w:numId="8">
-    <w:abstractNumId w:val="17"/>
+    <w:abstractNumId w:val="23"/>
   </w:num>
   <w:num w:numId="9">
     <w:abstractNumId w:val="6"/>
   </w:num>
   <w:num w:numId="10">
-    <w:abstractNumId w:val="12"/>
+    <w:abstractNumId w:val="16"/>
   </w:num>
   <w:num w:numId="11">
-    <w:abstractNumId w:val="10"/>
+    <w:abstractNumId w:val="14"/>
   </w:num>
   <w:num w:numId="12">
     <w:abstractNumId w:val="2"/>
   </w:num>
   <w:num w:numId="13">
-    <w:abstractNumId w:val="8"/>
+    <w:abstractNumId w:val="9"/>
   </w:num>
   <w:num w:numId="14">
+    <w:abstractNumId w:val="26"/>
+  </w:num>
+  <w:num w:numId="15">
+    <w:abstractNumId w:val="17"/>
+  </w:num>
+  <w:num w:numId="16">
     <w:abstractNumId w:val="19"/>
   </w:num>
-  <w:num w:numId="15">
-    <w:abstractNumId w:val="13"/>
-  </w:num>
-  <w:num w:numId="16">
+  <w:num w:numId="17">
     <w:abstractNumId w:val="15"/>
   </w:num>
-  <w:num w:numId="17">
-    <w:abstractNumId w:val="11"/>
-  </w:num>
   <w:num w:numId="18">
-    <w:abstractNumId w:val="14"/>
+    <w:abstractNumId w:val="18"/>
   </w:num>
   <w:num w:numId="19">
-    <w:abstractNumId w:val="18"/>
+    <w:abstractNumId w:val="25"/>
   </w:num>
   <w:num w:numId="20">
     <w:abstractNumId w:val="4"/>
+  </w:num>
+  <w:num w:numId="21">
+    <w:abstractNumId w:val="10"/>
+  </w:num>
+  <w:num w:numId="22">
+    <w:abstractNumId w:val="13"/>
+  </w:num>
+  <w:num w:numId="23">
+    <w:abstractNumId w:val="24"/>
+  </w:num>
+  <w:num w:numId="24">
+    <w:abstractNumId w:val="12"/>
+  </w:num>
+  <w:num w:numId="25">
+    <w:abstractNumId w:val="20"/>
+  </w:num>
+  <w:num w:numId="26">
+    <w:abstractNumId w:val="22"/>
+  </w:num>
+  <w:num w:numId="27">
+    <w:abstractNumId w:val="7"/>
   </w:num>
 </w:numbering>
 </file>
 
 <file path=word/styles.xml><?xml version="1.0" encoding="utf-8"?>
-<w:styles xmlns:mc="http://schemas.openxmlformats.org/markup-compatibility/2006" xmlns:r="http://schemas.openxmlformats.org/officeDocument/2006/relationships" xmlns:w="http://schemas.openxmlformats.org/wordprocessingml/2006/main" xmlns:w14="http://schemas.microsoft.com/office/word/2010/wordml" xmlns:w15="http://schemas.microsoft.com/office/word/2012/wordml" mc:Ignorable="w14 w15">
+<w:styles xmlns:mc="http://schemas.openxmlformats.org/markup-compatibility/2006" xmlns:r="http://schemas.openxmlformats.org/officeDocument/2006/relationships" xmlns:w="http://schemas.openxmlformats.org/wordprocessingml/2006/main" xmlns:w14="http://schemas.microsoft.com/office/word/2010/wordml" mc:Ignorable="w14">
   <w:docDefaults>
     <w:rPrDefault>
       <w:rPr>
@@ -18474,378 +20634,680 @@
       </w:pPr>
     </w:pPrDefault>
   </w:docDefaults>
-  <w:latentStyles w:defLockedState="0" w:defUIPriority="99" w:defSemiHidden="0" w:defUnhideWhenUsed="0" w:defQFormat="0" w:count="371">
-    <w:lsdException w:name="Normal" w:uiPriority="0" w:qFormat="1"/>
-    <w:lsdException w:name="heading 1" w:uiPriority="9" w:qFormat="1"/>
-    <w:lsdException w:name="heading 2" w:semiHidden="1" w:uiPriority="9" w:unhideWhenUsed="1" w:qFormat="1"/>
-    <w:lsdException w:name="heading 3" w:semiHidden="1" w:uiPriority="9" w:unhideWhenUsed="1" w:qFormat="1"/>
-    <w:lsdException w:name="heading 4" w:semiHidden="1" w:uiPriority="9" w:unhideWhenUsed="1" w:qFormat="1"/>
-    <w:lsdException w:name="heading 5" w:semiHidden="1" w:uiPriority="9" w:unhideWhenUsed="1" w:qFormat="1"/>
-    <w:lsdException w:name="heading 6" w:semiHidden="1" w:uiPriority="9" w:unhideWhenUsed="1" w:qFormat="1"/>
-    <w:lsdException w:name="heading 7" w:semiHidden="1" w:uiPriority="9" w:unhideWhenUsed="1" w:qFormat="1"/>
-    <w:lsdException w:name="heading 8" w:semiHidden="1" w:uiPriority="9" w:unhideWhenUsed="1" w:qFormat="1"/>
-    <w:lsdException w:name="heading 9" w:semiHidden="1" w:uiPriority="9" w:unhideWhenUsed="1" w:qFormat="1"/>
-    <w:lsdException w:name="index 1" w:semiHidden="1" w:unhideWhenUsed="1"/>
-    <w:lsdException w:name="index 2" w:semiHidden="1" w:unhideWhenUsed="1"/>
-    <w:lsdException w:name="index 3" w:semiHidden="1" w:unhideWhenUsed="1"/>
-    <w:lsdException w:name="index 4" w:semiHidden="1" w:unhideWhenUsed="1"/>
-    <w:lsdException w:name="index 5" w:semiHidden="1" w:unhideWhenUsed="1"/>
-    <w:lsdException w:name="index 6" w:semiHidden="1" w:unhideWhenUsed="1"/>
-    <w:lsdException w:name="index 7" w:semiHidden="1" w:unhideWhenUsed="1"/>
-    <w:lsdException w:name="index 8" w:semiHidden="1" w:unhideWhenUsed="1"/>
-    <w:lsdException w:name="index 9" w:semiHidden="1" w:unhideWhenUsed="1"/>
-    <w:lsdException w:name="toc 1" w:semiHidden="1" w:uiPriority="39" w:unhideWhenUsed="1"/>
-    <w:lsdException w:name="toc 2" w:semiHidden="1" w:uiPriority="39" w:unhideWhenUsed="1"/>
-    <w:lsdException w:name="toc 3" w:semiHidden="1" w:uiPriority="39" w:unhideWhenUsed="1"/>
-    <w:lsdException w:name="toc 4" w:semiHidden="1" w:uiPriority="39" w:unhideWhenUsed="1"/>
-    <w:lsdException w:name="toc 5" w:semiHidden="1" w:uiPriority="39" w:unhideWhenUsed="1"/>
-    <w:lsdException w:name="toc 6" w:semiHidden="1" w:uiPriority="39" w:unhideWhenUsed="1"/>
-    <w:lsdException w:name="toc 7" w:semiHidden="1" w:uiPriority="39" w:unhideWhenUsed="1"/>
-    <w:lsdException w:name="toc 8" w:semiHidden="1" w:uiPriority="39" w:unhideWhenUsed="1"/>
-    <w:lsdException w:name="toc 9" w:semiHidden="1" w:uiPriority="39" w:unhideWhenUsed="1"/>
-    <w:lsdException w:name="Normal Indent" w:semiHidden="1" w:unhideWhenUsed="1"/>
-    <w:lsdException w:name="footnote text" w:semiHidden="1" w:unhideWhenUsed="1"/>
-    <w:lsdException w:name="annotation text" w:semiHidden="1" w:unhideWhenUsed="1"/>
-    <w:lsdException w:name="header" w:semiHidden="1" w:unhideWhenUsed="1"/>
-    <w:lsdException w:name="footer" w:semiHidden="1" w:unhideWhenUsed="1"/>
-    <w:lsdException w:name="index heading" w:semiHidden="1" w:unhideWhenUsed="1"/>
-    <w:lsdException w:name="caption" w:semiHidden="1" w:uiPriority="35" w:unhideWhenUsed="1" w:qFormat="1"/>
-    <w:lsdException w:name="table of figures" w:semiHidden="1" w:unhideWhenUsed="1"/>
-    <w:lsdException w:name="envelope address" w:semiHidden="1" w:unhideWhenUsed="1"/>
-    <w:lsdException w:name="envelope return" w:semiHidden="1" w:unhideWhenUsed="1"/>
-    <w:lsdException w:name="footnote reference" w:semiHidden="1" w:unhideWhenUsed="1"/>
-    <w:lsdException w:name="annotation reference" w:semiHidden="1" w:unhideWhenUsed="1"/>
-    <w:lsdException w:name="line number" w:semiHidden="1" w:unhideWhenUsed="1"/>
-    <w:lsdException w:name="page number" w:semiHidden="1" w:unhideWhenUsed="1"/>
-    <w:lsdException w:name="endnote reference" w:semiHidden="1" w:unhideWhenUsed="1"/>
-    <w:lsdException w:name="endnote text" w:semiHidden="1" w:unhideWhenUsed="1"/>
-    <w:lsdException w:name="table of authorities" w:semiHidden="1" w:unhideWhenUsed="1"/>
-    <w:lsdException w:name="macro" w:semiHidden="1" w:unhideWhenUsed="1"/>
-    <w:lsdException w:name="toa heading" w:semiHidden="1" w:unhideWhenUsed="1"/>
-    <w:lsdException w:name="List" w:semiHidden="1" w:unhideWhenUsed="1"/>
-    <w:lsdException w:name="List Bullet" w:semiHidden="1" w:unhideWhenUsed="1"/>
-    <w:lsdException w:name="List Number" w:semiHidden="1" w:unhideWhenUsed="1"/>
-    <w:lsdException w:name="List 2" w:semiHidden="1" w:unhideWhenUsed="1"/>
-    <w:lsdException w:name="List 3" w:semiHidden="1" w:unhideWhenUsed="1"/>
-    <w:lsdException w:name="List 4" w:semiHidden="1" w:unhideWhenUsed="1"/>
-    <w:lsdException w:name="List 5" w:semiHidden="1" w:unhideWhenUsed="1"/>
-    <w:lsdException w:name="List Bullet 2" w:semiHidden="1" w:unhideWhenUsed="1"/>
-    <w:lsdException w:name="List Bullet 3" w:semiHidden="1" w:unhideWhenUsed="1"/>
-    <w:lsdException w:name="List Bullet 4" w:semiHidden="1" w:unhideWhenUsed="1"/>
-    <w:lsdException w:name="List Bullet 5" w:semiHidden="1" w:unhideWhenUsed="1"/>
-    <w:lsdException w:name="List Number 2" w:semiHidden="1" w:unhideWhenUsed="1"/>
-    <w:lsdException w:name="List Number 3" w:semiHidden="1" w:unhideWhenUsed="1"/>
-    <w:lsdException w:name="List Number 4" w:semiHidden="1" w:unhideWhenUsed="1"/>
-    <w:lsdException w:name="List Number 5" w:semiHidden="1" w:unhideWhenUsed="1"/>
-    <w:lsdException w:name="Title" w:uiPriority="10" w:qFormat="1"/>
-    <w:lsdException w:name="Closing" w:semiHidden="1" w:unhideWhenUsed="1"/>
-    <w:lsdException w:name="Signature" w:semiHidden="1" w:unhideWhenUsed="1"/>
-    <w:lsdException w:name="Default Paragraph Font" w:semiHidden="1" w:uiPriority="1" w:unhideWhenUsed="1"/>
-    <w:lsdException w:name="Body Text" w:semiHidden="1" w:unhideWhenUsed="1"/>
-    <w:lsdException w:name="Body Text Indent" w:semiHidden="1" w:unhideWhenUsed="1"/>
-    <w:lsdException w:name="List Continue" w:semiHidden="1" w:unhideWhenUsed="1"/>
-    <w:lsdException w:name="List Continue 2" w:semiHidden="1" w:unhideWhenUsed="1"/>
-    <w:lsdException w:name="List Continue 3" w:semiHidden="1" w:unhideWhenUsed="1"/>
-    <w:lsdException w:name="List Continue 4" w:semiHidden="1" w:unhideWhenUsed="1"/>
-    <w:lsdException w:name="List Continue 5" w:semiHidden="1" w:unhideWhenUsed="1"/>
-    <w:lsdException w:name="Message Header" w:semiHidden="1" w:unhideWhenUsed="1"/>
-    <w:lsdException w:name="Subtitle" w:uiPriority="11" w:qFormat="1"/>
-    <w:lsdException w:name="Salutation" w:semiHidden="1" w:unhideWhenUsed="1"/>
-    <w:lsdException w:name="Date" w:semiHidden="1" w:unhideWhenUsed="1"/>
-    <w:lsdException w:name="Body Text First Indent" w:semiHidden="1" w:unhideWhenUsed="1"/>
-    <w:lsdException w:name="Body Text First Indent 2" w:semiHidden="1" w:unhideWhenUsed="1"/>
-    <w:lsdException w:name="Note Heading" w:semiHidden="1" w:unhideWhenUsed="1"/>
-    <w:lsdException w:name="Body Text 2" w:semiHidden="1" w:unhideWhenUsed="1"/>
-    <w:lsdException w:name="Body Text 3" w:semiHidden="1" w:unhideWhenUsed="1"/>
-    <w:lsdException w:name="Body Text Indent 2" w:semiHidden="1" w:unhideWhenUsed="1"/>
-    <w:lsdException w:name="Body Text Indent 3" w:semiHidden="1" w:unhideWhenUsed="1"/>
-    <w:lsdException w:name="Block Text" w:semiHidden="1" w:unhideWhenUsed="1"/>
-    <w:lsdException w:name="Hyperlink" w:semiHidden="1" w:unhideWhenUsed="1"/>
-    <w:lsdException w:name="FollowedHyperlink" w:semiHidden="1" w:unhideWhenUsed="1"/>
-    <w:lsdException w:name="Strong" w:uiPriority="22" w:qFormat="1"/>
-    <w:lsdException w:name="Emphasis" w:uiPriority="20" w:qFormat="1"/>
-    <w:lsdException w:name="Document Map" w:semiHidden="1" w:unhideWhenUsed="1"/>
-    <w:lsdException w:name="Plain Text" w:semiHidden="1" w:unhideWhenUsed="1"/>
-    <w:lsdException w:name="E-mail Signature" w:semiHidden="1" w:unhideWhenUsed="1"/>
-    <w:lsdException w:name="HTML Top of Form" w:semiHidden="1" w:unhideWhenUsed="1"/>
-    <w:lsdException w:name="HTML Bottom of Form" w:semiHidden="1" w:unhideWhenUsed="1"/>
-    <w:lsdException w:name="Normal (Web)" w:semiHidden="1" w:unhideWhenUsed="1"/>
-    <w:lsdException w:name="HTML Acronym" w:semiHidden="1" w:unhideWhenUsed="1"/>
-    <w:lsdException w:name="HTML Address" w:semiHidden="1" w:unhideWhenUsed="1"/>
-    <w:lsdException w:name="HTML Cite" w:semiHidden="1" w:unhideWhenUsed="1"/>
-    <w:lsdException w:name="HTML Code" w:semiHidden="1" w:unhideWhenUsed="1"/>
-    <w:lsdException w:name="HTML Definition" w:semiHidden="1" w:unhideWhenUsed="1"/>
-    <w:lsdException w:name="HTML Keyboard" w:semiHidden="1" w:unhideWhenUsed="1"/>
-    <w:lsdException w:name="HTML Preformatted" w:semiHidden="1" w:unhideWhenUsed="1"/>
-    <w:lsdException w:name="HTML Sample" w:semiHidden="1" w:unhideWhenUsed="1"/>
-    <w:lsdException w:name="HTML Typewriter" w:semiHidden="1" w:unhideWhenUsed="1"/>
-    <w:lsdException w:name="HTML Variable" w:semiHidden="1" w:unhideWhenUsed="1"/>
-    <w:lsdException w:name="Normal Table" w:semiHidden="1" w:unhideWhenUsed="1"/>
-    <w:lsdException w:name="annotation subject" w:semiHidden="1" w:unhideWhenUsed="1"/>
-    <w:lsdException w:name="No List" w:semiHidden="1" w:unhideWhenUsed="1"/>
-    <w:lsdException w:name="Outline List 1" w:semiHidden="1" w:unhideWhenUsed="1"/>
-    <w:lsdException w:name="Outline List 2" w:semiHidden="1" w:unhideWhenUsed="1"/>
-    <w:lsdException w:name="Outline List 3" w:semiHidden="1" w:unhideWhenUsed="1"/>
-    <w:lsdException w:name="Table Simple 1" w:semiHidden="1" w:unhideWhenUsed="1"/>
-    <w:lsdException w:name="Table Simple 2" w:semiHidden="1" w:unhideWhenUsed="1"/>
-    <w:lsdException w:name="Table Simple 3" w:semiHidden="1" w:unhideWhenUsed="1"/>
-    <w:lsdException w:name="Table Classic 1" w:semiHidden="1" w:unhideWhenUsed="1"/>
-    <w:lsdException w:name="Table Classic 2" w:semiHidden="1" w:unhideWhenUsed="1"/>
-    <w:lsdException w:name="Table Classic 3" w:semiHidden="1" w:unhideWhenUsed="1"/>
-    <w:lsdException w:name="Table Classic 4" w:semiHidden="1" w:unhideWhenUsed="1"/>
-    <w:lsdException w:name="Table Colorful 1" w:semiHidden="1" w:unhideWhenUsed="1"/>
-    <w:lsdException w:name="Table Colorful 2" w:semiHidden="1" w:unhideWhenUsed="1"/>
-    <w:lsdException w:name="Table Colorful 3" w:semiHidden="1" w:unhideWhenUsed="1"/>
-    <w:lsdException w:name="Table Columns 1" w:semiHidden="1" w:unhideWhenUsed="1"/>
-    <w:lsdException w:name="Table Columns 2" w:semiHidden="1" w:unhideWhenUsed="1"/>
-    <w:lsdException w:name="Table Columns 3" w:semiHidden="1" w:unhideWhenUsed="1"/>
-    <w:lsdException w:name="Table Columns 4" w:semiHidden="1" w:unhideWhenUsed="1"/>
-    <w:lsdException w:name="Table Columns 5" w:semiHidden="1" w:unhideWhenUsed="1"/>
-    <w:lsdException w:name="Table Grid 1" w:semiHidden="1" w:unhideWhenUsed="1"/>
-    <w:lsdException w:name="Table Grid 2" w:semiHidden="1" w:unhideWhenUsed="1"/>
-    <w:lsdException w:name="Table Grid 3" w:semiHidden="1" w:unhideWhenUsed="1"/>
-    <w:lsdException w:name="Table Grid 4" w:semiHidden="1" w:unhideWhenUsed="1"/>
-    <w:lsdException w:name="Table Grid 5" w:semiHidden="1" w:unhideWhenUsed="1"/>
-    <w:lsdException w:name="Table Grid 6" w:semiHidden="1" w:unhideWhenUsed="1"/>
-    <w:lsdException w:name="Table Grid 7" w:semiHidden="1" w:unhideWhenUsed="1"/>
-    <w:lsdException w:name="Table Grid 8" w:semiHidden="1" w:unhideWhenUsed="1"/>
-    <w:lsdException w:name="Table List 1" w:semiHidden="1" w:unhideWhenUsed="1"/>
-    <w:lsdException w:name="Table List 2" w:semiHidden="1" w:unhideWhenUsed="1"/>
-    <w:lsdException w:name="Table List 3" w:semiHidden="1" w:unhideWhenUsed="1"/>
-    <w:lsdException w:name="Table List 4" w:semiHidden="1" w:unhideWhenUsed="1"/>
-    <w:lsdException w:name="Table List 5" w:semiHidden="1" w:unhideWhenUsed="1"/>
-    <w:lsdException w:name="Table List 6" w:semiHidden="1" w:unhideWhenUsed="1"/>
-    <w:lsdException w:name="Table List 7" w:semiHidden="1" w:unhideWhenUsed="1"/>
-    <w:lsdException w:name="Table List 8" w:semiHidden="1" w:unhideWhenUsed="1"/>
-    <w:lsdException w:name="Table 3D effects 1" w:semiHidden="1" w:unhideWhenUsed="1"/>
-    <w:lsdException w:name="Table 3D effects 2" w:semiHidden="1" w:unhideWhenUsed="1"/>
-    <w:lsdException w:name="Table 3D effects 3" w:semiHidden="1" w:unhideWhenUsed="1"/>
-    <w:lsdException w:name="Table Contemporary" w:semiHidden="1" w:unhideWhenUsed="1"/>
-    <w:lsdException w:name="Table Elegant" w:semiHidden="1" w:unhideWhenUsed="1"/>
-    <w:lsdException w:name="Table Professional" w:semiHidden="1" w:unhideWhenUsed="1"/>
-    <w:lsdException w:name="Table Subtle 1" w:semiHidden="1" w:unhideWhenUsed="1"/>
-    <w:lsdException w:name="Table Subtle 2" w:semiHidden="1" w:unhideWhenUsed="1"/>
-    <w:lsdException w:name="Table Web 1" w:semiHidden="1" w:unhideWhenUsed="1"/>
-    <w:lsdException w:name="Table Web 2" w:semiHidden="1" w:unhideWhenUsed="1"/>
-    <w:lsdException w:name="Table Web 3" w:semiHidden="1" w:unhideWhenUsed="1"/>
-    <w:lsdException w:name="Balloon Text" w:semiHidden="1" w:unhideWhenUsed="1"/>
-    <w:lsdException w:name="Table Grid" w:uiPriority="39"/>
-    <w:lsdException w:name="Table Theme" w:semiHidden="1" w:unhideWhenUsed="1"/>
-    <w:lsdException w:name="Placeholder Text" w:semiHidden="1"/>
-    <w:lsdException w:name="No Spacing" w:uiPriority="1" w:qFormat="1"/>
-    <w:lsdException w:name="Light Shading" w:uiPriority="60"/>
-    <w:lsdException w:name="Light List" w:uiPriority="61"/>
-    <w:lsdException w:name="Light Grid" w:uiPriority="62"/>
-    <w:lsdException w:name="Medium Shading 1" w:uiPriority="63"/>
-    <w:lsdException w:name="Medium Shading 2" w:uiPriority="64"/>
-    <w:lsdException w:name="Medium List 1" w:uiPriority="65"/>
-    <w:lsdException w:name="Medium List 2" w:uiPriority="66"/>
-    <w:lsdException w:name="Medium Grid 1" w:uiPriority="67"/>
-    <w:lsdException w:name="Medium Grid 2" w:uiPriority="68"/>
-    <w:lsdException w:name="Medium Grid 3" w:uiPriority="69"/>
-    <w:lsdException w:name="Dark List" w:uiPriority="70"/>
-    <w:lsdException w:name="Colorful Shading" w:uiPriority="71"/>
-    <w:lsdException w:name="Colorful List" w:uiPriority="72"/>
-    <w:lsdException w:name="Colorful Grid" w:uiPriority="73"/>
-    <w:lsdException w:name="Light Shading Accent 1" w:uiPriority="60"/>
-    <w:lsdException w:name="Light List Accent 1" w:uiPriority="61"/>
-    <w:lsdException w:name="Light Grid Accent 1" w:uiPriority="62"/>
-    <w:lsdException w:name="Medium Shading 1 Accent 1" w:uiPriority="63"/>
-    <w:lsdException w:name="Medium Shading 2 Accent 1" w:uiPriority="64"/>
-    <w:lsdException w:name="Medium List 1 Accent 1" w:uiPriority="65"/>
-    <w:lsdException w:name="Revision" w:semiHidden="1"/>
-    <w:lsdException w:name="List Paragraph" w:uiPriority="34" w:qFormat="1"/>
-    <w:lsdException w:name="Quote" w:uiPriority="29" w:qFormat="1"/>
-    <w:lsdException w:name="Intense Quote" w:uiPriority="30" w:qFormat="1"/>
-    <w:lsdException w:name="Medium List 2 Accent 1" w:uiPriority="66"/>
-    <w:lsdException w:name="Medium Grid 1 Accent 1" w:uiPriority="67"/>
-    <w:lsdException w:name="Medium Grid 2 Accent 1" w:uiPriority="68"/>
-    <w:lsdException w:name="Medium Grid 3 Accent 1" w:uiPriority="69"/>
-    <w:lsdException w:name="Dark List Accent 1" w:uiPriority="70"/>
-    <w:lsdException w:name="Colorful Shading Accent 1" w:uiPriority="71"/>
-    <w:lsdException w:name="Colorful List Accent 1" w:uiPriority="72"/>
-    <w:lsdException w:name="Colorful Grid Accent 1" w:uiPriority="73"/>
-    <w:lsdException w:name="Light Shading Accent 2" w:uiPriority="60"/>
-    <w:lsdException w:name="Light List Accent 2" w:uiPriority="61"/>
-    <w:lsdException w:name="Light Grid Accent 2" w:uiPriority="62"/>
-    <w:lsdException w:name="Medium Shading 1 Accent 2" w:uiPriority="63"/>
-    <w:lsdException w:name="Medium Shading 2 Accent 2" w:uiPriority="64"/>
-    <w:lsdException w:name="Medium List 1 Accent 2" w:uiPriority="65"/>
-    <w:lsdException w:name="Medium List 2 Accent 2" w:uiPriority="66"/>
-    <w:lsdException w:name="Medium Grid 1 Accent 2" w:uiPriority="67"/>
-    <w:lsdException w:name="Medium Grid 2 Accent 2" w:uiPriority="68"/>
-    <w:lsdException w:name="Medium Grid 3 Accent 2" w:uiPriority="69"/>
-    <w:lsdException w:name="Dark List Accent 2" w:uiPriority="70"/>
-    <w:lsdException w:name="Colorful Shading Accent 2" w:uiPriority="71"/>
-    <w:lsdException w:name="Colorful List Accent 2" w:uiPriority="72"/>
-    <w:lsdException w:name="Colorful Grid Accent 2" w:uiPriority="73"/>
-    <w:lsdException w:name="Light Shading Accent 3" w:uiPriority="60"/>
-    <w:lsdException w:name="Light List Accent 3" w:uiPriority="61"/>
-    <w:lsdException w:name="Light Grid Accent 3" w:uiPriority="62"/>
-    <w:lsdException w:name="Medium Shading 1 Accent 3" w:uiPriority="63"/>
-    <w:lsdException w:name="Medium Shading 2 Accent 3" w:uiPriority="64"/>
-    <w:lsdException w:name="Medium List 1 Accent 3" w:uiPriority="65"/>
-    <w:lsdException w:name="Medium List 2 Accent 3" w:uiPriority="66"/>
-    <w:lsdException w:name="Medium Grid 1 Accent 3" w:uiPriority="67"/>
-    <w:lsdException w:name="Medium Grid 2 Accent 3" w:uiPriority="68"/>
-    <w:lsdException w:name="Medium Grid 3 Accent 3" w:uiPriority="69"/>
-    <w:lsdException w:name="Dark List Accent 3" w:uiPriority="70"/>
-    <w:lsdException w:name="Colorful Shading Accent 3" w:uiPriority="71"/>
-    <w:lsdException w:name="Colorful List Accent 3" w:uiPriority="72"/>
-    <w:lsdException w:name="Colorful Grid Accent 3" w:uiPriority="73"/>
-    <w:lsdException w:name="Light Shading Accent 4" w:uiPriority="60"/>
-    <w:lsdException w:name="Light List Accent 4" w:uiPriority="61"/>
-    <w:lsdException w:name="Light Grid Accent 4" w:uiPriority="62"/>
-    <w:lsdException w:name="Medium Shading 1 Accent 4" w:uiPriority="63"/>
-    <w:lsdException w:name="Medium Shading 2 Accent 4" w:uiPriority="64"/>
-    <w:lsdException w:name="Medium List 1 Accent 4" w:uiPriority="65"/>
-    <w:lsdException w:name="Medium List 2 Accent 4" w:uiPriority="66"/>
-    <w:lsdException w:name="Medium Grid 1 Accent 4" w:uiPriority="67"/>
-    <w:lsdException w:name="Medium Grid 2 Accent 4" w:uiPriority="68"/>
-    <w:lsdException w:name="Medium Grid 3 Accent 4" w:uiPriority="69"/>
-    <w:lsdException w:name="Dark List Accent 4" w:uiPriority="70"/>
-    <w:lsdException w:name="Colorful Shading Accent 4" w:uiPriority="71"/>
-    <w:lsdException w:name="Colorful List Accent 4" w:uiPriority="72"/>
-    <w:lsdException w:name="Colorful Grid Accent 4" w:uiPriority="73"/>
-    <w:lsdException w:name="Light Shading Accent 5" w:uiPriority="60"/>
-    <w:lsdException w:name="Light List Accent 5" w:uiPriority="61"/>
-    <w:lsdException w:name="Light Grid Accent 5" w:uiPriority="62"/>
-    <w:lsdException w:name="Medium Shading 1 Accent 5" w:uiPriority="63"/>
-    <w:lsdException w:name="Medium Shading 2 Accent 5" w:uiPriority="64"/>
-    <w:lsdException w:name="Medium List 1 Accent 5" w:uiPriority="65"/>
-    <w:lsdException w:name="Medium List 2 Accent 5" w:uiPriority="66"/>
-    <w:lsdException w:name="Medium Grid 1 Accent 5" w:uiPriority="67"/>
-    <w:lsdException w:name="Medium Grid 2 Accent 5" w:uiPriority="68"/>
-    <w:lsdException w:name="Medium Grid 3 Accent 5" w:uiPriority="69"/>
-    <w:lsdException w:name="Dark List Accent 5" w:uiPriority="70"/>
-    <w:lsdException w:name="Colorful Shading Accent 5" w:uiPriority="71"/>
-    <w:lsdException w:name="Colorful List Accent 5" w:uiPriority="72"/>
-    <w:lsdException w:name="Colorful Grid Accent 5" w:uiPriority="73"/>
-    <w:lsdException w:name="Light Shading Accent 6" w:uiPriority="60"/>
-    <w:lsdException w:name="Light List Accent 6" w:uiPriority="61"/>
-    <w:lsdException w:name="Light Grid Accent 6" w:uiPriority="62"/>
-    <w:lsdException w:name="Medium Shading 1 Accent 6" w:uiPriority="63"/>
-    <w:lsdException w:name="Medium Shading 2 Accent 6" w:uiPriority="64"/>
-    <w:lsdException w:name="Medium List 1 Accent 6" w:uiPriority="65"/>
-    <w:lsdException w:name="Medium List 2 Accent 6" w:uiPriority="66"/>
-    <w:lsdException w:name="Medium Grid 1 Accent 6" w:uiPriority="67"/>
-    <w:lsdException w:name="Medium Grid 2 Accent 6" w:uiPriority="68"/>
-    <w:lsdException w:name="Medium Grid 3 Accent 6" w:uiPriority="69"/>
-    <w:lsdException w:name="Dark List Accent 6" w:uiPriority="70"/>
-    <w:lsdException w:name="Colorful Shading Accent 6" w:uiPriority="71"/>
-    <w:lsdException w:name="Colorful List Accent 6" w:uiPriority="72"/>
-    <w:lsdException w:name="Colorful Grid Accent 6" w:uiPriority="73"/>
-    <w:lsdException w:name="Subtle Emphasis" w:uiPriority="19" w:qFormat="1"/>
-    <w:lsdException w:name="Intense Emphasis" w:uiPriority="21" w:qFormat="1"/>
-    <w:lsdException w:name="Subtle Reference" w:uiPriority="31" w:qFormat="1"/>
-    <w:lsdException w:name="Intense Reference" w:uiPriority="32" w:qFormat="1"/>
-    <w:lsdException w:name="Book Title" w:uiPriority="33" w:qFormat="1"/>
-    <w:lsdException w:name="Bibliography" w:semiHidden="1" w:uiPriority="37" w:unhideWhenUsed="1"/>
-    <w:lsdException w:name="TOC Heading" w:semiHidden="1" w:uiPriority="39" w:unhideWhenUsed="1" w:qFormat="1"/>
-    <w:lsdException w:name="Plain Table 1" w:uiPriority="41"/>
-    <w:lsdException w:name="Plain Table 2" w:uiPriority="42"/>
-    <w:lsdException w:name="Plain Table 3" w:uiPriority="43"/>
-    <w:lsdException w:name="Plain Table 4" w:uiPriority="44"/>
-    <w:lsdException w:name="Plain Table 5" w:uiPriority="45"/>
-    <w:lsdException w:name="Grid Table Light" w:uiPriority="40"/>
-    <w:lsdException w:name="Grid Table 1 Light" w:uiPriority="46"/>
-    <w:lsdException w:name="Grid Table 2" w:uiPriority="47"/>
-    <w:lsdException w:name="Grid Table 3" w:uiPriority="48"/>
-    <w:lsdException w:name="Grid Table 4" w:uiPriority="49"/>
-    <w:lsdException w:name="Grid Table 5 Dark" w:uiPriority="50"/>
-    <w:lsdException w:name="Grid Table 6 Colorful" w:uiPriority="51"/>
-    <w:lsdException w:name="Grid Table 7 Colorful" w:uiPriority="52"/>
-    <w:lsdException w:name="Grid Table 1 Light Accent 1" w:uiPriority="46"/>
-    <w:lsdException w:name="Grid Table 2 Accent 1" w:uiPriority="47"/>
-    <w:lsdException w:name="Grid Table 3 Accent 1" w:uiPriority="48"/>
-    <w:lsdException w:name="Grid Table 4 Accent 1" w:uiPriority="49"/>
-    <w:lsdException w:name="Grid Table 5 Dark Accent 1" w:uiPriority="50"/>
-    <w:lsdException w:name="Grid Table 6 Colorful Accent 1" w:uiPriority="51"/>
-    <w:lsdException w:name="Grid Table 7 Colorful Accent 1" w:uiPriority="52"/>
-    <w:lsdException w:name="Grid Table 1 Light Accent 2" w:uiPriority="46"/>
-    <w:lsdException w:name="Grid Table 2 Accent 2" w:uiPriority="47"/>
-    <w:lsdException w:name="Grid Table 3 Accent 2" w:uiPriority="48"/>
-    <w:lsdException w:name="Grid Table 4 Accent 2" w:uiPriority="49"/>
-    <w:lsdException w:name="Grid Table 5 Dark Accent 2" w:uiPriority="50"/>
-    <w:lsdException w:name="Grid Table 6 Colorful Accent 2" w:uiPriority="51"/>
-    <w:lsdException w:name="Grid Table 7 Colorful Accent 2" w:uiPriority="52"/>
-    <w:lsdException w:name="Grid Table 1 Light Accent 3" w:uiPriority="46"/>
-    <w:lsdException w:name="Grid Table 2 Accent 3" w:uiPriority="47"/>
-    <w:lsdException w:name="Grid Table 3 Accent 3" w:uiPriority="48"/>
-    <w:lsdException w:name="Grid Table 4 Accent 3" w:uiPriority="49"/>
-    <w:lsdException w:name="Grid Table 5 Dark Accent 3" w:uiPriority="50"/>
-    <w:lsdException w:name="Grid Table 6 Colorful Accent 3" w:uiPriority="51"/>
-    <w:lsdException w:name="Grid Table 7 Colorful Accent 3" w:uiPriority="52"/>
-    <w:lsdException w:name="Grid Table 1 Light Accent 4" w:uiPriority="46"/>
-    <w:lsdException w:name="Grid Table 2 Accent 4" w:uiPriority="47"/>
-    <w:lsdException w:name="Grid Table 3 Accent 4" w:uiPriority="48"/>
-    <w:lsdException w:name="Grid Table 4 Accent 4" w:uiPriority="49"/>
-    <w:lsdException w:name="Grid Table 5 Dark Accent 4" w:uiPriority="50"/>
-    <w:lsdException w:name="Grid Table 6 Colorful Accent 4" w:uiPriority="51"/>
-    <w:lsdException w:name="Grid Table 7 Colorful Accent 4" w:uiPriority="52"/>
-    <w:lsdException w:name="Grid Table 1 Light Accent 5" w:uiPriority="46"/>
-    <w:lsdException w:name="Grid Table 2 Accent 5" w:uiPriority="47"/>
-    <w:lsdException w:name="Grid Table 3 Accent 5" w:uiPriority="48"/>
-    <w:lsdException w:name="Grid Table 4 Accent 5" w:uiPriority="49"/>
-    <w:lsdException w:name="Grid Table 5 Dark Accent 5" w:uiPriority="50"/>
-    <w:lsdException w:name="Grid Table 6 Colorful Accent 5" w:uiPriority="51"/>
-    <w:lsdException w:name="Grid Table 7 Colorful Accent 5" w:uiPriority="52"/>
-    <w:lsdException w:name="Grid Table 1 Light Accent 6" w:uiPriority="46"/>
-    <w:lsdException w:name="Grid Table 2 Accent 6" w:uiPriority="47"/>
-    <w:lsdException w:name="Grid Table 3 Accent 6" w:uiPriority="48"/>
-    <w:lsdException w:name="Grid Table 4 Accent 6" w:uiPriority="49"/>
-    <w:lsdException w:name="Grid Table 5 Dark Accent 6" w:uiPriority="50"/>
-    <w:lsdException w:name="Grid Table 6 Colorful Accent 6" w:uiPriority="51"/>
-    <w:lsdException w:name="Grid Table 7 Colorful Accent 6" w:uiPriority="52"/>
-    <w:lsdException w:name="List Table 1 Light" w:uiPriority="46"/>
-    <w:lsdException w:name="List Table 2" w:uiPriority="47"/>
-    <w:lsdException w:name="List Table 3" w:uiPriority="48"/>
-    <w:lsdException w:name="List Table 4" w:uiPriority="49"/>
-    <w:lsdException w:name="List Table 5 Dark" w:uiPriority="50"/>
-    <w:lsdException w:name="List Table 6 Colorful" w:uiPriority="51"/>
-    <w:lsdException w:name="List Table 7 Colorful" w:uiPriority="52"/>
-    <w:lsdException w:name="List Table 1 Light Accent 1" w:uiPriority="46"/>
-    <w:lsdException w:name="List Table 2 Accent 1" w:uiPriority="47"/>
-    <w:lsdException w:name="List Table 3 Accent 1" w:uiPriority="48"/>
-    <w:lsdException w:name="List Table 4 Accent 1" w:uiPriority="49"/>
-    <w:lsdException w:name="List Table 5 Dark Accent 1" w:uiPriority="50"/>
-    <w:lsdException w:name="List Table 6 Colorful Accent 1" w:uiPriority="51"/>
-    <w:lsdException w:name="List Table 7 Colorful Accent 1" w:uiPriority="52"/>
-    <w:lsdException w:name="List Table 1 Light Accent 2" w:uiPriority="46"/>
-    <w:lsdException w:name="List Table 2 Accent 2" w:uiPriority="47"/>
-    <w:lsdException w:name="List Table 3 Accent 2" w:uiPriority="48"/>
-    <w:lsdException w:name="List Table 4 Accent 2" w:uiPriority="49"/>
-    <w:lsdException w:name="List Table 5 Dark Accent 2" w:uiPriority="50"/>
-    <w:lsdException w:name="List Table 6 Colorful Accent 2" w:uiPriority="51"/>
-    <w:lsdException w:name="List Table 7 Colorful Accent 2" w:uiPriority="52"/>
-    <w:lsdException w:name="List Table 1 Light Accent 3" w:uiPriority="46"/>
-    <w:lsdException w:name="List Table 2 Accent 3" w:uiPriority="47"/>
-    <w:lsdException w:name="List Table 3 Accent 3" w:uiPriority="48"/>
-    <w:lsdException w:name="List Table 4 Accent 3" w:uiPriority="49"/>
-    <w:lsdException w:name="List Table 5 Dark Accent 3" w:uiPriority="50"/>
-    <w:lsdException w:name="List Table 6 Colorful Accent 3" w:uiPriority="51"/>
-    <w:lsdException w:name="List Table 7 Colorful Accent 3" w:uiPriority="52"/>
-    <w:lsdException w:name="List Table 1 Light Accent 4" w:uiPriority="46"/>
-    <w:lsdException w:name="List Table 2 Accent 4" w:uiPriority="47"/>
-    <w:lsdException w:name="List Table 3 Accent 4" w:uiPriority="48"/>
-    <w:lsdException w:name="List Table 4 Accent 4" w:uiPriority="49"/>
-    <w:lsdException w:name="List Table 5 Dark Accent 4" w:uiPriority="50"/>
-    <w:lsdException w:name="List Table 6 Colorful Accent 4" w:uiPriority="51"/>
-    <w:lsdException w:name="List Table 7 Colorful Accent 4" w:uiPriority="52"/>
-    <w:lsdException w:name="List Table 1 Light Accent 5" w:uiPriority="46"/>
-    <w:lsdException w:name="List Table 2 Accent 5" w:uiPriority="47"/>
-    <w:lsdException w:name="List Table 3 Accent 5" w:uiPriority="48"/>
-    <w:lsdException w:name="List Table 4 Accent 5" w:uiPriority="49"/>
-    <w:lsdException w:name="List Table 5 Dark Accent 5" w:uiPriority="50"/>
-    <w:lsdException w:name="List Table 6 Colorful Accent 5" w:uiPriority="51"/>
-    <w:lsdException w:name="List Table 7 Colorful Accent 5" w:uiPriority="52"/>
-    <w:lsdException w:name="List Table 1 Light Accent 6" w:uiPriority="46"/>
-    <w:lsdException w:name="List Table 2 Accent 6" w:uiPriority="47"/>
-    <w:lsdException w:name="List Table 3 Accent 6" w:uiPriority="48"/>
-    <w:lsdException w:name="List Table 4 Accent 6" w:uiPriority="49"/>
-    <w:lsdException w:name="List Table 5 Dark Accent 6" w:uiPriority="50"/>
-    <w:lsdException w:name="List Table 6 Colorful Accent 6" w:uiPriority="51"/>
-    <w:lsdException w:name="List Table 7 Colorful Accent 6" w:uiPriority="52"/>
+  <w:latentStyles w:defLockedState="0" w:defUIPriority="99" w:defSemiHidden="1" w:defUnhideWhenUsed="1" w:defQFormat="0" w:count="267">
+    <w:lsdException w:name="Normal" w:semiHidden="0" w:uiPriority="0" w:unhideWhenUsed="0" w:qFormat="1"/>
+    <w:lsdException w:name="heading 1" w:semiHidden="0" w:uiPriority="9" w:unhideWhenUsed="0" w:qFormat="1"/>
+    <w:lsdException w:name="heading 2" w:uiPriority="9" w:qFormat="1"/>
+    <w:lsdException w:name="heading 3" w:uiPriority="9" w:qFormat="1"/>
+    <w:lsdException w:name="heading 4" w:uiPriority="9" w:qFormat="1"/>
+    <w:lsdException w:name="heading 5" w:uiPriority="9" w:qFormat="1"/>
+    <w:lsdException w:name="heading 6" w:uiPriority="9" w:qFormat="1"/>
+    <w:lsdException w:name="heading 7" w:uiPriority="9" w:qFormat="1"/>
+    <w:lsdException w:name="heading 8" w:uiPriority="9" w:qFormat="1"/>
+    <w:lsdException w:name="heading 9" w:uiPriority="9" w:qFormat="1"/>
+    <w:lsdException w:name="toc 1" w:uiPriority="39"/>
+    <w:lsdException w:name="toc 2" w:uiPriority="39"/>
+    <w:lsdException w:name="toc 3" w:uiPriority="39"/>
+    <w:lsdException w:name="toc 4" w:uiPriority="39"/>
+    <w:lsdException w:name="toc 5" w:uiPriority="39"/>
+    <w:lsdException w:name="toc 6" w:uiPriority="39"/>
+    <w:lsdException w:name="toc 7" w:uiPriority="39"/>
+    <w:lsdException w:name="toc 8" w:uiPriority="39"/>
+    <w:lsdException w:name="toc 9" w:uiPriority="39"/>
+    <w:lsdException w:name="caption" w:uiPriority="35" w:qFormat="1"/>
+    <w:lsdException w:name="Title" w:semiHidden="0" w:uiPriority="10" w:unhideWhenUsed="0" w:qFormat="1"/>
+    <w:lsdException w:name="Default Paragraph Font" w:uiPriority="1"/>
+    <w:lsdException w:name="Subtitle" w:semiHidden="0" w:uiPriority="11" w:unhideWhenUsed="0" w:qFormat="1"/>
+    <w:lsdException w:name="Strong" w:semiHidden="0" w:uiPriority="22" w:unhideWhenUsed="0" w:qFormat="1"/>
+    <w:lsdException w:name="Emphasis" w:semiHidden="0" w:uiPriority="20" w:unhideWhenUsed="0" w:qFormat="1"/>
+    <w:lsdException w:name="Table Grid" w:semiHidden="0" w:uiPriority="39" w:unhideWhenUsed="0"/>
+    <w:lsdException w:name="Placeholder Text" w:unhideWhenUsed="0"/>
+    <w:lsdException w:name="No Spacing" w:semiHidden="0" w:uiPriority="1" w:unhideWhenUsed="0" w:qFormat="1"/>
+    <w:lsdException w:name="Light Shading" w:semiHidden="0" w:uiPriority="60" w:unhideWhenUsed="0"/>
+    <w:lsdException w:name="Light List" w:semiHidden="0" w:uiPriority="61" w:unhideWhenUsed="0"/>
+    <w:lsdException w:name="Light Grid" w:semiHidden="0" w:uiPriority="62" w:unhideWhenUsed="0"/>
+    <w:lsdException w:name="Medium Shading 1" w:semiHidden="0" w:uiPriority="63" w:unhideWhenUsed="0"/>
+    <w:lsdException w:name="Medium Shading 2" w:semiHidden="0" w:uiPriority="64" w:unhideWhenUsed="0"/>
+    <w:lsdException w:name="Medium List 1" w:semiHidden="0" w:uiPriority="65" w:unhideWhenUsed="0"/>
+    <w:lsdException w:name="Medium List 2" w:semiHidden="0" w:uiPriority="66" w:unhideWhenUsed="0"/>
+    <w:lsdException w:name="Medium Grid 1" w:semiHidden="0" w:uiPriority="67" w:unhideWhenUsed="0"/>
+    <w:lsdException w:name="Medium Grid 2" w:semiHidden="0" w:uiPriority="68" w:unhideWhenUsed="0"/>
+    <w:lsdException w:name="Medium Grid 3" w:semiHidden="0" w:uiPriority="69" w:unhideWhenUsed="0"/>
+    <w:lsdException w:name="Dark List" w:semiHidden="0" w:uiPriority="70" w:unhideWhenUsed="0"/>
+    <w:lsdException w:name="Colorful Shading" w:semiHidden="0" w:uiPriority="71" w:unhideWhenUsed="0"/>
+    <w:lsdException w:name="Colorful List" w:semiHidden="0" w:uiPriority="72" w:unhideWhenUsed="0"/>
+    <w:lsdException w:name="Colorful Grid" w:semiHidden="0" w:uiPriority="73" w:unhideWhenUsed="0"/>
+    <w:lsdException w:name="Light Shading Accent 1" w:semiHidden="0" w:uiPriority="60" w:unhideWhenUsed="0"/>
+    <w:lsdException w:name="Light List Accent 1" w:semiHidden="0" w:uiPriority="61" w:unhideWhenUsed="0"/>
+    <w:lsdException w:name="Light Grid Accent 1" w:semiHidden="0" w:uiPriority="62" w:unhideWhenUsed="0"/>
+    <w:lsdException w:name="Medium Shading 1 Accent 1" w:semiHidden="0" w:uiPriority="63" w:unhideWhenUsed="0"/>
+    <w:lsdException w:name="Medium Shading 2 Accent 1" w:semiHidden="0" w:uiPriority="64" w:unhideWhenUsed="0"/>
+    <w:lsdException w:name="Medium List 1 Accent 1" w:semiHidden="0" w:uiPriority="65" w:unhideWhenUsed="0"/>
+    <w:lsdException w:name="Revision" w:unhideWhenUsed="0"/>
+    <w:lsdException w:name="List Paragraph" w:semiHidden="0" w:uiPriority="34" w:unhideWhenUsed="0" w:qFormat="1"/>
+    <w:lsdException w:name="Quote" w:semiHidden="0" w:uiPriority="29" w:unhideWhenUsed="0" w:qFormat="1"/>
+    <w:lsdException w:name="Intense Quote" w:semiHidden="0" w:uiPriority="30" w:unhideWhenUsed="0" w:qFormat="1"/>
+    <w:lsdException w:name="Medium List 2 Accent 1" w:semiHidden="0" w:uiPriority="66" w:unhideWhenUsed="0"/>
+    <w:lsdException w:name="Medium Grid 1 Accent 1" w:semiHidden="0" w:uiPriority="67" w:unhideWhenUsed="0"/>
+    <w:lsdException w:name="Medium Grid 2 Accent 1" w:semiHidden="0" w:uiPriority="68" w:unhideWhenUsed="0"/>
+    <w:lsdException w:name="Medium Grid 3 Accent 1" w:semiHidden="0" w:uiPriority="69" w:unhideWhenUsed="0"/>
+    <w:lsdException w:name="Dark List Accent 1" w:semiHidden="0" w:uiPriority="70" w:unhideWhenUsed="0"/>
+    <w:lsdException w:name="Colorful Shading Accent 1" w:semiHidden="0" w:uiPriority="71" w:unhideWhenUsed="0"/>
+    <w:lsdException w:name="Colorful List Accent 1" w:semiHidden="0" w:uiPriority="72" w:unhideWhenUsed="0"/>
+    <w:lsdException w:name="Colorful Grid Accent 1" w:semiHidden="0" w:uiPriority="73" w:unhideWhenUsed="0"/>
+    <w:lsdException w:name="Light Shading Accent 2" w:semiHidden="0" w:uiPriority="60" w:unhideWhenUsed="0"/>
+    <w:lsdException w:name="Light List Accent 2" w:semiHidden="0" w:uiPriority="61" w:unhideWhenUsed="0"/>
+    <w:lsdException w:name="Light Grid Accent 2" w:semiHidden="0" w:uiPriority="62" w:unhideWhenUsed="0"/>
+    <w:lsdException w:name="Medium Shading 1 Accent 2" w:semiHidden="0" w:uiPriority="63" w:unhideWhenUsed="0"/>
+    <w:lsdException w:name="Medium Shading 2 Accent 2" w:semiHidden="0" w:uiPriority="64" w:unhideWhenUsed="0"/>
+    <w:lsdException w:name="Medium List 1 Accent 2" w:semiHidden="0" w:uiPriority="65" w:unhideWhenUsed="0"/>
+    <w:lsdException w:name="Medium List 2 Accent 2" w:semiHidden="0" w:uiPriority="66" w:unhideWhenUsed="0"/>
+    <w:lsdException w:name="Medium Grid 1 Accent 2" w:semiHidden="0" w:uiPriority="67" w:unhideWhenUsed="0"/>
+    <w:lsdException w:name="Medium Grid 2 Accent 2" w:semiHidden="0" w:uiPriority="68" w:unhideWhenUsed="0"/>
+    <w:lsdException w:name="Medium Grid 3 Accent 2" w:semiHidden="0" w:uiPriority="69" w:unhideWhenUsed="0"/>
+    <w:lsdException w:name="Dark List Accent 2" w:semiHidden="0" w:uiPriority="70" w:unhideWhenUsed="0"/>
+    <w:lsdException w:name="Colorful Shading Accent 2" w:semiHidden="0" w:uiPriority="71" w:unhideWhenUsed="0"/>
+    <w:lsdException w:name="Colorful List Accent 2" w:semiHidden="0" w:uiPriority="72" w:unhideWhenUsed="0"/>
+    <w:lsdException w:name="Colorful Grid Accent 2" w:semiHidden="0" w:uiPriority="73" w:unhideWhenUsed="0"/>
+    <w:lsdException w:name="Light Shading Accent 3" w:semiHidden="0" w:uiPriority="60" w:unhideWhenUsed="0"/>
+    <w:lsdException w:name="Light List Accent 3" w:semiHidden="0" w:uiPriority="61" w:unhideWhenUsed="0"/>
+    <w:lsdException w:name="Light Grid Accent 3" w:semiHidden="0" w:uiPriority="62" w:unhideWhenUsed="0"/>
+    <w:lsdException w:name="Medium Shading 1 Accent 3" w:semiHidden="0" w:uiPriority="63" w:unhideWhenUsed="0"/>
+    <w:lsdException w:name="Medium Shading 2 Accent 3" w:semiHidden="0" w:uiPriority="64" w:unhideWhenUsed="0"/>
+    <w:lsdException w:name="Medium List 1 Accent 3" w:semiHidden="0" w:uiPriority="65" w:unhideWhenUsed="0"/>
+    <w:lsdException w:name="Medium List 2 Accent 3" w:semiHidden="0" w:uiPriority="66" w:unhideWhenUsed="0"/>
+    <w:lsdException w:name="Medium Grid 1 Accent 3" w:semiHidden="0" w:uiPriority="67" w:unhideWhenUsed="0"/>
+    <w:lsdException w:name="Medium Grid 2 Accent 3" w:semiHidden="0" w:uiPriority="68" w:unhideWhenUsed="0"/>
+    <w:lsdException w:name="Medium Grid 3 Accent 3" w:semiHidden="0" w:uiPriority="69" w:unhideWhenUsed="0"/>
+    <w:lsdException w:name="Dark List Accent 3" w:semiHidden="0" w:uiPriority="70" w:unhideWhenUsed="0"/>
+    <w:lsdException w:name="Colorful Shading Accent 3" w:semiHidden="0" w:uiPriority="71" w:unhideWhenUsed="0"/>
+    <w:lsdException w:name="Colorful List Accent 3" w:semiHidden="0" w:uiPriority="72" w:unhideWhenUsed="0"/>
+    <w:lsdException w:name="Colorful Grid Accent 3" w:semiHidden="0" w:uiPriority="73" w:unhideWhenUsed="0"/>
+    <w:lsdException w:name="Light Shading Accent 4" w:semiHidden="0" w:uiPriority="60" w:unhideWhenUsed="0"/>
+    <w:lsdException w:name="Light List Accent 4" w:semiHidden="0" w:uiPriority="61" w:unhideWhenUsed="0"/>
+    <w:lsdException w:name="Light Grid Accent 4" w:semiHidden="0" w:uiPriority="62" w:unhideWhenUsed="0"/>
+    <w:lsdException w:name="Medium Shading 1 Accent 4" w:semiHidden="0" w:uiPriority="63" w:unhideWhenUsed="0"/>
+    <w:lsdException w:name="Medium Shading 2 Accent 4" w:semiHidden="0" w:uiPriority="64" w:unhideWhenUsed="0"/>
+    <w:lsdException w:name="Medium List 1 Accent 4" w:semiHidden="0" w:uiPriority="65" w:unhideWhenUsed="0"/>
+    <w:lsdException w:name="Medium List 2 Accent 4" w:semiHidden="0" w:uiPriority="66" w:unhideWhenUsed="0"/>
+    <w:lsdException w:name="Medium Grid 1 Accent 4" w:semiHidden="0" w:uiPriority="67" w:unhideWhenUsed="0"/>
+    <w:lsdException w:name="Medium Grid 2 Accent 4" w:semiHidden="0" w:uiPriority="68" w:unhideWhenUsed="0"/>
+    <w:lsdException w:name="Medium Grid 3 Accent 4" w:semiHidden="0" w:uiPriority="69" w:unhideWhenUsed="0"/>
+    <w:lsdException w:name="Dark List Accent 4" w:semiHidden="0" w:uiPriority="70" w:unhideWhenUsed="0"/>
+    <w:lsdException w:name="Colorful Shading Accent 4" w:semiHidden="0" w:uiPriority="71" w:unhideWhenUsed="0"/>
+    <w:lsdException w:name="Colorful List Accent 4" w:semiHidden="0" w:uiPriority="72" w:unhideWhenUsed="0"/>
+    <w:lsdException w:name="Colorful Grid Accent 4" w:semiHidden="0" w:uiPriority="73" w:unhideWhenUsed="0"/>
+    <w:lsdException w:name="Light Shading Accent 5" w:semiHidden="0" w:uiPriority="60" w:unhideWhenUsed="0"/>
+    <w:lsdException w:name="Light List Accent 5" w:semiHidden="0" w:uiPriority="61" w:unhideWhenUsed="0"/>
+    <w:lsdException w:name="Light Grid Accent 5" w:semiHidden="0" w:uiPriority="62" w:unhideWhenUsed="0"/>
+    <w:lsdException w:name="Medium Shading 1 Accent 5" w:semiHidden="0" w:uiPriority="63" w:unhideWhenUsed="0"/>
+    <w:lsdException w:name="Medium Shading 2 Accent 5" w:semiHidden="0" w:uiPriority="64" w:unhideWhenUsed="0"/>
+    <w:lsdException w:name="Medium List 1 Accent 5" w:semiHidden="0" w:uiPriority="65" w:unhideWhenUsed="0"/>
+    <w:lsdException w:name="Medium List 2 Accent 5" w:semiHidden="0" w:uiPriority="66" w:unhideWhenUsed="0"/>
+    <w:lsdException w:name="Medium Grid 1 Accent 5" w:semiHidden="0" w:uiPriority="67" w:unhideWhenUsed="0"/>
+    <w:lsdException w:name="Medium Grid 2 Accent 5" w:semiHidden="0" w:uiPriority="68" w:unhideWhenUsed="0"/>
+    <w:lsdException w:name="Medium Grid 3 Accent 5" w:semiHidden="0" w:uiPriority="69" w:unhideWhenUsed="0"/>
+    <w:lsdException w:name="Dark List Accent 5" w:semiHidden="0" w:uiPriority="70" w:unhideWhenUsed="0"/>
+    <w:lsdException w:name="Colorful Shading Accent 5" w:semiHidden="0" w:uiPriority="71" w:unhideWhenUsed="0"/>
+    <w:lsdException w:name="Colorful List Accent 5" w:semiHidden="0" w:uiPriority="72" w:unhideWhenUsed="0"/>
+    <w:lsdException w:name="Colorful Grid Accent 5" w:semiHidden="0" w:uiPriority="73" w:unhideWhenUsed="0"/>
+    <w:lsdException w:name="Light Shading Accent 6" w:semiHidden="0" w:uiPriority="60" w:unhideWhenUsed="0"/>
+    <w:lsdException w:name="Light List Accent 6" w:semiHidden="0" w:uiPriority="61" w:unhideWhenUsed="0"/>
+    <w:lsdException w:name="Light Grid Accent 6" w:semiHidden="0" w:uiPriority="62" w:unhideWhenUsed="0"/>
+    <w:lsdException w:name="Medium Shading 1 Accent 6" w:semiHidden="0" w:uiPriority="63" w:unhideWhenUsed="0"/>
+    <w:lsdException w:name="Medium Shading 2 Accent 6" w:semiHidden="0" w:uiPriority="64" w:unhideWhenUsed="0"/>
+    <w:lsdException w:name="Medium List 1 Accent 6" w:semiHidden="0" w:uiPriority="65" w:unhideWhenUsed="0"/>
+    <w:lsdException w:name="Medium List 2 Accent 6" w:semiHidden="0" w:uiPriority="66" w:unhideWhenUsed="0"/>
+    <w:lsdException w:name="Medium Grid 1 Accent 6" w:semiHidden="0" w:uiPriority="67" w:unhideWhenUsed="0"/>
+    <w:lsdException w:name="Medium Grid 2 Accent 6" w:semiHidden="0" w:uiPriority="68" w:unhideWhenUsed="0"/>
+    <w:lsdException w:name="Medium Grid 3 Accent 6" w:semiHidden="0" w:uiPriority="69" w:unhideWhenUsed="0"/>
+    <w:lsdException w:name="Dark List Accent 6" w:semiHidden="0" w:uiPriority="70" w:unhideWhenUsed="0"/>
+    <w:lsdException w:name="Colorful Shading Accent 6" w:semiHidden="0" w:uiPriority="71" w:unhideWhenUsed="0"/>
+    <w:lsdException w:name="Colorful List Accent 6" w:semiHidden="0" w:uiPriority="72" w:unhideWhenUsed="0"/>
+    <w:lsdException w:name="Colorful Grid Accent 6" w:semiHidden="0" w:uiPriority="73" w:unhideWhenUsed="0"/>
+    <w:lsdException w:name="Subtle Emphasis" w:semiHidden="0" w:uiPriority="19" w:unhideWhenUsed="0" w:qFormat="1"/>
+    <w:lsdException w:name="Intense Emphasis" w:semiHidden="0" w:uiPriority="21" w:unhideWhenUsed="0" w:qFormat="1"/>
+    <w:lsdException w:name="Subtle Reference" w:semiHidden="0" w:uiPriority="31" w:unhideWhenUsed="0" w:qFormat="1"/>
+    <w:lsdException w:name="Intense Reference" w:semiHidden="0" w:uiPriority="32" w:unhideWhenUsed="0" w:qFormat="1"/>
+    <w:lsdException w:name="Book Title" w:semiHidden="0" w:uiPriority="33" w:unhideWhenUsed="0" w:qFormat="1"/>
+    <w:lsdException w:name="Bibliography" w:uiPriority="37"/>
+    <w:lsdException w:name="TOC Heading" w:uiPriority="39" w:qFormat="1"/>
+  </w:latentStyles>
+  <w:style w:type="paragraph" w:default="1" w:styleId="Normal">
+    <w:name w:val="Normal"/>
+    <w:qFormat/>
+    <w:rsid w:val="000B054B"/>
+    <w:pPr>
+      <w:spacing w:before="100" w:beforeAutospacing="1" w:after="100" w:afterAutospacing="1" w:line="360" w:lineRule="auto"/>
+      <w:ind w:firstLine="720"/>
+      <w:jc w:val="distribute"/>
+    </w:pPr>
+    <w:rPr>
+      <w:rFonts w:ascii="Times New Roman" w:eastAsia="MS Mincho" w:hAnsi="Times New Roman" w:cs="Times New Roman"/>
+      <w:sz w:val="28"/>
+      <w:lang w:eastAsia="ja-JP"/>
+    </w:rPr>
+  </w:style>
+  <w:style w:type="paragraph" w:styleId="Heading1">
+    <w:name w:val="heading 1"/>
+    <w:basedOn w:val="Normal"/>
+    <w:next w:val="Normal"/>
+    <w:link w:val="Heading1Char"/>
+    <w:autoRedefine/>
+    <w:uiPriority w:val="9"/>
+    <w:qFormat/>
+    <w:rsid w:val="000B054B"/>
+    <w:pPr>
+      <w:keepNext/>
+      <w:pageBreakBefore/>
+      <w:jc w:val="both"/>
+      <w:outlineLvl w:val="0"/>
+    </w:pPr>
+    <w:rPr>
+      <w:rFonts w:eastAsia="MS Gothic"/>
+      <w:b/>
+      <w:bCs/>
+      <w:kern w:val="32"/>
+      <w:sz w:val="24"/>
+      <w:szCs w:val="32"/>
+    </w:rPr>
+  </w:style>
+  <w:style w:type="paragraph" w:styleId="Heading2">
+    <w:name w:val="heading 2"/>
+    <w:basedOn w:val="Normal"/>
+    <w:next w:val="Normal"/>
+    <w:link w:val="Heading2Char"/>
+    <w:autoRedefine/>
+    <w:uiPriority w:val="9"/>
+    <w:unhideWhenUsed/>
+    <w:qFormat/>
+    <w:rsid w:val="009A31C2"/>
+    <w:pPr>
+      <w:keepNext/>
+      <w:spacing w:before="240" w:after="60"/>
+      <w:jc w:val="left"/>
+      <w:outlineLvl w:val="1"/>
+    </w:pPr>
+    <w:rPr>
+      <w:rFonts w:eastAsia="MS Gothic"/>
+      <w:b/>
+      <w:bCs/>
+      <w:iCs/>
+      <w:sz w:val="24"/>
+      <w:szCs w:val="28"/>
+    </w:rPr>
+  </w:style>
+  <w:style w:type="paragraph" w:styleId="Heading3">
+    <w:name w:val="heading 3"/>
+    <w:basedOn w:val="Normal"/>
+    <w:next w:val="Normal"/>
+    <w:link w:val="Heading3Char"/>
+    <w:uiPriority w:val="9"/>
+    <w:semiHidden/>
+    <w:unhideWhenUsed/>
+    <w:qFormat/>
+    <w:rsid w:val="009A31C2"/>
+    <w:pPr>
+      <w:keepNext/>
+      <w:keepLines/>
+      <w:spacing w:before="40" w:after="0"/>
+      <w:outlineLvl w:val="2"/>
+    </w:pPr>
+    <w:rPr>
+      <w:rFonts w:asciiTheme="majorHAnsi" w:eastAsiaTheme="majorEastAsia" w:hAnsiTheme="majorHAnsi" w:cstheme="majorBidi"/>
+      <w:color w:val="1F4D78" w:themeColor="accent1" w:themeShade="7F"/>
+      <w:sz w:val="24"/>
+      <w:szCs w:val="24"/>
+    </w:rPr>
+  </w:style>
+  <w:style w:type="character" w:default="1" w:styleId="DefaultParagraphFont">
+    <w:name w:val="Default Paragraph Font"/>
+    <w:uiPriority w:val="1"/>
+    <w:semiHidden/>
+    <w:unhideWhenUsed/>
+  </w:style>
+  <w:style w:type="table" w:default="1" w:styleId="TableNormal">
+    <w:name w:val="Normal Table"/>
+    <w:uiPriority w:val="99"/>
+    <w:semiHidden/>
+    <w:unhideWhenUsed/>
+    <w:tblPr>
+      <w:tblInd w:w="0" w:type="dxa"/>
+      <w:tblCellMar>
+        <w:top w:w="0" w:type="dxa"/>
+        <w:left w:w="108" w:type="dxa"/>
+        <w:bottom w:w="0" w:type="dxa"/>
+        <w:right w:w="108" w:type="dxa"/>
+      </w:tblCellMar>
+    </w:tblPr>
+  </w:style>
+  <w:style w:type="numbering" w:default="1" w:styleId="NoList">
+    <w:name w:val="No List"/>
+    <w:uiPriority w:val="99"/>
+    <w:semiHidden/>
+    <w:unhideWhenUsed/>
+  </w:style>
+  <w:style w:type="character" w:customStyle="1" w:styleId="Heading1Char">
+    <w:name w:val="Heading 1 Char"/>
+    <w:basedOn w:val="DefaultParagraphFont"/>
+    <w:link w:val="Heading1"/>
+    <w:uiPriority w:val="9"/>
+    <w:rsid w:val="000B054B"/>
+    <w:rPr>
+      <w:rFonts w:ascii="Times New Roman" w:eastAsia="MS Gothic" w:hAnsi="Times New Roman" w:cs="Times New Roman"/>
+      <w:b/>
+      <w:bCs/>
+      <w:kern w:val="32"/>
+      <w:sz w:val="24"/>
+      <w:szCs w:val="32"/>
+      <w:lang w:eastAsia="ja-JP"/>
+    </w:rPr>
+  </w:style>
+  <w:style w:type="character" w:customStyle="1" w:styleId="Heading2Char">
+    <w:name w:val="Heading 2 Char"/>
+    <w:basedOn w:val="DefaultParagraphFont"/>
+    <w:link w:val="Heading2"/>
+    <w:uiPriority w:val="9"/>
+    <w:rsid w:val="009A31C2"/>
+    <w:rPr>
+      <w:rFonts w:ascii="Times New Roman" w:eastAsia="MS Gothic" w:hAnsi="Times New Roman" w:cs="Times New Roman"/>
+      <w:b/>
+      <w:bCs/>
+      <w:iCs/>
+      <w:sz w:val="24"/>
+      <w:szCs w:val="28"/>
+      <w:lang w:eastAsia="ja-JP"/>
+    </w:rPr>
+  </w:style>
+  <w:style w:type="paragraph" w:styleId="Header">
+    <w:name w:val="header"/>
+    <w:basedOn w:val="Normal"/>
+    <w:link w:val="HeaderChar"/>
+    <w:uiPriority w:val="99"/>
+    <w:unhideWhenUsed/>
+    <w:rsid w:val="000B054B"/>
+    <w:pPr>
+      <w:tabs>
+        <w:tab w:val="center" w:pos="4844"/>
+        <w:tab w:val="right" w:pos="9689"/>
+      </w:tabs>
+    </w:pPr>
+  </w:style>
+  <w:style w:type="character" w:customStyle="1" w:styleId="HeaderChar">
+    <w:name w:val="Header Char"/>
+    <w:basedOn w:val="DefaultParagraphFont"/>
+    <w:link w:val="Header"/>
+    <w:uiPriority w:val="99"/>
+    <w:rsid w:val="000B054B"/>
+    <w:rPr>
+      <w:rFonts w:ascii="Times New Roman" w:eastAsia="MS Mincho" w:hAnsi="Times New Roman" w:cs="Times New Roman"/>
+      <w:sz w:val="28"/>
+      <w:lang w:eastAsia="ja-JP"/>
+    </w:rPr>
+  </w:style>
+  <w:style w:type="paragraph" w:styleId="Footer">
+    <w:name w:val="footer"/>
+    <w:basedOn w:val="Normal"/>
+    <w:link w:val="FooterChar"/>
+    <w:uiPriority w:val="99"/>
+    <w:unhideWhenUsed/>
+    <w:rsid w:val="000B054B"/>
+    <w:pPr>
+      <w:tabs>
+        <w:tab w:val="center" w:pos="4844"/>
+        <w:tab w:val="right" w:pos="9689"/>
+      </w:tabs>
+    </w:pPr>
+  </w:style>
+  <w:style w:type="character" w:customStyle="1" w:styleId="FooterChar">
+    <w:name w:val="Footer Char"/>
+    <w:basedOn w:val="DefaultParagraphFont"/>
+    <w:link w:val="Footer"/>
+    <w:uiPriority w:val="99"/>
+    <w:rsid w:val="000B054B"/>
+    <w:rPr>
+      <w:rFonts w:ascii="Times New Roman" w:eastAsia="MS Mincho" w:hAnsi="Times New Roman" w:cs="Times New Roman"/>
+      <w:sz w:val="28"/>
+      <w:lang w:eastAsia="ja-JP"/>
+    </w:rPr>
+  </w:style>
+  <w:style w:type="character" w:styleId="Hyperlink">
+    <w:name w:val="Hyperlink"/>
+    <w:basedOn w:val="DefaultParagraphFont"/>
+    <w:uiPriority w:val="99"/>
+    <w:rsid w:val="000B054B"/>
+    <w:rPr>
+      <w:color w:val="0000FF"/>
+      <w:sz w:val="20"/>
+      <w:u w:val="single"/>
+    </w:rPr>
+  </w:style>
+  <w:style w:type="paragraph" w:styleId="TOC2">
+    <w:name w:val="toc 2"/>
+    <w:basedOn w:val="Normal"/>
+    <w:next w:val="Normal"/>
+    <w:autoRedefine/>
+    <w:uiPriority w:val="39"/>
+    <w:rsid w:val="000B054B"/>
+    <w:pPr>
+      <w:spacing w:before="240" w:after="0"/>
+      <w:jc w:val="left"/>
+    </w:pPr>
+    <w:rPr>
+      <w:rFonts w:ascii="Calibri" w:hAnsi="Calibri"/>
+      <w:b/>
+      <w:bCs/>
+      <w:sz w:val="20"/>
+      <w:szCs w:val="20"/>
+    </w:rPr>
+  </w:style>
+  <w:style w:type="paragraph" w:styleId="TOC1">
+    <w:name w:val="toc 1"/>
+    <w:basedOn w:val="Normal"/>
+    <w:next w:val="Normal"/>
+    <w:autoRedefine/>
+    <w:uiPriority w:val="39"/>
+    <w:unhideWhenUsed/>
+    <w:rsid w:val="000B054B"/>
+    <w:pPr>
+      <w:keepNext/>
+      <w:tabs>
+        <w:tab w:val="right" w:pos="9962"/>
+      </w:tabs>
+      <w:jc w:val="center"/>
+    </w:pPr>
+    <w:rPr>
+      <w:b/>
+      <w:bCs/>
+      <w:caps/>
+      <w:szCs w:val="24"/>
+    </w:rPr>
+  </w:style>
+  <w:style w:type="character" w:customStyle="1" w:styleId="apple-converted-space">
+    <w:name w:val="apple-converted-space"/>
+    <w:basedOn w:val="DefaultParagraphFont"/>
+    <w:rsid w:val="000B054B"/>
+  </w:style>
+  <w:style w:type="character" w:customStyle="1" w:styleId="hps">
+    <w:name w:val="hps"/>
+    <w:basedOn w:val="DefaultParagraphFont"/>
+    <w:rsid w:val="000B054B"/>
+  </w:style>
+  <w:style w:type="paragraph" w:styleId="NormalWeb">
+    <w:name w:val="Normal (Web)"/>
+    <w:basedOn w:val="Normal"/>
+    <w:uiPriority w:val="99"/>
+    <w:unhideWhenUsed/>
+    <w:rsid w:val="009475E8"/>
+    <w:pPr>
+      <w:spacing w:line="240" w:lineRule="auto"/>
+      <w:ind w:firstLine="0"/>
+      <w:jc w:val="left"/>
+    </w:pPr>
+    <w:rPr>
+      <w:rFonts w:eastAsia="Times New Roman"/>
+      <w:sz w:val="24"/>
+      <w:szCs w:val="24"/>
+      <w:lang w:eastAsia="en-US"/>
+    </w:rPr>
+  </w:style>
+  <w:style w:type="paragraph" w:styleId="ListParagraph">
+    <w:name w:val="List Paragraph"/>
+    <w:basedOn w:val="Normal"/>
+    <w:uiPriority w:val="34"/>
+    <w:qFormat/>
+    <w:rsid w:val="003704B7"/>
+    <w:pPr>
+      <w:ind w:left="720"/>
+      <w:contextualSpacing/>
+    </w:pPr>
+  </w:style>
+  <w:style w:type="character" w:customStyle="1" w:styleId="Heading3Char">
+    <w:name w:val="Heading 3 Char"/>
+    <w:basedOn w:val="DefaultParagraphFont"/>
+    <w:link w:val="Heading3"/>
+    <w:uiPriority w:val="9"/>
+    <w:semiHidden/>
+    <w:rsid w:val="009A31C2"/>
+    <w:rPr>
+      <w:rFonts w:asciiTheme="majorHAnsi" w:eastAsiaTheme="majorEastAsia" w:hAnsiTheme="majorHAnsi" w:cstheme="majorBidi"/>
+      <w:color w:val="1F4D78" w:themeColor="accent1" w:themeShade="7F"/>
+      <w:sz w:val="24"/>
+      <w:szCs w:val="24"/>
+      <w:lang w:eastAsia="ja-JP"/>
+    </w:rPr>
+  </w:style>
+  <w:style w:type="paragraph" w:customStyle="1" w:styleId="ADTable">
+    <w:name w:val="AD Table"/>
+    <w:basedOn w:val="Normal"/>
+    <w:rsid w:val="00CC2F1C"/>
+    <w:pPr>
+      <w:spacing w:before="0" w:beforeAutospacing="0" w:after="0" w:afterAutospacing="0" w:line="260" w:lineRule="atLeast"/>
+      <w:ind w:firstLine="0"/>
+      <w:jc w:val="left"/>
+    </w:pPr>
+    <w:rPr>
+      <w:rFonts w:ascii="Arial" w:eastAsia="Arial Unicode MS" w:hAnsi="Arial" w:cs="Arial"/>
+      <w:sz w:val="20"/>
+      <w:szCs w:val="20"/>
+    </w:rPr>
+  </w:style>
+  <w:style w:type="paragraph" w:customStyle="1" w:styleId="DiagramFigure">
+    <w:name w:val="Diagram/Figure"/>
+    <w:basedOn w:val="Normal"/>
+    <w:link w:val="DiagramFigureChar"/>
+    <w:qFormat/>
+    <w:rsid w:val="00841147"/>
+    <w:pPr>
+      <w:spacing w:before="120" w:beforeAutospacing="0" w:after="120" w:afterAutospacing="0" w:line="276" w:lineRule="auto"/>
+      <w:ind w:right="27" w:firstLine="0"/>
+      <w:jc w:val="center"/>
+    </w:pPr>
+    <w:rPr>
+      <w:rFonts w:ascii="Arial" w:eastAsia="Calibri" w:hAnsi="Arial" w:cs="Arial"/>
+      <w:sz w:val="20"/>
+      <w:lang w:eastAsia="en-US"/>
+    </w:rPr>
+  </w:style>
+  <w:style w:type="character" w:customStyle="1" w:styleId="DiagramFigureChar">
+    <w:name w:val="Diagram/Figure Char"/>
+    <w:basedOn w:val="DefaultParagraphFont"/>
+    <w:link w:val="DiagramFigure"/>
+    <w:rsid w:val="00841147"/>
+    <w:rPr>
+      <w:rFonts w:ascii="Arial" w:eastAsia="Calibri" w:hAnsi="Arial" w:cs="Arial"/>
+      <w:sz w:val="20"/>
+    </w:rPr>
+  </w:style>
+  <w:style w:type="paragraph" w:styleId="BalloonText">
+    <w:name w:val="Balloon Text"/>
+    <w:basedOn w:val="Normal"/>
+    <w:link w:val="BalloonTextChar"/>
+    <w:uiPriority w:val="99"/>
+    <w:semiHidden/>
+    <w:unhideWhenUsed/>
+    <w:rsid w:val="008173AA"/>
+    <w:pPr>
+      <w:spacing w:before="0" w:after="0" w:line="240" w:lineRule="auto"/>
+    </w:pPr>
+    <w:rPr>
+      <w:rFonts w:ascii="Tahoma" w:hAnsi="Tahoma" w:cs="Tahoma"/>
+      <w:sz w:val="16"/>
+      <w:szCs w:val="16"/>
+    </w:rPr>
+  </w:style>
+  <w:style w:type="character" w:customStyle="1" w:styleId="BalloonTextChar">
+    <w:name w:val="Balloon Text Char"/>
+    <w:basedOn w:val="DefaultParagraphFont"/>
+    <w:link w:val="BalloonText"/>
+    <w:uiPriority w:val="99"/>
+    <w:semiHidden/>
+    <w:rsid w:val="008173AA"/>
+    <w:rPr>
+      <w:rFonts w:ascii="Tahoma" w:eastAsia="MS Mincho" w:hAnsi="Tahoma" w:cs="Tahoma"/>
+      <w:sz w:val="16"/>
+      <w:szCs w:val="16"/>
+      <w:lang w:eastAsia="ja-JP"/>
+    </w:rPr>
+  </w:style>
+</w:styles>
+</file>
+
+<file path=word/stylesWithEffects.xml><?xml version="1.0" encoding="utf-8"?>
+<w:styles xmlns:wpc="http://schemas.microsoft.com/office/word/2010/wordprocessingCanvas" xmlns:mc="http://schemas.openxmlformats.org/markup-compatibility/2006" xmlns:o="urn:schemas-microsoft-com:office:office" xmlns:r="http://schemas.openxmlformats.org/officeDocument/2006/relationships" xmlns:m="http://schemas.openxmlformats.org/officeDocument/2006/math" xmlns:v="urn:schemas-microsoft-com:vml" xmlns:wp14="http://schemas.microsoft.com/office/word/2010/wordprocessingDrawing" xmlns:wp="http://schemas.openxmlformats.org/drawingml/2006/wordprocessingDrawing" xmlns:w10="urn:schemas-microsoft-com:office:word" xmlns:w="http://schemas.openxmlformats.org/wordprocessingml/2006/main" xmlns:w14="http://schemas.microsoft.com/office/word/2010/wordml" xmlns:wpg="http://schemas.microsoft.com/office/word/2010/wordprocessingGroup" xmlns:wpi="http://schemas.microsoft.com/office/word/2010/wordprocessingInk" xmlns:wne="http://schemas.microsoft.com/office/word/2006/wordml" xmlns:wps="http://schemas.microsoft.com/office/word/2010/wordprocessingShape" mc:Ignorable="w14 wp14">
+  <w:docDefaults>
+    <w:rPrDefault>
+      <w:rPr>
+        <w:rFonts w:asciiTheme="minorHAnsi" w:eastAsiaTheme="minorHAnsi" w:hAnsiTheme="minorHAnsi" w:cstheme="minorBidi"/>
+        <w:sz w:val="22"/>
+        <w:szCs w:val="22"/>
+        <w:lang w:val="en-US" w:eastAsia="en-US" w:bidi="ar-SA"/>
+      </w:rPr>
+    </w:rPrDefault>
+    <w:pPrDefault>
+      <w:pPr>
+        <w:spacing w:after="160" w:line="259" w:lineRule="auto"/>
+      </w:pPr>
+    </w:pPrDefault>
+  </w:docDefaults>
+  <w:latentStyles w:defLockedState="0" w:defUIPriority="99" w:defSemiHidden="1" w:defUnhideWhenUsed="1" w:defQFormat="0" w:count="267">
+    <w:lsdException w:name="Normal" w:semiHidden="0" w:uiPriority="0" w:unhideWhenUsed="0" w:qFormat="1"/>
+    <w:lsdException w:name="heading 1" w:semiHidden="0" w:uiPriority="9" w:unhideWhenUsed="0" w:qFormat="1"/>
+    <w:lsdException w:name="heading 2" w:uiPriority="9" w:qFormat="1"/>
+    <w:lsdException w:name="heading 3" w:uiPriority="9" w:qFormat="1"/>
+    <w:lsdException w:name="heading 4" w:uiPriority="9" w:qFormat="1"/>
+    <w:lsdException w:name="heading 5" w:uiPriority="9" w:qFormat="1"/>
+    <w:lsdException w:name="heading 6" w:uiPriority="9" w:qFormat="1"/>
+    <w:lsdException w:name="heading 7" w:uiPriority="9" w:qFormat="1"/>
+    <w:lsdException w:name="heading 8" w:uiPriority="9" w:qFormat="1"/>
+    <w:lsdException w:name="heading 9" w:uiPriority="9" w:qFormat="1"/>
+    <w:lsdException w:name="toc 1" w:uiPriority="39"/>
+    <w:lsdException w:name="toc 2" w:uiPriority="39"/>
+    <w:lsdException w:name="toc 3" w:uiPriority="39"/>
+    <w:lsdException w:name="toc 4" w:uiPriority="39"/>
+    <w:lsdException w:name="toc 5" w:uiPriority="39"/>
+    <w:lsdException w:name="toc 6" w:uiPriority="39"/>
+    <w:lsdException w:name="toc 7" w:uiPriority="39"/>
+    <w:lsdException w:name="toc 8" w:uiPriority="39"/>
+    <w:lsdException w:name="toc 9" w:uiPriority="39"/>
+    <w:lsdException w:name="caption" w:uiPriority="35" w:qFormat="1"/>
+    <w:lsdException w:name="Title" w:semiHidden="0" w:uiPriority="10" w:unhideWhenUsed="0" w:qFormat="1"/>
+    <w:lsdException w:name="Default Paragraph Font" w:uiPriority="1"/>
+    <w:lsdException w:name="Subtitle" w:semiHidden="0" w:uiPriority="11" w:unhideWhenUsed="0" w:qFormat="1"/>
+    <w:lsdException w:name="Strong" w:semiHidden="0" w:uiPriority="22" w:unhideWhenUsed="0" w:qFormat="1"/>
+    <w:lsdException w:name="Emphasis" w:semiHidden="0" w:uiPriority="20" w:unhideWhenUsed="0" w:qFormat="1"/>
+    <w:lsdException w:name="Table Grid" w:semiHidden="0" w:uiPriority="39" w:unhideWhenUsed="0"/>
+    <w:lsdException w:name="Placeholder Text" w:unhideWhenUsed="0"/>
+    <w:lsdException w:name="No Spacing" w:semiHidden="0" w:uiPriority="1" w:unhideWhenUsed="0" w:qFormat="1"/>
+    <w:lsdException w:name="Light Shading" w:semiHidden="0" w:uiPriority="60" w:unhideWhenUsed="0"/>
+    <w:lsdException w:name="Light List" w:semiHidden="0" w:uiPriority="61" w:unhideWhenUsed="0"/>
+    <w:lsdException w:name="Light Grid" w:semiHidden="0" w:uiPriority="62" w:unhideWhenUsed="0"/>
+    <w:lsdException w:name="Medium Shading 1" w:semiHidden="0" w:uiPriority="63" w:unhideWhenUsed="0"/>
+    <w:lsdException w:name="Medium Shading 2" w:semiHidden="0" w:uiPriority="64" w:unhideWhenUsed="0"/>
+    <w:lsdException w:name="Medium List 1" w:semiHidden="0" w:uiPriority="65" w:unhideWhenUsed="0"/>
+    <w:lsdException w:name="Medium List 2" w:semiHidden="0" w:uiPriority="66" w:unhideWhenUsed="0"/>
+    <w:lsdException w:name="Medium Grid 1" w:semiHidden="0" w:uiPriority="67" w:unhideWhenUsed="0"/>
+    <w:lsdException w:name="Medium Grid 2" w:semiHidden="0" w:uiPriority="68" w:unhideWhenUsed="0"/>
+    <w:lsdException w:name="Medium Grid 3" w:semiHidden="0" w:uiPriority="69" w:unhideWhenUsed="0"/>
+    <w:lsdException w:name="Dark List" w:semiHidden="0" w:uiPriority="70" w:unhideWhenUsed="0"/>
+    <w:lsdException w:name="Colorful Shading" w:semiHidden="0" w:uiPriority="71" w:unhideWhenUsed="0"/>
+    <w:lsdException w:name="Colorful List" w:semiHidden="0" w:uiPriority="72" w:unhideWhenUsed="0"/>
+    <w:lsdException w:name="Colorful Grid" w:semiHidden="0" w:uiPriority="73" w:unhideWhenUsed="0"/>
+    <w:lsdException w:name="Light Shading Accent 1" w:semiHidden="0" w:uiPriority="60" w:unhideWhenUsed="0"/>
+    <w:lsdException w:name="Light List Accent 1" w:semiHidden="0" w:uiPriority="61" w:unhideWhenUsed="0"/>
+    <w:lsdException w:name="Light Grid Accent 1" w:semiHidden="0" w:uiPriority="62" w:unhideWhenUsed="0"/>
+    <w:lsdException w:name="Medium Shading 1 Accent 1" w:semiHidden="0" w:uiPriority="63" w:unhideWhenUsed="0"/>
+    <w:lsdException w:name="Medium Shading 2 Accent 1" w:semiHidden="0" w:uiPriority="64" w:unhideWhenUsed="0"/>
+    <w:lsdException w:name="Medium List 1 Accent 1" w:semiHidden="0" w:uiPriority="65" w:unhideWhenUsed="0"/>
+    <w:lsdException w:name="Revision" w:unhideWhenUsed="0"/>
+    <w:lsdException w:name="List Paragraph" w:semiHidden="0" w:uiPriority="34" w:unhideWhenUsed="0" w:qFormat="1"/>
+    <w:lsdException w:name="Quote" w:semiHidden="0" w:uiPriority="29" w:unhideWhenUsed="0" w:qFormat="1"/>
+    <w:lsdException w:name="Intense Quote" w:semiHidden="0" w:uiPriority="30" w:unhideWhenUsed="0" w:qFormat="1"/>
+    <w:lsdException w:name="Medium List 2 Accent 1" w:semiHidden="0" w:uiPriority="66" w:unhideWhenUsed="0"/>
+    <w:lsdException w:name="Medium Grid 1 Accent 1" w:semiHidden="0" w:uiPriority="67" w:unhideWhenUsed="0"/>
+    <w:lsdException w:name="Medium Grid 2 Accent 1" w:semiHidden="0" w:uiPriority="68" w:unhideWhenUsed="0"/>
+    <w:lsdException w:name="Medium Grid 3 Accent 1" w:semiHidden="0" w:uiPriority="69" w:unhideWhenUsed="0"/>
+    <w:lsdException w:name="Dark List Accent 1" w:semiHidden="0" w:uiPriority="70" w:unhideWhenUsed="0"/>
+    <w:lsdException w:name="Colorful Shading Accent 1" w:semiHidden="0" w:uiPriority="71" w:unhideWhenUsed="0"/>
+    <w:lsdException w:name="Colorful List Accent 1" w:semiHidden="0" w:uiPriority="72" w:unhideWhenUsed="0"/>
+    <w:lsdException w:name="Colorful Grid Accent 1" w:semiHidden="0" w:uiPriority="73" w:unhideWhenUsed="0"/>
+    <w:lsdException w:name="Light Shading Accent 2" w:semiHidden="0" w:uiPriority="60" w:unhideWhenUsed="0"/>
+    <w:lsdException w:name="Light List Accent 2" w:semiHidden="0" w:uiPriority="61" w:unhideWhenUsed="0"/>
+    <w:lsdException w:name="Light Grid Accent 2" w:semiHidden="0" w:uiPriority="62" w:unhideWhenUsed="0"/>
+    <w:lsdException w:name="Medium Shading 1 Accent 2" w:semiHidden="0" w:uiPriority="63" w:unhideWhenUsed="0"/>
+    <w:lsdException w:name="Medium Shading 2 Accent 2" w:semiHidden="0" w:uiPriority="64" w:unhideWhenUsed="0"/>
+    <w:lsdException w:name="Medium List 1 Accent 2" w:semiHidden="0" w:uiPriority="65" w:unhideWhenUsed="0"/>
+    <w:lsdException w:name="Medium List 2 Accent 2" w:semiHidden="0" w:uiPriority="66" w:unhideWhenUsed="0"/>
+    <w:lsdException w:name="Medium Grid 1 Accent 2" w:semiHidden="0" w:uiPriority="67" w:unhideWhenUsed="0"/>
+    <w:lsdException w:name="Medium Grid 2 Accent 2" w:semiHidden="0" w:uiPriority="68" w:unhideWhenUsed="0"/>
+    <w:lsdException w:name="Medium Grid 3 Accent 2" w:semiHidden="0" w:uiPriority="69" w:unhideWhenUsed="0"/>
+    <w:lsdException w:name="Dark List Accent 2" w:semiHidden="0" w:uiPriority="70" w:unhideWhenUsed="0"/>
+    <w:lsdException w:name="Colorful Shading Accent 2" w:semiHidden="0" w:uiPriority="71" w:unhideWhenUsed="0"/>
+    <w:lsdException w:name="Colorful List Accent 2" w:semiHidden="0" w:uiPriority="72" w:unhideWhenUsed="0"/>
+    <w:lsdException w:name="Colorful Grid Accent 2" w:semiHidden="0" w:uiPriority="73" w:unhideWhenUsed="0"/>
+    <w:lsdException w:name="Light Shading Accent 3" w:semiHidden="0" w:uiPriority="60" w:unhideWhenUsed="0"/>
+    <w:lsdException w:name="Light List Accent 3" w:semiHidden="0" w:uiPriority="61" w:unhideWhenUsed="0"/>
+    <w:lsdException w:name="Light Grid Accent 3" w:semiHidden="0" w:uiPriority="62" w:unhideWhenUsed="0"/>
+    <w:lsdException w:name="Medium Shading 1 Accent 3" w:semiHidden="0" w:uiPriority="63" w:unhideWhenUsed="0"/>
+    <w:lsdException w:name="Medium Shading 2 Accent 3" w:semiHidden="0" w:uiPriority="64" w:unhideWhenUsed="0"/>
+    <w:lsdException w:name="Medium List 1 Accent 3" w:semiHidden="0" w:uiPriority="65" w:unhideWhenUsed="0"/>
+    <w:lsdException w:name="Medium List 2 Accent 3" w:semiHidden="0" w:uiPriority="66" w:unhideWhenUsed="0"/>
+    <w:lsdException w:name="Medium Grid 1 Accent 3" w:semiHidden="0" w:uiPriority="67" w:unhideWhenUsed="0"/>
+    <w:lsdException w:name="Medium Grid 2 Accent 3" w:semiHidden="0" w:uiPriority="68" w:unhideWhenUsed="0"/>
+    <w:lsdException w:name="Medium Grid 3 Accent 3" w:semiHidden="0" w:uiPriority="69" w:unhideWhenUsed="0"/>
+    <w:lsdException w:name="Dark List Accent 3" w:semiHidden="0" w:uiPriority="70" w:unhideWhenUsed="0"/>
+    <w:lsdException w:name="Colorful Shading Accent 3" w:semiHidden="0" w:uiPriority="71" w:unhideWhenUsed="0"/>
+    <w:lsdException w:name="Colorful List Accent 3" w:semiHidden="0" w:uiPriority="72" w:unhideWhenUsed="0"/>
+    <w:lsdException w:name="Colorful Grid Accent 3" w:semiHidden="0" w:uiPriority="73" w:unhideWhenUsed="0"/>
+    <w:lsdException w:name="Light Shading Accent 4" w:semiHidden="0" w:uiPriority="60" w:unhideWhenUsed="0"/>
+    <w:lsdException w:name="Light List Accent 4" w:semiHidden="0" w:uiPriority="61" w:unhideWhenUsed="0"/>
+    <w:lsdException w:name="Light Grid Accent 4" w:semiHidden="0" w:uiPriority="62" w:unhideWhenUsed="0"/>
+    <w:lsdException w:name="Medium Shading 1 Accent 4" w:semiHidden="0" w:uiPriority="63" w:unhideWhenUsed="0"/>
+    <w:lsdException w:name="Medium Shading 2 Accent 4" w:semiHidden="0" w:uiPriority="64" w:unhideWhenUsed="0"/>
+    <w:lsdException w:name="Medium List 1 Accent 4" w:semiHidden="0" w:uiPriority="65" w:unhideWhenUsed="0"/>
+    <w:lsdException w:name="Medium List 2 Accent 4" w:semiHidden="0" w:uiPriority="66" w:unhideWhenUsed="0"/>
+    <w:lsdException w:name="Medium Grid 1 Accent 4" w:semiHidden="0" w:uiPriority="67" w:unhideWhenUsed="0"/>
+    <w:lsdException w:name="Medium Grid 2 Accent 4" w:semiHidden="0" w:uiPriority="68" w:unhideWhenUsed="0"/>
+    <w:lsdException w:name="Medium Grid 3 Accent 4" w:semiHidden="0" w:uiPriority="69" w:unhideWhenUsed="0"/>
+    <w:lsdException w:name="Dark List Accent 4" w:semiHidden="0" w:uiPriority="70" w:unhideWhenUsed="0"/>
+    <w:lsdException w:name="Colorful Shading Accent 4" w:semiHidden="0" w:uiPriority="71" w:unhideWhenUsed="0"/>
+    <w:lsdException w:name="Colorful List Accent 4" w:semiHidden="0" w:uiPriority="72" w:unhideWhenUsed="0"/>
+    <w:lsdException w:name="Colorful Grid Accent 4" w:semiHidden="0" w:uiPriority="73" w:unhideWhenUsed="0"/>
+    <w:lsdException w:name="Light Shading Accent 5" w:semiHidden="0" w:uiPriority="60" w:unhideWhenUsed="0"/>
+    <w:lsdException w:name="Light List Accent 5" w:semiHidden="0" w:uiPriority="61" w:unhideWhenUsed="0"/>
+    <w:lsdException w:name="Light Grid Accent 5" w:semiHidden="0" w:uiPriority="62" w:unhideWhenUsed="0"/>
+    <w:lsdException w:name="Medium Shading 1 Accent 5" w:semiHidden="0" w:uiPriority="63" w:unhideWhenUsed="0"/>
+    <w:lsdException w:name="Medium Shading 2 Accent 5" w:semiHidden="0" w:uiPriority="64" w:unhideWhenUsed="0"/>
+    <w:lsdException w:name="Medium List 1 Accent 5" w:semiHidden="0" w:uiPriority="65" w:unhideWhenUsed="0"/>
+    <w:lsdException w:name="Medium List 2 Accent 5" w:semiHidden="0" w:uiPriority="66" w:unhideWhenUsed="0"/>
+    <w:lsdException w:name="Medium Grid 1 Accent 5" w:semiHidden="0" w:uiPriority="67" w:unhideWhenUsed="0"/>
+    <w:lsdException w:name="Medium Grid 2 Accent 5" w:semiHidden="0" w:uiPriority="68" w:unhideWhenUsed="0"/>
+    <w:lsdException w:name="Medium Grid 3 Accent 5" w:semiHidden="0" w:uiPriority="69" w:unhideWhenUsed="0"/>
+    <w:lsdException w:name="Dark List Accent 5" w:semiHidden="0" w:uiPriority="70" w:unhideWhenUsed="0"/>
+    <w:lsdException w:name="Colorful Shading Accent 5" w:semiHidden="0" w:uiPriority="71" w:unhideWhenUsed="0"/>
+    <w:lsdException w:name="Colorful List Accent 5" w:semiHidden="0" w:uiPriority="72" w:unhideWhenUsed="0"/>
+    <w:lsdException w:name="Colorful Grid Accent 5" w:semiHidden="0" w:uiPriority="73" w:unhideWhenUsed="0"/>
+    <w:lsdException w:name="Light Shading Accent 6" w:semiHidden="0" w:uiPriority="60" w:unhideWhenUsed="0"/>
+    <w:lsdException w:name="Light List Accent 6" w:semiHidden="0" w:uiPriority="61" w:unhideWhenUsed="0"/>
+    <w:lsdException w:name="Light Grid Accent 6" w:semiHidden="0" w:uiPriority="62" w:unhideWhenUsed="0"/>
+    <w:lsdException w:name="Medium Shading 1 Accent 6" w:semiHidden="0" w:uiPriority="63" w:unhideWhenUsed="0"/>
+    <w:lsdException w:name="Medium Shading 2 Accent 6" w:semiHidden="0" w:uiPriority="64" w:unhideWhenUsed="0"/>
+    <w:lsdException w:name="Medium List 1 Accent 6" w:semiHidden="0" w:uiPriority="65" w:unhideWhenUsed="0"/>
+    <w:lsdException w:name="Medium List 2 Accent 6" w:semiHidden="0" w:uiPriority="66" w:unhideWhenUsed="0"/>
+    <w:lsdException w:name="Medium Grid 1 Accent 6" w:semiHidden="0" w:uiPriority="67" w:unhideWhenUsed="0"/>
+    <w:lsdException w:name="Medium Grid 2 Accent 6" w:semiHidden="0" w:uiPriority="68" w:unhideWhenUsed="0"/>
+    <w:lsdException w:name="Medium Grid 3 Accent 6" w:semiHidden="0" w:uiPriority="69" w:unhideWhenUsed="0"/>
+    <w:lsdException w:name="Dark List Accent 6" w:semiHidden="0" w:uiPriority="70" w:unhideWhenUsed="0"/>
+    <w:lsdException w:name="Colorful Shading Accent 6" w:semiHidden="0" w:uiPriority="71" w:unhideWhenUsed="0"/>
+    <w:lsdException w:name="Colorful List Accent 6" w:semiHidden="0" w:uiPriority="72" w:unhideWhenUsed="0"/>
+    <w:lsdException w:name="Colorful Grid Accent 6" w:semiHidden="0" w:uiPriority="73" w:unhideWhenUsed="0"/>
+    <w:lsdException w:name="Subtle Emphasis" w:semiHidden="0" w:uiPriority="19" w:unhideWhenUsed="0" w:qFormat="1"/>
+    <w:lsdException w:name="Intense Emphasis" w:semiHidden="0" w:uiPriority="21" w:unhideWhenUsed="0" w:qFormat="1"/>
+    <w:lsdException w:name="Subtle Reference" w:semiHidden="0" w:uiPriority="31" w:unhideWhenUsed="0" w:qFormat="1"/>
+    <w:lsdException w:name="Intense Reference" w:semiHidden="0" w:uiPriority="32" w:unhideWhenUsed="0" w:qFormat="1"/>
+    <w:lsdException w:name="Book Title" w:semiHidden="0" w:uiPriority="33" w:unhideWhenUsed="0" w:qFormat="1"/>
+    <w:lsdException w:name="Bibliography" w:uiPriority="37"/>
+    <w:lsdException w:name="TOC Heading" w:uiPriority="39" w:qFormat="1"/>
   </w:latentStyles>
   <w:style w:type="paragraph" w:default="1" w:styleId="Normal">
     <w:name w:val="Normal"/>
@@ -19482,7 +21944,7 @@
   <a:extraClrSchemeLst/>
   <a:extLst>
     <a:ext uri="{05A4C25C-085E-4340-85A3-A5531E510DB2}">
-      <thm15:themeFamily xmlns:thm15="http://schemas.microsoft.com/office/thememl/2012/main" name="Office Theme" id="{62F939B6-93AF-4DB8-9C6B-D6C7DFDC589F}" vid="{4A3C46E8-61CC-4603-A589-7422A47A8E4A}"/>
+      <thm15:themeFamily xmlns="" xmlns:thm15="http://schemas.microsoft.com/office/thememl/2012/main" name="Office Theme" id="{62F939B6-93AF-4DB8-9C6B-D6C7DFDC589F}" vid="{4A3C46E8-61CC-4603-A589-7422A47A8E4A}"/>
     </a:ext>
   </a:extLst>
 </a:theme>

</xml_diff>

<commit_message>
--CuongDVT-- Sửa sơ đồ hoạt động và lược đồ tuần tự phần Rút tiền, tài liệu thiết kế phần mềm
</commit_message>
<xml_diff>
--- a/Documents/TLTKPM_Nhóm Trương Tiến Phúc.docx
+++ b/Documents/TLTKPM_Nhóm Trương Tiến Phúc.docx
@@ -1,6 +1,6 @@
 
 <file path=word/document.xml><?xml version="1.0" encoding="utf-8"?>
-<w:document xmlns:wpc="http://schemas.microsoft.com/office/word/2010/wordprocessingCanvas" xmlns:mc="http://schemas.openxmlformats.org/markup-compatibility/2006" xmlns:o="urn:schemas-microsoft-com:office:office" xmlns:r="http://schemas.openxmlformats.org/officeDocument/2006/relationships" xmlns:m="http://schemas.openxmlformats.org/officeDocument/2006/math" xmlns:v="urn:schemas-microsoft-com:vml" xmlns:wp14="http://schemas.microsoft.com/office/word/2010/wordprocessingDrawing" xmlns:wp="http://schemas.openxmlformats.org/drawingml/2006/wordprocessingDrawing" xmlns:w10="urn:schemas-microsoft-com:office:word" xmlns:w="http://schemas.openxmlformats.org/wordprocessingml/2006/main" xmlns:w14="http://schemas.microsoft.com/office/word/2010/wordml" xmlns:w15="http://schemas.microsoft.com/office/word/2012/wordml" xmlns:wpg="http://schemas.microsoft.com/office/word/2010/wordprocessingGroup" xmlns:wpi="http://schemas.microsoft.com/office/word/2010/wordprocessingInk" xmlns:wne="http://schemas.microsoft.com/office/word/2006/wordml" xmlns:wps="http://schemas.microsoft.com/office/word/2010/wordprocessingShape" mc:Ignorable="w14 w15 wp14">
+<w:document xmlns:wpc="http://schemas.microsoft.com/office/word/2010/wordprocessingCanvas" xmlns:mc="http://schemas.openxmlformats.org/markup-compatibility/2006" xmlns:o="urn:schemas-microsoft-com:office:office" xmlns:r="http://schemas.openxmlformats.org/officeDocument/2006/relationships" xmlns:m="http://schemas.openxmlformats.org/officeDocument/2006/math" xmlns:v="urn:schemas-microsoft-com:vml" xmlns:wp14="http://schemas.microsoft.com/office/word/2010/wordprocessingDrawing" xmlns:wp="http://schemas.openxmlformats.org/drawingml/2006/wordprocessingDrawing" xmlns:w10="urn:schemas-microsoft-com:office:word" xmlns:w="http://schemas.openxmlformats.org/wordprocessingml/2006/main" xmlns:w14="http://schemas.microsoft.com/office/word/2010/wordml" xmlns:wpg="http://schemas.microsoft.com/office/word/2010/wordprocessingGroup" xmlns:wpi="http://schemas.microsoft.com/office/word/2010/wordprocessingInk" xmlns:wne="http://schemas.microsoft.com/office/word/2006/wordml" xmlns:wps="http://schemas.microsoft.com/office/word/2010/wordprocessingShape" mc:Ignorable="w14 wp14">
   <w:body>
     <w:p>
       <w:pPr>
@@ -36,7 +36,7 @@
                     </pic:cNvPicPr>
                   </pic:nvPicPr>
                   <pic:blipFill>
-                    <a:blip r:embed="rId7">
+                    <a:blip r:embed="rId8">
                       <a:extLst>
                         <a:ext uri="{28A0092B-C50C-407E-A947-70E740481C1C}">
                           <a14:useLocalDpi xmlns:a14="http://schemas.microsoft.com/office/drawing/2010/main" val="0"/>
@@ -3845,8 +3845,6 @@
         </w:rPr>
         <w:t>05/04/2015</w:t>
       </w:r>
-      <w:bookmarkStart w:id="0" w:name="_GoBack"/>
-      <w:bookmarkEnd w:id="0"/>
       <w:r>
         <w:rPr>
           <w:sz w:val="24"/>
@@ -6528,7 +6526,7 @@
           <w:szCs w:val="24"/>
         </w:rPr>
       </w:pPr>
-      <w:bookmarkStart w:id="1" w:name="_Toc322290205"/>
+      <w:bookmarkStart w:id="0" w:name="_Toc322290205"/>
       <w:r>
         <w:rPr>
           <w:szCs w:val="24"/>
@@ -6536,91 +6534,91 @@
         <w:lastRenderedPageBreak/>
         <w:t>1. GIỚI THIỆU</w:t>
       </w:r>
+      <w:bookmarkEnd w:id="0"/>
+    </w:p>
+    <w:p>
+      <w:pPr>
+        <w:pStyle w:val="Heading2"/>
+        <w:rPr>
+          <w:rFonts w:eastAsia="MS Mincho"/>
+          <w:szCs w:val="24"/>
+        </w:rPr>
+      </w:pPr>
+      <w:bookmarkStart w:id="1" w:name="_Toc322290206"/>
+      <w:r>
+        <w:rPr>
+          <w:szCs w:val="24"/>
+        </w:rPr>
+        <w:t>1.1. Mục đích tài liệu</w:t>
+      </w:r>
+      <w:bookmarkStart w:id="2" w:name="_Toc322290207"/>
       <w:bookmarkEnd w:id="1"/>
+      <w:r>
+        <w:rPr>
+          <w:rFonts w:eastAsia="MS Mincho"/>
+          <w:szCs w:val="24"/>
+        </w:rPr>
+        <w:t xml:space="preserve"> </w:t>
+      </w:r>
+    </w:p>
+    <w:p>
+      <w:pPr>
+        <w:jc w:val="left"/>
+        <w:rPr>
+          <w:sz w:val="24"/>
+          <w:szCs w:val="24"/>
+        </w:rPr>
+      </w:pPr>
+      <w:r>
+        <w:rPr>
+          <w:sz w:val="24"/>
+          <w:szCs w:val="24"/>
+        </w:rPr>
+        <w:t>Tài liệu này cung cấp cái nhìn chi tiết hơn về mặt kỹ thuật trong việc thực hiện các chức năng của một hệ thống máy rút tiền ATM, sử dụng một số loại sơ đồ kiến trúc khác nhau để từ đó mô tả một cách chi tiết cá thành phần khác nhau của hệ thống. Tài liệu này cũng sẽ mô tả một cách chi tiết về cách xây dựng ứng dụng trên nền tảng .Net Framework với ngôn ngữ sử dụng là C#.</w:t>
+      </w:r>
     </w:p>
     <w:p>
       <w:pPr>
         <w:pStyle w:val="Heading2"/>
         <w:rPr>
-          <w:rFonts w:eastAsia="MS Mincho"/>
-          <w:szCs w:val="24"/>
-        </w:rPr>
-      </w:pPr>
-      <w:bookmarkStart w:id="2" w:name="_Toc322290206"/>
-      <w:r>
-        <w:rPr>
-          <w:szCs w:val="24"/>
-        </w:rPr>
-        <w:t>1.1. Mục đích tài liệu</w:t>
-      </w:r>
-      <w:bookmarkStart w:id="3" w:name="_Toc322290207"/>
+          <w:szCs w:val="24"/>
+        </w:rPr>
+      </w:pPr>
+      <w:r>
+        <w:rPr>
+          <w:szCs w:val="24"/>
+        </w:rPr>
+        <w:t xml:space="preserve">Mục đích cao nhất của tài liệu này là để mô tả kiến trúc hệ thống ở mức cao, trong đó hệ thống là một tập hợp của một tập hợp các chức năng được kết hợp lại với nhau, cùng với đó là việc tích hợp vào hệ thống các công nghệ thích hợp cho từng lớp. </w:t>
+      </w:r>
+    </w:p>
+    <w:p>
+      <w:pPr>
+        <w:pStyle w:val="Heading2"/>
+        <w:rPr>
+          <w:szCs w:val="24"/>
+        </w:rPr>
+      </w:pPr>
+      <w:r>
+        <w:rPr>
+          <w:szCs w:val="24"/>
+        </w:rPr>
+        <w:t xml:space="preserve">1.2. Phạm </w:t>
+      </w:r>
+      <w:proofErr w:type="gramStart"/>
+      <w:r>
+        <w:rPr>
+          <w:szCs w:val="24"/>
+        </w:rPr>
+        <w:t>vi</w:t>
+      </w:r>
+      <w:proofErr w:type="gramEnd"/>
+      <w:r>
+        <w:rPr>
+          <w:szCs w:val="24"/>
+        </w:rPr>
+        <w:t xml:space="preserve"> tài liệu</w:t>
+      </w:r>
       <w:bookmarkEnd w:id="2"/>
-      <w:r>
-        <w:rPr>
-          <w:rFonts w:eastAsia="MS Mincho"/>
-          <w:szCs w:val="24"/>
-        </w:rPr>
-        <w:t xml:space="preserve"> </w:t>
-      </w:r>
-    </w:p>
-    <w:p>
-      <w:pPr>
-        <w:jc w:val="left"/>
-        <w:rPr>
-          <w:sz w:val="24"/>
-          <w:szCs w:val="24"/>
-        </w:rPr>
-      </w:pPr>
-      <w:r>
-        <w:rPr>
-          <w:sz w:val="24"/>
-          <w:szCs w:val="24"/>
-        </w:rPr>
-        <w:t>Tài liệu này cung cấp cái nhìn chi tiết hơn về mặt kỹ thuật trong việc thực hiện các chức năng của một hệ thống máy rút tiền ATM, sử dụng một số loại sơ đồ kiến trúc khác nhau để từ đó mô tả một cách chi tiết cá thành phần khác nhau của hệ thống. Tài liệu này cũng sẽ mô tả một cách chi tiết về cách xây dựng ứng dụng trên nền tảng .Net Framework với ngôn ngữ sử dụng là C#.</w:t>
-      </w:r>
-    </w:p>
-    <w:p>
-      <w:pPr>
-        <w:pStyle w:val="Heading2"/>
-        <w:rPr>
-          <w:szCs w:val="24"/>
-        </w:rPr>
-      </w:pPr>
-      <w:r>
-        <w:rPr>
-          <w:szCs w:val="24"/>
-        </w:rPr>
-        <w:t xml:space="preserve">Mục đích cao nhất của tài liệu này là để mô tả kiến trúc hệ thống ở mức cao, trong đó hệ thống là một tập hợp của một tập hợp các chức năng được kết hợp lại với nhau, cùng với đó là việc tích hợp vào hệ thống các công nghệ thích hợp cho từng lớp. </w:t>
-      </w:r>
-    </w:p>
-    <w:p>
-      <w:pPr>
-        <w:pStyle w:val="Heading2"/>
-        <w:rPr>
-          <w:szCs w:val="24"/>
-        </w:rPr>
-      </w:pPr>
-      <w:r>
-        <w:rPr>
-          <w:szCs w:val="24"/>
-        </w:rPr>
-        <w:t xml:space="preserve">1.2. Phạm </w:t>
-      </w:r>
-      <w:proofErr w:type="gramStart"/>
-      <w:r>
-        <w:rPr>
-          <w:szCs w:val="24"/>
-        </w:rPr>
-        <w:t>vi</w:t>
-      </w:r>
-      <w:proofErr w:type="gramEnd"/>
-      <w:r>
-        <w:rPr>
-          <w:szCs w:val="24"/>
-        </w:rPr>
-        <w:t xml:space="preserve"> tài liệu</w:t>
-      </w:r>
-      <w:bookmarkEnd w:id="3"/>
     </w:p>
     <w:p>
       <w:pPr>
@@ -6756,14 +6754,14 @@
           <w:szCs w:val="24"/>
         </w:rPr>
       </w:pPr>
-      <w:bookmarkStart w:id="4" w:name="_Toc322290208"/>
+      <w:bookmarkStart w:id="3" w:name="_Toc322290208"/>
       <w:r>
         <w:rPr>
           <w:szCs w:val="24"/>
         </w:rPr>
         <w:t>1.3. Thuật ngữ và các từ viết tắt</w:t>
       </w:r>
-      <w:bookmarkEnd w:id="4"/>
+      <w:bookmarkEnd w:id="3"/>
     </w:p>
     <w:tbl>
       <w:tblPr>
@@ -7332,7 +7330,7 @@
           <w:szCs w:val="24"/>
         </w:rPr>
       </w:pPr>
-      <w:bookmarkStart w:id="5" w:name="_Toc322290209"/>
+      <w:bookmarkStart w:id="4" w:name="_Toc322290209"/>
     </w:p>
     <w:p>
       <w:pPr>
@@ -7355,7 +7353,7 @@
         </w:rPr>
         <w:t>1.4. Tài liệu tham khảo</w:t>
       </w:r>
-      <w:bookmarkEnd w:id="5"/>
+      <w:bookmarkEnd w:id="4"/>
     </w:p>
     <w:tbl>
       <w:tblPr>
@@ -7693,14 +7691,14 @@
           <w:szCs w:val="24"/>
         </w:rPr>
       </w:pPr>
-      <w:bookmarkStart w:id="6" w:name="_Toc322290210"/>
+      <w:bookmarkStart w:id="5" w:name="_Toc322290210"/>
       <w:r>
         <w:rPr>
           <w:szCs w:val="24"/>
         </w:rPr>
         <w:t>1.5. Mô tả tài liệu</w:t>
       </w:r>
-      <w:bookmarkEnd w:id="6"/>
+      <w:bookmarkEnd w:id="5"/>
     </w:p>
     <w:p>
       <w:pPr>
@@ -7996,7 +7994,7 @@
           <w:szCs w:val="24"/>
         </w:rPr>
       </w:pPr>
-      <w:bookmarkStart w:id="7" w:name="_Toc322290211"/>
+      <w:bookmarkStart w:id="6" w:name="_Toc322290211"/>
       <w:r>
         <w:rPr>
           <w:szCs w:val="24"/>
@@ -8004,42 +8002,42 @@
         <w:lastRenderedPageBreak/>
         <w:t>2. TỔNG QUAN VỀ PHẦN MỀM</w:t>
       </w:r>
+      <w:bookmarkEnd w:id="6"/>
+    </w:p>
+    <w:p>
+      <w:pPr>
+        <w:pStyle w:val="Heading2"/>
+        <w:rPr>
+          <w:szCs w:val="24"/>
+        </w:rPr>
+      </w:pPr>
+      <w:bookmarkStart w:id="7" w:name="_Toc356850047"/>
+      <w:bookmarkStart w:id="8" w:name="_Toc414290187"/>
+      <w:bookmarkStart w:id="9" w:name="_Toc415901105"/>
+      <w:bookmarkStart w:id="10" w:name="_Toc322290212"/>
+      <w:r>
+        <w:rPr>
+          <w:szCs w:val="24"/>
+        </w:rPr>
+        <w:t xml:space="preserve">2.1. Yêu cầu </w:t>
+      </w:r>
+      <w:proofErr w:type="gramStart"/>
+      <w:r>
+        <w:rPr>
+          <w:szCs w:val="24"/>
+        </w:rPr>
+        <w:t>chung</w:t>
+      </w:r>
+      <w:proofErr w:type="gramEnd"/>
+      <w:r>
+        <w:rPr>
+          <w:szCs w:val="24"/>
+        </w:rPr>
+        <w:t xml:space="preserve"> của phần mềm</w:t>
+      </w:r>
       <w:bookmarkEnd w:id="7"/>
-    </w:p>
-    <w:p>
-      <w:pPr>
-        <w:pStyle w:val="Heading2"/>
-        <w:rPr>
-          <w:szCs w:val="24"/>
-        </w:rPr>
-      </w:pPr>
-      <w:bookmarkStart w:id="8" w:name="_Toc356850047"/>
-      <w:bookmarkStart w:id="9" w:name="_Toc414290187"/>
-      <w:bookmarkStart w:id="10" w:name="_Toc415901105"/>
-      <w:bookmarkStart w:id="11" w:name="_Toc322290212"/>
-      <w:r>
-        <w:rPr>
-          <w:szCs w:val="24"/>
-        </w:rPr>
-        <w:t xml:space="preserve">2.1. Yêu cầu </w:t>
-      </w:r>
-      <w:proofErr w:type="gramStart"/>
-      <w:r>
-        <w:rPr>
-          <w:szCs w:val="24"/>
-        </w:rPr>
-        <w:t>chung</w:t>
-      </w:r>
-      <w:proofErr w:type="gramEnd"/>
-      <w:r>
-        <w:rPr>
-          <w:szCs w:val="24"/>
-        </w:rPr>
-        <w:t xml:space="preserve"> của phần mềm</w:t>
-      </w:r>
       <w:bookmarkEnd w:id="8"/>
       <w:bookmarkEnd w:id="9"/>
-      <w:bookmarkEnd w:id="10"/>
     </w:p>
     <w:p>
       <w:pPr>
@@ -8048,14 +8046,14 @@
           <w:szCs w:val="24"/>
         </w:rPr>
       </w:pPr>
-      <w:bookmarkStart w:id="12" w:name="_Toc415901106"/>
+      <w:bookmarkStart w:id="11" w:name="_Toc415901106"/>
       <w:r>
         <w:rPr>
           <w:szCs w:val="24"/>
         </w:rPr>
         <w:t>Yêu cầu của khách hàng:</w:t>
       </w:r>
-      <w:bookmarkEnd w:id="12"/>
+      <w:bookmarkEnd w:id="11"/>
     </w:p>
     <w:p>
       <w:pPr>
@@ -8403,9 +8401,9 @@
           <w:szCs w:val="24"/>
         </w:rPr>
       </w:pPr>
-      <w:bookmarkStart w:id="13" w:name="_Toc356850048"/>
-      <w:bookmarkStart w:id="14" w:name="_Toc414290188"/>
-      <w:bookmarkStart w:id="15" w:name="_Toc415901107"/>
+      <w:bookmarkStart w:id="12" w:name="_Toc356850048"/>
+      <w:bookmarkStart w:id="13" w:name="_Toc414290188"/>
+      <w:bookmarkStart w:id="14" w:name="_Toc415901107"/>
       <w:r>
         <w:rPr>
           <w:szCs w:val="24"/>
@@ -8413,9 +8411,9 @@
         <w:lastRenderedPageBreak/>
         <w:t>2.2. Mục tiêu của phần mềm</w:t>
       </w:r>
+      <w:bookmarkEnd w:id="12"/>
       <w:bookmarkEnd w:id="13"/>
       <w:bookmarkEnd w:id="14"/>
-      <w:bookmarkEnd w:id="15"/>
     </w:p>
     <w:p>
       <w:pPr>
@@ -8441,18 +8439,18 @@
           <w:szCs w:val="24"/>
         </w:rPr>
       </w:pPr>
-      <w:bookmarkStart w:id="16" w:name="_Toc356850049"/>
-      <w:bookmarkStart w:id="17" w:name="_Toc414290189"/>
-      <w:bookmarkStart w:id="18" w:name="_Toc415901108"/>
+      <w:bookmarkStart w:id="15" w:name="_Toc356850049"/>
+      <w:bookmarkStart w:id="16" w:name="_Toc414290189"/>
+      <w:bookmarkStart w:id="17" w:name="_Toc415901108"/>
       <w:r>
         <w:rPr>
           <w:szCs w:val="24"/>
         </w:rPr>
         <w:t>2.3. Đối tượng người dùng</w:t>
       </w:r>
+      <w:bookmarkEnd w:id="15"/>
       <w:bookmarkEnd w:id="16"/>
       <w:bookmarkEnd w:id="17"/>
-      <w:bookmarkEnd w:id="18"/>
     </w:p>
     <w:p>
       <w:pPr>
@@ -8522,7 +8520,7 @@
         <w:lastRenderedPageBreak/>
         <w:t>3. THIẾT KẾ KIẾN TRÚC PHẦN MỀM</w:t>
       </w:r>
-      <w:bookmarkEnd w:id="11"/>
+      <w:bookmarkEnd w:id="10"/>
     </w:p>
     <w:p>
       <w:pPr>
@@ -8531,14 +8529,14 @@
           <w:szCs w:val="24"/>
         </w:rPr>
       </w:pPr>
-      <w:bookmarkStart w:id="19" w:name="_Toc322290213"/>
+      <w:bookmarkStart w:id="18" w:name="_Toc322290213"/>
       <w:r>
         <w:rPr>
           <w:szCs w:val="24"/>
         </w:rPr>
         <w:t>3.1. Mô hình kiến trúc</w:t>
       </w:r>
-      <w:bookmarkEnd w:id="19"/>
+      <w:bookmarkEnd w:id="18"/>
     </w:p>
     <w:p>
       <w:pPr>
@@ -8656,9 +8654,9 @@
             <o:lock v:ext="edit" aspectratio="t"/>
           </v:shapetype>
           <v:shape id="_x0000_i1025" type="#_x0000_t75" style="width:234pt;height:467.25pt" o:ole="">
-            <v:imagedata r:id="rId8" o:title=""/>
+            <v:imagedata r:id="rId9" o:title=""/>
           </v:shape>
-          <o:OLEObject Type="Embed" ProgID="Visio.Drawing.15" ShapeID="_x0000_i1025" DrawAspect="Content" ObjectID="_1489774700" r:id="rId9"/>
+          <o:OLEObject Type="Embed" ProgID="Visio.Drawing.15" ShapeID="_x0000_i1025" DrawAspect="Content" ObjectID="_1489778032" r:id="rId10"/>
         </w:object>
       </w:r>
     </w:p>
@@ -8726,9 +8724,9 @@
         </w:rPr>
         <w:object w:dxaOrig="11971" w:dyaOrig="9065">
           <v:shape id="_x0000_i1026" type="#_x0000_t75" style="width:487.5pt;height:369.75pt" o:ole="">
-            <v:imagedata r:id="rId10" o:title=""/>
+            <v:imagedata r:id="rId11" o:title=""/>
           </v:shape>
-          <o:OLEObject Type="Embed" ProgID="Visio.Drawing.11" ShapeID="_x0000_i1026" DrawAspect="Content" ObjectID="_1489774701" r:id="rId11"/>
+          <o:OLEObject Type="Embed" ProgID="Visio.Drawing.11" ShapeID="_x0000_i1026" DrawAspect="Content" ObjectID="_1489778033" r:id="rId12"/>
         </w:object>
       </w:r>
     </w:p>
@@ -9429,7 +9427,7 @@
           <w:szCs w:val="24"/>
         </w:rPr>
       </w:pPr>
-      <w:bookmarkStart w:id="20" w:name="_Toc322290214"/>
+      <w:bookmarkStart w:id="19" w:name="_Toc322290214"/>
       <w:r>
         <w:rPr>
           <w:szCs w:val="24"/>
@@ -9442,7 +9440,7 @@
         </w:rPr>
         <w:t>Mô tả kiến trúc</w:t>
       </w:r>
-      <w:bookmarkEnd w:id="20"/>
+      <w:bookmarkEnd w:id="19"/>
     </w:p>
     <w:p>
       <w:pPr>
@@ -10054,7 +10052,7 @@
           <w:szCs w:val="24"/>
         </w:rPr>
       </w:pPr>
-      <w:bookmarkStart w:id="21" w:name="_Toc322290215"/>
+      <w:bookmarkStart w:id="20" w:name="_Toc322290215"/>
       <w:r>
         <w:rPr>
           <w:szCs w:val="24"/>
@@ -10062,29 +10060,29 @@
         <w:lastRenderedPageBreak/>
         <w:t>4. THIẾT KẾ DỮ LIỆU</w:t>
       </w:r>
+      <w:bookmarkEnd w:id="20"/>
+      <w:r>
+        <w:rPr>
+          <w:szCs w:val="24"/>
+        </w:rPr>
+        <w:t xml:space="preserve"> (ThứLV)</w:t>
+      </w:r>
+    </w:p>
+    <w:p>
+      <w:pPr>
+        <w:pStyle w:val="Heading2"/>
+        <w:rPr>
+          <w:szCs w:val="24"/>
+        </w:rPr>
+      </w:pPr>
+      <w:bookmarkStart w:id="21" w:name="_Toc322290216"/>
+      <w:r>
+        <w:rPr>
+          <w:szCs w:val="24"/>
+        </w:rPr>
+        <w:t>4.1. Mô tả dữ liệu</w:t>
+      </w:r>
       <w:bookmarkEnd w:id="21"/>
-      <w:r>
-        <w:rPr>
-          <w:szCs w:val="24"/>
-        </w:rPr>
-        <w:t xml:space="preserve"> (ThứLV)</w:t>
-      </w:r>
-    </w:p>
-    <w:p>
-      <w:pPr>
-        <w:pStyle w:val="Heading2"/>
-        <w:rPr>
-          <w:szCs w:val="24"/>
-        </w:rPr>
-      </w:pPr>
-      <w:bookmarkStart w:id="22" w:name="_Toc322290216"/>
-      <w:r>
-        <w:rPr>
-          <w:szCs w:val="24"/>
-        </w:rPr>
-        <w:t>4.1. Mô tả dữ liệu</w:t>
-      </w:r>
-      <w:bookmarkEnd w:id="22"/>
     </w:p>
     <w:p>
       <w:pPr>
@@ -10110,7 +10108,7 @@
           <w:szCs w:val="24"/>
         </w:rPr>
       </w:pPr>
-      <w:bookmarkStart w:id="23" w:name="_Toc322290218"/>
+      <w:bookmarkStart w:id="22" w:name="_Toc322290218"/>
       <w:r>
         <w:rPr>
           <w:szCs w:val="24"/>
@@ -10902,14 +10900,14 @@
           <w:szCs w:val="24"/>
         </w:rPr>
       </w:pPr>
-      <w:bookmarkStart w:id="24" w:name="_Toc322290217"/>
+      <w:bookmarkStart w:id="23" w:name="_Toc322290217"/>
       <w:r>
         <w:rPr>
           <w:szCs w:val="24"/>
         </w:rPr>
         <w:t>4.2. Từ điển dữ liệu</w:t>
       </w:r>
-      <w:bookmarkEnd w:id="24"/>
+      <w:bookmarkEnd w:id="23"/>
     </w:p>
     <w:p>
       <w:pPr>
@@ -10958,7 +10956,7 @@
         <w:lastRenderedPageBreak/>
         <w:t xml:space="preserve">5. THIẾT KẾ CÁC </w:t>
       </w:r>
-      <w:bookmarkEnd w:id="23"/>
+      <w:bookmarkEnd w:id="22"/>
       <w:r>
         <w:rPr>
           <w:szCs w:val="24"/>
@@ -10973,15 +10971,15 @@
           <w:szCs w:val="24"/>
         </w:rPr>
       </w:pPr>
-      <w:bookmarkStart w:id="25" w:name="_Toc322290219"/>
-      <w:bookmarkStart w:id="26" w:name="_Toc322290220"/>
+      <w:bookmarkStart w:id="24" w:name="_Toc322290219"/>
+      <w:bookmarkStart w:id="25" w:name="_Toc322290220"/>
       <w:r>
         <w:rPr>
           <w:szCs w:val="24"/>
         </w:rPr>
         <w:t>5</w:t>
       </w:r>
-      <w:bookmarkEnd w:id="25"/>
+      <w:bookmarkEnd w:id="24"/>
       <w:r>
         <w:rPr>
           <w:szCs w:val="24"/>
@@ -11595,7 +11593,7 @@
                     </pic:cNvPicPr>
                   </pic:nvPicPr>
                   <pic:blipFill>
-                    <a:blip r:embed="rId12">
+                    <a:blip r:embed="rId13">
                       <a:extLst>
                         <a:ext uri="{28A0092B-C50C-407E-A947-70E740481C1C}">
                           <a14:useLocalDpi xmlns:a14="http://schemas.microsoft.com/office/drawing/2010/main" val="0"/>
@@ -11681,7 +11679,7 @@
                     </pic:cNvPicPr>
                   </pic:nvPicPr>
                   <pic:blipFill>
-                    <a:blip r:embed="rId13">
+                    <a:blip r:embed="rId14">
                       <a:extLst>
                         <a:ext uri="{28A0092B-C50C-407E-A947-70E740481C1C}">
                           <a14:useLocalDpi xmlns:a14="http://schemas.microsoft.com/office/drawing/2010/main" val="0"/>
@@ -13277,9 +13275,9 @@
         </w:rPr>
         <w:object w:dxaOrig="9715" w:dyaOrig="10987">
           <v:shape id="_x0000_i1027" type="#_x0000_t75" style="width:468pt;height:434.25pt" o:ole="">
-            <v:imagedata r:id="rId14" o:title=""/>
+            <v:imagedata r:id="rId15" o:title=""/>
           </v:shape>
-          <o:OLEObject Type="Embed" ProgID="Visio.Drawing.11" ShapeID="_x0000_i1027" DrawAspect="Content" ObjectID="_1489774702" r:id="rId15"/>
+          <o:OLEObject Type="Embed" ProgID="Visio.Drawing.11" ShapeID="_x0000_i1027" DrawAspect="Content" ObjectID="_1489778034" r:id="rId16"/>
         </w:object>
       </w:r>
     </w:p>
@@ -13496,9 +13494,9 @@
         </w:rPr>
         <w:object w:dxaOrig="10284" w:dyaOrig="5834">
           <v:shape id="_x0000_i1028" type="#_x0000_t75" style="width:488.25pt;height:276.75pt" o:ole="">
-            <v:imagedata r:id="rId16" o:title=""/>
+            <v:imagedata r:id="rId17" o:title=""/>
           </v:shape>
-          <o:OLEObject Type="Embed" ProgID="Visio.Drawing.11" ShapeID="_x0000_i1028" DrawAspect="Content" ObjectID="_1489774703" r:id="rId17"/>
+          <o:OLEObject Type="Embed" ProgID="Visio.Drawing.11" ShapeID="_x0000_i1028" DrawAspect="Content" ObjectID="_1489778035" r:id="rId18"/>
         </w:object>
       </w:r>
     </w:p>
@@ -13538,9 +13536,9 @@
       <w:r>
         <w:object w:dxaOrig="9616" w:dyaOrig="6240">
           <v:shape id="_x0000_i1029" type="#_x0000_t75" style="width:480pt;height:312pt" o:ole="">
-            <v:imagedata r:id="rId18" o:title=""/>
+            <v:imagedata r:id="rId19" o:title=""/>
           </v:shape>
-          <o:OLEObject Type="Embed" ProgID="Visio.Drawing.15" ShapeID="_x0000_i1029" DrawAspect="Content" ObjectID="_1489774704" r:id="rId19"/>
+          <o:OLEObject Type="Embed" ProgID="Visio.Drawing.15" ShapeID="_x0000_i1029" DrawAspect="Content" ObjectID="_1489778036" r:id="rId20"/>
         </w:object>
       </w:r>
     </w:p>
@@ -14098,7 +14096,7 @@
                     </pic:cNvPicPr>
                   </pic:nvPicPr>
                   <pic:blipFill>
-                    <a:blip r:embed="rId20">
+                    <a:blip r:embed="rId21">
                       <a:extLst>
                         <a:ext uri="{28A0092B-C50C-407E-A947-70E740481C1C}">
                           <a14:useLocalDpi xmlns:a14="http://schemas.microsoft.com/office/drawing/2010/main" val="0"/>
@@ -14717,7 +14715,7 @@
                           <pic:cNvPicPr/>
                         </pic:nvPicPr>
                         <pic:blipFill>
-                          <a:blip r:embed="rId21"/>
+                          <a:blip r:embed="rId22"/>
                           <a:stretch>
                             <a:fillRect/>
                           </a:stretch>
@@ -15747,9 +15745,9 @@
         </w:rPr>
         <w:object w:dxaOrig="11297" w:dyaOrig="11023">
           <v:shape id="_x0000_i1030" type="#_x0000_t75" style="width:468pt;height:456pt" o:ole="">
-            <v:imagedata r:id="rId22" o:title=""/>
+            <v:imagedata r:id="rId23" o:title=""/>
           </v:shape>
-          <o:OLEObject Type="Embed" ProgID="Visio.Drawing.11" ShapeID="_x0000_i1030" DrawAspect="Content" ObjectID="_1489774705" r:id="rId23"/>
+          <o:OLEObject Type="Embed" ProgID="Visio.Drawing.11" ShapeID="_x0000_i1030" DrawAspect="Content" ObjectID="_1489778037" r:id="rId24"/>
         </w:object>
       </w:r>
     </w:p>
@@ -15961,9 +15959,9 @@
         </w:rPr>
         <w:object w:dxaOrig="10299" w:dyaOrig="6068">
           <v:shape id="_x0000_i1031" type="#_x0000_t75" style="width:486.75pt;height:286.5pt" o:ole="">
-            <v:imagedata r:id="rId24" o:title=""/>
+            <v:imagedata r:id="rId25" o:title=""/>
           </v:shape>
-          <o:OLEObject Type="Embed" ProgID="Visio.Drawing.11" ShapeID="_x0000_i1031" DrawAspect="Content" ObjectID="_1489774706" r:id="rId25"/>
+          <o:OLEObject Type="Embed" ProgID="Visio.Drawing.11" ShapeID="_x0000_i1031" DrawAspect="Content" ObjectID="_1489778038" r:id="rId26"/>
         </w:object>
       </w:r>
     </w:p>
@@ -16003,13 +16001,13 @@
       <w:r>
         <w:object w:dxaOrig="9616" w:dyaOrig="6240">
           <v:shape id="_x0000_i1032" type="#_x0000_t75" style="width:480pt;height:312pt" o:ole="">
-            <v:imagedata r:id="rId26" o:title=""/>
+            <v:imagedata r:id="rId27" o:title=""/>
           </v:shape>
-          <o:OLEObject Type="Embed" ProgID="Visio.Drawing.15" ShapeID="_x0000_i1032" DrawAspect="Content" ObjectID="_1489774707" r:id="rId27"/>
+          <o:OLEObject Type="Embed" ProgID="Visio.Drawing.15" ShapeID="_x0000_i1032" DrawAspect="Content" ObjectID="_1489778039" r:id="rId28"/>
         </w:object>
       </w:r>
     </w:p>
-    <w:bookmarkEnd w:id="26"/>
+    <w:bookmarkEnd w:id="25"/>
     <w:p>
       <w:pPr>
         <w:pStyle w:val="Heading2"/>
@@ -16556,7 +16554,7 @@
                     </pic:cNvPicPr>
                   </pic:nvPicPr>
                   <pic:blipFill>
-                    <a:blip r:embed="rId28">
+                    <a:blip r:embed="rId29">
                       <a:extLst>
                         <a:ext uri="{28A0092B-C50C-407E-A947-70E740481C1C}">
                           <a14:useLocalDpi xmlns:a14="http://schemas.microsoft.com/office/drawing/2010/main" val="0"/>
@@ -18147,10 +18145,10 @@
           <w:szCs w:val="24"/>
         </w:rPr>
         <w:object w:dxaOrig="9715" w:dyaOrig="10987">
-          <v:shape id="_x0000_i1041" type="#_x0000_t75" style="width:6in;height:401.25pt" o:ole="">
-            <v:imagedata r:id="rId29" o:title=""/>
+          <v:shape id="_x0000_i1033" type="#_x0000_t75" style="width:6in;height:401.25pt" o:ole="">
+            <v:imagedata r:id="rId30" o:title=""/>
           </v:shape>
-          <o:OLEObject Type="Embed" ProgID="Visio.Drawing.11" ShapeID="_x0000_i1041" DrawAspect="Content" ObjectID="_1489774708" r:id="rId30"/>
+          <o:OLEObject Type="Embed" ProgID="Visio.Drawing.11" ShapeID="_x0000_i1033" DrawAspect="Content" ObjectID="_1489778040" r:id="rId31"/>
         </w:object>
       </w:r>
     </w:p>
@@ -18377,7 +18375,7 @@
                     </pic:cNvPicPr>
                   </pic:nvPicPr>
                   <pic:blipFill>
-                    <a:blip r:embed="rId31">
+                    <a:blip r:embed="rId32">
                       <a:extLst>
                         <a:ext uri="{28A0092B-C50C-407E-A947-70E740481C1C}">
                           <a14:useLocalDpi xmlns:a14="http://schemas.microsoft.com/office/drawing/2010/main" val="0"/>
@@ -18443,10 +18441,10 @@
       </w:pPr>
       <w:r>
         <w:object w:dxaOrig="11551" w:dyaOrig="10201">
-          <v:shape id="_x0000_i1042" type="#_x0000_t75" style="width:498.75pt;height:440.25pt" o:ole="">
-            <v:imagedata r:id="rId32" o:title=""/>
+          <v:shape id="_x0000_i1034" type="#_x0000_t75" style="width:498.75pt;height:440.25pt" o:ole="">
+            <v:imagedata r:id="rId33" o:title=""/>
           </v:shape>
-          <o:OLEObject Type="Embed" ProgID="Visio.Drawing.15" ShapeID="_x0000_i1042" DrawAspect="Content" ObjectID="_1489774709" r:id="rId33"/>
+          <o:OLEObject Type="Embed" ProgID="Visio.Drawing.15" ShapeID="_x0000_i1034" DrawAspect="Content" ObjectID="_1489778041" r:id="rId34"/>
         </w:object>
       </w:r>
     </w:p>
@@ -19109,7 +19107,7 @@
                     </pic:cNvPicPr>
                   </pic:nvPicPr>
                   <pic:blipFill>
-                    <a:blip r:embed="rId34">
+                    <a:blip r:embed="rId35">
                       <a:extLst>
                         <a:ext uri="{28A0092B-C50C-407E-A947-70E740481C1C}">
                           <a14:useLocalDpi xmlns:a14="http://schemas.microsoft.com/office/drawing/2010/main" val="0"/>
@@ -20739,7 +20737,7 @@
                     </pic:cNvPicPr>
                   </pic:nvPicPr>
                   <pic:blipFill>
-                    <a:blip r:embed="rId35">
+                    <a:blip r:embed="rId36">
                       <a:extLst>
                         <a:ext uri="{28A0092B-C50C-407E-A947-70E740481C1C}">
                           <a14:useLocalDpi xmlns:a14="http://schemas.microsoft.com/office/drawing/2010/main" val="0"/>
@@ -22262,6 +22260,7 @@
           <w:u w:val="single"/>
         </w:rPr>
       </w:pPr>
+      <w:proofErr w:type="gramStart"/>
       <w:r>
         <w:rPr>
           <w:b/>
@@ -22269,12 +22268,24 @@
           <w:szCs w:val="24"/>
           <w:u w:val="single"/>
         </w:rPr>
-        <w:t>Sơ đồ hoạt động</w:t>
-      </w:r>
-    </w:p>
-    <w:p>
-      <w:pPr>
-        <w:ind w:left="720" w:firstLine="0"/>
+        <w:t>Sơ</w:t>
+      </w:r>
+      <w:proofErr w:type="gramEnd"/>
+      <w:r>
+        <w:rPr>
+          <w:b/>
+          <w:sz w:val="24"/>
+          <w:szCs w:val="24"/>
+          <w:u w:val="single"/>
+        </w:rPr>
+        <w:t xml:space="preserve"> đồ hoạt động</w:t>
+      </w:r>
+    </w:p>
+    <w:bookmarkStart w:id="26" w:name="_GoBack"/>
+    <w:bookmarkEnd w:id="26"/>
+    <w:p>
+      <w:pPr>
+        <w:ind w:firstLine="0"/>
         <w:jc w:val="left"/>
         <w:rPr>
           <w:b/>
@@ -22285,58 +22296,15 @@
       </w:pPr>
       <w:r>
         <w:rPr>
-          <w:noProof/>
-          <w:lang w:eastAsia="en-US"/>
-        </w:rPr>
-        <w:lastRenderedPageBreak/>
-        <w:drawing>
-          <wp:inline distT="0" distB="0" distL="0" distR="0" wp14:anchorId="73B079A0" wp14:editId="5436EF1A">
-            <wp:extent cx="6186170" cy="7410450"/>
-            <wp:effectExtent l="0" t="0" r="0" b="0"/>
-            <wp:docPr id="68" name="Picture 68"/>
-            <wp:cNvGraphicFramePr>
-              <a:graphicFrameLocks xmlns:a="http://schemas.openxmlformats.org/drawingml/2006/main" noChangeAspect="1"/>
-            </wp:cNvGraphicFramePr>
-            <a:graphic xmlns:a="http://schemas.openxmlformats.org/drawingml/2006/main">
-              <a:graphicData uri="http://schemas.openxmlformats.org/drawingml/2006/picture">
-                <pic:pic xmlns:pic="http://schemas.openxmlformats.org/drawingml/2006/picture">
-                  <pic:nvPicPr>
-                    <pic:cNvPr id="0" name="Picture 47"/>
-                    <pic:cNvPicPr>
-                      <a:picLocks noChangeAspect="1" noChangeArrowheads="1"/>
-                    </pic:cNvPicPr>
-                  </pic:nvPicPr>
-                  <pic:blipFill>
-                    <a:blip r:embed="rId36">
-                      <a:extLst>
-                        <a:ext uri="{28A0092B-C50C-407E-A947-70E740481C1C}">
-                          <a14:useLocalDpi xmlns:a14="http://schemas.microsoft.com/office/drawing/2010/main" val="0"/>
-                        </a:ext>
-                      </a:extLst>
-                    </a:blip>
-                    <a:srcRect/>
-                    <a:stretch>
-                      <a:fillRect/>
-                    </a:stretch>
-                  </pic:blipFill>
-                  <pic:spPr bwMode="auto">
-                    <a:xfrm>
-                      <a:off x="0" y="0"/>
-                      <a:ext cx="6186170" cy="7410450"/>
-                    </a:xfrm>
-                    <a:prstGeom prst="rect">
-                      <a:avLst/>
-                    </a:prstGeom>
-                    <a:noFill/>
-                    <a:ln>
-                      <a:noFill/>
-                    </a:ln>
-                  </pic:spPr>
-                </pic:pic>
-              </a:graphicData>
-            </a:graphic>
-          </wp:inline>
-        </w:drawing>
+          <w:sz w:val="24"/>
+          <w:szCs w:val="24"/>
+        </w:rPr>
+        <w:object w:dxaOrig="9715" w:dyaOrig="10987">
+          <v:shape id="_x0000_i1044" type="#_x0000_t75" style="width:468pt;height:435pt" o:ole="">
+            <v:imagedata r:id="rId37" o:title=""/>
+          </v:shape>
+          <o:OLEObject Type="Embed" ProgID="Visio.Drawing.11" ShapeID="_x0000_i1044" DrawAspect="Content" ObjectID="_1489778042" r:id="rId38"/>
+        </w:object>
       </w:r>
     </w:p>
     <w:p>
@@ -22379,7 +22347,6 @@
           <w:sz w:val="24"/>
           <w:szCs w:val="24"/>
         </w:rPr>
-        <w:lastRenderedPageBreak/>
         <w:t xml:space="preserve">Bước 1:  Xác nhận đầu vào: </w:t>
       </w:r>
     </w:p>
@@ -22465,6 +22432,7 @@
           <w:sz w:val="24"/>
           <w:szCs w:val="24"/>
         </w:rPr>
+        <w:lastRenderedPageBreak/>
         <w:t>Bước 2: Kiểm tra số dư</w:t>
       </w:r>
     </w:p>
@@ -22631,10 +22599,10 @@
       </w:pPr>
       <w:r>
         <w:object w:dxaOrig="14020" w:dyaOrig="8926">
-          <v:shape id="_x0000_i1033" type="#_x0000_t75" style="width:487.5pt;height:309.75pt" o:ole="">
-            <v:imagedata r:id="rId37" o:title=""/>
+          <v:shape id="_x0000_i1035" type="#_x0000_t75" style="width:487.5pt;height:309.75pt" o:ole="">
+            <v:imagedata r:id="rId39" o:title=""/>
           </v:shape>
-          <o:OLEObject Type="Embed" ProgID="Visio.Drawing.11" ShapeID="_x0000_i1033" DrawAspect="Content" ObjectID="_1489774710" r:id="rId38"/>
+          <o:OLEObject Type="Embed" ProgID="Visio.Drawing.11" ShapeID="_x0000_i1035" DrawAspect="Content" ObjectID="_1489778043" r:id="rId40"/>
         </w:object>
       </w:r>
     </w:p>
@@ -22661,7 +22629,7 @@
     </w:p>
     <w:p>
       <w:pPr>
-        <w:ind w:left="720" w:firstLine="0"/>
+        <w:ind w:firstLine="0"/>
         <w:jc w:val="left"/>
         <w:rPr>
           <w:b/>
@@ -22671,59 +22639,12 @@
         </w:rPr>
       </w:pPr>
       <w:r>
-        <w:rPr>
-          <w:noProof/>
-          <w:lang w:eastAsia="en-US"/>
-        </w:rPr>
-        <w:lastRenderedPageBreak/>
-        <w:drawing>
-          <wp:inline distT="0" distB="0" distL="0" distR="0" wp14:anchorId="5A7F9B93" wp14:editId="6C803C27">
-            <wp:extent cx="6186170" cy="5017135"/>
-            <wp:effectExtent l="0" t="0" r="0" b="0"/>
-            <wp:docPr id="69" name="Picture 69"/>
-            <wp:cNvGraphicFramePr>
-              <a:graphicFrameLocks xmlns:a="http://schemas.openxmlformats.org/drawingml/2006/main" noChangeAspect="1"/>
-            </wp:cNvGraphicFramePr>
-            <a:graphic xmlns:a="http://schemas.openxmlformats.org/drawingml/2006/main">
-              <a:graphicData uri="http://schemas.openxmlformats.org/drawingml/2006/picture">
-                <pic:pic xmlns:pic="http://schemas.openxmlformats.org/drawingml/2006/picture">
-                  <pic:nvPicPr>
-                    <pic:cNvPr id="0" name="Picture 42"/>
-                    <pic:cNvPicPr>
-                      <a:picLocks noChangeAspect="1" noChangeArrowheads="1"/>
-                    </pic:cNvPicPr>
-                  </pic:nvPicPr>
-                  <pic:blipFill>
-                    <a:blip r:embed="rId39">
-                      <a:extLst>
-                        <a:ext uri="{28A0092B-C50C-407E-A947-70E740481C1C}">
-                          <a14:useLocalDpi xmlns:a14="http://schemas.microsoft.com/office/drawing/2010/main" val="0"/>
-                        </a:ext>
-                      </a:extLst>
-                    </a:blip>
-                    <a:srcRect/>
-                    <a:stretch>
-                      <a:fillRect/>
-                    </a:stretch>
-                  </pic:blipFill>
-                  <pic:spPr bwMode="auto">
-                    <a:xfrm>
-                      <a:off x="0" y="0"/>
-                      <a:ext cx="6186170" cy="5017135"/>
-                    </a:xfrm>
-                    <a:prstGeom prst="rect">
-                      <a:avLst/>
-                    </a:prstGeom>
-                    <a:noFill/>
-                    <a:ln>
-                      <a:noFill/>
-                    </a:ln>
-                  </pic:spPr>
-                </pic:pic>
-              </a:graphicData>
-            </a:graphic>
-          </wp:inline>
-        </w:drawing>
+        <w:object w:dxaOrig="15585" w:dyaOrig="11400">
+          <v:shape id="_x0000_i1043" type="#_x0000_t75" style="width:498pt;height:364.5pt" o:ole="">
+            <v:imagedata r:id="rId41" o:title=""/>
+          </v:shape>
+          <o:OLEObject Type="Embed" ProgID="Visio.Drawing.15" ShapeID="_x0000_i1043" DrawAspect="Content" ObjectID="_1489778044" r:id="rId42"/>
+        </w:object>
       </w:r>
     </w:p>
     <w:p>
@@ -23103,7 +23024,6 @@
                 <w:szCs w:val="24"/>
                 <w:lang w:eastAsia="en-US"/>
               </w:rPr>
-              <w:lastRenderedPageBreak/>
               <w:t>Điều kiện trước</w:t>
             </w:r>
           </w:p>
@@ -23168,6 +23088,7 @@
                 <w:szCs w:val="24"/>
                 <w:lang w:eastAsia="en-US"/>
               </w:rPr>
+              <w:lastRenderedPageBreak/>
               <w:t>Điều kiện sau</w:t>
             </w:r>
           </w:p>
@@ -23260,7 +23181,7 @@
                     </pic:cNvPicPr>
                   </pic:nvPicPr>
                   <pic:blipFill>
-                    <a:blip r:embed="rId40">
+                    <a:blip r:embed="rId43">
                       <a:extLst>
                         <a:ext uri="{28A0092B-C50C-407E-A947-70E740481C1C}">
                           <a14:useLocalDpi xmlns:a14="http://schemas.microsoft.com/office/drawing/2010/main" val="0"/>
@@ -23937,7 +23858,6 @@
                 <w:sz w:val="24"/>
                 <w:szCs w:val="24"/>
               </w:rPr>
-              <w:lastRenderedPageBreak/>
               <w:t>2</w:t>
             </w:r>
           </w:p>
@@ -24012,6 +23932,7 @@
                 <w:sz w:val="24"/>
                 <w:szCs w:val="24"/>
               </w:rPr>
+              <w:lastRenderedPageBreak/>
               <w:t>3</w:t>
             </w:r>
           </w:p>
@@ -24832,7 +24753,6 @@
           <w:szCs w:val="24"/>
           <w:lang w:eastAsia="en-US"/>
         </w:rPr>
-        <w:lastRenderedPageBreak/>
         <w:drawing>
           <wp:inline distT="0" distB="0" distL="0" distR="0">
             <wp:extent cx="6332220" cy="4483684"/>
@@ -24851,7 +24771,7 @@
                     </pic:cNvPicPr>
                   </pic:nvPicPr>
                   <pic:blipFill>
-                    <a:blip r:embed="rId41">
+                    <a:blip r:embed="rId44">
                       <a:extLst>
                         <a:ext uri="{28A0092B-C50C-407E-A947-70E740481C1C}">
                           <a14:useLocalDpi xmlns:a14="http://schemas.microsoft.com/office/drawing/2010/main" val="0"/>
@@ -24936,6 +24856,7 @@
                 <w:sz w:val="24"/>
                 <w:szCs w:val="24"/>
               </w:rPr>
+              <w:lastRenderedPageBreak/>
               <w:t>Mục</w:t>
             </w:r>
           </w:p>
@@ -25824,7 +25745,6 @@
                 <w:sz w:val="24"/>
                 <w:szCs w:val="24"/>
               </w:rPr>
-              <w:lastRenderedPageBreak/>
               <w:t>6</w:t>
             </w:r>
           </w:p>
@@ -26447,10 +26367,10 @@
       </w:pPr>
       <w:r>
         <w:object w:dxaOrig="9691" w:dyaOrig="8835">
-          <v:shape id="_x0000_i1034" type="#_x0000_t75" style="width:484.5pt;height:441.75pt" o:ole="">
-            <v:imagedata r:id="rId42" o:title=""/>
+          <v:shape id="_x0000_i1036" type="#_x0000_t75" style="width:484.5pt;height:441.75pt" o:ole="">
+            <v:imagedata r:id="rId45" o:title=""/>
           </v:shape>
-          <o:OLEObject Type="Embed" ProgID="Visio.Drawing.11" ShapeID="_x0000_i1034" DrawAspect="Content" ObjectID="_1489774711" r:id="rId43"/>
+          <o:OLEObject Type="Embed" ProgID="Visio.Drawing.11" ShapeID="_x0000_i1036" DrawAspect="Content" ObjectID="_1489778045" r:id="rId46"/>
         </w:object>
       </w:r>
     </w:p>
@@ -26585,10 +26505,10 @@
       </w:pPr>
       <w:r>
         <w:object w:dxaOrig="10188" w:dyaOrig="5994">
-          <v:shape id="_x0000_i1035" type="#_x0000_t75" style="width:487.5pt;height:286.5pt" o:ole="">
-            <v:imagedata r:id="rId44" o:title=""/>
+          <v:shape id="_x0000_i1037" type="#_x0000_t75" style="width:487.5pt;height:286.5pt" o:ole="">
+            <v:imagedata r:id="rId47" o:title=""/>
           </v:shape>
-          <o:OLEObject Type="Embed" ProgID="Visio.Drawing.11" ShapeID="_x0000_i1035" DrawAspect="Content" ObjectID="_1489774712" r:id="rId45"/>
+          <o:OLEObject Type="Embed" ProgID="Visio.Drawing.11" ShapeID="_x0000_i1037" DrawAspect="Content" ObjectID="_1489778046" r:id="rId48"/>
         </w:object>
       </w:r>
     </w:p>
@@ -26651,10 +26571,10 @@
       </w:pPr>
       <w:r>
         <w:object w:dxaOrig="11430" w:dyaOrig="8880">
-          <v:shape id="_x0000_i1036" type="#_x0000_t75" style="width:486.75pt;height:378pt" o:ole="">
-            <v:imagedata r:id="rId46" o:title=""/>
+          <v:shape id="_x0000_i1038" type="#_x0000_t75" style="width:486.75pt;height:378pt" o:ole="">
+            <v:imagedata r:id="rId49" o:title=""/>
           </v:shape>
-          <o:OLEObject Type="Embed" ProgID="Visio.Drawing.11" ShapeID="_x0000_i1036" DrawAspect="Content" ObjectID="_1489774713" r:id="rId47"/>
+          <o:OLEObject Type="Embed" ProgID="Visio.Drawing.11" ShapeID="_x0000_i1038" DrawAspect="Content" ObjectID="_1489778047" r:id="rId50"/>
         </w:object>
       </w:r>
     </w:p>
@@ -27222,7 +27142,7 @@
                     </pic:cNvPicPr>
                   </pic:nvPicPr>
                   <pic:blipFill>
-                    <a:blip r:embed="rId48">
+                    <a:blip r:embed="rId51">
                       <a:extLst>
                         <a:ext uri="{28A0092B-C50C-407E-A947-70E740481C1C}">
                           <a14:useLocalDpi xmlns:a14="http://schemas.microsoft.com/office/drawing/2010/main" val="0"/>
@@ -28745,7 +28665,7 @@
                     </pic:cNvPicPr>
                   </pic:nvPicPr>
                   <pic:blipFill>
-                    <a:blip r:embed="rId49">
+                    <a:blip r:embed="rId52">
                       <a:extLst>
                         <a:ext uri="{28A0092B-C50C-407E-A947-70E740481C1C}">
                           <a14:useLocalDpi xmlns:a14="http://schemas.microsoft.com/office/drawing/2010/main" val="0"/>
@@ -30322,7 +30242,7 @@
                     </pic:cNvPicPr>
                   </pic:nvPicPr>
                   <pic:blipFill>
-                    <a:blip r:embed="rId50">
+                    <a:blip r:embed="rId53">
                       <a:extLst>
                         <a:ext uri="{28A0092B-C50C-407E-A947-70E740481C1C}">
                           <a14:useLocalDpi xmlns:a14="http://schemas.microsoft.com/office/drawing/2010/main" val="0"/>
@@ -31890,7 +31810,7 @@
                     </pic:cNvPicPr>
                   </pic:nvPicPr>
                   <pic:blipFill>
-                    <a:blip r:embed="rId51">
+                    <a:blip r:embed="rId54">
                       <a:extLst>
                         <a:ext uri="{28A0092B-C50C-407E-A947-70E740481C1C}">
                           <a14:useLocalDpi xmlns:a14="http://schemas.microsoft.com/office/drawing/2010/main" val="0"/>
@@ -32287,10 +32207,10 @@
       </w:pPr>
       <w:r>
         <w:object w:dxaOrig="9958" w:dyaOrig="10014">
-          <v:shape id="_x0000_i1037" type="#_x0000_t75" style="width:488.25pt;height:489.75pt" o:ole="">
-            <v:imagedata r:id="rId52" o:title=""/>
+          <v:shape id="_x0000_i1039" type="#_x0000_t75" style="width:488.25pt;height:489.75pt" o:ole="">
+            <v:imagedata r:id="rId55" o:title=""/>
           </v:shape>
-          <o:OLEObject Type="Embed" ProgID="Visio.Drawing.11" ShapeID="_x0000_i1037" DrawAspect="Content" ObjectID="_1489774714" r:id="rId53"/>
+          <o:OLEObject Type="Embed" ProgID="Visio.Drawing.11" ShapeID="_x0000_i1039" DrawAspect="Content" ObjectID="_1489778048" r:id="rId56"/>
         </w:object>
       </w:r>
     </w:p>
@@ -32392,7 +32312,7 @@
                     </pic:cNvPicPr>
                   </pic:nvPicPr>
                   <pic:blipFill>
-                    <a:blip r:embed="rId54">
+                    <a:blip r:embed="rId57">
                       <a:extLst>
                         <a:ext uri="{28A0092B-C50C-407E-A947-70E740481C1C}">
                           <a14:useLocalDpi xmlns:a14="http://schemas.microsoft.com/office/drawing/2010/main" val="0"/>
@@ -32513,7 +32433,7 @@
                     </pic:cNvPicPr>
                   </pic:nvPicPr>
                   <pic:blipFill>
-                    <a:blip r:embed="rId55">
+                    <a:blip r:embed="rId58">
                       <a:extLst>
                         <a:ext uri="{28A0092B-C50C-407E-A947-70E740481C1C}">
                           <a14:useLocalDpi xmlns:a14="http://schemas.microsoft.com/office/drawing/2010/main" val="0"/>
@@ -34659,10 +34579,10 @@
       </w:pPr>
       <w:r>
         <w:object w:dxaOrig="10515" w:dyaOrig="6541">
-          <v:shape id="_x0000_i1038" type="#_x0000_t75" style="width:447.75pt;height:278.25pt" o:ole="">
-            <v:imagedata r:id="rId56" o:title=""/>
+          <v:shape id="_x0000_i1040" type="#_x0000_t75" style="width:447.75pt;height:278.25pt" o:ole="">
+            <v:imagedata r:id="rId59" o:title=""/>
           </v:shape>
-          <o:OLEObject Type="Embed" ProgID="Visio.Drawing.15" ShapeID="_x0000_i1038" DrawAspect="Content" ObjectID="_1489774715" r:id="rId57"/>
+          <o:OLEObject Type="Embed" ProgID="Visio.Drawing.15" ShapeID="_x0000_i1040" DrawAspect="Content" ObjectID="_1489778049" r:id="rId60"/>
         </w:object>
       </w:r>
     </w:p>
@@ -34755,10 +34675,10 @@
       </w:pPr>
       <w:r>
         <w:object w:dxaOrig="11102" w:dyaOrig="5394">
-          <v:shape id="_x0000_i1039" type="#_x0000_t75" style="width:486pt;height:237pt" o:ole="">
-            <v:imagedata r:id="rId58" o:title=""/>
+          <v:shape id="_x0000_i1041" type="#_x0000_t75" style="width:486pt;height:237pt" o:ole="">
+            <v:imagedata r:id="rId61" o:title=""/>
           </v:shape>
-          <o:OLEObject Type="Embed" ProgID="Visio.Drawing.11" ShapeID="_x0000_i1039" DrawAspect="Content" ObjectID="_1489774716" r:id="rId59"/>
+          <o:OLEObject Type="Embed" ProgID="Visio.Drawing.11" ShapeID="_x0000_i1041" DrawAspect="Content" ObjectID="_1489778050" r:id="rId62"/>
         </w:object>
       </w:r>
     </w:p>
@@ -34796,10 +34716,10 @@
       </w:pPr>
       <w:r>
         <w:object w:dxaOrig="8761" w:dyaOrig="6286">
-          <v:shape id="_x0000_i1040" type="#_x0000_t75" style="width:438pt;height:314.25pt" o:ole="">
-            <v:imagedata r:id="rId60" o:title=""/>
+          <v:shape id="_x0000_i1042" type="#_x0000_t75" style="width:438pt;height:314.25pt" o:ole="">
+            <v:imagedata r:id="rId63" o:title=""/>
           </v:shape>
-          <o:OLEObject Type="Embed" ProgID="Visio.Drawing.15" ShapeID="_x0000_i1040" DrawAspect="Content" ObjectID="_1489774717" r:id="rId61"/>
+          <o:OLEObject Type="Embed" ProgID="Visio.Drawing.15" ShapeID="_x0000_i1042" DrawAspect="Content" ObjectID="_1489778051" r:id="rId64"/>
         </w:object>
       </w:r>
     </w:p>
@@ -35701,9 +35621,9 @@
       </w:pPr>
     </w:p>
     <w:sectPr>
-      <w:headerReference w:type="default" r:id="rId62"/>
-      <w:footerReference w:type="default" r:id="rId63"/>
-      <w:footerReference w:type="first" r:id="rId64"/>
+      <w:headerReference w:type="default" r:id="rId65"/>
+      <w:footerReference w:type="default" r:id="rId66"/>
+      <w:footerReference w:type="first" r:id="rId67"/>
       <w:pgSz w:w="12240" w:h="15840" w:code="1"/>
       <w:pgMar w:top="1134" w:right="1134" w:bottom="1134" w:left="1134" w:header="720" w:footer="0" w:gutter="0"/>
       <w:cols w:space="720"/>
@@ -35715,7 +35635,7 @@
 </file>
 
 <file path=word/endnotes.xml><?xml version="1.0" encoding="utf-8"?>
-<w:endnotes xmlns:wpc="http://schemas.microsoft.com/office/word/2010/wordprocessingCanvas" xmlns:mc="http://schemas.openxmlformats.org/markup-compatibility/2006" xmlns:o="urn:schemas-microsoft-com:office:office" xmlns:r="http://schemas.openxmlformats.org/officeDocument/2006/relationships" xmlns:m="http://schemas.openxmlformats.org/officeDocument/2006/math" xmlns:v="urn:schemas-microsoft-com:vml" xmlns:wp14="http://schemas.microsoft.com/office/word/2010/wordprocessingDrawing" xmlns:wp="http://schemas.openxmlformats.org/drawingml/2006/wordprocessingDrawing" xmlns:w10="urn:schemas-microsoft-com:office:word" xmlns:w="http://schemas.openxmlformats.org/wordprocessingml/2006/main" xmlns:w14="http://schemas.microsoft.com/office/word/2010/wordml" xmlns:w15="http://schemas.microsoft.com/office/word/2012/wordml" xmlns:wpg="http://schemas.microsoft.com/office/word/2010/wordprocessingGroup" xmlns:wpi="http://schemas.microsoft.com/office/word/2010/wordprocessingInk" xmlns:wne="http://schemas.microsoft.com/office/word/2006/wordml" xmlns:wps="http://schemas.microsoft.com/office/word/2010/wordprocessingShape" mc:Ignorable="w14 w15 wp14">
+<w:endnotes xmlns:wpc="http://schemas.microsoft.com/office/word/2010/wordprocessingCanvas" xmlns:mc="http://schemas.openxmlformats.org/markup-compatibility/2006" xmlns:o="urn:schemas-microsoft-com:office:office" xmlns:r="http://schemas.openxmlformats.org/officeDocument/2006/relationships" xmlns:m="http://schemas.openxmlformats.org/officeDocument/2006/math" xmlns:v="urn:schemas-microsoft-com:vml" xmlns:wp14="http://schemas.microsoft.com/office/word/2010/wordprocessingDrawing" xmlns:wp="http://schemas.openxmlformats.org/drawingml/2006/wordprocessingDrawing" xmlns:w10="urn:schemas-microsoft-com:office:word" xmlns:w="http://schemas.openxmlformats.org/wordprocessingml/2006/main" xmlns:w14="http://schemas.microsoft.com/office/word/2010/wordml" xmlns:wpg="http://schemas.microsoft.com/office/word/2010/wordprocessingGroup" xmlns:wpi="http://schemas.microsoft.com/office/word/2010/wordprocessingInk" xmlns:wne="http://schemas.microsoft.com/office/word/2006/wordml" xmlns:wps="http://schemas.microsoft.com/office/word/2010/wordprocessingShape" mc:Ignorable="w14 wp14">
   <w:endnote w:type="separator" w:id="-1">
     <w:p>
       <w:pPr>
@@ -35740,7 +35660,7 @@
 </file>
 
 <file path=word/footer1.xml><?xml version="1.0" encoding="utf-8"?>
-<w:ftr xmlns:wpc="http://schemas.microsoft.com/office/word/2010/wordprocessingCanvas" xmlns:mc="http://schemas.openxmlformats.org/markup-compatibility/2006" xmlns:o="urn:schemas-microsoft-com:office:office" xmlns:r="http://schemas.openxmlformats.org/officeDocument/2006/relationships" xmlns:m="http://schemas.openxmlformats.org/officeDocument/2006/math" xmlns:v="urn:schemas-microsoft-com:vml" xmlns:wp14="http://schemas.microsoft.com/office/word/2010/wordprocessingDrawing" xmlns:wp="http://schemas.openxmlformats.org/drawingml/2006/wordprocessingDrawing" xmlns:w10="urn:schemas-microsoft-com:office:word" xmlns:w="http://schemas.openxmlformats.org/wordprocessingml/2006/main" xmlns:w14="http://schemas.microsoft.com/office/word/2010/wordml" xmlns:w15="http://schemas.microsoft.com/office/word/2012/wordml" xmlns:wpg="http://schemas.microsoft.com/office/word/2010/wordprocessingGroup" xmlns:wpi="http://schemas.microsoft.com/office/word/2010/wordprocessingInk" xmlns:wne="http://schemas.microsoft.com/office/word/2006/wordml" xmlns:wps="http://schemas.microsoft.com/office/word/2010/wordprocessingShape" mc:Ignorable="w14 w15 wp14">
+<w:ftr xmlns:wpc="http://schemas.microsoft.com/office/word/2010/wordprocessingCanvas" xmlns:mc="http://schemas.openxmlformats.org/markup-compatibility/2006" xmlns:o="urn:schemas-microsoft-com:office:office" xmlns:r="http://schemas.openxmlformats.org/officeDocument/2006/relationships" xmlns:m="http://schemas.openxmlformats.org/officeDocument/2006/math" xmlns:v="urn:schemas-microsoft-com:vml" xmlns:wp14="http://schemas.microsoft.com/office/word/2010/wordprocessingDrawing" xmlns:wp="http://schemas.openxmlformats.org/drawingml/2006/wordprocessingDrawing" xmlns:w10="urn:schemas-microsoft-com:office:word" xmlns:w="http://schemas.openxmlformats.org/wordprocessingml/2006/main" xmlns:w14="http://schemas.microsoft.com/office/word/2010/wordml" xmlns:wpg="http://schemas.microsoft.com/office/word/2010/wordprocessingGroup" xmlns:wpi="http://schemas.microsoft.com/office/word/2010/wordprocessingInk" xmlns:wne="http://schemas.microsoft.com/office/word/2006/wordml" xmlns:wps="http://schemas.microsoft.com/office/word/2010/wordprocessingShape" mc:Ignorable="w14 wp14">
   <w:p>
     <w:pPr>
       <w:pStyle w:val="Footer"/>
@@ -35793,7 +35713,7 @@
         <w:rFonts w:ascii="Cambria" w:hAnsi="Cambria"/>
         <w:noProof/>
       </w:rPr>
-      <w:t>4</w:t>
+      <w:t>34</w:t>
     </w:r>
     <w:r>
       <w:fldChar w:fldCharType="end"/>
@@ -35808,7 +35728,7 @@
 </file>
 
 <file path=word/footer2.xml><?xml version="1.0" encoding="utf-8"?>
-<w:ftr xmlns:wpc="http://schemas.microsoft.com/office/word/2010/wordprocessingCanvas" xmlns:mc="http://schemas.openxmlformats.org/markup-compatibility/2006" xmlns:o="urn:schemas-microsoft-com:office:office" xmlns:r="http://schemas.openxmlformats.org/officeDocument/2006/relationships" xmlns:m="http://schemas.openxmlformats.org/officeDocument/2006/math" xmlns:v="urn:schemas-microsoft-com:vml" xmlns:wp14="http://schemas.microsoft.com/office/word/2010/wordprocessingDrawing" xmlns:wp="http://schemas.openxmlformats.org/drawingml/2006/wordprocessingDrawing" xmlns:w10="urn:schemas-microsoft-com:office:word" xmlns:w="http://schemas.openxmlformats.org/wordprocessingml/2006/main" xmlns:w14="http://schemas.microsoft.com/office/word/2010/wordml" xmlns:w15="http://schemas.microsoft.com/office/word/2012/wordml" xmlns:wpg="http://schemas.microsoft.com/office/word/2010/wordprocessingGroup" xmlns:wpi="http://schemas.microsoft.com/office/word/2010/wordprocessingInk" xmlns:wne="http://schemas.microsoft.com/office/word/2006/wordml" xmlns:wps="http://schemas.microsoft.com/office/word/2010/wordprocessingShape" mc:Ignorable="w14 w15 wp14">
+<w:ftr xmlns:wpc="http://schemas.microsoft.com/office/word/2010/wordprocessingCanvas" xmlns:mc="http://schemas.openxmlformats.org/markup-compatibility/2006" xmlns:o="urn:schemas-microsoft-com:office:office" xmlns:r="http://schemas.openxmlformats.org/officeDocument/2006/relationships" xmlns:m="http://schemas.openxmlformats.org/officeDocument/2006/math" xmlns:v="urn:schemas-microsoft-com:vml" xmlns:wp14="http://schemas.microsoft.com/office/word/2010/wordprocessingDrawing" xmlns:wp="http://schemas.openxmlformats.org/drawingml/2006/wordprocessingDrawing" xmlns:w10="urn:schemas-microsoft-com:office:word" xmlns:w="http://schemas.openxmlformats.org/wordprocessingml/2006/main" xmlns:w14="http://schemas.microsoft.com/office/word/2010/wordml" xmlns:wpg="http://schemas.microsoft.com/office/word/2010/wordprocessingGroup" xmlns:wpi="http://schemas.microsoft.com/office/word/2010/wordprocessingInk" xmlns:wne="http://schemas.microsoft.com/office/word/2006/wordml" xmlns:wps="http://schemas.microsoft.com/office/word/2010/wordprocessingShape" mc:Ignorable="w14 wp14">
   <w:p>
     <w:pPr>
       <w:pStyle w:val="Footer"/>
@@ -35831,7 +35751,7 @@
 </file>
 
 <file path=word/footnotes.xml><?xml version="1.0" encoding="utf-8"?>
-<w:footnotes xmlns:wpc="http://schemas.microsoft.com/office/word/2010/wordprocessingCanvas" xmlns:mc="http://schemas.openxmlformats.org/markup-compatibility/2006" xmlns:o="urn:schemas-microsoft-com:office:office" xmlns:r="http://schemas.openxmlformats.org/officeDocument/2006/relationships" xmlns:m="http://schemas.openxmlformats.org/officeDocument/2006/math" xmlns:v="urn:schemas-microsoft-com:vml" xmlns:wp14="http://schemas.microsoft.com/office/word/2010/wordprocessingDrawing" xmlns:wp="http://schemas.openxmlformats.org/drawingml/2006/wordprocessingDrawing" xmlns:w10="urn:schemas-microsoft-com:office:word" xmlns:w="http://schemas.openxmlformats.org/wordprocessingml/2006/main" xmlns:w14="http://schemas.microsoft.com/office/word/2010/wordml" xmlns:w15="http://schemas.microsoft.com/office/word/2012/wordml" xmlns:wpg="http://schemas.microsoft.com/office/word/2010/wordprocessingGroup" xmlns:wpi="http://schemas.microsoft.com/office/word/2010/wordprocessingInk" xmlns:wne="http://schemas.microsoft.com/office/word/2006/wordml" xmlns:wps="http://schemas.microsoft.com/office/word/2010/wordprocessingShape" mc:Ignorable="w14 w15 wp14">
+<w:footnotes xmlns:wpc="http://schemas.microsoft.com/office/word/2010/wordprocessingCanvas" xmlns:mc="http://schemas.openxmlformats.org/markup-compatibility/2006" xmlns:o="urn:schemas-microsoft-com:office:office" xmlns:r="http://schemas.openxmlformats.org/officeDocument/2006/relationships" xmlns:m="http://schemas.openxmlformats.org/officeDocument/2006/math" xmlns:v="urn:schemas-microsoft-com:vml" xmlns:wp14="http://schemas.microsoft.com/office/word/2010/wordprocessingDrawing" xmlns:wp="http://schemas.openxmlformats.org/drawingml/2006/wordprocessingDrawing" xmlns:w10="urn:schemas-microsoft-com:office:word" xmlns:w="http://schemas.openxmlformats.org/wordprocessingml/2006/main" xmlns:w14="http://schemas.microsoft.com/office/word/2010/wordml" xmlns:wpg="http://schemas.microsoft.com/office/word/2010/wordprocessingGroup" xmlns:wpi="http://schemas.microsoft.com/office/word/2010/wordprocessingInk" xmlns:wne="http://schemas.microsoft.com/office/word/2006/wordml" xmlns:wps="http://schemas.microsoft.com/office/word/2010/wordprocessingShape" mc:Ignorable="w14 wp14">
   <w:footnote w:type="separator" w:id="-1">
     <w:p>
       <w:pPr>
@@ -35856,7 +35776,7 @@
 </file>
 
 <file path=word/header1.xml><?xml version="1.0" encoding="utf-8"?>
-<w:hdr xmlns:wpc="http://schemas.microsoft.com/office/word/2010/wordprocessingCanvas" xmlns:mc="http://schemas.openxmlformats.org/markup-compatibility/2006" xmlns:o="urn:schemas-microsoft-com:office:office" xmlns:r="http://schemas.openxmlformats.org/officeDocument/2006/relationships" xmlns:m="http://schemas.openxmlformats.org/officeDocument/2006/math" xmlns:v="urn:schemas-microsoft-com:vml" xmlns:wp14="http://schemas.microsoft.com/office/word/2010/wordprocessingDrawing" xmlns:wp="http://schemas.openxmlformats.org/drawingml/2006/wordprocessingDrawing" xmlns:w10="urn:schemas-microsoft-com:office:word" xmlns:w="http://schemas.openxmlformats.org/wordprocessingml/2006/main" xmlns:w14="http://schemas.microsoft.com/office/word/2010/wordml" xmlns:w15="http://schemas.microsoft.com/office/word/2012/wordml" xmlns:wpg="http://schemas.microsoft.com/office/word/2010/wordprocessingGroup" xmlns:wpi="http://schemas.microsoft.com/office/word/2010/wordprocessingInk" xmlns:wne="http://schemas.microsoft.com/office/word/2006/wordml" xmlns:wps="http://schemas.microsoft.com/office/word/2010/wordprocessingShape" mc:Ignorable="w14 w15 wp14">
+<w:hdr xmlns:wpc="http://schemas.microsoft.com/office/word/2010/wordprocessingCanvas" xmlns:mc="http://schemas.openxmlformats.org/markup-compatibility/2006" xmlns:o="urn:schemas-microsoft-com:office:office" xmlns:r="http://schemas.openxmlformats.org/officeDocument/2006/relationships" xmlns:m="http://schemas.openxmlformats.org/officeDocument/2006/math" xmlns:v="urn:schemas-microsoft-com:vml" xmlns:wp14="http://schemas.microsoft.com/office/word/2010/wordprocessingDrawing" xmlns:wp="http://schemas.openxmlformats.org/drawingml/2006/wordprocessingDrawing" xmlns:w10="urn:schemas-microsoft-com:office:word" xmlns:w="http://schemas.openxmlformats.org/wordprocessingml/2006/main" xmlns:w14="http://schemas.microsoft.com/office/word/2010/wordml" xmlns:wpg="http://schemas.microsoft.com/office/word/2010/wordprocessingGroup" xmlns:wpi="http://schemas.microsoft.com/office/word/2010/wordprocessingInk" xmlns:wne="http://schemas.microsoft.com/office/word/2006/wordml" xmlns:wps="http://schemas.microsoft.com/office/word/2010/wordprocessingShape" mc:Ignorable="w14 wp14">
   <w:p>
     <w:pPr>
       <w:pStyle w:val="Header"/>
@@ -35911,7 +35831,7 @@
 </file>
 
 <file path=word/numbering.xml><?xml version="1.0" encoding="utf-8"?>
-<w:numbering xmlns:wpc="http://schemas.microsoft.com/office/word/2010/wordprocessingCanvas" xmlns:mc="http://schemas.openxmlformats.org/markup-compatibility/2006" xmlns:o="urn:schemas-microsoft-com:office:office" xmlns:r="http://schemas.openxmlformats.org/officeDocument/2006/relationships" xmlns:m="http://schemas.openxmlformats.org/officeDocument/2006/math" xmlns:v="urn:schemas-microsoft-com:vml" xmlns:wp14="http://schemas.microsoft.com/office/word/2010/wordprocessingDrawing" xmlns:wp="http://schemas.openxmlformats.org/drawingml/2006/wordprocessingDrawing" xmlns:w10="urn:schemas-microsoft-com:office:word" xmlns:w="http://schemas.openxmlformats.org/wordprocessingml/2006/main" xmlns:w14="http://schemas.microsoft.com/office/word/2010/wordml" xmlns:w15="http://schemas.microsoft.com/office/word/2012/wordml" xmlns:wpg="http://schemas.microsoft.com/office/word/2010/wordprocessingGroup" xmlns:wpi="http://schemas.microsoft.com/office/word/2010/wordprocessingInk" xmlns:wne="http://schemas.microsoft.com/office/word/2006/wordml" xmlns:wps="http://schemas.microsoft.com/office/word/2010/wordprocessingShape" mc:Ignorable="w14 w15 wp14">
+<w:numbering xmlns:wpc="http://schemas.microsoft.com/office/word/2010/wordprocessingCanvas" xmlns:mc="http://schemas.openxmlformats.org/markup-compatibility/2006" xmlns:o="urn:schemas-microsoft-com:office:office" xmlns:r="http://schemas.openxmlformats.org/officeDocument/2006/relationships" xmlns:m="http://schemas.openxmlformats.org/officeDocument/2006/math" xmlns:v="urn:schemas-microsoft-com:vml" xmlns:wp14="http://schemas.microsoft.com/office/word/2010/wordprocessingDrawing" xmlns:wp="http://schemas.openxmlformats.org/drawingml/2006/wordprocessingDrawing" xmlns:w10="urn:schemas-microsoft-com:office:word" xmlns:w="http://schemas.openxmlformats.org/wordprocessingml/2006/main" xmlns:w14="http://schemas.microsoft.com/office/word/2010/wordml" xmlns:wpg="http://schemas.microsoft.com/office/word/2010/wordprocessingGroup" xmlns:wpi="http://schemas.microsoft.com/office/word/2010/wordprocessingInk" xmlns:wne="http://schemas.microsoft.com/office/word/2006/wordml" xmlns:wps="http://schemas.microsoft.com/office/word/2010/wordprocessingShape" mc:Ignorable="w14 wp14">
   <w:abstractNum w:abstractNumId="0">
     <w:nsid w:val="0179392D"/>
     <w:multiLevelType w:val="hybridMultilevel"/>
@@ -38918,7 +38838,7 @@
 </file>
 
 <file path=word/styles.xml><?xml version="1.0" encoding="utf-8"?>
-<w:styles xmlns:mc="http://schemas.openxmlformats.org/markup-compatibility/2006" xmlns:r="http://schemas.openxmlformats.org/officeDocument/2006/relationships" xmlns:w="http://schemas.openxmlformats.org/wordprocessingml/2006/main" xmlns:w14="http://schemas.microsoft.com/office/word/2010/wordml" xmlns:w15="http://schemas.microsoft.com/office/word/2012/wordml" mc:Ignorable="w14 w15">
+<w:styles xmlns:mc="http://schemas.openxmlformats.org/markup-compatibility/2006" xmlns:r="http://schemas.openxmlformats.org/officeDocument/2006/relationships" xmlns:w="http://schemas.openxmlformats.org/wordprocessingml/2006/main" xmlns:w14="http://schemas.microsoft.com/office/word/2010/wordml" mc:Ignorable="w14">
   <w:docDefaults>
     <w:rPrDefault>
       <w:rPr>
@@ -38934,378 +38854,706 @@
       </w:pPr>
     </w:pPrDefault>
   </w:docDefaults>
-  <w:latentStyles w:defLockedState="0" w:defUIPriority="99" w:defSemiHidden="0" w:defUnhideWhenUsed="0" w:defQFormat="0" w:count="371">
-    <w:lsdException w:name="Normal" w:uiPriority="0" w:qFormat="1"/>
-    <w:lsdException w:name="heading 1" w:uiPriority="9" w:qFormat="1"/>
-    <w:lsdException w:name="heading 2" w:semiHidden="1" w:uiPriority="9" w:unhideWhenUsed="1" w:qFormat="1"/>
-    <w:lsdException w:name="heading 3" w:semiHidden="1" w:uiPriority="9" w:unhideWhenUsed="1" w:qFormat="1"/>
-    <w:lsdException w:name="heading 4" w:semiHidden="1" w:uiPriority="9" w:unhideWhenUsed="1" w:qFormat="1"/>
-    <w:lsdException w:name="heading 5" w:semiHidden="1" w:uiPriority="9" w:unhideWhenUsed="1" w:qFormat="1"/>
-    <w:lsdException w:name="heading 6" w:semiHidden="1" w:uiPriority="9" w:unhideWhenUsed="1" w:qFormat="1"/>
-    <w:lsdException w:name="heading 7" w:semiHidden="1" w:uiPriority="9" w:unhideWhenUsed="1" w:qFormat="1"/>
-    <w:lsdException w:name="heading 8" w:semiHidden="1" w:uiPriority="9" w:unhideWhenUsed="1" w:qFormat="1"/>
-    <w:lsdException w:name="heading 9" w:semiHidden="1" w:uiPriority="9" w:unhideWhenUsed="1" w:qFormat="1"/>
-    <w:lsdException w:name="index 1" w:semiHidden="1" w:unhideWhenUsed="1"/>
-    <w:lsdException w:name="index 2" w:semiHidden="1" w:unhideWhenUsed="1"/>
-    <w:lsdException w:name="index 3" w:semiHidden="1" w:unhideWhenUsed="1"/>
-    <w:lsdException w:name="index 4" w:semiHidden="1" w:unhideWhenUsed="1"/>
-    <w:lsdException w:name="index 5" w:semiHidden="1" w:unhideWhenUsed="1"/>
-    <w:lsdException w:name="index 6" w:semiHidden="1" w:unhideWhenUsed="1"/>
-    <w:lsdException w:name="index 7" w:semiHidden="1" w:unhideWhenUsed="1"/>
-    <w:lsdException w:name="index 8" w:semiHidden="1" w:unhideWhenUsed="1"/>
-    <w:lsdException w:name="index 9" w:semiHidden="1" w:unhideWhenUsed="1"/>
-    <w:lsdException w:name="toc 1" w:semiHidden="1" w:uiPriority="39" w:unhideWhenUsed="1"/>
-    <w:lsdException w:name="toc 2" w:semiHidden="1" w:uiPriority="39" w:unhideWhenUsed="1"/>
-    <w:lsdException w:name="toc 3" w:semiHidden="1" w:uiPriority="39" w:unhideWhenUsed="1"/>
-    <w:lsdException w:name="toc 4" w:semiHidden="1" w:uiPriority="39" w:unhideWhenUsed="1"/>
-    <w:lsdException w:name="toc 5" w:semiHidden="1" w:uiPriority="39" w:unhideWhenUsed="1"/>
-    <w:lsdException w:name="toc 6" w:semiHidden="1" w:uiPriority="39" w:unhideWhenUsed="1"/>
-    <w:lsdException w:name="toc 7" w:semiHidden="1" w:uiPriority="39" w:unhideWhenUsed="1"/>
-    <w:lsdException w:name="toc 8" w:semiHidden="1" w:uiPriority="39" w:unhideWhenUsed="1"/>
-    <w:lsdException w:name="toc 9" w:semiHidden="1" w:uiPriority="39" w:unhideWhenUsed="1"/>
-    <w:lsdException w:name="Normal Indent" w:semiHidden="1" w:unhideWhenUsed="1"/>
-    <w:lsdException w:name="footnote text" w:semiHidden="1" w:unhideWhenUsed="1"/>
-    <w:lsdException w:name="annotation text" w:semiHidden="1" w:unhideWhenUsed="1"/>
-    <w:lsdException w:name="header" w:semiHidden="1" w:unhideWhenUsed="1"/>
-    <w:lsdException w:name="footer" w:semiHidden="1" w:unhideWhenUsed="1"/>
-    <w:lsdException w:name="index heading" w:semiHidden="1" w:unhideWhenUsed="1"/>
-    <w:lsdException w:name="caption" w:semiHidden="1" w:uiPriority="35" w:unhideWhenUsed="1" w:qFormat="1"/>
-    <w:lsdException w:name="table of figures" w:semiHidden="1" w:unhideWhenUsed="1"/>
-    <w:lsdException w:name="envelope address" w:semiHidden="1" w:unhideWhenUsed="1"/>
-    <w:lsdException w:name="envelope return" w:semiHidden="1" w:unhideWhenUsed="1"/>
-    <w:lsdException w:name="footnote reference" w:semiHidden="1" w:unhideWhenUsed="1"/>
-    <w:lsdException w:name="annotation reference" w:semiHidden="1" w:unhideWhenUsed="1"/>
-    <w:lsdException w:name="line number" w:semiHidden="1" w:unhideWhenUsed="1"/>
-    <w:lsdException w:name="page number" w:semiHidden="1" w:unhideWhenUsed="1"/>
-    <w:lsdException w:name="endnote reference" w:semiHidden="1" w:unhideWhenUsed="1"/>
-    <w:lsdException w:name="endnote text" w:semiHidden="1" w:unhideWhenUsed="1"/>
-    <w:lsdException w:name="table of authorities" w:semiHidden="1" w:unhideWhenUsed="1"/>
-    <w:lsdException w:name="macro" w:semiHidden="1" w:unhideWhenUsed="1"/>
-    <w:lsdException w:name="toa heading" w:semiHidden="1" w:unhideWhenUsed="1"/>
-    <w:lsdException w:name="List" w:semiHidden="1" w:unhideWhenUsed="1"/>
-    <w:lsdException w:name="List Bullet" w:semiHidden="1" w:unhideWhenUsed="1"/>
-    <w:lsdException w:name="List Number" w:semiHidden="1" w:unhideWhenUsed="1"/>
-    <w:lsdException w:name="List 2" w:semiHidden="1" w:unhideWhenUsed="1"/>
-    <w:lsdException w:name="List 3" w:semiHidden="1" w:unhideWhenUsed="1"/>
-    <w:lsdException w:name="List 4" w:semiHidden="1" w:unhideWhenUsed="1"/>
-    <w:lsdException w:name="List 5" w:semiHidden="1" w:unhideWhenUsed="1"/>
-    <w:lsdException w:name="List Bullet 2" w:semiHidden="1" w:unhideWhenUsed="1"/>
-    <w:lsdException w:name="List Bullet 3" w:semiHidden="1" w:unhideWhenUsed="1"/>
-    <w:lsdException w:name="List Bullet 4" w:semiHidden="1" w:unhideWhenUsed="1"/>
-    <w:lsdException w:name="List Bullet 5" w:semiHidden="1" w:unhideWhenUsed="1"/>
-    <w:lsdException w:name="List Number 2" w:semiHidden="1" w:unhideWhenUsed="1"/>
-    <w:lsdException w:name="List Number 3" w:semiHidden="1" w:unhideWhenUsed="1"/>
-    <w:lsdException w:name="List Number 4" w:semiHidden="1" w:unhideWhenUsed="1"/>
-    <w:lsdException w:name="List Number 5" w:semiHidden="1" w:unhideWhenUsed="1"/>
-    <w:lsdException w:name="Title" w:uiPriority="10" w:qFormat="1"/>
-    <w:lsdException w:name="Closing" w:semiHidden="1" w:unhideWhenUsed="1"/>
-    <w:lsdException w:name="Signature" w:semiHidden="1" w:unhideWhenUsed="1"/>
-    <w:lsdException w:name="Default Paragraph Font" w:semiHidden="1" w:uiPriority="1" w:unhideWhenUsed="1"/>
-    <w:lsdException w:name="Body Text" w:semiHidden="1" w:unhideWhenUsed="1"/>
-    <w:lsdException w:name="Body Text Indent" w:semiHidden="1" w:unhideWhenUsed="1"/>
-    <w:lsdException w:name="List Continue" w:semiHidden="1" w:unhideWhenUsed="1"/>
-    <w:lsdException w:name="List Continue 2" w:semiHidden="1" w:unhideWhenUsed="1"/>
-    <w:lsdException w:name="List Continue 3" w:semiHidden="1" w:unhideWhenUsed="1"/>
-    <w:lsdException w:name="List Continue 4" w:semiHidden="1" w:unhideWhenUsed="1"/>
-    <w:lsdException w:name="List Continue 5" w:semiHidden="1" w:unhideWhenUsed="1"/>
-    <w:lsdException w:name="Message Header" w:semiHidden="1" w:unhideWhenUsed="1"/>
-    <w:lsdException w:name="Subtitle" w:uiPriority="11" w:qFormat="1"/>
-    <w:lsdException w:name="Salutation" w:semiHidden="1" w:unhideWhenUsed="1"/>
-    <w:lsdException w:name="Date" w:semiHidden="1" w:unhideWhenUsed="1"/>
-    <w:lsdException w:name="Body Text First Indent" w:semiHidden="1" w:unhideWhenUsed="1"/>
-    <w:lsdException w:name="Body Text First Indent 2" w:semiHidden="1" w:unhideWhenUsed="1"/>
-    <w:lsdException w:name="Note Heading" w:semiHidden="1" w:unhideWhenUsed="1"/>
-    <w:lsdException w:name="Body Text 2" w:semiHidden="1" w:unhideWhenUsed="1"/>
-    <w:lsdException w:name="Body Text 3" w:semiHidden="1" w:unhideWhenUsed="1"/>
-    <w:lsdException w:name="Body Text Indent 2" w:semiHidden="1" w:unhideWhenUsed="1"/>
-    <w:lsdException w:name="Body Text Indent 3" w:semiHidden="1" w:unhideWhenUsed="1"/>
-    <w:lsdException w:name="Block Text" w:semiHidden="1" w:unhideWhenUsed="1"/>
-    <w:lsdException w:name="Hyperlink" w:semiHidden="1" w:unhideWhenUsed="1"/>
-    <w:lsdException w:name="FollowedHyperlink" w:semiHidden="1" w:unhideWhenUsed="1"/>
-    <w:lsdException w:name="Strong" w:uiPriority="22" w:qFormat="1"/>
-    <w:lsdException w:name="Emphasis" w:uiPriority="20" w:qFormat="1"/>
-    <w:lsdException w:name="Document Map" w:semiHidden="1" w:unhideWhenUsed="1"/>
-    <w:lsdException w:name="Plain Text" w:semiHidden="1" w:unhideWhenUsed="1"/>
-    <w:lsdException w:name="E-mail Signature" w:semiHidden="1" w:unhideWhenUsed="1"/>
-    <w:lsdException w:name="HTML Top of Form" w:semiHidden="1" w:unhideWhenUsed="1"/>
-    <w:lsdException w:name="HTML Bottom of Form" w:semiHidden="1" w:unhideWhenUsed="1"/>
-    <w:lsdException w:name="Normal (Web)" w:semiHidden="1" w:unhideWhenUsed="1"/>
-    <w:lsdException w:name="HTML Acronym" w:semiHidden="1" w:unhideWhenUsed="1"/>
-    <w:lsdException w:name="HTML Address" w:semiHidden="1" w:unhideWhenUsed="1"/>
-    <w:lsdException w:name="HTML Cite" w:semiHidden="1" w:unhideWhenUsed="1"/>
-    <w:lsdException w:name="HTML Code" w:semiHidden="1" w:unhideWhenUsed="1"/>
-    <w:lsdException w:name="HTML Definition" w:semiHidden="1" w:unhideWhenUsed="1"/>
-    <w:lsdException w:name="HTML Keyboard" w:semiHidden="1" w:unhideWhenUsed="1"/>
-    <w:lsdException w:name="HTML Preformatted" w:semiHidden="1" w:unhideWhenUsed="1"/>
-    <w:lsdException w:name="HTML Sample" w:semiHidden="1" w:unhideWhenUsed="1"/>
-    <w:lsdException w:name="HTML Typewriter" w:semiHidden="1" w:unhideWhenUsed="1"/>
-    <w:lsdException w:name="HTML Variable" w:semiHidden="1" w:unhideWhenUsed="1"/>
-    <w:lsdException w:name="Normal Table" w:semiHidden="1" w:unhideWhenUsed="1"/>
-    <w:lsdException w:name="annotation subject" w:semiHidden="1" w:unhideWhenUsed="1"/>
-    <w:lsdException w:name="No List" w:semiHidden="1" w:unhideWhenUsed="1"/>
-    <w:lsdException w:name="Outline List 1" w:semiHidden="1" w:unhideWhenUsed="1"/>
-    <w:lsdException w:name="Outline List 2" w:semiHidden="1" w:unhideWhenUsed="1"/>
-    <w:lsdException w:name="Outline List 3" w:semiHidden="1" w:unhideWhenUsed="1"/>
-    <w:lsdException w:name="Table Simple 1" w:semiHidden="1" w:unhideWhenUsed="1"/>
-    <w:lsdException w:name="Table Simple 2" w:semiHidden="1" w:unhideWhenUsed="1"/>
-    <w:lsdException w:name="Table Simple 3" w:semiHidden="1" w:unhideWhenUsed="1"/>
-    <w:lsdException w:name="Table Classic 1" w:semiHidden="1" w:unhideWhenUsed="1"/>
-    <w:lsdException w:name="Table Classic 2" w:semiHidden="1" w:unhideWhenUsed="1"/>
-    <w:lsdException w:name="Table Classic 3" w:semiHidden="1" w:unhideWhenUsed="1"/>
-    <w:lsdException w:name="Table Classic 4" w:semiHidden="1" w:unhideWhenUsed="1"/>
-    <w:lsdException w:name="Table Colorful 1" w:semiHidden="1" w:unhideWhenUsed="1"/>
-    <w:lsdException w:name="Table Colorful 2" w:semiHidden="1" w:unhideWhenUsed="1"/>
-    <w:lsdException w:name="Table Colorful 3" w:semiHidden="1" w:unhideWhenUsed="1"/>
-    <w:lsdException w:name="Table Columns 1" w:semiHidden="1" w:unhideWhenUsed="1"/>
-    <w:lsdException w:name="Table Columns 2" w:semiHidden="1" w:unhideWhenUsed="1"/>
-    <w:lsdException w:name="Table Columns 3" w:semiHidden="1" w:unhideWhenUsed="1"/>
-    <w:lsdException w:name="Table Columns 4" w:semiHidden="1" w:unhideWhenUsed="1"/>
-    <w:lsdException w:name="Table Columns 5" w:semiHidden="1" w:unhideWhenUsed="1"/>
-    <w:lsdException w:name="Table Grid 1" w:semiHidden="1" w:unhideWhenUsed="1"/>
-    <w:lsdException w:name="Table Grid 2" w:semiHidden="1" w:unhideWhenUsed="1"/>
-    <w:lsdException w:name="Table Grid 3" w:semiHidden="1" w:unhideWhenUsed="1"/>
-    <w:lsdException w:name="Table Grid 4" w:semiHidden="1" w:unhideWhenUsed="1"/>
-    <w:lsdException w:name="Table Grid 5" w:semiHidden="1" w:unhideWhenUsed="1"/>
-    <w:lsdException w:name="Table Grid 6" w:semiHidden="1" w:unhideWhenUsed="1"/>
-    <w:lsdException w:name="Table Grid 7" w:semiHidden="1" w:unhideWhenUsed="1"/>
-    <w:lsdException w:name="Table Grid 8" w:semiHidden="1" w:unhideWhenUsed="1"/>
-    <w:lsdException w:name="Table List 1" w:semiHidden="1" w:unhideWhenUsed="1"/>
-    <w:lsdException w:name="Table List 2" w:semiHidden="1" w:unhideWhenUsed="1"/>
-    <w:lsdException w:name="Table List 3" w:semiHidden="1" w:unhideWhenUsed="1"/>
-    <w:lsdException w:name="Table List 4" w:semiHidden="1" w:unhideWhenUsed="1"/>
-    <w:lsdException w:name="Table List 5" w:semiHidden="1" w:unhideWhenUsed="1"/>
-    <w:lsdException w:name="Table List 6" w:semiHidden="1" w:unhideWhenUsed="1"/>
-    <w:lsdException w:name="Table List 7" w:semiHidden="1" w:unhideWhenUsed="1"/>
-    <w:lsdException w:name="Table List 8" w:semiHidden="1" w:unhideWhenUsed="1"/>
-    <w:lsdException w:name="Table 3D effects 1" w:semiHidden="1" w:unhideWhenUsed="1"/>
-    <w:lsdException w:name="Table 3D effects 2" w:semiHidden="1" w:unhideWhenUsed="1"/>
-    <w:lsdException w:name="Table 3D effects 3" w:semiHidden="1" w:unhideWhenUsed="1"/>
-    <w:lsdException w:name="Table Contemporary" w:semiHidden="1" w:unhideWhenUsed="1"/>
-    <w:lsdException w:name="Table Elegant" w:semiHidden="1" w:unhideWhenUsed="1"/>
-    <w:lsdException w:name="Table Professional" w:semiHidden="1" w:unhideWhenUsed="1"/>
-    <w:lsdException w:name="Table Subtle 1" w:semiHidden="1" w:unhideWhenUsed="1"/>
-    <w:lsdException w:name="Table Subtle 2" w:semiHidden="1" w:unhideWhenUsed="1"/>
-    <w:lsdException w:name="Table Web 1" w:semiHidden="1" w:unhideWhenUsed="1"/>
-    <w:lsdException w:name="Table Web 2" w:semiHidden="1" w:unhideWhenUsed="1"/>
-    <w:lsdException w:name="Table Web 3" w:semiHidden="1" w:unhideWhenUsed="1"/>
-    <w:lsdException w:name="Balloon Text" w:semiHidden="1" w:unhideWhenUsed="1"/>
-    <w:lsdException w:name="Table Grid" w:uiPriority="39"/>
-    <w:lsdException w:name="Table Theme" w:semiHidden="1" w:unhideWhenUsed="1"/>
-    <w:lsdException w:name="Placeholder Text" w:semiHidden="1"/>
-    <w:lsdException w:name="No Spacing" w:uiPriority="1" w:qFormat="1"/>
-    <w:lsdException w:name="Light Shading" w:uiPriority="60"/>
-    <w:lsdException w:name="Light List" w:uiPriority="61"/>
-    <w:lsdException w:name="Light Grid" w:uiPriority="62"/>
-    <w:lsdException w:name="Medium Shading 1" w:uiPriority="63"/>
-    <w:lsdException w:name="Medium Shading 2" w:uiPriority="64"/>
-    <w:lsdException w:name="Medium List 1" w:uiPriority="65"/>
-    <w:lsdException w:name="Medium List 2" w:uiPriority="66"/>
-    <w:lsdException w:name="Medium Grid 1" w:uiPriority="67"/>
-    <w:lsdException w:name="Medium Grid 2" w:uiPriority="68"/>
-    <w:lsdException w:name="Medium Grid 3" w:uiPriority="69"/>
-    <w:lsdException w:name="Dark List" w:uiPriority="70"/>
-    <w:lsdException w:name="Colorful Shading" w:uiPriority="71"/>
-    <w:lsdException w:name="Colorful List" w:uiPriority="72"/>
-    <w:lsdException w:name="Colorful Grid" w:uiPriority="73"/>
-    <w:lsdException w:name="Light Shading Accent 1" w:uiPriority="60"/>
-    <w:lsdException w:name="Light List Accent 1" w:uiPriority="61"/>
-    <w:lsdException w:name="Light Grid Accent 1" w:uiPriority="62"/>
-    <w:lsdException w:name="Medium Shading 1 Accent 1" w:uiPriority="63"/>
-    <w:lsdException w:name="Medium Shading 2 Accent 1" w:uiPriority="64"/>
-    <w:lsdException w:name="Medium List 1 Accent 1" w:uiPriority="65"/>
-    <w:lsdException w:name="Revision" w:semiHidden="1"/>
-    <w:lsdException w:name="List Paragraph" w:uiPriority="34" w:qFormat="1"/>
-    <w:lsdException w:name="Quote" w:uiPriority="29" w:qFormat="1"/>
-    <w:lsdException w:name="Intense Quote" w:uiPriority="30" w:qFormat="1"/>
-    <w:lsdException w:name="Medium List 2 Accent 1" w:uiPriority="66"/>
-    <w:lsdException w:name="Medium Grid 1 Accent 1" w:uiPriority="67"/>
-    <w:lsdException w:name="Medium Grid 2 Accent 1" w:uiPriority="68"/>
-    <w:lsdException w:name="Medium Grid 3 Accent 1" w:uiPriority="69"/>
-    <w:lsdException w:name="Dark List Accent 1" w:uiPriority="70"/>
-    <w:lsdException w:name="Colorful Shading Accent 1" w:uiPriority="71"/>
-    <w:lsdException w:name="Colorful List Accent 1" w:uiPriority="72"/>
-    <w:lsdException w:name="Colorful Grid Accent 1" w:uiPriority="73"/>
-    <w:lsdException w:name="Light Shading Accent 2" w:uiPriority="60"/>
-    <w:lsdException w:name="Light List Accent 2" w:uiPriority="61"/>
-    <w:lsdException w:name="Light Grid Accent 2" w:uiPriority="62"/>
-    <w:lsdException w:name="Medium Shading 1 Accent 2" w:uiPriority="63"/>
-    <w:lsdException w:name="Medium Shading 2 Accent 2" w:uiPriority="64"/>
-    <w:lsdException w:name="Medium List 1 Accent 2" w:uiPriority="65"/>
-    <w:lsdException w:name="Medium List 2 Accent 2" w:uiPriority="66"/>
-    <w:lsdException w:name="Medium Grid 1 Accent 2" w:uiPriority="67"/>
-    <w:lsdException w:name="Medium Grid 2 Accent 2" w:uiPriority="68"/>
-    <w:lsdException w:name="Medium Grid 3 Accent 2" w:uiPriority="69"/>
-    <w:lsdException w:name="Dark List Accent 2" w:uiPriority="70"/>
-    <w:lsdException w:name="Colorful Shading Accent 2" w:uiPriority="71"/>
-    <w:lsdException w:name="Colorful List Accent 2" w:uiPriority="72"/>
-    <w:lsdException w:name="Colorful Grid Accent 2" w:uiPriority="73"/>
-    <w:lsdException w:name="Light Shading Accent 3" w:uiPriority="60"/>
-    <w:lsdException w:name="Light List Accent 3" w:uiPriority="61"/>
-    <w:lsdException w:name="Light Grid Accent 3" w:uiPriority="62"/>
-    <w:lsdException w:name="Medium Shading 1 Accent 3" w:uiPriority="63"/>
-    <w:lsdException w:name="Medium Shading 2 Accent 3" w:uiPriority="64"/>
-    <w:lsdException w:name="Medium List 1 Accent 3" w:uiPriority="65"/>
-    <w:lsdException w:name="Medium List 2 Accent 3" w:uiPriority="66"/>
-    <w:lsdException w:name="Medium Grid 1 Accent 3" w:uiPriority="67"/>
-    <w:lsdException w:name="Medium Grid 2 Accent 3" w:uiPriority="68"/>
-    <w:lsdException w:name="Medium Grid 3 Accent 3" w:uiPriority="69"/>
-    <w:lsdException w:name="Dark List Accent 3" w:uiPriority="70"/>
-    <w:lsdException w:name="Colorful Shading Accent 3" w:uiPriority="71"/>
-    <w:lsdException w:name="Colorful List Accent 3" w:uiPriority="72"/>
-    <w:lsdException w:name="Colorful Grid Accent 3" w:uiPriority="73"/>
-    <w:lsdException w:name="Light Shading Accent 4" w:uiPriority="60"/>
-    <w:lsdException w:name="Light List Accent 4" w:uiPriority="61"/>
-    <w:lsdException w:name="Light Grid Accent 4" w:uiPriority="62"/>
-    <w:lsdException w:name="Medium Shading 1 Accent 4" w:uiPriority="63"/>
-    <w:lsdException w:name="Medium Shading 2 Accent 4" w:uiPriority="64"/>
-    <w:lsdException w:name="Medium List 1 Accent 4" w:uiPriority="65"/>
-    <w:lsdException w:name="Medium List 2 Accent 4" w:uiPriority="66"/>
-    <w:lsdException w:name="Medium Grid 1 Accent 4" w:uiPriority="67"/>
-    <w:lsdException w:name="Medium Grid 2 Accent 4" w:uiPriority="68"/>
-    <w:lsdException w:name="Medium Grid 3 Accent 4" w:uiPriority="69"/>
-    <w:lsdException w:name="Dark List Accent 4" w:uiPriority="70"/>
-    <w:lsdException w:name="Colorful Shading Accent 4" w:uiPriority="71"/>
-    <w:lsdException w:name="Colorful List Accent 4" w:uiPriority="72"/>
-    <w:lsdException w:name="Colorful Grid Accent 4" w:uiPriority="73"/>
-    <w:lsdException w:name="Light Shading Accent 5" w:uiPriority="60"/>
-    <w:lsdException w:name="Light List Accent 5" w:uiPriority="61"/>
-    <w:lsdException w:name="Light Grid Accent 5" w:uiPriority="62"/>
-    <w:lsdException w:name="Medium Shading 1 Accent 5" w:uiPriority="63"/>
-    <w:lsdException w:name="Medium Shading 2 Accent 5" w:uiPriority="64"/>
-    <w:lsdException w:name="Medium List 1 Accent 5" w:uiPriority="65"/>
-    <w:lsdException w:name="Medium List 2 Accent 5" w:uiPriority="66"/>
-    <w:lsdException w:name="Medium Grid 1 Accent 5" w:uiPriority="67"/>
-    <w:lsdException w:name="Medium Grid 2 Accent 5" w:uiPriority="68"/>
-    <w:lsdException w:name="Medium Grid 3 Accent 5" w:uiPriority="69"/>
-    <w:lsdException w:name="Dark List Accent 5" w:uiPriority="70"/>
-    <w:lsdException w:name="Colorful Shading Accent 5" w:uiPriority="71"/>
-    <w:lsdException w:name="Colorful List Accent 5" w:uiPriority="72"/>
-    <w:lsdException w:name="Colorful Grid Accent 5" w:uiPriority="73"/>
-    <w:lsdException w:name="Light Shading Accent 6" w:uiPriority="60"/>
-    <w:lsdException w:name="Light List Accent 6" w:uiPriority="61"/>
-    <w:lsdException w:name="Light Grid Accent 6" w:uiPriority="62"/>
-    <w:lsdException w:name="Medium Shading 1 Accent 6" w:uiPriority="63"/>
-    <w:lsdException w:name="Medium Shading 2 Accent 6" w:uiPriority="64"/>
-    <w:lsdException w:name="Medium List 1 Accent 6" w:uiPriority="65"/>
-    <w:lsdException w:name="Medium List 2 Accent 6" w:uiPriority="66"/>
-    <w:lsdException w:name="Medium Grid 1 Accent 6" w:uiPriority="67"/>
-    <w:lsdException w:name="Medium Grid 2 Accent 6" w:uiPriority="68"/>
-    <w:lsdException w:name="Medium Grid 3 Accent 6" w:uiPriority="69"/>
-    <w:lsdException w:name="Dark List Accent 6" w:uiPriority="70"/>
-    <w:lsdException w:name="Colorful Shading Accent 6" w:uiPriority="71"/>
-    <w:lsdException w:name="Colorful List Accent 6" w:uiPriority="72"/>
-    <w:lsdException w:name="Colorful Grid Accent 6" w:uiPriority="73"/>
-    <w:lsdException w:name="Subtle Emphasis" w:uiPriority="19" w:qFormat="1"/>
-    <w:lsdException w:name="Intense Emphasis" w:uiPriority="21" w:qFormat="1"/>
-    <w:lsdException w:name="Subtle Reference" w:uiPriority="31" w:qFormat="1"/>
-    <w:lsdException w:name="Intense Reference" w:uiPriority="32" w:qFormat="1"/>
-    <w:lsdException w:name="Book Title" w:uiPriority="33" w:qFormat="1"/>
-    <w:lsdException w:name="Bibliography" w:semiHidden="1" w:uiPriority="37" w:unhideWhenUsed="1"/>
-    <w:lsdException w:name="TOC Heading" w:semiHidden="1" w:uiPriority="39" w:unhideWhenUsed="1" w:qFormat="1"/>
-    <w:lsdException w:name="Plain Table 1" w:uiPriority="41"/>
-    <w:lsdException w:name="Plain Table 2" w:uiPriority="42"/>
-    <w:lsdException w:name="Plain Table 3" w:uiPriority="43"/>
-    <w:lsdException w:name="Plain Table 4" w:uiPriority="44"/>
-    <w:lsdException w:name="Plain Table 5" w:uiPriority="45"/>
-    <w:lsdException w:name="Grid Table Light" w:uiPriority="40"/>
-    <w:lsdException w:name="Grid Table 1 Light" w:uiPriority="46"/>
-    <w:lsdException w:name="Grid Table 2" w:uiPriority="47"/>
-    <w:lsdException w:name="Grid Table 3" w:uiPriority="48"/>
-    <w:lsdException w:name="Grid Table 4" w:uiPriority="49"/>
-    <w:lsdException w:name="Grid Table 5 Dark" w:uiPriority="50"/>
-    <w:lsdException w:name="Grid Table 6 Colorful" w:uiPriority="51"/>
-    <w:lsdException w:name="Grid Table 7 Colorful" w:uiPriority="52"/>
-    <w:lsdException w:name="Grid Table 1 Light Accent 1" w:uiPriority="46"/>
-    <w:lsdException w:name="Grid Table 2 Accent 1" w:uiPriority="47"/>
-    <w:lsdException w:name="Grid Table 3 Accent 1" w:uiPriority="48"/>
-    <w:lsdException w:name="Grid Table 4 Accent 1" w:uiPriority="49"/>
-    <w:lsdException w:name="Grid Table 5 Dark Accent 1" w:uiPriority="50"/>
-    <w:lsdException w:name="Grid Table 6 Colorful Accent 1" w:uiPriority="51"/>
-    <w:lsdException w:name="Grid Table 7 Colorful Accent 1" w:uiPriority="52"/>
-    <w:lsdException w:name="Grid Table 1 Light Accent 2" w:uiPriority="46"/>
-    <w:lsdException w:name="Grid Table 2 Accent 2" w:uiPriority="47"/>
-    <w:lsdException w:name="Grid Table 3 Accent 2" w:uiPriority="48"/>
-    <w:lsdException w:name="Grid Table 4 Accent 2" w:uiPriority="49"/>
-    <w:lsdException w:name="Grid Table 5 Dark Accent 2" w:uiPriority="50"/>
-    <w:lsdException w:name="Grid Table 6 Colorful Accent 2" w:uiPriority="51"/>
-    <w:lsdException w:name="Grid Table 7 Colorful Accent 2" w:uiPriority="52"/>
-    <w:lsdException w:name="Grid Table 1 Light Accent 3" w:uiPriority="46"/>
-    <w:lsdException w:name="Grid Table 2 Accent 3" w:uiPriority="47"/>
-    <w:lsdException w:name="Grid Table 3 Accent 3" w:uiPriority="48"/>
-    <w:lsdException w:name="Grid Table 4 Accent 3" w:uiPriority="49"/>
-    <w:lsdException w:name="Grid Table 5 Dark Accent 3" w:uiPriority="50"/>
-    <w:lsdException w:name="Grid Table 6 Colorful Accent 3" w:uiPriority="51"/>
-    <w:lsdException w:name="Grid Table 7 Colorful Accent 3" w:uiPriority="52"/>
-    <w:lsdException w:name="Grid Table 1 Light Accent 4" w:uiPriority="46"/>
-    <w:lsdException w:name="Grid Table 2 Accent 4" w:uiPriority="47"/>
-    <w:lsdException w:name="Grid Table 3 Accent 4" w:uiPriority="48"/>
-    <w:lsdException w:name="Grid Table 4 Accent 4" w:uiPriority="49"/>
-    <w:lsdException w:name="Grid Table 5 Dark Accent 4" w:uiPriority="50"/>
-    <w:lsdException w:name="Grid Table 6 Colorful Accent 4" w:uiPriority="51"/>
-    <w:lsdException w:name="Grid Table 7 Colorful Accent 4" w:uiPriority="52"/>
-    <w:lsdException w:name="Grid Table 1 Light Accent 5" w:uiPriority="46"/>
-    <w:lsdException w:name="Grid Table 2 Accent 5" w:uiPriority="47"/>
-    <w:lsdException w:name="Grid Table 3 Accent 5" w:uiPriority="48"/>
-    <w:lsdException w:name="Grid Table 4 Accent 5" w:uiPriority="49"/>
-    <w:lsdException w:name="Grid Table 5 Dark Accent 5" w:uiPriority="50"/>
-    <w:lsdException w:name="Grid Table 6 Colorful Accent 5" w:uiPriority="51"/>
-    <w:lsdException w:name="Grid Table 7 Colorful Accent 5" w:uiPriority="52"/>
-    <w:lsdException w:name="Grid Table 1 Light Accent 6" w:uiPriority="46"/>
-    <w:lsdException w:name="Grid Table 2 Accent 6" w:uiPriority="47"/>
-    <w:lsdException w:name="Grid Table 3 Accent 6" w:uiPriority="48"/>
-    <w:lsdException w:name="Grid Table 4 Accent 6" w:uiPriority="49"/>
-    <w:lsdException w:name="Grid Table 5 Dark Accent 6" w:uiPriority="50"/>
-    <w:lsdException w:name="Grid Table 6 Colorful Accent 6" w:uiPriority="51"/>
-    <w:lsdException w:name="Grid Table 7 Colorful Accent 6" w:uiPriority="52"/>
-    <w:lsdException w:name="List Table 1 Light" w:uiPriority="46"/>
-    <w:lsdException w:name="List Table 2" w:uiPriority="47"/>
-    <w:lsdException w:name="List Table 3" w:uiPriority="48"/>
-    <w:lsdException w:name="List Table 4" w:uiPriority="49"/>
-    <w:lsdException w:name="List Table 5 Dark" w:uiPriority="50"/>
-    <w:lsdException w:name="List Table 6 Colorful" w:uiPriority="51"/>
-    <w:lsdException w:name="List Table 7 Colorful" w:uiPriority="52"/>
-    <w:lsdException w:name="List Table 1 Light Accent 1" w:uiPriority="46"/>
-    <w:lsdException w:name="List Table 2 Accent 1" w:uiPriority="47"/>
-    <w:lsdException w:name="List Table 3 Accent 1" w:uiPriority="48"/>
-    <w:lsdException w:name="List Table 4 Accent 1" w:uiPriority="49"/>
-    <w:lsdException w:name="List Table 5 Dark Accent 1" w:uiPriority="50"/>
-    <w:lsdException w:name="List Table 6 Colorful Accent 1" w:uiPriority="51"/>
-    <w:lsdException w:name="List Table 7 Colorful Accent 1" w:uiPriority="52"/>
-    <w:lsdException w:name="List Table 1 Light Accent 2" w:uiPriority="46"/>
-    <w:lsdException w:name="List Table 2 Accent 2" w:uiPriority="47"/>
-    <w:lsdException w:name="List Table 3 Accent 2" w:uiPriority="48"/>
-    <w:lsdException w:name="List Table 4 Accent 2" w:uiPriority="49"/>
-    <w:lsdException w:name="List Table 5 Dark Accent 2" w:uiPriority="50"/>
-    <w:lsdException w:name="List Table 6 Colorful Accent 2" w:uiPriority="51"/>
-    <w:lsdException w:name="List Table 7 Colorful Accent 2" w:uiPriority="52"/>
-    <w:lsdException w:name="List Table 1 Light Accent 3" w:uiPriority="46"/>
-    <w:lsdException w:name="List Table 2 Accent 3" w:uiPriority="47"/>
-    <w:lsdException w:name="List Table 3 Accent 3" w:uiPriority="48"/>
-    <w:lsdException w:name="List Table 4 Accent 3" w:uiPriority="49"/>
-    <w:lsdException w:name="List Table 5 Dark Accent 3" w:uiPriority="50"/>
-    <w:lsdException w:name="List Table 6 Colorful Accent 3" w:uiPriority="51"/>
-    <w:lsdException w:name="List Table 7 Colorful Accent 3" w:uiPriority="52"/>
-    <w:lsdException w:name="List Table 1 Light Accent 4" w:uiPriority="46"/>
-    <w:lsdException w:name="List Table 2 Accent 4" w:uiPriority="47"/>
-    <w:lsdException w:name="List Table 3 Accent 4" w:uiPriority="48"/>
-    <w:lsdException w:name="List Table 4 Accent 4" w:uiPriority="49"/>
-    <w:lsdException w:name="List Table 5 Dark Accent 4" w:uiPriority="50"/>
-    <w:lsdException w:name="List Table 6 Colorful Accent 4" w:uiPriority="51"/>
-    <w:lsdException w:name="List Table 7 Colorful Accent 4" w:uiPriority="52"/>
-    <w:lsdException w:name="List Table 1 Light Accent 5" w:uiPriority="46"/>
-    <w:lsdException w:name="List Table 2 Accent 5" w:uiPriority="47"/>
-    <w:lsdException w:name="List Table 3 Accent 5" w:uiPriority="48"/>
-    <w:lsdException w:name="List Table 4 Accent 5" w:uiPriority="49"/>
-    <w:lsdException w:name="List Table 5 Dark Accent 5" w:uiPriority="50"/>
-    <w:lsdException w:name="List Table 6 Colorful Accent 5" w:uiPriority="51"/>
-    <w:lsdException w:name="List Table 7 Colorful Accent 5" w:uiPriority="52"/>
-    <w:lsdException w:name="List Table 1 Light Accent 6" w:uiPriority="46"/>
-    <w:lsdException w:name="List Table 2 Accent 6" w:uiPriority="47"/>
-    <w:lsdException w:name="List Table 3 Accent 6" w:uiPriority="48"/>
-    <w:lsdException w:name="List Table 4 Accent 6" w:uiPriority="49"/>
-    <w:lsdException w:name="List Table 5 Dark Accent 6" w:uiPriority="50"/>
-    <w:lsdException w:name="List Table 6 Colorful Accent 6" w:uiPriority="51"/>
-    <w:lsdException w:name="List Table 7 Colorful Accent 6" w:uiPriority="52"/>
+  <w:latentStyles w:defLockedState="0" w:defUIPriority="99" w:defSemiHidden="1" w:defUnhideWhenUsed="1" w:defQFormat="0" w:count="267">
+    <w:lsdException w:name="Normal" w:semiHidden="0" w:uiPriority="0" w:unhideWhenUsed="0" w:qFormat="1"/>
+    <w:lsdException w:name="heading 1" w:semiHidden="0" w:uiPriority="9" w:unhideWhenUsed="0" w:qFormat="1"/>
+    <w:lsdException w:name="heading 2" w:uiPriority="9" w:qFormat="1"/>
+    <w:lsdException w:name="heading 3" w:uiPriority="9" w:qFormat="1"/>
+    <w:lsdException w:name="heading 4" w:uiPriority="9" w:qFormat="1"/>
+    <w:lsdException w:name="heading 5" w:uiPriority="9" w:qFormat="1"/>
+    <w:lsdException w:name="heading 6" w:uiPriority="9" w:qFormat="1"/>
+    <w:lsdException w:name="heading 7" w:uiPriority="9" w:qFormat="1"/>
+    <w:lsdException w:name="heading 8" w:uiPriority="9" w:qFormat="1"/>
+    <w:lsdException w:name="heading 9" w:uiPriority="9" w:qFormat="1"/>
+    <w:lsdException w:name="toc 1" w:uiPriority="39"/>
+    <w:lsdException w:name="toc 2" w:uiPriority="39"/>
+    <w:lsdException w:name="toc 3" w:uiPriority="39"/>
+    <w:lsdException w:name="toc 4" w:uiPriority="39"/>
+    <w:lsdException w:name="toc 5" w:uiPriority="39"/>
+    <w:lsdException w:name="toc 6" w:uiPriority="39"/>
+    <w:lsdException w:name="toc 7" w:uiPriority="39"/>
+    <w:lsdException w:name="toc 8" w:uiPriority="39"/>
+    <w:lsdException w:name="toc 9" w:uiPriority="39"/>
+    <w:lsdException w:name="caption" w:uiPriority="35" w:qFormat="1"/>
+    <w:lsdException w:name="Title" w:semiHidden="0" w:uiPriority="10" w:unhideWhenUsed="0" w:qFormat="1"/>
+    <w:lsdException w:name="Default Paragraph Font" w:uiPriority="1"/>
+    <w:lsdException w:name="Subtitle" w:semiHidden="0" w:uiPriority="11" w:unhideWhenUsed="0" w:qFormat="1"/>
+    <w:lsdException w:name="Strong" w:semiHidden="0" w:uiPriority="22" w:unhideWhenUsed="0" w:qFormat="1"/>
+    <w:lsdException w:name="Emphasis" w:semiHidden="0" w:uiPriority="20" w:unhideWhenUsed="0" w:qFormat="1"/>
+    <w:lsdException w:name="Table Grid" w:semiHidden="0" w:uiPriority="39" w:unhideWhenUsed="0"/>
+    <w:lsdException w:name="Placeholder Text" w:unhideWhenUsed="0"/>
+    <w:lsdException w:name="No Spacing" w:semiHidden="0" w:uiPriority="1" w:unhideWhenUsed="0" w:qFormat="1"/>
+    <w:lsdException w:name="Light Shading" w:semiHidden="0" w:uiPriority="60" w:unhideWhenUsed="0"/>
+    <w:lsdException w:name="Light List" w:semiHidden="0" w:uiPriority="61" w:unhideWhenUsed="0"/>
+    <w:lsdException w:name="Light Grid" w:semiHidden="0" w:uiPriority="62" w:unhideWhenUsed="0"/>
+    <w:lsdException w:name="Medium Shading 1" w:semiHidden="0" w:uiPriority="63" w:unhideWhenUsed="0"/>
+    <w:lsdException w:name="Medium Shading 2" w:semiHidden="0" w:uiPriority="64" w:unhideWhenUsed="0"/>
+    <w:lsdException w:name="Medium List 1" w:semiHidden="0" w:uiPriority="65" w:unhideWhenUsed="0"/>
+    <w:lsdException w:name="Medium List 2" w:semiHidden="0" w:uiPriority="66" w:unhideWhenUsed="0"/>
+    <w:lsdException w:name="Medium Grid 1" w:semiHidden="0" w:uiPriority="67" w:unhideWhenUsed="0"/>
+    <w:lsdException w:name="Medium Grid 2" w:semiHidden="0" w:uiPriority="68" w:unhideWhenUsed="0"/>
+    <w:lsdException w:name="Medium Grid 3" w:semiHidden="0" w:uiPriority="69" w:unhideWhenUsed="0"/>
+    <w:lsdException w:name="Dark List" w:semiHidden="0" w:uiPriority="70" w:unhideWhenUsed="0"/>
+    <w:lsdException w:name="Colorful Shading" w:semiHidden="0" w:uiPriority="71" w:unhideWhenUsed="0"/>
+    <w:lsdException w:name="Colorful List" w:semiHidden="0" w:uiPriority="72" w:unhideWhenUsed="0"/>
+    <w:lsdException w:name="Colorful Grid" w:semiHidden="0" w:uiPriority="73" w:unhideWhenUsed="0"/>
+    <w:lsdException w:name="Light Shading Accent 1" w:semiHidden="0" w:uiPriority="60" w:unhideWhenUsed="0"/>
+    <w:lsdException w:name="Light List Accent 1" w:semiHidden="0" w:uiPriority="61" w:unhideWhenUsed="0"/>
+    <w:lsdException w:name="Light Grid Accent 1" w:semiHidden="0" w:uiPriority="62" w:unhideWhenUsed="0"/>
+    <w:lsdException w:name="Medium Shading 1 Accent 1" w:semiHidden="0" w:uiPriority="63" w:unhideWhenUsed="0"/>
+    <w:lsdException w:name="Medium Shading 2 Accent 1" w:semiHidden="0" w:uiPriority="64" w:unhideWhenUsed="0"/>
+    <w:lsdException w:name="Medium List 1 Accent 1" w:semiHidden="0" w:uiPriority="65" w:unhideWhenUsed="0"/>
+    <w:lsdException w:name="Revision" w:unhideWhenUsed="0"/>
+    <w:lsdException w:name="List Paragraph" w:semiHidden="0" w:uiPriority="34" w:unhideWhenUsed="0" w:qFormat="1"/>
+    <w:lsdException w:name="Quote" w:semiHidden="0" w:uiPriority="29" w:unhideWhenUsed="0" w:qFormat="1"/>
+    <w:lsdException w:name="Intense Quote" w:semiHidden="0" w:uiPriority="30" w:unhideWhenUsed="0" w:qFormat="1"/>
+    <w:lsdException w:name="Medium List 2 Accent 1" w:semiHidden="0" w:uiPriority="66" w:unhideWhenUsed="0"/>
+    <w:lsdException w:name="Medium Grid 1 Accent 1" w:semiHidden="0" w:uiPriority="67" w:unhideWhenUsed="0"/>
+    <w:lsdException w:name="Medium Grid 2 Accent 1" w:semiHidden="0" w:uiPriority="68" w:unhideWhenUsed="0"/>
+    <w:lsdException w:name="Medium Grid 3 Accent 1" w:semiHidden="0" w:uiPriority="69" w:unhideWhenUsed="0"/>
+    <w:lsdException w:name="Dark List Accent 1" w:semiHidden="0" w:uiPriority="70" w:unhideWhenUsed="0"/>
+    <w:lsdException w:name="Colorful Shading Accent 1" w:semiHidden="0" w:uiPriority="71" w:unhideWhenUsed="0"/>
+    <w:lsdException w:name="Colorful List Accent 1" w:semiHidden="0" w:uiPriority="72" w:unhideWhenUsed="0"/>
+    <w:lsdException w:name="Colorful Grid Accent 1" w:semiHidden="0" w:uiPriority="73" w:unhideWhenUsed="0"/>
+    <w:lsdException w:name="Light Shading Accent 2" w:semiHidden="0" w:uiPriority="60" w:unhideWhenUsed="0"/>
+    <w:lsdException w:name="Light List Accent 2" w:semiHidden="0" w:uiPriority="61" w:unhideWhenUsed="0"/>
+    <w:lsdException w:name="Light Grid Accent 2" w:semiHidden="0" w:uiPriority="62" w:unhideWhenUsed="0"/>
+    <w:lsdException w:name="Medium Shading 1 Accent 2" w:semiHidden="0" w:uiPriority="63" w:unhideWhenUsed="0"/>
+    <w:lsdException w:name="Medium Shading 2 Accent 2" w:semiHidden="0" w:uiPriority="64" w:unhideWhenUsed="0"/>
+    <w:lsdException w:name="Medium List 1 Accent 2" w:semiHidden="0" w:uiPriority="65" w:unhideWhenUsed="0"/>
+    <w:lsdException w:name="Medium List 2 Accent 2" w:semiHidden="0" w:uiPriority="66" w:unhideWhenUsed="0"/>
+    <w:lsdException w:name="Medium Grid 1 Accent 2" w:semiHidden="0" w:uiPriority="67" w:unhideWhenUsed="0"/>
+    <w:lsdException w:name="Medium Grid 2 Accent 2" w:semiHidden="0" w:uiPriority="68" w:unhideWhenUsed="0"/>
+    <w:lsdException w:name="Medium Grid 3 Accent 2" w:semiHidden="0" w:uiPriority="69" w:unhideWhenUsed="0"/>
+    <w:lsdException w:name="Dark List Accent 2" w:semiHidden="0" w:uiPriority="70" w:unhideWhenUsed="0"/>
+    <w:lsdException w:name="Colorful Shading Accent 2" w:semiHidden="0" w:uiPriority="71" w:unhideWhenUsed="0"/>
+    <w:lsdException w:name="Colorful List Accent 2" w:semiHidden="0" w:uiPriority="72" w:unhideWhenUsed="0"/>
+    <w:lsdException w:name="Colorful Grid Accent 2" w:semiHidden="0" w:uiPriority="73" w:unhideWhenUsed="0"/>
+    <w:lsdException w:name="Light Shading Accent 3" w:semiHidden="0" w:uiPriority="60" w:unhideWhenUsed="0"/>
+    <w:lsdException w:name="Light List Accent 3" w:semiHidden="0" w:uiPriority="61" w:unhideWhenUsed="0"/>
+    <w:lsdException w:name="Light Grid Accent 3" w:semiHidden="0" w:uiPriority="62" w:unhideWhenUsed="0"/>
+    <w:lsdException w:name="Medium Shading 1 Accent 3" w:semiHidden="0" w:uiPriority="63" w:unhideWhenUsed="0"/>
+    <w:lsdException w:name="Medium Shading 2 Accent 3" w:semiHidden="0" w:uiPriority="64" w:unhideWhenUsed="0"/>
+    <w:lsdException w:name="Medium List 1 Accent 3" w:semiHidden="0" w:uiPriority="65" w:unhideWhenUsed="0"/>
+    <w:lsdException w:name="Medium List 2 Accent 3" w:semiHidden="0" w:uiPriority="66" w:unhideWhenUsed="0"/>
+    <w:lsdException w:name="Medium Grid 1 Accent 3" w:semiHidden="0" w:uiPriority="67" w:unhideWhenUsed="0"/>
+    <w:lsdException w:name="Medium Grid 2 Accent 3" w:semiHidden="0" w:uiPriority="68" w:unhideWhenUsed="0"/>
+    <w:lsdException w:name="Medium Grid 3 Accent 3" w:semiHidden="0" w:uiPriority="69" w:unhideWhenUsed="0"/>
+    <w:lsdException w:name="Dark List Accent 3" w:semiHidden="0" w:uiPriority="70" w:unhideWhenUsed="0"/>
+    <w:lsdException w:name="Colorful Shading Accent 3" w:semiHidden="0" w:uiPriority="71" w:unhideWhenUsed="0"/>
+    <w:lsdException w:name="Colorful List Accent 3" w:semiHidden="0" w:uiPriority="72" w:unhideWhenUsed="0"/>
+    <w:lsdException w:name="Colorful Grid Accent 3" w:semiHidden="0" w:uiPriority="73" w:unhideWhenUsed="0"/>
+    <w:lsdException w:name="Light Shading Accent 4" w:semiHidden="0" w:uiPriority="60" w:unhideWhenUsed="0"/>
+    <w:lsdException w:name="Light List Accent 4" w:semiHidden="0" w:uiPriority="61" w:unhideWhenUsed="0"/>
+    <w:lsdException w:name="Light Grid Accent 4" w:semiHidden="0" w:uiPriority="62" w:unhideWhenUsed="0"/>
+    <w:lsdException w:name="Medium Shading 1 Accent 4" w:semiHidden="0" w:uiPriority="63" w:unhideWhenUsed="0"/>
+    <w:lsdException w:name="Medium Shading 2 Accent 4" w:semiHidden="0" w:uiPriority="64" w:unhideWhenUsed="0"/>
+    <w:lsdException w:name="Medium List 1 Accent 4" w:semiHidden="0" w:uiPriority="65" w:unhideWhenUsed="0"/>
+    <w:lsdException w:name="Medium List 2 Accent 4" w:semiHidden="0" w:uiPriority="66" w:unhideWhenUsed="0"/>
+    <w:lsdException w:name="Medium Grid 1 Accent 4" w:semiHidden="0" w:uiPriority="67" w:unhideWhenUsed="0"/>
+    <w:lsdException w:name="Medium Grid 2 Accent 4" w:semiHidden="0" w:uiPriority="68" w:unhideWhenUsed="0"/>
+    <w:lsdException w:name="Medium Grid 3 Accent 4" w:semiHidden="0" w:uiPriority="69" w:unhideWhenUsed="0"/>
+    <w:lsdException w:name="Dark List Accent 4" w:semiHidden="0" w:uiPriority="70" w:unhideWhenUsed="0"/>
+    <w:lsdException w:name="Colorful Shading Accent 4" w:semiHidden="0" w:uiPriority="71" w:unhideWhenUsed="0"/>
+    <w:lsdException w:name="Colorful List Accent 4" w:semiHidden="0" w:uiPriority="72" w:unhideWhenUsed="0"/>
+    <w:lsdException w:name="Colorful Grid Accent 4" w:semiHidden="0" w:uiPriority="73" w:unhideWhenUsed="0"/>
+    <w:lsdException w:name="Light Shading Accent 5" w:semiHidden="0" w:uiPriority="60" w:unhideWhenUsed="0"/>
+    <w:lsdException w:name="Light List Accent 5" w:semiHidden="0" w:uiPriority="61" w:unhideWhenUsed="0"/>
+    <w:lsdException w:name="Light Grid Accent 5" w:semiHidden="0" w:uiPriority="62" w:unhideWhenUsed="0"/>
+    <w:lsdException w:name="Medium Shading 1 Accent 5" w:semiHidden="0" w:uiPriority="63" w:unhideWhenUsed="0"/>
+    <w:lsdException w:name="Medium Shading 2 Accent 5" w:semiHidden="0" w:uiPriority="64" w:unhideWhenUsed="0"/>
+    <w:lsdException w:name="Medium List 1 Accent 5" w:semiHidden="0" w:uiPriority="65" w:unhideWhenUsed="0"/>
+    <w:lsdException w:name="Medium List 2 Accent 5" w:semiHidden="0" w:uiPriority="66" w:unhideWhenUsed="0"/>
+    <w:lsdException w:name="Medium Grid 1 Accent 5" w:semiHidden="0" w:uiPriority="67" w:unhideWhenUsed="0"/>
+    <w:lsdException w:name="Medium Grid 2 Accent 5" w:semiHidden="0" w:uiPriority="68" w:unhideWhenUsed="0"/>
+    <w:lsdException w:name="Medium Grid 3 Accent 5" w:semiHidden="0" w:uiPriority="69" w:unhideWhenUsed="0"/>
+    <w:lsdException w:name="Dark List Accent 5" w:semiHidden="0" w:uiPriority="70" w:unhideWhenUsed="0"/>
+    <w:lsdException w:name="Colorful Shading Accent 5" w:semiHidden="0" w:uiPriority="71" w:unhideWhenUsed="0"/>
+    <w:lsdException w:name="Colorful List Accent 5" w:semiHidden="0" w:uiPriority="72" w:unhideWhenUsed="0"/>
+    <w:lsdException w:name="Colorful Grid Accent 5" w:semiHidden="0" w:uiPriority="73" w:unhideWhenUsed="0"/>
+    <w:lsdException w:name="Light Shading Accent 6" w:semiHidden="0" w:uiPriority="60" w:unhideWhenUsed="0"/>
+    <w:lsdException w:name="Light List Accent 6" w:semiHidden="0" w:uiPriority="61" w:unhideWhenUsed="0"/>
+    <w:lsdException w:name="Light Grid Accent 6" w:semiHidden="0" w:uiPriority="62" w:unhideWhenUsed="0"/>
+    <w:lsdException w:name="Medium Shading 1 Accent 6" w:semiHidden="0" w:uiPriority="63" w:unhideWhenUsed="0"/>
+    <w:lsdException w:name="Medium Shading 2 Accent 6" w:semiHidden="0" w:uiPriority="64" w:unhideWhenUsed="0"/>
+    <w:lsdException w:name="Medium List 1 Accent 6" w:semiHidden="0" w:uiPriority="65" w:unhideWhenUsed="0"/>
+    <w:lsdException w:name="Medium List 2 Accent 6" w:semiHidden="0" w:uiPriority="66" w:unhideWhenUsed="0"/>
+    <w:lsdException w:name="Medium Grid 1 Accent 6" w:semiHidden="0" w:uiPriority="67" w:unhideWhenUsed="0"/>
+    <w:lsdException w:name="Medium Grid 2 Accent 6" w:semiHidden="0" w:uiPriority="68" w:unhideWhenUsed="0"/>
+    <w:lsdException w:name="Medium Grid 3 Accent 6" w:semiHidden="0" w:uiPriority="69" w:unhideWhenUsed="0"/>
+    <w:lsdException w:name="Dark List Accent 6" w:semiHidden="0" w:uiPriority="70" w:unhideWhenUsed="0"/>
+    <w:lsdException w:name="Colorful Shading Accent 6" w:semiHidden="0" w:uiPriority="71" w:unhideWhenUsed="0"/>
+    <w:lsdException w:name="Colorful List Accent 6" w:semiHidden="0" w:uiPriority="72" w:unhideWhenUsed="0"/>
+    <w:lsdException w:name="Colorful Grid Accent 6" w:semiHidden="0" w:uiPriority="73" w:unhideWhenUsed="0"/>
+    <w:lsdException w:name="Subtle Emphasis" w:semiHidden="0" w:uiPriority="19" w:unhideWhenUsed="0" w:qFormat="1"/>
+    <w:lsdException w:name="Intense Emphasis" w:semiHidden="0" w:uiPriority="21" w:unhideWhenUsed="0" w:qFormat="1"/>
+    <w:lsdException w:name="Subtle Reference" w:semiHidden="0" w:uiPriority="31" w:unhideWhenUsed="0" w:qFormat="1"/>
+    <w:lsdException w:name="Intense Reference" w:semiHidden="0" w:uiPriority="32" w:unhideWhenUsed="0" w:qFormat="1"/>
+    <w:lsdException w:name="Book Title" w:semiHidden="0" w:uiPriority="33" w:unhideWhenUsed="0" w:qFormat="1"/>
+    <w:lsdException w:name="Bibliography" w:uiPriority="37"/>
+    <w:lsdException w:name="TOC Heading" w:uiPriority="39" w:qFormat="1"/>
+  </w:latentStyles>
+  <w:style w:type="paragraph" w:default="1" w:styleId="Normal">
+    <w:name w:val="Normal"/>
+    <w:qFormat/>
+    <w:rsid w:val="000B054B"/>
+    <w:pPr>
+      <w:spacing w:before="100" w:beforeAutospacing="1" w:after="100" w:afterAutospacing="1" w:line="360" w:lineRule="auto"/>
+      <w:ind w:firstLine="720"/>
+      <w:jc w:val="distribute"/>
+    </w:pPr>
+    <w:rPr>
+      <w:rFonts w:ascii="Times New Roman" w:eastAsia="MS Mincho" w:hAnsi="Times New Roman" w:cs="Times New Roman"/>
+      <w:sz w:val="28"/>
+      <w:lang w:eastAsia="ja-JP"/>
+    </w:rPr>
+  </w:style>
+  <w:style w:type="paragraph" w:styleId="Heading1">
+    <w:name w:val="heading 1"/>
+    <w:basedOn w:val="Normal"/>
+    <w:next w:val="Normal"/>
+    <w:link w:val="Heading1Char"/>
+    <w:autoRedefine/>
+    <w:uiPriority w:val="9"/>
+    <w:qFormat/>
+    <w:rsid w:val="000B054B"/>
+    <w:pPr>
+      <w:keepNext/>
+      <w:pageBreakBefore/>
+      <w:jc w:val="both"/>
+      <w:outlineLvl w:val="0"/>
+    </w:pPr>
+    <w:rPr>
+      <w:rFonts w:eastAsia="MS Gothic"/>
+      <w:b/>
+      <w:bCs/>
+      <w:kern w:val="32"/>
+      <w:sz w:val="24"/>
+      <w:szCs w:val="32"/>
+    </w:rPr>
+  </w:style>
+  <w:style w:type="paragraph" w:styleId="Heading2">
+    <w:name w:val="heading 2"/>
+    <w:basedOn w:val="Normal"/>
+    <w:next w:val="Normal"/>
+    <w:link w:val="Heading2Char"/>
+    <w:autoRedefine/>
+    <w:uiPriority w:val="9"/>
+    <w:unhideWhenUsed/>
+    <w:qFormat/>
+    <w:rsid w:val="009A31C2"/>
+    <w:pPr>
+      <w:keepNext/>
+      <w:spacing w:before="240" w:after="60"/>
+      <w:jc w:val="left"/>
+      <w:outlineLvl w:val="1"/>
+    </w:pPr>
+    <w:rPr>
+      <w:rFonts w:eastAsia="MS Gothic"/>
+      <w:b/>
+      <w:bCs/>
+      <w:iCs/>
+      <w:sz w:val="24"/>
+      <w:szCs w:val="28"/>
+    </w:rPr>
+  </w:style>
+  <w:style w:type="paragraph" w:styleId="Heading3">
+    <w:name w:val="heading 3"/>
+    <w:basedOn w:val="Normal"/>
+    <w:next w:val="Normal"/>
+    <w:link w:val="Heading3Char"/>
+    <w:uiPriority w:val="9"/>
+    <w:semiHidden/>
+    <w:unhideWhenUsed/>
+    <w:qFormat/>
+    <w:rsid w:val="009A31C2"/>
+    <w:pPr>
+      <w:keepNext/>
+      <w:keepLines/>
+      <w:spacing w:before="40" w:after="0"/>
+      <w:outlineLvl w:val="2"/>
+    </w:pPr>
+    <w:rPr>
+      <w:rFonts w:asciiTheme="majorHAnsi" w:eastAsiaTheme="majorEastAsia" w:hAnsiTheme="majorHAnsi" w:cstheme="majorBidi"/>
+      <w:color w:val="1F4D78" w:themeColor="accent1" w:themeShade="7F"/>
+      <w:sz w:val="24"/>
+      <w:szCs w:val="24"/>
+    </w:rPr>
+  </w:style>
+  <w:style w:type="character" w:default="1" w:styleId="DefaultParagraphFont">
+    <w:name w:val="Default Paragraph Font"/>
+    <w:uiPriority w:val="1"/>
+    <w:semiHidden/>
+    <w:unhideWhenUsed/>
+  </w:style>
+  <w:style w:type="table" w:default="1" w:styleId="TableNormal">
+    <w:name w:val="Normal Table"/>
+    <w:uiPriority w:val="99"/>
+    <w:semiHidden/>
+    <w:unhideWhenUsed/>
+    <w:tblPr>
+      <w:tblInd w:w="0" w:type="dxa"/>
+      <w:tblCellMar>
+        <w:top w:w="0" w:type="dxa"/>
+        <w:left w:w="108" w:type="dxa"/>
+        <w:bottom w:w="0" w:type="dxa"/>
+        <w:right w:w="108" w:type="dxa"/>
+      </w:tblCellMar>
+    </w:tblPr>
+  </w:style>
+  <w:style w:type="numbering" w:default="1" w:styleId="NoList">
+    <w:name w:val="No List"/>
+    <w:uiPriority w:val="99"/>
+    <w:semiHidden/>
+    <w:unhideWhenUsed/>
+  </w:style>
+  <w:style w:type="character" w:customStyle="1" w:styleId="Heading1Char">
+    <w:name w:val="Heading 1 Char"/>
+    <w:basedOn w:val="DefaultParagraphFont"/>
+    <w:link w:val="Heading1"/>
+    <w:uiPriority w:val="9"/>
+    <w:rsid w:val="000B054B"/>
+    <w:rPr>
+      <w:rFonts w:ascii="Times New Roman" w:eastAsia="MS Gothic" w:hAnsi="Times New Roman" w:cs="Times New Roman"/>
+      <w:b/>
+      <w:bCs/>
+      <w:kern w:val="32"/>
+      <w:sz w:val="24"/>
+      <w:szCs w:val="32"/>
+      <w:lang w:eastAsia="ja-JP"/>
+    </w:rPr>
+  </w:style>
+  <w:style w:type="character" w:customStyle="1" w:styleId="Heading2Char">
+    <w:name w:val="Heading 2 Char"/>
+    <w:basedOn w:val="DefaultParagraphFont"/>
+    <w:link w:val="Heading2"/>
+    <w:uiPriority w:val="9"/>
+    <w:rsid w:val="009A31C2"/>
+    <w:rPr>
+      <w:rFonts w:ascii="Times New Roman" w:eastAsia="MS Gothic" w:hAnsi="Times New Roman" w:cs="Times New Roman"/>
+      <w:b/>
+      <w:bCs/>
+      <w:iCs/>
+      <w:sz w:val="24"/>
+      <w:szCs w:val="28"/>
+      <w:lang w:eastAsia="ja-JP"/>
+    </w:rPr>
+  </w:style>
+  <w:style w:type="paragraph" w:styleId="Header">
+    <w:name w:val="header"/>
+    <w:basedOn w:val="Normal"/>
+    <w:link w:val="HeaderChar"/>
+    <w:uiPriority w:val="99"/>
+    <w:unhideWhenUsed/>
+    <w:rsid w:val="000B054B"/>
+    <w:pPr>
+      <w:tabs>
+        <w:tab w:val="center" w:pos="4844"/>
+        <w:tab w:val="right" w:pos="9689"/>
+      </w:tabs>
+    </w:pPr>
+  </w:style>
+  <w:style w:type="character" w:customStyle="1" w:styleId="HeaderChar">
+    <w:name w:val="Header Char"/>
+    <w:basedOn w:val="DefaultParagraphFont"/>
+    <w:link w:val="Header"/>
+    <w:uiPriority w:val="99"/>
+    <w:rsid w:val="000B054B"/>
+    <w:rPr>
+      <w:rFonts w:ascii="Times New Roman" w:eastAsia="MS Mincho" w:hAnsi="Times New Roman" w:cs="Times New Roman"/>
+      <w:sz w:val="28"/>
+      <w:lang w:eastAsia="ja-JP"/>
+    </w:rPr>
+  </w:style>
+  <w:style w:type="paragraph" w:styleId="Footer">
+    <w:name w:val="footer"/>
+    <w:basedOn w:val="Normal"/>
+    <w:link w:val="FooterChar"/>
+    <w:uiPriority w:val="99"/>
+    <w:unhideWhenUsed/>
+    <w:rsid w:val="000B054B"/>
+    <w:pPr>
+      <w:tabs>
+        <w:tab w:val="center" w:pos="4844"/>
+        <w:tab w:val="right" w:pos="9689"/>
+      </w:tabs>
+    </w:pPr>
+  </w:style>
+  <w:style w:type="character" w:customStyle="1" w:styleId="FooterChar">
+    <w:name w:val="Footer Char"/>
+    <w:basedOn w:val="DefaultParagraphFont"/>
+    <w:link w:val="Footer"/>
+    <w:uiPriority w:val="99"/>
+    <w:rsid w:val="000B054B"/>
+    <w:rPr>
+      <w:rFonts w:ascii="Times New Roman" w:eastAsia="MS Mincho" w:hAnsi="Times New Roman" w:cs="Times New Roman"/>
+      <w:sz w:val="28"/>
+      <w:lang w:eastAsia="ja-JP"/>
+    </w:rPr>
+  </w:style>
+  <w:style w:type="character" w:styleId="Hyperlink">
+    <w:name w:val="Hyperlink"/>
+    <w:basedOn w:val="DefaultParagraphFont"/>
+    <w:uiPriority w:val="99"/>
+    <w:rsid w:val="000B054B"/>
+    <w:rPr>
+      <w:color w:val="0000FF"/>
+      <w:sz w:val="20"/>
+      <w:u w:val="single"/>
+    </w:rPr>
+  </w:style>
+  <w:style w:type="paragraph" w:styleId="TOC2">
+    <w:name w:val="toc 2"/>
+    <w:basedOn w:val="Normal"/>
+    <w:next w:val="Normal"/>
+    <w:autoRedefine/>
+    <w:uiPriority w:val="39"/>
+    <w:rsid w:val="000B054B"/>
+    <w:pPr>
+      <w:spacing w:before="240" w:after="0"/>
+      <w:jc w:val="left"/>
+    </w:pPr>
+    <w:rPr>
+      <w:rFonts w:ascii="Calibri" w:hAnsi="Calibri"/>
+      <w:b/>
+      <w:bCs/>
+      <w:sz w:val="20"/>
+      <w:szCs w:val="20"/>
+    </w:rPr>
+  </w:style>
+  <w:style w:type="paragraph" w:styleId="TOC1">
+    <w:name w:val="toc 1"/>
+    <w:basedOn w:val="Normal"/>
+    <w:next w:val="Normal"/>
+    <w:autoRedefine/>
+    <w:uiPriority w:val="39"/>
+    <w:unhideWhenUsed/>
+    <w:rsid w:val="000B054B"/>
+    <w:pPr>
+      <w:keepNext/>
+      <w:tabs>
+        <w:tab w:val="right" w:pos="9962"/>
+      </w:tabs>
+      <w:jc w:val="center"/>
+    </w:pPr>
+    <w:rPr>
+      <w:b/>
+      <w:bCs/>
+      <w:caps/>
+      <w:szCs w:val="24"/>
+    </w:rPr>
+  </w:style>
+  <w:style w:type="character" w:customStyle="1" w:styleId="apple-converted-space">
+    <w:name w:val="apple-converted-space"/>
+    <w:basedOn w:val="DefaultParagraphFont"/>
+    <w:rsid w:val="000B054B"/>
+  </w:style>
+  <w:style w:type="character" w:customStyle="1" w:styleId="hps">
+    <w:name w:val="hps"/>
+    <w:basedOn w:val="DefaultParagraphFont"/>
+    <w:rsid w:val="000B054B"/>
+  </w:style>
+  <w:style w:type="paragraph" w:styleId="NormalWeb">
+    <w:name w:val="Normal (Web)"/>
+    <w:basedOn w:val="Normal"/>
+    <w:uiPriority w:val="99"/>
+    <w:unhideWhenUsed/>
+    <w:rsid w:val="009475E8"/>
+    <w:pPr>
+      <w:spacing w:line="240" w:lineRule="auto"/>
+      <w:ind w:firstLine="0"/>
+      <w:jc w:val="left"/>
+    </w:pPr>
+    <w:rPr>
+      <w:rFonts w:eastAsia="Times New Roman"/>
+      <w:sz w:val="24"/>
+      <w:szCs w:val="24"/>
+      <w:lang w:eastAsia="en-US"/>
+    </w:rPr>
+  </w:style>
+  <w:style w:type="paragraph" w:styleId="ListParagraph">
+    <w:name w:val="List Paragraph"/>
+    <w:basedOn w:val="Normal"/>
+    <w:uiPriority w:val="34"/>
+    <w:qFormat/>
+    <w:rsid w:val="003704B7"/>
+    <w:pPr>
+      <w:ind w:left="720"/>
+      <w:contextualSpacing/>
+    </w:pPr>
+  </w:style>
+  <w:style w:type="character" w:customStyle="1" w:styleId="Heading3Char">
+    <w:name w:val="Heading 3 Char"/>
+    <w:basedOn w:val="DefaultParagraphFont"/>
+    <w:link w:val="Heading3"/>
+    <w:uiPriority w:val="9"/>
+    <w:semiHidden/>
+    <w:rsid w:val="009A31C2"/>
+    <w:rPr>
+      <w:rFonts w:asciiTheme="majorHAnsi" w:eastAsiaTheme="majorEastAsia" w:hAnsiTheme="majorHAnsi" w:cstheme="majorBidi"/>
+      <w:color w:val="1F4D78" w:themeColor="accent1" w:themeShade="7F"/>
+      <w:sz w:val="24"/>
+      <w:szCs w:val="24"/>
+      <w:lang w:eastAsia="ja-JP"/>
+    </w:rPr>
+  </w:style>
+  <w:style w:type="paragraph" w:customStyle="1" w:styleId="ADTable">
+    <w:name w:val="AD Table"/>
+    <w:basedOn w:val="Normal"/>
+    <w:rsid w:val="00CC2F1C"/>
+    <w:pPr>
+      <w:spacing w:before="0" w:beforeAutospacing="0" w:after="0" w:afterAutospacing="0" w:line="260" w:lineRule="atLeast"/>
+      <w:ind w:firstLine="0"/>
+      <w:jc w:val="left"/>
+    </w:pPr>
+    <w:rPr>
+      <w:rFonts w:ascii="Arial" w:eastAsia="Arial Unicode MS" w:hAnsi="Arial" w:cs="Arial"/>
+      <w:sz w:val="20"/>
+      <w:szCs w:val="20"/>
+    </w:rPr>
+  </w:style>
+  <w:style w:type="paragraph" w:customStyle="1" w:styleId="DiagramFigure">
+    <w:name w:val="Diagram/Figure"/>
+    <w:basedOn w:val="Normal"/>
+    <w:link w:val="DiagramFigureChar"/>
+    <w:qFormat/>
+    <w:rsid w:val="00841147"/>
+    <w:pPr>
+      <w:spacing w:before="120" w:beforeAutospacing="0" w:after="120" w:afterAutospacing="0" w:line="276" w:lineRule="auto"/>
+      <w:ind w:right="27" w:firstLine="0"/>
+      <w:jc w:val="center"/>
+    </w:pPr>
+    <w:rPr>
+      <w:rFonts w:ascii="Arial" w:eastAsia="Calibri" w:hAnsi="Arial" w:cs="Arial"/>
+      <w:sz w:val="20"/>
+      <w:lang w:eastAsia="en-US"/>
+    </w:rPr>
+  </w:style>
+  <w:style w:type="character" w:customStyle="1" w:styleId="DiagramFigureChar">
+    <w:name w:val="Diagram/Figure Char"/>
+    <w:basedOn w:val="DefaultParagraphFont"/>
+    <w:link w:val="DiagramFigure"/>
+    <w:rsid w:val="00841147"/>
+    <w:rPr>
+      <w:rFonts w:ascii="Arial" w:eastAsia="Calibri" w:hAnsi="Arial" w:cs="Arial"/>
+      <w:sz w:val="20"/>
+    </w:rPr>
+  </w:style>
+  <w:style w:type="paragraph" w:styleId="BalloonText">
+    <w:name w:val="Balloon Text"/>
+    <w:basedOn w:val="Normal"/>
+    <w:link w:val="BalloonTextChar"/>
+    <w:uiPriority w:val="99"/>
+    <w:semiHidden/>
+    <w:unhideWhenUsed/>
+    <w:rsid w:val="008173AA"/>
+    <w:pPr>
+      <w:spacing w:before="0" w:after="0" w:line="240" w:lineRule="auto"/>
+    </w:pPr>
+    <w:rPr>
+      <w:rFonts w:ascii="Tahoma" w:hAnsi="Tahoma" w:cs="Tahoma"/>
+      <w:sz w:val="16"/>
+      <w:szCs w:val="16"/>
+    </w:rPr>
+  </w:style>
+  <w:style w:type="character" w:customStyle="1" w:styleId="BalloonTextChar">
+    <w:name w:val="Balloon Text Char"/>
+    <w:basedOn w:val="DefaultParagraphFont"/>
+    <w:link w:val="BalloonText"/>
+    <w:uiPriority w:val="99"/>
+    <w:semiHidden/>
+    <w:rsid w:val="008173AA"/>
+    <w:rPr>
+      <w:rFonts w:ascii="Tahoma" w:eastAsia="MS Mincho" w:hAnsi="Tahoma" w:cs="Tahoma"/>
+      <w:sz w:val="16"/>
+      <w:szCs w:val="16"/>
+      <w:lang w:eastAsia="ja-JP"/>
+    </w:rPr>
+  </w:style>
+  <w:style w:type="table" w:styleId="TableGrid">
+    <w:name w:val="Table Grid"/>
+    <w:basedOn w:val="TableNormal"/>
+    <w:uiPriority w:val="39"/>
+    <w:rsid w:val="006230FE"/>
+    <w:pPr>
+      <w:spacing w:after="0" w:line="240" w:lineRule="auto"/>
+    </w:pPr>
+    <w:tblPr>
+      <w:tblInd w:w="0" w:type="dxa"/>
+      <w:tblBorders>
+        <w:top w:val="single" w:sz="4" w:space="0" w:color="auto"/>
+        <w:left w:val="single" w:sz="4" w:space="0" w:color="auto"/>
+        <w:bottom w:val="single" w:sz="4" w:space="0" w:color="auto"/>
+        <w:right w:val="single" w:sz="4" w:space="0" w:color="auto"/>
+        <w:insideH w:val="single" w:sz="4" w:space="0" w:color="auto"/>
+        <w:insideV w:val="single" w:sz="4" w:space="0" w:color="auto"/>
+      </w:tblBorders>
+      <w:tblCellMar>
+        <w:top w:w="0" w:type="dxa"/>
+        <w:left w:w="108" w:type="dxa"/>
+        <w:bottom w:w="0" w:type="dxa"/>
+        <w:right w:w="108" w:type="dxa"/>
+      </w:tblCellMar>
+    </w:tblPr>
+  </w:style>
+</w:styles>
+</file>
+
+<file path=word/stylesWithEffects.xml><?xml version="1.0" encoding="utf-8"?>
+<w:styles xmlns:wpc="http://schemas.microsoft.com/office/word/2010/wordprocessingCanvas" xmlns:mc="http://schemas.openxmlformats.org/markup-compatibility/2006" xmlns:o="urn:schemas-microsoft-com:office:office" xmlns:r="http://schemas.openxmlformats.org/officeDocument/2006/relationships" xmlns:m="http://schemas.openxmlformats.org/officeDocument/2006/math" xmlns:v="urn:schemas-microsoft-com:vml" xmlns:wp14="http://schemas.microsoft.com/office/word/2010/wordprocessingDrawing" xmlns:wp="http://schemas.openxmlformats.org/drawingml/2006/wordprocessingDrawing" xmlns:w10="urn:schemas-microsoft-com:office:word" xmlns:w="http://schemas.openxmlformats.org/wordprocessingml/2006/main" xmlns:w14="http://schemas.microsoft.com/office/word/2010/wordml" xmlns:wpg="http://schemas.microsoft.com/office/word/2010/wordprocessingGroup" xmlns:wpi="http://schemas.microsoft.com/office/word/2010/wordprocessingInk" xmlns:wne="http://schemas.microsoft.com/office/word/2006/wordml" xmlns:wps="http://schemas.microsoft.com/office/word/2010/wordprocessingShape" mc:Ignorable="w14 wp14">
+  <w:docDefaults>
+    <w:rPrDefault>
+      <w:rPr>
+        <w:rFonts w:asciiTheme="minorHAnsi" w:eastAsiaTheme="minorHAnsi" w:hAnsiTheme="minorHAnsi" w:cstheme="minorBidi"/>
+        <w:sz w:val="22"/>
+        <w:szCs w:val="22"/>
+        <w:lang w:val="en-US" w:eastAsia="en-US" w:bidi="ar-SA"/>
+      </w:rPr>
+    </w:rPrDefault>
+    <w:pPrDefault>
+      <w:pPr>
+        <w:spacing w:after="160" w:line="259" w:lineRule="auto"/>
+      </w:pPr>
+    </w:pPrDefault>
+  </w:docDefaults>
+  <w:latentStyles w:defLockedState="0" w:defUIPriority="99" w:defSemiHidden="1" w:defUnhideWhenUsed="1" w:defQFormat="0" w:count="267">
+    <w:lsdException w:name="Normal" w:semiHidden="0" w:uiPriority="0" w:unhideWhenUsed="0" w:qFormat="1"/>
+    <w:lsdException w:name="heading 1" w:semiHidden="0" w:uiPriority="9" w:unhideWhenUsed="0" w:qFormat="1"/>
+    <w:lsdException w:name="heading 2" w:uiPriority="9" w:qFormat="1"/>
+    <w:lsdException w:name="heading 3" w:uiPriority="9" w:qFormat="1"/>
+    <w:lsdException w:name="heading 4" w:uiPriority="9" w:qFormat="1"/>
+    <w:lsdException w:name="heading 5" w:uiPriority="9" w:qFormat="1"/>
+    <w:lsdException w:name="heading 6" w:uiPriority="9" w:qFormat="1"/>
+    <w:lsdException w:name="heading 7" w:uiPriority="9" w:qFormat="1"/>
+    <w:lsdException w:name="heading 8" w:uiPriority="9" w:qFormat="1"/>
+    <w:lsdException w:name="heading 9" w:uiPriority="9" w:qFormat="1"/>
+    <w:lsdException w:name="toc 1" w:uiPriority="39"/>
+    <w:lsdException w:name="toc 2" w:uiPriority="39"/>
+    <w:lsdException w:name="toc 3" w:uiPriority="39"/>
+    <w:lsdException w:name="toc 4" w:uiPriority="39"/>
+    <w:lsdException w:name="toc 5" w:uiPriority="39"/>
+    <w:lsdException w:name="toc 6" w:uiPriority="39"/>
+    <w:lsdException w:name="toc 7" w:uiPriority="39"/>
+    <w:lsdException w:name="toc 8" w:uiPriority="39"/>
+    <w:lsdException w:name="toc 9" w:uiPriority="39"/>
+    <w:lsdException w:name="caption" w:uiPriority="35" w:qFormat="1"/>
+    <w:lsdException w:name="Title" w:semiHidden="0" w:uiPriority="10" w:unhideWhenUsed="0" w:qFormat="1"/>
+    <w:lsdException w:name="Default Paragraph Font" w:uiPriority="1"/>
+    <w:lsdException w:name="Subtitle" w:semiHidden="0" w:uiPriority="11" w:unhideWhenUsed="0" w:qFormat="1"/>
+    <w:lsdException w:name="Strong" w:semiHidden="0" w:uiPriority="22" w:unhideWhenUsed="0" w:qFormat="1"/>
+    <w:lsdException w:name="Emphasis" w:semiHidden="0" w:uiPriority="20" w:unhideWhenUsed="0" w:qFormat="1"/>
+    <w:lsdException w:name="Table Grid" w:semiHidden="0" w:uiPriority="39" w:unhideWhenUsed="0"/>
+    <w:lsdException w:name="Placeholder Text" w:unhideWhenUsed="0"/>
+    <w:lsdException w:name="No Spacing" w:semiHidden="0" w:uiPriority="1" w:unhideWhenUsed="0" w:qFormat="1"/>
+    <w:lsdException w:name="Light Shading" w:semiHidden="0" w:uiPriority="60" w:unhideWhenUsed="0"/>
+    <w:lsdException w:name="Light List" w:semiHidden="0" w:uiPriority="61" w:unhideWhenUsed="0"/>
+    <w:lsdException w:name="Light Grid" w:semiHidden="0" w:uiPriority="62" w:unhideWhenUsed="0"/>
+    <w:lsdException w:name="Medium Shading 1" w:semiHidden="0" w:uiPriority="63" w:unhideWhenUsed="0"/>
+    <w:lsdException w:name="Medium Shading 2" w:semiHidden="0" w:uiPriority="64" w:unhideWhenUsed="0"/>
+    <w:lsdException w:name="Medium List 1" w:semiHidden="0" w:uiPriority="65" w:unhideWhenUsed="0"/>
+    <w:lsdException w:name="Medium List 2" w:semiHidden="0" w:uiPriority="66" w:unhideWhenUsed="0"/>
+    <w:lsdException w:name="Medium Grid 1" w:semiHidden="0" w:uiPriority="67" w:unhideWhenUsed="0"/>
+    <w:lsdException w:name="Medium Grid 2" w:semiHidden="0" w:uiPriority="68" w:unhideWhenUsed="0"/>
+    <w:lsdException w:name="Medium Grid 3" w:semiHidden="0" w:uiPriority="69" w:unhideWhenUsed="0"/>
+    <w:lsdException w:name="Dark List" w:semiHidden="0" w:uiPriority="70" w:unhideWhenUsed="0"/>
+    <w:lsdException w:name="Colorful Shading" w:semiHidden="0" w:uiPriority="71" w:unhideWhenUsed="0"/>
+    <w:lsdException w:name="Colorful List" w:semiHidden="0" w:uiPriority="72" w:unhideWhenUsed="0"/>
+    <w:lsdException w:name="Colorful Grid" w:semiHidden="0" w:uiPriority="73" w:unhideWhenUsed="0"/>
+    <w:lsdException w:name="Light Shading Accent 1" w:semiHidden="0" w:uiPriority="60" w:unhideWhenUsed="0"/>
+    <w:lsdException w:name="Light List Accent 1" w:semiHidden="0" w:uiPriority="61" w:unhideWhenUsed="0"/>
+    <w:lsdException w:name="Light Grid Accent 1" w:semiHidden="0" w:uiPriority="62" w:unhideWhenUsed="0"/>
+    <w:lsdException w:name="Medium Shading 1 Accent 1" w:semiHidden="0" w:uiPriority="63" w:unhideWhenUsed="0"/>
+    <w:lsdException w:name="Medium Shading 2 Accent 1" w:semiHidden="0" w:uiPriority="64" w:unhideWhenUsed="0"/>
+    <w:lsdException w:name="Medium List 1 Accent 1" w:semiHidden="0" w:uiPriority="65" w:unhideWhenUsed="0"/>
+    <w:lsdException w:name="Revision" w:unhideWhenUsed="0"/>
+    <w:lsdException w:name="List Paragraph" w:semiHidden="0" w:uiPriority="34" w:unhideWhenUsed="0" w:qFormat="1"/>
+    <w:lsdException w:name="Quote" w:semiHidden="0" w:uiPriority="29" w:unhideWhenUsed="0" w:qFormat="1"/>
+    <w:lsdException w:name="Intense Quote" w:semiHidden="0" w:uiPriority="30" w:unhideWhenUsed="0" w:qFormat="1"/>
+    <w:lsdException w:name="Medium List 2 Accent 1" w:semiHidden="0" w:uiPriority="66" w:unhideWhenUsed="0"/>
+    <w:lsdException w:name="Medium Grid 1 Accent 1" w:semiHidden="0" w:uiPriority="67" w:unhideWhenUsed="0"/>
+    <w:lsdException w:name="Medium Grid 2 Accent 1" w:semiHidden="0" w:uiPriority="68" w:unhideWhenUsed="0"/>
+    <w:lsdException w:name="Medium Grid 3 Accent 1" w:semiHidden="0" w:uiPriority="69" w:unhideWhenUsed="0"/>
+    <w:lsdException w:name="Dark List Accent 1" w:semiHidden="0" w:uiPriority="70" w:unhideWhenUsed="0"/>
+    <w:lsdException w:name="Colorful Shading Accent 1" w:semiHidden="0" w:uiPriority="71" w:unhideWhenUsed="0"/>
+    <w:lsdException w:name="Colorful List Accent 1" w:semiHidden="0" w:uiPriority="72" w:unhideWhenUsed="0"/>
+    <w:lsdException w:name="Colorful Grid Accent 1" w:semiHidden="0" w:uiPriority="73" w:unhideWhenUsed="0"/>
+    <w:lsdException w:name="Light Shading Accent 2" w:semiHidden="0" w:uiPriority="60" w:unhideWhenUsed="0"/>
+    <w:lsdException w:name="Light List Accent 2" w:semiHidden="0" w:uiPriority="61" w:unhideWhenUsed="0"/>
+    <w:lsdException w:name="Light Grid Accent 2" w:semiHidden="0" w:uiPriority="62" w:unhideWhenUsed="0"/>
+    <w:lsdException w:name="Medium Shading 1 Accent 2" w:semiHidden="0" w:uiPriority="63" w:unhideWhenUsed="0"/>
+    <w:lsdException w:name="Medium Shading 2 Accent 2" w:semiHidden="0" w:uiPriority="64" w:unhideWhenUsed="0"/>
+    <w:lsdException w:name="Medium List 1 Accent 2" w:semiHidden="0" w:uiPriority="65" w:unhideWhenUsed="0"/>
+    <w:lsdException w:name="Medium List 2 Accent 2" w:semiHidden="0" w:uiPriority="66" w:unhideWhenUsed="0"/>
+    <w:lsdException w:name="Medium Grid 1 Accent 2" w:semiHidden="0" w:uiPriority="67" w:unhideWhenUsed="0"/>
+    <w:lsdException w:name="Medium Grid 2 Accent 2" w:semiHidden="0" w:uiPriority="68" w:unhideWhenUsed="0"/>
+    <w:lsdException w:name="Medium Grid 3 Accent 2" w:semiHidden="0" w:uiPriority="69" w:unhideWhenUsed="0"/>
+    <w:lsdException w:name="Dark List Accent 2" w:semiHidden="0" w:uiPriority="70" w:unhideWhenUsed="0"/>
+    <w:lsdException w:name="Colorful Shading Accent 2" w:semiHidden="0" w:uiPriority="71" w:unhideWhenUsed="0"/>
+    <w:lsdException w:name="Colorful List Accent 2" w:semiHidden="0" w:uiPriority="72" w:unhideWhenUsed="0"/>
+    <w:lsdException w:name="Colorful Grid Accent 2" w:semiHidden="0" w:uiPriority="73" w:unhideWhenUsed="0"/>
+    <w:lsdException w:name="Light Shading Accent 3" w:semiHidden="0" w:uiPriority="60" w:unhideWhenUsed="0"/>
+    <w:lsdException w:name="Light List Accent 3" w:semiHidden="0" w:uiPriority="61" w:unhideWhenUsed="0"/>
+    <w:lsdException w:name="Light Grid Accent 3" w:semiHidden="0" w:uiPriority="62" w:unhideWhenUsed="0"/>
+    <w:lsdException w:name="Medium Shading 1 Accent 3" w:semiHidden="0" w:uiPriority="63" w:unhideWhenUsed="0"/>
+    <w:lsdException w:name="Medium Shading 2 Accent 3" w:semiHidden="0" w:uiPriority="64" w:unhideWhenUsed="0"/>
+    <w:lsdException w:name="Medium List 1 Accent 3" w:semiHidden="0" w:uiPriority="65" w:unhideWhenUsed="0"/>
+    <w:lsdException w:name="Medium List 2 Accent 3" w:semiHidden="0" w:uiPriority="66" w:unhideWhenUsed="0"/>
+    <w:lsdException w:name="Medium Grid 1 Accent 3" w:semiHidden="0" w:uiPriority="67" w:unhideWhenUsed="0"/>
+    <w:lsdException w:name="Medium Grid 2 Accent 3" w:semiHidden="0" w:uiPriority="68" w:unhideWhenUsed="0"/>
+    <w:lsdException w:name="Medium Grid 3 Accent 3" w:semiHidden="0" w:uiPriority="69" w:unhideWhenUsed="0"/>
+    <w:lsdException w:name="Dark List Accent 3" w:semiHidden="0" w:uiPriority="70" w:unhideWhenUsed="0"/>
+    <w:lsdException w:name="Colorful Shading Accent 3" w:semiHidden="0" w:uiPriority="71" w:unhideWhenUsed="0"/>
+    <w:lsdException w:name="Colorful List Accent 3" w:semiHidden="0" w:uiPriority="72" w:unhideWhenUsed="0"/>
+    <w:lsdException w:name="Colorful Grid Accent 3" w:semiHidden="0" w:uiPriority="73" w:unhideWhenUsed="0"/>
+    <w:lsdException w:name="Light Shading Accent 4" w:semiHidden="0" w:uiPriority="60" w:unhideWhenUsed="0"/>
+    <w:lsdException w:name="Light List Accent 4" w:semiHidden="0" w:uiPriority="61" w:unhideWhenUsed="0"/>
+    <w:lsdException w:name="Light Grid Accent 4" w:semiHidden="0" w:uiPriority="62" w:unhideWhenUsed="0"/>
+    <w:lsdException w:name="Medium Shading 1 Accent 4" w:semiHidden="0" w:uiPriority="63" w:unhideWhenUsed="0"/>
+    <w:lsdException w:name="Medium Shading 2 Accent 4" w:semiHidden="0" w:uiPriority="64" w:unhideWhenUsed="0"/>
+    <w:lsdException w:name="Medium List 1 Accent 4" w:semiHidden="0" w:uiPriority="65" w:unhideWhenUsed="0"/>
+    <w:lsdException w:name="Medium List 2 Accent 4" w:semiHidden="0" w:uiPriority="66" w:unhideWhenUsed="0"/>
+    <w:lsdException w:name="Medium Grid 1 Accent 4" w:semiHidden="0" w:uiPriority="67" w:unhideWhenUsed="0"/>
+    <w:lsdException w:name="Medium Grid 2 Accent 4" w:semiHidden="0" w:uiPriority="68" w:unhideWhenUsed="0"/>
+    <w:lsdException w:name="Medium Grid 3 Accent 4" w:semiHidden="0" w:uiPriority="69" w:unhideWhenUsed="0"/>
+    <w:lsdException w:name="Dark List Accent 4" w:semiHidden="0" w:uiPriority="70" w:unhideWhenUsed="0"/>
+    <w:lsdException w:name="Colorful Shading Accent 4" w:semiHidden="0" w:uiPriority="71" w:unhideWhenUsed="0"/>
+    <w:lsdException w:name="Colorful List Accent 4" w:semiHidden="0" w:uiPriority="72" w:unhideWhenUsed="0"/>
+    <w:lsdException w:name="Colorful Grid Accent 4" w:semiHidden="0" w:uiPriority="73" w:unhideWhenUsed="0"/>
+    <w:lsdException w:name="Light Shading Accent 5" w:semiHidden="0" w:uiPriority="60" w:unhideWhenUsed="0"/>
+    <w:lsdException w:name="Light List Accent 5" w:semiHidden="0" w:uiPriority="61" w:unhideWhenUsed="0"/>
+    <w:lsdException w:name="Light Grid Accent 5" w:semiHidden="0" w:uiPriority="62" w:unhideWhenUsed="0"/>
+    <w:lsdException w:name="Medium Shading 1 Accent 5" w:semiHidden="0" w:uiPriority="63" w:unhideWhenUsed="0"/>
+    <w:lsdException w:name="Medium Shading 2 Accent 5" w:semiHidden="0" w:uiPriority="64" w:unhideWhenUsed="0"/>
+    <w:lsdException w:name="Medium List 1 Accent 5" w:semiHidden="0" w:uiPriority="65" w:unhideWhenUsed="0"/>
+    <w:lsdException w:name="Medium List 2 Accent 5" w:semiHidden="0" w:uiPriority="66" w:unhideWhenUsed="0"/>
+    <w:lsdException w:name="Medium Grid 1 Accent 5" w:semiHidden="0" w:uiPriority="67" w:unhideWhenUsed="0"/>
+    <w:lsdException w:name="Medium Grid 2 Accent 5" w:semiHidden="0" w:uiPriority="68" w:unhideWhenUsed="0"/>
+    <w:lsdException w:name="Medium Grid 3 Accent 5" w:semiHidden="0" w:uiPriority="69" w:unhideWhenUsed="0"/>
+    <w:lsdException w:name="Dark List Accent 5" w:semiHidden="0" w:uiPriority="70" w:unhideWhenUsed="0"/>
+    <w:lsdException w:name="Colorful Shading Accent 5" w:semiHidden="0" w:uiPriority="71" w:unhideWhenUsed="0"/>
+    <w:lsdException w:name="Colorful List Accent 5" w:semiHidden="0" w:uiPriority="72" w:unhideWhenUsed="0"/>
+    <w:lsdException w:name="Colorful Grid Accent 5" w:semiHidden="0" w:uiPriority="73" w:unhideWhenUsed="0"/>
+    <w:lsdException w:name="Light Shading Accent 6" w:semiHidden="0" w:uiPriority="60" w:unhideWhenUsed="0"/>
+    <w:lsdException w:name="Light List Accent 6" w:semiHidden="0" w:uiPriority="61" w:unhideWhenUsed="0"/>
+    <w:lsdException w:name="Light Grid Accent 6" w:semiHidden="0" w:uiPriority="62" w:unhideWhenUsed="0"/>
+    <w:lsdException w:name="Medium Shading 1 Accent 6" w:semiHidden="0" w:uiPriority="63" w:unhideWhenUsed="0"/>
+    <w:lsdException w:name="Medium Shading 2 Accent 6" w:semiHidden="0" w:uiPriority="64" w:unhideWhenUsed="0"/>
+    <w:lsdException w:name="Medium List 1 Accent 6" w:semiHidden="0" w:uiPriority="65" w:unhideWhenUsed="0"/>
+    <w:lsdException w:name="Medium List 2 Accent 6" w:semiHidden="0" w:uiPriority="66" w:unhideWhenUsed="0"/>
+    <w:lsdException w:name="Medium Grid 1 Accent 6" w:semiHidden="0" w:uiPriority="67" w:unhideWhenUsed="0"/>
+    <w:lsdException w:name="Medium Grid 2 Accent 6" w:semiHidden="0" w:uiPriority="68" w:unhideWhenUsed="0"/>
+    <w:lsdException w:name="Medium Grid 3 Accent 6" w:semiHidden="0" w:uiPriority="69" w:unhideWhenUsed="0"/>
+    <w:lsdException w:name="Dark List Accent 6" w:semiHidden="0" w:uiPriority="70" w:unhideWhenUsed="0"/>
+    <w:lsdException w:name="Colorful Shading Accent 6" w:semiHidden="0" w:uiPriority="71" w:unhideWhenUsed="0"/>
+    <w:lsdException w:name="Colorful List Accent 6" w:semiHidden="0" w:uiPriority="72" w:unhideWhenUsed="0"/>
+    <w:lsdException w:name="Colorful Grid Accent 6" w:semiHidden="0" w:uiPriority="73" w:unhideWhenUsed="0"/>
+    <w:lsdException w:name="Subtle Emphasis" w:semiHidden="0" w:uiPriority="19" w:unhideWhenUsed="0" w:qFormat="1"/>
+    <w:lsdException w:name="Intense Emphasis" w:semiHidden="0" w:uiPriority="21" w:unhideWhenUsed="0" w:qFormat="1"/>
+    <w:lsdException w:name="Subtle Reference" w:semiHidden="0" w:uiPriority="31" w:unhideWhenUsed="0" w:qFormat="1"/>
+    <w:lsdException w:name="Intense Reference" w:semiHidden="0" w:uiPriority="32" w:unhideWhenUsed="0" w:qFormat="1"/>
+    <w:lsdException w:name="Book Title" w:semiHidden="0" w:uiPriority="33" w:unhideWhenUsed="0" w:qFormat="1"/>
+    <w:lsdException w:name="Bibliography" w:uiPriority="37"/>
+    <w:lsdException w:name="TOC Heading" w:uiPriority="39" w:qFormat="1"/>
   </w:latentStyles>
   <w:style w:type="paragraph" w:default="1" w:styleId="Normal">
     <w:name w:val="Normal"/>
@@ -39968,7 +40216,7 @@
   <a:extraClrSchemeLst/>
   <a:extLst>
     <a:ext uri="{05A4C25C-085E-4340-85A3-A5531E510DB2}">
-      <thm15:themeFamily xmlns:thm15="http://schemas.microsoft.com/office/thememl/2012/main" name="Office Theme" id="{62F939B6-93AF-4DB8-9C6B-D6C7DFDC589F}" vid="{4A3C46E8-61CC-4603-A589-7422A47A8E4A}"/>
+      <thm15:themeFamily xmlns:thm15="http://schemas.microsoft.com/office/thememl/2012/main" xmlns="" name="Office Theme" id="{62F939B6-93AF-4DB8-9C6B-D6C7DFDC589F}" vid="{4A3C46E8-61CC-4603-A589-7422A47A8E4A}"/>
     </a:ext>
   </a:extLst>
 </a:theme>

</xml_diff>

<commit_message>
05/04/2015 Thêm mới UC- Đổi PIN (Trang 54-59)
</commit_message>
<xml_diff>
--- a/Documents/TLTKPM_Nhóm Trương Tiến Phúc.docx
+++ b/Documents/TLTKPM_Nhóm Trương Tiến Phúc.docx
@@ -16,7 +16,7 @@
           <w:noProof/>
           <w:sz w:val="24"/>
           <w:szCs w:val="24"/>
-          <w:lang w:eastAsia="en-US"/>
+          <w:lang w:val="vi-VN" w:eastAsia="vi-VN"/>
         </w:rPr>
         <w:drawing>
           <wp:inline distT="0" distB="0" distL="0" distR="0">
@@ -8656,7 +8656,7 @@
           <v:shape id="_x0000_i1025" type="#_x0000_t75" style="width:234pt;height:467.25pt" o:ole="">
             <v:imagedata r:id="rId9" o:title=""/>
           </v:shape>
-          <o:OLEObject Type="Embed" ProgID="Visio.Drawing.15" ShapeID="_x0000_i1025" DrawAspect="Content" ObjectID="_1489778032" r:id="rId10"/>
+          <o:OLEObject Type="Embed" ProgID="Visio.Drawing.15" ShapeID="_x0000_i1025" DrawAspect="Content" ObjectID="_1489781967" r:id="rId10"/>
         </w:object>
       </w:r>
     </w:p>
@@ -8726,7 +8726,7 @@
           <v:shape id="_x0000_i1026" type="#_x0000_t75" style="width:487.5pt;height:369.75pt" o:ole="">
             <v:imagedata r:id="rId11" o:title=""/>
           </v:shape>
-          <o:OLEObject Type="Embed" ProgID="Visio.Drawing.11" ShapeID="_x0000_i1026" DrawAspect="Content" ObjectID="_1489778033" r:id="rId12"/>
+          <o:OLEObject Type="Embed" ProgID="Visio.Drawing.11" ShapeID="_x0000_i1026" DrawAspect="Content" ObjectID="_1489781968" r:id="rId12"/>
         </w:object>
       </w:r>
     </w:p>
@@ -11573,7 +11573,7 @@
           <w:noProof/>
           <w:sz w:val="24"/>
           <w:szCs w:val="24"/>
-          <w:lang w:eastAsia="en-US"/>
+          <w:lang w:val="vi-VN" w:eastAsia="vi-VN"/>
         </w:rPr>
         <w:drawing>
           <wp:inline distT="0" distB="0" distL="0" distR="0">
@@ -11658,7 +11658,7 @@
           <w:noProof/>
           <w:sz w:val="24"/>
           <w:szCs w:val="24"/>
-          <w:lang w:eastAsia="en-US"/>
+          <w:lang w:val="vi-VN" w:eastAsia="vi-VN"/>
         </w:rPr>
         <w:lastRenderedPageBreak/>
         <w:drawing>
@@ -13277,7 +13277,7 @@
           <v:shape id="_x0000_i1027" type="#_x0000_t75" style="width:468pt;height:434.25pt" o:ole="">
             <v:imagedata r:id="rId15" o:title=""/>
           </v:shape>
-          <o:OLEObject Type="Embed" ProgID="Visio.Drawing.11" ShapeID="_x0000_i1027" DrawAspect="Content" ObjectID="_1489778034" r:id="rId16"/>
+          <o:OLEObject Type="Embed" ProgID="Visio.Drawing.11" ShapeID="_x0000_i1027" DrawAspect="Content" ObjectID="_1489781969" r:id="rId16"/>
         </w:object>
       </w:r>
     </w:p>
@@ -13496,7 +13496,7 @@
           <v:shape id="_x0000_i1028" type="#_x0000_t75" style="width:488.25pt;height:276.75pt" o:ole="">
             <v:imagedata r:id="rId17" o:title=""/>
           </v:shape>
-          <o:OLEObject Type="Embed" ProgID="Visio.Drawing.11" ShapeID="_x0000_i1028" DrawAspect="Content" ObjectID="_1489778035" r:id="rId18"/>
+          <o:OLEObject Type="Embed" ProgID="Visio.Drawing.11" ShapeID="_x0000_i1028" DrawAspect="Content" ObjectID="_1489781970" r:id="rId18"/>
         </w:object>
       </w:r>
     </w:p>
@@ -13538,7 +13538,7 @@
           <v:shape id="_x0000_i1029" type="#_x0000_t75" style="width:480pt;height:312pt" o:ole="">
             <v:imagedata r:id="rId19" o:title=""/>
           </v:shape>
-          <o:OLEObject Type="Embed" ProgID="Visio.Drawing.15" ShapeID="_x0000_i1029" DrawAspect="Content" ObjectID="_1489778036" r:id="rId20"/>
+          <o:OLEObject Type="Embed" ProgID="Visio.Drawing.15" ShapeID="_x0000_i1029" DrawAspect="Content" ObjectID="_1489781971" r:id="rId20"/>
         </w:object>
       </w:r>
     </w:p>
@@ -14075,7 +14075,7 @@
           <w:noProof/>
           <w:sz w:val="24"/>
           <w:szCs w:val="24"/>
-          <w:lang w:eastAsia="en-US"/>
+          <w:lang w:val="vi-VN" w:eastAsia="vi-VN"/>
         </w:rPr>
         <w:lastRenderedPageBreak/>
         <w:drawing>
@@ -14697,7 +14697,7 @@
             <w:r>
               <w:rPr>
                 <w:noProof/>
-                <w:lang w:eastAsia="en-US"/>
+                <w:lang w:val="vi-VN" w:eastAsia="vi-VN"/>
               </w:rPr>
               <w:drawing>
                 <wp:inline distT="0" distB="0" distL="0" distR="0" wp14:anchorId="57154951" wp14:editId="66AA7B5F">
@@ -15747,7 +15747,7 @@
           <v:shape id="_x0000_i1030" type="#_x0000_t75" style="width:468pt;height:456pt" o:ole="">
             <v:imagedata r:id="rId23" o:title=""/>
           </v:shape>
-          <o:OLEObject Type="Embed" ProgID="Visio.Drawing.11" ShapeID="_x0000_i1030" DrawAspect="Content" ObjectID="_1489778037" r:id="rId24"/>
+          <o:OLEObject Type="Embed" ProgID="Visio.Drawing.11" ShapeID="_x0000_i1030" DrawAspect="Content" ObjectID="_1489781972" r:id="rId24"/>
         </w:object>
       </w:r>
     </w:p>
@@ -15961,7 +15961,7 @@
           <v:shape id="_x0000_i1031" type="#_x0000_t75" style="width:486.75pt;height:286.5pt" o:ole="">
             <v:imagedata r:id="rId25" o:title=""/>
           </v:shape>
-          <o:OLEObject Type="Embed" ProgID="Visio.Drawing.11" ShapeID="_x0000_i1031" DrawAspect="Content" ObjectID="_1489778038" r:id="rId26"/>
+          <o:OLEObject Type="Embed" ProgID="Visio.Drawing.11" ShapeID="_x0000_i1031" DrawAspect="Content" ObjectID="_1489781973" r:id="rId26"/>
         </w:object>
       </w:r>
     </w:p>
@@ -16003,7 +16003,7 @@
           <v:shape id="_x0000_i1032" type="#_x0000_t75" style="width:480pt;height:312pt" o:ole="">
             <v:imagedata r:id="rId27" o:title=""/>
           </v:shape>
-          <o:OLEObject Type="Embed" ProgID="Visio.Drawing.15" ShapeID="_x0000_i1032" DrawAspect="Content" ObjectID="_1489778039" r:id="rId28"/>
+          <o:OLEObject Type="Embed" ProgID="Visio.Drawing.15" ShapeID="_x0000_i1032" DrawAspect="Content" ObjectID="_1489781974" r:id="rId28"/>
         </w:object>
       </w:r>
     </w:p>
@@ -16533,7 +16533,7 @@
           <w:noProof/>
           <w:sz w:val="24"/>
           <w:szCs w:val="24"/>
-          <w:lang w:eastAsia="en-US"/>
+          <w:lang w:val="vi-VN" w:eastAsia="vi-VN"/>
         </w:rPr>
         <w:lastRenderedPageBreak/>
         <w:drawing>
@@ -18148,7 +18148,7 @@
           <v:shape id="_x0000_i1033" type="#_x0000_t75" style="width:6in;height:401.25pt" o:ole="">
             <v:imagedata r:id="rId30" o:title=""/>
           </v:shape>
-          <o:OLEObject Type="Embed" ProgID="Visio.Drawing.11" ShapeID="_x0000_i1033" DrawAspect="Content" ObjectID="_1489778040" r:id="rId31"/>
+          <o:OLEObject Type="Embed" ProgID="Visio.Drawing.11" ShapeID="_x0000_i1033" DrawAspect="Content" ObjectID="_1489781975" r:id="rId31"/>
         </w:object>
       </w:r>
     </w:p>
@@ -18355,7 +18355,7 @@
           <w:sz w:val="24"/>
           <w:szCs w:val="24"/>
           <w:u w:val="single"/>
-          <w:lang w:eastAsia="en-US"/>
+          <w:lang w:val="vi-VN" w:eastAsia="vi-VN"/>
         </w:rPr>
         <w:drawing>
           <wp:inline distT="0" distB="0" distL="0" distR="0" wp14:anchorId="5DB20C11" wp14:editId="1285CC35">
@@ -18444,7 +18444,7 @@
           <v:shape id="_x0000_i1034" type="#_x0000_t75" style="width:498.75pt;height:440.25pt" o:ole="">
             <v:imagedata r:id="rId33" o:title=""/>
           </v:shape>
-          <o:OLEObject Type="Embed" ProgID="Visio.Drawing.15" ShapeID="_x0000_i1034" DrawAspect="Content" ObjectID="_1489778041" r:id="rId34"/>
+          <o:OLEObject Type="Embed" ProgID="Visio.Drawing.15" ShapeID="_x0000_i1034" DrawAspect="Content" ObjectID="_1489781976" r:id="rId34"/>
         </w:object>
       </w:r>
     </w:p>
@@ -19087,7 +19087,7 @@
           <w:noProof/>
           <w:sz w:val="24"/>
           <w:szCs w:val="24"/>
-          <w:lang w:eastAsia="en-US"/>
+          <w:lang w:val="vi-VN" w:eastAsia="vi-VN"/>
         </w:rPr>
         <w:drawing>
           <wp:inline distT="0" distB="0" distL="0" distR="0">
@@ -20716,7 +20716,7 @@
           <w:noProof/>
           <w:sz w:val="24"/>
           <w:szCs w:val="24"/>
-          <w:lang w:eastAsia="en-US"/>
+          <w:lang w:val="vi-VN" w:eastAsia="vi-VN"/>
         </w:rPr>
         <w:lastRenderedPageBreak/>
         <w:drawing>
@@ -22281,8 +22281,6 @@
         <w:t xml:space="preserve"> đồ hoạt động</w:t>
       </w:r>
     </w:p>
-    <w:bookmarkStart w:id="26" w:name="_GoBack"/>
-    <w:bookmarkEnd w:id="26"/>
     <w:p>
       <w:pPr>
         <w:ind w:firstLine="0"/>
@@ -22300,10 +22298,10 @@
           <w:szCs w:val="24"/>
         </w:rPr>
         <w:object w:dxaOrig="9715" w:dyaOrig="10987">
-          <v:shape id="_x0000_i1044" type="#_x0000_t75" style="width:468pt;height:435pt" o:ole="">
+          <v:shape id="_x0000_i1035" type="#_x0000_t75" style="width:468pt;height:435pt" o:ole="">
             <v:imagedata r:id="rId37" o:title=""/>
           </v:shape>
-          <o:OLEObject Type="Embed" ProgID="Visio.Drawing.11" ShapeID="_x0000_i1044" DrawAspect="Content" ObjectID="_1489778042" r:id="rId38"/>
+          <o:OLEObject Type="Embed" ProgID="Visio.Drawing.11" ShapeID="_x0000_i1035" DrawAspect="Content" ObjectID="_1489781977" r:id="rId38"/>
         </w:object>
       </w:r>
     </w:p>
@@ -22599,10 +22597,10 @@
       </w:pPr>
       <w:r>
         <w:object w:dxaOrig="14020" w:dyaOrig="8926">
-          <v:shape id="_x0000_i1035" type="#_x0000_t75" style="width:487.5pt;height:309.75pt" o:ole="">
+          <v:shape id="_x0000_i1036" type="#_x0000_t75" style="width:487.5pt;height:309.75pt" o:ole="">
             <v:imagedata r:id="rId39" o:title=""/>
           </v:shape>
-          <o:OLEObject Type="Embed" ProgID="Visio.Drawing.11" ShapeID="_x0000_i1035" DrawAspect="Content" ObjectID="_1489778043" r:id="rId40"/>
+          <o:OLEObject Type="Embed" ProgID="Visio.Drawing.11" ShapeID="_x0000_i1036" DrawAspect="Content" ObjectID="_1489781978" r:id="rId40"/>
         </w:object>
       </w:r>
     </w:p>
@@ -22640,10 +22638,10 @@
       </w:pPr>
       <w:r>
         <w:object w:dxaOrig="15585" w:dyaOrig="11400">
-          <v:shape id="_x0000_i1043" type="#_x0000_t75" style="width:498pt;height:364.5pt" o:ole="">
+          <v:shape id="_x0000_i1037" type="#_x0000_t75" style="width:498pt;height:364.5pt" o:ole="">
             <v:imagedata r:id="rId41" o:title=""/>
           </v:shape>
-          <o:OLEObject Type="Embed" ProgID="Visio.Drawing.15" ShapeID="_x0000_i1043" DrawAspect="Content" ObjectID="_1489778044" r:id="rId42"/>
+          <o:OLEObject Type="Embed" ProgID="Visio.Drawing.15" ShapeID="_x0000_i1037" DrawAspect="Content" ObjectID="_1489781979" r:id="rId42"/>
         </w:object>
       </w:r>
     </w:p>
@@ -23161,7 +23159,7 @@
           <w:noProof/>
           <w:sz w:val="24"/>
           <w:szCs w:val="24"/>
-          <w:lang w:eastAsia="en-US"/>
+          <w:lang w:val="vi-VN" w:eastAsia="vi-VN"/>
         </w:rPr>
         <w:drawing>
           <wp:inline distT="0" distB="0" distL="0" distR="0">
@@ -24751,7 +24749,7 @@
           <w:noProof/>
           <w:sz w:val="24"/>
           <w:szCs w:val="24"/>
-          <w:lang w:eastAsia="en-US"/>
+          <w:lang w:val="vi-VN" w:eastAsia="vi-VN"/>
         </w:rPr>
         <w:drawing>
           <wp:inline distT="0" distB="0" distL="0" distR="0">
@@ -26367,10 +26365,10 @@
       </w:pPr>
       <w:r>
         <w:object w:dxaOrig="9691" w:dyaOrig="8835">
-          <v:shape id="_x0000_i1036" type="#_x0000_t75" style="width:484.5pt;height:441.75pt" o:ole="">
+          <v:shape id="_x0000_i1038" type="#_x0000_t75" style="width:484.5pt;height:441.75pt" o:ole="">
             <v:imagedata r:id="rId45" o:title=""/>
           </v:shape>
-          <o:OLEObject Type="Embed" ProgID="Visio.Drawing.11" ShapeID="_x0000_i1036" DrawAspect="Content" ObjectID="_1489778045" r:id="rId46"/>
+          <o:OLEObject Type="Embed" ProgID="Visio.Drawing.11" ShapeID="_x0000_i1038" DrawAspect="Content" ObjectID="_1489781980" r:id="rId46"/>
         </w:object>
       </w:r>
     </w:p>
@@ -26505,10 +26503,10 @@
       </w:pPr>
       <w:r>
         <w:object w:dxaOrig="10188" w:dyaOrig="5994">
-          <v:shape id="_x0000_i1037" type="#_x0000_t75" style="width:487.5pt;height:286.5pt" o:ole="">
+          <v:shape id="_x0000_i1039" type="#_x0000_t75" style="width:487.5pt;height:286.5pt" o:ole="">
             <v:imagedata r:id="rId47" o:title=""/>
           </v:shape>
-          <o:OLEObject Type="Embed" ProgID="Visio.Drawing.11" ShapeID="_x0000_i1037" DrawAspect="Content" ObjectID="_1489778046" r:id="rId48"/>
+          <o:OLEObject Type="Embed" ProgID="Visio.Drawing.11" ShapeID="_x0000_i1039" DrawAspect="Content" ObjectID="_1489781981" r:id="rId48"/>
         </w:object>
       </w:r>
     </w:p>
@@ -26571,10 +26569,10 @@
       </w:pPr>
       <w:r>
         <w:object w:dxaOrig="11430" w:dyaOrig="8880">
-          <v:shape id="_x0000_i1038" type="#_x0000_t75" style="width:486.75pt;height:378pt" o:ole="">
+          <v:shape id="_x0000_i1040" type="#_x0000_t75" style="width:486.75pt;height:378pt" o:ole="">
             <v:imagedata r:id="rId49" o:title=""/>
           </v:shape>
-          <o:OLEObject Type="Embed" ProgID="Visio.Drawing.11" ShapeID="_x0000_i1038" DrawAspect="Content" ObjectID="_1489778047" r:id="rId50"/>
+          <o:OLEObject Type="Embed" ProgID="Visio.Drawing.11" ShapeID="_x0000_i1040" DrawAspect="Content" ObjectID="_1489781982" r:id="rId50"/>
         </w:object>
       </w:r>
     </w:p>
@@ -27122,7 +27120,7 @@
           <w:noProof/>
           <w:sz w:val="24"/>
           <w:szCs w:val="24"/>
-          <w:lang w:eastAsia="en-US"/>
+          <w:lang w:val="vi-VN" w:eastAsia="vi-VN"/>
         </w:rPr>
         <w:drawing>
           <wp:inline distT="0" distB="0" distL="0" distR="0">
@@ -28644,7 +28642,7 @@
           <w:noProof/>
           <w:sz w:val="24"/>
           <w:szCs w:val="24"/>
-          <w:lang w:eastAsia="en-US"/>
+          <w:lang w:val="vi-VN" w:eastAsia="vi-VN"/>
         </w:rPr>
         <w:lastRenderedPageBreak/>
         <w:drawing>
@@ -30222,7 +30220,7 @@
           <w:noProof/>
           <w:sz w:val="24"/>
           <w:szCs w:val="24"/>
-          <w:lang w:eastAsia="en-US"/>
+          <w:lang w:val="vi-VN" w:eastAsia="vi-VN"/>
         </w:rPr>
         <w:drawing>
           <wp:inline distT="0" distB="0" distL="0" distR="0">
@@ -31789,7 +31787,7 @@
           <w:sz w:val="24"/>
           <w:szCs w:val="24"/>
           <w:u w:val="single"/>
-          <w:lang w:eastAsia="en-US"/>
+          <w:lang w:val="vi-VN" w:eastAsia="vi-VN"/>
         </w:rPr>
         <w:lastRenderedPageBreak/>
         <w:drawing>
@@ -32207,10 +32205,10 @@
       </w:pPr>
       <w:r>
         <w:object w:dxaOrig="9958" w:dyaOrig="10014">
-          <v:shape id="_x0000_i1039" type="#_x0000_t75" style="width:488.25pt;height:489.75pt" o:ole="">
+          <v:shape id="_x0000_i1041" type="#_x0000_t75" style="width:488.25pt;height:489.75pt" o:ole="">
             <v:imagedata r:id="rId55" o:title=""/>
           </v:shape>
-          <o:OLEObject Type="Embed" ProgID="Visio.Drawing.11" ShapeID="_x0000_i1039" DrawAspect="Content" ObjectID="_1489778048" r:id="rId56"/>
+          <o:OLEObject Type="Embed" ProgID="Visio.Drawing.11" ShapeID="_x0000_i1041" DrawAspect="Content" ObjectID="_1489781983" r:id="rId56"/>
         </w:object>
       </w:r>
     </w:p>
@@ -32292,7 +32290,7 @@
       <w:r>
         <w:rPr>
           <w:noProof/>
-          <w:lang w:eastAsia="en-US"/>
+          <w:lang w:val="vi-VN" w:eastAsia="vi-VN"/>
         </w:rPr>
         <w:drawing>
           <wp:inline distT="0" distB="0" distL="0" distR="0" wp14:anchorId="4714739E" wp14:editId="76A451FB">
@@ -32373,6 +32371,442 @@
         <w:t>Khái quát:</w:t>
       </w:r>
     </w:p>
+    <w:tbl>
+      <w:tblPr>
+        <w:tblW w:w="5014" w:type="pct"/>
+        <w:tblInd w:w="25" w:type="dxa"/>
+        <w:tblBorders>
+          <w:top w:val="single" w:sz="4" w:space="0" w:color="548DD4"/>
+          <w:left w:val="single" w:sz="4" w:space="0" w:color="548DD4"/>
+          <w:bottom w:val="single" w:sz="4" w:space="0" w:color="548DD4"/>
+          <w:right w:val="single" w:sz="4" w:space="0" w:color="548DD4"/>
+          <w:insideH w:val="single" w:sz="4" w:space="0" w:color="548DD4"/>
+          <w:insideV w:val="single" w:sz="4" w:space="0" w:color="548DD4"/>
+        </w:tblBorders>
+        <w:tblCellMar>
+          <w:top w:w="29" w:type="dxa"/>
+          <w:left w:w="115" w:type="dxa"/>
+          <w:bottom w:w="29" w:type="dxa"/>
+          <w:right w:w="115" w:type="dxa"/>
+        </w:tblCellMar>
+        <w:tblLook w:val="04A0" w:firstRow="1" w:lastRow="0" w:firstColumn="1" w:lastColumn="0" w:noHBand="0" w:noVBand="1"/>
+      </w:tblPr>
+      <w:tblGrid>
+        <w:gridCol w:w="1891"/>
+        <w:gridCol w:w="8340"/>
+      </w:tblGrid>
+      <w:tr>
+        <w:trPr>
+          <w:trHeight w:val="361"/>
+        </w:trPr>
+        <w:tc>
+          <w:tcPr>
+            <w:tcW w:w="924" w:type="pct"/>
+            <w:tcBorders>
+              <w:bottom w:val="single" w:sz="4" w:space="0" w:color="548DD4"/>
+            </w:tcBorders>
+            <w:shd w:val="clear" w:color="auto" w:fill="4F81BD"/>
+          </w:tcPr>
+          <w:p>
+            <w:pPr>
+              <w:spacing w:before="0" w:beforeAutospacing="0" w:after="0" w:afterAutospacing="0" w:line="276" w:lineRule="auto"/>
+              <w:ind w:firstLine="0"/>
+              <w:jc w:val="left"/>
+              <w:rPr>
+                <w:rFonts w:ascii="Arial" w:eastAsia="Times New Roman" w:hAnsi="Arial" w:cs="Arial"/>
+                <w:b/>
+                <w:bCs/>
+                <w:color w:val="FFFFFF"/>
+                <w:sz w:val="20"/>
+                <w:szCs w:val="20"/>
+                <w:lang w:eastAsia="en-US"/>
+              </w:rPr>
+            </w:pPr>
+            <w:bookmarkStart w:id="26" w:name="OLE_LINK1"/>
+            <w:bookmarkStart w:id="27" w:name="OLE_LINK2"/>
+            <w:r>
+              <w:rPr>
+                <w:rFonts w:ascii="Arial" w:eastAsia="Times New Roman" w:hAnsi="Arial" w:cs="Arial"/>
+                <w:b/>
+                <w:bCs/>
+                <w:color w:val="FFFFFF"/>
+                <w:sz w:val="20"/>
+                <w:szCs w:val="20"/>
+                <w:lang w:eastAsia="en-US"/>
+              </w:rPr>
+              <w:t>Tên</w:t>
+            </w:r>
+          </w:p>
+        </w:tc>
+        <w:tc>
+          <w:tcPr>
+            <w:tcW w:w="4076" w:type="pct"/>
+            <w:shd w:val="clear" w:color="auto" w:fill="auto"/>
+          </w:tcPr>
+          <w:p>
+            <w:pPr>
+              <w:spacing w:before="0" w:beforeAutospacing="0" w:after="0" w:afterAutospacing="0" w:line="276" w:lineRule="auto"/>
+              <w:ind w:firstLine="0"/>
+              <w:jc w:val="left"/>
+              <w:rPr>
+                <w:rFonts w:ascii="Arial" w:eastAsia="Times New Roman" w:hAnsi="Arial" w:cs="Arial"/>
+                <w:bCs/>
+                <w:sz w:val="20"/>
+                <w:szCs w:val="20"/>
+                <w:lang w:eastAsia="en-US"/>
+              </w:rPr>
+            </w:pPr>
+            <w:r>
+              <w:rPr>
+                <w:rFonts w:ascii="Arial" w:hAnsi="Arial"/>
+                <w:sz w:val="20"/>
+                <w:szCs w:val="24"/>
+              </w:rPr>
+              <w:t>Thay đổi PIN</w:t>
+            </w:r>
+          </w:p>
+        </w:tc>
+      </w:tr>
+      <w:tr>
+        <w:trPr>
+          <w:trHeight w:val="361"/>
+        </w:trPr>
+        <w:tc>
+          <w:tcPr>
+            <w:tcW w:w="924" w:type="pct"/>
+            <w:shd w:val="clear" w:color="auto" w:fill="4F81BD"/>
+          </w:tcPr>
+          <w:p>
+            <w:pPr>
+              <w:spacing w:before="0" w:beforeAutospacing="0" w:after="0" w:afterAutospacing="0" w:line="276" w:lineRule="auto"/>
+              <w:ind w:firstLine="0"/>
+              <w:jc w:val="left"/>
+              <w:rPr>
+                <w:rFonts w:ascii="Arial" w:eastAsia="Times New Roman" w:hAnsi="Arial" w:cs="Arial"/>
+                <w:b/>
+                <w:bCs/>
+                <w:color w:val="FFFFFF"/>
+                <w:sz w:val="20"/>
+                <w:szCs w:val="20"/>
+                <w:lang w:eastAsia="en-US"/>
+              </w:rPr>
+            </w:pPr>
+            <w:r>
+              <w:rPr>
+                <w:rFonts w:ascii="Arial" w:eastAsia="Times New Roman" w:hAnsi="Arial" w:cs="Arial"/>
+                <w:b/>
+                <w:bCs/>
+                <w:color w:val="FFFFFF"/>
+                <w:sz w:val="20"/>
+                <w:szCs w:val="20"/>
+                <w:lang w:eastAsia="en-US"/>
+              </w:rPr>
+              <w:t>Mô tả</w:t>
+            </w:r>
+          </w:p>
+        </w:tc>
+        <w:tc>
+          <w:tcPr>
+            <w:tcW w:w="4076" w:type="pct"/>
+          </w:tcPr>
+          <w:p>
+            <w:pPr>
+              <w:spacing w:before="0" w:beforeAutospacing="0" w:after="0" w:afterAutospacing="0" w:line="276" w:lineRule="auto"/>
+              <w:ind w:firstLine="0"/>
+              <w:jc w:val="left"/>
+              <w:rPr>
+                <w:rFonts w:ascii="Arial" w:eastAsia="Times New Roman" w:hAnsi="Arial" w:cs="Arial"/>
+                <w:bCs/>
+                <w:sz w:val="20"/>
+                <w:szCs w:val="20"/>
+                <w:lang w:eastAsia="en-US"/>
+              </w:rPr>
+            </w:pPr>
+            <w:r>
+              <w:rPr>
+                <w:rFonts w:ascii="Arial" w:eastAsia="Times New Roman" w:hAnsi="Arial" w:cs="Arial"/>
+                <w:bCs/>
+                <w:sz w:val="20"/>
+                <w:szCs w:val="20"/>
+                <w:lang w:eastAsia="en-US"/>
+              </w:rPr>
+              <w:t xml:space="preserve">Chức năng này cho phép người dùng thay đổi PIN của thẻ </w:t>
+            </w:r>
+          </w:p>
+        </w:tc>
+      </w:tr>
+      <w:tr>
+        <w:trPr>
+          <w:trHeight w:val="361"/>
+        </w:trPr>
+        <w:tc>
+          <w:tcPr>
+            <w:tcW w:w="924" w:type="pct"/>
+            <w:shd w:val="clear" w:color="auto" w:fill="4F81BD"/>
+          </w:tcPr>
+          <w:p>
+            <w:pPr>
+              <w:spacing w:before="0" w:beforeAutospacing="0" w:after="0" w:afterAutospacing="0" w:line="276" w:lineRule="auto"/>
+              <w:ind w:firstLine="0"/>
+              <w:jc w:val="left"/>
+              <w:rPr>
+                <w:rFonts w:ascii="Arial" w:eastAsia="Times New Roman" w:hAnsi="Arial" w:cs="Arial"/>
+                <w:b/>
+                <w:bCs/>
+                <w:color w:val="FFFFFF"/>
+                <w:sz w:val="20"/>
+                <w:szCs w:val="20"/>
+                <w:lang w:eastAsia="en-US"/>
+              </w:rPr>
+            </w:pPr>
+            <w:r>
+              <w:rPr>
+                <w:rFonts w:ascii="Arial" w:eastAsia="Times New Roman" w:hAnsi="Arial" w:cs="Arial"/>
+                <w:b/>
+                <w:bCs/>
+                <w:color w:val="FFFFFF"/>
+                <w:sz w:val="20"/>
+                <w:szCs w:val="20"/>
+                <w:lang w:eastAsia="en-US"/>
+              </w:rPr>
+              <w:t>Tác nhân</w:t>
+            </w:r>
+          </w:p>
+        </w:tc>
+        <w:tc>
+          <w:tcPr>
+            <w:tcW w:w="4076" w:type="pct"/>
+          </w:tcPr>
+          <w:p>
+            <w:pPr>
+              <w:spacing w:before="0" w:beforeAutospacing="0" w:after="0" w:afterAutospacing="0" w:line="276" w:lineRule="auto"/>
+              <w:ind w:firstLine="0"/>
+              <w:jc w:val="left"/>
+              <w:rPr>
+                <w:rFonts w:ascii="Arial" w:eastAsia="Times New Roman" w:hAnsi="Arial" w:cs="Arial"/>
+                <w:bCs/>
+                <w:sz w:val="20"/>
+                <w:szCs w:val="20"/>
+                <w:lang w:eastAsia="en-US"/>
+              </w:rPr>
+            </w:pPr>
+            <w:r>
+              <w:rPr>
+                <w:rFonts w:ascii="Arial" w:eastAsia="Times New Roman" w:hAnsi="Arial" w:cs="Arial"/>
+                <w:bCs/>
+                <w:sz w:val="20"/>
+                <w:szCs w:val="20"/>
+                <w:lang w:eastAsia="en-US"/>
+              </w:rPr>
+              <w:t>Người dùng</w:t>
+            </w:r>
+          </w:p>
+        </w:tc>
+      </w:tr>
+      <w:tr>
+        <w:trPr>
+          <w:trHeight w:val="721"/>
+        </w:trPr>
+        <w:tc>
+          <w:tcPr>
+            <w:tcW w:w="924" w:type="pct"/>
+            <w:shd w:val="clear" w:color="auto" w:fill="4F81BD"/>
+          </w:tcPr>
+          <w:p>
+            <w:pPr>
+              <w:spacing w:before="0" w:beforeAutospacing="0" w:after="0" w:afterAutospacing="0" w:line="276" w:lineRule="auto"/>
+              <w:ind w:firstLine="0"/>
+              <w:jc w:val="left"/>
+              <w:rPr>
+                <w:rFonts w:ascii="Arial" w:eastAsia="Times New Roman" w:hAnsi="Arial" w:cs="Arial"/>
+                <w:b/>
+                <w:bCs/>
+                <w:color w:val="FFFFFF"/>
+                <w:sz w:val="20"/>
+                <w:szCs w:val="20"/>
+                <w:lang w:eastAsia="en-US"/>
+              </w:rPr>
+            </w:pPr>
+            <w:r>
+              <w:rPr>
+                <w:rFonts w:ascii="Arial" w:eastAsia="Times New Roman" w:hAnsi="Arial" w:cs="Arial"/>
+                <w:b/>
+                <w:bCs/>
+                <w:color w:val="FFFFFF"/>
+                <w:sz w:val="20"/>
+                <w:szCs w:val="20"/>
+                <w:lang w:eastAsia="en-US"/>
+              </w:rPr>
+              <w:t>Sự kiện kích hoạt</w:t>
+            </w:r>
+          </w:p>
+        </w:tc>
+        <w:tc>
+          <w:tcPr>
+            <w:tcW w:w="4076" w:type="pct"/>
+          </w:tcPr>
+          <w:p>
+            <w:pPr>
+              <w:spacing w:before="0" w:beforeAutospacing="0" w:after="0" w:afterAutospacing="0" w:line="276" w:lineRule="auto"/>
+              <w:ind w:firstLine="0"/>
+              <w:jc w:val="left"/>
+              <w:rPr>
+                <w:rFonts w:ascii="Arial" w:eastAsia="Times New Roman" w:hAnsi="Arial" w:cs="Arial"/>
+                <w:bCs/>
+                <w:sz w:val="20"/>
+                <w:szCs w:val="20"/>
+                <w:lang w:eastAsia="en-US"/>
+              </w:rPr>
+            </w:pPr>
+            <w:r>
+              <w:rPr>
+                <w:rFonts w:ascii="Arial" w:hAnsi="Arial"/>
+                <w:color w:val="000000"/>
+                <w:sz w:val="20"/>
+                <w:szCs w:val="24"/>
+              </w:rPr>
+              <w:t>Khi người dùng bấm nút “Đổi PIN” trên màn hình lựa chọn của cây ATM</w:t>
+            </w:r>
+          </w:p>
+        </w:tc>
+      </w:tr>
+      <w:tr>
+        <w:trPr>
+          <w:trHeight w:val="361"/>
+        </w:trPr>
+        <w:tc>
+          <w:tcPr>
+            <w:tcW w:w="924" w:type="pct"/>
+            <w:shd w:val="clear" w:color="auto" w:fill="4F81BD"/>
+          </w:tcPr>
+          <w:p>
+            <w:pPr>
+              <w:spacing w:before="0" w:beforeAutospacing="0" w:after="0" w:afterAutospacing="0" w:line="276" w:lineRule="auto"/>
+              <w:ind w:firstLine="0"/>
+              <w:jc w:val="left"/>
+              <w:rPr>
+                <w:rFonts w:ascii="Arial" w:eastAsia="Times New Roman" w:hAnsi="Arial" w:cs="Arial"/>
+                <w:b/>
+                <w:bCs/>
+                <w:color w:val="FFFFFF"/>
+                <w:sz w:val="20"/>
+                <w:szCs w:val="20"/>
+                <w:lang w:eastAsia="en-US"/>
+              </w:rPr>
+            </w:pPr>
+            <w:r>
+              <w:rPr>
+                <w:rFonts w:ascii="Arial" w:eastAsia="Times New Roman" w:hAnsi="Arial" w:cs="Arial"/>
+                <w:b/>
+                <w:bCs/>
+                <w:color w:val="FFFFFF"/>
+                <w:sz w:val="20"/>
+                <w:szCs w:val="20"/>
+                <w:lang w:eastAsia="en-US"/>
+              </w:rPr>
+              <w:t>Điều kiện trước</w:t>
+            </w:r>
+          </w:p>
+        </w:tc>
+        <w:tc>
+          <w:tcPr>
+            <w:tcW w:w="4076" w:type="pct"/>
+          </w:tcPr>
+          <w:p>
+            <w:pPr>
+              <w:spacing w:before="0" w:beforeAutospacing="0" w:after="0" w:afterAutospacing="0" w:line="260" w:lineRule="atLeast"/>
+              <w:ind w:firstLine="0"/>
+              <w:jc w:val="left"/>
+              <w:rPr>
+                <w:rFonts w:ascii="Arial" w:eastAsia="Times New Roman" w:hAnsi="Arial"/>
+                <w:bCs/>
+                <w:sz w:val="20"/>
+                <w:szCs w:val="20"/>
+                <w:lang w:eastAsia="en-US"/>
+              </w:rPr>
+            </w:pPr>
+            <w:r>
+              <w:rPr>
+                <w:rFonts w:ascii="Arial" w:eastAsia="Times New Roman" w:hAnsi="Arial"/>
+                <w:bCs/>
+                <w:sz w:val="20"/>
+                <w:szCs w:val="20"/>
+                <w:lang w:eastAsia="en-US"/>
+              </w:rPr>
+              <w:t>Sau khi thẻ được xác nhận thành công.</w:t>
+            </w:r>
+          </w:p>
+        </w:tc>
+      </w:tr>
+      <w:tr>
+        <w:trPr>
+          <w:trHeight w:val="361"/>
+        </w:trPr>
+        <w:tc>
+          <w:tcPr>
+            <w:tcW w:w="924" w:type="pct"/>
+            <w:shd w:val="clear" w:color="auto" w:fill="4F81BD"/>
+          </w:tcPr>
+          <w:p>
+            <w:pPr>
+              <w:spacing w:before="0" w:beforeAutospacing="0" w:after="0" w:afterAutospacing="0" w:line="276" w:lineRule="auto"/>
+              <w:ind w:firstLine="0"/>
+              <w:jc w:val="left"/>
+              <w:rPr>
+                <w:rFonts w:ascii="Arial" w:eastAsia="Times New Roman" w:hAnsi="Arial" w:cs="Arial"/>
+                <w:b/>
+                <w:bCs/>
+                <w:color w:val="FFFFFF"/>
+                <w:sz w:val="20"/>
+                <w:szCs w:val="20"/>
+                <w:lang w:eastAsia="en-US"/>
+              </w:rPr>
+            </w:pPr>
+            <w:r>
+              <w:rPr>
+                <w:rFonts w:ascii="Arial" w:eastAsia="Times New Roman" w:hAnsi="Arial" w:cs="Arial"/>
+                <w:b/>
+                <w:bCs/>
+                <w:color w:val="FFFFFF"/>
+                <w:sz w:val="20"/>
+                <w:szCs w:val="20"/>
+                <w:lang w:eastAsia="en-US"/>
+              </w:rPr>
+              <w:t>Điều kiện sau</w:t>
+            </w:r>
+          </w:p>
+        </w:tc>
+        <w:tc>
+          <w:tcPr>
+            <w:tcW w:w="4076" w:type="pct"/>
+          </w:tcPr>
+          <w:p>
+            <w:pPr>
+              <w:spacing w:before="0" w:beforeAutospacing="0" w:after="0" w:afterAutospacing="0" w:line="276" w:lineRule="auto"/>
+              <w:ind w:firstLine="0"/>
+              <w:jc w:val="left"/>
+              <w:rPr>
+                <w:rFonts w:ascii="Arial" w:eastAsia="Times New Roman" w:hAnsi="Arial" w:cs="Arial"/>
+                <w:bCs/>
+                <w:sz w:val="20"/>
+                <w:szCs w:val="20"/>
+                <w:lang w:eastAsia="en-US"/>
+              </w:rPr>
+            </w:pPr>
+            <w:r>
+              <w:rPr>
+                <w:rFonts w:ascii="Arial" w:eastAsia="Times New Roman" w:hAnsi="Arial" w:cs="Arial"/>
+                <w:bCs/>
+                <w:sz w:val="20"/>
+                <w:szCs w:val="20"/>
+                <w:lang w:eastAsia="en-US"/>
+              </w:rPr>
+              <w:t xml:space="preserve">Thay đổi mật khẩu, ghi thay đổi vào log </w:t>
+            </w:r>
+          </w:p>
+        </w:tc>
+      </w:tr>
+    </w:tbl>
     <w:p>
       <w:pPr>
         <w:pStyle w:val="ListParagraph"/>
@@ -32385,15 +32819,10 @@
           <w:u w:val="single"/>
         </w:rPr>
       </w:pPr>
-      <w:r>
-        <w:rPr>
-          <w:b/>
-          <w:sz w:val="24"/>
-          <w:szCs w:val="24"/>
-          <w:u w:val="single"/>
-        </w:rPr>
-        <w:t>Thiết kế màn hình và mô tả dữ liệu</w:t>
-      </w:r>
+      <w:bookmarkStart w:id="28" w:name="_GoBack"/>
+      <w:bookmarkEnd w:id="26"/>
+      <w:bookmarkEnd w:id="27"/>
+      <w:bookmarkEnd w:id="28"/>
     </w:p>
     <w:p>
       <w:pPr>
@@ -32409,12 +32838,34 @@
       </w:pPr>
       <w:r>
         <w:rPr>
+          <w:b/>
+          <w:sz w:val="24"/>
+          <w:szCs w:val="24"/>
+          <w:u w:val="single"/>
+        </w:rPr>
+        <w:lastRenderedPageBreak/>
+        <w:t>Thiết kế màn hình và mô tả dữ liệu</w:t>
+      </w:r>
+    </w:p>
+    <w:p>
+      <w:pPr>
+        <w:pStyle w:val="ListParagraph"/>
+        <w:ind w:left="360" w:firstLine="0"/>
+        <w:jc w:val="left"/>
+        <w:rPr>
+          <w:b/>
+          <w:sz w:val="24"/>
+          <w:szCs w:val="24"/>
+          <w:u w:val="single"/>
+        </w:rPr>
+      </w:pPr>
+      <w:r>
+        <w:rPr>
           <w:noProof/>
           <w:sz w:val="24"/>
           <w:szCs w:val="24"/>
-          <w:lang w:eastAsia="en-US"/>
-        </w:rPr>
-        <w:lastRenderedPageBreak/>
+          <w:lang w:val="vi-VN" w:eastAsia="vi-VN"/>
+        </w:rPr>
         <w:drawing>
           <wp:inline distT="0" distB="0" distL="0" distR="0">
             <wp:extent cx="6332220" cy="4483684"/>
@@ -33322,6 +33773,7 @@
                 <w:sz w:val="24"/>
                 <w:szCs w:val="24"/>
               </w:rPr>
+              <w:lastRenderedPageBreak/>
               <w:t>5</w:t>
             </w:r>
           </w:p>
@@ -33391,7 +33843,6 @@
                 <w:sz w:val="24"/>
                 <w:szCs w:val="24"/>
               </w:rPr>
-              <w:lastRenderedPageBreak/>
               <w:t>6</w:t>
             </w:r>
           </w:p>
@@ -33945,6 +34396,7 @@
           <w:u w:val="single"/>
         </w:rPr>
       </w:pPr>
+      <w:proofErr w:type="gramStart"/>
       <w:r>
         <w:rPr>
           <w:b/>
@@ -33952,7 +34404,17 @@
           <w:szCs w:val="24"/>
           <w:u w:val="single"/>
         </w:rPr>
-        <w:t>Sơ đồ hoạt động</w:t>
+        <w:t>Sơ</w:t>
+      </w:r>
+      <w:proofErr w:type="gramEnd"/>
+      <w:r>
+        <w:rPr>
+          <w:b/>
+          <w:sz w:val="24"/>
+          <w:szCs w:val="24"/>
+          <w:u w:val="single"/>
+        </w:rPr>
+        <w:t xml:space="preserve"> đồ hoạt động</w:t>
       </w:r>
     </w:p>
     <w:p>
@@ -33970,11 +34432,61 @@
       <w:r>
         <w:rPr>
           <w:b/>
+          <w:noProof/>
           <w:sz w:val="24"/>
           <w:szCs w:val="24"/>
           <w:u w:val="single"/>
-        </w:rPr>
-        <w:t>Chi tiết tiến trình</w:t>
+          <w:lang w:val="vi-VN" w:eastAsia="vi-VN"/>
+        </w:rPr>
+        <w:lastRenderedPageBreak/>
+        <w:drawing>
+          <wp:inline distT="0" distB="0" distL="0" distR="0" wp14:anchorId="4269C325" wp14:editId="6E704618">
+            <wp:extent cx="6331585" cy="7915275"/>
+            <wp:effectExtent l="0" t="0" r="0" b="9525"/>
+            <wp:docPr id="4" name="Picture 4" descr="C:\Users\VS9 Win 8.1\Desktop\Activities Flower2.jpg"/>
+            <wp:cNvGraphicFramePr>
+              <a:graphicFrameLocks xmlns:a="http://schemas.openxmlformats.org/drawingml/2006/main" noChangeAspect="1"/>
+            </wp:cNvGraphicFramePr>
+            <a:graphic xmlns:a="http://schemas.openxmlformats.org/drawingml/2006/main">
+              <a:graphicData uri="http://schemas.openxmlformats.org/drawingml/2006/picture">
+                <pic:pic xmlns:pic="http://schemas.openxmlformats.org/drawingml/2006/picture">
+                  <pic:nvPicPr>
+                    <pic:cNvPr id="0" name="Picture 17" descr="C:\Users\VS9 Win 8.1\Desktop\Activities Flower2.jpg"/>
+                    <pic:cNvPicPr>
+                      <a:picLocks noChangeAspect="1" noChangeArrowheads="1"/>
+                    </pic:cNvPicPr>
+                  </pic:nvPicPr>
+                  <pic:blipFill>
+                    <a:blip r:embed="rId59">
+                      <a:extLst>
+                        <a:ext uri="{28A0092B-C50C-407E-A947-70E740481C1C}">
+                          <a14:useLocalDpi xmlns:a14="http://schemas.microsoft.com/office/drawing/2010/main" val="0"/>
+                        </a:ext>
+                      </a:extLst>
+                    </a:blip>
+                    <a:srcRect/>
+                    <a:stretch>
+                      <a:fillRect/>
+                    </a:stretch>
+                  </pic:blipFill>
+                  <pic:spPr bwMode="auto">
+                    <a:xfrm>
+                      <a:off x="0" y="0"/>
+                      <a:ext cx="6336399" cy="7921293"/>
+                    </a:xfrm>
+                    <a:prstGeom prst="rect">
+                      <a:avLst/>
+                    </a:prstGeom>
+                    <a:noFill/>
+                    <a:ln>
+                      <a:noFill/>
+                    </a:ln>
+                  </pic:spPr>
+                </pic:pic>
+              </a:graphicData>
+            </a:graphic>
+          </wp:inline>
+        </w:drawing>
       </w:r>
     </w:p>
     <w:p>
@@ -33996,7 +34508,8 @@
           <w:szCs w:val="24"/>
           <w:u w:val="single"/>
         </w:rPr>
-        <w:t>Lược đồ các lớp</w:t>
+        <w:lastRenderedPageBreak/>
+        <w:t>Chi tiết tiến trình</w:t>
       </w:r>
     </w:p>
     <w:p>
@@ -34005,6 +34518,126 @@
         <w:ind w:left="360" w:firstLine="0"/>
         <w:jc w:val="left"/>
         <w:rPr>
+          <w:sz w:val="24"/>
+          <w:szCs w:val="24"/>
+        </w:rPr>
+      </w:pPr>
+      <w:r>
+        <w:rPr>
+          <w:sz w:val="24"/>
+          <w:szCs w:val="24"/>
+        </w:rPr>
+        <w:t>Bước 4 và 9: So sánh mã PIN cũ và mã PIN mới khách hàng nhập vào:</w:t>
+      </w:r>
+    </w:p>
+    <w:p>
+      <w:pPr>
+        <w:pStyle w:val="ListParagraph"/>
+        <w:numPr>
+          <w:ilvl w:val="0"/>
+          <w:numId w:val="19"/>
+        </w:numPr>
+        <w:jc w:val="left"/>
+        <w:rPr>
+          <w:sz w:val="24"/>
+          <w:szCs w:val="24"/>
+        </w:rPr>
+      </w:pPr>
+      <w:r>
+        <w:rPr>
+          <w:sz w:val="24"/>
+          <w:szCs w:val="24"/>
+        </w:rPr>
+        <w:t xml:space="preserve">Nếu mã PIN mới và mã PIN mới liên quan nhiều tới nhau không (2 mã PIN có chuỗi con trùng nhau không) </w:t>
+      </w:r>
+    </w:p>
+    <w:p>
+      <w:pPr>
+        <w:pStyle w:val="ListParagraph"/>
+        <w:numPr>
+          <w:ilvl w:val="1"/>
+          <w:numId w:val="19"/>
+        </w:numPr>
+        <w:jc w:val="left"/>
+        <w:rPr>
+          <w:sz w:val="24"/>
+          <w:szCs w:val="24"/>
+        </w:rPr>
+      </w:pPr>
+      <w:r>
+        <w:rPr>
+          <w:sz w:val="24"/>
+          <w:szCs w:val="24"/>
+        </w:rPr>
+        <w:t>Nếu có: hiển thị màn hình “PIN mới không thỏa mãn! Vui lòng nhập lại!”</w:t>
+      </w:r>
+    </w:p>
+    <w:p>
+      <w:pPr>
+        <w:pStyle w:val="ListParagraph"/>
+        <w:numPr>
+          <w:ilvl w:val="1"/>
+          <w:numId w:val="19"/>
+        </w:numPr>
+        <w:jc w:val="left"/>
+        <w:rPr>
+          <w:sz w:val="24"/>
+          <w:szCs w:val="24"/>
+        </w:rPr>
+      </w:pPr>
+      <w:r>
+        <w:rPr>
+          <w:sz w:val="24"/>
+          <w:szCs w:val="24"/>
+        </w:rPr>
+        <w:t>Nếu không: hiển thị màn hình nhập lại mã PIN mới</w:t>
+      </w:r>
+    </w:p>
+    <w:p>
+      <w:pPr>
+        <w:pStyle w:val="ListParagraph"/>
+        <w:ind w:left="360" w:firstLine="0"/>
+        <w:jc w:val="left"/>
+        <w:rPr>
+          <w:sz w:val="24"/>
+          <w:szCs w:val="24"/>
+        </w:rPr>
+      </w:pPr>
+      <w:r>
+        <w:rPr>
+          <w:sz w:val="24"/>
+          <w:szCs w:val="24"/>
+        </w:rPr>
+        <w:t>Bước 12: So sánh lần nhập PIN mới thứ 2 có giống với lần nhập PIN mới thứ nhật không?</w:t>
+      </w:r>
+    </w:p>
+    <w:p>
+      <w:pPr>
+        <w:pStyle w:val="ListParagraph"/>
+        <w:numPr>
+          <w:ilvl w:val="0"/>
+          <w:numId w:val="19"/>
+        </w:numPr>
+        <w:jc w:val="left"/>
+        <w:rPr>
+          <w:sz w:val="24"/>
+          <w:szCs w:val="24"/>
+        </w:rPr>
+      </w:pPr>
+      <w:r>
+        <w:rPr>
+          <w:sz w:val="24"/>
+          <w:szCs w:val="24"/>
+        </w:rPr>
+        <w:t>Nếu giống: Thay đổi PIN và hiển thị màn hình yêu cầu có hoặc không in xác nhận thay đổi</w:t>
+      </w:r>
+    </w:p>
+    <w:p>
+      <w:pPr>
+        <w:pStyle w:val="ListParagraph"/>
+        <w:ind w:left="360" w:firstLine="0"/>
+        <w:jc w:val="left"/>
+        <w:rPr>
           <w:b/>
           <w:sz w:val="24"/>
           <w:szCs w:val="24"/>
@@ -34013,12 +34646,262 @@
       </w:pPr>
       <w:r>
         <w:rPr>
+          <w:sz w:val="24"/>
+          <w:szCs w:val="24"/>
+        </w:rPr>
+        <w:t>Nếu sai: quay lại màn hình nhập lại mã PIN mới</w:t>
+      </w:r>
+    </w:p>
+    <w:p>
+      <w:pPr>
+        <w:pStyle w:val="ListParagraph"/>
+        <w:ind w:left="360" w:firstLine="0"/>
+        <w:jc w:val="left"/>
+        <w:rPr>
           <w:b/>
           <w:sz w:val="24"/>
           <w:szCs w:val="24"/>
           <w:u w:val="single"/>
         </w:rPr>
+      </w:pPr>
+      <w:r>
+        <w:rPr>
+          <w:b/>
+          <w:sz w:val="24"/>
+          <w:szCs w:val="24"/>
+          <w:u w:val="single"/>
+        </w:rPr>
+        <w:t>Lược đồ các lớp</w:t>
+      </w:r>
+    </w:p>
+    <w:p>
+      <w:pPr>
+        <w:pStyle w:val="ListParagraph"/>
+        <w:ind w:left="360" w:firstLine="0"/>
+        <w:jc w:val="left"/>
+        <w:rPr>
+          <w:b/>
+          <w:sz w:val="24"/>
+          <w:szCs w:val="24"/>
+          <w:u w:val="single"/>
+        </w:rPr>
+      </w:pPr>
+      <w:r>
+        <w:rPr>
+          <w:b/>
+          <w:noProof/>
+          <w:sz w:val="24"/>
+          <w:szCs w:val="24"/>
+          <w:u w:val="single"/>
+          <w:lang w:val="vi-VN" w:eastAsia="vi-VN"/>
+        </w:rPr>
+        <w:drawing>
+          <wp:inline distT="0" distB="0" distL="0" distR="0" wp14:anchorId="04582B31" wp14:editId="457DA57B">
+            <wp:extent cx="6332220" cy="3888105"/>
+            <wp:effectExtent l="0" t="0" r="0" b="0"/>
+            <wp:docPr id="5" name="Picture 5" descr="C:\Users\VS9 Win 8.1\Desktop\Class Diagram1.jpg"/>
+            <wp:cNvGraphicFramePr>
+              <a:graphicFrameLocks xmlns:a="http://schemas.openxmlformats.org/drawingml/2006/main" noChangeAspect="1"/>
+            </wp:cNvGraphicFramePr>
+            <a:graphic xmlns:a="http://schemas.openxmlformats.org/drawingml/2006/main">
+              <a:graphicData uri="http://schemas.openxmlformats.org/drawingml/2006/picture">
+                <pic:pic xmlns:pic="http://schemas.openxmlformats.org/drawingml/2006/picture">
+                  <pic:nvPicPr>
+                    <pic:cNvPr id="0" name="Picture 21" descr="C:\Users\VS9 Win 8.1\Desktop\Class Diagram1.jpg"/>
+                    <pic:cNvPicPr>
+                      <a:picLocks noChangeAspect="1" noChangeArrowheads="1"/>
+                    </pic:cNvPicPr>
+                  </pic:nvPicPr>
+                  <pic:blipFill>
+                    <a:blip r:embed="rId60">
+                      <a:extLst>
+                        <a:ext uri="{28A0092B-C50C-407E-A947-70E740481C1C}">
+                          <a14:useLocalDpi xmlns:a14="http://schemas.microsoft.com/office/drawing/2010/main" val="0"/>
+                        </a:ext>
+                      </a:extLst>
+                    </a:blip>
+                    <a:srcRect/>
+                    <a:stretch>
+                      <a:fillRect/>
+                    </a:stretch>
+                  </pic:blipFill>
+                  <pic:spPr bwMode="auto">
+                    <a:xfrm>
+                      <a:off x="0" y="0"/>
+                      <a:ext cx="6332220" cy="3888105"/>
+                    </a:xfrm>
+                    <a:prstGeom prst="rect">
+                      <a:avLst/>
+                    </a:prstGeom>
+                    <a:noFill/>
+                    <a:ln>
+                      <a:noFill/>
+                    </a:ln>
+                  </pic:spPr>
+                </pic:pic>
+              </a:graphicData>
+            </a:graphic>
+          </wp:inline>
+        </w:drawing>
+      </w:r>
+    </w:p>
+    <w:p>
+      <w:pPr>
+        <w:pStyle w:val="ListParagraph"/>
+        <w:ind w:left="360" w:firstLine="0"/>
+        <w:jc w:val="left"/>
+        <w:rPr>
+          <w:b/>
+          <w:sz w:val="24"/>
+          <w:szCs w:val="24"/>
+          <w:u w:val="single"/>
+        </w:rPr>
+      </w:pPr>
+    </w:p>
+    <w:p>
+      <w:pPr>
+        <w:pStyle w:val="ListParagraph"/>
+        <w:ind w:left="360" w:firstLine="0"/>
+        <w:jc w:val="left"/>
+        <w:rPr>
+          <w:b/>
+          <w:sz w:val="24"/>
+          <w:szCs w:val="24"/>
+          <w:u w:val="single"/>
+        </w:rPr>
+      </w:pPr>
+    </w:p>
+    <w:p>
+      <w:pPr>
+        <w:pStyle w:val="ListParagraph"/>
+        <w:ind w:left="360" w:firstLine="0"/>
+        <w:jc w:val="left"/>
+        <w:rPr>
+          <w:b/>
+          <w:sz w:val="24"/>
+          <w:szCs w:val="24"/>
+          <w:u w:val="single"/>
+        </w:rPr>
+      </w:pPr>
+    </w:p>
+    <w:p>
+      <w:pPr>
+        <w:pStyle w:val="ListParagraph"/>
+        <w:ind w:left="360" w:firstLine="0"/>
+        <w:jc w:val="left"/>
+        <w:rPr>
+          <w:b/>
+          <w:sz w:val="24"/>
+          <w:szCs w:val="24"/>
+          <w:u w:val="single"/>
+        </w:rPr>
+      </w:pPr>
+    </w:p>
+    <w:p>
+      <w:pPr>
+        <w:pStyle w:val="ListParagraph"/>
+        <w:ind w:left="360" w:firstLine="0"/>
+        <w:jc w:val="left"/>
+        <w:rPr>
+          <w:b/>
+          <w:sz w:val="24"/>
+          <w:szCs w:val="24"/>
+          <w:u w:val="single"/>
+        </w:rPr>
+      </w:pPr>
+    </w:p>
+    <w:p>
+      <w:pPr>
+        <w:pStyle w:val="ListParagraph"/>
+        <w:ind w:left="360" w:firstLine="0"/>
+        <w:jc w:val="left"/>
+        <w:rPr>
+          <w:b/>
+          <w:sz w:val="24"/>
+          <w:szCs w:val="24"/>
+          <w:u w:val="single"/>
+        </w:rPr>
+      </w:pPr>
+      <w:r>
+        <w:rPr>
+          <w:b/>
+          <w:sz w:val="24"/>
+          <w:szCs w:val="24"/>
+          <w:u w:val="single"/>
+        </w:rPr>
+        <w:lastRenderedPageBreak/>
         <w:t>Lược đồ tuần tự</w:t>
+      </w:r>
+    </w:p>
+    <w:p>
+      <w:pPr>
+        <w:pStyle w:val="ListParagraph"/>
+        <w:ind w:left="360" w:firstLine="0"/>
+        <w:jc w:val="left"/>
+        <w:rPr>
+          <w:b/>
+          <w:sz w:val="24"/>
+          <w:szCs w:val="24"/>
+          <w:u w:val="single"/>
+        </w:rPr>
+      </w:pPr>
+      <w:r>
+        <w:rPr>
+          <w:b/>
+          <w:noProof/>
+          <w:sz w:val="24"/>
+          <w:szCs w:val="24"/>
+          <w:u w:val="single"/>
+          <w:lang w:val="vi-VN" w:eastAsia="vi-VN"/>
+        </w:rPr>
+        <w:drawing>
+          <wp:inline distT="0" distB="0" distL="0" distR="0" wp14:anchorId="57991A6C" wp14:editId="27978DE2">
+            <wp:extent cx="6332220" cy="6362065"/>
+            <wp:effectExtent l="0" t="0" r="0" b="635"/>
+            <wp:docPr id="7" name="Picture 7" descr="C:\Users\VS9 Win 8.1\Desktop\Sequense diagram1.jpg"/>
+            <wp:cNvGraphicFramePr>
+              <a:graphicFrameLocks xmlns:a="http://schemas.openxmlformats.org/drawingml/2006/main" noChangeAspect="1"/>
+            </wp:cNvGraphicFramePr>
+            <a:graphic xmlns:a="http://schemas.openxmlformats.org/drawingml/2006/main">
+              <a:graphicData uri="http://schemas.openxmlformats.org/drawingml/2006/picture">
+                <pic:pic xmlns:pic="http://schemas.openxmlformats.org/drawingml/2006/picture">
+                  <pic:nvPicPr>
+                    <pic:cNvPr id="0" name="Picture 18" descr="C:\Users\VS9 Win 8.1\Desktop\Sequense diagram1.jpg"/>
+                    <pic:cNvPicPr>
+                      <a:picLocks noChangeAspect="1" noChangeArrowheads="1"/>
+                    </pic:cNvPicPr>
+                  </pic:nvPicPr>
+                  <pic:blipFill>
+                    <a:blip r:embed="rId61">
+                      <a:extLst>
+                        <a:ext uri="{28A0092B-C50C-407E-A947-70E740481C1C}">
+                          <a14:useLocalDpi xmlns:a14="http://schemas.microsoft.com/office/drawing/2010/main" val="0"/>
+                        </a:ext>
+                      </a:extLst>
+                    </a:blip>
+                    <a:srcRect/>
+                    <a:stretch>
+                      <a:fillRect/>
+                    </a:stretch>
+                  </pic:blipFill>
+                  <pic:spPr bwMode="auto">
+                    <a:xfrm>
+                      <a:off x="0" y="0"/>
+                      <a:ext cx="6332220" cy="6362065"/>
+                    </a:xfrm>
+                    <a:prstGeom prst="rect">
+                      <a:avLst/>
+                    </a:prstGeom>
+                    <a:noFill/>
+                    <a:ln>
+                      <a:noFill/>
+                    </a:ln>
+                  </pic:spPr>
+                </pic:pic>
+              </a:graphicData>
+            </a:graphic>
+          </wp:inline>
+        </w:drawing>
       </w:r>
     </w:p>
     <w:p>
@@ -34123,6 +35006,7 @@
                 <w:szCs w:val="24"/>
                 <w:lang w:eastAsia="en-US"/>
               </w:rPr>
+              <w:lastRenderedPageBreak/>
               <w:t>Tên</w:t>
             </w:r>
           </w:p>
@@ -34562,7 +35446,6 @@
           <w:szCs w:val="24"/>
           <w:u w:val="single"/>
         </w:rPr>
-        <w:lastRenderedPageBreak/>
         <w:t>Sơ đồ hoạt động</w:t>
       </w:r>
     </w:p>
@@ -34579,10 +35462,10 @@
       </w:pPr>
       <w:r>
         <w:object w:dxaOrig="10515" w:dyaOrig="6541">
-          <v:shape id="_x0000_i1040" type="#_x0000_t75" style="width:447.75pt;height:278.25pt" o:ole="">
-            <v:imagedata r:id="rId59" o:title=""/>
+          <v:shape id="_x0000_i1042" type="#_x0000_t75" style="width:447.75pt;height:278.25pt" o:ole="">
+            <v:imagedata r:id="rId62" o:title=""/>
           </v:shape>
-          <o:OLEObject Type="Embed" ProgID="Visio.Drawing.15" ShapeID="_x0000_i1040" DrawAspect="Content" ObjectID="_1489778049" r:id="rId60"/>
+          <o:OLEObject Type="Embed" ProgID="Visio.Drawing.15" ShapeID="_x0000_i1042" DrawAspect="Content" ObjectID="_1489781984" r:id="rId63"/>
         </w:object>
       </w:r>
     </w:p>
@@ -34638,6 +35521,7 @@
           <w:sz w:val="24"/>
           <w:szCs w:val="24"/>
         </w:rPr>
+        <w:lastRenderedPageBreak/>
         <w:t>Đầu ra: Nhật ký được ghi lại vào CSDL</w:t>
       </w:r>
     </w:p>
@@ -34675,10 +35559,10 @@
       </w:pPr>
       <w:r>
         <w:object w:dxaOrig="11102" w:dyaOrig="5394">
-          <v:shape id="_x0000_i1041" type="#_x0000_t75" style="width:486pt;height:237pt" o:ole="">
-            <v:imagedata r:id="rId61" o:title=""/>
+          <v:shape id="_x0000_i1043" type="#_x0000_t75" style="width:486pt;height:237pt" o:ole="">
+            <v:imagedata r:id="rId64" o:title=""/>
           </v:shape>
-          <o:OLEObject Type="Embed" ProgID="Visio.Drawing.11" ShapeID="_x0000_i1041" DrawAspect="Content" ObjectID="_1489778050" r:id="rId62"/>
+          <o:OLEObject Type="Embed" ProgID="Visio.Drawing.11" ShapeID="_x0000_i1043" DrawAspect="Content" ObjectID="_1489781985" r:id="rId65"/>
         </w:object>
       </w:r>
     </w:p>
@@ -34716,10 +35600,10 @@
       </w:pPr>
       <w:r>
         <w:object w:dxaOrig="8761" w:dyaOrig="6286">
-          <v:shape id="_x0000_i1042" type="#_x0000_t75" style="width:438pt;height:314.25pt" o:ole="">
-            <v:imagedata r:id="rId63" o:title=""/>
+          <v:shape id="_x0000_i1044" type="#_x0000_t75" style="width:438pt;height:314.25pt" o:ole="">
+            <v:imagedata r:id="rId66" o:title=""/>
           </v:shape>
-          <o:OLEObject Type="Embed" ProgID="Visio.Drawing.15" ShapeID="_x0000_i1042" DrawAspect="Content" ObjectID="_1489778051" r:id="rId64"/>
+          <o:OLEObject Type="Embed" ProgID="Visio.Drawing.15" ShapeID="_x0000_i1044" DrawAspect="Content" ObjectID="_1489781986" r:id="rId67"/>
         </w:object>
       </w:r>
     </w:p>
@@ -34746,12 +35630,12 @@
       <w:pPr>
         <w:pStyle w:val="Heading1"/>
       </w:pPr>
-      <w:bookmarkStart w:id="27" w:name="_Toc322290223"/>
+      <w:bookmarkStart w:id="29" w:name="_Toc322290223"/>
       <w:r>
         <w:lastRenderedPageBreak/>
         <w:t>6. THIẾT KẾ GIAO DIỆN NGƯỜI SỬ DỤNG</w:t>
       </w:r>
-      <w:bookmarkEnd w:id="27"/>
+      <w:bookmarkEnd w:id="29"/>
     </w:p>
     <w:p>
       <w:pPr>
@@ -34760,14 +35644,14 @@
           <w:szCs w:val="24"/>
         </w:rPr>
       </w:pPr>
-      <w:bookmarkStart w:id="28" w:name="_Toc322290224"/>
+      <w:bookmarkStart w:id="30" w:name="_Toc322290224"/>
       <w:r>
         <w:rPr>
           <w:szCs w:val="24"/>
         </w:rPr>
         <w:t>6.1. Mô tả tổng quan</w:t>
       </w:r>
-      <w:bookmarkEnd w:id="28"/>
+      <w:bookmarkEnd w:id="30"/>
     </w:p>
     <w:p>
       <w:pPr>
@@ -35148,14 +36032,14 @@
           <w:szCs w:val="24"/>
         </w:rPr>
       </w:pPr>
-      <w:bookmarkStart w:id="29" w:name="_Toc322290225"/>
+      <w:bookmarkStart w:id="31" w:name="_Toc322290225"/>
       <w:r>
         <w:rPr>
           <w:szCs w:val="24"/>
         </w:rPr>
         <w:t>6.2. Hình ảnh giao diện</w:t>
       </w:r>
-      <w:bookmarkEnd w:id="29"/>
+      <w:bookmarkEnd w:id="31"/>
     </w:p>
     <w:p>
       <w:pPr>
@@ -35527,14 +36411,14 @@
           <w:szCs w:val="24"/>
         </w:rPr>
       </w:pPr>
-      <w:bookmarkStart w:id="30" w:name="_Toc322290226"/>
+      <w:bookmarkStart w:id="32" w:name="_Toc322290226"/>
       <w:r>
         <w:rPr>
           <w:szCs w:val="24"/>
         </w:rPr>
         <w:t>6.3. Các đối tượng giao diện và hoạt động đi kèm</w:t>
       </w:r>
-      <w:bookmarkEnd w:id="30"/>
+      <w:bookmarkEnd w:id="32"/>
     </w:p>
     <w:p>
       <w:pPr>
@@ -35576,7 +36460,7 @@
           <w:szCs w:val="24"/>
         </w:rPr>
       </w:pPr>
-      <w:bookmarkStart w:id="31" w:name="_Toc322290227"/>
+      <w:bookmarkStart w:id="33" w:name="_Toc322290227"/>
       <w:r>
         <w:rPr>
           <w:szCs w:val="24"/>
@@ -35584,7 +36468,7 @@
         <w:lastRenderedPageBreak/>
         <w:t>7. PHỤ LỤC</w:t>
       </w:r>
-      <w:bookmarkEnd w:id="31"/>
+      <w:bookmarkEnd w:id="33"/>
     </w:p>
     <w:p>
       <w:pPr>
@@ -35621,9 +36505,9 @@
       </w:pPr>
     </w:p>
     <w:sectPr>
-      <w:headerReference w:type="default" r:id="rId65"/>
-      <w:footerReference w:type="default" r:id="rId66"/>
-      <w:footerReference w:type="first" r:id="rId67"/>
+      <w:headerReference w:type="default" r:id="rId68"/>
+      <w:footerReference w:type="default" r:id="rId69"/>
+      <w:footerReference w:type="first" r:id="rId70"/>
       <w:pgSz w:w="12240" w:h="15840" w:code="1"/>
       <w:pgMar w:top="1134" w:right="1134" w:bottom="1134" w:left="1134" w:header="720" w:footer="0" w:gutter="0"/>
       <w:cols w:space="720"/>
@@ -35713,7 +36597,7 @@
         <w:rFonts w:ascii="Cambria" w:hAnsi="Cambria"/>
         <w:noProof/>
       </w:rPr>
-      <w:t>34</w:t>
+      <w:t>57</w:t>
     </w:r>
     <w:r>
       <w:fldChar w:fldCharType="end"/>
@@ -38543,7 +39427,7 @@
         <w:rFonts w:ascii="Times New Roman" w:eastAsia="Calibri" w:hAnsi="Times New Roman" w:cs="Times New Roman" w:hint="default"/>
       </w:rPr>
     </w:lvl>
-    <w:lvl w:ilvl="1" w:tplc="04090003" w:tentative="1">
+    <w:lvl w:ilvl="1" w:tplc="04090003">
       <w:start w:val="1"/>
       <w:numFmt w:val="bullet"/>
       <w:lvlText w:val="o"/>
@@ -40216,7 +41100,7 @@
   <a:extraClrSchemeLst/>
   <a:extLst>
     <a:ext uri="{05A4C25C-085E-4340-85A3-A5531E510DB2}">
-      <thm15:themeFamily xmlns:thm15="http://schemas.microsoft.com/office/thememl/2012/main" xmlns="" name="Office Theme" id="{62F939B6-93AF-4DB8-9C6B-D6C7DFDC589F}" vid="{4A3C46E8-61CC-4603-A589-7422A47A8E4A}"/>
+      <thm15:themeFamily xmlns="" xmlns:thm15="http://schemas.microsoft.com/office/thememl/2012/main" name="Office Theme" id="{62F939B6-93AF-4DB8-9C6B-D6C7DFDC589F}" vid="{4A3C46E8-61CC-4603-A589-7422A47A8E4A}"/>
     </a:ext>
   </a:extLst>
 </a:theme>

</xml_diff>

<commit_message>
--CuongDVT-- Sửa lược đồ tuần tự, phần "Chức năng rút tiền", Tài liệu Thiết kế phần mềm
</commit_message>
<xml_diff>
--- a/Documents/TLTKPM_Nhóm Trương Tiến Phúc.docx
+++ b/Documents/TLTKPM_Nhóm Trương Tiến Phúc.docx
@@ -16,7 +16,7 @@
           <w:noProof/>
           <w:sz w:val="24"/>
           <w:szCs w:val="24"/>
-          <w:lang w:val="vi-VN" w:eastAsia="vi-VN"/>
+          <w:lang w:eastAsia="en-US"/>
         </w:rPr>
         <w:drawing>
           <wp:inline distT="0" distB="0" distL="0" distR="0">
@@ -2125,11 +2125,18 @@
               <w:ind w:firstLine="0"/>
               <w:jc w:val="left"/>
               <w:rPr>
-                <w:b/>
-                <w:sz w:val="24"/>
-                <w:szCs w:val="24"/>
-              </w:rPr>
-            </w:pPr>
+                <w:sz w:val="24"/>
+                <w:szCs w:val="24"/>
+              </w:rPr>
+            </w:pPr>
+            <w:bookmarkStart w:id="0" w:name="_GoBack" w:colFirst="0" w:colLast="5"/>
+            <w:r>
+              <w:rPr>
+                <w:sz w:val="24"/>
+                <w:szCs w:val="24"/>
+              </w:rPr>
+              <w:t>05/04/2015</w:t>
+            </w:r>
           </w:p>
         </w:tc>
         <w:tc>
@@ -2142,11 +2149,17 @@
               <w:ind w:firstLine="0"/>
               <w:jc w:val="left"/>
               <w:rPr>
-                <w:b/>
-                <w:sz w:val="24"/>
-                <w:szCs w:val="24"/>
-              </w:rPr>
-            </w:pPr>
+                <w:sz w:val="24"/>
+                <w:szCs w:val="24"/>
+              </w:rPr>
+            </w:pPr>
+            <w:r>
+              <w:rPr>
+                <w:sz w:val="24"/>
+                <w:szCs w:val="24"/>
+              </w:rPr>
+              <w:t>CuongDVT</w:t>
+            </w:r>
           </w:p>
         </w:tc>
         <w:tc>
@@ -2159,11 +2172,17 @@
               <w:ind w:firstLine="0"/>
               <w:jc w:val="left"/>
               <w:rPr>
-                <w:b/>
-                <w:sz w:val="24"/>
-                <w:szCs w:val="24"/>
-              </w:rPr>
-            </w:pPr>
+                <w:sz w:val="24"/>
+                <w:szCs w:val="24"/>
+              </w:rPr>
+            </w:pPr>
+            <w:r>
+              <w:rPr>
+                <w:sz w:val="24"/>
+                <w:szCs w:val="24"/>
+              </w:rPr>
+              <w:t>Sửa chức năng “Rút tiền:</w:t>
+            </w:r>
           </w:p>
         </w:tc>
         <w:tc>
@@ -2176,11 +2195,17 @@
               <w:ind w:firstLine="0"/>
               <w:jc w:val="left"/>
               <w:rPr>
-                <w:b/>
-                <w:sz w:val="24"/>
-                <w:szCs w:val="24"/>
-              </w:rPr>
-            </w:pPr>
+                <w:sz w:val="24"/>
+                <w:szCs w:val="24"/>
+              </w:rPr>
+            </w:pPr>
+            <w:r>
+              <w:rPr>
+                <w:sz w:val="24"/>
+                <w:szCs w:val="24"/>
+              </w:rPr>
+              <w:t>V1.0</w:t>
+            </w:r>
           </w:p>
         </w:tc>
         <w:tc>
@@ -2193,11 +2218,17 @@
               <w:ind w:firstLine="0"/>
               <w:jc w:val="left"/>
               <w:rPr>
-                <w:b/>
-                <w:sz w:val="24"/>
-                <w:szCs w:val="24"/>
-              </w:rPr>
-            </w:pPr>
+                <w:sz w:val="24"/>
+                <w:szCs w:val="24"/>
+              </w:rPr>
+            </w:pPr>
+            <w:r>
+              <w:rPr>
+                <w:sz w:val="24"/>
+                <w:szCs w:val="24"/>
+              </w:rPr>
+              <w:t>Sửa sơ đồ hoạt động và lược đồ tuần tự</w:t>
+            </w:r>
           </w:p>
         </w:tc>
         <w:tc>
@@ -2210,14 +2241,21 @@
               <w:ind w:firstLine="0"/>
               <w:jc w:val="left"/>
               <w:rPr>
-                <w:b/>
-                <w:sz w:val="24"/>
-                <w:szCs w:val="24"/>
-              </w:rPr>
-            </w:pPr>
+                <w:sz w:val="24"/>
+                <w:szCs w:val="24"/>
+              </w:rPr>
+            </w:pPr>
+            <w:r>
+              <w:rPr>
+                <w:sz w:val="24"/>
+                <w:szCs w:val="24"/>
+              </w:rPr>
+              <w:t>V1.0</w:t>
+            </w:r>
           </w:p>
         </w:tc>
       </w:tr>
+      <w:bookmarkEnd w:id="0"/>
       <w:tr>
         <w:trPr>
           <w:trHeight w:val="328"/>
@@ -6526,7 +6564,7 @@
           <w:szCs w:val="24"/>
         </w:rPr>
       </w:pPr>
-      <w:bookmarkStart w:id="0" w:name="_Toc322290205"/>
+      <w:bookmarkStart w:id="1" w:name="_Toc322290205"/>
       <w:r>
         <w:rPr>
           <w:szCs w:val="24"/>
@@ -6534,7 +6572,7 @@
         <w:lastRenderedPageBreak/>
         <w:t>1. GIỚI THIỆU</w:t>
       </w:r>
-      <w:bookmarkEnd w:id="0"/>
+      <w:bookmarkEnd w:id="1"/>
     </w:p>
     <w:p>
       <w:pPr>
@@ -6544,15 +6582,15 @@
           <w:szCs w:val="24"/>
         </w:rPr>
       </w:pPr>
-      <w:bookmarkStart w:id="1" w:name="_Toc322290206"/>
+      <w:bookmarkStart w:id="2" w:name="_Toc322290206"/>
       <w:r>
         <w:rPr>
           <w:szCs w:val="24"/>
         </w:rPr>
         <w:t>1.1. Mục đích tài liệu</w:t>
       </w:r>
-      <w:bookmarkStart w:id="2" w:name="_Toc322290207"/>
-      <w:bookmarkEnd w:id="1"/>
+      <w:bookmarkStart w:id="3" w:name="_Toc322290207"/>
+      <w:bookmarkEnd w:id="2"/>
       <w:r>
         <w:rPr>
           <w:rFonts w:eastAsia="MS Mincho"/>
@@ -6618,7 +6656,7 @@
         </w:rPr>
         <w:t xml:space="preserve"> tài liệu</w:t>
       </w:r>
-      <w:bookmarkEnd w:id="2"/>
+      <w:bookmarkEnd w:id="3"/>
     </w:p>
     <w:p>
       <w:pPr>
@@ -6754,14 +6792,14 @@
           <w:szCs w:val="24"/>
         </w:rPr>
       </w:pPr>
-      <w:bookmarkStart w:id="3" w:name="_Toc322290208"/>
+      <w:bookmarkStart w:id="4" w:name="_Toc322290208"/>
       <w:r>
         <w:rPr>
           <w:szCs w:val="24"/>
         </w:rPr>
         <w:t>1.3. Thuật ngữ và các từ viết tắt</w:t>
       </w:r>
-      <w:bookmarkEnd w:id="3"/>
+      <w:bookmarkEnd w:id="4"/>
     </w:p>
     <w:tbl>
       <w:tblPr>
@@ -7330,7 +7368,7 @@
           <w:szCs w:val="24"/>
         </w:rPr>
       </w:pPr>
-      <w:bookmarkStart w:id="4" w:name="_Toc322290209"/>
+      <w:bookmarkStart w:id="5" w:name="_Toc322290209"/>
     </w:p>
     <w:p>
       <w:pPr>
@@ -7353,7 +7391,7 @@
         </w:rPr>
         <w:t>1.4. Tài liệu tham khảo</w:t>
       </w:r>
-      <w:bookmarkEnd w:id="4"/>
+      <w:bookmarkEnd w:id="5"/>
     </w:p>
     <w:tbl>
       <w:tblPr>
@@ -7691,14 +7729,14 @@
           <w:szCs w:val="24"/>
         </w:rPr>
       </w:pPr>
-      <w:bookmarkStart w:id="5" w:name="_Toc322290210"/>
+      <w:bookmarkStart w:id="6" w:name="_Toc322290210"/>
       <w:r>
         <w:rPr>
           <w:szCs w:val="24"/>
         </w:rPr>
         <w:t>1.5. Mô tả tài liệu</w:t>
       </w:r>
-      <w:bookmarkEnd w:id="5"/>
+      <w:bookmarkEnd w:id="6"/>
     </w:p>
     <w:p>
       <w:pPr>
@@ -7994,7 +8032,7 @@
           <w:szCs w:val="24"/>
         </w:rPr>
       </w:pPr>
-      <w:bookmarkStart w:id="6" w:name="_Toc322290211"/>
+      <w:bookmarkStart w:id="7" w:name="_Toc322290211"/>
       <w:r>
         <w:rPr>
           <w:szCs w:val="24"/>
@@ -8002,7 +8040,7 @@
         <w:lastRenderedPageBreak/>
         <w:t>2. TỔNG QUAN VỀ PHẦN MỀM</w:t>
       </w:r>
-      <w:bookmarkEnd w:id="6"/>
+      <w:bookmarkEnd w:id="7"/>
     </w:p>
     <w:p>
       <w:pPr>
@@ -8011,10 +8049,10 @@
           <w:szCs w:val="24"/>
         </w:rPr>
       </w:pPr>
-      <w:bookmarkStart w:id="7" w:name="_Toc356850047"/>
-      <w:bookmarkStart w:id="8" w:name="_Toc414290187"/>
-      <w:bookmarkStart w:id="9" w:name="_Toc415901105"/>
-      <w:bookmarkStart w:id="10" w:name="_Toc322290212"/>
+      <w:bookmarkStart w:id="8" w:name="_Toc356850047"/>
+      <w:bookmarkStart w:id="9" w:name="_Toc414290187"/>
+      <w:bookmarkStart w:id="10" w:name="_Toc415901105"/>
+      <w:bookmarkStart w:id="11" w:name="_Toc322290212"/>
       <w:r>
         <w:rPr>
           <w:szCs w:val="24"/>
@@ -8035,9 +8073,9 @@
         </w:rPr>
         <w:t xml:space="preserve"> của phần mềm</w:t>
       </w:r>
-      <w:bookmarkEnd w:id="7"/>
       <w:bookmarkEnd w:id="8"/>
       <w:bookmarkEnd w:id="9"/>
+      <w:bookmarkEnd w:id="10"/>
     </w:p>
     <w:p>
       <w:pPr>
@@ -8046,14 +8084,14 @@
           <w:szCs w:val="24"/>
         </w:rPr>
       </w:pPr>
-      <w:bookmarkStart w:id="11" w:name="_Toc415901106"/>
+      <w:bookmarkStart w:id="12" w:name="_Toc415901106"/>
       <w:r>
         <w:rPr>
           <w:szCs w:val="24"/>
         </w:rPr>
         <w:t>Yêu cầu của khách hàng:</w:t>
       </w:r>
-      <w:bookmarkEnd w:id="11"/>
+      <w:bookmarkEnd w:id="12"/>
     </w:p>
     <w:p>
       <w:pPr>
@@ -8401,9 +8439,9 @@
           <w:szCs w:val="24"/>
         </w:rPr>
       </w:pPr>
-      <w:bookmarkStart w:id="12" w:name="_Toc356850048"/>
-      <w:bookmarkStart w:id="13" w:name="_Toc414290188"/>
-      <w:bookmarkStart w:id="14" w:name="_Toc415901107"/>
+      <w:bookmarkStart w:id="13" w:name="_Toc356850048"/>
+      <w:bookmarkStart w:id="14" w:name="_Toc414290188"/>
+      <w:bookmarkStart w:id="15" w:name="_Toc415901107"/>
       <w:r>
         <w:rPr>
           <w:szCs w:val="24"/>
@@ -8411,9 +8449,9 @@
         <w:lastRenderedPageBreak/>
         <w:t>2.2. Mục tiêu của phần mềm</w:t>
       </w:r>
-      <w:bookmarkEnd w:id="12"/>
       <w:bookmarkEnd w:id="13"/>
       <w:bookmarkEnd w:id="14"/>
+      <w:bookmarkEnd w:id="15"/>
     </w:p>
     <w:p>
       <w:pPr>
@@ -8439,18 +8477,18 @@
           <w:szCs w:val="24"/>
         </w:rPr>
       </w:pPr>
-      <w:bookmarkStart w:id="15" w:name="_Toc356850049"/>
-      <w:bookmarkStart w:id="16" w:name="_Toc414290189"/>
-      <w:bookmarkStart w:id="17" w:name="_Toc415901108"/>
+      <w:bookmarkStart w:id="16" w:name="_Toc356850049"/>
+      <w:bookmarkStart w:id="17" w:name="_Toc414290189"/>
+      <w:bookmarkStart w:id="18" w:name="_Toc415901108"/>
       <w:r>
         <w:rPr>
           <w:szCs w:val="24"/>
         </w:rPr>
         <w:t>2.3. Đối tượng người dùng</w:t>
       </w:r>
-      <w:bookmarkEnd w:id="15"/>
       <w:bookmarkEnd w:id="16"/>
       <w:bookmarkEnd w:id="17"/>
+      <w:bookmarkEnd w:id="18"/>
     </w:p>
     <w:p>
       <w:pPr>
@@ -8520,7 +8558,7 @@
         <w:lastRenderedPageBreak/>
         <w:t>3. THIẾT KẾ KIẾN TRÚC PHẦN MỀM</w:t>
       </w:r>
-      <w:bookmarkEnd w:id="10"/>
+      <w:bookmarkEnd w:id="11"/>
     </w:p>
     <w:p>
       <w:pPr>
@@ -8529,14 +8567,14 @@
           <w:szCs w:val="24"/>
         </w:rPr>
       </w:pPr>
-      <w:bookmarkStart w:id="18" w:name="_Toc322290213"/>
+      <w:bookmarkStart w:id="19" w:name="_Toc322290213"/>
       <w:r>
         <w:rPr>
           <w:szCs w:val="24"/>
         </w:rPr>
         <w:t>3.1. Mô hình kiến trúc</w:t>
       </w:r>
-      <w:bookmarkEnd w:id="18"/>
+      <w:bookmarkEnd w:id="19"/>
     </w:p>
     <w:p>
       <w:pPr>
@@ -8656,7 +8694,7 @@
           <v:shape id="_x0000_i1025" type="#_x0000_t75" style="width:234pt;height:467.25pt" o:ole="">
             <v:imagedata r:id="rId9" o:title=""/>
           </v:shape>
-          <o:OLEObject Type="Embed" ProgID="Visio.Drawing.15" ShapeID="_x0000_i1025" DrawAspect="Content" ObjectID="_1489781967" r:id="rId10"/>
+          <o:OLEObject Type="Embed" ProgID="Visio.Drawing.15" ShapeID="_x0000_i1025" DrawAspect="Content" ObjectID="_1489782947" r:id="rId10"/>
         </w:object>
       </w:r>
     </w:p>
@@ -8726,7 +8764,7 @@
           <v:shape id="_x0000_i1026" type="#_x0000_t75" style="width:487.5pt;height:369.75pt" o:ole="">
             <v:imagedata r:id="rId11" o:title=""/>
           </v:shape>
-          <o:OLEObject Type="Embed" ProgID="Visio.Drawing.11" ShapeID="_x0000_i1026" DrawAspect="Content" ObjectID="_1489781968" r:id="rId12"/>
+          <o:OLEObject Type="Embed" ProgID="Visio.Drawing.11" ShapeID="_x0000_i1026" DrawAspect="Content" ObjectID="_1489782948" r:id="rId12"/>
         </w:object>
       </w:r>
     </w:p>
@@ -9427,7 +9465,7 @@
           <w:szCs w:val="24"/>
         </w:rPr>
       </w:pPr>
-      <w:bookmarkStart w:id="19" w:name="_Toc322290214"/>
+      <w:bookmarkStart w:id="20" w:name="_Toc322290214"/>
       <w:r>
         <w:rPr>
           <w:szCs w:val="24"/>
@@ -9440,7 +9478,7 @@
         </w:rPr>
         <w:t>Mô tả kiến trúc</w:t>
       </w:r>
-      <w:bookmarkEnd w:id="19"/>
+      <w:bookmarkEnd w:id="20"/>
     </w:p>
     <w:p>
       <w:pPr>
@@ -10052,7 +10090,7 @@
           <w:szCs w:val="24"/>
         </w:rPr>
       </w:pPr>
-      <w:bookmarkStart w:id="20" w:name="_Toc322290215"/>
+      <w:bookmarkStart w:id="21" w:name="_Toc322290215"/>
       <w:r>
         <w:rPr>
           <w:szCs w:val="24"/>
@@ -10060,7 +10098,7 @@
         <w:lastRenderedPageBreak/>
         <w:t>4. THIẾT KẾ DỮ LIỆU</w:t>
       </w:r>
-      <w:bookmarkEnd w:id="20"/>
+      <w:bookmarkEnd w:id="21"/>
       <w:r>
         <w:rPr>
           <w:szCs w:val="24"/>
@@ -10075,14 +10113,14 @@
           <w:szCs w:val="24"/>
         </w:rPr>
       </w:pPr>
-      <w:bookmarkStart w:id="21" w:name="_Toc322290216"/>
+      <w:bookmarkStart w:id="22" w:name="_Toc322290216"/>
       <w:r>
         <w:rPr>
           <w:szCs w:val="24"/>
         </w:rPr>
         <w:t>4.1. Mô tả dữ liệu</w:t>
       </w:r>
-      <w:bookmarkEnd w:id="21"/>
+      <w:bookmarkEnd w:id="22"/>
     </w:p>
     <w:p>
       <w:pPr>
@@ -10108,7 +10146,7 @@
           <w:szCs w:val="24"/>
         </w:rPr>
       </w:pPr>
-      <w:bookmarkStart w:id="22" w:name="_Toc322290218"/>
+      <w:bookmarkStart w:id="23" w:name="_Toc322290218"/>
       <w:r>
         <w:rPr>
           <w:szCs w:val="24"/>
@@ -10900,14 +10938,14 @@
           <w:szCs w:val="24"/>
         </w:rPr>
       </w:pPr>
-      <w:bookmarkStart w:id="23" w:name="_Toc322290217"/>
+      <w:bookmarkStart w:id="24" w:name="_Toc322290217"/>
       <w:r>
         <w:rPr>
           <w:szCs w:val="24"/>
         </w:rPr>
         <w:t>4.2. Từ điển dữ liệu</w:t>
       </w:r>
-      <w:bookmarkEnd w:id="23"/>
+      <w:bookmarkEnd w:id="24"/>
     </w:p>
     <w:p>
       <w:pPr>
@@ -10956,7 +10994,7 @@
         <w:lastRenderedPageBreak/>
         <w:t xml:space="preserve">5. THIẾT KẾ CÁC </w:t>
       </w:r>
-      <w:bookmarkEnd w:id="22"/>
+      <w:bookmarkEnd w:id="23"/>
       <w:r>
         <w:rPr>
           <w:szCs w:val="24"/>
@@ -10971,15 +11009,15 @@
           <w:szCs w:val="24"/>
         </w:rPr>
       </w:pPr>
-      <w:bookmarkStart w:id="24" w:name="_Toc322290219"/>
-      <w:bookmarkStart w:id="25" w:name="_Toc322290220"/>
+      <w:bookmarkStart w:id="25" w:name="_Toc322290219"/>
+      <w:bookmarkStart w:id="26" w:name="_Toc322290220"/>
       <w:r>
         <w:rPr>
           <w:szCs w:val="24"/>
         </w:rPr>
         <w:t>5</w:t>
       </w:r>
-      <w:bookmarkEnd w:id="24"/>
+      <w:bookmarkEnd w:id="25"/>
       <w:r>
         <w:rPr>
           <w:szCs w:val="24"/>
@@ -11573,7 +11611,7 @@
           <w:noProof/>
           <w:sz w:val="24"/>
           <w:szCs w:val="24"/>
-          <w:lang w:val="vi-VN" w:eastAsia="vi-VN"/>
+          <w:lang w:eastAsia="en-US"/>
         </w:rPr>
         <w:drawing>
           <wp:inline distT="0" distB="0" distL="0" distR="0">
@@ -11658,7 +11696,7 @@
           <w:noProof/>
           <w:sz w:val="24"/>
           <w:szCs w:val="24"/>
-          <w:lang w:val="vi-VN" w:eastAsia="vi-VN"/>
+          <w:lang w:eastAsia="en-US"/>
         </w:rPr>
         <w:lastRenderedPageBreak/>
         <w:drawing>
@@ -13277,7 +13315,7 @@
           <v:shape id="_x0000_i1027" type="#_x0000_t75" style="width:468pt;height:434.25pt" o:ole="">
             <v:imagedata r:id="rId15" o:title=""/>
           </v:shape>
-          <o:OLEObject Type="Embed" ProgID="Visio.Drawing.11" ShapeID="_x0000_i1027" DrawAspect="Content" ObjectID="_1489781969" r:id="rId16"/>
+          <o:OLEObject Type="Embed" ProgID="Visio.Drawing.11" ShapeID="_x0000_i1027" DrawAspect="Content" ObjectID="_1489782949" r:id="rId16"/>
         </w:object>
       </w:r>
     </w:p>
@@ -13496,7 +13534,7 @@
           <v:shape id="_x0000_i1028" type="#_x0000_t75" style="width:488.25pt;height:276.75pt" o:ole="">
             <v:imagedata r:id="rId17" o:title=""/>
           </v:shape>
-          <o:OLEObject Type="Embed" ProgID="Visio.Drawing.11" ShapeID="_x0000_i1028" DrawAspect="Content" ObjectID="_1489781970" r:id="rId18"/>
+          <o:OLEObject Type="Embed" ProgID="Visio.Drawing.11" ShapeID="_x0000_i1028" DrawAspect="Content" ObjectID="_1489782950" r:id="rId18"/>
         </w:object>
       </w:r>
     </w:p>
@@ -13538,7 +13576,7 @@
           <v:shape id="_x0000_i1029" type="#_x0000_t75" style="width:480pt;height:312pt" o:ole="">
             <v:imagedata r:id="rId19" o:title=""/>
           </v:shape>
-          <o:OLEObject Type="Embed" ProgID="Visio.Drawing.15" ShapeID="_x0000_i1029" DrawAspect="Content" ObjectID="_1489781971" r:id="rId20"/>
+          <o:OLEObject Type="Embed" ProgID="Visio.Drawing.15" ShapeID="_x0000_i1029" DrawAspect="Content" ObjectID="_1489782951" r:id="rId20"/>
         </w:object>
       </w:r>
     </w:p>
@@ -14075,7 +14113,7 @@
           <w:noProof/>
           <w:sz w:val="24"/>
           <w:szCs w:val="24"/>
-          <w:lang w:val="vi-VN" w:eastAsia="vi-VN"/>
+          <w:lang w:eastAsia="en-US"/>
         </w:rPr>
         <w:lastRenderedPageBreak/>
         <w:drawing>
@@ -14697,7 +14735,7 @@
             <w:r>
               <w:rPr>
                 <w:noProof/>
-                <w:lang w:val="vi-VN" w:eastAsia="vi-VN"/>
+                <w:lang w:eastAsia="en-US"/>
               </w:rPr>
               <w:drawing>
                 <wp:inline distT="0" distB="0" distL="0" distR="0" wp14:anchorId="57154951" wp14:editId="66AA7B5F">
@@ -15747,7 +15785,7 @@
           <v:shape id="_x0000_i1030" type="#_x0000_t75" style="width:468pt;height:456pt" o:ole="">
             <v:imagedata r:id="rId23" o:title=""/>
           </v:shape>
-          <o:OLEObject Type="Embed" ProgID="Visio.Drawing.11" ShapeID="_x0000_i1030" DrawAspect="Content" ObjectID="_1489781972" r:id="rId24"/>
+          <o:OLEObject Type="Embed" ProgID="Visio.Drawing.11" ShapeID="_x0000_i1030" DrawAspect="Content" ObjectID="_1489782952" r:id="rId24"/>
         </w:object>
       </w:r>
     </w:p>
@@ -15961,7 +15999,7 @@
           <v:shape id="_x0000_i1031" type="#_x0000_t75" style="width:486.75pt;height:286.5pt" o:ole="">
             <v:imagedata r:id="rId25" o:title=""/>
           </v:shape>
-          <o:OLEObject Type="Embed" ProgID="Visio.Drawing.11" ShapeID="_x0000_i1031" DrawAspect="Content" ObjectID="_1489781973" r:id="rId26"/>
+          <o:OLEObject Type="Embed" ProgID="Visio.Drawing.11" ShapeID="_x0000_i1031" DrawAspect="Content" ObjectID="_1489782953" r:id="rId26"/>
         </w:object>
       </w:r>
     </w:p>
@@ -16003,11 +16041,11 @@
           <v:shape id="_x0000_i1032" type="#_x0000_t75" style="width:480pt;height:312pt" o:ole="">
             <v:imagedata r:id="rId27" o:title=""/>
           </v:shape>
-          <o:OLEObject Type="Embed" ProgID="Visio.Drawing.15" ShapeID="_x0000_i1032" DrawAspect="Content" ObjectID="_1489781974" r:id="rId28"/>
+          <o:OLEObject Type="Embed" ProgID="Visio.Drawing.15" ShapeID="_x0000_i1032" DrawAspect="Content" ObjectID="_1489782954" r:id="rId28"/>
         </w:object>
       </w:r>
     </w:p>
-    <w:bookmarkEnd w:id="25"/>
+    <w:bookmarkEnd w:id="26"/>
     <w:p>
       <w:pPr>
         <w:pStyle w:val="Heading2"/>
@@ -16533,7 +16571,7 @@
           <w:noProof/>
           <w:sz w:val="24"/>
           <w:szCs w:val="24"/>
-          <w:lang w:val="vi-VN" w:eastAsia="vi-VN"/>
+          <w:lang w:eastAsia="en-US"/>
         </w:rPr>
         <w:lastRenderedPageBreak/>
         <w:drawing>
@@ -18148,7 +18186,7 @@
           <v:shape id="_x0000_i1033" type="#_x0000_t75" style="width:6in;height:401.25pt" o:ole="">
             <v:imagedata r:id="rId30" o:title=""/>
           </v:shape>
-          <o:OLEObject Type="Embed" ProgID="Visio.Drawing.11" ShapeID="_x0000_i1033" DrawAspect="Content" ObjectID="_1489781975" r:id="rId31"/>
+          <o:OLEObject Type="Embed" ProgID="Visio.Drawing.11" ShapeID="_x0000_i1033" DrawAspect="Content" ObjectID="_1489782955" r:id="rId31"/>
         </w:object>
       </w:r>
     </w:p>
@@ -18355,7 +18393,7 @@
           <w:sz w:val="24"/>
           <w:szCs w:val="24"/>
           <w:u w:val="single"/>
-          <w:lang w:val="vi-VN" w:eastAsia="vi-VN"/>
+          <w:lang w:eastAsia="en-US"/>
         </w:rPr>
         <w:drawing>
           <wp:inline distT="0" distB="0" distL="0" distR="0" wp14:anchorId="5DB20C11" wp14:editId="1285CC35">
@@ -18444,7 +18482,7 @@
           <v:shape id="_x0000_i1034" type="#_x0000_t75" style="width:498.75pt;height:440.25pt" o:ole="">
             <v:imagedata r:id="rId33" o:title=""/>
           </v:shape>
-          <o:OLEObject Type="Embed" ProgID="Visio.Drawing.15" ShapeID="_x0000_i1034" DrawAspect="Content" ObjectID="_1489781976" r:id="rId34"/>
+          <o:OLEObject Type="Embed" ProgID="Visio.Drawing.15" ShapeID="_x0000_i1034" DrawAspect="Content" ObjectID="_1489782956" r:id="rId34"/>
         </w:object>
       </w:r>
     </w:p>
@@ -19087,7 +19125,7 @@
           <w:noProof/>
           <w:sz w:val="24"/>
           <w:szCs w:val="24"/>
-          <w:lang w:val="vi-VN" w:eastAsia="vi-VN"/>
+          <w:lang w:eastAsia="en-US"/>
         </w:rPr>
         <w:drawing>
           <wp:inline distT="0" distB="0" distL="0" distR="0">
@@ -20716,7 +20754,7 @@
           <w:noProof/>
           <w:sz w:val="24"/>
           <w:szCs w:val="24"/>
-          <w:lang w:val="vi-VN" w:eastAsia="vi-VN"/>
+          <w:lang w:eastAsia="en-US"/>
         </w:rPr>
         <w:lastRenderedPageBreak/>
         <w:drawing>
@@ -22301,7 +22339,7 @@
           <v:shape id="_x0000_i1035" type="#_x0000_t75" style="width:468pt;height:435pt" o:ole="">
             <v:imagedata r:id="rId37" o:title=""/>
           </v:shape>
-          <o:OLEObject Type="Embed" ProgID="Visio.Drawing.11" ShapeID="_x0000_i1035" DrawAspect="Content" ObjectID="_1489781977" r:id="rId38"/>
+          <o:OLEObject Type="Embed" ProgID="Visio.Drawing.11" ShapeID="_x0000_i1035" DrawAspect="Content" ObjectID="_1489782957" r:id="rId38"/>
         </w:object>
       </w:r>
     </w:p>
@@ -22600,7 +22638,7 @@
           <v:shape id="_x0000_i1036" type="#_x0000_t75" style="width:487.5pt;height:309.75pt" o:ole="">
             <v:imagedata r:id="rId39" o:title=""/>
           </v:shape>
-          <o:OLEObject Type="Embed" ProgID="Visio.Drawing.11" ShapeID="_x0000_i1036" DrawAspect="Content" ObjectID="_1489781978" r:id="rId40"/>
+          <o:OLEObject Type="Embed" ProgID="Visio.Drawing.11" ShapeID="_x0000_i1036" DrawAspect="Content" ObjectID="_1489782958" r:id="rId40"/>
         </w:object>
       </w:r>
     </w:p>
@@ -22637,11 +22675,11 @@
         </w:rPr>
       </w:pPr>
       <w:r>
-        <w:object w:dxaOrig="15585" w:dyaOrig="11400">
-          <v:shape id="_x0000_i1037" type="#_x0000_t75" style="width:498pt;height:364.5pt" o:ole="">
+        <w:object w:dxaOrig="15585" w:dyaOrig="13425">
+          <v:shape id="_x0000_i1044" type="#_x0000_t75" style="width:498pt;height:429pt" o:ole="">
             <v:imagedata r:id="rId41" o:title=""/>
           </v:shape>
-          <o:OLEObject Type="Embed" ProgID="Visio.Drawing.15" ShapeID="_x0000_i1037" DrawAspect="Content" ObjectID="_1489781979" r:id="rId42"/>
+          <o:OLEObject Type="Embed" ProgID="Visio.Drawing.15" ShapeID="_x0000_i1044" DrawAspect="Content" ObjectID="_1489782959" r:id="rId42"/>
         </w:object>
       </w:r>
     </w:p>
@@ -22886,6 +22924,7 @@
                 <w:szCs w:val="24"/>
                 <w:lang w:eastAsia="en-US"/>
               </w:rPr>
+              <w:lastRenderedPageBreak/>
               <w:t>Tác nhân</w:t>
             </w:r>
           </w:p>
@@ -23086,7 +23125,6 @@
                 <w:szCs w:val="24"/>
                 <w:lang w:eastAsia="en-US"/>
               </w:rPr>
-              <w:lastRenderedPageBreak/>
               <w:t>Điều kiện sau</w:t>
             </w:r>
           </w:p>
@@ -23159,7 +23197,7 @@
           <w:noProof/>
           <w:sz w:val="24"/>
           <w:szCs w:val="24"/>
-          <w:lang w:val="vi-VN" w:eastAsia="vi-VN"/>
+          <w:lang w:eastAsia="en-US"/>
         </w:rPr>
         <w:drawing>
           <wp:inline distT="0" distB="0" distL="0" distR="0">
@@ -23708,6 +23746,7 @@
                 <w:sz w:val="24"/>
                 <w:szCs w:val="24"/>
               </w:rPr>
+              <w:lastRenderedPageBreak/>
               <w:t>Nút Bấm6</w:t>
             </w:r>
           </w:p>
@@ -23930,7 +23969,6 @@
                 <w:sz w:val="24"/>
                 <w:szCs w:val="24"/>
               </w:rPr>
-              <w:lastRenderedPageBreak/>
               <w:t>3</w:t>
             </w:r>
           </w:p>
@@ -24749,8 +24787,9 @@
           <w:noProof/>
           <w:sz w:val="24"/>
           <w:szCs w:val="24"/>
-          <w:lang w:val="vi-VN" w:eastAsia="vi-VN"/>
-        </w:rPr>
+          <w:lang w:eastAsia="en-US"/>
+        </w:rPr>
+        <w:lastRenderedPageBreak/>
         <w:drawing>
           <wp:inline distT="0" distB="0" distL="0" distR="0">
             <wp:extent cx="6332220" cy="4483684"/>
@@ -24854,7 +24893,6 @@
                 <w:sz w:val="24"/>
                 <w:szCs w:val="24"/>
               </w:rPr>
-              <w:lastRenderedPageBreak/>
               <w:t>Mục</w:t>
             </w:r>
           </w:p>
@@ -25743,6 +25781,7 @@
                 <w:sz w:val="24"/>
                 <w:szCs w:val="24"/>
               </w:rPr>
+              <w:lastRenderedPageBreak/>
               <w:t>6</w:t>
             </w:r>
           </w:p>
@@ -26365,10 +26404,10 @@
       </w:pPr>
       <w:r>
         <w:object w:dxaOrig="9691" w:dyaOrig="8835">
-          <v:shape id="_x0000_i1038" type="#_x0000_t75" style="width:484.5pt;height:441.75pt" o:ole="">
+          <v:shape id="_x0000_i1037" type="#_x0000_t75" style="width:484.5pt;height:441.75pt" o:ole="">
             <v:imagedata r:id="rId45" o:title=""/>
           </v:shape>
-          <o:OLEObject Type="Embed" ProgID="Visio.Drawing.11" ShapeID="_x0000_i1038" DrawAspect="Content" ObjectID="_1489781980" r:id="rId46"/>
+          <o:OLEObject Type="Embed" ProgID="Visio.Drawing.11" ShapeID="_x0000_i1037" DrawAspect="Content" ObjectID="_1489782960" r:id="rId46"/>
         </w:object>
       </w:r>
     </w:p>
@@ -26503,10 +26542,10 @@
       </w:pPr>
       <w:r>
         <w:object w:dxaOrig="10188" w:dyaOrig="5994">
-          <v:shape id="_x0000_i1039" type="#_x0000_t75" style="width:487.5pt;height:286.5pt" o:ole="">
+          <v:shape id="_x0000_i1038" type="#_x0000_t75" style="width:487.5pt;height:286.5pt" o:ole="">
             <v:imagedata r:id="rId47" o:title=""/>
           </v:shape>
-          <o:OLEObject Type="Embed" ProgID="Visio.Drawing.11" ShapeID="_x0000_i1039" DrawAspect="Content" ObjectID="_1489781981" r:id="rId48"/>
+          <o:OLEObject Type="Embed" ProgID="Visio.Drawing.11" ShapeID="_x0000_i1038" DrawAspect="Content" ObjectID="_1489782961" r:id="rId48"/>
         </w:object>
       </w:r>
     </w:p>
@@ -26569,10 +26608,10 @@
       </w:pPr>
       <w:r>
         <w:object w:dxaOrig="11430" w:dyaOrig="8880">
-          <v:shape id="_x0000_i1040" type="#_x0000_t75" style="width:486.75pt;height:378pt" o:ole="">
+          <v:shape id="_x0000_i1039" type="#_x0000_t75" style="width:486.75pt;height:378pt" o:ole="">
             <v:imagedata r:id="rId49" o:title=""/>
           </v:shape>
-          <o:OLEObject Type="Embed" ProgID="Visio.Drawing.11" ShapeID="_x0000_i1040" DrawAspect="Content" ObjectID="_1489781982" r:id="rId50"/>
+          <o:OLEObject Type="Embed" ProgID="Visio.Drawing.11" ShapeID="_x0000_i1039" DrawAspect="Content" ObjectID="_1489782962" r:id="rId50"/>
         </w:object>
       </w:r>
     </w:p>
@@ -27120,7 +27159,7 @@
           <w:noProof/>
           <w:sz w:val="24"/>
           <w:szCs w:val="24"/>
-          <w:lang w:val="vi-VN" w:eastAsia="vi-VN"/>
+          <w:lang w:eastAsia="en-US"/>
         </w:rPr>
         <w:drawing>
           <wp:inline distT="0" distB="0" distL="0" distR="0">
@@ -28642,7 +28681,7 @@
           <w:noProof/>
           <w:sz w:val="24"/>
           <w:szCs w:val="24"/>
-          <w:lang w:val="vi-VN" w:eastAsia="vi-VN"/>
+          <w:lang w:eastAsia="en-US"/>
         </w:rPr>
         <w:lastRenderedPageBreak/>
         <w:drawing>
@@ -30220,7 +30259,7 @@
           <w:noProof/>
           <w:sz w:val="24"/>
           <w:szCs w:val="24"/>
-          <w:lang w:val="vi-VN" w:eastAsia="vi-VN"/>
+          <w:lang w:eastAsia="en-US"/>
         </w:rPr>
         <w:drawing>
           <wp:inline distT="0" distB="0" distL="0" distR="0">
@@ -31787,7 +31826,7 @@
           <w:sz w:val="24"/>
           <w:szCs w:val="24"/>
           <w:u w:val="single"/>
-          <w:lang w:val="vi-VN" w:eastAsia="vi-VN"/>
+          <w:lang w:eastAsia="en-US"/>
         </w:rPr>
         <w:lastRenderedPageBreak/>
         <w:drawing>
@@ -32205,10 +32244,10 @@
       </w:pPr>
       <w:r>
         <w:object w:dxaOrig="9958" w:dyaOrig="10014">
-          <v:shape id="_x0000_i1041" type="#_x0000_t75" style="width:488.25pt;height:489.75pt" o:ole="">
+          <v:shape id="_x0000_i1040" type="#_x0000_t75" style="width:488.25pt;height:489.75pt" o:ole="">
             <v:imagedata r:id="rId55" o:title=""/>
           </v:shape>
-          <o:OLEObject Type="Embed" ProgID="Visio.Drawing.11" ShapeID="_x0000_i1041" DrawAspect="Content" ObjectID="_1489781983" r:id="rId56"/>
+          <o:OLEObject Type="Embed" ProgID="Visio.Drawing.11" ShapeID="_x0000_i1040" DrawAspect="Content" ObjectID="_1489782963" r:id="rId56"/>
         </w:object>
       </w:r>
     </w:p>
@@ -32290,7 +32329,7 @@
       <w:r>
         <w:rPr>
           <w:noProof/>
-          <w:lang w:val="vi-VN" w:eastAsia="vi-VN"/>
+          <w:lang w:eastAsia="en-US"/>
         </w:rPr>
         <w:drawing>
           <wp:inline distT="0" distB="0" distL="0" distR="0" wp14:anchorId="4714739E" wp14:editId="76A451FB">
@@ -32422,8 +32461,8 @@
                 <w:lang w:eastAsia="en-US"/>
               </w:rPr>
             </w:pPr>
-            <w:bookmarkStart w:id="26" w:name="OLE_LINK1"/>
-            <w:bookmarkStart w:id="27" w:name="OLE_LINK2"/>
+            <w:bookmarkStart w:id="27" w:name="OLE_LINK1"/>
+            <w:bookmarkStart w:id="28" w:name="OLE_LINK2"/>
             <w:r>
               <w:rPr>
                 <w:rFonts w:ascii="Arial" w:eastAsia="Times New Roman" w:hAnsi="Arial" w:cs="Arial"/>
@@ -32806,6 +32845,8 @@
           </w:p>
         </w:tc>
       </w:tr>
+      <w:bookmarkEnd w:id="27"/>
+      <w:bookmarkEnd w:id="28"/>
     </w:tbl>
     <w:p>
       <w:pPr>
@@ -32819,10 +32860,6 @@
           <w:u w:val="single"/>
         </w:rPr>
       </w:pPr>
-      <w:bookmarkStart w:id="28" w:name="_GoBack"/>
-      <w:bookmarkEnd w:id="26"/>
-      <w:bookmarkEnd w:id="27"/>
-      <w:bookmarkEnd w:id="28"/>
     </w:p>
     <w:p>
       <w:pPr>
@@ -32864,7 +32901,7 @@
           <w:noProof/>
           <w:sz w:val="24"/>
           <w:szCs w:val="24"/>
-          <w:lang w:val="vi-VN" w:eastAsia="vi-VN"/>
+          <w:lang w:eastAsia="en-US"/>
         </w:rPr>
         <w:drawing>
           <wp:inline distT="0" distB="0" distL="0" distR="0">
@@ -34436,7 +34473,7 @@
           <w:sz w:val="24"/>
           <w:szCs w:val="24"/>
           <w:u w:val="single"/>
-          <w:lang w:val="vi-VN" w:eastAsia="vi-VN"/>
+          <w:lang w:eastAsia="en-US"/>
         </w:rPr>
         <w:lastRenderedPageBreak/>
         <w:drawing>
@@ -34693,7 +34730,7 @@
           <w:sz w:val="24"/>
           <w:szCs w:val="24"/>
           <w:u w:val="single"/>
-          <w:lang w:val="vi-VN" w:eastAsia="vi-VN"/>
+          <w:lang w:eastAsia="en-US"/>
         </w:rPr>
         <w:drawing>
           <wp:inline distT="0" distB="0" distL="0" distR="0" wp14:anchorId="04582B31" wp14:editId="457DA57B">
@@ -34852,7 +34889,7 @@
           <w:sz w:val="24"/>
           <w:szCs w:val="24"/>
           <w:u w:val="single"/>
-          <w:lang w:val="vi-VN" w:eastAsia="vi-VN"/>
+          <w:lang w:eastAsia="en-US"/>
         </w:rPr>
         <w:drawing>
           <wp:inline distT="0" distB="0" distL="0" distR="0" wp14:anchorId="57991A6C" wp14:editId="27978DE2">
@@ -35462,10 +35499,10 @@
       </w:pPr>
       <w:r>
         <w:object w:dxaOrig="10515" w:dyaOrig="6541">
-          <v:shape id="_x0000_i1042" type="#_x0000_t75" style="width:447.75pt;height:278.25pt" o:ole="">
+          <v:shape id="_x0000_i1041" type="#_x0000_t75" style="width:447.75pt;height:278.25pt" o:ole="">
             <v:imagedata r:id="rId62" o:title=""/>
           </v:shape>
-          <o:OLEObject Type="Embed" ProgID="Visio.Drawing.15" ShapeID="_x0000_i1042" DrawAspect="Content" ObjectID="_1489781984" r:id="rId63"/>
+          <o:OLEObject Type="Embed" ProgID="Visio.Drawing.15" ShapeID="_x0000_i1041" DrawAspect="Content" ObjectID="_1489782964" r:id="rId63"/>
         </w:object>
       </w:r>
     </w:p>
@@ -35559,10 +35596,10 @@
       </w:pPr>
       <w:r>
         <w:object w:dxaOrig="11102" w:dyaOrig="5394">
-          <v:shape id="_x0000_i1043" type="#_x0000_t75" style="width:486pt;height:237pt" o:ole="">
+          <v:shape id="_x0000_i1042" type="#_x0000_t75" style="width:486pt;height:237pt" o:ole="">
             <v:imagedata r:id="rId64" o:title=""/>
           </v:shape>
-          <o:OLEObject Type="Embed" ProgID="Visio.Drawing.11" ShapeID="_x0000_i1043" DrawAspect="Content" ObjectID="_1489781985" r:id="rId65"/>
+          <o:OLEObject Type="Embed" ProgID="Visio.Drawing.11" ShapeID="_x0000_i1042" DrawAspect="Content" ObjectID="_1489782965" r:id="rId65"/>
         </w:object>
       </w:r>
     </w:p>
@@ -35600,10 +35637,10 @@
       </w:pPr>
       <w:r>
         <w:object w:dxaOrig="8761" w:dyaOrig="6286">
-          <v:shape id="_x0000_i1044" type="#_x0000_t75" style="width:438pt;height:314.25pt" o:ole="">
+          <v:shape id="_x0000_i1043" type="#_x0000_t75" style="width:438pt;height:314.25pt" o:ole="">
             <v:imagedata r:id="rId66" o:title=""/>
           </v:shape>
-          <o:OLEObject Type="Embed" ProgID="Visio.Drawing.15" ShapeID="_x0000_i1044" DrawAspect="Content" ObjectID="_1489781986" r:id="rId67"/>
+          <o:OLEObject Type="Embed" ProgID="Visio.Drawing.15" ShapeID="_x0000_i1043" DrawAspect="Content" ObjectID="_1489782966" r:id="rId67"/>
         </w:object>
       </w:r>
     </w:p>
@@ -36597,7 +36634,7 @@
         <w:rFonts w:ascii="Cambria" w:hAnsi="Cambria"/>
         <w:noProof/>
       </w:rPr>
-      <w:t>57</w:t>
+      <w:t>5</w:t>
     </w:r>
     <w:r>
       <w:fldChar w:fldCharType="end"/>
@@ -41100,7 +41137,7 @@
   <a:extraClrSchemeLst/>
   <a:extLst>
     <a:ext uri="{05A4C25C-085E-4340-85A3-A5531E510DB2}">
-      <thm15:themeFamily xmlns="" xmlns:thm15="http://schemas.microsoft.com/office/thememl/2012/main" name="Office Theme" id="{62F939B6-93AF-4DB8-9C6B-D6C7DFDC589F}" vid="{4A3C46E8-61CC-4603-A589-7422A47A8E4A}"/>
+      <thm15:themeFamily xmlns:thm15="http://schemas.microsoft.com/office/thememl/2012/main" xmlns="" name="Office Theme" id="{62F939B6-93AF-4DB8-9C6B-D6C7DFDC589F}" vid="{4A3C46E8-61CC-4603-A589-7422A47A8E4A}"/>
     </a:ext>
   </a:extLst>
 </a:theme>

</xml_diff>

<commit_message>
ThuanPH: 06/04/2015 Thay đổi nội dung UC-Đổi PIN(Từ trang 54-60)
</commit_message>
<xml_diff>
--- a/Documents/TLTKPM_Nhóm Trương Tiến Phúc.docx
+++ b/Documents/TLTKPM_Nhóm Trương Tiến Phúc.docx
@@ -16,7 +16,7 @@
           <w:noProof/>
           <w:sz w:val="24"/>
           <w:szCs w:val="24"/>
-          <w:lang w:eastAsia="en-US"/>
+          <w:lang w:val="vi-VN" w:eastAsia="vi-VN"/>
         </w:rPr>
         <w:drawing>
           <wp:inline distT="0" distB="0" distL="0" distR="0">
@@ -2129,7 +2129,6 @@
                 <w:szCs w:val="24"/>
               </w:rPr>
             </w:pPr>
-            <w:bookmarkStart w:id="0" w:name="_GoBack" w:colFirst="0" w:colLast="5"/>
             <w:r>
               <w:rPr>
                 <w:sz w:val="24"/>
@@ -2255,7 +2254,6 @@
           </w:p>
         </w:tc>
       </w:tr>
-      <w:bookmarkEnd w:id="0"/>
       <w:tr>
         <w:trPr>
           <w:trHeight w:val="328"/>
@@ -6564,7 +6562,7 @@
           <w:szCs w:val="24"/>
         </w:rPr>
       </w:pPr>
-      <w:bookmarkStart w:id="1" w:name="_Toc322290205"/>
+      <w:bookmarkStart w:id="0" w:name="_Toc322290205"/>
       <w:r>
         <w:rPr>
           <w:szCs w:val="24"/>
@@ -6572,91 +6570,91 @@
         <w:lastRenderedPageBreak/>
         <w:t>1. GIỚI THIỆU</w:t>
       </w:r>
+      <w:bookmarkEnd w:id="0"/>
+    </w:p>
+    <w:p>
+      <w:pPr>
+        <w:pStyle w:val="Heading2"/>
+        <w:rPr>
+          <w:rFonts w:eastAsia="MS Mincho"/>
+          <w:szCs w:val="24"/>
+        </w:rPr>
+      </w:pPr>
+      <w:bookmarkStart w:id="1" w:name="_Toc322290206"/>
+      <w:r>
+        <w:rPr>
+          <w:szCs w:val="24"/>
+        </w:rPr>
+        <w:t>1.1. Mục đích tài liệu</w:t>
+      </w:r>
+      <w:bookmarkStart w:id="2" w:name="_Toc322290207"/>
       <w:bookmarkEnd w:id="1"/>
+      <w:r>
+        <w:rPr>
+          <w:rFonts w:eastAsia="MS Mincho"/>
+          <w:szCs w:val="24"/>
+        </w:rPr>
+        <w:t xml:space="preserve"> </w:t>
+      </w:r>
+    </w:p>
+    <w:p>
+      <w:pPr>
+        <w:jc w:val="left"/>
+        <w:rPr>
+          <w:sz w:val="24"/>
+          <w:szCs w:val="24"/>
+        </w:rPr>
+      </w:pPr>
+      <w:r>
+        <w:rPr>
+          <w:sz w:val="24"/>
+          <w:szCs w:val="24"/>
+        </w:rPr>
+        <w:t>Tài liệu này cung cấp cái nhìn chi tiết hơn về mặt kỹ thuật trong việc thực hiện các chức năng của một hệ thống máy rút tiền ATM, sử dụng một số loại sơ đồ kiến trúc khác nhau để từ đó mô tả một cách chi tiết cá thành phần khác nhau của hệ thống. Tài liệu này cũng sẽ mô tả một cách chi tiết về cách xây dựng ứng dụng trên nền tảng .Net Framework với ngôn ngữ sử dụng là C#.</w:t>
+      </w:r>
     </w:p>
     <w:p>
       <w:pPr>
         <w:pStyle w:val="Heading2"/>
         <w:rPr>
-          <w:rFonts w:eastAsia="MS Mincho"/>
-          <w:szCs w:val="24"/>
-        </w:rPr>
-      </w:pPr>
-      <w:bookmarkStart w:id="2" w:name="_Toc322290206"/>
-      <w:r>
-        <w:rPr>
-          <w:szCs w:val="24"/>
-        </w:rPr>
-        <w:t>1.1. Mục đích tài liệu</w:t>
-      </w:r>
-      <w:bookmarkStart w:id="3" w:name="_Toc322290207"/>
+          <w:szCs w:val="24"/>
+        </w:rPr>
+      </w:pPr>
+      <w:r>
+        <w:rPr>
+          <w:szCs w:val="24"/>
+        </w:rPr>
+        <w:t xml:space="preserve">Mục đích cao nhất của tài liệu này là để mô tả kiến trúc hệ thống ở mức cao, trong đó hệ thống là một tập hợp của một tập hợp các chức năng được kết hợp lại với nhau, cùng với đó là việc tích hợp vào hệ thống các công nghệ thích hợp cho từng lớp. </w:t>
+      </w:r>
+    </w:p>
+    <w:p>
+      <w:pPr>
+        <w:pStyle w:val="Heading2"/>
+        <w:rPr>
+          <w:szCs w:val="24"/>
+        </w:rPr>
+      </w:pPr>
+      <w:r>
+        <w:rPr>
+          <w:szCs w:val="24"/>
+        </w:rPr>
+        <w:t xml:space="preserve">1.2. Phạm </w:t>
+      </w:r>
+      <w:proofErr w:type="gramStart"/>
+      <w:r>
+        <w:rPr>
+          <w:szCs w:val="24"/>
+        </w:rPr>
+        <w:t>vi</w:t>
+      </w:r>
+      <w:proofErr w:type="gramEnd"/>
+      <w:r>
+        <w:rPr>
+          <w:szCs w:val="24"/>
+        </w:rPr>
+        <w:t xml:space="preserve"> tài liệu</w:t>
+      </w:r>
       <w:bookmarkEnd w:id="2"/>
-      <w:r>
-        <w:rPr>
-          <w:rFonts w:eastAsia="MS Mincho"/>
-          <w:szCs w:val="24"/>
-        </w:rPr>
-        <w:t xml:space="preserve"> </w:t>
-      </w:r>
-    </w:p>
-    <w:p>
-      <w:pPr>
-        <w:jc w:val="left"/>
-        <w:rPr>
-          <w:sz w:val="24"/>
-          <w:szCs w:val="24"/>
-        </w:rPr>
-      </w:pPr>
-      <w:r>
-        <w:rPr>
-          <w:sz w:val="24"/>
-          <w:szCs w:val="24"/>
-        </w:rPr>
-        <w:t>Tài liệu này cung cấp cái nhìn chi tiết hơn về mặt kỹ thuật trong việc thực hiện các chức năng của một hệ thống máy rút tiền ATM, sử dụng một số loại sơ đồ kiến trúc khác nhau để từ đó mô tả một cách chi tiết cá thành phần khác nhau của hệ thống. Tài liệu này cũng sẽ mô tả một cách chi tiết về cách xây dựng ứng dụng trên nền tảng .Net Framework với ngôn ngữ sử dụng là C#.</w:t>
-      </w:r>
-    </w:p>
-    <w:p>
-      <w:pPr>
-        <w:pStyle w:val="Heading2"/>
-        <w:rPr>
-          <w:szCs w:val="24"/>
-        </w:rPr>
-      </w:pPr>
-      <w:r>
-        <w:rPr>
-          <w:szCs w:val="24"/>
-        </w:rPr>
-        <w:t xml:space="preserve">Mục đích cao nhất của tài liệu này là để mô tả kiến trúc hệ thống ở mức cao, trong đó hệ thống là một tập hợp của một tập hợp các chức năng được kết hợp lại với nhau, cùng với đó là việc tích hợp vào hệ thống các công nghệ thích hợp cho từng lớp. </w:t>
-      </w:r>
-    </w:p>
-    <w:p>
-      <w:pPr>
-        <w:pStyle w:val="Heading2"/>
-        <w:rPr>
-          <w:szCs w:val="24"/>
-        </w:rPr>
-      </w:pPr>
-      <w:r>
-        <w:rPr>
-          <w:szCs w:val="24"/>
-        </w:rPr>
-        <w:t xml:space="preserve">1.2. Phạm </w:t>
-      </w:r>
-      <w:proofErr w:type="gramStart"/>
-      <w:r>
-        <w:rPr>
-          <w:szCs w:val="24"/>
-        </w:rPr>
-        <w:t>vi</w:t>
-      </w:r>
-      <w:proofErr w:type="gramEnd"/>
-      <w:r>
-        <w:rPr>
-          <w:szCs w:val="24"/>
-        </w:rPr>
-        <w:t xml:space="preserve"> tài liệu</w:t>
-      </w:r>
-      <w:bookmarkEnd w:id="3"/>
     </w:p>
     <w:p>
       <w:pPr>
@@ -6792,14 +6790,14 @@
           <w:szCs w:val="24"/>
         </w:rPr>
       </w:pPr>
-      <w:bookmarkStart w:id="4" w:name="_Toc322290208"/>
+      <w:bookmarkStart w:id="3" w:name="_Toc322290208"/>
       <w:r>
         <w:rPr>
           <w:szCs w:val="24"/>
         </w:rPr>
         <w:t>1.3. Thuật ngữ và các từ viết tắt</w:t>
       </w:r>
-      <w:bookmarkEnd w:id="4"/>
+      <w:bookmarkEnd w:id="3"/>
     </w:p>
     <w:tbl>
       <w:tblPr>
@@ -7368,7 +7366,7 @@
           <w:szCs w:val="24"/>
         </w:rPr>
       </w:pPr>
-      <w:bookmarkStart w:id="5" w:name="_Toc322290209"/>
+      <w:bookmarkStart w:id="4" w:name="_Toc322290209"/>
     </w:p>
     <w:p>
       <w:pPr>
@@ -7391,7 +7389,7 @@
         </w:rPr>
         <w:t>1.4. Tài liệu tham khảo</w:t>
       </w:r>
-      <w:bookmarkEnd w:id="5"/>
+      <w:bookmarkEnd w:id="4"/>
     </w:p>
     <w:tbl>
       <w:tblPr>
@@ -7729,14 +7727,14 @@
           <w:szCs w:val="24"/>
         </w:rPr>
       </w:pPr>
-      <w:bookmarkStart w:id="6" w:name="_Toc322290210"/>
+      <w:bookmarkStart w:id="5" w:name="_Toc322290210"/>
       <w:r>
         <w:rPr>
           <w:szCs w:val="24"/>
         </w:rPr>
         <w:t>1.5. Mô tả tài liệu</w:t>
       </w:r>
-      <w:bookmarkEnd w:id="6"/>
+      <w:bookmarkEnd w:id="5"/>
     </w:p>
     <w:p>
       <w:pPr>
@@ -8032,7 +8030,7 @@
           <w:szCs w:val="24"/>
         </w:rPr>
       </w:pPr>
-      <w:bookmarkStart w:id="7" w:name="_Toc322290211"/>
+      <w:bookmarkStart w:id="6" w:name="_Toc322290211"/>
       <w:r>
         <w:rPr>
           <w:szCs w:val="24"/>
@@ -8040,42 +8038,42 @@
         <w:lastRenderedPageBreak/>
         <w:t>2. TỔNG QUAN VỀ PHẦN MỀM</w:t>
       </w:r>
+      <w:bookmarkEnd w:id="6"/>
+    </w:p>
+    <w:p>
+      <w:pPr>
+        <w:pStyle w:val="Heading2"/>
+        <w:rPr>
+          <w:szCs w:val="24"/>
+        </w:rPr>
+      </w:pPr>
+      <w:bookmarkStart w:id="7" w:name="_Toc356850047"/>
+      <w:bookmarkStart w:id="8" w:name="_Toc414290187"/>
+      <w:bookmarkStart w:id="9" w:name="_Toc415901105"/>
+      <w:bookmarkStart w:id="10" w:name="_Toc322290212"/>
+      <w:r>
+        <w:rPr>
+          <w:szCs w:val="24"/>
+        </w:rPr>
+        <w:t xml:space="preserve">2.1. Yêu cầu </w:t>
+      </w:r>
+      <w:proofErr w:type="gramStart"/>
+      <w:r>
+        <w:rPr>
+          <w:szCs w:val="24"/>
+        </w:rPr>
+        <w:t>chung</w:t>
+      </w:r>
+      <w:proofErr w:type="gramEnd"/>
+      <w:r>
+        <w:rPr>
+          <w:szCs w:val="24"/>
+        </w:rPr>
+        <w:t xml:space="preserve"> của phần mềm</w:t>
+      </w:r>
       <w:bookmarkEnd w:id="7"/>
-    </w:p>
-    <w:p>
-      <w:pPr>
-        <w:pStyle w:val="Heading2"/>
-        <w:rPr>
-          <w:szCs w:val="24"/>
-        </w:rPr>
-      </w:pPr>
-      <w:bookmarkStart w:id="8" w:name="_Toc356850047"/>
-      <w:bookmarkStart w:id="9" w:name="_Toc414290187"/>
-      <w:bookmarkStart w:id="10" w:name="_Toc415901105"/>
-      <w:bookmarkStart w:id="11" w:name="_Toc322290212"/>
-      <w:r>
-        <w:rPr>
-          <w:szCs w:val="24"/>
-        </w:rPr>
-        <w:t xml:space="preserve">2.1. Yêu cầu </w:t>
-      </w:r>
-      <w:proofErr w:type="gramStart"/>
-      <w:r>
-        <w:rPr>
-          <w:szCs w:val="24"/>
-        </w:rPr>
-        <w:t>chung</w:t>
-      </w:r>
-      <w:proofErr w:type="gramEnd"/>
-      <w:r>
-        <w:rPr>
-          <w:szCs w:val="24"/>
-        </w:rPr>
-        <w:t xml:space="preserve"> của phần mềm</w:t>
-      </w:r>
       <w:bookmarkEnd w:id="8"/>
       <w:bookmarkEnd w:id="9"/>
-      <w:bookmarkEnd w:id="10"/>
     </w:p>
     <w:p>
       <w:pPr>
@@ -8084,14 +8082,14 @@
           <w:szCs w:val="24"/>
         </w:rPr>
       </w:pPr>
-      <w:bookmarkStart w:id="12" w:name="_Toc415901106"/>
+      <w:bookmarkStart w:id="11" w:name="_Toc415901106"/>
       <w:r>
         <w:rPr>
           <w:szCs w:val="24"/>
         </w:rPr>
         <w:t>Yêu cầu của khách hàng:</w:t>
       </w:r>
-      <w:bookmarkEnd w:id="12"/>
+      <w:bookmarkEnd w:id="11"/>
     </w:p>
     <w:p>
       <w:pPr>
@@ -8439,9 +8437,9 @@
           <w:szCs w:val="24"/>
         </w:rPr>
       </w:pPr>
-      <w:bookmarkStart w:id="13" w:name="_Toc356850048"/>
-      <w:bookmarkStart w:id="14" w:name="_Toc414290188"/>
-      <w:bookmarkStart w:id="15" w:name="_Toc415901107"/>
+      <w:bookmarkStart w:id="12" w:name="_Toc356850048"/>
+      <w:bookmarkStart w:id="13" w:name="_Toc414290188"/>
+      <w:bookmarkStart w:id="14" w:name="_Toc415901107"/>
       <w:r>
         <w:rPr>
           <w:szCs w:val="24"/>
@@ -8449,9 +8447,9 @@
         <w:lastRenderedPageBreak/>
         <w:t>2.2. Mục tiêu của phần mềm</w:t>
       </w:r>
+      <w:bookmarkEnd w:id="12"/>
       <w:bookmarkEnd w:id="13"/>
       <w:bookmarkEnd w:id="14"/>
-      <w:bookmarkEnd w:id="15"/>
     </w:p>
     <w:p>
       <w:pPr>
@@ -8477,18 +8475,18 @@
           <w:szCs w:val="24"/>
         </w:rPr>
       </w:pPr>
-      <w:bookmarkStart w:id="16" w:name="_Toc356850049"/>
-      <w:bookmarkStart w:id="17" w:name="_Toc414290189"/>
-      <w:bookmarkStart w:id="18" w:name="_Toc415901108"/>
+      <w:bookmarkStart w:id="15" w:name="_Toc356850049"/>
+      <w:bookmarkStart w:id="16" w:name="_Toc414290189"/>
+      <w:bookmarkStart w:id="17" w:name="_Toc415901108"/>
       <w:r>
         <w:rPr>
           <w:szCs w:val="24"/>
         </w:rPr>
         <w:t>2.3. Đối tượng người dùng</w:t>
       </w:r>
+      <w:bookmarkEnd w:id="15"/>
       <w:bookmarkEnd w:id="16"/>
       <w:bookmarkEnd w:id="17"/>
-      <w:bookmarkEnd w:id="18"/>
     </w:p>
     <w:p>
       <w:pPr>
@@ -8558,7 +8556,7 @@
         <w:lastRenderedPageBreak/>
         <w:t>3. THIẾT KẾ KIẾN TRÚC PHẦN MỀM</w:t>
       </w:r>
-      <w:bookmarkEnd w:id="11"/>
+      <w:bookmarkEnd w:id="10"/>
     </w:p>
     <w:p>
       <w:pPr>
@@ -8567,14 +8565,14 @@
           <w:szCs w:val="24"/>
         </w:rPr>
       </w:pPr>
-      <w:bookmarkStart w:id="19" w:name="_Toc322290213"/>
+      <w:bookmarkStart w:id="18" w:name="_Toc322290213"/>
       <w:r>
         <w:rPr>
           <w:szCs w:val="24"/>
         </w:rPr>
         <w:t>3.1. Mô hình kiến trúc</w:t>
       </w:r>
-      <w:bookmarkEnd w:id="19"/>
+      <w:bookmarkEnd w:id="18"/>
     </w:p>
     <w:p>
       <w:pPr>
@@ -8694,7 +8692,7 @@
           <v:shape id="_x0000_i1025" type="#_x0000_t75" style="width:234pt;height:467.25pt" o:ole="">
             <v:imagedata r:id="rId9" o:title=""/>
           </v:shape>
-          <o:OLEObject Type="Embed" ProgID="Visio.Drawing.15" ShapeID="_x0000_i1025" DrawAspect="Content" ObjectID="_1489782947" r:id="rId10"/>
+          <o:OLEObject Type="Embed" ProgID="Visio.Drawing.15" ShapeID="_x0000_i1025" DrawAspect="Content" ObjectID="_1489784565" r:id="rId10"/>
         </w:object>
       </w:r>
     </w:p>
@@ -8764,7 +8762,7 @@
           <v:shape id="_x0000_i1026" type="#_x0000_t75" style="width:487.5pt;height:369.75pt" o:ole="">
             <v:imagedata r:id="rId11" o:title=""/>
           </v:shape>
-          <o:OLEObject Type="Embed" ProgID="Visio.Drawing.11" ShapeID="_x0000_i1026" DrawAspect="Content" ObjectID="_1489782948" r:id="rId12"/>
+          <o:OLEObject Type="Embed" ProgID="Visio.Drawing.11" ShapeID="_x0000_i1026" DrawAspect="Content" ObjectID="_1489784566" r:id="rId12"/>
         </w:object>
       </w:r>
     </w:p>
@@ -9465,7 +9463,7 @@
           <w:szCs w:val="24"/>
         </w:rPr>
       </w:pPr>
-      <w:bookmarkStart w:id="20" w:name="_Toc322290214"/>
+      <w:bookmarkStart w:id="19" w:name="_Toc322290214"/>
       <w:r>
         <w:rPr>
           <w:szCs w:val="24"/>
@@ -9478,7 +9476,7 @@
         </w:rPr>
         <w:t>Mô tả kiến trúc</w:t>
       </w:r>
-      <w:bookmarkEnd w:id="20"/>
+      <w:bookmarkEnd w:id="19"/>
     </w:p>
     <w:p>
       <w:pPr>
@@ -10090,7 +10088,7 @@
           <w:szCs w:val="24"/>
         </w:rPr>
       </w:pPr>
-      <w:bookmarkStart w:id="21" w:name="_Toc322290215"/>
+      <w:bookmarkStart w:id="20" w:name="_Toc322290215"/>
       <w:r>
         <w:rPr>
           <w:szCs w:val="24"/>
@@ -10098,29 +10096,29 @@
         <w:lastRenderedPageBreak/>
         <w:t>4. THIẾT KẾ DỮ LIỆU</w:t>
       </w:r>
+      <w:bookmarkEnd w:id="20"/>
+      <w:r>
+        <w:rPr>
+          <w:szCs w:val="24"/>
+        </w:rPr>
+        <w:t xml:space="preserve"> (ThứLV)</w:t>
+      </w:r>
+    </w:p>
+    <w:p>
+      <w:pPr>
+        <w:pStyle w:val="Heading2"/>
+        <w:rPr>
+          <w:szCs w:val="24"/>
+        </w:rPr>
+      </w:pPr>
+      <w:bookmarkStart w:id="21" w:name="_Toc322290216"/>
+      <w:r>
+        <w:rPr>
+          <w:szCs w:val="24"/>
+        </w:rPr>
+        <w:t>4.1. Mô tả dữ liệu</w:t>
+      </w:r>
       <w:bookmarkEnd w:id="21"/>
-      <w:r>
-        <w:rPr>
-          <w:szCs w:val="24"/>
-        </w:rPr>
-        <w:t xml:space="preserve"> (ThứLV)</w:t>
-      </w:r>
-    </w:p>
-    <w:p>
-      <w:pPr>
-        <w:pStyle w:val="Heading2"/>
-        <w:rPr>
-          <w:szCs w:val="24"/>
-        </w:rPr>
-      </w:pPr>
-      <w:bookmarkStart w:id="22" w:name="_Toc322290216"/>
-      <w:r>
-        <w:rPr>
-          <w:szCs w:val="24"/>
-        </w:rPr>
-        <w:t>4.1. Mô tả dữ liệu</w:t>
-      </w:r>
-      <w:bookmarkEnd w:id="22"/>
     </w:p>
     <w:p>
       <w:pPr>
@@ -10146,7 +10144,7 @@
           <w:szCs w:val="24"/>
         </w:rPr>
       </w:pPr>
-      <w:bookmarkStart w:id="23" w:name="_Toc322290218"/>
+      <w:bookmarkStart w:id="22" w:name="_Toc322290218"/>
       <w:r>
         <w:rPr>
           <w:szCs w:val="24"/>
@@ -10938,14 +10936,14 @@
           <w:szCs w:val="24"/>
         </w:rPr>
       </w:pPr>
-      <w:bookmarkStart w:id="24" w:name="_Toc322290217"/>
+      <w:bookmarkStart w:id="23" w:name="_Toc322290217"/>
       <w:r>
         <w:rPr>
           <w:szCs w:val="24"/>
         </w:rPr>
         <w:t>4.2. Từ điển dữ liệu</w:t>
       </w:r>
-      <w:bookmarkEnd w:id="24"/>
+      <w:bookmarkEnd w:id="23"/>
     </w:p>
     <w:p>
       <w:pPr>
@@ -10994,7 +10992,7 @@
         <w:lastRenderedPageBreak/>
         <w:t xml:space="preserve">5. THIẾT KẾ CÁC </w:t>
       </w:r>
-      <w:bookmarkEnd w:id="23"/>
+      <w:bookmarkEnd w:id="22"/>
       <w:r>
         <w:rPr>
           <w:szCs w:val="24"/>
@@ -11009,15 +11007,15 @@
           <w:szCs w:val="24"/>
         </w:rPr>
       </w:pPr>
-      <w:bookmarkStart w:id="25" w:name="_Toc322290219"/>
-      <w:bookmarkStart w:id="26" w:name="_Toc322290220"/>
+      <w:bookmarkStart w:id="24" w:name="_Toc322290219"/>
+      <w:bookmarkStart w:id="25" w:name="_Toc322290220"/>
       <w:r>
         <w:rPr>
           <w:szCs w:val="24"/>
         </w:rPr>
         <w:t>5</w:t>
       </w:r>
-      <w:bookmarkEnd w:id="25"/>
+      <w:bookmarkEnd w:id="24"/>
       <w:r>
         <w:rPr>
           <w:szCs w:val="24"/>
@@ -11611,7 +11609,7 @@
           <w:noProof/>
           <w:sz w:val="24"/>
           <w:szCs w:val="24"/>
-          <w:lang w:eastAsia="en-US"/>
+          <w:lang w:val="vi-VN" w:eastAsia="vi-VN"/>
         </w:rPr>
         <w:drawing>
           <wp:inline distT="0" distB="0" distL="0" distR="0">
@@ -11696,7 +11694,7 @@
           <w:noProof/>
           <w:sz w:val="24"/>
           <w:szCs w:val="24"/>
-          <w:lang w:eastAsia="en-US"/>
+          <w:lang w:val="vi-VN" w:eastAsia="vi-VN"/>
         </w:rPr>
         <w:lastRenderedPageBreak/>
         <w:drawing>
@@ -13315,7 +13313,7 @@
           <v:shape id="_x0000_i1027" type="#_x0000_t75" style="width:468pt;height:434.25pt" o:ole="">
             <v:imagedata r:id="rId15" o:title=""/>
           </v:shape>
-          <o:OLEObject Type="Embed" ProgID="Visio.Drawing.11" ShapeID="_x0000_i1027" DrawAspect="Content" ObjectID="_1489782949" r:id="rId16"/>
+          <o:OLEObject Type="Embed" ProgID="Visio.Drawing.11" ShapeID="_x0000_i1027" DrawAspect="Content" ObjectID="_1489784567" r:id="rId16"/>
         </w:object>
       </w:r>
     </w:p>
@@ -13534,7 +13532,7 @@
           <v:shape id="_x0000_i1028" type="#_x0000_t75" style="width:488.25pt;height:276.75pt" o:ole="">
             <v:imagedata r:id="rId17" o:title=""/>
           </v:shape>
-          <o:OLEObject Type="Embed" ProgID="Visio.Drawing.11" ShapeID="_x0000_i1028" DrawAspect="Content" ObjectID="_1489782950" r:id="rId18"/>
+          <o:OLEObject Type="Embed" ProgID="Visio.Drawing.11" ShapeID="_x0000_i1028" DrawAspect="Content" ObjectID="_1489784568" r:id="rId18"/>
         </w:object>
       </w:r>
     </w:p>
@@ -13576,7 +13574,7 @@
           <v:shape id="_x0000_i1029" type="#_x0000_t75" style="width:480pt;height:312pt" o:ole="">
             <v:imagedata r:id="rId19" o:title=""/>
           </v:shape>
-          <o:OLEObject Type="Embed" ProgID="Visio.Drawing.15" ShapeID="_x0000_i1029" DrawAspect="Content" ObjectID="_1489782951" r:id="rId20"/>
+          <o:OLEObject Type="Embed" ProgID="Visio.Drawing.15" ShapeID="_x0000_i1029" DrawAspect="Content" ObjectID="_1489784569" r:id="rId20"/>
         </w:object>
       </w:r>
     </w:p>
@@ -14113,7 +14111,7 @@
           <w:noProof/>
           <w:sz w:val="24"/>
           <w:szCs w:val="24"/>
-          <w:lang w:eastAsia="en-US"/>
+          <w:lang w:val="vi-VN" w:eastAsia="vi-VN"/>
         </w:rPr>
         <w:lastRenderedPageBreak/>
         <w:drawing>
@@ -14735,7 +14733,7 @@
             <w:r>
               <w:rPr>
                 <w:noProof/>
-                <w:lang w:eastAsia="en-US"/>
+                <w:lang w:val="vi-VN" w:eastAsia="vi-VN"/>
               </w:rPr>
               <w:drawing>
                 <wp:inline distT="0" distB="0" distL="0" distR="0" wp14:anchorId="57154951" wp14:editId="66AA7B5F">
@@ -15785,7 +15783,7 @@
           <v:shape id="_x0000_i1030" type="#_x0000_t75" style="width:468pt;height:456pt" o:ole="">
             <v:imagedata r:id="rId23" o:title=""/>
           </v:shape>
-          <o:OLEObject Type="Embed" ProgID="Visio.Drawing.11" ShapeID="_x0000_i1030" DrawAspect="Content" ObjectID="_1489782952" r:id="rId24"/>
+          <o:OLEObject Type="Embed" ProgID="Visio.Drawing.11" ShapeID="_x0000_i1030" DrawAspect="Content" ObjectID="_1489784570" r:id="rId24"/>
         </w:object>
       </w:r>
     </w:p>
@@ -15999,7 +15997,7 @@
           <v:shape id="_x0000_i1031" type="#_x0000_t75" style="width:486.75pt;height:286.5pt" o:ole="">
             <v:imagedata r:id="rId25" o:title=""/>
           </v:shape>
-          <o:OLEObject Type="Embed" ProgID="Visio.Drawing.11" ShapeID="_x0000_i1031" DrawAspect="Content" ObjectID="_1489782953" r:id="rId26"/>
+          <o:OLEObject Type="Embed" ProgID="Visio.Drawing.11" ShapeID="_x0000_i1031" DrawAspect="Content" ObjectID="_1489784571" r:id="rId26"/>
         </w:object>
       </w:r>
     </w:p>
@@ -16041,11 +16039,11 @@
           <v:shape id="_x0000_i1032" type="#_x0000_t75" style="width:480pt;height:312pt" o:ole="">
             <v:imagedata r:id="rId27" o:title=""/>
           </v:shape>
-          <o:OLEObject Type="Embed" ProgID="Visio.Drawing.15" ShapeID="_x0000_i1032" DrawAspect="Content" ObjectID="_1489782954" r:id="rId28"/>
+          <o:OLEObject Type="Embed" ProgID="Visio.Drawing.15" ShapeID="_x0000_i1032" DrawAspect="Content" ObjectID="_1489784572" r:id="rId28"/>
         </w:object>
       </w:r>
     </w:p>
-    <w:bookmarkEnd w:id="26"/>
+    <w:bookmarkEnd w:id="25"/>
     <w:p>
       <w:pPr>
         <w:pStyle w:val="Heading2"/>
@@ -16571,7 +16569,7 @@
           <w:noProof/>
           <w:sz w:val="24"/>
           <w:szCs w:val="24"/>
-          <w:lang w:eastAsia="en-US"/>
+          <w:lang w:val="vi-VN" w:eastAsia="vi-VN"/>
         </w:rPr>
         <w:lastRenderedPageBreak/>
         <w:drawing>
@@ -18186,7 +18184,7 @@
           <v:shape id="_x0000_i1033" type="#_x0000_t75" style="width:6in;height:401.25pt" o:ole="">
             <v:imagedata r:id="rId30" o:title=""/>
           </v:shape>
-          <o:OLEObject Type="Embed" ProgID="Visio.Drawing.11" ShapeID="_x0000_i1033" DrawAspect="Content" ObjectID="_1489782955" r:id="rId31"/>
+          <o:OLEObject Type="Embed" ProgID="Visio.Drawing.11" ShapeID="_x0000_i1033" DrawAspect="Content" ObjectID="_1489784573" r:id="rId31"/>
         </w:object>
       </w:r>
     </w:p>
@@ -18393,7 +18391,7 @@
           <w:sz w:val="24"/>
           <w:szCs w:val="24"/>
           <w:u w:val="single"/>
-          <w:lang w:eastAsia="en-US"/>
+          <w:lang w:val="vi-VN" w:eastAsia="vi-VN"/>
         </w:rPr>
         <w:drawing>
           <wp:inline distT="0" distB="0" distL="0" distR="0" wp14:anchorId="5DB20C11" wp14:editId="1285CC35">
@@ -18482,7 +18480,7 @@
           <v:shape id="_x0000_i1034" type="#_x0000_t75" style="width:498.75pt;height:440.25pt" o:ole="">
             <v:imagedata r:id="rId33" o:title=""/>
           </v:shape>
-          <o:OLEObject Type="Embed" ProgID="Visio.Drawing.15" ShapeID="_x0000_i1034" DrawAspect="Content" ObjectID="_1489782956" r:id="rId34"/>
+          <o:OLEObject Type="Embed" ProgID="Visio.Drawing.15" ShapeID="_x0000_i1034" DrawAspect="Content" ObjectID="_1489784574" r:id="rId34"/>
         </w:object>
       </w:r>
     </w:p>
@@ -19125,7 +19123,7 @@
           <w:noProof/>
           <w:sz w:val="24"/>
           <w:szCs w:val="24"/>
-          <w:lang w:eastAsia="en-US"/>
+          <w:lang w:val="vi-VN" w:eastAsia="vi-VN"/>
         </w:rPr>
         <w:drawing>
           <wp:inline distT="0" distB="0" distL="0" distR="0">
@@ -20754,7 +20752,7 @@
           <w:noProof/>
           <w:sz w:val="24"/>
           <w:szCs w:val="24"/>
-          <w:lang w:eastAsia="en-US"/>
+          <w:lang w:val="vi-VN" w:eastAsia="vi-VN"/>
         </w:rPr>
         <w:lastRenderedPageBreak/>
         <w:drawing>
@@ -22339,7 +22337,7 @@
           <v:shape id="_x0000_i1035" type="#_x0000_t75" style="width:468pt;height:435pt" o:ole="">
             <v:imagedata r:id="rId37" o:title=""/>
           </v:shape>
-          <o:OLEObject Type="Embed" ProgID="Visio.Drawing.11" ShapeID="_x0000_i1035" DrawAspect="Content" ObjectID="_1489782957" r:id="rId38"/>
+          <o:OLEObject Type="Embed" ProgID="Visio.Drawing.11" ShapeID="_x0000_i1035" DrawAspect="Content" ObjectID="_1489784575" r:id="rId38"/>
         </w:object>
       </w:r>
     </w:p>
@@ -22638,7 +22636,7 @@
           <v:shape id="_x0000_i1036" type="#_x0000_t75" style="width:487.5pt;height:309.75pt" o:ole="">
             <v:imagedata r:id="rId39" o:title=""/>
           </v:shape>
-          <o:OLEObject Type="Embed" ProgID="Visio.Drawing.11" ShapeID="_x0000_i1036" DrawAspect="Content" ObjectID="_1489782958" r:id="rId40"/>
+          <o:OLEObject Type="Embed" ProgID="Visio.Drawing.11" ShapeID="_x0000_i1036" DrawAspect="Content" ObjectID="_1489784576" r:id="rId40"/>
         </w:object>
       </w:r>
     </w:p>
@@ -22676,10 +22674,10 @@
       </w:pPr>
       <w:r>
         <w:object w:dxaOrig="15585" w:dyaOrig="13425">
-          <v:shape id="_x0000_i1044" type="#_x0000_t75" style="width:498pt;height:429pt" o:ole="">
+          <v:shape id="_x0000_i1037" type="#_x0000_t75" style="width:498pt;height:429pt" o:ole="">
             <v:imagedata r:id="rId41" o:title=""/>
           </v:shape>
-          <o:OLEObject Type="Embed" ProgID="Visio.Drawing.15" ShapeID="_x0000_i1044" DrawAspect="Content" ObjectID="_1489782959" r:id="rId42"/>
+          <o:OLEObject Type="Embed" ProgID="Visio.Drawing.15" ShapeID="_x0000_i1037" DrawAspect="Content" ObjectID="_1489784577" r:id="rId42"/>
         </w:object>
       </w:r>
     </w:p>
@@ -23197,7 +23195,7 @@
           <w:noProof/>
           <w:sz w:val="24"/>
           <w:szCs w:val="24"/>
-          <w:lang w:eastAsia="en-US"/>
+          <w:lang w:val="vi-VN" w:eastAsia="vi-VN"/>
         </w:rPr>
         <w:drawing>
           <wp:inline distT="0" distB="0" distL="0" distR="0">
@@ -24787,7 +24785,7 @@
           <w:noProof/>
           <w:sz w:val="24"/>
           <w:szCs w:val="24"/>
-          <w:lang w:eastAsia="en-US"/>
+          <w:lang w:val="vi-VN" w:eastAsia="vi-VN"/>
         </w:rPr>
         <w:lastRenderedPageBreak/>
         <w:drawing>
@@ -26404,10 +26402,10 @@
       </w:pPr>
       <w:r>
         <w:object w:dxaOrig="9691" w:dyaOrig="8835">
-          <v:shape id="_x0000_i1037" type="#_x0000_t75" style="width:484.5pt;height:441.75pt" o:ole="">
+          <v:shape id="_x0000_i1038" type="#_x0000_t75" style="width:484.5pt;height:441.75pt" o:ole="">
             <v:imagedata r:id="rId45" o:title=""/>
           </v:shape>
-          <o:OLEObject Type="Embed" ProgID="Visio.Drawing.11" ShapeID="_x0000_i1037" DrawAspect="Content" ObjectID="_1489782960" r:id="rId46"/>
+          <o:OLEObject Type="Embed" ProgID="Visio.Drawing.11" ShapeID="_x0000_i1038" DrawAspect="Content" ObjectID="_1489784578" r:id="rId46"/>
         </w:object>
       </w:r>
     </w:p>
@@ -26542,10 +26540,10 @@
       </w:pPr>
       <w:r>
         <w:object w:dxaOrig="10188" w:dyaOrig="5994">
-          <v:shape id="_x0000_i1038" type="#_x0000_t75" style="width:487.5pt;height:286.5pt" o:ole="">
+          <v:shape id="_x0000_i1039" type="#_x0000_t75" style="width:487.5pt;height:286.5pt" o:ole="">
             <v:imagedata r:id="rId47" o:title=""/>
           </v:shape>
-          <o:OLEObject Type="Embed" ProgID="Visio.Drawing.11" ShapeID="_x0000_i1038" DrawAspect="Content" ObjectID="_1489782961" r:id="rId48"/>
+          <o:OLEObject Type="Embed" ProgID="Visio.Drawing.11" ShapeID="_x0000_i1039" DrawAspect="Content" ObjectID="_1489784579" r:id="rId48"/>
         </w:object>
       </w:r>
     </w:p>
@@ -26608,10 +26606,10 @@
       </w:pPr>
       <w:r>
         <w:object w:dxaOrig="11430" w:dyaOrig="8880">
-          <v:shape id="_x0000_i1039" type="#_x0000_t75" style="width:486.75pt;height:378pt" o:ole="">
+          <v:shape id="_x0000_i1040" type="#_x0000_t75" style="width:486.75pt;height:378pt" o:ole="">
             <v:imagedata r:id="rId49" o:title=""/>
           </v:shape>
-          <o:OLEObject Type="Embed" ProgID="Visio.Drawing.11" ShapeID="_x0000_i1039" DrawAspect="Content" ObjectID="_1489782962" r:id="rId50"/>
+          <o:OLEObject Type="Embed" ProgID="Visio.Drawing.11" ShapeID="_x0000_i1040" DrawAspect="Content" ObjectID="_1489784580" r:id="rId50"/>
         </w:object>
       </w:r>
     </w:p>
@@ -27159,7 +27157,7 @@
           <w:noProof/>
           <w:sz w:val="24"/>
           <w:szCs w:val="24"/>
-          <w:lang w:eastAsia="en-US"/>
+          <w:lang w:val="vi-VN" w:eastAsia="vi-VN"/>
         </w:rPr>
         <w:drawing>
           <wp:inline distT="0" distB="0" distL="0" distR="0">
@@ -28681,7 +28679,7 @@
           <w:noProof/>
           <w:sz w:val="24"/>
           <w:szCs w:val="24"/>
-          <w:lang w:eastAsia="en-US"/>
+          <w:lang w:val="vi-VN" w:eastAsia="vi-VN"/>
         </w:rPr>
         <w:lastRenderedPageBreak/>
         <w:drawing>
@@ -30259,7 +30257,7 @@
           <w:noProof/>
           <w:sz w:val="24"/>
           <w:szCs w:val="24"/>
-          <w:lang w:eastAsia="en-US"/>
+          <w:lang w:val="vi-VN" w:eastAsia="vi-VN"/>
         </w:rPr>
         <w:drawing>
           <wp:inline distT="0" distB="0" distL="0" distR="0">
@@ -31826,7 +31824,7 @@
           <w:sz w:val="24"/>
           <w:szCs w:val="24"/>
           <w:u w:val="single"/>
-          <w:lang w:eastAsia="en-US"/>
+          <w:lang w:val="vi-VN" w:eastAsia="vi-VN"/>
         </w:rPr>
         <w:lastRenderedPageBreak/>
         <w:drawing>
@@ -32244,10 +32242,10 @@
       </w:pPr>
       <w:r>
         <w:object w:dxaOrig="9958" w:dyaOrig="10014">
-          <v:shape id="_x0000_i1040" type="#_x0000_t75" style="width:488.25pt;height:489.75pt" o:ole="">
+          <v:shape id="_x0000_i1041" type="#_x0000_t75" style="width:488.25pt;height:489.75pt" o:ole="">
             <v:imagedata r:id="rId55" o:title=""/>
           </v:shape>
-          <o:OLEObject Type="Embed" ProgID="Visio.Drawing.11" ShapeID="_x0000_i1040" DrawAspect="Content" ObjectID="_1489782963" r:id="rId56"/>
+          <o:OLEObject Type="Embed" ProgID="Visio.Drawing.11" ShapeID="_x0000_i1041" DrawAspect="Content" ObjectID="_1489784581" r:id="rId56"/>
         </w:object>
       </w:r>
     </w:p>
@@ -32329,7 +32327,7 @@
       <w:r>
         <w:rPr>
           <w:noProof/>
-          <w:lang w:eastAsia="en-US"/>
+          <w:lang w:val="vi-VN" w:eastAsia="vi-VN"/>
         </w:rPr>
         <w:drawing>
           <wp:inline distT="0" distB="0" distL="0" distR="0" wp14:anchorId="4714739E" wp14:editId="76A451FB">
@@ -32461,8 +32459,8 @@
                 <w:lang w:eastAsia="en-US"/>
               </w:rPr>
             </w:pPr>
-            <w:bookmarkStart w:id="27" w:name="OLE_LINK1"/>
-            <w:bookmarkStart w:id="28" w:name="OLE_LINK2"/>
+            <w:bookmarkStart w:id="26" w:name="OLE_LINK1"/>
+            <w:bookmarkStart w:id="27" w:name="OLE_LINK2"/>
             <w:r>
               <w:rPr>
                 <w:rFonts w:ascii="Arial" w:eastAsia="Times New Roman" w:hAnsi="Arial" w:cs="Arial"/>
@@ -32845,8 +32843,8 @@
           </w:p>
         </w:tc>
       </w:tr>
+      <w:bookmarkEnd w:id="26"/>
       <w:bookmarkEnd w:id="27"/>
-      <w:bookmarkEnd w:id="28"/>
     </w:tbl>
     <w:p>
       <w:pPr>
@@ -32901,7 +32899,7 @@
           <w:noProof/>
           <w:sz w:val="24"/>
           <w:szCs w:val="24"/>
-          <w:lang w:eastAsia="en-US"/>
+          <w:lang w:val="vi-VN" w:eastAsia="vi-VN"/>
         </w:rPr>
         <w:drawing>
           <wp:inline distT="0" distB="0" distL="0" distR="0">
@@ -34473,7 +34471,7 @@
           <w:sz w:val="24"/>
           <w:szCs w:val="24"/>
           <w:u w:val="single"/>
-          <w:lang w:eastAsia="en-US"/>
+          <w:lang w:val="vi-VN" w:eastAsia="vi-VN"/>
         </w:rPr>
         <w:lastRenderedPageBreak/>
         <w:drawing>
@@ -34564,8 +34562,67 @@
           <w:sz w:val="24"/>
           <w:szCs w:val="24"/>
         </w:rPr>
-        <w:t>Bước 4 và 9: So sánh mã PIN cũ và mã PIN mới khách hàng nhập vào:</w:t>
-      </w:r>
+        <w:t>Bước 4 và 9: Kiểm tra mã PIN mới và mã PIN cũ có trùng nhau không:</w:t>
+      </w:r>
+    </w:p>
+    <w:p>
+      <w:pPr>
+        <w:ind w:left="360" w:firstLine="0"/>
+        <w:jc w:val="left"/>
+        <w:rPr>
+          <w:sz w:val="24"/>
+          <w:szCs w:val="24"/>
+        </w:rPr>
+      </w:pPr>
+      <w:r>
+        <w:rPr>
+          <w:sz w:val="24"/>
+          <w:szCs w:val="24"/>
+        </w:rPr>
+        <w:t>Đầu vào: Mã PIN mới và mã PIN cũ</w:t>
+      </w:r>
+    </w:p>
+    <w:p>
+      <w:pPr>
+        <w:ind w:left="360" w:firstLine="0"/>
+        <w:jc w:val="left"/>
+        <w:rPr>
+          <w:sz w:val="24"/>
+          <w:szCs w:val="24"/>
+        </w:rPr>
+      </w:pPr>
+      <w:r>
+        <w:rPr>
+          <w:sz w:val="24"/>
+          <w:szCs w:val="24"/>
+        </w:rPr>
+        <w:t xml:space="preserve">Đầu ra: </w:t>
+      </w:r>
+      <w:proofErr w:type="gramStart"/>
+      <w:r>
+        <w:rPr>
+          <w:sz w:val="24"/>
+          <w:szCs w:val="24"/>
+        </w:rPr>
+        <w:t>-  Trùng</w:t>
+      </w:r>
+      <w:proofErr w:type="gramEnd"/>
+      <w:r>
+        <w:rPr>
+          <w:sz w:val="24"/>
+          <w:szCs w:val="24"/>
+        </w:rPr>
+        <w:t xml:space="preserve"> nhau (ATM sẽ hiển thị màn hình “PIN mới không thỏa mãn! </w:t>
+      </w:r>
+      <w:proofErr w:type="gramStart"/>
+      <w:r>
+        <w:rPr>
+          <w:sz w:val="24"/>
+          <w:szCs w:val="24"/>
+        </w:rPr>
+        <w:t>Vui lòng nhập lại!”)</w:t>
+      </w:r>
+      <w:proofErr w:type="gramEnd"/>
     </w:p>
     <w:p>
       <w:pPr>
@@ -34585,54 +34642,11 @@
           <w:sz w:val="24"/>
           <w:szCs w:val="24"/>
         </w:rPr>
-        <w:t xml:space="preserve">Nếu mã PIN mới và mã PIN mới liên quan nhiều tới nhau không (2 mã PIN có chuỗi con trùng nhau không) </w:t>
-      </w:r>
-    </w:p>
-    <w:p>
-      <w:pPr>
-        <w:pStyle w:val="ListParagraph"/>
-        <w:numPr>
-          <w:ilvl w:val="1"/>
-          <w:numId w:val="19"/>
-        </w:numPr>
-        <w:jc w:val="left"/>
-        <w:rPr>
-          <w:sz w:val="24"/>
-          <w:szCs w:val="24"/>
-        </w:rPr>
-      </w:pPr>
-      <w:r>
-        <w:rPr>
-          <w:sz w:val="24"/>
-          <w:szCs w:val="24"/>
-        </w:rPr>
-        <w:t>Nếu có: hiển thị màn hình “PIN mới không thỏa mãn! Vui lòng nhập lại!”</w:t>
-      </w:r>
-    </w:p>
-    <w:p>
-      <w:pPr>
-        <w:pStyle w:val="ListParagraph"/>
-        <w:numPr>
-          <w:ilvl w:val="1"/>
-          <w:numId w:val="19"/>
-        </w:numPr>
-        <w:jc w:val="left"/>
-        <w:rPr>
-          <w:sz w:val="24"/>
-          <w:szCs w:val="24"/>
-        </w:rPr>
-      </w:pPr>
-      <w:r>
-        <w:rPr>
-          <w:sz w:val="24"/>
-          <w:szCs w:val="24"/>
-        </w:rPr>
-        <w:t>Nếu không: hiển thị màn hình nhập lại mã PIN mới</w:t>
-      </w:r>
-    </w:p>
-    <w:p>
-      <w:pPr>
-        <w:pStyle w:val="ListParagraph"/>
+        <w:t>Không trùng nhau (AMT hiển thị màn hình yêu cầu nhập lại mã PIN mới</w:t>
+      </w:r>
+    </w:p>
+    <w:p>
+      <w:pPr>
         <w:ind w:left="360" w:firstLine="0"/>
         <w:jc w:val="left"/>
         <w:rPr>
@@ -34645,7 +34659,62 @@
           <w:sz w:val="24"/>
           <w:szCs w:val="24"/>
         </w:rPr>
-        <w:t>Bước 12: So sánh lần nhập PIN mới thứ 2 có giống với lần nhập PIN mới thứ nhật không?</w:t>
+        <w:t xml:space="preserve">Bước 12: </w:t>
+      </w:r>
+      <w:r>
+        <w:rPr>
+          <w:sz w:val="24"/>
+          <w:szCs w:val="24"/>
+        </w:rPr>
+        <w:t>Kiểm tra hai lần nhập mã PIN mới có như nhau không.</w:t>
+      </w:r>
+    </w:p>
+    <w:p>
+      <w:pPr>
+        <w:ind w:left="360" w:firstLine="0"/>
+        <w:jc w:val="left"/>
+        <w:rPr>
+          <w:sz w:val="24"/>
+          <w:szCs w:val="24"/>
+        </w:rPr>
+      </w:pPr>
+      <w:r>
+        <w:rPr>
+          <w:sz w:val="24"/>
+          <w:szCs w:val="24"/>
+        </w:rPr>
+        <w:t>Đầu vào: Mã PIN mới nhập lần 1, mã PIN mới nhập lần 2</w:t>
+      </w:r>
+    </w:p>
+    <w:p>
+      <w:pPr>
+        <w:ind w:firstLine="360"/>
+        <w:jc w:val="left"/>
+        <w:rPr>
+          <w:sz w:val="24"/>
+          <w:szCs w:val="24"/>
+        </w:rPr>
+      </w:pPr>
+      <w:r>
+        <w:rPr>
+          <w:sz w:val="24"/>
+          <w:szCs w:val="24"/>
+        </w:rPr>
+        <w:t xml:space="preserve">Đầu ra: </w:t>
+      </w:r>
+      <w:r>
+        <w:rPr>
+          <w:sz w:val="24"/>
+          <w:szCs w:val="24"/>
+        </w:rPr>
+        <w:t xml:space="preserve">- </w:t>
+      </w:r>
+      <w:r>
+        <w:rPr>
+          <w:sz w:val="24"/>
+          <w:szCs w:val="24"/>
+        </w:rPr>
+        <w:t>Giống nhau (Hệ Thống thực hiện thay đổi mã PIN và hiển thị màn hình yêu cầu có hoặc không in hóa đơn xác nhận thay đổi)</w:t>
       </w:r>
     </w:p>
     <w:p>
@@ -34666,7 +34735,7 @@
           <w:sz w:val="24"/>
           <w:szCs w:val="24"/>
         </w:rPr>
-        <w:t>Nếu giống: Thay đổi PIN và hiển thị màn hình yêu cầu có hoặc không in xác nhận thay đổi</w:t>
+        <w:t>Khác nhau (ATM quay lại màn hình nhập lại mã PIN mới)</w:t>
       </w:r>
     </w:p>
     <w:p>
@@ -34681,13 +34750,6 @@
           <w:u w:val="single"/>
         </w:rPr>
       </w:pPr>
-      <w:r>
-        <w:rPr>
-          <w:sz w:val="24"/>
-          <w:szCs w:val="24"/>
-        </w:rPr>
-        <w:t>Nếu sai: quay lại màn hình nhập lại mã PIN mới</w:t>
-      </w:r>
     </w:p>
     <w:p>
       <w:pPr>
@@ -34730,8 +34792,9 @@
           <w:sz w:val="24"/>
           <w:szCs w:val="24"/>
           <w:u w:val="single"/>
-          <w:lang w:eastAsia="en-US"/>
-        </w:rPr>
+          <w:lang w:val="vi-VN" w:eastAsia="vi-VN"/>
+        </w:rPr>
+        <w:lastRenderedPageBreak/>
         <w:drawing>
           <wp:inline distT="0" distB="0" distL="0" distR="0" wp14:anchorId="04582B31" wp14:editId="457DA57B">
             <wp:extent cx="6332220" cy="3888105"/>
@@ -34866,7 +34929,6 @@
           <w:szCs w:val="24"/>
           <w:u w:val="single"/>
         </w:rPr>
-        <w:lastRenderedPageBreak/>
         <w:t>Lược đồ tuần tự</w:t>
       </w:r>
     </w:p>
@@ -34889,13 +34951,14 @@
           <w:sz w:val="24"/>
           <w:szCs w:val="24"/>
           <w:u w:val="single"/>
-          <w:lang w:eastAsia="en-US"/>
-        </w:rPr>
+          <w:lang w:val="vi-VN" w:eastAsia="vi-VN"/>
+        </w:rPr>
+        <w:lastRenderedPageBreak/>
         <w:drawing>
-          <wp:inline distT="0" distB="0" distL="0" distR="0" wp14:anchorId="57991A6C" wp14:editId="27978DE2">
+          <wp:inline distT="0" distB="0" distL="0" distR="0" wp14:anchorId="6DD1216F" wp14:editId="0AFCA06E">
             <wp:extent cx="6332220" cy="6362065"/>
             <wp:effectExtent l="0" t="0" r="0" b="635"/>
-            <wp:docPr id="7" name="Picture 7" descr="C:\Users\VS9 Win 8.1\Desktop\Sequense diagram1.jpg"/>
+            <wp:docPr id="9" name="Picture 9" descr="C:\Users\ThuanPH\Desktop\Sequense diagram1.jpg"/>
             <wp:cNvGraphicFramePr>
               <a:graphicFrameLocks xmlns:a="http://schemas.openxmlformats.org/drawingml/2006/main" noChangeAspect="1"/>
             </wp:cNvGraphicFramePr>
@@ -34903,7 +34966,7 @@
               <a:graphicData uri="http://schemas.openxmlformats.org/drawingml/2006/picture">
                 <pic:pic xmlns:pic="http://schemas.openxmlformats.org/drawingml/2006/picture">
                   <pic:nvPicPr>
-                    <pic:cNvPr id="0" name="Picture 18" descr="C:\Users\VS9 Win 8.1\Desktop\Sequense diagram1.jpg"/>
+                    <pic:cNvPr id="0" name="Picture 21" descr="C:\Users\ThuanPH\Desktop\Sequense diagram1.jpg"/>
                     <pic:cNvPicPr>
                       <a:picLocks noChangeAspect="1" noChangeArrowheads="1"/>
                     </pic:cNvPicPr>
@@ -34940,6 +35003,8 @@
           </wp:inline>
         </w:drawing>
       </w:r>
+      <w:bookmarkStart w:id="28" w:name="_GoBack"/>
+      <w:bookmarkEnd w:id="28"/>
     </w:p>
     <w:p>
       <w:pPr>
@@ -35499,10 +35564,10 @@
       </w:pPr>
       <w:r>
         <w:object w:dxaOrig="10515" w:dyaOrig="6541">
-          <v:shape id="_x0000_i1041" type="#_x0000_t75" style="width:447.75pt;height:278.25pt" o:ole="">
+          <v:shape id="_x0000_i1042" type="#_x0000_t75" style="width:447.75pt;height:278.25pt" o:ole="">
             <v:imagedata r:id="rId62" o:title=""/>
           </v:shape>
-          <o:OLEObject Type="Embed" ProgID="Visio.Drawing.15" ShapeID="_x0000_i1041" DrawAspect="Content" ObjectID="_1489782964" r:id="rId63"/>
+          <o:OLEObject Type="Embed" ProgID="Visio.Drawing.15" ShapeID="_x0000_i1042" DrawAspect="Content" ObjectID="_1489784582" r:id="rId63"/>
         </w:object>
       </w:r>
     </w:p>
@@ -35596,10 +35661,10 @@
       </w:pPr>
       <w:r>
         <w:object w:dxaOrig="11102" w:dyaOrig="5394">
-          <v:shape id="_x0000_i1042" type="#_x0000_t75" style="width:486pt;height:237pt" o:ole="">
+          <v:shape id="_x0000_i1043" type="#_x0000_t75" style="width:486pt;height:237pt" o:ole="">
             <v:imagedata r:id="rId64" o:title=""/>
           </v:shape>
-          <o:OLEObject Type="Embed" ProgID="Visio.Drawing.11" ShapeID="_x0000_i1042" DrawAspect="Content" ObjectID="_1489782965" r:id="rId65"/>
+          <o:OLEObject Type="Embed" ProgID="Visio.Drawing.11" ShapeID="_x0000_i1043" DrawAspect="Content" ObjectID="_1489784583" r:id="rId65"/>
         </w:object>
       </w:r>
     </w:p>
@@ -35637,10 +35702,10 @@
       </w:pPr>
       <w:r>
         <w:object w:dxaOrig="8761" w:dyaOrig="6286">
-          <v:shape id="_x0000_i1043" type="#_x0000_t75" style="width:438pt;height:314.25pt" o:ole="">
+          <v:shape id="_x0000_i1044" type="#_x0000_t75" style="width:438pt;height:314.25pt" o:ole="">
             <v:imagedata r:id="rId66" o:title=""/>
           </v:shape>
-          <o:OLEObject Type="Embed" ProgID="Visio.Drawing.15" ShapeID="_x0000_i1043" DrawAspect="Content" ObjectID="_1489782966" r:id="rId67"/>
+          <o:OLEObject Type="Embed" ProgID="Visio.Drawing.15" ShapeID="_x0000_i1044" DrawAspect="Content" ObjectID="_1489784584" r:id="rId67"/>
         </w:object>
       </w:r>
     </w:p>
@@ -36634,7 +36699,7 @@
         <w:rFonts w:ascii="Cambria" w:hAnsi="Cambria"/>
         <w:noProof/>
       </w:rPr>
-      <w:t>5</w:t>
+      <w:t>61</w:t>
     </w:r>
     <w:r>
       <w:fldChar w:fldCharType="end"/>
@@ -41137,7 +41202,7 @@
   <a:extraClrSchemeLst/>
   <a:extLst>
     <a:ext uri="{05A4C25C-085E-4340-85A3-A5531E510DB2}">
-      <thm15:themeFamily xmlns:thm15="http://schemas.microsoft.com/office/thememl/2012/main" xmlns="" name="Office Theme" id="{62F939B6-93AF-4DB8-9C6B-D6C7DFDC589F}" vid="{4A3C46E8-61CC-4603-A589-7422A47A8E4A}"/>
+      <thm15:themeFamily xmlns="" xmlns:thm15="http://schemas.microsoft.com/office/thememl/2012/main" name="Office Theme" id="{62F939B6-93AF-4DB8-9C6B-D6C7DFDC589F}" vid="{4A3C46E8-61CC-4603-A589-7422A47A8E4A}"/>
     </a:ext>
   </a:extLst>
 </a:theme>

</xml_diff>

<commit_message>
-- Phúc -- Cập nhật TLTKPM_Nhóm Trương Tiến Phúc.docx
</commit_message>
<xml_diff>
--- a/Documents/TLTKPM_Nhóm Trương Tiến Phúc.docx
+++ b/Documents/TLTKPM_Nhóm Trương Tiến Phúc.docx
@@ -6676,15 +6676,7 @@
         <w:t xml:space="preserve">1.2. </w:t>
       </w:r>
       <w:r>
-        <w:t xml:space="preserve">Phạm </w:t>
-      </w:r>
-      <w:proofErr w:type="gramStart"/>
-      <w:r>
-        <w:t>vi</w:t>
-      </w:r>
-      <w:proofErr w:type="gramEnd"/>
-      <w:r>
-        <w:t xml:space="preserve"> tài liệu</w:t>
+        <w:t>Phạm vi tài liệu</w:t>
       </w:r>
       <w:bookmarkEnd w:id="2"/>
     </w:p>
@@ -6737,23 +6729,7 @@
           <w:sz w:val="24"/>
           <w:szCs w:val="24"/>
         </w:rPr>
-        <w:t xml:space="preserve"> </w:t>
-      </w:r>
-      <w:proofErr w:type="gramStart"/>
-      <w:r>
-        <w:rPr>
-          <w:sz w:val="24"/>
-          <w:szCs w:val="24"/>
-        </w:rPr>
-        <w:t>v</w:t>
-      </w:r>
-      <w:proofErr w:type="gramEnd"/>
-      <w:r>
-        <w:rPr>
-          <w:sz w:val="24"/>
-          <w:szCs w:val="24"/>
-        </w:rPr>
-        <w:t>…v…</w:t>
+        <w:t xml:space="preserve"> v…v…</w:t>
       </w:r>
     </w:p>
     <w:p>
@@ -7835,7 +7811,6 @@
       <w:r>
         <w:t>1.5</w:t>
       </w:r>
-      <w:proofErr w:type="gramStart"/>
       <w:r>
         <w:t>.</w:t>
       </w:r>
@@ -7843,11 +7818,7 @@
         <w:t xml:space="preserve">  </w:t>
       </w:r>
       <w:r>
-        <w:t>Mô</w:t>
-      </w:r>
-      <w:proofErr w:type="gramEnd"/>
-      <w:r>
-        <w:t xml:space="preserve"> tả tài liệu</w:t>
+        <w:t>Mô tả tài liệu</w:t>
       </w:r>
       <w:bookmarkEnd w:id="5"/>
     </w:p>
@@ -8109,25 +8080,7 @@
           <w:bCs/>
           <w:color w:val="000000"/>
         </w:rPr>
-        <w:t xml:space="preserve">Phần 6 – Thiết kế giao diện người sử </w:t>
-      </w:r>
-      <w:proofErr w:type="gramStart"/>
-      <w:r>
-        <w:rPr>
-          <w:b/>
-          <w:bCs/>
-          <w:color w:val="000000"/>
-        </w:rPr>
-        <w:t>dụng :</w:t>
-      </w:r>
-      <w:proofErr w:type="gramEnd"/>
-      <w:r>
-        <w:rPr>
-          <w:b/>
-          <w:bCs/>
-          <w:color w:val="000000"/>
-        </w:rPr>
-        <w:t xml:space="preserve"> </w:t>
+        <w:t xml:space="preserve">Phần 6 – Thiết kế giao diện người sử dụng : </w:t>
       </w:r>
       <w:r>
         <w:rPr>
@@ -8261,15 +8214,7 @@
         <w:t xml:space="preserve">2.1. </w:t>
       </w:r>
       <w:r>
-        <w:t xml:space="preserve">Yêu cầu </w:t>
-      </w:r>
-      <w:proofErr w:type="gramStart"/>
-      <w:r>
-        <w:t>chung</w:t>
-      </w:r>
-      <w:proofErr w:type="gramEnd"/>
-      <w:r>
-        <w:t xml:space="preserve"> của phần mềm</w:t>
+        <w:t>Yêu cầu chung của phần mềm</w:t>
       </w:r>
       <w:bookmarkEnd w:id="7"/>
       <w:bookmarkEnd w:id="8"/>
@@ -8310,23 +8255,7 @@
           <w:sz w:val="24"/>
           <w:szCs w:val="24"/>
         </w:rPr>
-        <w:t xml:space="preserve">Giới thiệu dịch vụ ATM để cung cấp cho khách hàng của mình. Khách hàng có thể nhận được thẻ ATM </w:t>
-      </w:r>
-      <w:proofErr w:type="gramStart"/>
-      <w:r>
-        <w:rPr>
-          <w:sz w:val="24"/>
-          <w:szCs w:val="24"/>
-        </w:rPr>
-        <w:t>theo</w:t>
-      </w:r>
-      <w:proofErr w:type="gramEnd"/>
-      <w:r>
-        <w:rPr>
-          <w:sz w:val="24"/>
-          <w:szCs w:val="24"/>
-        </w:rPr>
-        <w:t xml:space="preserve"> yêu cầu. Người sử dụng chỉ có thể xem số dư hoặc rút tiền sử dụng các thẻ. Thẻ được trao cho một tài khoản, nhưng một tài khoản có thể được truy cập bằng cách sử dụng thẻ khác nhau. Một thẻ có thể bị chặn tạm thời hoặc vĩnh viễn bởi Ngân hàng (ví dụ: Nếu nó bị mất hoặc nhập sai PIN quá 3 lần). Một PIN được kết hợp với mỗi thẻ để xác minh tính xác thực của người sử dụng. Có một Over Draft (OD) giới hạn kết hợp với mỗi tài khoản kiểm tra. Về mặt lý thuyết, một số tiền bất kỳ là bội của 50,000 VNĐ được rút ra từ một tài khoản, bất cứ lúc nào (miễn là nó là ít hơn so với hạn mức dư + OD và giả sử luôn đủ tiền còn lại trong máy), nhưng có một giới hạn rút tiền (trong một ngày) cho mỗi tài khoản tiết kiệm. Không có cơ sở OD cho một tài khoản tiết kiệm.</w:t>
+        <w:t>Giới thiệu dịch vụ ATM để cung cấp cho khách hàng của mình. Khách hàng có thể nhận được thẻ ATM theo yêu cầu. Người sử dụng chỉ có thể xem số dư hoặc rút tiền sử dụng các thẻ. Thẻ được trao cho một tài khoản, nhưng một tài khoản có thể được truy cập bằng cách sử dụng thẻ khác nhau. Một thẻ có thể bị chặn tạm thời hoặc vĩnh viễn bởi Ngân hàng (ví dụ: Nếu nó bị mất hoặc nhập sai PIN quá 3 lần). Một PIN được kết hợp với mỗi thẻ để xác minh tính xác thực của người sử dụng. Có một Over Draft (OD) giới hạn kết hợp với mỗi tài khoản kiểm tra. Về mặt lý thuyết, một số tiền bất kỳ là bội của 50,000 VNĐ được rút ra từ một tài khoản, bất cứ lúc nào (miễn là nó là ít hơn so với hạn mức dư + OD và giả sử luôn đủ tiền còn lại trong máy), nhưng có một giới hạn rút tiền (trong một ngày) cho mỗi tài khoản tiết kiệm. Không có cơ sở OD cho một tài khoản tiết kiệm.</w:t>
       </w:r>
     </w:p>
     <w:p>
@@ -8987,7 +8916,7 @@
           <v:shape id="_x0000_i1025" type="#_x0000_t75" style="width:234pt;height:467.25pt" o:ole="">
             <v:imagedata r:id="rId9" o:title=""/>
           </v:shape>
-          <o:OLEObject Type="Embed" ProgID="Visio.Drawing.15" ShapeID="_x0000_i1025" DrawAspect="Content" ObjectID="_1489814389" r:id="rId10"/>
+          <o:OLEObject Type="Embed" ProgID="Visio.Drawing.15" ShapeID="_x0000_i1025" DrawAspect="Content" ObjectID="_1489816615" r:id="rId10"/>
         </w:object>
       </w:r>
     </w:p>
@@ -9057,7 +8986,7 @@
           <v:shape id="_x0000_i1026" type="#_x0000_t75" style="width:487.5pt;height:370.5pt" o:ole="">
             <v:imagedata r:id="rId11" o:title=""/>
           </v:shape>
-          <o:OLEObject Type="Embed" ProgID="Visio.Drawing.11" ShapeID="_x0000_i1026" DrawAspect="Content" ObjectID="_1489814390" r:id="rId12"/>
+          <o:OLEObject Type="Embed" ProgID="Visio.Drawing.11" ShapeID="_x0000_i1026" DrawAspect="Content" ObjectID="_1489816616" r:id="rId12"/>
         </w:object>
       </w:r>
     </w:p>
@@ -11412,23 +11341,7 @@
           <w:sz w:val="24"/>
           <w:szCs w:val="24"/>
         </w:rPr>
-        <w:t xml:space="preserve">[Đưa ra </w:t>
-      </w:r>
-      <w:proofErr w:type="gramStart"/>
-      <w:r>
-        <w:rPr>
-          <w:sz w:val="24"/>
-          <w:szCs w:val="24"/>
-        </w:rPr>
-        <w:t>theo</w:t>
-      </w:r>
-      <w:proofErr w:type="gramEnd"/>
-      <w:r>
-        <w:rPr>
-          <w:sz w:val="24"/>
-          <w:szCs w:val="24"/>
-        </w:rPr>
-        <w:t xml:space="preserve"> thứ tự alphabet các thực thể dữ liệu hoặc các dữ liệu chính của phần mềm cùng với kiểu và sự mô tả của chúng. Nếu trong 3.2 sử dụng phương pháp hướng cấu trúc, cần đưa ra ở đây danh sách các hàm và tham số của các hàm đó. Nếu trong 3.2 sử dụng phương pháp hướng đối tượng, cần đưa ra danh sách các đối tượng (lớp), thuộc tính, phương thức của các đối tượng (lớp) cùng với các tham số]</w:t>
+        <w:t>[Đưa ra theo thứ tự alphabet các thực thể dữ liệu hoặc các dữ liệu chính của phần mềm cùng với kiểu và sự mô tả của chúng. Nếu trong 3.2 sử dụng phương pháp hướng cấu trúc, cần đưa ra ở đây danh sách các hàm và tham số của các hàm đó. Nếu trong 3.2 sử dụng phương pháp hướng đối tượng, cần đưa ra danh sách các đối tượng (lớp), thuộc tính, phương thức của các đối tượng (lớp) cùng với các tham số]</w:t>
       </w:r>
     </w:p>
     <w:p>
@@ -13753,7 +13666,7 @@
           <v:shape id="_x0000_i1027" type="#_x0000_t75" style="width:468pt;height:433.5pt" o:ole="">
             <v:imagedata r:id="rId15" o:title=""/>
           </v:shape>
-          <o:OLEObject Type="Embed" ProgID="Visio.Drawing.11" ShapeID="_x0000_i1027" DrawAspect="Content" ObjectID="_1489814391" r:id="rId16"/>
+          <o:OLEObject Type="Embed" ProgID="Visio.Drawing.11" ShapeID="_x0000_i1027" DrawAspect="Content" ObjectID="_1489816617" r:id="rId16"/>
         </w:object>
       </w:r>
     </w:p>
@@ -13963,16 +13876,27 @@
           <w:u w:val="single"/>
         </w:rPr>
       </w:pPr>
+      <w:bookmarkStart w:id="25" w:name="_GoBack"/>
+      <w:bookmarkEnd w:id="25"/>
+    </w:p>
+    <w:p>
+      <w:pPr>
+        <w:pStyle w:val="ListParagraph"/>
+        <w:ind w:left="0" w:firstLine="0"/>
+        <w:jc w:val="center"/>
+        <w:rPr>
+          <w:b/>
+          <w:sz w:val="24"/>
+          <w:szCs w:val="24"/>
+          <w:u w:val="single"/>
+        </w:rPr>
+      </w:pPr>
       <w:r>
-        <w:rPr>
-          <w:sz w:val="24"/>
-          <w:szCs w:val="24"/>
-        </w:rPr>
-        <w:object w:dxaOrig="10284" w:dyaOrig="5834">
-          <v:shape id="_x0000_i1028" type="#_x0000_t75" style="width:488.25pt;height:276.75pt" o:ole="">
+        <w:object w:dxaOrig="12060" w:dyaOrig="8326">
+          <v:shape id="_x0000_i1045" type="#_x0000_t75" style="width:456.75pt;height:315pt" o:ole="">
             <v:imagedata r:id="rId17" o:title=""/>
           </v:shape>
-          <o:OLEObject Type="Embed" ProgID="Visio.Drawing.11" ShapeID="_x0000_i1028" DrawAspect="Content" ObjectID="_1489814392" r:id="rId18"/>
+          <o:OLEObject Type="Embed" ProgID="Visio.Drawing.15" ShapeID="_x0000_i1045" DrawAspect="Content" ObjectID="_1489816618" r:id="rId18"/>
         </w:object>
       </w:r>
     </w:p>
@@ -13988,6 +13912,19 @@
           <w:u w:val="single"/>
         </w:rPr>
       </w:pPr>
+    </w:p>
+    <w:p>
+      <w:pPr>
+        <w:pStyle w:val="ListParagraph"/>
+        <w:ind w:left="1224" w:firstLine="0"/>
+        <w:jc w:val="left"/>
+        <w:rPr>
+          <w:b/>
+          <w:sz w:val="24"/>
+          <w:szCs w:val="24"/>
+          <w:u w:val="single"/>
+        </w:rPr>
+      </w:pPr>
       <w:r>
         <w:rPr>
           <w:b/>
@@ -14011,10 +13948,10 @@
       </w:pPr>
       <w:r>
         <w:object w:dxaOrig="9616" w:dyaOrig="6240">
-          <v:shape id="_x0000_i1044" type="#_x0000_t75" style="width:480.75pt;height:312pt" o:ole="">
+          <v:shape id="_x0000_i1028" type="#_x0000_t75" style="width:480.75pt;height:312pt" o:ole="">
             <v:imagedata r:id="rId19" o:title=""/>
           </v:shape>
-          <o:OLEObject Type="Embed" ProgID="Visio.Drawing.15" ShapeID="_x0000_i1044" DrawAspect="Content" ObjectID="_1489814393" r:id="rId20"/>
+          <o:OLEObject Type="Embed" ProgID="Visio.Drawing.15" ShapeID="_x0000_i1028" DrawAspect="Content" ObjectID="_1489816619" r:id="rId20"/>
         </w:object>
       </w:r>
     </w:p>
@@ -14472,25 +14409,7 @@
                 <w:sz w:val="24"/>
                 <w:szCs w:val="24"/>
               </w:rPr>
-              <w:t xml:space="preserve">Người dùng được xác nhận, hệ thống ATM chuyển đến màn hình chính </w:t>
-            </w:r>
-            <w:proofErr w:type="gramStart"/>
-            <w:r>
-              <w:rPr>
-                <w:color w:val="000000"/>
-                <w:sz w:val="24"/>
-                <w:szCs w:val="24"/>
-              </w:rPr>
-              <w:t>để  người</w:t>
-            </w:r>
-            <w:proofErr w:type="gramEnd"/>
-            <w:r>
-              <w:rPr>
-                <w:color w:val="000000"/>
-                <w:sz w:val="24"/>
-                <w:szCs w:val="24"/>
-              </w:rPr>
-              <w:t xml:space="preserve"> dung thực hiện các thao tác giao dịch.</w:t>
+              <w:t>Người dùng được xác nhận, hệ thống ATM chuyển đến màn hình chính để  người dung thực hiện các thao tác giao dịch.</w:t>
             </w:r>
           </w:p>
         </w:tc>
@@ -16353,7 +16272,7 @@
           <v:shape id="_x0000_i1029" type="#_x0000_t75" style="width:468pt;height:455.25pt" o:ole="">
             <v:imagedata r:id="rId23" o:title=""/>
           </v:shape>
-          <o:OLEObject Type="Embed" ProgID="Visio.Drawing.11" ShapeID="_x0000_i1029" DrawAspect="Content" ObjectID="_1489814394" r:id="rId24"/>
+          <o:OLEObject Type="Embed" ProgID="Visio.Drawing.11" ShapeID="_x0000_i1029" DrawAspect="Content" ObjectID="_1489816620" r:id="rId24"/>
         </w:object>
       </w:r>
     </w:p>
@@ -16567,7 +16486,7 @@
           <v:shape id="_x0000_i1030" type="#_x0000_t75" style="width:486.75pt;height:285.75pt" o:ole="">
             <v:imagedata r:id="rId25" o:title=""/>
           </v:shape>
-          <o:OLEObject Type="Embed" ProgID="Visio.Drawing.11" ShapeID="_x0000_i1030" DrawAspect="Content" ObjectID="_1489814395" r:id="rId26"/>
+          <o:OLEObject Type="Embed" ProgID="Visio.Drawing.11" ShapeID="_x0000_i1030" DrawAspect="Content" ObjectID="_1489816621" r:id="rId26"/>
         </w:object>
       </w:r>
     </w:p>
@@ -16606,14 +16525,12 @@
       </w:pPr>
       <w:r>
         <w:object w:dxaOrig="9616" w:dyaOrig="6211">
-          <v:shape id="_x0000_i1045" type="#_x0000_t75" style="width:480.75pt;height:310.5pt" o:ole="">
+          <v:shape id="_x0000_i1031" type="#_x0000_t75" style="width:480.75pt;height:310.5pt" o:ole="">
             <v:imagedata r:id="rId27" o:title=""/>
           </v:shape>
-          <o:OLEObject Type="Embed" ProgID="Visio.Drawing.15" ShapeID="_x0000_i1045" DrawAspect="Content" ObjectID="_1489814396" r:id="rId28"/>
+          <o:OLEObject Type="Embed" ProgID="Visio.Drawing.15" ShapeID="_x0000_i1031" DrawAspect="Content" ObjectID="_1489816622" r:id="rId28"/>
         </w:object>
       </w:r>
-      <w:bookmarkStart w:id="25" w:name="_GoBack"/>
-      <w:bookmarkEnd w:id="25"/>
     </w:p>
     <w:bookmarkEnd w:id="24"/>
     <w:p>
@@ -18749,10 +18666,10 @@
           <w:szCs w:val="24"/>
         </w:rPr>
         <w:object w:dxaOrig="9715" w:dyaOrig="10987">
-          <v:shape id="_x0000_i1031" type="#_x0000_t75" style="width:6in;height:399.75pt" o:ole="">
+          <v:shape id="_x0000_i1032" type="#_x0000_t75" style="width:6in;height:399.75pt" o:ole="">
             <v:imagedata r:id="rId30" o:title=""/>
           </v:shape>
-          <o:OLEObject Type="Embed" ProgID="Visio.Drawing.11" ShapeID="_x0000_i1031" DrawAspect="Content" ObjectID="_1489814397" r:id="rId31"/>
+          <o:OLEObject Type="Embed" ProgID="Visio.Drawing.11" ShapeID="_x0000_i1032" DrawAspect="Content" ObjectID="_1489816623" r:id="rId31"/>
         </w:object>
       </w:r>
     </w:p>
@@ -19045,10 +18962,10 @@
       </w:pPr>
       <w:r>
         <w:object w:dxaOrig="11551" w:dyaOrig="10201">
-          <v:shape id="_x0000_i1032" type="#_x0000_t75" style="width:498.75pt;height:440.25pt" o:ole="">
+          <v:shape id="_x0000_i1033" type="#_x0000_t75" style="width:498.75pt;height:440.25pt" o:ole="">
             <v:imagedata r:id="rId33" o:title=""/>
           </v:shape>
-          <o:OLEObject Type="Embed" ProgID="Visio.Drawing.15" ShapeID="_x0000_i1032" DrawAspect="Content" ObjectID="_1489814398" r:id="rId34"/>
+          <o:OLEObject Type="Embed" ProgID="Visio.Drawing.15" ShapeID="_x0000_i1033" DrawAspect="Content" ObjectID="_1489816624" r:id="rId34"/>
         </w:object>
       </w:r>
     </w:p>
@@ -22879,10 +22796,10 @@
           <w:szCs w:val="24"/>
         </w:rPr>
         <w:object w:dxaOrig="9715" w:dyaOrig="10987">
-          <v:shape id="_x0000_i1033" type="#_x0000_t75" style="width:468pt;height:435pt" o:ole="">
+          <v:shape id="_x0000_i1034" type="#_x0000_t75" style="width:468pt;height:435pt" o:ole="">
             <v:imagedata r:id="rId37" o:title=""/>
           </v:shape>
-          <o:OLEObject Type="Embed" ProgID="Visio.Drawing.11" ShapeID="_x0000_i1033" DrawAspect="Content" ObjectID="_1489814399" r:id="rId38"/>
+          <o:OLEObject Type="Embed" ProgID="Visio.Drawing.11" ShapeID="_x0000_i1034" DrawAspect="Content" ObjectID="_1489816625" r:id="rId38"/>
         </w:object>
       </w:r>
     </w:p>
@@ -23178,10 +23095,10 @@
       </w:pPr>
       <w:r>
         <w:object w:dxaOrig="14020" w:dyaOrig="8926">
-          <v:shape id="_x0000_i1034" type="#_x0000_t75" style="width:487.5pt;height:309.75pt" o:ole="">
+          <v:shape id="_x0000_i1035" type="#_x0000_t75" style="width:487.5pt;height:309.75pt" o:ole="">
             <v:imagedata r:id="rId39" o:title=""/>
           </v:shape>
-          <o:OLEObject Type="Embed" ProgID="Visio.Drawing.11" ShapeID="_x0000_i1034" DrawAspect="Content" ObjectID="_1489814400" r:id="rId40"/>
+          <o:OLEObject Type="Embed" ProgID="Visio.Drawing.11" ShapeID="_x0000_i1035" DrawAspect="Content" ObjectID="_1489816626" r:id="rId40"/>
         </w:object>
       </w:r>
     </w:p>
@@ -23219,10 +23136,10 @@
       </w:pPr>
       <w:r>
         <w:object w:dxaOrig="15585" w:dyaOrig="13425">
-          <v:shape id="_x0000_i1035" type="#_x0000_t75" style="width:498pt;height:429pt" o:ole="">
+          <v:shape id="_x0000_i1036" type="#_x0000_t75" style="width:498pt;height:429pt" o:ole="">
             <v:imagedata r:id="rId41" o:title=""/>
           </v:shape>
-          <o:OLEObject Type="Embed" ProgID="Visio.Drawing.15" ShapeID="_x0000_i1035" DrawAspect="Content" ObjectID="_1489814401" r:id="rId42"/>
+          <o:OLEObject Type="Embed" ProgID="Visio.Drawing.15" ShapeID="_x0000_i1036" DrawAspect="Content" ObjectID="_1489816627" r:id="rId42"/>
         </w:object>
       </w:r>
     </w:p>
@@ -26953,10 +26870,10 @@
           <w:rFonts w:ascii="Times New Roman" w:hAnsi="Times New Roman" w:cs="Times New Roman"/>
         </w:rPr>
         <w:object w:dxaOrig="9691" w:dyaOrig="8835">
-          <v:shape id="_x0000_i1036" type="#_x0000_t75" style="width:483.75pt;height:442.5pt" o:ole="">
+          <v:shape id="_x0000_i1037" type="#_x0000_t75" style="width:483.75pt;height:442.5pt" o:ole="">
             <v:imagedata r:id="rId45" o:title=""/>
           </v:shape>
-          <o:OLEObject Type="Embed" ProgID="Visio.Drawing.11" ShapeID="_x0000_i1036" DrawAspect="Content" ObjectID="_1489814402" r:id="rId46"/>
+          <o:OLEObject Type="Embed" ProgID="Visio.Drawing.11" ShapeID="_x0000_i1037" DrawAspect="Content" ObjectID="_1489816628" r:id="rId46"/>
         </w:object>
       </w:r>
     </w:p>
@@ -27091,10 +27008,10 @@
       </w:pPr>
       <w:r>
         <w:object w:dxaOrig="10188" w:dyaOrig="5994">
-          <v:shape id="_x0000_i1037" type="#_x0000_t75" style="width:487.5pt;height:286.5pt" o:ole="">
+          <v:shape id="_x0000_i1038" type="#_x0000_t75" style="width:487.5pt;height:286.5pt" o:ole="">
             <v:imagedata r:id="rId47" o:title=""/>
           </v:shape>
-          <o:OLEObject Type="Embed" ProgID="Visio.Drawing.11" ShapeID="_x0000_i1037" DrawAspect="Content" ObjectID="_1489814403" r:id="rId48"/>
+          <o:OLEObject Type="Embed" ProgID="Visio.Drawing.11" ShapeID="_x0000_i1038" DrawAspect="Content" ObjectID="_1489816629" r:id="rId48"/>
         </w:object>
       </w:r>
     </w:p>
@@ -27160,10 +27077,10 @@
       </w:pPr>
       <w:r>
         <w:object w:dxaOrig="11430" w:dyaOrig="8880">
-          <v:shape id="_x0000_i1038" type="#_x0000_t75" style="width:487.5pt;height:378pt" o:ole="">
+          <v:shape id="_x0000_i1039" type="#_x0000_t75" style="width:487.5pt;height:378pt" o:ole="">
             <v:imagedata r:id="rId49" o:title=""/>
           </v:shape>
-          <o:OLEObject Type="Embed" ProgID="Visio.Drawing.11" ShapeID="_x0000_i1038" DrawAspect="Content" ObjectID="_1489814404" r:id="rId50"/>
+          <o:OLEObject Type="Embed" ProgID="Visio.Drawing.11" ShapeID="_x0000_i1039" DrawAspect="Content" ObjectID="_1489816630" r:id="rId50"/>
         </w:object>
       </w:r>
     </w:p>
@@ -32726,10 +32643,10 @@
       </w:pPr>
       <w:r>
         <w:object w:dxaOrig="9958" w:dyaOrig="10014">
-          <v:shape id="_x0000_i1039" type="#_x0000_t75" style="width:488.25pt;height:489.75pt" o:ole="">
+          <v:shape id="_x0000_i1040" type="#_x0000_t75" style="width:488.25pt;height:489.75pt" o:ole="">
             <v:imagedata r:id="rId55" o:title=""/>
           </v:shape>
-          <o:OLEObject Type="Embed" ProgID="Visio.Drawing.11" ShapeID="_x0000_i1039" DrawAspect="Content" ObjectID="_1489814405" r:id="rId56"/>
+          <o:OLEObject Type="Embed" ProgID="Visio.Drawing.11" ShapeID="_x0000_i1040" DrawAspect="Content" ObjectID="_1489816631" r:id="rId56"/>
         </w:object>
       </w:r>
     </w:p>
@@ -32810,10 +32727,10 @@
       </w:pPr>
       <w:r>
         <w:object w:dxaOrig="14100" w:dyaOrig="8641">
-          <v:shape id="_x0000_i1040" type="#_x0000_t75" style="width:498.75pt;height:305.25pt" o:ole="">
+          <v:shape id="_x0000_i1041" type="#_x0000_t75" style="width:498.75pt;height:305.25pt" o:ole="">
             <v:imagedata r:id="rId57" o:title=""/>
           </v:shape>
-          <o:OLEObject Type="Embed" ProgID="Visio.Drawing.15" ShapeID="_x0000_i1040" DrawAspect="Content" ObjectID="_1489814406" r:id="rId58"/>
+          <o:OLEObject Type="Embed" ProgID="Visio.Drawing.15" ShapeID="_x0000_i1041" DrawAspect="Content" ObjectID="_1489816632" r:id="rId58"/>
         </w:object>
       </w:r>
     </w:p>
@@ -35026,23 +34943,7 @@
           <w:sz w:val="24"/>
           <w:szCs w:val="24"/>
         </w:rPr>
-        <w:t xml:space="preserve">Đầu ra: </w:t>
-      </w:r>
-      <w:proofErr w:type="gramStart"/>
-      <w:r>
-        <w:rPr>
-          <w:sz w:val="24"/>
-          <w:szCs w:val="24"/>
-        </w:rPr>
-        <w:t>-  Trùng</w:t>
-      </w:r>
-      <w:proofErr w:type="gramEnd"/>
-      <w:r>
-        <w:rPr>
-          <w:sz w:val="24"/>
-          <w:szCs w:val="24"/>
-        </w:rPr>
-        <w:t xml:space="preserve"> nhau (ATM sẽ hiển thị màn hình “PIN mới không thỏa mãn! Vui lòng nhập lại!”)</w:t>
+        <w:t>Đầu ra: -  Trùng nhau (ATM sẽ hiển thị màn hình “PIN mới không thỏa mãn! Vui lòng nhập lại!”)</w:t>
       </w:r>
     </w:p>
     <w:p>
@@ -35962,10 +35863,10 @@
       </w:pPr>
       <w:r>
         <w:object w:dxaOrig="10515" w:dyaOrig="6541">
-          <v:shape id="_x0000_i1041" type="#_x0000_t75" style="width:447pt;height:279pt" o:ole="">
+          <v:shape id="_x0000_i1042" type="#_x0000_t75" style="width:447pt;height:279pt" o:ole="">
             <v:imagedata r:id="rId63" o:title=""/>
           </v:shape>
-          <o:OLEObject Type="Embed" ProgID="Visio.Drawing.15" ShapeID="_x0000_i1041" DrawAspect="Content" ObjectID="_1489814407" r:id="rId64"/>
+          <o:OLEObject Type="Embed" ProgID="Visio.Drawing.15" ShapeID="_x0000_i1042" DrawAspect="Content" ObjectID="_1489816633" r:id="rId64"/>
         </w:object>
       </w:r>
     </w:p>
@@ -36059,10 +35960,10 @@
       </w:pPr>
       <w:r>
         <w:object w:dxaOrig="11102" w:dyaOrig="5394">
-          <v:shape id="_x0000_i1042" type="#_x0000_t75" style="width:486pt;height:237pt" o:ole="">
+          <v:shape id="_x0000_i1043" type="#_x0000_t75" style="width:486pt;height:237pt" o:ole="">
             <v:imagedata r:id="rId65" o:title=""/>
           </v:shape>
-          <o:OLEObject Type="Embed" ProgID="Visio.Drawing.11" ShapeID="_x0000_i1042" DrawAspect="Content" ObjectID="_1489814408" r:id="rId66"/>
+          <o:OLEObject Type="Embed" ProgID="Visio.Drawing.11" ShapeID="_x0000_i1043" DrawAspect="Content" ObjectID="_1489816634" r:id="rId66"/>
         </w:object>
       </w:r>
     </w:p>
@@ -36100,10 +36001,10 @@
       </w:pPr>
       <w:r>
         <w:object w:dxaOrig="8761" w:dyaOrig="6286">
-          <v:shape id="_x0000_i1043" type="#_x0000_t75" style="width:438pt;height:314.25pt" o:ole="">
+          <v:shape id="_x0000_i1044" type="#_x0000_t75" style="width:438pt;height:314.25pt" o:ole="">
             <v:imagedata r:id="rId67" o:title=""/>
           </v:shape>
-          <o:OLEObject Type="Embed" ProgID="Visio.Drawing.15" ShapeID="_x0000_i1043" DrawAspect="Content" ObjectID="_1489814409" r:id="rId68"/>
+          <o:OLEObject Type="Embed" ProgID="Visio.Drawing.15" ShapeID="_x0000_i1044" DrawAspect="Content" ObjectID="_1489816635" r:id="rId68"/>
         </w:object>
       </w:r>
     </w:p>
@@ -36252,7 +36153,7 @@
         <w:rFonts w:ascii="Cambria" w:hAnsi="Cambria"/>
         <w:noProof/>
       </w:rPr>
-      <w:t>35</w:t>
+      <w:t>34</w:t>
     </w:r>
     <w:r>
       <w:fldChar w:fldCharType="end"/>
@@ -41826,7 +41727,7 @@
 </file>
 
 <file path=customXml/itemProps1.xml><?xml version="1.0" encoding="utf-8"?>
-<ds:datastoreItem xmlns:ds="http://schemas.openxmlformats.org/officeDocument/2006/customXml" ds:itemID="{75D5E875-C521-41F2-92F7-7539B3B6A1C4}">
+<ds:datastoreItem xmlns:ds="http://schemas.openxmlformats.org/officeDocument/2006/customXml" ds:itemID="{C5704B14-AC5C-44EF-BB2A-6639323CFA81}">
   <ds:schemaRefs>
     <ds:schemaRef ds:uri="http://schemas.openxmlformats.org/officeDocument/2006/bibliography"/>
   </ds:schemaRefs>

</xml_diff>

<commit_message>
ThuanPH Sửa màu sắc phần Đổi PIN cho thống nhất
</commit_message>
<xml_diff>
--- a/Documents/TLTKPM_Nhóm Trương Tiến Phúc.docx
+++ b/Documents/TLTKPM_Nhóm Trương Tiến Phúc.docx
@@ -16,7 +16,7 @@
           <w:noProof/>
           <w:sz w:val="24"/>
           <w:szCs w:val="24"/>
-          <w:lang w:eastAsia="en-US"/>
+          <w:lang w:val="vi-VN" w:eastAsia="vi-VN"/>
         </w:rPr>
         <w:drawing>
           <wp:inline distT="0" distB="0" distL="0" distR="0">
@@ -9124,7 +9124,7 @@
           <v:shape id="_x0000_i1025" type="#_x0000_t75" style="width:234pt;height:467.25pt" o:ole="">
             <v:imagedata r:id="rId10" o:title=""/>
           </v:shape>
-          <o:OLEObject Type="Embed" ProgID="Visio.Drawing.15" ShapeID="_x0000_i1025" DrawAspect="Content" ObjectID="_1489817359" r:id="rId11"/>
+          <o:OLEObject Type="Embed" ProgID="Visio.Drawing.15" ShapeID="_x0000_i1025" DrawAspect="Content" ObjectID="_1489817847" r:id="rId11"/>
         </w:object>
       </w:r>
     </w:p>
@@ -9194,7 +9194,7 @@
           <v:shape id="_x0000_i1026" type="#_x0000_t75" style="width:487.5pt;height:370.5pt" o:ole="">
             <v:imagedata r:id="rId12" o:title=""/>
           </v:shape>
-          <o:OLEObject Type="Embed" ProgID="Visio.Drawing.11" ShapeID="_x0000_i1026" DrawAspect="Content" ObjectID="_1489817360" r:id="rId13"/>
+          <o:OLEObject Type="Embed" ProgID="Visio.Drawing.11" ShapeID="_x0000_i1026" DrawAspect="Content" ObjectID="_1489817848" r:id="rId13"/>
         </w:object>
       </w:r>
     </w:p>
@@ -12273,7 +12273,7 @@
           <w:noProof/>
           <w:sz w:val="24"/>
           <w:szCs w:val="24"/>
-          <w:lang w:eastAsia="en-US"/>
+          <w:lang w:val="vi-VN" w:eastAsia="vi-VN"/>
         </w:rPr>
         <w:drawing>
           <wp:inline distT="0" distB="0" distL="0" distR="0" wp14:anchorId="230EDAE1" wp14:editId="0BEFA53C">
@@ -12358,7 +12358,7 @@
           <w:noProof/>
           <w:sz w:val="24"/>
           <w:szCs w:val="24"/>
-          <w:lang w:eastAsia="en-US"/>
+          <w:lang w:val="vi-VN" w:eastAsia="vi-VN"/>
         </w:rPr>
         <w:lastRenderedPageBreak/>
         <w:drawing>
@@ -13988,7 +13988,7 @@
           <v:shape id="_x0000_i1027" type="#_x0000_t75" style="width:468pt;height:433.5pt" o:ole="">
             <v:imagedata r:id="rId16" o:title=""/>
           </v:shape>
-          <o:OLEObject Type="Embed" ProgID="Visio.Drawing.11" ShapeID="_x0000_i1027" DrawAspect="Content" ObjectID="_1489817361" r:id="rId17"/>
+          <o:OLEObject Type="Embed" ProgID="Visio.Drawing.11" ShapeID="_x0000_i1027" DrawAspect="Content" ObjectID="_1489817849" r:id="rId17"/>
         </w:object>
       </w:r>
     </w:p>
@@ -14216,7 +14216,7 @@
           <v:shape id="_x0000_i1028" type="#_x0000_t75" style="width:456.75pt;height:315pt" o:ole="">
             <v:imagedata r:id="rId18" o:title=""/>
           </v:shape>
-          <o:OLEObject Type="Embed" ProgID="Visio.Drawing.15" ShapeID="_x0000_i1028" DrawAspect="Content" ObjectID="_1489817362" r:id="rId19"/>
+          <o:OLEObject Type="Embed" ProgID="Visio.Drawing.15" ShapeID="_x0000_i1028" DrawAspect="Content" ObjectID="_1489817850" r:id="rId19"/>
         </w:object>
       </w:r>
     </w:p>
@@ -14271,7 +14271,7 @@
           <v:shape id="_x0000_i1029" type="#_x0000_t75" style="width:480.75pt;height:312pt" o:ole="">
             <v:imagedata r:id="rId20" o:title=""/>
           </v:shape>
-          <o:OLEObject Type="Embed" ProgID="Visio.Drawing.15" ShapeID="_x0000_i1029" DrawAspect="Content" ObjectID="_1489817363" r:id="rId21"/>
+          <o:OLEObject Type="Embed" ProgID="Visio.Drawing.15" ShapeID="_x0000_i1029" DrawAspect="Content" ObjectID="_1489817851" r:id="rId21"/>
         </w:object>
       </w:r>
     </w:p>
@@ -14808,7 +14808,7 @@
           <w:noProof/>
           <w:sz w:val="24"/>
           <w:szCs w:val="24"/>
-          <w:lang w:eastAsia="en-US"/>
+          <w:lang w:val="vi-VN" w:eastAsia="vi-VN"/>
         </w:rPr>
         <w:lastRenderedPageBreak/>
         <w:drawing>
@@ -15430,7 +15430,7 @@
             <w:r>
               <w:rPr>
                 <w:noProof/>
-                <w:lang w:eastAsia="en-US"/>
+                <w:lang w:val="vi-VN" w:eastAsia="vi-VN"/>
               </w:rPr>
               <w:drawing>
                 <wp:inline distT="0" distB="0" distL="0" distR="0" wp14:anchorId="76C4DBE9" wp14:editId="79356337">
@@ -16487,7 +16487,7 @@
           <w:noProof/>
           <w:sz w:val="24"/>
           <w:szCs w:val="24"/>
-          <w:lang w:eastAsia="en-US"/>
+          <w:lang w:val="vi-VN" w:eastAsia="vi-VN"/>
         </w:rPr>
         <w:lastRenderedPageBreak/>
         <mc:AlternateContent>
@@ -16621,7 +16621,7 @@
           <v:shape id="_x0000_i1030" type="#_x0000_t75" style="width:468pt;height:455.25pt" o:ole="">
             <v:imagedata r:id="rId24" o:title=""/>
           </v:shape>
-          <o:OLEObject Type="Embed" ProgID="Visio.Drawing.11" ShapeID="_x0000_i1030" DrawAspect="Content" ObjectID="_1489817364" r:id="rId25"/>
+          <o:OLEObject Type="Embed" ProgID="Visio.Drawing.11" ShapeID="_x0000_i1030" DrawAspect="Content" ObjectID="_1489817852" r:id="rId25"/>
         </w:object>
       </w:r>
     </w:p>
@@ -16835,7 +16835,7 @@
           <v:shape id="_x0000_i1031" type="#_x0000_t75" style="width:486.75pt;height:285.75pt" o:ole="">
             <v:imagedata r:id="rId26" o:title=""/>
           </v:shape>
-          <o:OLEObject Type="Embed" ProgID="Visio.Drawing.11" ShapeID="_x0000_i1031" DrawAspect="Content" ObjectID="_1489817365" r:id="rId27"/>
+          <o:OLEObject Type="Embed" ProgID="Visio.Drawing.11" ShapeID="_x0000_i1031" DrawAspect="Content" ObjectID="_1489817853" r:id="rId27"/>
         </w:object>
       </w:r>
     </w:p>
@@ -16877,7 +16877,7 @@
           <v:shape id="_x0000_i1032" type="#_x0000_t75" style="width:480.75pt;height:310.5pt" o:ole="">
             <v:imagedata r:id="rId28" o:title=""/>
           </v:shape>
-          <o:OLEObject Type="Embed" ProgID="Visio.Drawing.15" ShapeID="_x0000_i1032" DrawAspect="Content" ObjectID="_1489817366" r:id="rId29"/>
+          <o:OLEObject Type="Embed" ProgID="Visio.Drawing.15" ShapeID="_x0000_i1032" DrawAspect="Content" ObjectID="_1489817854" r:id="rId29"/>
         </w:object>
       </w:r>
     </w:p>
@@ -17403,7 +17403,7 @@
           <w:noProof/>
           <w:sz w:val="24"/>
           <w:szCs w:val="24"/>
-          <w:lang w:eastAsia="en-US"/>
+          <w:lang w:val="vi-VN" w:eastAsia="vi-VN"/>
         </w:rPr>
         <w:lastRenderedPageBreak/>
         <w:drawing>
@@ -19029,7 +19029,7 @@
           <v:shape id="_x0000_i1033" type="#_x0000_t75" style="width:6in;height:399.75pt" o:ole="">
             <v:imagedata r:id="rId31" o:title=""/>
           </v:shape>
-          <o:OLEObject Type="Embed" ProgID="Visio.Drawing.11" ShapeID="_x0000_i1033" DrawAspect="Content" ObjectID="_1489817367" r:id="rId32"/>
+          <o:OLEObject Type="Embed" ProgID="Visio.Drawing.11" ShapeID="_x0000_i1033" DrawAspect="Content" ObjectID="_1489817855" r:id="rId32"/>
         </w:object>
       </w:r>
     </w:p>
@@ -19236,7 +19236,7 @@
           <w:sz w:val="24"/>
           <w:szCs w:val="24"/>
           <w:u w:val="single"/>
-          <w:lang w:eastAsia="en-US"/>
+          <w:lang w:val="vi-VN" w:eastAsia="vi-VN"/>
         </w:rPr>
         <w:drawing>
           <wp:inline distT="0" distB="0" distL="0" distR="0" wp14:anchorId="652158B9" wp14:editId="4B55AA11">
@@ -19325,7 +19325,7 @@
           <v:shape id="_x0000_i1034" type="#_x0000_t75" style="width:498.75pt;height:440.25pt" o:ole="">
             <v:imagedata r:id="rId34" o:title=""/>
           </v:shape>
-          <o:OLEObject Type="Embed" ProgID="Visio.Drawing.15" ShapeID="_x0000_i1034" DrawAspect="Content" ObjectID="_1489817368" r:id="rId35"/>
+          <o:OLEObject Type="Embed" ProgID="Visio.Drawing.15" ShapeID="_x0000_i1034" DrawAspect="Content" ObjectID="_1489817856" r:id="rId35"/>
         </w:object>
       </w:r>
     </w:p>
@@ -19956,7 +19956,7 @@
           <w:noProof/>
           <w:sz w:val="24"/>
           <w:szCs w:val="24"/>
-          <w:lang w:eastAsia="en-US"/>
+          <w:lang w:val="vi-VN" w:eastAsia="vi-VN"/>
         </w:rPr>
         <w:drawing>
           <wp:inline distT="0" distB="0" distL="0" distR="0" wp14:anchorId="306A277E" wp14:editId="7379D407">
@@ -21585,7 +21585,7 @@
           <w:noProof/>
           <w:sz w:val="24"/>
           <w:szCs w:val="24"/>
-          <w:lang w:eastAsia="en-US"/>
+          <w:lang w:val="vi-VN" w:eastAsia="vi-VN"/>
         </w:rPr>
         <w:lastRenderedPageBreak/>
         <w:drawing>
@@ -23170,7 +23170,7 @@
           <v:shape id="_x0000_i1035" type="#_x0000_t75" style="width:468pt;height:435pt" o:ole="">
             <v:imagedata r:id="rId38" o:title=""/>
           </v:shape>
-          <o:OLEObject Type="Embed" ProgID="Visio.Drawing.11" ShapeID="_x0000_i1035" DrawAspect="Content" ObjectID="_1489817369" r:id="rId39"/>
+          <o:OLEObject Type="Embed" ProgID="Visio.Drawing.11" ShapeID="_x0000_i1035" DrawAspect="Content" ObjectID="_1489817857" r:id="rId39"/>
         </w:object>
       </w:r>
     </w:p>
@@ -23471,7 +23471,7 @@
           <v:shape id="_x0000_i1036" type="#_x0000_t75" style="width:487.5pt;height:309.75pt" o:ole="">
             <v:imagedata r:id="rId40" o:title=""/>
           </v:shape>
-          <o:OLEObject Type="Embed" ProgID="Visio.Drawing.11" ShapeID="_x0000_i1036" DrawAspect="Content" ObjectID="_1489817370" r:id="rId41"/>
+          <o:OLEObject Type="Embed" ProgID="Visio.Drawing.11" ShapeID="_x0000_i1036" DrawAspect="Content" ObjectID="_1489817858" r:id="rId41"/>
         </w:object>
       </w:r>
     </w:p>
@@ -23509,14 +23509,12 @@
       </w:pPr>
       <w:r>
         <w:object w:dxaOrig="15481" w:dyaOrig="13410">
-          <v:shape id="_x0000_i1045" type="#_x0000_t75" style="width:498.75pt;height:6in" o:ole="">
+          <v:shape id="_x0000_i1037" type="#_x0000_t75" style="width:498.75pt;height:6in" o:ole="">
             <v:imagedata r:id="rId42" o:title=""/>
           </v:shape>
-          <o:OLEObject Type="Embed" ProgID="Visio.Drawing.15" ShapeID="_x0000_i1045" DrawAspect="Content" ObjectID="_1489817371" r:id="rId43"/>
+          <o:OLEObject Type="Embed" ProgID="Visio.Drawing.15" ShapeID="_x0000_i1037" DrawAspect="Content" ObjectID="_1489817859" r:id="rId43"/>
         </w:object>
       </w:r>
-      <w:bookmarkStart w:id="25" w:name="_GoBack"/>
-      <w:bookmarkEnd w:id="25"/>
     </w:p>
     <w:p>
       <w:pPr>
@@ -24032,7 +24030,7 @@
           <w:noProof/>
           <w:sz w:val="24"/>
           <w:szCs w:val="24"/>
-          <w:lang w:eastAsia="en-US"/>
+          <w:lang w:val="vi-VN" w:eastAsia="vi-VN"/>
         </w:rPr>
         <w:drawing>
           <wp:inline distT="0" distB="0" distL="0" distR="0" wp14:anchorId="11387220" wp14:editId="3D7EF025">
@@ -25622,7 +25620,7 @@
           <w:noProof/>
           <w:sz w:val="24"/>
           <w:szCs w:val="24"/>
-          <w:lang w:eastAsia="en-US"/>
+          <w:lang w:val="vi-VN" w:eastAsia="vi-VN"/>
         </w:rPr>
         <w:lastRenderedPageBreak/>
         <w:drawing>
@@ -27256,10 +27254,10 @@
           <w:rFonts w:ascii="Times New Roman" w:hAnsi="Times New Roman" w:cs="Times New Roman"/>
         </w:rPr>
         <w:object w:dxaOrig="9691" w:dyaOrig="8835">
-          <v:shape id="_x0000_i1037" type="#_x0000_t75" style="width:483.75pt;height:442.5pt" o:ole="">
+          <v:shape id="_x0000_i1038" type="#_x0000_t75" style="width:483.75pt;height:442.5pt" o:ole="">
             <v:imagedata r:id="rId46" o:title=""/>
           </v:shape>
-          <o:OLEObject Type="Embed" ProgID="Visio.Drawing.11" ShapeID="_x0000_i1037" DrawAspect="Content" ObjectID="_1489817372" r:id="rId47"/>
+          <o:OLEObject Type="Embed" ProgID="Visio.Drawing.11" ShapeID="_x0000_i1038" DrawAspect="Content" ObjectID="_1489817860" r:id="rId47"/>
         </w:object>
       </w:r>
     </w:p>
@@ -27394,10 +27392,10 @@
       </w:pPr>
       <w:r>
         <w:object w:dxaOrig="10188" w:dyaOrig="5994">
-          <v:shape id="_x0000_i1038" type="#_x0000_t75" style="width:487.5pt;height:286.5pt" o:ole="">
+          <v:shape id="_x0000_i1039" type="#_x0000_t75" style="width:487.5pt;height:286.5pt" o:ole="">
             <v:imagedata r:id="rId48" o:title=""/>
           </v:shape>
-          <o:OLEObject Type="Embed" ProgID="Visio.Drawing.11" ShapeID="_x0000_i1038" DrawAspect="Content" ObjectID="_1489817373" r:id="rId49"/>
+          <o:OLEObject Type="Embed" ProgID="Visio.Drawing.11" ShapeID="_x0000_i1039" DrawAspect="Content" ObjectID="_1489817861" r:id="rId49"/>
         </w:object>
       </w:r>
     </w:p>
@@ -27463,10 +27461,10 @@
       </w:pPr>
       <w:r>
         <w:object w:dxaOrig="11430" w:dyaOrig="8880">
-          <v:shape id="_x0000_i1039" type="#_x0000_t75" style="width:487.5pt;height:378pt" o:ole="">
+          <v:shape id="_x0000_i1040" type="#_x0000_t75" style="width:487.5pt;height:378pt" o:ole="">
             <v:imagedata r:id="rId50" o:title=""/>
           </v:shape>
-          <o:OLEObject Type="Embed" ProgID="Visio.Drawing.11" ShapeID="_x0000_i1039" DrawAspect="Content" ObjectID="_1489817374" r:id="rId51"/>
+          <o:OLEObject Type="Embed" ProgID="Visio.Drawing.11" ShapeID="_x0000_i1040" DrawAspect="Content" ObjectID="_1489817862" r:id="rId51"/>
         </w:object>
       </w:r>
     </w:p>
@@ -27993,7 +27991,7 @@
           <w:noProof/>
           <w:sz w:val="24"/>
           <w:szCs w:val="24"/>
-          <w:lang w:eastAsia="en-US"/>
+          <w:lang w:val="vi-VN" w:eastAsia="vi-VN"/>
         </w:rPr>
         <w:drawing>
           <wp:inline distT="0" distB="0" distL="0" distR="0" wp14:anchorId="3E378C2B" wp14:editId="7409279B">
@@ -29515,7 +29513,7 @@
           <w:noProof/>
           <w:sz w:val="24"/>
           <w:szCs w:val="24"/>
-          <w:lang w:eastAsia="en-US"/>
+          <w:lang w:val="vi-VN" w:eastAsia="vi-VN"/>
         </w:rPr>
         <w:lastRenderedPageBreak/>
         <w:drawing>
@@ -31093,7 +31091,7 @@
           <w:noProof/>
           <w:sz w:val="24"/>
           <w:szCs w:val="24"/>
-          <w:lang w:eastAsia="en-US"/>
+          <w:lang w:val="vi-VN" w:eastAsia="vi-VN"/>
         </w:rPr>
         <w:drawing>
           <wp:inline distT="0" distB="0" distL="0" distR="0" wp14:anchorId="5609D14F" wp14:editId="51AFAEC5">
@@ -32671,7 +32669,7 @@
           <w:sz w:val="24"/>
           <w:szCs w:val="24"/>
           <w:u w:val="single"/>
-          <w:lang w:eastAsia="en-US"/>
+          <w:lang w:val="vi-VN" w:eastAsia="vi-VN"/>
         </w:rPr>
         <w:lastRenderedPageBreak/>
         <w:drawing>
@@ -33040,10 +33038,10 @@
       </w:pPr>
       <w:r>
         <w:object w:dxaOrig="9958" w:dyaOrig="10014">
-          <v:shape id="_x0000_i1040" type="#_x0000_t75" style="width:488.25pt;height:489.75pt" o:ole="">
+          <v:shape id="_x0000_i1041" type="#_x0000_t75" style="width:488.25pt;height:489.75pt" o:ole="">
             <v:imagedata r:id="rId56" o:title=""/>
           </v:shape>
-          <o:OLEObject Type="Embed" ProgID="Visio.Drawing.11" ShapeID="_x0000_i1040" DrawAspect="Content" ObjectID="_1489817375" r:id="rId57"/>
+          <o:OLEObject Type="Embed" ProgID="Visio.Drawing.11" ShapeID="_x0000_i1041" DrawAspect="Content" ObjectID="_1489817863" r:id="rId57"/>
         </w:object>
       </w:r>
     </w:p>
@@ -33124,10 +33122,10 @@
       </w:pPr>
       <w:r>
         <w:object w:dxaOrig="14100" w:dyaOrig="8641">
-          <v:shape id="_x0000_i1041" type="#_x0000_t75" style="width:498.75pt;height:305.25pt" o:ole="">
+          <v:shape id="_x0000_i1042" type="#_x0000_t75" style="width:498.75pt;height:305.25pt" o:ole="">
             <v:imagedata r:id="rId58" o:title=""/>
           </v:shape>
-          <o:OLEObject Type="Embed" ProgID="Visio.Drawing.15" ShapeID="_x0000_i1041" DrawAspect="Content" ObjectID="_1489817376" r:id="rId59"/>
+          <o:OLEObject Type="Embed" ProgID="Visio.Drawing.15" ShapeID="_x0000_i1042" DrawAspect="Content" ObjectID="_1489817864" r:id="rId59"/>
         </w:object>
       </w:r>
     </w:p>
@@ -33216,8 +33214,8 @@
                 <w:lang w:eastAsia="en-US"/>
               </w:rPr>
             </w:pPr>
-            <w:bookmarkStart w:id="26" w:name="OLE_LINK1"/>
-            <w:bookmarkStart w:id="27" w:name="OLE_LINK2"/>
+            <w:bookmarkStart w:id="25" w:name="OLE_LINK1"/>
+            <w:bookmarkStart w:id="26" w:name="OLE_LINK2"/>
             <w:r>
               <w:rPr>
                 <w:rFonts w:eastAsia="Times New Roman"/>
@@ -33598,8 +33596,8 @@
           </w:p>
         </w:tc>
       </w:tr>
+      <w:bookmarkEnd w:id="25"/>
       <w:bookmarkEnd w:id="26"/>
-      <w:bookmarkEnd w:id="27"/>
     </w:tbl>
     <w:p>
       <w:pPr>
@@ -33654,7 +33652,7 @@
           <w:noProof/>
           <w:sz w:val="24"/>
           <w:szCs w:val="24"/>
-          <w:lang w:eastAsia="en-US"/>
+          <w:lang w:val="vi-VN" w:eastAsia="vi-VN"/>
         </w:rPr>
         <w:drawing>
           <wp:inline distT="0" distB="0" distL="0" distR="0" wp14:anchorId="68FD2DEE" wp14:editId="53D7F161">
@@ -35226,14 +35224,14 @@
           <w:sz w:val="24"/>
           <w:szCs w:val="24"/>
           <w:u w:val="single"/>
-          <w:lang w:eastAsia="en-US"/>
+          <w:lang w:val="vi-VN" w:eastAsia="vi-VN"/>
         </w:rPr>
         <w:lastRenderedPageBreak/>
         <w:drawing>
-          <wp:inline distT="0" distB="0" distL="0" distR="0" wp14:anchorId="1E5401FD" wp14:editId="17DD0208">
-            <wp:extent cx="6331585" cy="7915275"/>
-            <wp:effectExtent l="0" t="0" r="0" b="9525"/>
-            <wp:docPr id="4" name="Picture 4" descr="C:\Users\VS9 Win 8.1\Desktop\Activities Flower2.jpg"/>
+          <wp:inline distT="0" distB="0" distL="0" distR="0">
+            <wp:extent cx="6334125" cy="8029462"/>
+            <wp:effectExtent l="0" t="0" r="0" b="0"/>
+            <wp:docPr id="13" name="Picture 13" descr="G:\Activities Flower2.jpg"/>
             <wp:cNvGraphicFramePr>
               <a:graphicFrameLocks xmlns:a="http://schemas.openxmlformats.org/drawingml/2006/main" noChangeAspect="1"/>
             </wp:cNvGraphicFramePr>
@@ -35241,7 +35239,7 @@
               <a:graphicData uri="http://schemas.openxmlformats.org/drawingml/2006/picture">
                 <pic:pic xmlns:pic="http://schemas.openxmlformats.org/drawingml/2006/picture">
                   <pic:nvPicPr>
-                    <pic:cNvPr id="0" name="Picture 17" descr="C:\Users\VS9 Win 8.1\Desktop\Activities Flower2.jpg"/>
+                    <pic:cNvPr id="0" name="Picture 24" descr="G:\Activities Flower2.jpg"/>
                     <pic:cNvPicPr>
                       <a:picLocks noChangeAspect="1" noChangeArrowheads="1"/>
                     </pic:cNvPicPr>
@@ -35262,7 +35260,7 @@
                   <pic:spPr bwMode="auto">
                     <a:xfrm>
                       <a:off x="0" y="0"/>
-                      <a:ext cx="6336399" cy="7921293"/>
+                      <a:ext cx="6332220" cy="8027047"/>
                     </a:xfrm>
                     <a:prstGeom prst="rect">
                       <a:avLst/>
@@ -35278,6 +35276,8 @@
           </wp:inline>
         </w:drawing>
       </w:r>
+      <w:bookmarkStart w:id="27" w:name="_GoBack"/>
+      <w:bookmarkEnd w:id="27"/>
     </w:p>
     <w:p>
       <w:pPr>
@@ -35526,7 +35526,7 @@
           <w:sz w:val="24"/>
           <w:szCs w:val="24"/>
           <w:u w:val="single"/>
-          <w:lang w:eastAsia="en-US"/>
+          <w:lang w:val="vi-VN" w:eastAsia="vi-VN"/>
         </w:rPr>
         <w:lastRenderedPageBreak/>
         <w:drawing>
@@ -35685,14 +35685,14 @@
           <w:sz w:val="24"/>
           <w:szCs w:val="24"/>
           <w:u w:val="single"/>
-          <w:lang w:eastAsia="en-US"/>
+          <w:lang w:val="vi-VN" w:eastAsia="vi-VN"/>
         </w:rPr>
         <w:lastRenderedPageBreak/>
         <w:drawing>
-          <wp:inline distT="0" distB="0" distL="0" distR="0" wp14:anchorId="451C6C37" wp14:editId="6E705E28">
-            <wp:extent cx="6332220" cy="6362065"/>
+          <wp:inline distT="0" distB="0" distL="0" distR="0">
+            <wp:extent cx="6332220" cy="6362174"/>
             <wp:effectExtent l="0" t="0" r="0" b="635"/>
-            <wp:docPr id="9" name="Picture 9" descr="C:\Users\ThuanPH\Desktop\Sequense diagram1.jpg"/>
+            <wp:docPr id="11" name="Picture 11" descr="C:\Users\ThuanPH\Desktop\Sequense diagram1.jpg"/>
             <wp:cNvGraphicFramePr>
               <a:graphicFrameLocks xmlns:a="http://schemas.openxmlformats.org/drawingml/2006/main" noChangeAspect="1"/>
             </wp:cNvGraphicFramePr>
@@ -35700,7 +35700,7 @@
               <a:graphicData uri="http://schemas.openxmlformats.org/drawingml/2006/picture">
                 <pic:pic xmlns:pic="http://schemas.openxmlformats.org/drawingml/2006/picture">
                   <pic:nvPicPr>
-                    <pic:cNvPr id="0" name="Picture 21" descr="C:\Users\ThuanPH\Desktop\Sequense diagram1.jpg"/>
+                    <pic:cNvPr id="0" name="Picture 23" descr="C:\Users\ThuanPH\Desktop\Sequense diagram1.jpg"/>
                     <pic:cNvPicPr>
                       <a:picLocks noChangeAspect="1" noChangeArrowheads="1"/>
                     </pic:cNvPicPr>
@@ -35721,7 +35721,7 @@
                   <pic:spPr bwMode="auto">
                     <a:xfrm>
                       <a:off x="0" y="0"/>
-                      <a:ext cx="6332220" cy="6362065"/>
+                      <a:ext cx="6332220" cy="6362174"/>
                     </a:xfrm>
                     <a:prstGeom prst="rect">
                       <a:avLst/>
@@ -36307,10 +36307,10 @@
       </w:pPr>
       <w:r>
         <w:object w:dxaOrig="10515" w:dyaOrig="6541">
-          <v:shape id="_x0000_i1042" type="#_x0000_t75" style="width:447pt;height:279pt" o:ole="">
+          <v:shape id="_x0000_i1043" type="#_x0000_t75" style="width:447pt;height:279pt" o:ole="">
             <v:imagedata r:id="rId64" o:title=""/>
           </v:shape>
-          <o:OLEObject Type="Embed" ProgID="Visio.Drawing.15" ShapeID="_x0000_i1042" DrawAspect="Content" ObjectID="_1489817377" r:id="rId65"/>
+          <o:OLEObject Type="Embed" ProgID="Visio.Drawing.15" ShapeID="_x0000_i1043" DrawAspect="Content" ObjectID="_1489817865" r:id="rId65"/>
         </w:object>
       </w:r>
     </w:p>
@@ -36404,10 +36404,10 @@
       </w:pPr>
       <w:r>
         <w:object w:dxaOrig="11102" w:dyaOrig="5394">
-          <v:shape id="_x0000_i1043" type="#_x0000_t75" style="width:486pt;height:237pt" o:ole="">
+          <v:shape id="_x0000_i1044" type="#_x0000_t75" style="width:486pt;height:237pt" o:ole="">
             <v:imagedata r:id="rId66" o:title=""/>
           </v:shape>
-          <o:OLEObject Type="Embed" ProgID="Visio.Drawing.11" ShapeID="_x0000_i1043" DrawAspect="Content" ObjectID="_1489817378" r:id="rId67"/>
+          <o:OLEObject Type="Embed" ProgID="Visio.Drawing.11" ShapeID="_x0000_i1044" DrawAspect="Content" ObjectID="_1489817866" r:id="rId67"/>
         </w:object>
       </w:r>
     </w:p>
@@ -36445,10 +36445,10 @@
       </w:pPr>
       <w:r>
         <w:object w:dxaOrig="8761" w:dyaOrig="6286">
-          <v:shape id="_x0000_i1044" type="#_x0000_t75" style="width:438pt;height:314.25pt" o:ole="">
+          <v:shape id="_x0000_i1045" type="#_x0000_t75" style="width:438pt;height:314.25pt" o:ole="">
             <v:imagedata r:id="rId68" o:title=""/>
           </v:shape>
-          <o:OLEObject Type="Embed" ProgID="Visio.Drawing.15" ShapeID="_x0000_i1044" DrawAspect="Content" ObjectID="_1489817379" r:id="rId69"/>
+          <o:OLEObject Type="Embed" ProgID="Visio.Drawing.15" ShapeID="_x0000_i1045" DrawAspect="Content" ObjectID="_1489817867" r:id="rId69"/>
         </w:object>
       </w:r>
     </w:p>
@@ -36597,7 +36597,7 @@
         <w:rFonts w:ascii="Cambria" w:hAnsi="Cambria"/>
         <w:noProof/>
       </w:rPr>
-      <w:t>38</w:t>
+      <w:t>61</w:t>
     </w:r>
     <w:r>
       <w:fldChar w:fldCharType="end"/>
@@ -42495,7 +42495,7 @@
   <a:extraClrSchemeLst/>
   <a:extLst>
     <a:ext uri="{05A4C25C-085E-4340-85A3-A5531E510DB2}">
-      <thm15:themeFamily xmlns="" xmlns:thm15="http://schemas.microsoft.com/office/thememl/2012/main" name="Office Theme" id="{62F939B6-93AF-4DB8-9C6B-D6C7DFDC589F}" vid="{4A3C46E8-61CC-4603-A589-7422A47A8E4A}"/>
+      <thm15:themeFamily xmlns:thm15="http://schemas.microsoft.com/office/thememl/2012/main" xmlns="" name="Office Theme" id="{62F939B6-93AF-4DB8-9C6B-D6C7DFDC589F}" vid="{4A3C46E8-61CC-4603-A589-7422A47A8E4A}"/>
     </a:ext>
   </a:extLst>
 </a:theme>
@@ -42506,7 +42506,7 @@
 </file>
 
 <file path=customXml/itemProps1.xml><?xml version="1.0" encoding="utf-8"?>
-<ds:datastoreItem xmlns:ds="http://schemas.openxmlformats.org/officeDocument/2006/customXml" ds:itemID="{B74473C7-2AB6-4F4A-AA8C-64FD2572921A}">
+<ds:datastoreItem xmlns:ds="http://schemas.openxmlformats.org/officeDocument/2006/customXml" ds:itemID="{452BAA31-E77C-45DB-B1D8-42087E93C992}">
   <ds:schemaRefs>
     <ds:schemaRef ds:uri="http://schemas.openxmlformats.org/officeDocument/2006/bibliography"/>
   </ds:schemaRefs>

</xml_diff>

<commit_message>
Đat HV: 06/04/2015 cập nhật lại lược đồ tuần tự chức nang kiểm tra số dư
</commit_message>
<xml_diff>
--- a/Documents/TLTKPM_Nhóm Trương Tiến Phúc.docx
+++ b/Documents/TLTKPM_Nhóm Trương Tiến Phúc.docx
@@ -1,6 +1,6 @@
 
 <file path=word/document.xml><?xml version="1.0" encoding="utf-8"?>
-<w:document xmlns:wpc="http://schemas.microsoft.com/office/word/2010/wordprocessingCanvas" xmlns:mc="http://schemas.openxmlformats.org/markup-compatibility/2006" xmlns:o="urn:schemas-microsoft-com:office:office" xmlns:r="http://schemas.openxmlformats.org/officeDocument/2006/relationships" xmlns:m="http://schemas.openxmlformats.org/officeDocument/2006/math" xmlns:v="urn:schemas-microsoft-com:vml" xmlns:wp14="http://schemas.microsoft.com/office/word/2010/wordprocessingDrawing" xmlns:wp="http://schemas.openxmlformats.org/drawingml/2006/wordprocessingDrawing" xmlns:w10="urn:schemas-microsoft-com:office:word" xmlns:w="http://schemas.openxmlformats.org/wordprocessingml/2006/main" xmlns:w14="http://schemas.microsoft.com/office/word/2010/wordml" xmlns:wpg="http://schemas.microsoft.com/office/word/2010/wordprocessingGroup" xmlns:wpi="http://schemas.microsoft.com/office/word/2010/wordprocessingInk" xmlns:wne="http://schemas.microsoft.com/office/word/2006/wordml" xmlns:wps="http://schemas.microsoft.com/office/word/2010/wordprocessingShape" mc:Ignorable="w14 wp14">
+<w:document xmlns:wpc="http://schemas.microsoft.com/office/word/2010/wordprocessingCanvas" xmlns:mc="http://schemas.openxmlformats.org/markup-compatibility/2006" xmlns:o="urn:schemas-microsoft-com:office:office" xmlns:r="http://schemas.openxmlformats.org/officeDocument/2006/relationships" xmlns:m="http://schemas.openxmlformats.org/officeDocument/2006/math" xmlns:v="urn:schemas-microsoft-com:vml" xmlns:wp14="http://schemas.microsoft.com/office/word/2010/wordprocessingDrawing" xmlns:wp="http://schemas.openxmlformats.org/drawingml/2006/wordprocessingDrawing" xmlns:w10="urn:schemas-microsoft-com:office:word" xmlns:w="http://schemas.openxmlformats.org/wordprocessingml/2006/main" xmlns:w14="http://schemas.microsoft.com/office/word/2010/wordml" xmlns:w15="http://schemas.microsoft.com/office/word/2012/wordml" xmlns:wpg="http://schemas.microsoft.com/office/word/2010/wordprocessingGroup" xmlns:wpi="http://schemas.microsoft.com/office/word/2010/wordprocessingInk" xmlns:wne="http://schemas.microsoft.com/office/word/2006/wordml" xmlns:wps="http://schemas.microsoft.com/office/word/2010/wordprocessingShape" mc:Ignorable="w14 w15 wp14">
   <w:body>
     <w:p>
       <w:pPr>
@@ -16,7 +16,7 @@
           <w:noProof/>
           <w:sz w:val="24"/>
           <w:szCs w:val="24"/>
-          <w:lang w:val="vi-VN" w:eastAsia="vi-VN"/>
+          <w:lang w:eastAsia="en-US"/>
         </w:rPr>
         <w:drawing>
           <wp:inline distT="0" distB="0" distL="0" distR="0">
@@ -36,7 +36,7 @@
                     </pic:cNvPicPr>
                   </pic:nvPicPr>
                   <pic:blipFill>
-                    <a:blip r:embed="rId9">
+                    <a:blip r:embed="rId8">
                       <a:extLst>
                         <a:ext uri="{28A0092B-C50C-407E-A947-70E740481C1C}">
                           <a14:useLocalDpi xmlns:a14="http://schemas.microsoft.com/office/drawing/2010/main" val="0"/>
@@ -2891,11 +2891,17 @@
               <w:ind w:firstLine="0"/>
               <w:jc w:val="center"/>
               <w:rPr>
-                <w:b/>
-                <w:sz w:val="24"/>
-                <w:szCs w:val="24"/>
-              </w:rPr>
-            </w:pPr>
+                <w:sz w:val="24"/>
+                <w:szCs w:val="24"/>
+              </w:rPr>
+            </w:pPr>
+            <w:r>
+              <w:rPr>
+                <w:sz w:val="24"/>
+                <w:szCs w:val="24"/>
+              </w:rPr>
+              <w:t>06/04/2015</w:t>
+            </w:r>
           </w:p>
         </w:tc>
         <w:tc>
@@ -2908,11 +2914,17 @@
               <w:ind w:firstLine="0"/>
               <w:jc w:val="left"/>
               <w:rPr>
-                <w:b/>
-                <w:sz w:val="24"/>
-                <w:szCs w:val="24"/>
-              </w:rPr>
-            </w:pPr>
+                <w:sz w:val="24"/>
+                <w:szCs w:val="24"/>
+              </w:rPr>
+            </w:pPr>
+            <w:r>
+              <w:rPr>
+                <w:sz w:val="24"/>
+                <w:szCs w:val="24"/>
+              </w:rPr>
+              <w:t>Đạt HV</w:t>
+            </w:r>
           </w:p>
         </w:tc>
         <w:tc>
@@ -2930,6 +2942,35 @@
                 <w:szCs w:val="24"/>
               </w:rPr>
             </w:pPr>
+            <w:r>
+              <w:rPr>
+                <w:sz w:val="24"/>
+                <w:szCs w:val="24"/>
+              </w:rPr>
+              <w:t xml:space="preserve">Sửa lược đồ </w:t>
+            </w:r>
+            <w:r>
+              <w:rPr>
+                <w:sz w:val="24"/>
+                <w:szCs w:val="24"/>
+              </w:rPr>
+              <w:lastRenderedPageBreak/>
+              <w:t>tuần tự</w:t>
+            </w:r>
+            <w:r>
+              <w:rPr>
+                <w:sz w:val="24"/>
+                <w:szCs w:val="24"/>
+              </w:rPr>
+              <w:t xml:space="preserve"> </w:t>
+            </w:r>
+            <w:r>
+              <w:rPr>
+                <w:sz w:val="24"/>
+                <w:szCs w:val="24"/>
+              </w:rPr>
+              <w:t>tuần tự</w:t>
+            </w:r>
           </w:p>
         </w:tc>
         <w:tc>
@@ -2964,6 +3005,30 @@
                 <w:szCs w:val="24"/>
               </w:rPr>
             </w:pPr>
+            <w:r>
+              <w:rPr>
+                <w:sz w:val="24"/>
+                <w:szCs w:val="24"/>
+              </w:rPr>
+              <w:t xml:space="preserve">Sửa lược đồ </w:t>
+            </w:r>
+            <w:r>
+              <w:rPr>
+                <w:sz w:val="24"/>
+                <w:szCs w:val="24"/>
+              </w:rPr>
+              <w:lastRenderedPageBreak/>
+              <w:t>tuần tự</w:t>
+            </w:r>
+            <w:r>
+              <w:rPr>
+                <w:sz w:val="24"/>
+                <w:szCs w:val="24"/>
+              </w:rPr>
+              <w:t>.. chức năng kiểm tra số dư</w:t>
+            </w:r>
+            <w:bookmarkStart w:id="0" w:name="_GoBack"/>
+            <w:bookmarkEnd w:id="0"/>
           </w:p>
         </w:tc>
         <w:tc>
@@ -6626,14 +6691,14 @@
         <w:lastRenderedPageBreak/>
         <w:fldChar w:fldCharType="end"/>
       </w:r>
-      <w:bookmarkStart w:id="0" w:name="_Toc322290205"/>
+      <w:bookmarkStart w:id="1" w:name="_Toc322290205"/>
       <w:r>
         <w:t>1. G</w:t>
       </w:r>
       <w:r>
         <w:t>IỚI THIỆU</w:t>
       </w:r>
-      <w:bookmarkEnd w:id="0"/>
+      <w:bookmarkEnd w:id="1"/>
     </w:p>
     <w:p>
       <w:pPr>
@@ -6647,7 +6712,7 @@
           <w:rFonts w:eastAsia="MS Mincho"/>
         </w:rPr>
       </w:pPr>
-      <w:bookmarkStart w:id="1" w:name="_Toc322290206"/>
+      <w:bookmarkStart w:id="2" w:name="_Toc322290206"/>
       <w:r>
         <w:t>1.1</w:t>
       </w:r>
@@ -6657,8 +6722,8 @@
       <w:r>
         <w:t>Mục đích tài liệu</w:t>
       </w:r>
-      <w:bookmarkStart w:id="2" w:name="_Toc322290207"/>
-      <w:bookmarkEnd w:id="1"/>
+      <w:bookmarkStart w:id="3" w:name="_Toc322290207"/>
+      <w:bookmarkEnd w:id="2"/>
       <w:r>
         <w:rPr>
           <w:rFonts w:eastAsia="MS Mincho"/>
@@ -6674,31 +6739,13 @@
           <w:szCs w:val="24"/>
         </w:rPr>
       </w:pPr>
-      <w:proofErr w:type="gramStart"/>
       <w:r>
         <w:rPr>
           <w:sz w:val="24"/>
           <w:szCs w:val="24"/>
         </w:rPr>
-        <w:t>Tài liệu này cung cấp cái nhìn chi tiết hơn về mặt kỹ thuật trong việc thực hiện các chức năng của một hệ thống máy rút tiền ATM, sử dụng một số loại sơ đồ kiến trúc khác nhau để từ đó mô tả một cách chi tiết cá thành phần khác nhau của hệ thống.</w:t>
+        <w:t>Tài liệu này cung cấp cái nhìn chi tiết hơn về mặt kỹ thuật trong việc thực hiện các chức năng của một hệ thống máy rút tiền ATM, sử dụng một số loại sơ đồ kiến trúc khác nhau để từ đó mô tả một cách chi tiết cá thành phần khác nhau của hệ thống. Tài liệu này cũng sẽ mô tả một cách chi tiết về cách xây dựng ứng dụng trên nền tảng .Net Framework với ngôn ngữ sử dụng là C#.</w:t>
       </w:r>
-      <w:proofErr w:type="gramEnd"/>
-      <w:r>
-        <w:rPr>
-          <w:sz w:val="24"/>
-          <w:szCs w:val="24"/>
-        </w:rPr>
-        <w:t xml:space="preserve"> </w:t>
-      </w:r>
-      <w:proofErr w:type="gramStart"/>
-      <w:r>
-        <w:rPr>
-          <w:sz w:val="24"/>
-          <w:szCs w:val="24"/>
-        </w:rPr>
-        <w:t>Tài liệu này cũng sẽ mô tả một cách chi tiết về cách xây dựng ứng dụng trên nền tảng .Net Framework với ngôn ngữ sử dụng là C#.</w:t>
-      </w:r>
-      <w:proofErr w:type="gramEnd"/>
     </w:p>
     <w:p>
       <w:pPr>
@@ -6729,17 +6776,9 @@
         <w:t xml:space="preserve">1.2. </w:t>
       </w:r>
       <w:r>
-        <w:t xml:space="preserve">Phạm </w:t>
+        <w:t>Phạm vi tài liệu</w:t>
       </w:r>
-      <w:proofErr w:type="gramStart"/>
-      <w:r>
-        <w:t>vi</w:t>
-      </w:r>
-      <w:proofErr w:type="gramEnd"/>
-      <w:r>
-        <w:t xml:space="preserve"> tài liệu</w:t>
-      </w:r>
-      <w:bookmarkEnd w:id="2"/>
+      <w:bookmarkEnd w:id="3"/>
     </w:p>
     <w:p>
       <w:pPr>
@@ -6790,23 +6829,7 @@
           <w:sz w:val="24"/>
           <w:szCs w:val="24"/>
         </w:rPr>
-        <w:t xml:space="preserve"> </w:t>
-      </w:r>
-      <w:proofErr w:type="gramStart"/>
-      <w:r>
-        <w:rPr>
-          <w:sz w:val="24"/>
-          <w:szCs w:val="24"/>
-        </w:rPr>
-        <w:t>v</w:t>
-      </w:r>
-      <w:proofErr w:type="gramEnd"/>
-      <w:r>
-        <w:rPr>
-          <w:sz w:val="24"/>
-          <w:szCs w:val="24"/>
-        </w:rPr>
-        <w:t>…v…</w:t>
+        <w:t xml:space="preserve"> v…v…</w:t>
       </w:r>
     </w:p>
     <w:p>
@@ -6877,14 +6900,14 @@
         </w:numPr>
         <w:ind w:left="1224" w:hanging="504"/>
       </w:pPr>
-      <w:bookmarkStart w:id="3" w:name="_Toc322290208"/>
+      <w:bookmarkStart w:id="4" w:name="_Toc322290208"/>
       <w:r>
         <w:t xml:space="preserve">1.3. </w:t>
       </w:r>
       <w:r>
         <w:t>Thuật ngữ và các từ viết tắt</w:t>
       </w:r>
-      <w:bookmarkEnd w:id="3"/>
+      <w:bookmarkEnd w:id="4"/>
     </w:p>
     <w:tbl>
       <w:tblPr>
@@ -7537,14 +7560,14 @@
         </w:numPr>
         <w:ind w:left="1224" w:hanging="504"/>
       </w:pPr>
-      <w:bookmarkStart w:id="4" w:name="_Toc322290209"/>
+      <w:bookmarkStart w:id="5" w:name="_Toc322290209"/>
       <w:r>
         <w:t xml:space="preserve">1.4. </w:t>
       </w:r>
       <w:r>
         <w:t>Tài liệu tham khảo</w:t>
       </w:r>
-      <w:bookmarkEnd w:id="4"/>
+      <w:bookmarkEnd w:id="5"/>
     </w:p>
     <w:tbl>
       <w:tblPr>
@@ -7884,11 +7907,10 @@
         </w:numPr>
         <w:ind w:left="1224" w:hanging="504"/>
       </w:pPr>
-      <w:bookmarkStart w:id="5" w:name="_Toc322290210"/>
+      <w:bookmarkStart w:id="6" w:name="_Toc322290210"/>
       <w:r>
         <w:t>1.5</w:t>
       </w:r>
-      <w:proofErr w:type="gramStart"/>
       <w:r>
         <w:t>.</w:t>
       </w:r>
@@ -7896,13 +7918,9 @@
         <w:t xml:space="preserve">  </w:t>
       </w:r>
       <w:r>
-        <w:t>Mô</w:t>
+        <w:t>Mô tả tài liệu</w:t>
       </w:r>
-      <w:proofErr w:type="gramEnd"/>
-      <w:r>
-        <w:t xml:space="preserve"> tả tài liệu</w:t>
-      </w:r>
-      <w:bookmarkEnd w:id="5"/>
+      <w:bookmarkEnd w:id="6"/>
     </w:p>
     <w:p>
       <w:pPr>
@@ -8162,25 +8180,7 @@
           <w:bCs/>
           <w:color w:val="000000"/>
         </w:rPr>
-        <w:t xml:space="preserve">Phần 6 – Thiết kế giao diện người sử </w:t>
-      </w:r>
-      <w:proofErr w:type="gramStart"/>
-      <w:r>
-        <w:rPr>
-          <w:b/>
-          <w:bCs/>
-          <w:color w:val="000000"/>
-        </w:rPr>
-        <w:t>dụng :</w:t>
-      </w:r>
-      <w:proofErr w:type="gramEnd"/>
-      <w:r>
-        <w:rPr>
-          <w:b/>
-          <w:bCs/>
-          <w:color w:val="000000"/>
-        </w:rPr>
-        <w:t xml:space="preserve"> </w:t>
+        <w:t xml:space="preserve">Phần 6 – Thiết kế giao diện người sử dụng : </w:t>
       </w:r>
       <w:r>
         <w:rPr>
@@ -8198,12 +8198,12 @@
           <w:numId w:val="42"/>
         </w:numPr>
       </w:pPr>
-      <w:bookmarkStart w:id="6" w:name="_Toc322290211"/>
+      <w:bookmarkStart w:id="7" w:name="_Toc322290211"/>
       <w:r>
         <w:lastRenderedPageBreak/>
         <w:t>TỔNG QUAN VỀ PHẦN MỀM</w:t>
       </w:r>
-      <w:bookmarkEnd w:id="6"/>
+      <w:bookmarkEnd w:id="7"/>
     </w:p>
     <w:p>
       <w:pPr>
@@ -8227,10 +8227,10 @@
           <w:szCs w:val="28"/>
         </w:rPr>
       </w:pPr>
-      <w:bookmarkStart w:id="7" w:name="_Toc356850047"/>
-      <w:bookmarkStart w:id="8" w:name="_Toc414290187"/>
-      <w:bookmarkStart w:id="9" w:name="_Toc415901105"/>
-      <w:bookmarkStart w:id="10" w:name="_Toc322290212"/>
+      <w:bookmarkStart w:id="8" w:name="_Toc356850047"/>
+      <w:bookmarkStart w:id="9" w:name="_Toc414290187"/>
+      <w:bookmarkStart w:id="10" w:name="_Toc415901105"/>
+      <w:bookmarkStart w:id="11" w:name="_Toc322290212"/>
     </w:p>
     <w:p>
       <w:pPr>
@@ -8314,19 +8314,11 @@
         <w:t xml:space="preserve">2.1. </w:t>
       </w:r>
       <w:r>
-        <w:t xml:space="preserve">Yêu cầu </w:t>
+        <w:t>Yêu cầu chung của phần mềm</w:t>
       </w:r>
-      <w:proofErr w:type="gramStart"/>
-      <w:r>
-        <w:t>chung</w:t>
-      </w:r>
-      <w:proofErr w:type="gramEnd"/>
-      <w:r>
-        <w:t xml:space="preserve"> của phần mềm</w:t>
-      </w:r>
-      <w:bookmarkEnd w:id="7"/>
       <w:bookmarkEnd w:id="8"/>
       <w:bookmarkEnd w:id="9"/>
+      <w:bookmarkEnd w:id="10"/>
     </w:p>
     <w:p>
       <w:pPr>
@@ -8358,111 +8350,13 @@
           <w:szCs w:val="24"/>
         </w:rPr>
       </w:pPr>
-      <w:proofErr w:type="gramStart"/>
       <w:r>
         <w:rPr>
           <w:sz w:val="24"/>
           <w:szCs w:val="24"/>
         </w:rPr>
-        <w:t>Giới thiệu dịch vụ ATM để cung cấp cho khách hàng của mình.</w:t>
+        <w:t>Giới thiệu dịch vụ ATM để cung cấp cho khách hàng của mình. Khách hàng có thể nhận được thẻ ATM theo yêu cầu. Người sử dụng chỉ có thể xem số dư hoặc rút tiền sử dụng các thẻ. Thẻ được trao cho một tài khoản, nhưng một tài khoản có thể được truy cập bằng cách sử dụng thẻ khác nhau. Một thẻ có thể bị chặn tạm thời hoặc vĩnh viễn bởi Ngân hàng (ví dụ: Nếu nó bị mất hoặc nhập sai PIN quá 3 lần). Một PIN được kết hợp với mỗi thẻ để xác minh tính xác thực của người sử dụng. Có một Over Draft (OD) giới hạn kết hợp với mỗi tài khoản kiểm tra. Về mặt lý thuyết, một số tiền bất kỳ là bội của 50,000 VNĐ được rút ra từ một tài khoản, bất cứ lúc nào (miễn là nó là ít hơn so với hạn mức dư + OD và giả sử luôn đủ tiền còn lại trong máy), nhưng có một giới hạn rút tiền (trong một ngày) cho mỗi tài khoản tiết kiệm. Không có cơ sở OD cho một tài khoản tiết kiệm.</w:t>
       </w:r>
-      <w:proofErr w:type="gramEnd"/>
-      <w:r>
-        <w:rPr>
-          <w:sz w:val="24"/>
-          <w:szCs w:val="24"/>
-        </w:rPr>
-        <w:t xml:space="preserve"> Khách hàng có thể nhận được thẻ ATM </w:t>
-      </w:r>
-      <w:proofErr w:type="gramStart"/>
-      <w:r>
-        <w:rPr>
-          <w:sz w:val="24"/>
-          <w:szCs w:val="24"/>
-        </w:rPr>
-        <w:t>theo</w:t>
-      </w:r>
-      <w:proofErr w:type="gramEnd"/>
-      <w:r>
-        <w:rPr>
-          <w:sz w:val="24"/>
-          <w:szCs w:val="24"/>
-        </w:rPr>
-        <w:t xml:space="preserve"> yêu cầu. </w:t>
-      </w:r>
-      <w:proofErr w:type="gramStart"/>
-      <w:r>
-        <w:rPr>
-          <w:sz w:val="24"/>
-          <w:szCs w:val="24"/>
-        </w:rPr>
-        <w:t>Người sử dụng chỉ có thể xem số dư hoặc rút tiền sử dụng các thẻ.</w:t>
-      </w:r>
-      <w:proofErr w:type="gramEnd"/>
-      <w:r>
-        <w:rPr>
-          <w:sz w:val="24"/>
-          <w:szCs w:val="24"/>
-        </w:rPr>
-        <w:t xml:space="preserve"> </w:t>
-      </w:r>
-      <w:proofErr w:type="gramStart"/>
-      <w:r>
-        <w:rPr>
-          <w:sz w:val="24"/>
-          <w:szCs w:val="24"/>
-        </w:rPr>
-        <w:t>Thẻ được trao cho một tài khoản, nhưng một tài khoản có thể được truy cập bằng cách sử dụng thẻ khác nhau.</w:t>
-      </w:r>
-      <w:proofErr w:type="gramEnd"/>
-      <w:r>
-        <w:rPr>
-          <w:sz w:val="24"/>
-          <w:szCs w:val="24"/>
-        </w:rPr>
-        <w:t xml:space="preserve"> Một thẻ có thể bị chặn tạm thời hoặc vĩnh viễn bởi Ngân hàng (ví dụ: Nếu nó bị mất hoặc nhập sai PIN quá 3 lần). </w:t>
-      </w:r>
-      <w:proofErr w:type="gramStart"/>
-      <w:r>
-        <w:rPr>
-          <w:sz w:val="24"/>
-          <w:szCs w:val="24"/>
-        </w:rPr>
-        <w:t>Một PIN được kết hợp với mỗi thẻ để xác minh tính xác thực của người sử dụng.</w:t>
-      </w:r>
-      <w:proofErr w:type="gramEnd"/>
-      <w:r>
-        <w:rPr>
-          <w:sz w:val="24"/>
-          <w:szCs w:val="24"/>
-        </w:rPr>
-        <w:t xml:space="preserve"> </w:t>
-      </w:r>
-      <w:proofErr w:type="gramStart"/>
-      <w:r>
-        <w:rPr>
-          <w:sz w:val="24"/>
-          <w:szCs w:val="24"/>
-        </w:rPr>
-        <w:t>Có một Over Draft (OD) giới hạn kết hợp với mỗi tài khoản kiểm tra.</w:t>
-      </w:r>
-      <w:proofErr w:type="gramEnd"/>
-      <w:r>
-        <w:rPr>
-          <w:sz w:val="24"/>
-          <w:szCs w:val="24"/>
-        </w:rPr>
-        <w:t xml:space="preserve"> Về mặt lý thuyết, một số tiền bất kỳ là bội của 50,000 VNĐ được rút ra từ một tài khoản, bất cứ lúc nào (miễn là nó là ít hơn so với hạn mức dư + OD và giả sử luôn đủ tiền còn lại trong máy), nhưng có một giới hạn rút tiền (trong một ngày) cho mỗi tài khoản tiết kiệm. </w:t>
-      </w:r>
-      <w:proofErr w:type="gramStart"/>
-      <w:r>
-        <w:rPr>
-          <w:sz w:val="24"/>
-          <w:szCs w:val="24"/>
-        </w:rPr>
-        <w:t>Không có cơ sở OD cho một tài khoản tiết kiệm.</w:t>
-      </w:r>
-      <w:proofErr w:type="gramEnd"/>
     </w:p>
     <w:p>
       <w:pPr>
@@ -8671,7 +8565,6 @@
           <w:szCs w:val="24"/>
         </w:rPr>
       </w:pPr>
-      <w:proofErr w:type="gramStart"/>
       <w:r>
         <w:rPr>
           <w:sz w:val="24"/>
@@ -8679,7 +8572,6 @@
         </w:rPr>
         <w:t>Ở đây, hai hoạt động đầu tiên sẽ được thực hiện bởi Ngân hàng và phần còn lại của người dùng.</w:t>
       </w:r>
-      <w:proofErr w:type="gramEnd"/>
     </w:p>
     <w:p>
       <w:pPr>
@@ -8781,9 +8673,9 @@
         </w:numPr>
         <w:ind w:firstLine="720"/>
       </w:pPr>
-      <w:bookmarkStart w:id="11" w:name="_Toc356850048"/>
-      <w:bookmarkStart w:id="12" w:name="_Toc414290188"/>
-      <w:bookmarkStart w:id="13" w:name="_Toc415901107"/>
+      <w:bookmarkStart w:id="12" w:name="_Toc356850048"/>
+      <w:bookmarkStart w:id="13" w:name="_Toc414290188"/>
+      <w:bookmarkStart w:id="14" w:name="_Toc415901107"/>
       <w:r>
         <w:lastRenderedPageBreak/>
         <w:t xml:space="preserve">2.2 </w:t>
@@ -8791,9 +8683,9 @@
       <w:r>
         <w:t>Mục tiêu của phần mềm</w:t>
       </w:r>
-      <w:bookmarkEnd w:id="11"/>
       <w:bookmarkEnd w:id="12"/>
       <w:bookmarkEnd w:id="13"/>
+      <w:bookmarkEnd w:id="14"/>
     </w:p>
     <w:p>
       <w:pPr>
@@ -8821,18 +8713,18 @@
         </w:numPr>
         <w:ind w:left="1224" w:hanging="504"/>
       </w:pPr>
-      <w:bookmarkStart w:id="14" w:name="_Toc356850049"/>
-      <w:bookmarkStart w:id="15" w:name="_Toc414290189"/>
-      <w:bookmarkStart w:id="16" w:name="_Toc415901108"/>
+      <w:bookmarkStart w:id="15" w:name="_Toc356850049"/>
+      <w:bookmarkStart w:id="16" w:name="_Toc414290189"/>
+      <w:bookmarkStart w:id="17" w:name="_Toc415901108"/>
       <w:r>
         <w:t xml:space="preserve">2.3. </w:t>
       </w:r>
       <w:r>
         <w:t>Đối tượng người dùng</w:t>
       </w:r>
-      <w:bookmarkEnd w:id="14"/>
       <w:bookmarkEnd w:id="15"/>
       <w:bookmarkEnd w:id="16"/>
+      <w:bookmarkEnd w:id="17"/>
     </w:p>
     <w:p>
       <w:pPr>
@@ -8898,7 +8790,7 @@
         <w:lastRenderedPageBreak/>
         <w:t>THIẾT KẾ KIẾN TRÚC PHẦN MỀM</w:t>
       </w:r>
-      <w:bookmarkEnd w:id="10"/>
+      <w:bookmarkEnd w:id="11"/>
     </w:p>
     <w:p>
       <w:pPr>
@@ -8922,7 +8814,7 @@
           <w:szCs w:val="28"/>
         </w:rPr>
       </w:pPr>
-      <w:bookmarkStart w:id="17" w:name="_Toc322290213"/>
+      <w:bookmarkStart w:id="18" w:name="_Toc322290213"/>
     </w:p>
     <w:p>
       <w:pPr>
@@ -9004,7 +8896,7 @@
       <w:r>
         <w:t>Mô hình kiến trúc</w:t>
       </w:r>
-      <w:bookmarkEnd w:id="17"/>
+      <w:bookmarkEnd w:id="18"/>
     </w:p>
     <w:p>
       <w:pPr>
@@ -9122,9 +9014,9 @@
             <o:lock v:ext="edit" aspectratio="t"/>
           </v:shapetype>
           <v:shape id="_x0000_i1025" type="#_x0000_t75" style="width:234pt;height:467.25pt" o:ole="">
-            <v:imagedata r:id="rId10" o:title=""/>
+            <v:imagedata r:id="rId9" o:title=""/>
           </v:shape>
-          <o:OLEObject Type="Embed" ProgID="Visio.Drawing.15" ShapeID="_x0000_i1025" DrawAspect="Content" ObjectID="_1489817847" r:id="rId11"/>
+          <o:OLEObject Type="Embed" ProgID="Visio.Drawing.15" ShapeID="_x0000_i1025" DrawAspect="Content" ObjectID="_1489820637" r:id="rId10"/>
         </w:object>
       </w:r>
     </w:p>
@@ -9192,9 +9084,9 @@
         </w:rPr>
         <w:object w:dxaOrig="11971" w:dyaOrig="9065">
           <v:shape id="_x0000_i1026" type="#_x0000_t75" style="width:487.5pt;height:370.5pt" o:ole="">
-            <v:imagedata r:id="rId12" o:title=""/>
+            <v:imagedata r:id="rId11" o:title=""/>
           </v:shape>
-          <o:OLEObject Type="Embed" ProgID="Visio.Drawing.11" ShapeID="_x0000_i1026" DrawAspect="Content" ObjectID="_1489817848" r:id="rId13"/>
+          <o:OLEObject Type="Embed" ProgID="Visio.Drawing.11" ShapeID="_x0000_i1026" DrawAspect="Content" ObjectID="_1489820638" r:id="rId12"/>
         </w:object>
       </w:r>
     </w:p>
@@ -9896,11 +9788,11 @@
           <w:numId w:val="7"/>
         </w:numPr>
       </w:pPr>
-      <w:bookmarkStart w:id="18" w:name="_Toc322290214"/>
+      <w:bookmarkStart w:id="19" w:name="_Toc322290214"/>
       <w:r>
         <w:t>Mô tả kiến trúc</w:t>
       </w:r>
-      <w:bookmarkEnd w:id="18"/>
+      <w:bookmarkEnd w:id="19"/>
     </w:p>
     <w:p>
       <w:pPr>
@@ -10015,7 +9907,6 @@
           <w:szCs w:val="24"/>
         </w:rPr>
       </w:pPr>
-      <w:proofErr w:type="gramStart"/>
       <w:r>
         <w:rPr>
           <w:sz w:val="24"/>
@@ -10028,17 +9919,8 @@
           <w:sz w:val="24"/>
           <w:szCs w:val="24"/>
         </w:rPr>
-        <w:t xml:space="preserve"> này điều khiển màn hình hiển thị cho người dùng cuối.</w:t>
+        <w:t xml:space="preserve"> này điều khiển màn hình hiển thị cho người dùng cuối. </w:t>
       </w:r>
-      <w:proofErr w:type="gramEnd"/>
-      <w:r>
-        <w:rPr>
-          <w:sz w:val="24"/>
-          <w:szCs w:val="24"/>
-        </w:rPr>
-        <w:t xml:space="preserve"> </w:t>
-      </w:r>
-      <w:proofErr w:type="gramStart"/>
       <w:r>
         <w:rPr>
           <w:sz w:val="24"/>
@@ -10065,15 +9947,7 @@
           <w:sz w:val="24"/>
           <w:szCs w:val="24"/>
         </w:rPr>
-        <w:t>.</w:t>
-      </w:r>
-      <w:proofErr w:type="gramEnd"/>
-      <w:r>
-        <w:rPr>
-          <w:sz w:val="24"/>
-          <w:szCs w:val="24"/>
-        </w:rPr>
-        <w:t xml:space="preserve"> Phần này có trách nhiệm:</w:t>
+        <w:t>. Phần này có trách nhiệm:</w:t>
       </w:r>
     </w:p>
     <w:p>
@@ -10317,31 +10191,13 @@
           <w:szCs w:val="24"/>
         </w:rPr>
       </w:pPr>
-      <w:proofErr w:type="gramStart"/>
       <w:r>
         <w:rPr>
           <w:sz w:val="24"/>
           <w:szCs w:val="24"/>
         </w:rPr>
-        <w:t>Tầng này quản lý việc truy xuất vào các dữ liệu tĩnh.</w:t>
+        <w:t>Tầng này quản lý việc truy xuất vào các dữ liệu tĩnh. Mục đích chính để truy cập dữ liệu tách biệt với các phần còn lại của ứng dụng là giúp việc thay đổi nguồn dữ liệu và chia sẻ Đối tượng chia sẻ dữ liệu (Data Access Object) giữa các ứng dụng một cách dễ dàng.</w:t>
       </w:r>
-      <w:proofErr w:type="gramEnd"/>
-      <w:r>
-        <w:rPr>
-          <w:sz w:val="24"/>
-          <w:szCs w:val="24"/>
-        </w:rPr>
-        <w:t xml:space="preserve"> </w:t>
-      </w:r>
-      <w:proofErr w:type="gramStart"/>
-      <w:r>
-        <w:rPr>
-          <w:sz w:val="24"/>
-          <w:szCs w:val="24"/>
-        </w:rPr>
-        <w:t>Mục đích chính để truy cập dữ liệu tách biệt với các phần còn lại của ứng dụng là giúp việc thay đổi nguồn dữ liệu và chia sẻ Đối tượng chia sẻ dữ liệu (Data Access Object) giữa các ứng dụng một cách dễ dàng.</w:t>
-      </w:r>
-      <w:proofErr w:type="gramEnd"/>
     </w:p>
     <w:p>
       <w:pPr>
@@ -10359,16 +10215,8 @@
           <w:szCs w:val="24"/>
         </w:rPr>
         <w:tab/>
-      </w:r>
-      <w:proofErr w:type="gramStart"/>
-      <w:r>
-        <w:rPr>
-          <w:sz w:val="24"/>
-          <w:szCs w:val="24"/>
-        </w:rPr>
         <w:t>Lớp này quản lý, đọc, viết, cập nhật và xóa dữ liệu được lưu trữ.</w:t>
       </w:r>
-      <w:proofErr w:type="gramEnd"/>
       <w:r>
         <w:rPr>
           <w:sz w:val="24"/>
@@ -10410,7 +10258,6 @@
           <w:szCs w:val="24"/>
         </w:rPr>
       </w:pPr>
-      <w:proofErr w:type="gramStart"/>
       <w:r>
         <w:rPr>
           <w:sz w:val="24"/>
@@ -10452,23 +10299,7 @@
           <w:sz w:val="24"/>
           <w:szCs w:val="24"/>
         </w:rPr>
-        <w:t>.</w:t>
-      </w:r>
-      <w:proofErr w:type="gramEnd"/>
-      <w:r>
-        <w:rPr>
-          <w:sz w:val="24"/>
-          <w:szCs w:val="24"/>
-        </w:rPr>
-        <w:t xml:space="preserve"> </w:t>
-      </w:r>
-      <w:proofErr w:type="gramStart"/>
-      <w:r>
-        <w:rPr>
-          <w:sz w:val="24"/>
-          <w:szCs w:val="24"/>
-        </w:rPr>
-        <w:t xml:space="preserve">Các lớp thực thể </w:t>
+        <w:t xml:space="preserve">. Các lớp thực thể </w:t>
       </w:r>
       <w:r>
         <w:rPr>
@@ -10482,15 +10313,7 @@
           <w:sz w:val="24"/>
           <w:szCs w:val="24"/>
         </w:rPr>
-        <w:t xml:space="preserve"> sẽ truy cập vào DAO để truy cập cơ sở dữ liệu.</w:t>
-      </w:r>
-      <w:proofErr w:type="gramEnd"/>
-      <w:r>
-        <w:rPr>
-          <w:sz w:val="24"/>
-          <w:szCs w:val="24"/>
-        </w:rPr>
-        <w:t xml:space="preserve"> Giao dịch phải được quản lý trong </w:t>
+        <w:t xml:space="preserve"> sẽ truy cập vào DAO để truy cập cơ sở dữ liệu. Giao dịch phải được quản lý trong </w:t>
       </w:r>
       <w:r>
         <w:rPr>
@@ -10670,7 +10493,6 @@
           <w:szCs w:val="24"/>
         </w:rPr>
       </w:pPr>
-      <w:proofErr w:type="gramStart"/>
       <w:r>
         <w:rPr>
           <w:sz w:val="24"/>
@@ -10678,7 +10500,6 @@
         </w:rPr>
         <w:t>Trong quá trình sử dụng hệ thống, trong trường hợp xảy ra bất kì ngoại lệ - hay lỗi nào thì hệ thống sẽ tự động chuyển về màn hình báo lỗi.</w:t>
       </w:r>
-      <w:proofErr w:type="gramEnd"/>
     </w:p>
     <w:p>
       <w:pPr>
@@ -11504,12 +11325,12 @@
       <w:pPr>
         <w:pStyle w:val="Heading1"/>
       </w:pPr>
-      <w:bookmarkStart w:id="19" w:name="_Toc322290215"/>
+      <w:bookmarkStart w:id="20" w:name="_Toc322290215"/>
       <w:r>
         <w:lastRenderedPageBreak/>
         <w:t>THIẾT KẾ DỮ LIỆU</w:t>
       </w:r>
-      <w:bookmarkEnd w:id="19"/>
+      <w:bookmarkEnd w:id="20"/>
       <w:r>
         <w:t xml:space="preserve"> (ThứLV)</w:t>
       </w:r>
@@ -11536,7 +11357,7 @@
           <w:szCs w:val="28"/>
         </w:rPr>
       </w:pPr>
-      <w:bookmarkStart w:id="20" w:name="_Toc322290216"/>
+      <w:bookmarkStart w:id="21" w:name="_Toc322290216"/>
     </w:p>
     <w:p>
       <w:pPr>
@@ -11553,7 +11374,7 @@
       <w:r>
         <w:t xml:space="preserve"> tả dữ liệu</w:t>
       </w:r>
-      <w:bookmarkEnd w:id="20"/>
+      <w:bookmarkEnd w:id="21"/>
       <w:r>
         <w:t xml:space="preserve"> </w:t>
       </w:r>
@@ -11582,7 +11403,7 @@
           <w:numId w:val="0"/>
         </w:numPr>
       </w:pPr>
-      <w:bookmarkStart w:id="21" w:name="_Toc322290218"/>
+      <w:bookmarkStart w:id="22" w:name="_Toc322290218"/>
     </w:p>
     <w:p>
       <w:pPr>
@@ -11601,11 +11422,11 @@
         </w:numPr>
         <w:ind w:left="1224" w:hanging="504"/>
       </w:pPr>
-      <w:bookmarkStart w:id="22" w:name="_Toc322290217"/>
+      <w:bookmarkStart w:id="23" w:name="_Toc322290217"/>
       <w:r>
         <w:t>4.2. Từ điển dữ liệu</w:t>
       </w:r>
-      <w:bookmarkEnd w:id="22"/>
+      <w:bookmarkEnd w:id="23"/>
     </w:p>
     <w:p>
       <w:pPr>
@@ -11620,39 +11441,7 @@
           <w:sz w:val="24"/>
           <w:szCs w:val="24"/>
         </w:rPr>
-        <w:t xml:space="preserve">[Đưa ra </w:t>
-      </w:r>
-      <w:proofErr w:type="gramStart"/>
-      <w:r>
-        <w:rPr>
-          <w:sz w:val="24"/>
-          <w:szCs w:val="24"/>
-        </w:rPr>
-        <w:t>theo</w:t>
-      </w:r>
-      <w:proofErr w:type="gramEnd"/>
-      <w:r>
-        <w:rPr>
-          <w:sz w:val="24"/>
-          <w:szCs w:val="24"/>
-        </w:rPr>
-        <w:t xml:space="preserve"> thứ tự alphabet các thực thể dữ liệu hoặc các dữ liệu chính của phần mềm cùng với kiểu và sự mô tả của chúng. </w:t>
-      </w:r>
-      <w:proofErr w:type="gramStart"/>
-      <w:r>
-        <w:rPr>
-          <w:sz w:val="24"/>
-          <w:szCs w:val="24"/>
-        </w:rPr>
-        <w:t>Nếu trong 3.2 sử dụng phương pháp hướng cấu trúc, cần đưa ra ở đây danh sách các hàm và tham số của các hàm đó.</w:t>
-      </w:r>
-      <w:proofErr w:type="gramEnd"/>
-      <w:r>
-        <w:rPr>
-          <w:sz w:val="24"/>
-          <w:szCs w:val="24"/>
-        </w:rPr>
-        <w:t xml:space="preserve"> Nếu trong 3.2 sử dụng phương pháp hướng đối tượng, cần đưa ra danh sách các đối tượng (lớp), thuộc tính, phương thức của các đối tượng (lớp) cùng với các tham số]</w:t>
+        <w:t>[Đưa ra theo thứ tự alphabet các thực thể dữ liệu hoặc các dữ liệu chính của phần mềm cùng với kiểu và sự mô tả của chúng. Nếu trong 3.2 sử dụng phương pháp hướng cấu trúc, cần đưa ra ở đây danh sách các hàm và tham số của các hàm đó. Nếu trong 3.2 sử dụng phương pháp hướng đối tượng, cần đưa ra danh sách các đối tượng (lớp), thuộc tính, phương thức của các đối tượng (lớp) cùng với các tham số]</w:t>
       </w:r>
     </w:p>
     <w:p>
@@ -11663,7 +11452,7 @@
         <w:lastRenderedPageBreak/>
         <w:t xml:space="preserve">THIẾT KẾ CÁC </w:t>
       </w:r>
-      <w:bookmarkEnd w:id="21"/>
+      <w:bookmarkEnd w:id="22"/>
       <w:r>
         <w:t>CHỨC NĂNG</w:t>
       </w:r>
@@ -11677,12 +11466,12 @@
         </w:numPr>
         <w:ind w:firstLine="360"/>
       </w:pPr>
-      <w:bookmarkStart w:id="23" w:name="_Toc322290219"/>
-      <w:bookmarkStart w:id="24" w:name="_Toc322290220"/>
+      <w:bookmarkStart w:id="24" w:name="_Toc322290219"/>
+      <w:bookmarkStart w:id="25" w:name="_Toc322290220"/>
       <w:r>
         <w:t>5</w:t>
       </w:r>
-      <w:bookmarkEnd w:id="23"/>
+      <w:bookmarkEnd w:id="24"/>
       <w:r>
         <w:t>.1 Chức năng xác thực</w:t>
       </w:r>
@@ -12273,10 +12062,10 @@
           <w:noProof/>
           <w:sz w:val="24"/>
           <w:szCs w:val="24"/>
-          <w:lang w:val="vi-VN" w:eastAsia="vi-VN"/>
+          <w:lang w:eastAsia="en-US"/>
         </w:rPr>
         <w:drawing>
-          <wp:inline distT="0" distB="0" distL="0" distR="0" wp14:anchorId="230EDAE1" wp14:editId="0BEFA53C">
+          <wp:inline distT="0" distB="0" distL="0" distR="0" wp14:anchorId="0EE883C0" wp14:editId="09132150">
             <wp:extent cx="5378895" cy="3808659"/>
             <wp:effectExtent l="0" t="0" r="0" b="1905"/>
             <wp:docPr id="6" name="Picture 6" descr="C:\Users\Tuu\Desktop\17.png"/>
@@ -12293,7 +12082,7 @@
                     </pic:cNvPicPr>
                   </pic:nvPicPr>
                   <pic:blipFill>
-                    <a:blip r:embed="rId14">
+                    <a:blip r:embed="rId13">
                       <a:extLst>
                         <a:ext uri="{28A0092B-C50C-407E-A947-70E740481C1C}">
                           <a14:useLocalDpi xmlns:a14="http://schemas.microsoft.com/office/drawing/2010/main" val="0"/>
@@ -12358,11 +12147,11 @@
           <w:noProof/>
           <w:sz w:val="24"/>
           <w:szCs w:val="24"/>
-          <w:lang w:val="vi-VN" w:eastAsia="vi-VN"/>
+          <w:lang w:eastAsia="en-US"/>
         </w:rPr>
         <w:lastRenderedPageBreak/>
         <w:drawing>
-          <wp:inline distT="0" distB="0" distL="0" distR="0" wp14:anchorId="03A2AAD2" wp14:editId="127FDA5D">
+          <wp:inline distT="0" distB="0" distL="0" distR="0" wp14:anchorId="3DF1B542" wp14:editId="7CC36B7B">
             <wp:extent cx="5720159" cy="4052621"/>
             <wp:effectExtent l="0" t="0" r="0" b="5080"/>
             <wp:docPr id="12" name="Picture 12"/>
@@ -12379,7 +12168,7 @@
                     </pic:cNvPicPr>
                   </pic:nvPicPr>
                   <pic:blipFill>
-                    <a:blip r:embed="rId15">
+                    <a:blip r:embed="rId14">
                       <a:extLst>
                         <a:ext uri="{28A0092B-C50C-407E-A947-70E740481C1C}">
                           <a14:useLocalDpi xmlns:a14="http://schemas.microsoft.com/office/drawing/2010/main" val="0"/>
@@ -13946,7 +13735,6 @@
           <w:u w:val="single"/>
         </w:rPr>
       </w:pPr>
-      <w:proofErr w:type="gramStart"/>
       <w:r>
         <w:rPr>
           <w:b/>
@@ -13954,17 +13742,7 @@
           <w:szCs w:val="24"/>
           <w:u w:val="single"/>
         </w:rPr>
-        <w:t>Sơ</w:t>
-      </w:r>
-      <w:proofErr w:type="gramEnd"/>
-      <w:r>
-        <w:rPr>
-          <w:b/>
-          <w:sz w:val="24"/>
-          <w:szCs w:val="24"/>
-          <w:u w:val="single"/>
-        </w:rPr>
-        <w:t xml:space="preserve"> đồ hoạt động</w:t>
+        <w:t>Sơ đồ hoạt động</w:t>
       </w:r>
     </w:p>
     <w:p>
@@ -13986,9 +13764,9 @@
         </w:rPr>
         <w:object w:dxaOrig="9715" w:dyaOrig="10987">
           <v:shape id="_x0000_i1027" type="#_x0000_t75" style="width:468pt;height:433.5pt" o:ole="">
-            <v:imagedata r:id="rId16" o:title=""/>
+            <v:imagedata r:id="rId15" o:title=""/>
           </v:shape>
-          <o:OLEObject Type="Embed" ProgID="Visio.Drawing.11" ShapeID="_x0000_i1027" DrawAspect="Content" ObjectID="_1489817849" r:id="rId17"/>
+          <o:OLEObject Type="Embed" ProgID="Visio.Drawing.11" ShapeID="_x0000_i1027" DrawAspect="Content" ObjectID="_1489820639" r:id="rId16"/>
         </w:object>
       </w:r>
     </w:p>
@@ -14214,9 +13992,9 @@
       <w:r>
         <w:object w:dxaOrig="12060" w:dyaOrig="8326">
           <v:shape id="_x0000_i1028" type="#_x0000_t75" style="width:456.75pt;height:315pt" o:ole="">
-            <v:imagedata r:id="rId18" o:title=""/>
+            <v:imagedata r:id="rId17" o:title=""/>
           </v:shape>
-          <o:OLEObject Type="Embed" ProgID="Visio.Drawing.15" ShapeID="_x0000_i1028" DrawAspect="Content" ObjectID="_1489817850" r:id="rId19"/>
+          <o:OLEObject Type="Embed" ProgID="Visio.Drawing.15" ShapeID="_x0000_i1028" DrawAspect="Content" ObjectID="_1489820640" r:id="rId18"/>
         </w:object>
       </w:r>
     </w:p>
@@ -14269,9 +14047,9 @@
       <w:r>
         <w:object w:dxaOrig="9616" w:dyaOrig="6240">
           <v:shape id="_x0000_i1029" type="#_x0000_t75" style="width:480.75pt;height:312pt" o:ole="">
-            <v:imagedata r:id="rId20" o:title=""/>
+            <v:imagedata r:id="rId19" o:title=""/>
           </v:shape>
-          <o:OLEObject Type="Embed" ProgID="Visio.Drawing.15" ShapeID="_x0000_i1029" DrawAspect="Content" ObjectID="_1489817851" r:id="rId21"/>
+          <o:OLEObject Type="Embed" ProgID="Visio.Drawing.15" ShapeID="_x0000_i1029" DrawAspect="Content" ObjectID="_1489820641" r:id="rId20"/>
         </w:object>
       </w:r>
     </w:p>
@@ -14729,25 +14507,7 @@
                 <w:sz w:val="24"/>
                 <w:szCs w:val="24"/>
               </w:rPr>
-              <w:t xml:space="preserve">Người dùng được xác nhận, hệ thống ATM chuyển đến màn hình chính </w:t>
-            </w:r>
-            <w:proofErr w:type="gramStart"/>
-            <w:r>
-              <w:rPr>
-                <w:color w:val="000000"/>
-                <w:sz w:val="24"/>
-                <w:szCs w:val="24"/>
-              </w:rPr>
-              <w:t>để  người</w:t>
-            </w:r>
-            <w:proofErr w:type="gramEnd"/>
-            <w:r>
-              <w:rPr>
-                <w:color w:val="000000"/>
-                <w:sz w:val="24"/>
-                <w:szCs w:val="24"/>
-              </w:rPr>
-              <w:t xml:space="preserve"> dung thực hiện các thao tác giao dịch.</w:t>
+              <w:t>Người dùng được xác nhận, hệ thống ATM chuyển đến màn hình chính để  người dung thực hiện các thao tác giao dịch.</w:t>
             </w:r>
           </w:p>
         </w:tc>
@@ -14808,11 +14568,11 @@
           <w:noProof/>
           <w:sz w:val="24"/>
           <w:szCs w:val="24"/>
-          <w:lang w:val="vi-VN" w:eastAsia="vi-VN"/>
+          <w:lang w:eastAsia="en-US"/>
         </w:rPr>
         <w:lastRenderedPageBreak/>
         <w:drawing>
-          <wp:inline distT="0" distB="0" distL="0" distR="0" wp14:anchorId="4DE8CB5F" wp14:editId="76CECE14">
+          <wp:inline distT="0" distB="0" distL="0" distR="0" wp14:anchorId="6FFF4AF6" wp14:editId="2FEBB42F">
             <wp:extent cx="4864545" cy="3444461"/>
             <wp:effectExtent l="0" t="0" r="0" b="3810"/>
             <wp:docPr id="14" name="Picture 14" descr="C:\Users\Tuu\Desktop\3.png"/>
@@ -14829,7 +14589,7 @@
                     </pic:cNvPicPr>
                   </pic:nvPicPr>
                   <pic:blipFill>
-                    <a:blip r:embed="rId22">
+                    <a:blip r:embed="rId21">
                       <a:extLst>
                         <a:ext uri="{28A0092B-C50C-407E-A947-70E740481C1C}">
                           <a14:useLocalDpi xmlns:a14="http://schemas.microsoft.com/office/drawing/2010/main" val="0"/>
@@ -15430,10 +15190,10 @@
             <w:r>
               <w:rPr>
                 <w:noProof/>
-                <w:lang w:val="vi-VN" w:eastAsia="vi-VN"/>
+                <w:lang w:eastAsia="en-US"/>
               </w:rPr>
               <w:drawing>
-                <wp:inline distT="0" distB="0" distL="0" distR="0" wp14:anchorId="76C4DBE9" wp14:editId="79356337">
+                <wp:inline distT="0" distB="0" distL="0" distR="0" wp14:anchorId="006C2973" wp14:editId="507EC0FF">
                   <wp:extent cx="1666667" cy="314286"/>
                   <wp:effectExtent l="0" t="0" r="0" b="0"/>
                   <wp:docPr id="8" name="Picture 8"/>
@@ -15448,7 +15208,7 @@
                           <pic:cNvPicPr/>
                         </pic:nvPicPr>
                         <pic:blipFill>
-                          <a:blip r:embed="rId23"/>
+                          <a:blip r:embed="rId22"/>
                           <a:stretch>
                             <a:fillRect/>
                           </a:stretch>
@@ -16449,7 +16209,6 @@
           <w:u w:val="single"/>
         </w:rPr>
       </w:pPr>
-      <w:proofErr w:type="gramStart"/>
       <w:r>
         <w:rPr>
           <w:b/>
@@ -16457,17 +16216,7 @@
           <w:szCs w:val="24"/>
           <w:u w:val="single"/>
         </w:rPr>
-        <w:t>Sơ</w:t>
-      </w:r>
-      <w:proofErr w:type="gramEnd"/>
-      <w:r>
-        <w:rPr>
-          <w:b/>
-          <w:sz w:val="24"/>
-          <w:szCs w:val="24"/>
-          <w:u w:val="single"/>
-        </w:rPr>
-        <w:t xml:space="preserve"> đồ hoạt động</w:t>
+        <w:t>Sơ đồ hoạt động</w:t>
       </w:r>
     </w:p>
     <w:p>
@@ -16487,13 +16236,13 @@
           <w:noProof/>
           <w:sz w:val="24"/>
           <w:szCs w:val="24"/>
-          <w:lang w:val="vi-VN" w:eastAsia="vi-VN"/>
+          <w:lang w:eastAsia="en-US"/>
         </w:rPr>
         <w:lastRenderedPageBreak/>
         <mc:AlternateContent>
           <mc:Choice Requires="wps">
             <w:drawing>
-              <wp:anchor distT="0" distB="0" distL="114300" distR="114300" simplePos="0" relativeHeight="251659264" behindDoc="0" locked="0" layoutInCell="1" allowOverlap="1" wp14:anchorId="102C32A3" wp14:editId="0A9F6239">
+              <wp:anchor distT="0" distB="0" distL="114300" distR="114300" simplePos="0" relativeHeight="251659264" behindDoc="0" locked="0" layoutInCell="1" allowOverlap="1" wp14:anchorId="29BED486" wp14:editId="18EBEE7A">
                 <wp:simplePos x="0" y="0"/>
                 <wp:positionH relativeFrom="column">
                   <wp:posOffset>1395597</wp:posOffset>
@@ -16579,9 +16328,9 @@
               </wp:anchor>
             </w:drawing>
           </mc:Choice>
-          <mc:Fallback xmlns:w15="http://schemas.microsoft.com/office/word/2012/wordml">
+          <mc:Fallback>
             <w:pict>
-              <v:rect w14:anchorId="102C32A3" id="Rectangle 3" o:spid="_x0000_s1026" style="position:absolute;left:0;text-align:left;margin-left:109.9pt;margin-top:6.4pt;width:79.55pt;height:22.6pt;z-index:251659264;visibility:visible;mso-wrap-style:square;mso-width-percent:0;mso-height-percent:0;mso-wrap-distance-left:9pt;mso-wrap-distance-top:0;mso-wrap-distance-right:9pt;mso-wrap-distance-bottom:0;mso-position-horizontal:absolute;mso-position-horizontal-relative:text;mso-position-vertical:absolute;mso-position-vertical-relative:text;mso-width-percent:0;mso-height-percent:0;mso-width-relative:margin;mso-height-relative:margin;v-text-anchor:middle" o:gfxdata="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" fillcolor="white [3201]" stroked="f" strokeweight="1pt">
+              <v:rect w14:anchorId="29BED486" id="Rectangle 3" o:spid="_x0000_s1026" style="position:absolute;left:0;text-align:left;margin-left:109.9pt;margin-top:6.4pt;width:79.55pt;height:22.6pt;z-index:251659264;visibility:visible;mso-wrap-style:square;mso-width-percent:0;mso-height-percent:0;mso-wrap-distance-left:9pt;mso-wrap-distance-top:0;mso-wrap-distance-right:9pt;mso-wrap-distance-bottom:0;mso-position-horizontal:absolute;mso-position-horizontal-relative:text;mso-position-vertical:absolute;mso-position-vertical-relative:text;mso-width-percent:0;mso-height-percent:0;mso-width-relative:margin;mso-height-relative:margin;v-text-anchor:middle" o:gfxdata="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" fillcolor="white [3201]" stroked="f" strokeweight="1pt">
                 <v:textbox>
                   <w:txbxContent>
                     <w:p>
@@ -16619,9 +16368,9 @@
         </w:rPr>
         <w:object w:dxaOrig="11297" w:dyaOrig="11023">
           <v:shape id="_x0000_i1030" type="#_x0000_t75" style="width:468pt;height:455.25pt" o:ole="">
-            <v:imagedata r:id="rId24" o:title=""/>
+            <v:imagedata r:id="rId23" o:title=""/>
           </v:shape>
-          <o:OLEObject Type="Embed" ProgID="Visio.Drawing.11" ShapeID="_x0000_i1030" DrawAspect="Content" ObjectID="_1489817852" r:id="rId25"/>
+          <o:OLEObject Type="Embed" ProgID="Visio.Drawing.11" ShapeID="_x0000_i1030" DrawAspect="Content" ObjectID="_1489820642" r:id="rId24"/>
         </w:object>
       </w:r>
     </w:p>
@@ -16833,9 +16582,9 @@
         </w:rPr>
         <w:object w:dxaOrig="10299" w:dyaOrig="6068">
           <v:shape id="_x0000_i1031" type="#_x0000_t75" style="width:486.75pt;height:285.75pt" o:ole="">
-            <v:imagedata r:id="rId26" o:title=""/>
+            <v:imagedata r:id="rId25" o:title=""/>
           </v:shape>
-          <o:OLEObject Type="Embed" ProgID="Visio.Drawing.11" ShapeID="_x0000_i1031" DrawAspect="Content" ObjectID="_1489817853" r:id="rId27"/>
+          <o:OLEObject Type="Embed" ProgID="Visio.Drawing.11" ShapeID="_x0000_i1031" DrawAspect="Content" ObjectID="_1489820643" r:id="rId26"/>
         </w:object>
       </w:r>
     </w:p>
@@ -16875,13 +16624,13 @@
       <w:r>
         <w:object w:dxaOrig="9616" w:dyaOrig="6211">
           <v:shape id="_x0000_i1032" type="#_x0000_t75" style="width:480.75pt;height:310.5pt" o:ole="">
-            <v:imagedata r:id="rId28" o:title=""/>
+            <v:imagedata r:id="rId27" o:title=""/>
           </v:shape>
-          <o:OLEObject Type="Embed" ProgID="Visio.Drawing.15" ShapeID="_x0000_i1032" DrawAspect="Content" ObjectID="_1489817854" r:id="rId29"/>
+          <o:OLEObject Type="Embed" ProgID="Visio.Drawing.15" ShapeID="_x0000_i1032" DrawAspect="Content" ObjectID="_1489820644" r:id="rId28"/>
         </w:object>
       </w:r>
     </w:p>
-    <w:bookmarkEnd w:id="24"/>
+    <w:bookmarkEnd w:id="25"/>
     <w:p>
       <w:pPr>
         <w:pStyle w:val="Heading2"/>
@@ -17403,11 +17152,11 @@
           <w:noProof/>
           <w:sz w:val="24"/>
           <w:szCs w:val="24"/>
-          <w:lang w:val="vi-VN" w:eastAsia="vi-VN"/>
+          <w:lang w:eastAsia="en-US"/>
         </w:rPr>
         <w:lastRenderedPageBreak/>
         <w:drawing>
-          <wp:inline distT="0" distB="0" distL="0" distR="0" wp14:anchorId="1F87D15E" wp14:editId="3877C084">
+          <wp:inline distT="0" distB="0" distL="0" distR="0" wp14:anchorId="2E2870F9" wp14:editId="6082D234">
             <wp:extent cx="6332220" cy="4483684"/>
             <wp:effectExtent l="0" t="0" r="0" b="0"/>
             <wp:docPr id="20" name="Picture 20" descr="C:\Users\Tuu\Desktop\6.png"/>
@@ -17424,7 +17173,7 @@
                     </pic:cNvPicPr>
                   </pic:nvPicPr>
                   <pic:blipFill>
-                    <a:blip r:embed="rId30">
+                    <a:blip r:embed="rId29">
                       <a:extLst>
                         <a:ext uri="{28A0092B-C50C-407E-A947-70E740481C1C}">
                           <a14:useLocalDpi xmlns:a14="http://schemas.microsoft.com/office/drawing/2010/main" val="0"/>
@@ -18988,7 +18737,6 @@
           <w:u w:val="single"/>
         </w:rPr>
       </w:pPr>
-      <w:proofErr w:type="gramStart"/>
       <w:r>
         <w:rPr>
           <w:b/>
@@ -18996,17 +18744,7 @@
           <w:szCs w:val="24"/>
           <w:u w:val="single"/>
         </w:rPr>
-        <w:t>Sơ</w:t>
-      </w:r>
-      <w:proofErr w:type="gramEnd"/>
-      <w:r>
-        <w:rPr>
-          <w:b/>
-          <w:sz w:val="24"/>
-          <w:szCs w:val="24"/>
-          <w:u w:val="single"/>
-        </w:rPr>
-        <w:t xml:space="preserve"> đồ hoạt động</w:t>
+        <w:t>Sơ đồ hoạt động</w:t>
       </w:r>
     </w:p>
     <w:p>
@@ -19027,9 +18765,9 @@
         </w:rPr>
         <w:object w:dxaOrig="9715" w:dyaOrig="10987">
           <v:shape id="_x0000_i1033" type="#_x0000_t75" style="width:6in;height:399.75pt" o:ole="">
-            <v:imagedata r:id="rId31" o:title=""/>
+            <v:imagedata r:id="rId30" o:title=""/>
           </v:shape>
-          <o:OLEObject Type="Embed" ProgID="Visio.Drawing.11" ShapeID="_x0000_i1033" DrawAspect="Content" ObjectID="_1489817855" r:id="rId32"/>
+          <o:OLEObject Type="Embed" ProgID="Visio.Drawing.11" ShapeID="_x0000_i1033" DrawAspect="Content" ObjectID="_1489820645" r:id="rId31"/>
         </w:object>
       </w:r>
     </w:p>
@@ -19230,62 +18968,12 @@
         </w:rPr>
       </w:pPr>
       <w:r>
-        <w:rPr>
-          <w:b/>
-          <w:noProof/>
-          <w:sz w:val="24"/>
-          <w:szCs w:val="24"/>
-          <w:u w:val="single"/>
-          <w:lang w:val="vi-VN" w:eastAsia="vi-VN"/>
-        </w:rPr>
-        <w:drawing>
-          <wp:inline distT="0" distB="0" distL="0" distR="0" wp14:anchorId="652158B9" wp14:editId="4B55AA11">
-            <wp:extent cx="6177915" cy="3117215"/>
-            <wp:effectExtent l="0" t="0" r="0" b="0"/>
-            <wp:docPr id="106" name="Picture 106"/>
-            <wp:cNvGraphicFramePr>
-              <a:graphicFrameLocks xmlns:a="http://schemas.openxmlformats.org/drawingml/2006/main" noChangeAspect="1"/>
-            </wp:cNvGraphicFramePr>
-            <a:graphic xmlns:a="http://schemas.openxmlformats.org/drawingml/2006/main">
-              <a:graphicData uri="http://schemas.openxmlformats.org/drawingml/2006/picture">
-                <pic:pic xmlns:pic="http://schemas.openxmlformats.org/drawingml/2006/picture">
-                  <pic:nvPicPr>
-                    <pic:cNvPr id="0" name="Picture 46"/>
-                    <pic:cNvPicPr>
-                      <a:picLocks noChangeAspect="1" noChangeArrowheads="1"/>
-                    </pic:cNvPicPr>
-                  </pic:nvPicPr>
-                  <pic:blipFill>
-                    <a:blip r:embed="rId33">
-                      <a:extLst>
-                        <a:ext uri="{28A0092B-C50C-407E-A947-70E740481C1C}">
-                          <a14:useLocalDpi xmlns:a14="http://schemas.microsoft.com/office/drawing/2010/main" val="0"/>
-                        </a:ext>
-                      </a:extLst>
-                    </a:blip>
-                    <a:srcRect/>
-                    <a:stretch>
-                      <a:fillRect/>
-                    </a:stretch>
-                  </pic:blipFill>
-                  <pic:spPr bwMode="auto">
-                    <a:xfrm>
-                      <a:off x="0" y="0"/>
-                      <a:ext cx="6177915" cy="3117215"/>
-                    </a:xfrm>
-                    <a:prstGeom prst="rect">
-                      <a:avLst/>
-                    </a:prstGeom>
-                    <a:noFill/>
-                    <a:ln>
-                      <a:noFill/>
-                    </a:ln>
-                  </pic:spPr>
-                </pic:pic>
-              </a:graphicData>
-            </a:graphic>
-          </wp:inline>
-        </w:drawing>
+        <w:object w:dxaOrig="14640" w:dyaOrig="11250">
+          <v:shape id="_x0000_i1034" type="#_x0000_t75" style="width:498.75pt;height:383.25pt" o:ole="">
+            <v:imagedata r:id="rId32" o:title=""/>
+          </v:shape>
+          <o:OLEObject Type="Embed" ProgID="Visio.Drawing.15" ShapeID="_x0000_i1034" DrawAspect="Content" ObjectID="_1489820646" r:id="rId33"/>
+        </w:object>
       </w:r>
     </w:p>
     <w:p>
@@ -19322,10 +19010,10 @@
       </w:pPr>
       <w:r>
         <w:object w:dxaOrig="11551" w:dyaOrig="10201">
-          <v:shape id="_x0000_i1034" type="#_x0000_t75" style="width:498.75pt;height:440.25pt" o:ole="">
+          <v:shape id="_x0000_i1035" type="#_x0000_t75" style="width:498.75pt;height:440.25pt" o:ole="">
             <v:imagedata r:id="rId34" o:title=""/>
           </v:shape>
-          <o:OLEObject Type="Embed" ProgID="Visio.Drawing.15" ShapeID="_x0000_i1034" DrawAspect="Content" ObjectID="_1489817856" r:id="rId35"/>
+          <o:OLEObject Type="Embed" ProgID="Visio.Drawing.15" ShapeID="_x0000_i1035" DrawAspect="Content" ObjectID="_1489820647" r:id="rId35"/>
         </w:object>
       </w:r>
     </w:p>
@@ -19956,10 +19644,10 @@
           <w:noProof/>
           <w:sz w:val="24"/>
           <w:szCs w:val="24"/>
-          <w:lang w:val="vi-VN" w:eastAsia="vi-VN"/>
+          <w:lang w:eastAsia="en-US"/>
         </w:rPr>
         <w:drawing>
-          <wp:inline distT="0" distB="0" distL="0" distR="0" wp14:anchorId="306A277E" wp14:editId="7379D407">
+          <wp:inline distT="0" distB="0" distL="0" distR="0" wp14:anchorId="15C6F540" wp14:editId="0CBB625C">
             <wp:extent cx="6332220" cy="4483684"/>
             <wp:effectExtent l="0" t="0" r="0" b="0"/>
             <wp:docPr id="15" name="Picture 15" descr="C:\Users\Tuu\Desktop\8.png"/>
@@ -21585,11 +21273,11 @@
           <w:noProof/>
           <w:sz w:val="24"/>
           <w:szCs w:val="24"/>
-          <w:lang w:val="vi-VN" w:eastAsia="vi-VN"/>
+          <w:lang w:eastAsia="en-US"/>
         </w:rPr>
         <w:lastRenderedPageBreak/>
         <w:drawing>
-          <wp:inline distT="0" distB="0" distL="0" distR="0" wp14:anchorId="23C806C8" wp14:editId="4BB8F269">
+          <wp:inline distT="0" distB="0" distL="0" distR="0" wp14:anchorId="0BB90930" wp14:editId="54A23EE4">
             <wp:extent cx="6055544" cy="4563374"/>
             <wp:effectExtent l="0" t="0" r="2540" b="8890"/>
             <wp:docPr id="7" name="Picture 7"/>
@@ -23129,7 +22817,6 @@
           <w:u w:val="single"/>
         </w:rPr>
       </w:pPr>
-      <w:proofErr w:type="gramStart"/>
       <w:r>
         <w:rPr>
           <w:b/>
@@ -23137,17 +22824,7 @@
           <w:szCs w:val="24"/>
           <w:u w:val="single"/>
         </w:rPr>
-        <w:t>Sơ</w:t>
-      </w:r>
-      <w:proofErr w:type="gramEnd"/>
-      <w:r>
-        <w:rPr>
-          <w:b/>
-          <w:sz w:val="24"/>
-          <w:szCs w:val="24"/>
-          <w:u w:val="single"/>
-        </w:rPr>
-        <w:t xml:space="preserve"> đồ hoạt động</w:t>
+        <w:t>Sơ đồ hoạt động</w:t>
       </w:r>
     </w:p>
     <w:p>
@@ -23167,10 +22844,10 @@
           <w:szCs w:val="24"/>
         </w:rPr>
         <w:object w:dxaOrig="9715" w:dyaOrig="10987">
-          <v:shape id="_x0000_i1035" type="#_x0000_t75" style="width:468pt;height:435pt" o:ole="">
+          <v:shape id="_x0000_i1036" type="#_x0000_t75" style="width:468pt;height:435pt" o:ole="">
             <v:imagedata r:id="rId38" o:title=""/>
           </v:shape>
-          <o:OLEObject Type="Embed" ProgID="Visio.Drawing.11" ShapeID="_x0000_i1035" DrawAspect="Content" ObjectID="_1489817857" r:id="rId39"/>
+          <o:OLEObject Type="Embed" ProgID="Visio.Drawing.11" ShapeID="_x0000_i1036" DrawAspect="Content" ObjectID="_1489820648" r:id="rId39"/>
         </w:object>
       </w:r>
     </w:p>
@@ -23314,7 +22991,6 @@
           <w:szCs w:val="24"/>
         </w:rPr>
       </w:pPr>
-      <w:proofErr w:type="gramStart"/>
       <w:r>
         <w:rPr>
           <w:sz w:val="24"/>
@@ -23322,7 +22998,6 @@
         </w:rPr>
         <w:t>Hệ thống sẽ dựa vào số tiền mà người dùng yêu cầu cần rút rồi kiểm tra với phần giới hạn rút của tài khoản, nếu trong giới hạn thì hệ thống thì tiến hành thao tác rút tiền.</w:t>
       </w:r>
-      <w:proofErr w:type="gramEnd"/>
     </w:p>
     <w:p>
       <w:pPr>
@@ -23468,10 +23143,10 @@
       </w:pPr>
       <w:r>
         <w:object w:dxaOrig="14020" w:dyaOrig="8926">
-          <v:shape id="_x0000_i1036" type="#_x0000_t75" style="width:487.5pt;height:309.75pt" o:ole="">
+          <v:shape id="_x0000_i1037" type="#_x0000_t75" style="width:487.5pt;height:309.75pt" o:ole="">
             <v:imagedata r:id="rId40" o:title=""/>
           </v:shape>
-          <o:OLEObject Type="Embed" ProgID="Visio.Drawing.11" ShapeID="_x0000_i1036" DrawAspect="Content" ObjectID="_1489817858" r:id="rId41"/>
+          <o:OLEObject Type="Embed" ProgID="Visio.Drawing.11" ShapeID="_x0000_i1037" DrawAspect="Content" ObjectID="_1489820649" r:id="rId41"/>
         </w:object>
       </w:r>
     </w:p>
@@ -23509,10 +23184,10 @@
       </w:pPr>
       <w:r>
         <w:object w:dxaOrig="15481" w:dyaOrig="13410">
-          <v:shape id="_x0000_i1037" type="#_x0000_t75" style="width:498.75pt;height:6in" o:ole="">
+          <v:shape id="_x0000_i1038" type="#_x0000_t75" style="width:498.75pt;height:6in" o:ole="">
             <v:imagedata r:id="rId42" o:title=""/>
           </v:shape>
-          <o:OLEObject Type="Embed" ProgID="Visio.Drawing.15" ShapeID="_x0000_i1037" DrawAspect="Content" ObjectID="_1489817859" r:id="rId43"/>
+          <o:OLEObject Type="Embed" ProgID="Visio.Drawing.15" ShapeID="_x0000_i1038" DrawAspect="Content" ObjectID="_1489820650" r:id="rId43"/>
         </w:object>
       </w:r>
     </w:p>
@@ -24030,10 +23705,10 @@
           <w:noProof/>
           <w:sz w:val="24"/>
           <w:szCs w:val="24"/>
-          <w:lang w:val="vi-VN" w:eastAsia="vi-VN"/>
+          <w:lang w:eastAsia="en-US"/>
         </w:rPr>
         <w:drawing>
-          <wp:inline distT="0" distB="0" distL="0" distR="0" wp14:anchorId="11387220" wp14:editId="3D7EF025">
+          <wp:inline distT="0" distB="0" distL="0" distR="0" wp14:anchorId="6F53A377" wp14:editId="76B308FC">
             <wp:extent cx="6332220" cy="4483684"/>
             <wp:effectExtent l="0" t="0" r="0" b="0"/>
             <wp:docPr id="17" name="Picture 17" descr="C:\Users\Tuu\Desktop\13.png"/>
@@ -25620,11 +25295,11 @@
           <w:noProof/>
           <w:sz w:val="24"/>
           <w:szCs w:val="24"/>
-          <w:lang w:val="vi-VN" w:eastAsia="vi-VN"/>
+          <w:lang w:eastAsia="en-US"/>
         </w:rPr>
         <w:lastRenderedPageBreak/>
         <w:drawing>
-          <wp:inline distT="0" distB="0" distL="0" distR="0" wp14:anchorId="49CF8FF6" wp14:editId="3AD2A603">
+          <wp:inline distT="0" distB="0" distL="0" distR="0" wp14:anchorId="4D6C9605" wp14:editId="59C41C00">
             <wp:extent cx="6332220" cy="4483684"/>
             <wp:effectExtent l="0" t="0" r="0" b="0"/>
             <wp:docPr id="18" name="Picture 18" descr="C:\Users\Tuu\Desktop\15.png"/>
@@ -27221,7 +26896,6 @@
           <w:u w:val="single"/>
         </w:rPr>
       </w:pPr>
-      <w:proofErr w:type="gramStart"/>
       <w:r>
         <w:rPr>
           <w:b/>
@@ -27229,35 +26903,25 @@
           <w:szCs w:val="24"/>
           <w:u w:val="single"/>
         </w:rPr>
-        <w:t>Sơ</w:t>
+        <w:t>Sơ đồ hoạt động</w:t>
       </w:r>
-      <w:proofErr w:type="gramEnd"/>
+    </w:p>
+    <w:p>
+      <w:pPr>
+        <w:pStyle w:val="DiagramFigure"/>
+        <w:rPr>
+          <w:rFonts w:ascii="Times New Roman" w:hAnsi="Times New Roman" w:cs="Times New Roman"/>
+        </w:rPr>
+      </w:pPr>
       <w:r>
         <w:rPr>
-          <w:b/>
-          <w:sz w:val="24"/>
-          <w:szCs w:val="24"/>
-          <w:u w:val="single"/>
-        </w:rPr>
-        <w:t xml:space="preserve"> đồ hoạt động</w:t>
-      </w:r>
-    </w:p>
-    <w:p>
-      <w:pPr>
-        <w:pStyle w:val="DiagramFigure"/>
-        <w:rPr>
           <w:rFonts w:ascii="Times New Roman" w:hAnsi="Times New Roman" w:cs="Times New Roman"/>
         </w:rPr>
-      </w:pPr>
-      <w:r>
-        <w:rPr>
-          <w:rFonts w:ascii="Times New Roman" w:hAnsi="Times New Roman" w:cs="Times New Roman"/>
-        </w:rPr>
         <w:object w:dxaOrig="9691" w:dyaOrig="8835">
-          <v:shape id="_x0000_i1038" type="#_x0000_t75" style="width:483.75pt;height:442.5pt" o:ole="">
+          <v:shape id="_x0000_i1039" type="#_x0000_t75" style="width:483.75pt;height:442.5pt" o:ole="">
             <v:imagedata r:id="rId46" o:title=""/>
           </v:shape>
-          <o:OLEObject Type="Embed" ProgID="Visio.Drawing.11" ShapeID="_x0000_i1038" DrawAspect="Content" ObjectID="_1489817860" r:id="rId47"/>
+          <o:OLEObject Type="Embed" ProgID="Visio.Drawing.11" ShapeID="_x0000_i1039" DrawAspect="Content" ObjectID="_1489820651" r:id="rId47"/>
         </w:object>
       </w:r>
     </w:p>
@@ -27392,10 +27056,10 @@
       </w:pPr>
       <w:r>
         <w:object w:dxaOrig="10188" w:dyaOrig="5994">
-          <v:shape id="_x0000_i1039" type="#_x0000_t75" style="width:487.5pt;height:286.5pt" o:ole="">
+          <v:shape id="_x0000_i1040" type="#_x0000_t75" style="width:487.5pt;height:286.5pt" o:ole="">
             <v:imagedata r:id="rId48" o:title=""/>
           </v:shape>
-          <o:OLEObject Type="Embed" ProgID="Visio.Drawing.11" ShapeID="_x0000_i1039" DrawAspect="Content" ObjectID="_1489817861" r:id="rId49"/>
+          <o:OLEObject Type="Embed" ProgID="Visio.Drawing.11" ShapeID="_x0000_i1040" DrawAspect="Content" ObjectID="_1489820652" r:id="rId49"/>
         </w:object>
       </w:r>
     </w:p>
@@ -27461,10 +27125,10 @@
       </w:pPr>
       <w:r>
         <w:object w:dxaOrig="11430" w:dyaOrig="8880">
-          <v:shape id="_x0000_i1040" type="#_x0000_t75" style="width:487.5pt;height:378pt" o:ole="">
+          <v:shape id="_x0000_i1041" type="#_x0000_t75" style="width:487.5pt;height:378pt" o:ole="">
             <v:imagedata r:id="rId50" o:title=""/>
           </v:shape>
-          <o:OLEObject Type="Embed" ProgID="Visio.Drawing.11" ShapeID="_x0000_i1040" DrawAspect="Content" ObjectID="_1489817862" r:id="rId51"/>
+          <o:OLEObject Type="Embed" ProgID="Visio.Drawing.11" ShapeID="_x0000_i1041" DrawAspect="Content" ObjectID="_1489820653" r:id="rId51"/>
         </w:object>
       </w:r>
     </w:p>
@@ -27991,10 +27655,10 @@
           <w:noProof/>
           <w:sz w:val="24"/>
           <w:szCs w:val="24"/>
-          <w:lang w:val="vi-VN" w:eastAsia="vi-VN"/>
+          <w:lang w:eastAsia="en-US"/>
         </w:rPr>
         <w:drawing>
-          <wp:inline distT="0" distB="0" distL="0" distR="0" wp14:anchorId="3E378C2B" wp14:editId="7409279B">
+          <wp:inline distT="0" distB="0" distL="0" distR="0" wp14:anchorId="53731234" wp14:editId="008E2571">
             <wp:extent cx="6332220" cy="4483684"/>
             <wp:effectExtent l="0" t="0" r="0" b="0"/>
             <wp:docPr id="21" name="Picture 21" descr="C:\Users\Tuu\Desktop\10.png"/>
@@ -29513,11 +29177,11 @@
           <w:noProof/>
           <w:sz w:val="24"/>
           <w:szCs w:val="24"/>
-          <w:lang w:val="vi-VN" w:eastAsia="vi-VN"/>
+          <w:lang w:eastAsia="en-US"/>
         </w:rPr>
         <w:lastRenderedPageBreak/>
         <w:drawing>
-          <wp:inline distT="0" distB="0" distL="0" distR="0" wp14:anchorId="1E416B48" wp14:editId="4EBD7A4E">
+          <wp:inline distT="0" distB="0" distL="0" distR="0" wp14:anchorId="683F1DA4" wp14:editId="58610241">
             <wp:extent cx="6332220" cy="4483684"/>
             <wp:effectExtent l="0" t="0" r="0" b="0"/>
             <wp:docPr id="23" name="Picture 23" descr="C:\Users\Tuu\Desktop\11.png"/>
@@ -31091,10 +30755,10 @@
           <w:noProof/>
           <w:sz w:val="24"/>
           <w:szCs w:val="24"/>
-          <w:lang w:val="vi-VN" w:eastAsia="vi-VN"/>
+          <w:lang w:eastAsia="en-US"/>
         </w:rPr>
         <w:drawing>
-          <wp:inline distT="0" distB="0" distL="0" distR="0" wp14:anchorId="5609D14F" wp14:editId="51AFAEC5">
+          <wp:inline distT="0" distB="0" distL="0" distR="0" wp14:anchorId="1CA06F93" wp14:editId="51E52CD3">
             <wp:extent cx="6332220" cy="4483684"/>
             <wp:effectExtent l="0" t="0" r="0" b="0"/>
             <wp:docPr id="24" name="Picture 24" descr="C:\Users\Tuu\Desktop\12.png"/>
@@ -32630,7 +32294,6 @@
           <w:u w:val="single"/>
         </w:rPr>
       </w:pPr>
-      <w:proofErr w:type="gramStart"/>
       <w:r>
         <w:rPr>
           <w:b/>
@@ -32638,17 +32301,7 @@
           <w:szCs w:val="24"/>
           <w:u w:val="single"/>
         </w:rPr>
-        <w:t>Sơ</w:t>
-      </w:r>
-      <w:proofErr w:type="gramEnd"/>
-      <w:r>
-        <w:rPr>
-          <w:b/>
-          <w:sz w:val="24"/>
-          <w:szCs w:val="24"/>
-          <w:u w:val="single"/>
-        </w:rPr>
-        <w:t xml:space="preserve"> đồ hoạt động</w:t>
+        <w:t>Sơ đồ hoạt động</w:t>
       </w:r>
     </w:p>
     <w:p>
@@ -32669,11 +32322,11 @@
           <w:sz w:val="24"/>
           <w:szCs w:val="24"/>
           <w:u w:val="single"/>
-          <w:lang w:val="vi-VN" w:eastAsia="vi-VN"/>
+          <w:lang w:eastAsia="en-US"/>
         </w:rPr>
         <w:lastRenderedPageBreak/>
         <w:drawing>
-          <wp:inline distT="0" distB="0" distL="0" distR="0" wp14:anchorId="5BD0AB0F" wp14:editId="6F3F4313">
+          <wp:inline distT="0" distB="0" distL="0" distR="0" wp14:anchorId="5FF56CFF" wp14:editId="65636460">
             <wp:extent cx="5924550" cy="5305425"/>
             <wp:effectExtent l="0" t="0" r="0" b="9525"/>
             <wp:docPr id="2" name="Picture 2"/>
@@ -33038,10 +32691,10 @@
       </w:pPr>
       <w:r>
         <w:object w:dxaOrig="9958" w:dyaOrig="10014">
-          <v:shape id="_x0000_i1041" type="#_x0000_t75" style="width:488.25pt;height:489.75pt" o:ole="">
+          <v:shape id="_x0000_i1042" type="#_x0000_t75" style="width:488.25pt;height:489.75pt" o:ole="">
             <v:imagedata r:id="rId56" o:title=""/>
           </v:shape>
-          <o:OLEObject Type="Embed" ProgID="Visio.Drawing.11" ShapeID="_x0000_i1041" DrawAspect="Content" ObjectID="_1489817863" r:id="rId57"/>
+          <o:OLEObject Type="Embed" ProgID="Visio.Drawing.11" ShapeID="_x0000_i1042" DrawAspect="Content" ObjectID="_1489820654" r:id="rId57"/>
         </w:object>
       </w:r>
     </w:p>
@@ -33122,10 +32775,10 @@
       </w:pPr>
       <w:r>
         <w:object w:dxaOrig="14100" w:dyaOrig="8641">
-          <v:shape id="_x0000_i1042" type="#_x0000_t75" style="width:498.75pt;height:305.25pt" o:ole="">
+          <v:shape id="_x0000_i1043" type="#_x0000_t75" style="width:498.75pt;height:305.25pt" o:ole="">
             <v:imagedata r:id="rId58" o:title=""/>
           </v:shape>
-          <o:OLEObject Type="Embed" ProgID="Visio.Drawing.15" ShapeID="_x0000_i1042" DrawAspect="Content" ObjectID="_1489817864" r:id="rId59"/>
+          <o:OLEObject Type="Embed" ProgID="Visio.Drawing.15" ShapeID="_x0000_i1043" DrawAspect="Content" ObjectID="_1489820655" r:id="rId59"/>
         </w:object>
       </w:r>
     </w:p>
@@ -33214,8 +32867,8 @@
                 <w:lang w:eastAsia="en-US"/>
               </w:rPr>
             </w:pPr>
-            <w:bookmarkStart w:id="25" w:name="OLE_LINK1"/>
-            <w:bookmarkStart w:id="26" w:name="OLE_LINK2"/>
+            <w:bookmarkStart w:id="26" w:name="OLE_LINK1"/>
+            <w:bookmarkStart w:id="27" w:name="OLE_LINK2"/>
             <w:r>
               <w:rPr>
                 <w:rFonts w:eastAsia="Times New Roman"/>
@@ -33596,8 +33249,8 @@
           </w:p>
         </w:tc>
       </w:tr>
-      <w:bookmarkEnd w:id="25"/>
       <w:bookmarkEnd w:id="26"/>
+      <w:bookmarkEnd w:id="27"/>
     </w:tbl>
     <w:p>
       <w:pPr>
@@ -33652,10 +33305,10 @@
           <w:noProof/>
           <w:sz w:val="24"/>
           <w:szCs w:val="24"/>
-          <w:lang w:val="vi-VN" w:eastAsia="vi-VN"/>
+          <w:lang w:eastAsia="en-US"/>
         </w:rPr>
         <w:drawing>
-          <wp:inline distT="0" distB="0" distL="0" distR="0" wp14:anchorId="68FD2DEE" wp14:editId="53D7F161">
+          <wp:inline distT="0" distB="0" distL="0" distR="0" wp14:anchorId="3D89C7C7" wp14:editId="69C1FBB3">
             <wp:extent cx="6332220" cy="4483684"/>
             <wp:effectExtent l="0" t="0" r="0" b="0"/>
             <wp:docPr id="26" name="Picture 26" descr="C:\Users\Tuu\Desktop\7.png"/>
@@ -35184,7 +34837,6 @@
           <w:u w:val="single"/>
         </w:rPr>
       </w:pPr>
-      <w:proofErr w:type="gramStart"/>
       <w:r>
         <w:rPr>
           <w:b/>
@@ -35192,17 +34844,7 @@
           <w:szCs w:val="24"/>
           <w:u w:val="single"/>
         </w:rPr>
-        <w:t>Sơ</w:t>
-      </w:r>
-      <w:proofErr w:type="gramEnd"/>
-      <w:r>
-        <w:rPr>
-          <w:b/>
-          <w:sz w:val="24"/>
-          <w:szCs w:val="24"/>
-          <w:u w:val="single"/>
-        </w:rPr>
-        <w:t xml:space="preserve"> đồ hoạt động</w:t>
+        <w:t>Sơ đồ hoạt động</w:t>
       </w:r>
     </w:p>
     <w:p>
@@ -35224,11 +34866,11 @@
           <w:sz w:val="24"/>
           <w:szCs w:val="24"/>
           <w:u w:val="single"/>
-          <w:lang w:val="vi-VN" w:eastAsia="vi-VN"/>
+          <w:lang w:eastAsia="en-US"/>
         </w:rPr>
         <w:lastRenderedPageBreak/>
         <w:drawing>
-          <wp:inline distT="0" distB="0" distL="0" distR="0">
+          <wp:inline distT="0" distB="0" distL="0" distR="0" wp14:anchorId="51E1FD22" wp14:editId="65B8EBE6">
             <wp:extent cx="6334125" cy="8029462"/>
             <wp:effectExtent l="0" t="0" r="0" b="0"/>
             <wp:docPr id="13" name="Picture 13" descr="G:\Activities Flower2.jpg"/>
@@ -35276,8 +34918,6 @@
           </wp:inline>
         </w:drawing>
       </w:r>
-      <w:bookmarkStart w:id="27" w:name="_GoBack"/>
-      <w:bookmarkEnd w:id="27"/>
     </w:p>
     <w:p>
       <w:pPr>
@@ -35351,33 +34991,8 @@
           <w:sz w:val="24"/>
           <w:szCs w:val="24"/>
         </w:rPr>
-        <w:t xml:space="preserve">Đầu ra: </w:t>
+        <w:t>Đầu ra: -  Trùng nhau (ATM sẽ hiển thị màn hình “PIN mới không thỏa mãn! Vui lòng nhập lại!”)</w:t>
       </w:r>
-      <w:proofErr w:type="gramStart"/>
-      <w:r>
-        <w:rPr>
-          <w:sz w:val="24"/>
-          <w:szCs w:val="24"/>
-        </w:rPr>
-        <w:t>-  Trùng</w:t>
-      </w:r>
-      <w:proofErr w:type="gramEnd"/>
-      <w:r>
-        <w:rPr>
-          <w:sz w:val="24"/>
-          <w:szCs w:val="24"/>
-        </w:rPr>
-        <w:t xml:space="preserve"> nhau (ATM sẽ hiển thị màn hình “PIN mới không thỏa mãn! </w:t>
-      </w:r>
-      <w:proofErr w:type="gramStart"/>
-      <w:r>
-        <w:rPr>
-          <w:sz w:val="24"/>
-          <w:szCs w:val="24"/>
-        </w:rPr>
-        <w:t>Vui lòng nhập lại!”)</w:t>
-      </w:r>
-      <w:proofErr w:type="gramEnd"/>
     </w:p>
     <w:p>
       <w:pPr>
@@ -35526,11 +35141,11 @@
           <w:sz w:val="24"/>
           <w:szCs w:val="24"/>
           <w:u w:val="single"/>
-          <w:lang w:val="vi-VN" w:eastAsia="vi-VN"/>
+          <w:lang w:eastAsia="en-US"/>
         </w:rPr>
         <w:lastRenderedPageBreak/>
         <w:drawing>
-          <wp:inline distT="0" distB="0" distL="0" distR="0" wp14:anchorId="14A3AC73" wp14:editId="661B6C73">
+          <wp:inline distT="0" distB="0" distL="0" distR="0" wp14:anchorId="023EBBA3" wp14:editId="3BB110F7">
             <wp:extent cx="6332220" cy="3888105"/>
             <wp:effectExtent l="0" t="0" r="0" b="0"/>
             <wp:docPr id="5" name="Picture 5" descr="C:\Users\VS9 Win 8.1\Desktop\Class Diagram1.jpg"/>
@@ -35685,11 +35300,11 @@
           <w:sz w:val="24"/>
           <w:szCs w:val="24"/>
           <w:u w:val="single"/>
-          <w:lang w:val="vi-VN" w:eastAsia="vi-VN"/>
+          <w:lang w:eastAsia="en-US"/>
         </w:rPr>
         <w:lastRenderedPageBreak/>
         <w:drawing>
-          <wp:inline distT="0" distB="0" distL="0" distR="0">
+          <wp:inline distT="0" distB="0" distL="0" distR="0" wp14:anchorId="12E4A8C8" wp14:editId="692BAAFD">
             <wp:extent cx="6332220" cy="6362174"/>
             <wp:effectExtent l="0" t="0" r="0" b="635"/>
             <wp:docPr id="11" name="Picture 11" descr="C:\Users\ThuanPH\Desktop\Sequense diagram1.jpg"/>
@@ -36273,7 +35888,6 @@
           <w:u w:val="single"/>
         </w:rPr>
       </w:pPr>
-      <w:proofErr w:type="gramStart"/>
       <w:r>
         <w:rPr>
           <w:b/>
@@ -36281,17 +35895,7 @@
           <w:szCs w:val="24"/>
           <w:u w:val="single"/>
         </w:rPr>
-        <w:t>Sơ</w:t>
-      </w:r>
-      <w:proofErr w:type="gramEnd"/>
-      <w:r>
-        <w:rPr>
-          <w:b/>
-          <w:sz w:val="24"/>
-          <w:szCs w:val="24"/>
-          <w:u w:val="single"/>
-        </w:rPr>
-        <w:t xml:space="preserve"> đồ hoạt động</w:t>
+        <w:t>Sơ đồ hoạt động</w:t>
       </w:r>
     </w:p>
     <w:p>
@@ -36307,10 +35911,10 @@
       </w:pPr>
       <w:r>
         <w:object w:dxaOrig="10515" w:dyaOrig="6541">
-          <v:shape id="_x0000_i1043" type="#_x0000_t75" style="width:447pt;height:279pt" o:ole="">
+          <v:shape id="_x0000_i1044" type="#_x0000_t75" style="width:447pt;height:279pt" o:ole="">
             <v:imagedata r:id="rId64" o:title=""/>
           </v:shape>
-          <o:OLEObject Type="Embed" ProgID="Visio.Drawing.15" ShapeID="_x0000_i1043" DrawAspect="Content" ObjectID="_1489817865" r:id="rId65"/>
+          <o:OLEObject Type="Embed" ProgID="Visio.Drawing.15" ShapeID="_x0000_i1044" DrawAspect="Content" ObjectID="_1489820656" r:id="rId65"/>
         </w:object>
       </w:r>
     </w:p>
@@ -36404,10 +36008,10 @@
       </w:pPr>
       <w:r>
         <w:object w:dxaOrig="11102" w:dyaOrig="5394">
-          <v:shape id="_x0000_i1044" type="#_x0000_t75" style="width:486pt;height:237pt" o:ole="">
+          <v:shape id="_x0000_i1045" type="#_x0000_t75" style="width:486pt;height:237pt" o:ole="">
             <v:imagedata r:id="rId66" o:title=""/>
           </v:shape>
-          <o:OLEObject Type="Embed" ProgID="Visio.Drawing.11" ShapeID="_x0000_i1044" DrawAspect="Content" ObjectID="_1489817866" r:id="rId67"/>
+          <o:OLEObject Type="Embed" ProgID="Visio.Drawing.11" ShapeID="_x0000_i1045" DrawAspect="Content" ObjectID="_1489820657" r:id="rId67"/>
         </w:object>
       </w:r>
     </w:p>
@@ -36445,10 +36049,10 @@
       </w:pPr>
       <w:r>
         <w:object w:dxaOrig="8761" w:dyaOrig="6286">
-          <v:shape id="_x0000_i1045" type="#_x0000_t75" style="width:438pt;height:314.25pt" o:ole="">
+          <v:shape id="_x0000_i1046" type="#_x0000_t75" style="width:438pt;height:314.25pt" o:ole="">
             <v:imagedata r:id="rId68" o:title=""/>
           </v:shape>
-          <o:OLEObject Type="Embed" ProgID="Visio.Drawing.15" ShapeID="_x0000_i1045" DrawAspect="Content" ObjectID="_1489817867" r:id="rId69"/>
+          <o:OLEObject Type="Embed" ProgID="Visio.Drawing.15" ShapeID="_x0000_i1046" DrawAspect="Content" ObjectID="_1489820658" r:id="rId69"/>
         </w:object>
       </w:r>
     </w:p>
@@ -36519,7 +36123,7 @@
 </file>
 
 <file path=word/endnotes.xml><?xml version="1.0" encoding="utf-8"?>
-<w:endnotes xmlns:wpc="http://schemas.microsoft.com/office/word/2010/wordprocessingCanvas" xmlns:mc="http://schemas.openxmlformats.org/markup-compatibility/2006" xmlns:o="urn:schemas-microsoft-com:office:office" xmlns:r="http://schemas.openxmlformats.org/officeDocument/2006/relationships" xmlns:m="http://schemas.openxmlformats.org/officeDocument/2006/math" xmlns:v="urn:schemas-microsoft-com:vml" xmlns:wp14="http://schemas.microsoft.com/office/word/2010/wordprocessingDrawing" xmlns:wp="http://schemas.openxmlformats.org/drawingml/2006/wordprocessingDrawing" xmlns:w10="urn:schemas-microsoft-com:office:word" xmlns:w="http://schemas.openxmlformats.org/wordprocessingml/2006/main" xmlns:w14="http://schemas.microsoft.com/office/word/2010/wordml" xmlns:wpg="http://schemas.microsoft.com/office/word/2010/wordprocessingGroup" xmlns:wpi="http://schemas.microsoft.com/office/word/2010/wordprocessingInk" xmlns:wne="http://schemas.microsoft.com/office/word/2006/wordml" xmlns:wps="http://schemas.microsoft.com/office/word/2010/wordprocessingShape" mc:Ignorable="w14 wp14">
+<w:endnotes xmlns:wpc="http://schemas.microsoft.com/office/word/2010/wordprocessingCanvas" xmlns:mc="http://schemas.openxmlformats.org/markup-compatibility/2006" xmlns:o="urn:schemas-microsoft-com:office:office" xmlns:r="http://schemas.openxmlformats.org/officeDocument/2006/relationships" xmlns:m="http://schemas.openxmlformats.org/officeDocument/2006/math" xmlns:v="urn:schemas-microsoft-com:vml" xmlns:wp14="http://schemas.microsoft.com/office/word/2010/wordprocessingDrawing" xmlns:wp="http://schemas.openxmlformats.org/drawingml/2006/wordprocessingDrawing" xmlns:w10="urn:schemas-microsoft-com:office:word" xmlns:w="http://schemas.openxmlformats.org/wordprocessingml/2006/main" xmlns:w14="http://schemas.microsoft.com/office/word/2010/wordml" xmlns:w15="http://schemas.microsoft.com/office/word/2012/wordml" xmlns:wpg="http://schemas.microsoft.com/office/word/2010/wordprocessingGroup" xmlns:wpi="http://schemas.microsoft.com/office/word/2010/wordprocessingInk" xmlns:wne="http://schemas.microsoft.com/office/word/2006/wordml" xmlns:wps="http://schemas.microsoft.com/office/word/2010/wordprocessingShape" mc:Ignorable="w14 w15 wp14">
   <w:endnote w:type="separator" w:id="-1">
     <w:p>
       <w:pPr>
@@ -36544,7 +36148,7 @@
 </file>
 
 <file path=word/footer1.xml><?xml version="1.0" encoding="utf-8"?>
-<w:ftr xmlns:wpc="http://schemas.microsoft.com/office/word/2010/wordprocessingCanvas" xmlns:mc="http://schemas.openxmlformats.org/markup-compatibility/2006" xmlns:o="urn:schemas-microsoft-com:office:office" xmlns:r="http://schemas.openxmlformats.org/officeDocument/2006/relationships" xmlns:m="http://schemas.openxmlformats.org/officeDocument/2006/math" xmlns:v="urn:schemas-microsoft-com:vml" xmlns:wp14="http://schemas.microsoft.com/office/word/2010/wordprocessingDrawing" xmlns:wp="http://schemas.openxmlformats.org/drawingml/2006/wordprocessingDrawing" xmlns:w10="urn:schemas-microsoft-com:office:word" xmlns:w="http://schemas.openxmlformats.org/wordprocessingml/2006/main" xmlns:w14="http://schemas.microsoft.com/office/word/2010/wordml" xmlns:wpg="http://schemas.microsoft.com/office/word/2010/wordprocessingGroup" xmlns:wpi="http://schemas.microsoft.com/office/word/2010/wordprocessingInk" xmlns:wne="http://schemas.microsoft.com/office/word/2006/wordml" xmlns:wps="http://schemas.microsoft.com/office/word/2010/wordprocessingShape" mc:Ignorable="w14 wp14">
+<w:ftr xmlns:wpc="http://schemas.microsoft.com/office/word/2010/wordprocessingCanvas" xmlns:mc="http://schemas.openxmlformats.org/markup-compatibility/2006" xmlns:o="urn:schemas-microsoft-com:office:office" xmlns:r="http://schemas.openxmlformats.org/officeDocument/2006/relationships" xmlns:m="http://schemas.openxmlformats.org/officeDocument/2006/math" xmlns:v="urn:schemas-microsoft-com:vml" xmlns:wp14="http://schemas.microsoft.com/office/word/2010/wordprocessingDrawing" xmlns:wp="http://schemas.openxmlformats.org/drawingml/2006/wordprocessingDrawing" xmlns:w10="urn:schemas-microsoft-com:office:word" xmlns:w="http://schemas.openxmlformats.org/wordprocessingml/2006/main" xmlns:w14="http://schemas.microsoft.com/office/word/2010/wordml" xmlns:w15="http://schemas.microsoft.com/office/word/2012/wordml" xmlns:wpg="http://schemas.microsoft.com/office/word/2010/wordprocessingGroup" xmlns:wpi="http://schemas.microsoft.com/office/word/2010/wordprocessingInk" xmlns:wne="http://schemas.microsoft.com/office/word/2006/wordml" xmlns:wps="http://schemas.microsoft.com/office/word/2010/wordprocessingShape" mc:Ignorable="w14 w15 wp14">
   <w:p>
     <w:pPr>
       <w:pStyle w:val="Footer"/>
@@ -36597,7 +36201,7 @@
         <w:rFonts w:ascii="Cambria" w:hAnsi="Cambria"/>
         <w:noProof/>
       </w:rPr>
-      <w:t>61</w:t>
+      <w:t>3</w:t>
     </w:r>
     <w:r>
       <w:fldChar w:fldCharType="end"/>
@@ -36612,7 +36216,7 @@
 </file>
 
 <file path=word/footer2.xml><?xml version="1.0" encoding="utf-8"?>
-<w:ftr xmlns:wpc="http://schemas.microsoft.com/office/word/2010/wordprocessingCanvas" xmlns:mc="http://schemas.openxmlformats.org/markup-compatibility/2006" xmlns:o="urn:schemas-microsoft-com:office:office" xmlns:r="http://schemas.openxmlformats.org/officeDocument/2006/relationships" xmlns:m="http://schemas.openxmlformats.org/officeDocument/2006/math" xmlns:v="urn:schemas-microsoft-com:vml" xmlns:wp14="http://schemas.microsoft.com/office/word/2010/wordprocessingDrawing" xmlns:wp="http://schemas.openxmlformats.org/drawingml/2006/wordprocessingDrawing" xmlns:w10="urn:schemas-microsoft-com:office:word" xmlns:w="http://schemas.openxmlformats.org/wordprocessingml/2006/main" xmlns:w14="http://schemas.microsoft.com/office/word/2010/wordml" xmlns:wpg="http://schemas.microsoft.com/office/word/2010/wordprocessingGroup" xmlns:wpi="http://schemas.microsoft.com/office/word/2010/wordprocessingInk" xmlns:wne="http://schemas.microsoft.com/office/word/2006/wordml" xmlns:wps="http://schemas.microsoft.com/office/word/2010/wordprocessingShape" mc:Ignorable="w14 wp14">
+<w:ftr xmlns:wpc="http://schemas.microsoft.com/office/word/2010/wordprocessingCanvas" xmlns:mc="http://schemas.openxmlformats.org/markup-compatibility/2006" xmlns:o="urn:schemas-microsoft-com:office:office" xmlns:r="http://schemas.openxmlformats.org/officeDocument/2006/relationships" xmlns:m="http://schemas.openxmlformats.org/officeDocument/2006/math" xmlns:v="urn:schemas-microsoft-com:vml" xmlns:wp14="http://schemas.microsoft.com/office/word/2010/wordprocessingDrawing" xmlns:wp="http://schemas.openxmlformats.org/drawingml/2006/wordprocessingDrawing" xmlns:w10="urn:schemas-microsoft-com:office:word" xmlns:w="http://schemas.openxmlformats.org/wordprocessingml/2006/main" xmlns:w14="http://schemas.microsoft.com/office/word/2010/wordml" xmlns:w15="http://schemas.microsoft.com/office/word/2012/wordml" xmlns:wpg="http://schemas.microsoft.com/office/word/2010/wordprocessingGroup" xmlns:wpi="http://schemas.microsoft.com/office/word/2010/wordprocessingInk" xmlns:wne="http://schemas.microsoft.com/office/word/2006/wordml" xmlns:wps="http://schemas.microsoft.com/office/word/2010/wordprocessingShape" mc:Ignorable="w14 w15 wp14">
   <w:p>
     <w:pPr>
       <w:pStyle w:val="Footer"/>
@@ -36635,7 +36239,7 @@
 </file>
 
 <file path=word/footnotes.xml><?xml version="1.0" encoding="utf-8"?>
-<w:footnotes xmlns:wpc="http://schemas.microsoft.com/office/word/2010/wordprocessingCanvas" xmlns:mc="http://schemas.openxmlformats.org/markup-compatibility/2006" xmlns:o="urn:schemas-microsoft-com:office:office" xmlns:r="http://schemas.openxmlformats.org/officeDocument/2006/relationships" xmlns:m="http://schemas.openxmlformats.org/officeDocument/2006/math" xmlns:v="urn:schemas-microsoft-com:vml" xmlns:wp14="http://schemas.microsoft.com/office/word/2010/wordprocessingDrawing" xmlns:wp="http://schemas.openxmlformats.org/drawingml/2006/wordprocessingDrawing" xmlns:w10="urn:schemas-microsoft-com:office:word" xmlns:w="http://schemas.openxmlformats.org/wordprocessingml/2006/main" xmlns:w14="http://schemas.microsoft.com/office/word/2010/wordml" xmlns:wpg="http://schemas.microsoft.com/office/word/2010/wordprocessingGroup" xmlns:wpi="http://schemas.microsoft.com/office/word/2010/wordprocessingInk" xmlns:wne="http://schemas.microsoft.com/office/word/2006/wordml" xmlns:wps="http://schemas.microsoft.com/office/word/2010/wordprocessingShape" mc:Ignorable="w14 wp14">
+<w:footnotes xmlns:wpc="http://schemas.microsoft.com/office/word/2010/wordprocessingCanvas" xmlns:mc="http://schemas.openxmlformats.org/markup-compatibility/2006" xmlns:o="urn:schemas-microsoft-com:office:office" xmlns:r="http://schemas.openxmlformats.org/officeDocument/2006/relationships" xmlns:m="http://schemas.openxmlformats.org/officeDocument/2006/math" xmlns:v="urn:schemas-microsoft-com:vml" xmlns:wp14="http://schemas.microsoft.com/office/word/2010/wordprocessingDrawing" xmlns:wp="http://schemas.openxmlformats.org/drawingml/2006/wordprocessingDrawing" xmlns:w10="urn:schemas-microsoft-com:office:word" xmlns:w="http://schemas.openxmlformats.org/wordprocessingml/2006/main" xmlns:w14="http://schemas.microsoft.com/office/word/2010/wordml" xmlns:w15="http://schemas.microsoft.com/office/word/2012/wordml" xmlns:wpg="http://schemas.microsoft.com/office/word/2010/wordprocessingGroup" xmlns:wpi="http://schemas.microsoft.com/office/word/2010/wordprocessingInk" xmlns:wne="http://schemas.microsoft.com/office/word/2006/wordml" xmlns:wps="http://schemas.microsoft.com/office/word/2010/wordprocessingShape" mc:Ignorable="w14 w15 wp14">
   <w:footnote w:type="separator" w:id="-1">
     <w:p>
       <w:pPr>
@@ -36660,7 +36264,7 @@
 </file>
 
 <file path=word/header1.xml><?xml version="1.0" encoding="utf-8"?>
-<w:hdr xmlns:wpc="http://schemas.microsoft.com/office/word/2010/wordprocessingCanvas" xmlns:mc="http://schemas.openxmlformats.org/markup-compatibility/2006" xmlns:o="urn:schemas-microsoft-com:office:office" xmlns:r="http://schemas.openxmlformats.org/officeDocument/2006/relationships" xmlns:m="http://schemas.openxmlformats.org/officeDocument/2006/math" xmlns:v="urn:schemas-microsoft-com:vml" xmlns:wp14="http://schemas.microsoft.com/office/word/2010/wordprocessingDrawing" xmlns:wp="http://schemas.openxmlformats.org/drawingml/2006/wordprocessingDrawing" xmlns:w10="urn:schemas-microsoft-com:office:word" xmlns:w="http://schemas.openxmlformats.org/wordprocessingml/2006/main" xmlns:w14="http://schemas.microsoft.com/office/word/2010/wordml" xmlns:wpg="http://schemas.microsoft.com/office/word/2010/wordprocessingGroup" xmlns:wpi="http://schemas.microsoft.com/office/word/2010/wordprocessingInk" xmlns:wne="http://schemas.microsoft.com/office/word/2006/wordml" xmlns:wps="http://schemas.microsoft.com/office/word/2010/wordprocessingShape" mc:Ignorable="w14 wp14">
+<w:hdr xmlns:wpc="http://schemas.microsoft.com/office/word/2010/wordprocessingCanvas" xmlns:mc="http://schemas.openxmlformats.org/markup-compatibility/2006" xmlns:o="urn:schemas-microsoft-com:office:office" xmlns:r="http://schemas.openxmlformats.org/officeDocument/2006/relationships" xmlns:m="http://schemas.openxmlformats.org/officeDocument/2006/math" xmlns:v="urn:schemas-microsoft-com:vml" xmlns:wp14="http://schemas.microsoft.com/office/word/2010/wordprocessingDrawing" xmlns:wp="http://schemas.openxmlformats.org/drawingml/2006/wordprocessingDrawing" xmlns:w10="urn:schemas-microsoft-com:office:word" xmlns:w="http://schemas.openxmlformats.org/wordprocessingml/2006/main" xmlns:w14="http://schemas.microsoft.com/office/word/2010/wordml" xmlns:w15="http://schemas.microsoft.com/office/word/2012/wordml" xmlns:wpg="http://schemas.microsoft.com/office/word/2010/wordprocessingGroup" xmlns:wpi="http://schemas.microsoft.com/office/word/2010/wordprocessingInk" xmlns:wne="http://schemas.microsoft.com/office/word/2006/wordml" xmlns:wps="http://schemas.microsoft.com/office/word/2010/wordprocessingShape" mc:Ignorable="w14 w15 wp14">
   <w:p>
     <w:pPr>
       <w:pStyle w:val="Header"/>
@@ -36715,7 +36319,7 @@
 </file>
 
 <file path=word/numbering.xml><?xml version="1.0" encoding="utf-8"?>
-<w:numbering xmlns:wpc="http://schemas.microsoft.com/office/word/2010/wordprocessingCanvas" xmlns:mc="http://schemas.openxmlformats.org/markup-compatibility/2006" xmlns:o="urn:schemas-microsoft-com:office:office" xmlns:r="http://schemas.openxmlformats.org/officeDocument/2006/relationships" xmlns:m="http://schemas.openxmlformats.org/officeDocument/2006/math" xmlns:v="urn:schemas-microsoft-com:vml" xmlns:wp14="http://schemas.microsoft.com/office/word/2010/wordprocessingDrawing" xmlns:wp="http://schemas.openxmlformats.org/drawingml/2006/wordprocessingDrawing" xmlns:w10="urn:schemas-microsoft-com:office:word" xmlns:w="http://schemas.openxmlformats.org/wordprocessingml/2006/main" xmlns:w14="http://schemas.microsoft.com/office/word/2010/wordml" xmlns:wpg="http://schemas.microsoft.com/office/word/2010/wordprocessingGroup" xmlns:wpi="http://schemas.microsoft.com/office/word/2010/wordprocessingInk" xmlns:wne="http://schemas.microsoft.com/office/word/2006/wordml" xmlns:wps="http://schemas.microsoft.com/office/word/2010/wordprocessingShape" mc:Ignorable="w14 wp14">
+<w:numbering xmlns:wpc="http://schemas.microsoft.com/office/word/2010/wordprocessingCanvas" xmlns:mc="http://schemas.openxmlformats.org/markup-compatibility/2006" xmlns:o="urn:schemas-microsoft-com:office:office" xmlns:r="http://schemas.openxmlformats.org/officeDocument/2006/relationships" xmlns:m="http://schemas.openxmlformats.org/officeDocument/2006/math" xmlns:v="urn:schemas-microsoft-com:vml" xmlns:wp14="http://schemas.microsoft.com/office/word/2010/wordprocessingDrawing" xmlns:wp="http://schemas.openxmlformats.org/drawingml/2006/wordprocessingDrawing" xmlns:w10="urn:schemas-microsoft-com:office:word" xmlns:w="http://schemas.openxmlformats.org/wordprocessingml/2006/main" xmlns:w14="http://schemas.microsoft.com/office/word/2010/wordml" xmlns:w15="http://schemas.microsoft.com/office/word/2012/wordml" xmlns:wpg="http://schemas.microsoft.com/office/word/2010/wordprocessingGroup" xmlns:wpi="http://schemas.microsoft.com/office/word/2010/wordprocessingInk" xmlns:wne="http://schemas.microsoft.com/office/word/2006/wordml" xmlns:wps="http://schemas.microsoft.com/office/word/2010/wordprocessingShape" mc:Ignorable="w14 w15 wp14">
   <w:abstractNum w:abstractNumId="0">
     <w:nsid w:val="0179392D"/>
     <w:multiLevelType w:val="hybridMultilevel"/>
@@ -41103,7 +40707,7 @@
 </file>
 
 <file path=word/styles.xml><?xml version="1.0" encoding="utf-8"?>
-<w:styles xmlns:mc="http://schemas.openxmlformats.org/markup-compatibility/2006" xmlns:r="http://schemas.openxmlformats.org/officeDocument/2006/relationships" xmlns:w="http://schemas.openxmlformats.org/wordprocessingml/2006/main" xmlns:w14="http://schemas.microsoft.com/office/word/2010/wordml" mc:Ignorable="w14">
+<w:styles xmlns:mc="http://schemas.openxmlformats.org/markup-compatibility/2006" xmlns:r="http://schemas.openxmlformats.org/officeDocument/2006/relationships" xmlns:w="http://schemas.openxmlformats.org/wordprocessingml/2006/main" xmlns:w14="http://schemas.microsoft.com/office/word/2010/wordml" xmlns:w15="http://schemas.microsoft.com/office/word/2012/wordml" mc:Ignorable="w14 w15">
   <w:docDefaults>
     <w:rPrDefault>
       <w:rPr>
@@ -41119,713 +40723,378 @@
       </w:pPr>
     </w:pPrDefault>
   </w:docDefaults>
-  <w:latentStyles w:defLockedState="0" w:defUIPriority="99" w:defSemiHidden="1" w:defUnhideWhenUsed="1" w:defQFormat="0" w:count="267">
-    <w:lsdException w:name="Normal" w:semiHidden="0" w:uiPriority="0" w:unhideWhenUsed="0" w:qFormat="1"/>
-    <w:lsdException w:name="heading 1" w:semiHidden="0" w:uiPriority="9" w:unhideWhenUsed="0" w:qFormat="1"/>
-    <w:lsdException w:name="heading 2" w:uiPriority="9" w:qFormat="1"/>
-    <w:lsdException w:name="heading 3" w:uiPriority="9" w:qFormat="1"/>
-    <w:lsdException w:name="heading 4" w:uiPriority="9" w:qFormat="1"/>
-    <w:lsdException w:name="heading 5" w:uiPriority="9" w:qFormat="1"/>
-    <w:lsdException w:name="heading 6" w:uiPriority="9" w:qFormat="1"/>
-    <w:lsdException w:name="heading 7" w:uiPriority="9" w:qFormat="1"/>
-    <w:lsdException w:name="heading 8" w:uiPriority="9" w:qFormat="1"/>
-    <w:lsdException w:name="heading 9" w:uiPriority="9" w:qFormat="1"/>
-    <w:lsdException w:name="toc 1" w:uiPriority="39"/>
-    <w:lsdException w:name="toc 2" w:uiPriority="39"/>
-    <w:lsdException w:name="toc 3" w:uiPriority="39"/>
-    <w:lsdException w:name="toc 4" w:uiPriority="39"/>
-    <w:lsdException w:name="toc 5" w:uiPriority="39"/>
-    <w:lsdException w:name="toc 6" w:uiPriority="39"/>
-    <w:lsdException w:name="toc 7" w:uiPriority="39"/>
-    <w:lsdException w:name="toc 8" w:uiPriority="39"/>
-    <w:lsdException w:name="toc 9" w:uiPriority="39"/>
-    <w:lsdException w:name="caption" w:uiPriority="35" w:qFormat="1"/>
-    <w:lsdException w:name="Title" w:semiHidden="0" w:uiPriority="10" w:unhideWhenUsed="0" w:qFormat="1"/>
-    <w:lsdException w:name="Default Paragraph Font" w:uiPriority="1"/>
-    <w:lsdException w:name="Subtitle" w:semiHidden="0" w:uiPriority="11" w:unhideWhenUsed="0" w:qFormat="1"/>
-    <w:lsdException w:name="Strong" w:semiHidden="0" w:uiPriority="22" w:unhideWhenUsed="0" w:qFormat="1"/>
-    <w:lsdException w:name="Emphasis" w:semiHidden="0" w:uiPriority="20" w:unhideWhenUsed="0" w:qFormat="1"/>
-    <w:lsdException w:name="Table Grid" w:semiHidden="0" w:uiPriority="39" w:unhideWhenUsed="0"/>
-    <w:lsdException w:name="Placeholder Text" w:unhideWhenUsed="0"/>
-    <w:lsdException w:name="No Spacing" w:semiHidden="0" w:uiPriority="1" w:unhideWhenUsed="0" w:qFormat="1"/>
-    <w:lsdException w:name="Light Shading" w:semiHidden="0" w:uiPriority="60" w:unhideWhenUsed="0"/>
-    <w:lsdException w:name="Light List" w:semiHidden="0" w:uiPriority="61" w:unhideWhenUsed="0"/>
-    <w:lsdException w:name="Light Grid" w:semiHidden="0" w:uiPriority="62" w:unhideWhenUsed="0"/>
-    <w:lsdException w:name="Medium Shading 1" w:semiHidden="0" w:uiPriority="63" w:unhideWhenUsed="0"/>
-    <w:lsdException w:name="Medium Shading 2" w:semiHidden="0" w:uiPriority="64" w:unhideWhenUsed="0"/>
-    <w:lsdException w:name="Medium List 1" w:semiHidden="0" w:uiPriority="65" w:unhideWhenUsed="0"/>
-    <w:lsdException w:name="Medium List 2" w:semiHidden="0" w:uiPriority="66" w:unhideWhenUsed="0"/>
-    <w:lsdException w:name="Medium Grid 1" w:semiHidden="0" w:uiPriority="67" w:unhideWhenUsed="0"/>
-    <w:lsdException w:name="Medium Grid 2" w:semiHidden="0" w:uiPriority="68" w:unhideWhenUsed="0"/>
-    <w:lsdException w:name="Medium Grid 3" w:semiHidden="0" w:uiPriority="69" w:unhideWhenUsed="0"/>
-    <w:lsdException w:name="Dark List" w:semiHidden="0" w:uiPriority="70" w:unhideWhenUsed="0"/>
-    <w:lsdException w:name="Colorful Shading" w:semiHidden="0" w:uiPriority="71" w:unhideWhenUsed="0"/>
-    <w:lsdException w:name="Colorful List" w:semiHidden="0" w:uiPriority="72" w:unhideWhenUsed="0"/>
-    <w:lsdException w:name="Colorful Grid" w:semiHidden="0" w:uiPriority="73" w:unhideWhenUsed="0"/>
-    <w:lsdException w:name="Light Shading Accent 1" w:semiHidden="0" w:uiPriority="60" w:unhideWhenUsed="0"/>
-    <w:lsdException w:name="Light List Accent 1" w:semiHidden="0" w:uiPriority="61" w:unhideWhenUsed="0"/>
-    <w:lsdException w:name="Light Grid Accent 1" w:semiHidden="0" w:uiPriority="62" w:unhideWhenUsed="0"/>
-    <w:lsdException w:name="Medium Shading 1 Accent 1" w:semiHidden="0" w:uiPriority="63" w:unhideWhenUsed="0"/>
-    <w:lsdException w:name="Medium Shading 2 Accent 1" w:semiHidden="0" w:uiPriority="64" w:unhideWhenUsed="0"/>
-    <w:lsdException w:name="Medium List 1 Accent 1" w:semiHidden="0" w:uiPriority="65" w:unhideWhenUsed="0"/>
-    <w:lsdException w:name="Revision" w:unhideWhenUsed="0"/>
-    <w:lsdException w:name="List Paragraph" w:semiHidden="0" w:uiPriority="34" w:unhideWhenUsed="0" w:qFormat="1"/>
-    <w:lsdException w:name="Quote" w:semiHidden="0" w:uiPriority="29" w:unhideWhenUsed="0" w:qFormat="1"/>
-    <w:lsdException w:name="Intense Quote" w:semiHidden="0" w:uiPriority="30" w:unhideWhenUsed="0" w:qFormat="1"/>
-    <w:lsdException w:name="Medium List 2 Accent 1" w:semiHidden="0" w:uiPriority="66" w:unhideWhenUsed="0"/>
-    <w:lsdException w:name="Medium Grid 1 Accent 1" w:semiHidden="0" w:uiPriority="67" w:unhideWhenUsed="0"/>
-    <w:lsdException w:name="Medium Grid 2 Accent 1" w:semiHidden="0" w:uiPriority="68" w:unhideWhenUsed="0"/>
-    <w:lsdException w:name="Medium Grid 3 Accent 1" w:semiHidden="0" w:uiPriority="69" w:unhideWhenUsed="0"/>
-    <w:lsdException w:name="Dark List Accent 1" w:semiHidden="0" w:uiPriority="70" w:unhideWhenUsed="0"/>
-    <w:lsdException w:name="Colorful Shading Accent 1" w:semiHidden="0" w:uiPriority="71" w:unhideWhenUsed="0"/>
-    <w:lsdException w:name="Colorful List Accent 1" w:semiHidden="0" w:uiPriority="72" w:unhideWhenUsed="0"/>
-    <w:lsdException w:name="Colorful Grid Accent 1" w:semiHidden="0" w:uiPriority="73" w:unhideWhenUsed="0"/>
-    <w:lsdException w:name="Light Shading Accent 2" w:semiHidden="0" w:uiPriority="60" w:unhideWhenUsed="0"/>
-    <w:lsdException w:name="Light List Accent 2" w:semiHidden="0" w:uiPriority="61" w:unhideWhenUsed="0"/>
-    <w:lsdException w:name="Light Grid Accent 2" w:semiHidden="0" w:uiPriority="62" w:unhideWhenUsed="0"/>
-    <w:lsdException w:name="Medium Shading 1 Accent 2" w:semiHidden="0" w:uiPriority="63" w:unhideWhenUsed="0"/>
-    <w:lsdException w:name="Medium Shading 2 Accent 2" w:semiHidden="0" w:uiPriority="64" w:unhideWhenUsed="0"/>
-    <w:lsdException w:name="Medium List 1 Accent 2" w:semiHidden="0" w:uiPriority="65" w:unhideWhenUsed="0"/>
-    <w:lsdException w:name="Medium List 2 Accent 2" w:semiHidden="0" w:uiPriority="66" w:unhideWhenUsed="0"/>
-    <w:lsdException w:name="Medium Grid 1 Accent 2" w:semiHidden="0" w:uiPriority="67" w:unhideWhenUsed="0"/>
-    <w:lsdException w:name="Medium Grid 2 Accent 2" w:semiHidden="0" w:uiPriority="68" w:unhideWhenUsed="0"/>
-    <w:lsdException w:name="Medium Grid 3 Accent 2" w:semiHidden="0" w:uiPriority="69" w:unhideWhenUsed="0"/>
-    <w:lsdException w:name="Dark List Accent 2" w:semiHidden="0" w:uiPriority="70" w:unhideWhenUsed="0"/>
-    <w:lsdException w:name="Colorful Shading Accent 2" w:semiHidden="0" w:uiPriority="71" w:unhideWhenUsed="0"/>
-    <w:lsdException w:name="Colorful List Accent 2" w:semiHidden="0" w:uiPriority="72" w:unhideWhenUsed="0"/>
-    <w:lsdException w:name="Colorful Grid Accent 2" w:semiHidden="0" w:uiPriority="73" w:unhideWhenUsed="0"/>
-    <w:lsdException w:name="Light Shading Accent 3" w:semiHidden="0" w:uiPriority="60" w:unhideWhenUsed="0"/>
-    <w:lsdException w:name="Light List Accent 3" w:semiHidden="0" w:uiPriority="61" w:unhideWhenUsed="0"/>
-    <w:lsdException w:name="Light Grid Accent 3" w:semiHidden="0" w:uiPriority="62" w:unhideWhenUsed="0"/>
-    <w:lsdException w:name="Medium Shading 1 Accent 3" w:semiHidden="0" w:uiPriority="63" w:unhideWhenUsed="0"/>
-    <w:lsdException w:name="Medium Shading 2 Accent 3" w:semiHidden="0" w:uiPriority="64" w:unhideWhenUsed="0"/>
-    <w:lsdException w:name="Medium List 1 Accent 3" w:semiHidden="0" w:uiPriority="65" w:unhideWhenUsed="0"/>
-    <w:lsdException w:name="Medium List 2 Accent 3" w:semiHidden="0" w:uiPriority="66" w:unhideWhenUsed="0"/>
-    <w:lsdException w:name="Medium Grid 1 Accent 3" w:semiHidden="0" w:uiPriority="67" w:unhideWhenUsed="0"/>
-    <w:lsdException w:name="Medium Grid 2 Accent 3" w:semiHidden="0" w:uiPriority="68" w:unhideWhenUsed="0"/>
-    <w:lsdException w:name="Medium Grid 3 Accent 3" w:semiHidden="0" w:uiPriority="69" w:unhideWhenUsed="0"/>
-    <w:lsdException w:name="Dark List Accent 3" w:semiHidden="0" w:uiPriority="70" w:unhideWhenUsed="0"/>
-    <w:lsdException w:name="Colorful Shading Accent 3" w:semiHidden="0" w:uiPriority="71" w:unhideWhenUsed="0"/>
-    <w:lsdException w:name="Colorful List Accent 3" w:semiHidden="0" w:uiPriority="72" w:unhideWhenUsed="0"/>
-    <w:lsdException w:name="Colorful Grid Accent 3" w:semiHidden="0" w:uiPriority="73" w:unhideWhenUsed="0"/>
-    <w:lsdException w:name="Light Shading Accent 4" w:semiHidden="0" w:uiPriority="60" w:unhideWhenUsed="0"/>
-    <w:lsdException w:name="Light List Accent 4" w:semiHidden="0" w:uiPriority="61" w:unhideWhenUsed="0"/>
-    <w:lsdException w:name="Light Grid Accent 4" w:semiHidden="0" w:uiPriority="62" w:unhideWhenUsed="0"/>
-    <w:lsdException w:name="Medium Shading 1 Accent 4" w:semiHidden="0" w:uiPriority="63" w:unhideWhenUsed="0"/>
-    <w:lsdException w:name="Medium Shading 2 Accent 4" w:semiHidden="0" w:uiPriority="64" w:unhideWhenUsed="0"/>
-    <w:lsdException w:name="Medium List 1 Accent 4" w:semiHidden="0" w:uiPriority="65" w:unhideWhenUsed="0"/>
-    <w:lsdException w:name="Medium List 2 Accent 4" w:semiHidden="0" w:uiPriority="66" w:unhideWhenUsed="0"/>
-    <w:lsdException w:name="Medium Grid 1 Accent 4" w:semiHidden="0" w:uiPriority="67" w:unhideWhenUsed="0"/>
-    <w:lsdException w:name="Medium Grid 2 Accent 4" w:semiHidden="0" w:uiPriority="68" w:unhideWhenUsed="0"/>
-    <w:lsdException w:name="Medium Grid 3 Accent 4" w:semiHidden="0" w:uiPriority="69" w:unhideWhenUsed="0"/>
-    <w:lsdException w:name="Dark List Accent 4" w:semiHidden="0" w:uiPriority="70" w:unhideWhenUsed="0"/>
-    <w:lsdException w:name="Colorful Shading Accent 4" w:semiHidden="0" w:uiPriority="71" w:unhideWhenUsed="0"/>
-    <w:lsdException w:name="Colorful List Accent 4" w:semiHidden="0" w:uiPriority="72" w:unhideWhenUsed="0"/>
-    <w:lsdException w:name="Colorful Grid Accent 4" w:semiHidden="0" w:uiPriority="73" w:unhideWhenUsed="0"/>
-    <w:lsdException w:name="Light Shading Accent 5" w:semiHidden="0" w:uiPriority="60" w:unhideWhenUsed="0"/>
-    <w:lsdException w:name="Light List Accent 5" w:semiHidden="0" w:uiPriority="61" w:unhideWhenUsed="0"/>
-    <w:lsdException w:name="Light Grid Accent 5" w:semiHidden="0" w:uiPriority="62" w:unhideWhenUsed="0"/>
-    <w:lsdException w:name="Medium Shading 1 Accent 5" w:semiHidden="0" w:uiPriority="63" w:unhideWhenUsed="0"/>
-    <w:lsdException w:name="Medium Shading 2 Accent 5" w:semiHidden="0" w:uiPriority="64" w:unhideWhenUsed="0"/>
-    <w:lsdException w:name="Medium List 1 Accent 5" w:semiHidden="0" w:uiPriority="65" w:unhideWhenUsed="0"/>
-    <w:lsdException w:name="Medium List 2 Accent 5" w:semiHidden="0" w:uiPriority="66" w:unhideWhenUsed="0"/>
-    <w:lsdException w:name="Medium Grid 1 Accent 5" w:semiHidden="0" w:uiPriority="67" w:unhideWhenUsed="0"/>
-    <w:lsdException w:name="Medium Grid 2 Accent 5" w:semiHidden="0" w:uiPriority="68" w:unhideWhenUsed="0"/>
-    <w:lsdException w:name="Medium Grid 3 Accent 5" w:semiHidden="0" w:uiPriority="69" w:unhideWhenUsed="0"/>
-    <w:lsdException w:name="Dark List Accent 5" w:semiHidden="0" w:uiPriority="70" w:unhideWhenUsed="0"/>
-    <w:lsdException w:name="Colorful Shading Accent 5" w:semiHidden="0" w:uiPriority="71" w:unhideWhenUsed="0"/>
-    <w:lsdException w:name="Colorful List Accent 5" w:semiHidden="0" w:uiPriority="72" w:unhideWhenUsed="0"/>
-    <w:lsdException w:name="Colorful Grid Accent 5" w:semiHidden="0" w:uiPriority="73" w:unhideWhenUsed="0"/>
-    <w:lsdException w:name="Light Shading Accent 6" w:semiHidden="0" w:uiPriority="60" w:unhideWhenUsed="0"/>
-    <w:lsdException w:name="Light List Accent 6" w:semiHidden="0" w:uiPriority="61" w:unhideWhenUsed="0"/>
-    <w:lsdException w:name="Light Grid Accent 6" w:semiHidden="0" w:uiPriority="62" w:unhideWhenUsed="0"/>
-    <w:lsdException w:name="Medium Shading 1 Accent 6" w:semiHidden="0" w:uiPriority="63" w:unhideWhenUsed="0"/>
-    <w:lsdException w:name="Medium Shading 2 Accent 6" w:semiHidden="0" w:uiPriority="64" w:unhideWhenUsed="0"/>
-    <w:lsdException w:name="Medium List 1 Accent 6" w:semiHidden="0" w:uiPriority="65" w:unhideWhenUsed="0"/>
-    <w:lsdException w:name="Medium List 2 Accent 6" w:semiHidden="0" w:uiPriority="66" w:unhideWhenUsed="0"/>
-    <w:lsdException w:name="Medium Grid 1 Accent 6" w:semiHidden="0" w:uiPriority="67" w:unhideWhenUsed="0"/>
-    <w:lsdException w:name="Medium Grid 2 Accent 6" w:semiHidden="0" w:uiPriority="68" w:unhideWhenUsed="0"/>
-    <w:lsdException w:name="Medium Grid 3 Accent 6" w:semiHidden="0" w:uiPriority="69" w:unhideWhenUsed="0"/>
-    <w:lsdException w:name="Dark List Accent 6" w:semiHidden="0" w:uiPriority="70" w:unhideWhenUsed="0"/>
-    <w:lsdException w:name="Colorful Shading Accent 6" w:semiHidden="0" w:uiPriority="71" w:unhideWhenUsed="0"/>
-    <w:lsdException w:name="Colorful List Accent 6" w:semiHidden="0" w:uiPriority="72" w:unhideWhenUsed="0"/>
-    <w:lsdException w:name="Colorful Grid Accent 6" w:semiHidden="0" w:uiPriority="73" w:unhideWhenUsed="0"/>
-    <w:lsdException w:name="Subtle Emphasis" w:semiHidden="0" w:uiPriority="19" w:unhideWhenUsed="0" w:qFormat="1"/>
-    <w:lsdException w:name="Intense Emphasis" w:semiHidden="0" w:uiPriority="21" w:unhideWhenUsed="0" w:qFormat="1"/>
-    <w:lsdException w:name="Subtle Reference" w:semiHidden="0" w:uiPriority="31" w:unhideWhenUsed="0" w:qFormat="1"/>
-    <w:lsdException w:name="Intense Reference" w:semiHidden="0" w:uiPriority="32" w:unhideWhenUsed="0" w:qFormat="1"/>
-    <w:lsdException w:name="Book Title" w:semiHidden="0" w:uiPriority="33" w:unhideWhenUsed="0" w:qFormat="1"/>
-    <w:lsdException w:name="Bibliography" w:uiPriority="37"/>
-    <w:lsdException w:name="TOC Heading" w:uiPriority="39" w:qFormat="1"/>
-  </w:latentStyles>
-  <w:style w:type="paragraph" w:default="1" w:styleId="Normal">
-    <w:name w:val="Normal"/>
-    <w:qFormat/>
-    <w:rsid w:val="000B054B"/>
-    <w:pPr>
-      <w:spacing w:before="100" w:beforeAutospacing="1" w:after="100" w:afterAutospacing="1" w:line="360" w:lineRule="auto"/>
-      <w:ind w:firstLine="720"/>
-      <w:jc w:val="distribute"/>
-    </w:pPr>
-    <w:rPr>
-      <w:rFonts w:ascii="Times New Roman" w:eastAsia="MS Mincho" w:hAnsi="Times New Roman" w:cs="Times New Roman"/>
-      <w:sz w:val="28"/>
-      <w:lang w:eastAsia="ja-JP"/>
-    </w:rPr>
-  </w:style>
-  <w:style w:type="paragraph" w:styleId="Heading1">
-    <w:name w:val="heading 1"/>
-    <w:basedOn w:val="Normal"/>
-    <w:next w:val="Normal"/>
-    <w:link w:val="Heading1Char"/>
-    <w:autoRedefine/>
-    <w:uiPriority w:val="9"/>
-    <w:qFormat/>
-    <w:rsid w:val="00FF660F"/>
-    <w:pPr>
-      <w:keepNext/>
-      <w:pageBreakBefore/>
-      <w:numPr>
-        <w:numId w:val="36"/>
-      </w:numPr>
-      <w:jc w:val="left"/>
-      <w:outlineLvl w:val="0"/>
-    </w:pPr>
-    <w:rPr>
-      <w:rFonts w:eastAsia="MS Gothic"/>
-      <w:b/>
-      <w:bCs/>
-      <w:kern w:val="32"/>
-      <w:sz w:val="24"/>
-      <w:szCs w:val="32"/>
-    </w:rPr>
-  </w:style>
-  <w:style w:type="paragraph" w:styleId="Heading2">
-    <w:name w:val="heading 2"/>
-    <w:basedOn w:val="Normal"/>
-    <w:next w:val="Normal"/>
-    <w:link w:val="Heading2Char"/>
-    <w:autoRedefine/>
-    <w:uiPriority w:val="9"/>
-    <w:unhideWhenUsed/>
-    <w:qFormat/>
-    <w:rsid w:val="00435059"/>
-    <w:pPr>
-      <w:keepNext/>
-      <w:numPr>
-        <w:ilvl w:val="2"/>
-        <w:numId w:val="39"/>
-      </w:numPr>
-      <w:spacing w:before="240" w:after="60"/>
-      <w:jc w:val="left"/>
-      <w:outlineLvl w:val="1"/>
-    </w:pPr>
-    <w:rPr>
-      <w:rFonts w:eastAsia="MS Gothic"/>
-      <w:b/>
-      <w:bCs/>
-      <w:iCs/>
-      <w:sz w:val="24"/>
-      <w:szCs w:val="28"/>
-    </w:rPr>
-  </w:style>
-  <w:style w:type="paragraph" w:styleId="Heading3">
-    <w:name w:val="heading 3"/>
-    <w:basedOn w:val="Normal"/>
-    <w:next w:val="Normal"/>
-    <w:link w:val="Heading3Char"/>
-    <w:uiPriority w:val="9"/>
-    <w:semiHidden/>
-    <w:unhideWhenUsed/>
-    <w:qFormat/>
-    <w:rsid w:val="009A31C2"/>
-    <w:pPr>
-      <w:keepNext/>
-      <w:keepLines/>
-      <w:spacing w:before="40" w:after="0"/>
-      <w:outlineLvl w:val="2"/>
-    </w:pPr>
-    <w:rPr>
-      <w:rFonts w:asciiTheme="majorHAnsi" w:eastAsiaTheme="majorEastAsia" w:hAnsiTheme="majorHAnsi" w:cstheme="majorBidi"/>
-      <w:color w:val="1F4D78" w:themeColor="accent1" w:themeShade="7F"/>
-      <w:sz w:val="24"/>
-      <w:szCs w:val="24"/>
-    </w:rPr>
-  </w:style>
-  <w:style w:type="character" w:default="1" w:styleId="DefaultParagraphFont">
-    <w:name w:val="Default Paragraph Font"/>
-    <w:uiPriority w:val="1"/>
-    <w:semiHidden/>
-    <w:unhideWhenUsed/>
-  </w:style>
-  <w:style w:type="table" w:default="1" w:styleId="TableNormal">
-    <w:name w:val="Normal Table"/>
-    <w:uiPriority w:val="99"/>
-    <w:semiHidden/>
-    <w:unhideWhenUsed/>
-    <w:tblPr>
-      <w:tblInd w:w="0" w:type="dxa"/>
-      <w:tblCellMar>
-        <w:top w:w="0" w:type="dxa"/>
-        <w:left w:w="108" w:type="dxa"/>
-        <w:bottom w:w="0" w:type="dxa"/>
-        <w:right w:w="108" w:type="dxa"/>
-      </w:tblCellMar>
-    </w:tblPr>
-  </w:style>
-  <w:style w:type="numbering" w:default="1" w:styleId="NoList">
-    <w:name w:val="No List"/>
-    <w:uiPriority w:val="99"/>
-    <w:semiHidden/>
-    <w:unhideWhenUsed/>
-  </w:style>
-  <w:style w:type="character" w:customStyle="1" w:styleId="Heading1Char">
-    <w:name w:val="Heading 1 Char"/>
-    <w:basedOn w:val="DefaultParagraphFont"/>
-    <w:link w:val="Heading1"/>
-    <w:uiPriority w:val="9"/>
-    <w:rsid w:val="00FF660F"/>
-    <w:rPr>
-      <w:rFonts w:ascii="Times New Roman" w:eastAsia="MS Gothic" w:hAnsi="Times New Roman" w:cs="Times New Roman"/>
-      <w:b/>
-      <w:bCs/>
-      <w:kern w:val="32"/>
-      <w:sz w:val="24"/>
-      <w:szCs w:val="32"/>
-      <w:lang w:eastAsia="ja-JP"/>
-    </w:rPr>
-  </w:style>
-  <w:style w:type="character" w:customStyle="1" w:styleId="Heading2Char">
-    <w:name w:val="Heading 2 Char"/>
-    <w:basedOn w:val="DefaultParagraphFont"/>
-    <w:link w:val="Heading2"/>
-    <w:uiPriority w:val="9"/>
-    <w:rsid w:val="00435059"/>
-    <w:rPr>
-      <w:rFonts w:ascii="Times New Roman" w:eastAsia="MS Gothic" w:hAnsi="Times New Roman" w:cs="Times New Roman"/>
-      <w:b/>
-      <w:bCs/>
-      <w:iCs/>
-      <w:sz w:val="24"/>
-      <w:szCs w:val="28"/>
-      <w:lang w:eastAsia="ja-JP"/>
-    </w:rPr>
-  </w:style>
-  <w:style w:type="paragraph" w:styleId="Header">
-    <w:name w:val="header"/>
-    <w:basedOn w:val="Normal"/>
-    <w:link w:val="HeaderChar"/>
-    <w:uiPriority w:val="99"/>
-    <w:unhideWhenUsed/>
-    <w:rsid w:val="000B054B"/>
-    <w:pPr>
-      <w:tabs>
-        <w:tab w:val="center" w:pos="4844"/>
-        <w:tab w:val="right" w:pos="9689"/>
-      </w:tabs>
-    </w:pPr>
-  </w:style>
-  <w:style w:type="character" w:customStyle="1" w:styleId="HeaderChar">
-    <w:name w:val="Header Char"/>
-    <w:basedOn w:val="DefaultParagraphFont"/>
-    <w:link w:val="Header"/>
-    <w:uiPriority w:val="99"/>
-    <w:rsid w:val="000B054B"/>
-    <w:rPr>
-      <w:rFonts w:ascii="Times New Roman" w:eastAsia="MS Mincho" w:hAnsi="Times New Roman" w:cs="Times New Roman"/>
-      <w:sz w:val="28"/>
-      <w:lang w:eastAsia="ja-JP"/>
-    </w:rPr>
-  </w:style>
-  <w:style w:type="paragraph" w:styleId="Footer">
-    <w:name w:val="footer"/>
-    <w:basedOn w:val="Normal"/>
-    <w:link w:val="FooterChar"/>
-    <w:uiPriority w:val="99"/>
-    <w:unhideWhenUsed/>
-    <w:rsid w:val="000B054B"/>
-    <w:pPr>
-      <w:tabs>
-        <w:tab w:val="center" w:pos="4844"/>
-        <w:tab w:val="right" w:pos="9689"/>
-      </w:tabs>
-    </w:pPr>
-  </w:style>
-  <w:style w:type="character" w:customStyle="1" w:styleId="FooterChar">
-    <w:name w:val="Footer Char"/>
-    <w:basedOn w:val="DefaultParagraphFont"/>
-    <w:link w:val="Footer"/>
-    <w:uiPriority w:val="99"/>
-    <w:rsid w:val="000B054B"/>
-    <w:rPr>
-      <w:rFonts w:ascii="Times New Roman" w:eastAsia="MS Mincho" w:hAnsi="Times New Roman" w:cs="Times New Roman"/>
-      <w:sz w:val="28"/>
-      <w:lang w:eastAsia="ja-JP"/>
-    </w:rPr>
-  </w:style>
-  <w:style w:type="character" w:styleId="Hyperlink">
-    <w:name w:val="Hyperlink"/>
-    <w:basedOn w:val="DefaultParagraphFont"/>
-    <w:uiPriority w:val="99"/>
-    <w:rsid w:val="000B054B"/>
-    <w:rPr>
-      <w:color w:val="0000FF"/>
-      <w:sz w:val="20"/>
-      <w:u w:val="single"/>
-    </w:rPr>
-  </w:style>
-  <w:style w:type="paragraph" w:styleId="TOC2">
-    <w:name w:val="toc 2"/>
-    <w:basedOn w:val="Normal"/>
-    <w:next w:val="Normal"/>
-    <w:autoRedefine/>
-    <w:uiPriority w:val="39"/>
-    <w:rsid w:val="000B054B"/>
-    <w:pPr>
-      <w:spacing w:before="240" w:after="0"/>
-      <w:jc w:val="left"/>
-    </w:pPr>
-    <w:rPr>
-      <w:rFonts w:ascii="Calibri" w:hAnsi="Calibri"/>
-      <w:b/>
-      <w:bCs/>
-      <w:sz w:val="20"/>
-      <w:szCs w:val="20"/>
-    </w:rPr>
-  </w:style>
-  <w:style w:type="paragraph" w:styleId="TOC1">
-    <w:name w:val="toc 1"/>
-    <w:basedOn w:val="Normal"/>
-    <w:next w:val="Normal"/>
-    <w:autoRedefine/>
-    <w:uiPriority w:val="39"/>
-    <w:unhideWhenUsed/>
-    <w:rsid w:val="000B054B"/>
-    <w:pPr>
-      <w:keepNext/>
-      <w:tabs>
-        <w:tab w:val="right" w:pos="9962"/>
-      </w:tabs>
-      <w:jc w:val="center"/>
-    </w:pPr>
-    <w:rPr>
-      <w:b/>
-      <w:bCs/>
-      <w:caps/>
-      <w:szCs w:val="24"/>
-    </w:rPr>
-  </w:style>
-  <w:style w:type="character" w:customStyle="1" w:styleId="apple-converted-space">
-    <w:name w:val="apple-converted-space"/>
-    <w:basedOn w:val="DefaultParagraphFont"/>
-    <w:rsid w:val="000B054B"/>
-  </w:style>
-  <w:style w:type="character" w:customStyle="1" w:styleId="hps">
-    <w:name w:val="hps"/>
-    <w:basedOn w:val="DefaultParagraphFont"/>
-    <w:rsid w:val="000B054B"/>
-  </w:style>
-  <w:style w:type="paragraph" w:styleId="NormalWeb">
-    <w:name w:val="Normal (Web)"/>
-    <w:basedOn w:val="Normal"/>
-    <w:uiPriority w:val="99"/>
-    <w:unhideWhenUsed/>
-    <w:rsid w:val="009475E8"/>
-    <w:pPr>
-      <w:spacing w:line="240" w:lineRule="auto"/>
-      <w:ind w:firstLine="0"/>
-      <w:jc w:val="left"/>
-    </w:pPr>
-    <w:rPr>
-      <w:rFonts w:eastAsia="Times New Roman"/>
-      <w:sz w:val="24"/>
-      <w:szCs w:val="24"/>
-      <w:lang w:eastAsia="en-US"/>
-    </w:rPr>
-  </w:style>
-  <w:style w:type="paragraph" w:styleId="ListParagraph">
-    <w:name w:val="List Paragraph"/>
-    <w:basedOn w:val="Normal"/>
-    <w:uiPriority w:val="34"/>
-    <w:qFormat/>
-    <w:rsid w:val="003704B7"/>
-    <w:pPr>
-      <w:ind w:left="720"/>
-      <w:contextualSpacing/>
-    </w:pPr>
-  </w:style>
-  <w:style w:type="character" w:customStyle="1" w:styleId="Heading3Char">
-    <w:name w:val="Heading 3 Char"/>
-    <w:basedOn w:val="DefaultParagraphFont"/>
-    <w:link w:val="Heading3"/>
-    <w:uiPriority w:val="9"/>
-    <w:semiHidden/>
-    <w:rsid w:val="009A31C2"/>
-    <w:rPr>
-      <w:rFonts w:asciiTheme="majorHAnsi" w:eastAsiaTheme="majorEastAsia" w:hAnsiTheme="majorHAnsi" w:cstheme="majorBidi"/>
-      <w:color w:val="1F4D78" w:themeColor="accent1" w:themeShade="7F"/>
-      <w:sz w:val="24"/>
-      <w:szCs w:val="24"/>
-      <w:lang w:eastAsia="ja-JP"/>
-    </w:rPr>
-  </w:style>
-  <w:style w:type="paragraph" w:customStyle="1" w:styleId="ADTable">
-    <w:name w:val="AD Table"/>
-    <w:basedOn w:val="Normal"/>
-    <w:rsid w:val="00CC2F1C"/>
-    <w:pPr>
-      <w:spacing w:before="0" w:beforeAutospacing="0" w:after="0" w:afterAutospacing="0" w:line="260" w:lineRule="atLeast"/>
-      <w:ind w:firstLine="0"/>
-      <w:jc w:val="left"/>
-    </w:pPr>
-    <w:rPr>
-      <w:rFonts w:ascii="Arial" w:eastAsia="Arial Unicode MS" w:hAnsi="Arial" w:cs="Arial"/>
-      <w:sz w:val="20"/>
-      <w:szCs w:val="20"/>
-    </w:rPr>
-  </w:style>
-  <w:style w:type="paragraph" w:customStyle="1" w:styleId="DiagramFigure">
-    <w:name w:val="Diagram/Figure"/>
-    <w:basedOn w:val="Normal"/>
-    <w:link w:val="DiagramFigureChar"/>
-    <w:qFormat/>
-    <w:rsid w:val="00841147"/>
-    <w:pPr>
-      <w:spacing w:before="120" w:beforeAutospacing="0" w:after="120" w:afterAutospacing="0" w:line="276" w:lineRule="auto"/>
-      <w:ind w:right="27" w:firstLine="0"/>
-      <w:jc w:val="center"/>
-    </w:pPr>
-    <w:rPr>
-      <w:rFonts w:ascii="Arial" w:eastAsia="Calibri" w:hAnsi="Arial" w:cs="Arial"/>
-      <w:sz w:val="20"/>
-      <w:lang w:eastAsia="en-US"/>
-    </w:rPr>
-  </w:style>
-  <w:style w:type="character" w:customStyle="1" w:styleId="DiagramFigureChar">
-    <w:name w:val="Diagram/Figure Char"/>
-    <w:basedOn w:val="DefaultParagraphFont"/>
-    <w:link w:val="DiagramFigure"/>
-    <w:rsid w:val="00841147"/>
-    <w:rPr>
-      <w:rFonts w:ascii="Arial" w:eastAsia="Calibri" w:hAnsi="Arial" w:cs="Arial"/>
-      <w:sz w:val="20"/>
-    </w:rPr>
-  </w:style>
-  <w:style w:type="paragraph" w:styleId="BalloonText">
-    <w:name w:val="Balloon Text"/>
-    <w:basedOn w:val="Normal"/>
-    <w:link w:val="BalloonTextChar"/>
-    <w:uiPriority w:val="99"/>
-    <w:semiHidden/>
-    <w:unhideWhenUsed/>
-    <w:rsid w:val="008173AA"/>
-    <w:pPr>
-      <w:spacing w:before="0" w:after="0" w:line="240" w:lineRule="auto"/>
-    </w:pPr>
-    <w:rPr>
-      <w:rFonts w:ascii="Tahoma" w:hAnsi="Tahoma" w:cs="Tahoma"/>
-      <w:sz w:val="16"/>
-      <w:szCs w:val="16"/>
-    </w:rPr>
-  </w:style>
-  <w:style w:type="character" w:customStyle="1" w:styleId="BalloonTextChar">
-    <w:name w:val="Balloon Text Char"/>
-    <w:basedOn w:val="DefaultParagraphFont"/>
-    <w:link w:val="BalloonText"/>
-    <w:uiPriority w:val="99"/>
-    <w:semiHidden/>
-    <w:rsid w:val="008173AA"/>
-    <w:rPr>
-      <w:rFonts w:ascii="Tahoma" w:eastAsia="MS Mincho" w:hAnsi="Tahoma" w:cs="Tahoma"/>
-      <w:sz w:val="16"/>
-      <w:szCs w:val="16"/>
-      <w:lang w:eastAsia="ja-JP"/>
-    </w:rPr>
-  </w:style>
-  <w:style w:type="table" w:styleId="TableGrid">
-    <w:name w:val="Table Grid"/>
-    <w:basedOn w:val="TableNormal"/>
-    <w:uiPriority w:val="39"/>
-    <w:rsid w:val="006230FE"/>
-    <w:pPr>
-      <w:spacing w:after="0" w:line="240" w:lineRule="auto"/>
-    </w:pPr>
-    <w:tblPr>
-      <w:tblInd w:w="0" w:type="dxa"/>
-      <w:tblBorders>
-        <w:top w:val="single" w:sz="4" w:space="0" w:color="auto"/>
-        <w:left w:val="single" w:sz="4" w:space="0" w:color="auto"/>
-        <w:bottom w:val="single" w:sz="4" w:space="0" w:color="auto"/>
-        <w:right w:val="single" w:sz="4" w:space="0" w:color="auto"/>
-        <w:insideH w:val="single" w:sz="4" w:space="0" w:color="auto"/>
-        <w:insideV w:val="single" w:sz="4" w:space="0" w:color="auto"/>
-      </w:tblBorders>
-      <w:tblCellMar>
-        <w:top w:w="0" w:type="dxa"/>
-        <w:left w:w="108" w:type="dxa"/>
-        <w:bottom w:w="0" w:type="dxa"/>
-        <w:right w:w="108" w:type="dxa"/>
-      </w:tblCellMar>
-    </w:tblPr>
-  </w:style>
-</w:styles>
-</file>
-
-<file path=word/stylesWithEffects.xml><?xml version="1.0" encoding="utf-8"?>
-<w:styles xmlns:wpc="http://schemas.microsoft.com/office/word/2010/wordprocessingCanvas" xmlns:mc="http://schemas.openxmlformats.org/markup-compatibility/2006" xmlns:o="urn:schemas-microsoft-com:office:office" xmlns:r="http://schemas.openxmlformats.org/officeDocument/2006/relationships" xmlns:m="http://schemas.openxmlformats.org/officeDocument/2006/math" xmlns:v="urn:schemas-microsoft-com:vml" xmlns:wp14="http://schemas.microsoft.com/office/word/2010/wordprocessingDrawing" xmlns:wp="http://schemas.openxmlformats.org/drawingml/2006/wordprocessingDrawing" xmlns:w10="urn:schemas-microsoft-com:office:word" xmlns:w="http://schemas.openxmlformats.org/wordprocessingml/2006/main" xmlns:w14="http://schemas.microsoft.com/office/word/2010/wordml" xmlns:wpg="http://schemas.microsoft.com/office/word/2010/wordprocessingGroup" xmlns:wpi="http://schemas.microsoft.com/office/word/2010/wordprocessingInk" xmlns:wne="http://schemas.microsoft.com/office/word/2006/wordml" xmlns:wps="http://schemas.microsoft.com/office/word/2010/wordprocessingShape" mc:Ignorable="w14 wp14">
-  <w:docDefaults>
-    <w:rPrDefault>
-      <w:rPr>
-        <w:rFonts w:asciiTheme="minorHAnsi" w:eastAsiaTheme="minorHAnsi" w:hAnsiTheme="minorHAnsi" w:cstheme="minorBidi"/>
-        <w:sz w:val="22"/>
-        <w:szCs w:val="22"/>
-        <w:lang w:val="en-US" w:eastAsia="en-US" w:bidi="ar-SA"/>
-      </w:rPr>
-    </w:rPrDefault>
-    <w:pPrDefault>
-      <w:pPr>
-        <w:spacing w:after="160" w:line="259" w:lineRule="auto"/>
-      </w:pPr>
-    </w:pPrDefault>
-  </w:docDefaults>
-  <w:latentStyles w:defLockedState="0" w:defUIPriority="99" w:defSemiHidden="1" w:defUnhideWhenUsed="1" w:defQFormat="0" w:count="267">
-    <w:lsdException w:name="Normal" w:semiHidden="0" w:uiPriority="0" w:unhideWhenUsed="0" w:qFormat="1"/>
-    <w:lsdException w:name="heading 1" w:semiHidden="0" w:uiPriority="9" w:unhideWhenUsed="0" w:qFormat="1"/>
-    <w:lsdException w:name="heading 2" w:uiPriority="9" w:qFormat="1"/>
-    <w:lsdException w:name="heading 3" w:uiPriority="9" w:qFormat="1"/>
-    <w:lsdException w:name="heading 4" w:uiPriority="9" w:qFormat="1"/>
-    <w:lsdException w:name="heading 5" w:uiPriority="9" w:qFormat="1"/>
-    <w:lsdException w:name="heading 6" w:uiPriority="9" w:qFormat="1"/>
-    <w:lsdException w:name="heading 7" w:uiPriority="9" w:qFormat="1"/>
-    <w:lsdException w:name="heading 8" w:uiPriority="9" w:qFormat="1"/>
-    <w:lsdException w:name="heading 9" w:uiPriority="9" w:qFormat="1"/>
-    <w:lsdException w:name="toc 1" w:uiPriority="39"/>
-    <w:lsdException w:name="toc 2" w:uiPriority="39"/>
-    <w:lsdException w:name="toc 3" w:uiPriority="39"/>
-    <w:lsdException w:name="toc 4" w:uiPriority="39"/>
-    <w:lsdException w:name="toc 5" w:uiPriority="39"/>
-    <w:lsdException w:name="toc 6" w:uiPriority="39"/>
-    <w:lsdException w:name="toc 7" w:uiPriority="39"/>
-    <w:lsdException w:name="toc 8" w:uiPriority="39"/>
-    <w:lsdException w:name="toc 9" w:uiPriority="39"/>
-    <w:lsdException w:name="caption" w:uiPriority="35" w:qFormat="1"/>
-    <w:lsdException w:name="Title" w:semiHidden="0" w:uiPriority="10" w:unhideWhenUsed="0" w:qFormat="1"/>
-    <w:lsdException w:name="Default Paragraph Font" w:uiPriority="1"/>
-    <w:lsdException w:name="Subtitle" w:semiHidden="0" w:uiPriority="11" w:unhideWhenUsed="0" w:qFormat="1"/>
-    <w:lsdException w:name="Strong" w:semiHidden="0" w:uiPriority="22" w:unhideWhenUsed="0" w:qFormat="1"/>
-    <w:lsdException w:name="Emphasis" w:semiHidden="0" w:uiPriority="20" w:unhideWhenUsed="0" w:qFormat="1"/>
-    <w:lsdException w:name="Table Grid" w:semiHidden="0" w:uiPriority="39" w:unhideWhenUsed="0"/>
-    <w:lsdException w:name="Placeholder Text" w:unhideWhenUsed="0"/>
-    <w:lsdException w:name="No Spacing" w:semiHidden="0" w:uiPriority="1" w:unhideWhenUsed="0" w:qFormat="1"/>
-    <w:lsdException w:name="Light Shading" w:semiHidden="0" w:uiPriority="60" w:unhideWhenUsed="0"/>
-    <w:lsdException w:name="Light List" w:semiHidden="0" w:uiPriority="61" w:unhideWhenUsed="0"/>
-    <w:lsdException w:name="Light Grid" w:semiHidden="0" w:uiPriority="62" w:unhideWhenUsed="0"/>
-    <w:lsdException w:name="Medium Shading 1" w:semiHidden="0" w:uiPriority="63" w:unhideWhenUsed="0"/>
-    <w:lsdException w:name="Medium Shading 2" w:semiHidden="0" w:uiPriority="64" w:unhideWhenUsed="0"/>
-    <w:lsdException w:name="Medium List 1" w:semiHidden="0" w:uiPriority="65" w:unhideWhenUsed="0"/>
-    <w:lsdException w:name="Medium List 2" w:semiHidden="0" w:uiPriority="66" w:unhideWhenUsed="0"/>
-    <w:lsdException w:name="Medium Grid 1" w:semiHidden="0" w:uiPriority="67" w:unhideWhenUsed="0"/>
-    <w:lsdException w:name="Medium Grid 2" w:semiHidden="0" w:uiPriority="68" w:unhideWhenUsed="0"/>
-    <w:lsdException w:name="Medium Grid 3" w:semiHidden="0" w:uiPriority="69" w:unhideWhenUsed="0"/>
-    <w:lsdException w:name="Dark List" w:semiHidden="0" w:uiPriority="70" w:unhideWhenUsed="0"/>
-    <w:lsdException w:name="Colorful Shading" w:semiHidden="0" w:uiPriority="71" w:unhideWhenUsed="0"/>
-    <w:lsdException w:name="Colorful List" w:semiHidden="0" w:uiPriority="72" w:unhideWhenUsed="0"/>
-    <w:lsdException w:name="Colorful Grid" w:semiHidden="0" w:uiPriority="73" w:unhideWhenUsed="0"/>
-    <w:lsdException w:name="Light Shading Accent 1" w:semiHidden="0" w:uiPriority="60" w:unhideWhenUsed="0"/>
-    <w:lsdException w:name="Light List Accent 1" w:semiHidden="0" w:uiPriority="61" w:unhideWhenUsed="0"/>
-    <w:lsdException w:name="Light Grid Accent 1" w:semiHidden="0" w:uiPriority="62" w:unhideWhenUsed="0"/>
-    <w:lsdException w:name="Medium Shading 1 Accent 1" w:semiHidden="0" w:uiPriority="63" w:unhideWhenUsed="0"/>
-    <w:lsdException w:name="Medium Shading 2 Accent 1" w:semiHidden="0" w:uiPriority="64" w:unhideWhenUsed="0"/>
-    <w:lsdException w:name="Medium List 1 Accent 1" w:semiHidden="0" w:uiPriority="65" w:unhideWhenUsed="0"/>
-    <w:lsdException w:name="Revision" w:unhideWhenUsed="0"/>
-    <w:lsdException w:name="List Paragraph" w:semiHidden="0" w:uiPriority="34" w:unhideWhenUsed="0" w:qFormat="1"/>
-    <w:lsdException w:name="Quote" w:semiHidden="0" w:uiPriority="29" w:unhideWhenUsed="0" w:qFormat="1"/>
-    <w:lsdException w:name="Intense Quote" w:semiHidden="0" w:uiPriority="30" w:unhideWhenUsed="0" w:qFormat="1"/>
-    <w:lsdException w:name="Medium List 2 Accent 1" w:semiHidden="0" w:uiPriority="66" w:unhideWhenUsed="0"/>
-    <w:lsdException w:name="Medium Grid 1 Accent 1" w:semiHidden="0" w:uiPriority="67" w:unhideWhenUsed="0"/>
-    <w:lsdException w:name="Medium Grid 2 Accent 1" w:semiHidden="0" w:uiPriority="68" w:unhideWhenUsed="0"/>
-    <w:lsdException w:name="Medium Grid 3 Accent 1" w:semiHidden="0" w:uiPriority="69" w:unhideWhenUsed="0"/>
-    <w:lsdException w:name="Dark List Accent 1" w:semiHidden="0" w:uiPriority="70" w:unhideWhenUsed="0"/>
-    <w:lsdException w:name="Colorful Shading Accent 1" w:semiHidden="0" w:uiPriority="71" w:unhideWhenUsed="0"/>
-    <w:lsdException w:name="Colorful List Accent 1" w:semiHidden="0" w:uiPriority="72" w:unhideWhenUsed="0"/>
-    <w:lsdException w:name="Colorful Grid Accent 1" w:semiHidden="0" w:uiPriority="73" w:unhideWhenUsed="0"/>
-    <w:lsdException w:name="Light Shading Accent 2" w:semiHidden="0" w:uiPriority="60" w:unhideWhenUsed="0"/>
-    <w:lsdException w:name="Light List Accent 2" w:semiHidden="0" w:uiPriority="61" w:unhideWhenUsed="0"/>
-    <w:lsdException w:name="Light Grid Accent 2" w:semiHidden="0" w:uiPriority="62" w:unhideWhenUsed="0"/>
-    <w:lsdException w:name="Medium Shading 1 Accent 2" w:semiHidden="0" w:uiPriority="63" w:unhideWhenUsed="0"/>
-    <w:lsdException w:name="Medium Shading 2 Accent 2" w:semiHidden="0" w:uiPriority="64" w:unhideWhenUsed="0"/>
-    <w:lsdException w:name="Medium List 1 Accent 2" w:semiHidden="0" w:uiPriority="65" w:unhideWhenUsed="0"/>
-    <w:lsdException w:name="Medium List 2 Accent 2" w:semiHidden="0" w:uiPriority="66" w:unhideWhenUsed="0"/>
-    <w:lsdException w:name="Medium Grid 1 Accent 2" w:semiHidden="0" w:uiPriority="67" w:unhideWhenUsed="0"/>
-    <w:lsdException w:name="Medium Grid 2 Accent 2" w:semiHidden="0" w:uiPriority="68" w:unhideWhenUsed="0"/>
-    <w:lsdException w:name="Medium Grid 3 Accent 2" w:semiHidden="0" w:uiPriority="69" w:unhideWhenUsed="0"/>
-    <w:lsdException w:name="Dark List Accent 2" w:semiHidden="0" w:uiPriority="70" w:unhideWhenUsed="0"/>
-    <w:lsdException w:name="Colorful Shading Accent 2" w:semiHidden="0" w:uiPriority="71" w:unhideWhenUsed="0"/>
-    <w:lsdException w:name="Colorful List Accent 2" w:semiHidden="0" w:uiPriority="72" w:unhideWhenUsed="0"/>
-    <w:lsdException w:name="Colorful Grid Accent 2" w:semiHidden="0" w:uiPriority="73" w:unhideWhenUsed="0"/>
-    <w:lsdException w:name="Light Shading Accent 3" w:semiHidden="0" w:uiPriority="60" w:unhideWhenUsed="0"/>
-    <w:lsdException w:name="Light List Accent 3" w:semiHidden="0" w:uiPriority="61" w:unhideWhenUsed="0"/>
-    <w:lsdException w:name="Light Grid Accent 3" w:semiHidden="0" w:uiPriority="62" w:unhideWhenUsed="0"/>
-    <w:lsdException w:name="Medium Shading 1 Accent 3" w:semiHidden="0" w:uiPriority="63" w:unhideWhenUsed="0"/>
-    <w:lsdException w:name="Medium Shading 2 Accent 3" w:semiHidden="0" w:uiPriority="64" w:unhideWhenUsed="0"/>
-    <w:lsdException w:name="Medium List 1 Accent 3" w:semiHidden="0" w:uiPriority="65" w:unhideWhenUsed="0"/>
-    <w:lsdException w:name="Medium List 2 Accent 3" w:semiHidden="0" w:uiPriority="66" w:unhideWhenUsed="0"/>
-    <w:lsdException w:name="Medium Grid 1 Accent 3" w:semiHidden="0" w:uiPriority="67" w:unhideWhenUsed="0"/>
-    <w:lsdException w:name="Medium Grid 2 Accent 3" w:semiHidden="0" w:uiPriority="68" w:unhideWhenUsed="0"/>
-    <w:lsdException w:name="Medium Grid 3 Accent 3" w:semiHidden="0" w:uiPriority="69" w:unhideWhenUsed="0"/>
-    <w:lsdException w:name="Dark List Accent 3" w:semiHidden="0" w:uiPriority="70" w:unhideWhenUsed="0"/>
-    <w:lsdException w:name="Colorful Shading Accent 3" w:semiHidden="0" w:uiPriority="71" w:unhideWhenUsed="0"/>
-    <w:lsdException w:name="Colorful List Accent 3" w:semiHidden="0" w:uiPriority="72" w:unhideWhenUsed="0"/>
-    <w:lsdException w:name="Colorful Grid Accent 3" w:semiHidden="0" w:uiPriority="73" w:unhideWhenUsed="0"/>
-    <w:lsdException w:name="Light Shading Accent 4" w:semiHidden="0" w:uiPriority="60" w:unhideWhenUsed="0"/>
-    <w:lsdException w:name="Light List Accent 4" w:semiHidden="0" w:uiPriority="61" w:unhideWhenUsed="0"/>
-    <w:lsdException w:name="Light Grid Accent 4" w:semiHidden="0" w:uiPriority="62" w:unhideWhenUsed="0"/>
-    <w:lsdException w:name="Medium Shading 1 Accent 4" w:semiHidden="0" w:uiPriority="63" w:unhideWhenUsed="0"/>
-    <w:lsdException w:name="Medium Shading 2 Accent 4" w:semiHidden="0" w:uiPriority="64" w:unhideWhenUsed="0"/>
-    <w:lsdException w:name="Medium List 1 Accent 4" w:semiHidden="0" w:uiPriority="65" w:unhideWhenUsed="0"/>
-    <w:lsdException w:name="Medium List 2 Accent 4" w:semiHidden="0" w:uiPriority="66" w:unhideWhenUsed="0"/>
-    <w:lsdException w:name="Medium Grid 1 Accent 4" w:semiHidden="0" w:uiPriority="67" w:unhideWhenUsed="0"/>
-    <w:lsdException w:name="Medium Grid 2 Accent 4" w:semiHidden="0" w:uiPriority="68" w:unhideWhenUsed="0"/>
-    <w:lsdException w:name="Medium Grid 3 Accent 4" w:semiHidden="0" w:uiPriority="69" w:unhideWhenUsed="0"/>
-    <w:lsdException w:name="Dark List Accent 4" w:semiHidden="0" w:uiPriority="70" w:unhideWhenUsed="0"/>
-    <w:lsdException w:name="Colorful Shading Accent 4" w:semiHidden="0" w:uiPriority="71" w:unhideWhenUsed="0"/>
-    <w:lsdException w:name="Colorful List Accent 4" w:semiHidden="0" w:uiPriority="72" w:unhideWhenUsed="0"/>
-    <w:lsdException w:name="Colorful Grid Accent 4" w:semiHidden="0" w:uiPriority="73" w:unhideWhenUsed="0"/>
-    <w:lsdException w:name="Light Shading Accent 5" w:semiHidden="0" w:uiPriority="60" w:unhideWhenUsed="0"/>
-    <w:lsdException w:name="Light List Accent 5" w:semiHidden="0" w:uiPriority="61" w:unhideWhenUsed="0"/>
-    <w:lsdException w:name="Light Grid Accent 5" w:semiHidden="0" w:uiPriority="62" w:unhideWhenUsed="0"/>
-    <w:lsdException w:name="Medium Shading 1 Accent 5" w:semiHidden="0" w:uiPriority="63" w:unhideWhenUsed="0"/>
-    <w:lsdException w:name="Medium Shading 2 Accent 5" w:semiHidden="0" w:uiPriority="64" w:unhideWhenUsed="0"/>
-    <w:lsdException w:name="Medium List 1 Accent 5" w:semiHidden="0" w:uiPriority="65" w:unhideWhenUsed="0"/>
-    <w:lsdException w:name="Medium List 2 Accent 5" w:semiHidden="0" w:uiPriority="66" w:unhideWhenUsed="0"/>
-    <w:lsdException w:name="Medium Grid 1 Accent 5" w:semiHidden="0" w:uiPriority="67" w:unhideWhenUsed="0"/>
-    <w:lsdException w:name="Medium Grid 2 Accent 5" w:semiHidden="0" w:uiPriority="68" w:unhideWhenUsed="0"/>
-    <w:lsdException w:name="Medium Grid 3 Accent 5" w:semiHidden="0" w:uiPriority="69" w:unhideWhenUsed="0"/>
-    <w:lsdException w:name="Dark List Accent 5" w:semiHidden="0" w:uiPriority="70" w:unhideWhenUsed="0"/>
-    <w:lsdException w:name="Colorful Shading Accent 5" w:semiHidden="0" w:uiPriority="71" w:unhideWhenUsed="0"/>
-    <w:lsdException w:name="Colorful List Accent 5" w:semiHidden="0" w:uiPriority="72" w:unhideWhenUsed="0"/>
-    <w:lsdException w:name="Colorful Grid Accent 5" w:semiHidden="0" w:uiPriority="73" w:unhideWhenUsed="0"/>
-    <w:lsdException w:name="Light Shading Accent 6" w:semiHidden="0" w:uiPriority="60" w:unhideWhenUsed="0"/>
-    <w:lsdException w:name="Light List Accent 6" w:semiHidden="0" w:uiPriority="61" w:unhideWhenUsed="0"/>
-    <w:lsdException w:name="Light Grid Accent 6" w:semiHidden="0" w:uiPriority="62" w:unhideWhenUsed="0"/>
-    <w:lsdException w:name="Medium Shading 1 Accent 6" w:semiHidden="0" w:uiPriority="63" w:unhideWhenUsed="0"/>
-    <w:lsdException w:name="Medium Shading 2 Accent 6" w:semiHidden="0" w:uiPriority="64" w:unhideWhenUsed="0"/>
-    <w:lsdException w:name="Medium List 1 Accent 6" w:semiHidden="0" w:uiPriority="65" w:unhideWhenUsed="0"/>
-    <w:lsdException w:name="Medium List 2 Accent 6" w:semiHidden="0" w:uiPriority="66" w:unhideWhenUsed="0"/>
-    <w:lsdException w:name="Medium Grid 1 Accent 6" w:semiHidden="0" w:uiPriority="67" w:unhideWhenUsed="0"/>
-    <w:lsdException w:name="Medium Grid 2 Accent 6" w:semiHidden="0" w:uiPriority="68" w:unhideWhenUsed="0"/>
-    <w:lsdException w:name="Medium Grid 3 Accent 6" w:semiHidden="0" w:uiPriority="69" w:unhideWhenUsed="0"/>
-    <w:lsdException w:name="Dark List Accent 6" w:semiHidden="0" w:uiPriority="70" w:unhideWhenUsed="0"/>
-    <w:lsdException w:name="Colorful Shading Accent 6" w:semiHidden="0" w:uiPriority="71" w:unhideWhenUsed="0"/>
-    <w:lsdException w:name="Colorful List Accent 6" w:semiHidden="0" w:uiPriority="72" w:unhideWhenUsed="0"/>
-    <w:lsdException w:name="Colorful Grid Accent 6" w:semiHidden="0" w:uiPriority="73" w:unhideWhenUsed="0"/>
-    <w:lsdException w:name="Subtle Emphasis" w:semiHidden="0" w:uiPriority="19" w:unhideWhenUsed="0" w:qFormat="1"/>
-    <w:lsdException w:name="Intense Emphasis" w:semiHidden="0" w:uiPriority="21" w:unhideWhenUsed="0" w:qFormat="1"/>
-    <w:lsdException w:name="Subtle Reference" w:semiHidden="0" w:uiPriority="31" w:unhideWhenUsed="0" w:qFormat="1"/>
-    <w:lsdException w:name="Intense Reference" w:semiHidden="0" w:uiPriority="32" w:unhideWhenUsed="0" w:qFormat="1"/>
-    <w:lsdException w:name="Book Title" w:semiHidden="0" w:uiPriority="33" w:unhideWhenUsed="0" w:qFormat="1"/>
-    <w:lsdException w:name="Bibliography" w:uiPriority="37"/>
-    <w:lsdException w:name="TOC Heading" w:uiPriority="39" w:qFormat="1"/>
+  <w:latentStyles w:defLockedState="0" w:defUIPriority="99" w:defSemiHidden="0" w:defUnhideWhenUsed="0" w:defQFormat="0" w:count="371">
+    <w:lsdException w:name="Normal" w:uiPriority="0" w:qFormat="1"/>
+    <w:lsdException w:name="heading 1" w:uiPriority="9" w:qFormat="1"/>
+    <w:lsdException w:name="heading 2" w:semiHidden="1" w:uiPriority="9" w:unhideWhenUsed="1" w:qFormat="1"/>
+    <w:lsdException w:name="heading 3" w:semiHidden="1" w:uiPriority="9" w:unhideWhenUsed="1" w:qFormat="1"/>
+    <w:lsdException w:name="heading 4" w:semiHidden="1" w:uiPriority="9" w:unhideWhenUsed="1" w:qFormat="1"/>
+    <w:lsdException w:name="heading 5" w:semiHidden="1" w:uiPriority="9" w:unhideWhenUsed="1" w:qFormat="1"/>
+    <w:lsdException w:name="heading 6" w:semiHidden="1" w:uiPriority="9" w:unhideWhenUsed="1" w:qFormat="1"/>
+    <w:lsdException w:name="heading 7" w:semiHidden="1" w:uiPriority="9" w:unhideWhenUsed="1" w:qFormat="1"/>
+    <w:lsdException w:name="heading 8" w:semiHidden="1" w:uiPriority="9" w:unhideWhenUsed="1" w:qFormat="1"/>
+    <w:lsdException w:name="heading 9" w:semiHidden="1" w:uiPriority="9" w:unhideWhenUsed="1" w:qFormat="1"/>
+    <w:lsdException w:name="index 1" w:semiHidden="1" w:unhideWhenUsed="1"/>
+    <w:lsdException w:name="index 2" w:semiHidden="1" w:unhideWhenUsed="1"/>
+    <w:lsdException w:name="index 3" w:semiHidden="1" w:unhideWhenUsed="1"/>
+    <w:lsdException w:name="index 4" w:semiHidden="1" w:unhideWhenUsed="1"/>
+    <w:lsdException w:name="index 5" w:semiHidden="1" w:unhideWhenUsed="1"/>
+    <w:lsdException w:name="index 6" w:semiHidden="1" w:unhideWhenUsed="1"/>
+    <w:lsdException w:name="index 7" w:semiHidden="1" w:unhideWhenUsed="1"/>
+    <w:lsdException w:name="index 8" w:semiHidden="1" w:unhideWhenUsed="1"/>
+    <w:lsdException w:name="index 9" w:semiHidden="1" w:unhideWhenUsed="1"/>
+    <w:lsdException w:name="toc 1" w:semiHidden="1" w:uiPriority="39" w:unhideWhenUsed="1"/>
+    <w:lsdException w:name="toc 2" w:semiHidden="1" w:uiPriority="39" w:unhideWhenUsed="1"/>
+    <w:lsdException w:name="toc 3" w:semiHidden="1" w:uiPriority="39" w:unhideWhenUsed="1"/>
+    <w:lsdException w:name="toc 4" w:semiHidden="1" w:uiPriority="39" w:unhideWhenUsed="1"/>
+    <w:lsdException w:name="toc 5" w:semiHidden="1" w:uiPriority="39" w:unhideWhenUsed="1"/>
+    <w:lsdException w:name="toc 6" w:semiHidden="1" w:uiPriority="39" w:unhideWhenUsed="1"/>
+    <w:lsdException w:name="toc 7" w:semiHidden="1" w:uiPriority="39" w:unhideWhenUsed="1"/>
+    <w:lsdException w:name="toc 8" w:semiHidden="1" w:uiPriority="39" w:unhideWhenUsed="1"/>
+    <w:lsdException w:name="toc 9" w:semiHidden="1" w:uiPriority="39" w:unhideWhenUsed="1"/>
+    <w:lsdException w:name="Normal Indent" w:semiHidden="1" w:unhideWhenUsed="1"/>
+    <w:lsdException w:name="footnote text" w:semiHidden="1" w:unhideWhenUsed="1"/>
+    <w:lsdException w:name="annotation text" w:semiHidden="1" w:unhideWhenUsed="1"/>
+    <w:lsdException w:name="header" w:semiHidden="1" w:unhideWhenUsed="1"/>
+    <w:lsdException w:name="footer" w:semiHidden="1" w:unhideWhenUsed="1"/>
+    <w:lsdException w:name="index heading" w:semiHidden="1" w:unhideWhenUsed="1"/>
+    <w:lsdException w:name="caption" w:semiHidden="1" w:uiPriority="35" w:unhideWhenUsed="1" w:qFormat="1"/>
+    <w:lsdException w:name="table of figures" w:semiHidden="1" w:unhideWhenUsed="1"/>
+    <w:lsdException w:name="envelope address" w:semiHidden="1" w:unhideWhenUsed="1"/>
+    <w:lsdException w:name="envelope return" w:semiHidden="1" w:unhideWhenUsed="1"/>
+    <w:lsdException w:name="footnote reference" w:semiHidden="1" w:unhideWhenUsed="1"/>
+    <w:lsdException w:name="annotation reference" w:semiHidden="1" w:unhideWhenUsed="1"/>
+    <w:lsdException w:name="line number" w:semiHidden="1" w:unhideWhenUsed="1"/>
+    <w:lsdException w:name="page number" w:semiHidden="1" w:unhideWhenUsed="1"/>
+    <w:lsdException w:name="endnote reference" w:semiHidden="1" w:unhideWhenUsed="1"/>
+    <w:lsdException w:name="endnote text" w:semiHidden="1" w:unhideWhenUsed="1"/>
+    <w:lsdException w:name="table of authorities" w:semiHidden="1" w:unhideWhenUsed="1"/>
+    <w:lsdException w:name="macro" w:semiHidden="1" w:unhideWhenUsed="1"/>
+    <w:lsdException w:name="toa heading" w:semiHidden="1" w:unhideWhenUsed="1"/>
+    <w:lsdException w:name="List" w:semiHidden="1" w:unhideWhenUsed="1"/>
+    <w:lsdException w:name="List Bullet" w:semiHidden="1" w:unhideWhenUsed="1"/>
+    <w:lsdException w:name="List Number" w:semiHidden="1" w:unhideWhenUsed="1"/>
+    <w:lsdException w:name="List 2" w:semiHidden="1" w:unhideWhenUsed="1"/>
+    <w:lsdException w:name="List 3" w:semiHidden="1" w:unhideWhenUsed="1"/>
+    <w:lsdException w:name="List 4" w:semiHidden="1" w:unhideWhenUsed="1"/>
+    <w:lsdException w:name="List 5" w:semiHidden="1" w:unhideWhenUsed="1"/>
+    <w:lsdException w:name="List Bullet 2" w:semiHidden="1" w:unhideWhenUsed="1"/>
+    <w:lsdException w:name="List Bullet 3" w:semiHidden="1" w:unhideWhenUsed="1"/>
+    <w:lsdException w:name="List Bullet 4" w:semiHidden="1" w:unhideWhenUsed="1"/>
+    <w:lsdException w:name="List Bullet 5" w:semiHidden="1" w:unhideWhenUsed="1"/>
+    <w:lsdException w:name="List Number 2" w:semiHidden="1" w:unhideWhenUsed="1"/>
+    <w:lsdException w:name="List Number 3" w:semiHidden="1" w:unhideWhenUsed="1"/>
+    <w:lsdException w:name="List Number 4" w:semiHidden="1" w:unhideWhenUsed="1"/>
+    <w:lsdException w:name="List Number 5" w:semiHidden="1" w:unhideWhenUsed="1"/>
+    <w:lsdException w:name="Title" w:uiPriority="10" w:qFormat="1"/>
+    <w:lsdException w:name="Closing" w:semiHidden="1" w:unhideWhenUsed="1"/>
+    <w:lsdException w:name="Signature" w:semiHidden="1" w:unhideWhenUsed="1"/>
+    <w:lsdException w:name="Default Paragraph Font" w:semiHidden="1" w:uiPriority="1" w:unhideWhenUsed="1"/>
+    <w:lsdException w:name="Body Text" w:semiHidden="1" w:unhideWhenUsed="1"/>
+    <w:lsdException w:name="Body Text Indent" w:semiHidden="1" w:unhideWhenUsed="1"/>
+    <w:lsdException w:name="List Continue" w:semiHidden="1" w:unhideWhenUsed="1"/>
+    <w:lsdException w:name="List Continue 2" w:semiHidden="1" w:unhideWhenUsed="1"/>
+    <w:lsdException w:name="List Continue 3" w:semiHidden="1" w:unhideWhenUsed="1"/>
+    <w:lsdException w:name="List Continue 4" w:semiHidden="1" w:unhideWhenUsed="1"/>
+    <w:lsdException w:name="List Continue 5" w:semiHidden="1" w:unhideWhenUsed="1"/>
+    <w:lsdException w:name="Message Header" w:semiHidden="1" w:unhideWhenUsed="1"/>
+    <w:lsdException w:name="Subtitle" w:uiPriority="11" w:qFormat="1"/>
+    <w:lsdException w:name="Salutation" w:semiHidden="1" w:unhideWhenUsed="1"/>
+    <w:lsdException w:name="Date" w:semiHidden="1" w:unhideWhenUsed="1"/>
+    <w:lsdException w:name="Body Text First Indent" w:semiHidden="1" w:unhideWhenUsed="1"/>
+    <w:lsdException w:name="Body Text First Indent 2" w:semiHidden="1" w:unhideWhenUsed="1"/>
+    <w:lsdException w:name="Note Heading" w:semiHidden="1" w:unhideWhenUsed="1"/>
+    <w:lsdException w:name="Body Text 2" w:semiHidden="1" w:unhideWhenUsed="1"/>
+    <w:lsdException w:name="Body Text 3" w:semiHidden="1" w:unhideWhenUsed="1"/>
+    <w:lsdException w:name="Body Text Indent 2" w:semiHidden="1" w:unhideWhenUsed="1"/>
+    <w:lsdException w:name="Body Text Indent 3" w:semiHidden="1" w:unhideWhenUsed="1"/>
+    <w:lsdException w:name="Block Text" w:semiHidden="1" w:unhideWhenUsed="1"/>
+    <w:lsdException w:name="Hyperlink" w:semiHidden="1" w:unhideWhenUsed="1"/>
+    <w:lsdException w:name="FollowedHyperlink" w:semiHidden="1" w:unhideWhenUsed="1"/>
+    <w:lsdException w:name="Strong" w:uiPriority="22" w:qFormat="1"/>
+    <w:lsdException w:name="Emphasis" w:uiPriority="20" w:qFormat="1"/>
+    <w:lsdException w:name="Document Map" w:semiHidden="1" w:unhideWhenUsed="1"/>
+    <w:lsdException w:name="Plain Text" w:semiHidden="1" w:unhideWhenUsed="1"/>
+    <w:lsdException w:name="E-mail Signature" w:semiHidden="1" w:unhideWhenUsed="1"/>
+    <w:lsdException w:name="HTML Top of Form" w:semiHidden="1" w:unhideWhenUsed="1"/>
+    <w:lsdException w:name="HTML Bottom of Form" w:semiHidden="1" w:unhideWhenUsed="1"/>
+    <w:lsdException w:name="Normal (Web)" w:semiHidden="1" w:unhideWhenUsed="1"/>
+    <w:lsdException w:name="HTML Acronym" w:semiHidden="1" w:unhideWhenUsed="1"/>
+    <w:lsdException w:name="HTML Address" w:semiHidden="1" w:unhideWhenUsed="1"/>
+    <w:lsdException w:name="HTML Cite" w:semiHidden="1" w:unhideWhenUsed="1"/>
+    <w:lsdException w:name="HTML Code" w:semiHidden="1" w:unhideWhenUsed="1"/>
+    <w:lsdException w:name="HTML Definition" w:semiHidden="1" w:unhideWhenUsed="1"/>
+    <w:lsdException w:name="HTML Keyboard" w:semiHidden="1" w:unhideWhenUsed="1"/>
+    <w:lsdException w:name="HTML Preformatted" w:semiHidden="1" w:unhideWhenUsed="1"/>
+    <w:lsdException w:name="HTML Sample" w:semiHidden="1" w:unhideWhenUsed="1"/>
+    <w:lsdException w:name="HTML Typewriter" w:semiHidden="1" w:unhideWhenUsed="1"/>
+    <w:lsdException w:name="HTML Variable" w:semiHidden="1" w:unhideWhenUsed="1"/>
+    <w:lsdException w:name="Normal Table" w:semiHidden="1" w:unhideWhenUsed="1"/>
+    <w:lsdException w:name="annotation subject" w:semiHidden="1" w:unhideWhenUsed="1"/>
+    <w:lsdException w:name="No List" w:semiHidden="1" w:unhideWhenUsed="1"/>
+    <w:lsdException w:name="Outline List 1" w:semiHidden="1" w:unhideWhenUsed="1"/>
+    <w:lsdException w:name="Outline List 2" w:semiHidden="1" w:unhideWhenUsed="1"/>
+    <w:lsdException w:name="Outline List 3" w:semiHidden="1" w:unhideWhenUsed="1"/>
+    <w:lsdException w:name="Table Simple 1" w:semiHidden="1" w:unhideWhenUsed="1"/>
+    <w:lsdException w:name="Table Simple 2" w:semiHidden="1" w:unhideWhenUsed="1"/>
+    <w:lsdException w:name="Table Simple 3" w:semiHidden="1" w:unhideWhenUsed="1"/>
+    <w:lsdException w:name="Table Classic 1" w:semiHidden="1" w:unhideWhenUsed="1"/>
+    <w:lsdException w:name="Table Classic 2" w:semiHidden="1" w:unhideWhenUsed="1"/>
+    <w:lsdException w:name="Table Classic 3" w:semiHidden="1" w:unhideWhenUsed="1"/>
+    <w:lsdException w:name="Table Classic 4" w:semiHidden="1" w:unhideWhenUsed="1"/>
+    <w:lsdException w:name="Table Colorful 1" w:semiHidden="1" w:unhideWhenUsed="1"/>
+    <w:lsdException w:name="Table Colorful 2" w:semiHidden="1" w:unhideWhenUsed="1"/>
+    <w:lsdException w:name="Table Colorful 3" w:semiHidden="1" w:unhideWhenUsed="1"/>
+    <w:lsdException w:name="Table Columns 1" w:semiHidden="1" w:unhideWhenUsed="1"/>
+    <w:lsdException w:name="Table Columns 2" w:semiHidden="1" w:unhideWhenUsed="1"/>
+    <w:lsdException w:name="Table Columns 3" w:semiHidden="1" w:unhideWhenUsed="1"/>
+    <w:lsdException w:name="Table Columns 4" w:semiHidden="1" w:unhideWhenUsed="1"/>
+    <w:lsdException w:name="Table Columns 5" w:semiHidden="1" w:unhideWhenUsed="1"/>
+    <w:lsdException w:name="Table Grid 1" w:semiHidden="1" w:unhideWhenUsed="1"/>
+    <w:lsdException w:name="Table Grid 2" w:semiHidden="1" w:unhideWhenUsed="1"/>
+    <w:lsdException w:name="Table Grid 3" w:semiHidden="1" w:unhideWhenUsed="1"/>
+    <w:lsdException w:name="Table Grid 4" w:semiHidden="1" w:unhideWhenUsed="1"/>
+    <w:lsdException w:name="Table Grid 5" w:semiHidden="1" w:unhideWhenUsed="1"/>
+    <w:lsdException w:name="Table Grid 6" w:semiHidden="1" w:unhideWhenUsed="1"/>
+    <w:lsdException w:name="Table Grid 7" w:semiHidden="1" w:unhideWhenUsed="1"/>
+    <w:lsdException w:name="Table Grid 8" w:semiHidden="1" w:unhideWhenUsed="1"/>
+    <w:lsdException w:name="Table List 1" w:semiHidden="1" w:unhideWhenUsed="1"/>
+    <w:lsdException w:name="Table List 2" w:semiHidden="1" w:unhideWhenUsed="1"/>
+    <w:lsdException w:name="Table List 3" w:semiHidden="1" w:unhideWhenUsed="1"/>
+    <w:lsdException w:name="Table List 4" w:semiHidden="1" w:unhideWhenUsed="1"/>
+    <w:lsdException w:name="Table List 5" w:semiHidden="1" w:unhideWhenUsed="1"/>
+    <w:lsdException w:name="Table List 6" w:semiHidden="1" w:unhideWhenUsed="1"/>
+    <w:lsdException w:name="Table List 7" w:semiHidden="1" w:unhideWhenUsed="1"/>
+    <w:lsdException w:name="Table List 8" w:semiHidden="1" w:unhideWhenUsed="1"/>
+    <w:lsdException w:name="Table 3D effects 1" w:semiHidden="1" w:unhideWhenUsed="1"/>
+    <w:lsdException w:name="Table 3D effects 2" w:semiHidden="1" w:unhideWhenUsed="1"/>
+    <w:lsdException w:name="Table 3D effects 3" w:semiHidden="1" w:unhideWhenUsed="1"/>
+    <w:lsdException w:name="Table Contemporary" w:semiHidden="1" w:unhideWhenUsed="1"/>
+    <w:lsdException w:name="Table Elegant" w:semiHidden="1" w:unhideWhenUsed="1"/>
+    <w:lsdException w:name="Table Professional" w:semiHidden="1" w:unhideWhenUsed="1"/>
+    <w:lsdException w:name="Table Subtle 1" w:semiHidden="1" w:unhideWhenUsed="1"/>
+    <w:lsdException w:name="Table Subtle 2" w:semiHidden="1" w:unhideWhenUsed="1"/>
+    <w:lsdException w:name="Table Web 1" w:semiHidden="1" w:unhideWhenUsed="1"/>
+    <w:lsdException w:name="Table Web 2" w:semiHidden="1" w:unhideWhenUsed="1"/>
+    <w:lsdException w:name="Table Web 3" w:semiHidden="1" w:unhideWhenUsed="1"/>
+    <w:lsdException w:name="Balloon Text" w:semiHidden="1" w:unhideWhenUsed="1"/>
+    <w:lsdException w:name="Table Grid" w:uiPriority="39"/>
+    <w:lsdException w:name="Table Theme" w:semiHidden="1" w:unhideWhenUsed="1"/>
+    <w:lsdException w:name="Placeholder Text" w:semiHidden="1"/>
+    <w:lsdException w:name="No Spacing" w:uiPriority="1" w:qFormat="1"/>
+    <w:lsdException w:name="Light Shading" w:uiPriority="60"/>
+    <w:lsdException w:name="Light List" w:uiPriority="61"/>
+    <w:lsdException w:name="Light Grid" w:uiPriority="62"/>
+    <w:lsdException w:name="Medium Shading 1" w:uiPriority="63"/>
+    <w:lsdException w:name="Medium Shading 2" w:uiPriority="64"/>
+    <w:lsdException w:name="Medium List 1" w:uiPriority="65"/>
+    <w:lsdException w:name="Medium List 2" w:uiPriority="66"/>
+    <w:lsdException w:name="Medium Grid 1" w:uiPriority="67"/>
+    <w:lsdException w:name="Medium Grid 2" w:uiPriority="68"/>
+    <w:lsdException w:name="Medium Grid 3" w:uiPriority="69"/>
+    <w:lsdException w:name="Dark List" w:uiPriority="70"/>
+    <w:lsdException w:name="Colorful Shading" w:uiPriority="71"/>
+    <w:lsdException w:name="Colorful List" w:uiPriority="72"/>
+    <w:lsdException w:name="Colorful Grid" w:uiPriority="73"/>
+    <w:lsdException w:name="Light Shading Accent 1" w:uiPriority="60"/>
+    <w:lsdException w:name="Light List Accent 1" w:uiPriority="61"/>
+    <w:lsdException w:name="Light Grid Accent 1" w:uiPriority="62"/>
+    <w:lsdException w:name="Medium Shading 1 Accent 1" w:uiPriority="63"/>
+    <w:lsdException w:name="Medium Shading 2 Accent 1" w:uiPriority="64"/>
+    <w:lsdException w:name="Medium List 1 Accent 1" w:uiPriority="65"/>
+    <w:lsdException w:name="Revision" w:semiHidden="1"/>
+    <w:lsdException w:name="List Paragraph" w:uiPriority="34" w:qFormat="1"/>
+    <w:lsdException w:name="Quote" w:uiPriority="29" w:qFormat="1"/>
+    <w:lsdException w:name="Intense Quote" w:uiPriority="30" w:qFormat="1"/>
+    <w:lsdException w:name="Medium List 2 Accent 1" w:uiPriority="66"/>
+    <w:lsdException w:name="Medium Grid 1 Accent 1" w:uiPriority="67"/>
+    <w:lsdException w:name="Medium Grid 2 Accent 1" w:uiPriority="68"/>
+    <w:lsdException w:name="Medium Grid 3 Accent 1" w:uiPriority="69"/>
+    <w:lsdException w:name="Dark List Accent 1" w:uiPriority="70"/>
+    <w:lsdException w:name="Colorful Shading Accent 1" w:uiPriority="71"/>
+    <w:lsdException w:name="Colorful List Accent 1" w:uiPriority="72"/>
+    <w:lsdException w:name="Colorful Grid Accent 1" w:uiPriority="73"/>
+    <w:lsdException w:name="Light Shading Accent 2" w:uiPriority="60"/>
+    <w:lsdException w:name="Light List Accent 2" w:uiPriority="61"/>
+    <w:lsdException w:name="Light Grid Accent 2" w:uiPriority="62"/>
+    <w:lsdException w:name="Medium Shading 1 Accent 2" w:uiPriority="63"/>
+    <w:lsdException w:name="Medium Shading 2 Accent 2" w:uiPriority="64"/>
+    <w:lsdException w:name="Medium List 1 Accent 2" w:uiPriority="65"/>
+    <w:lsdException w:name="Medium List 2 Accent 2" w:uiPriority="66"/>
+    <w:lsdException w:name="Medium Grid 1 Accent 2" w:uiPriority="67"/>
+    <w:lsdException w:name="Medium Grid 2 Accent 2" w:uiPriority="68"/>
+    <w:lsdException w:name="Medium Grid 3 Accent 2" w:uiPriority="69"/>
+    <w:lsdException w:name="Dark List Accent 2" w:uiPriority="70"/>
+    <w:lsdException w:name="Colorful Shading Accent 2" w:uiPriority="71"/>
+    <w:lsdException w:name="Colorful List Accent 2" w:uiPriority="72"/>
+    <w:lsdException w:name="Colorful Grid Accent 2" w:uiPriority="73"/>
+    <w:lsdException w:name="Light Shading Accent 3" w:uiPriority="60"/>
+    <w:lsdException w:name="Light List Accent 3" w:uiPriority="61"/>
+    <w:lsdException w:name="Light Grid Accent 3" w:uiPriority="62"/>
+    <w:lsdException w:name="Medium Shading 1 Accent 3" w:uiPriority="63"/>
+    <w:lsdException w:name="Medium Shading 2 Accent 3" w:uiPriority="64"/>
+    <w:lsdException w:name="Medium List 1 Accent 3" w:uiPriority="65"/>
+    <w:lsdException w:name="Medium List 2 Accent 3" w:uiPriority="66"/>
+    <w:lsdException w:name="Medium Grid 1 Accent 3" w:uiPriority="67"/>
+    <w:lsdException w:name="Medium Grid 2 Accent 3" w:uiPriority="68"/>
+    <w:lsdException w:name="Medium Grid 3 Accent 3" w:uiPriority="69"/>
+    <w:lsdException w:name="Dark List Accent 3" w:uiPriority="70"/>
+    <w:lsdException w:name="Colorful Shading Accent 3" w:uiPriority="71"/>
+    <w:lsdException w:name="Colorful List Accent 3" w:uiPriority="72"/>
+    <w:lsdException w:name="Colorful Grid Accent 3" w:uiPriority="73"/>
+    <w:lsdException w:name="Light Shading Accent 4" w:uiPriority="60"/>
+    <w:lsdException w:name="Light List Accent 4" w:uiPriority="61"/>
+    <w:lsdException w:name="Light Grid Accent 4" w:uiPriority="62"/>
+    <w:lsdException w:name="Medium Shading 1 Accent 4" w:uiPriority="63"/>
+    <w:lsdException w:name="Medium Shading 2 Accent 4" w:uiPriority="64"/>
+    <w:lsdException w:name="Medium List 1 Accent 4" w:uiPriority="65"/>
+    <w:lsdException w:name="Medium List 2 Accent 4" w:uiPriority="66"/>
+    <w:lsdException w:name="Medium Grid 1 Accent 4" w:uiPriority="67"/>
+    <w:lsdException w:name="Medium Grid 2 Accent 4" w:uiPriority="68"/>
+    <w:lsdException w:name="Medium Grid 3 Accent 4" w:uiPriority="69"/>
+    <w:lsdException w:name="Dark List Accent 4" w:uiPriority="70"/>
+    <w:lsdException w:name="Colorful Shading Accent 4" w:uiPriority="71"/>
+    <w:lsdException w:name="Colorful List Accent 4" w:uiPriority="72"/>
+    <w:lsdException w:name="Colorful Grid Accent 4" w:uiPriority="73"/>
+    <w:lsdException w:name="Light Shading Accent 5" w:uiPriority="60"/>
+    <w:lsdException w:name="Light List Accent 5" w:uiPriority="61"/>
+    <w:lsdException w:name="Light Grid Accent 5" w:uiPriority="62"/>
+    <w:lsdException w:name="Medium Shading 1 Accent 5" w:uiPriority="63"/>
+    <w:lsdException w:name="Medium Shading 2 Accent 5" w:uiPriority="64"/>
+    <w:lsdException w:name="Medium List 1 Accent 5" w:uiPriority="65"/>
+    <w:lsdException w:name="Medium List 2 Accent 5" w:uiPriority="66"/>
+    <w:lsdException w:name="Medium Grid 1 Accent 5" w:uiPriority="67"/>
+    <w:lsdException w:name="Medium Grid 2 Accent 5" w:uiPriority="68"/>
+    <w:lsdException w:name="Medium Grid 3 Accent 5" w:uiPriority="69"/>
+    <w:lsdException w:name="Dark List Accent 5" w:uiPriority="70"/>
+    <w:lsdException w:name="Colorful Shading Accent 5" w:uiPriority="71"/>
+    <w:lsdException w:name="Colorful List Accent 5" w:uiPriority="72"/>
+    <w:lsdException w:name="Colorful Grid Accent 5" w:uiPriority="73"/>
+    <w:lsdException w:name="Light Shading Accent 6" w:uiPriority="60"/>
+    <w:lsdException w:name="Light List Accent 6" w:uiPriority="61"/>
+    <w:lsdException w:name="Light Grid Accent 6" w:uiPriority="62"/>
+    <w:lsdException w:name="Medium Shading 1 Accent 6" w:uiPriority="63"/>
+    <w:lsdException w:name="Medium Shading 2 Accent 6" w:uiPriority="64"/>
+    <w:lsdException w:name="Medium List 1 Accent 6" w:uiPriority="65"/>
+    <w:lsdException w:name="Medium List 2 Accent 6" w:uiPriority="66"/>
+    <w:lsdException w:name="Medium Grid 1 Accent 6" w:uiPriority="67"/>
+    <w:lsdException w:name="Medium Grid 2 Accent 6" w:uiPriority="68"/>
+    <w:lsdException w:name="Medium Grid 3 Accent 6" w:uiPriority="69"/>
+    <w:lsdException w:name="Dark List Accent 6" w:uiPriority="70"/>
+    <w:lsdException w:name="Colorful Shading Accent 6" w:uiPriority="71"/>
+    <w:lsdException w:name="Colorful List Accent 6" w:uiPriority="72"/>
+    <w:lsdException w:name="Colorful Grid Accent 6" w:uiPriority="73"/>
+    <w:lsdException w:name="Subtle Emphasis" w:uiPriority="19" w:qFormat="1"/>
+    <w:lsdException w:name="Intense Emphasis" w:uiPriority="21" w:qFormat="1"/>
+    <w:lsdException w:name="Subtle Reference" w:uiPriority="31" w:qFormat="1"/>
+    <w:lsdException w:name="Intense Reference" w:uiPriority="32" w:qFormat="1"/>
+    <w:lsdException w:name="Book Title" w:uiPriority="33" w:qFormat="1"/>
+    <w:lsdException w:name="Bibliography" w:semiHidden="1" w:uiPriority="37" w:unhideWhenUsed="1"/>
+    <w:lsdException w:name="TOC Heading" w:semiHidden="1" w:uiPriority="39" w:unhideWhenUsed="1" w:qFormat="1"/>
+    <w:lsdException w:name="Plain Table 1" w:uiPriority="41"/>
+    <w:lsdException w:name="Plain Table 2" w:uiPriority="42"/>
+    <w:lsdException w:name="Plain Table 3" w:uiPriority="43"/>
+    <w:lsdException w:name="Plain Table 4" w:uiPriority="44"/>
+    <w:lsdException w:name="Plain Table 5" w:uiPriority="45"/>
+    <w:lsdException w:name="Grid Table Light" w:uiPriority="40"/>
+    <w:lsdException w:name="Grid Table 1 Light" w:uiPriority="46"/>
+    <w:lsdException w:name="Grid Table 2" w:uiPriority="47"/>
+    <w:lsdException w:name="Grid Table 3" w:uiPriority="48"/>
+    <w:lsdException w:name="Grid Table 4" w:uiPriority="49"/>
+    <w:lsdException w:name="Grid Table 5 Dark" w:uiPriority="50"/>
+    <w:lsdException w:name="Grid Table 6 Colorful" w:uiPriority="51"/>
+    <w:lsdException w:name="Grid Table 7 Colorful" w:uiPriority="52"/>
+    <w:lsdException w:name="Grid Table 1 Light Accent 1" w:uiPriority="46"/>
+    <w:lsdException w:name="Grid Table 2 Accent 1" w:uiPriority="47"/>
+    <w:lsdException w:name="Grid Table 3 Accent 1" w:uiPriority="48"/>
+    <w:lsdException w:name="Grid Table 4 Accent 1" w:uiPriority="49"/>
+    <w:lsdException w:name="Grid Table 5 Dark Accent 1" w:uiPriority="50"/>
+    <w:lsdException w:name="Grid Table 6 Colorful Accent 1" w:uiPriority="51"/>
+    <w:lsdException w:name="Grid Table 7 Colorful Accent 1" w:uiPriority="52"/>
+    <w:lsdException w:name="Grid Table 1 Light Accent 2" w:uiPriority="46"/>
+    <w:lsdException w:name="Grid Table 2 Accent 2" w:uiPriority="47"/>
+    <w:lsdException w:name="Grid Table 3 Accent 2" w:uiPriority="48"/>
+    <w:lsdException w:name="Grid Table 4 Accent 2" w:uiPriority="49"/>
+    <w:lsdException w:name="Grid Table 5 Dark Accent 2" w:uiPriority="50"/>
+    <w:lsdException w:name="Grid Table 6 Colorful Accent 2" w:uiPriority="51"/>
+    <w:lsdException w:name="Grid Table 7 Colorful Accent 2" w:uiPriority="52"/>
+    <w:lsdException w:name="Grid Table 1 Light Accent 3" w:uiPriority="46"/>
+    <w:lsdException w:name="Grid Table 2 Accent 3" w:uiPriority="47"/>
+    <w:lsdException w:name="Grid Table 3 Accent 3" w:uiPriority="48"/>
+    <w:lsdException w:name="Grid Table 4 Accent 3" w:uiPriority="49"/>
+    <w:lsdException w:name="Grid Table 5 Dark Accent 3" w:uiPriority="50"/>
+    <w:lsdException w:name="Grid Table 6 Colorful Accent 3" w:uiPriority="51"/>
+    <w:lsdException w:name="Grid Table 7 Colorful Accent 3" w:uiPriority="52"/>
+    <w:lsdException w:name="Grid Table 1 Light Accent 4" w:uiPriority="46"/>
+    <w:lsdException w:name="Grid Table 2 Accent 4" w:uiPriority="47"/>
+    <w:lsdException w:name="Grid Table 3 Accent 4" w:uiPriority="48"/>
+    <w:lsdException w:name="Grid Table 4 Accent 4" w:uiPriority="49"/>
+    <w:lsdException w:name="Grid Table 5 Dark Accent 4" w:uiPriority="50"/>
+    <w:lsdException w:name="Grid Table 6 Colorful Accent 4" w:uiPriority="51"/>
+    <w:lsdException w:name="Grid Table 7 Colorful Accent 4" w:uiPriority="52"/>
+    <w:lsdException w:name="Grid Table 1 Light Accent 5" w:uiPriority="46"/>
+    <w:lsdException w:name="Grid Table 2 Accent 5" w:uiPriority="47"/>
+    <w:lsdException w:name="Grid Table 3 Accent 5" w:uiPriority="48"/>
+    <w:lsdException w:name="Grid Table 4 Accent 5" w:uiPriority="49"/>
+    <w:lsdException w:name="Grid Table 5 Dark Accent 5" w:uiPriority="50"/>
+    <w:lsdException w:name="Grid Table 6 Colorful Accent 5" w:uiPriority="51"/>
+    <w:lsdException w:name="Grid Table 7 Colorful Accent 5" w:uiPriority="52"/>
+    <w:lsdException w:name="Grid Table 1 Light Accent 6" w:uiPriority="46"/>
+    <w:lsdException w:name="Grid Table 2 Accent 6" w:uiPriority="47"/>
+    <w:lsdException w:name="Grid Table 3 Accent 6" w:uiPriority="48"/>
+    <w:lsdException w:name="Grid Table 4 Accent 6" w:uiPriority="49"/>
+    <w:lsdException w:name="Grid Table 5 Dark Accent 6" w:uiPriority="50"/>
+    <w:lsdException w:name="Grid Table 6 Colorful Accent 6" w:uiPriority="51"/>
+    <w:lsdException w:name="Grid Table 7 Colorful Accent 6" w:uiPriority="52"/>
+    <w:lsdException w:name="List Table 1 Light" w:uiPriority="46"/>
+    <w:lsdException w:name="List Table 2" w:uiPriority="47"/>
+    <w:lsdException w:name="List Table 3" w:uiPriority="48"/>
+    <w:lsdException w:name="List Table 4" w:uiPriority="49"/>
+    <w:lsdException w:name="List Table 5 Dark" w:uiPriority="50"/>
+    <w:lsdException w:name="List Table 6 Colorful" w:uiPriority="51"/>
+    <w:lsdException w:name="List Table 7 Colorful" w:uiPriority="52"/>
+    <w:lsdException w:name="List Table 1 Light Accent 1" w:uiPriority="46"/>
+    <w:lsdException w:name="List Table 2 Accent 1" w:uiPriority="47"/>
+    <w:lsdException w:name="List Table 3 Accent 1" w:uiPriority="48"/>
+    <w:lsdException w:name="List Table 4 Accent 1" w:uiPriority="49"/>
+    <w:lsdException w:name="List Table 5 Dark Accent 1" w:uiPriority="50"/>
+    <w:lsdException w:name="List Table 6 Colorful Accent 1" w:uiPriority="51"/>
+    <w:lsdException w:name="List Table 7 Colorful Accent 1" w:uiPriority="52"/>
+    <w:lsdException w:name="List Table 1 Light Accent 2" w:uiPriority="46"/>
+    <w:lsdException w:name="List Table 2 Accent 2" w:uiPriority="47"/>
+    <w:lsdException w:name="List Table 3 Accent 2" w:uiPriority="48"/>
+    <w:lsdException w:name="List Table 4 Accent 2" w:uiPriority="49"/>
+    <w:lsdException w:name="List Table 5 Dark Accent 2" w:uiPriority="50"/>
+    <w:lsdException w:name="List Table 6 Colorful Accent 2" w:uiPriority="51"/>
+    <w:lsdException w:name="List Table 7 Colorful Accent 2" w:uiPriority="52"/>
+    <w:lsdException w:name="List Table 1 Light Accent 3" w:uiPriority="46"/>
+    <w:lsdException w:name="List Table 2 Accent 3" w:uiPriority="47"/>
+    <w:lsdException w:name="List Table 3 Accent 3" w:uiPriority="48"/>
+    <w:lsdException w:name="List Table 4 Accent 3" w:uiPriority="49"/>
+    <w:lsdException w:name="List Table 5 Dark Accent 3" w:uiPriority="50"/>
+    <w:lsdException w:name="List Table 6 Colorful Accent 3" w:uiPriority="51"/>
+    <w:lsdException w:name="List Table 7 Colorful Accent 3" w:uiPriority="52"/>
+    <w:lsdException w:name="List Table 1 Light Accent 4" w:uiPriority="46"/>
+    <w:lsdException w:name="List Table 2 Accent 4" w:uiPriority="47"/>
+    <w:lsdException w:name="List Table 3 Accent 4" w:uiPriority="48"/>
+    <w:lsdException w:name="List Table 4 Accent 4" w:uiPriority="49"/>
+    <w:lsdException w:name="List Table 5 Dark Accent 4" w:uiPriority="50"/>
+    <w:lsdException w:name="List Table 6 Colorful Accent 4" w:uiPriority="51"/>
+    <w:lsdException w:name="List Table 7 Colorful Accent 4" w:uiPriority="52"/>
+    <w:lsdException w:name="List Table 1 Light Accent 5" w:uiPriority="46"/>
+    <w:lsdException w:name="List Table 2 Accent 5" w:uiPriority="47"/>
+    <w:lsdException w:name="List Table 3 Accent 5" w:uiPriority="48"/>
+    <w:lsdException w:name="List Table 4 Accent 5" w:uiPriority="49"/>
+    <w:lsdException w:name="List Table 5 Dark Accent 5" w:uiPriority="50"/>
+    <w:lsdException w:name="List Table 6 Colorful Accent 5" w:uiPriority="51"/>
+    <w:lsdException w:name="List Table 7 Colorful Accent 5" w:uiPriority="52"/>
+    <w:lsdException w:name="List Table 1 Light Accent 6" w:uiPriority="46"/>
+    <w:lsdException w:name="List Table 2 Accent 6" w:uiPriority="47"/>
+    <w:lsdException w:name="List Table 3 Accent 6" w:uiPriority="48"/>
+    <w:lsdException w:name="List Table 4 Accent 6" w:uiPriority="49"/>
+    <w:lsdException w:name="List Table 5 Dark Accent 6" w:uiPriority="50"/>
+    <w:lsdException w:name="List Table 6 Colorful Accent 6" w:uiPriority="51"/>
+    <w:lsdException w:name="List Table 7 Colorful Accent 6" w:uiPriority="52"/>
   </w:latentStyles>
   <w:style w:type="paragraph" w:default="1" w:styleId="Normal">
     <w:name w:val="Normal"/>
@@ -42495,7 +41764,7 @@
   <a:extraClrSchemeLst/>
   <a:extLst>
     <a:ext uri="{05A4C25C-085E-4340-85A3-A5531E510DB2}">
-      <thm15:themeFamily xmlns:thm15="http://schemas.microsoft.com/office/thememl/2012/main" xmlns="" name="Office Theme" id="{62F939B6-93AF-4DB8-9C6B-D6C7DFDC589F}" vid="{4A3C46E8-61CC-4603-A589-7422A47A8E4A}"/>
+      <thm15:themeFamily xmlns:thm15="http://schemas.microsoft.com/office/thememl/2012/main" name="Office Theme" id="{62F939B6-93AF-4DB8-9C6B-D6C7DFDC589F}" vid="{4A3C46E8-61CC-4603-A589-7422A47A8E4A}"/>
     </a:ext>
   </a:extLst>
 </a:theme>
@@ -42506,7 +41775,7 @@
 </file>
 
 <file path=customXml/itemProps1.xml><?xml version="1.0" encoding="utf-8"?>
-<ds:datastoreItem xmlns:ds="http://schemas.openxmlformats.org/officeDocument/2006/customXml" ds:itemID="{452BAA31-E77C-45DB-B1D8-42087E93C992}">
+<ds:datastoreItem xmlns:ds="http://schemas.openxmlformats.org/officeDocument/2006/customXml" ds:itemID="{17A0E1C8-D0E0-455D-8228-F32F9F7BC31D}">
   <ds:schemaRefs>
     <ds:schemaRef ds:uri="http://schemas.openxmlformats.org/officeDocument/2006/bibliography"/>
   </ds:schemaRefs>

</xml_diff>

<commit_message>
-- Phúc -- Cập nhật class diagram trong TLTKPM_Nhóm Trương Tiến Phúc.docx
</commit_message>
<xml_diff>
--- a/Documents/TLTKPM_Nhóm Trương Tiến Phúc.docx
+++ b/Documents/TLTKPM_Nhóm Trương Tiến Phúc.docx
@@ -2955,21 +2955,7 @@
                 <w:szCs w:val="24"/>
               </w:rPr>
               <w:lastRenderedPageBreak/>
-              <w:t>tuần tự</w:t>
-            </w:r>
-            <w:r>
-              <w:rPr>
-                <w:sz w:val="24"/>
-                <w:szCs w:val="24"/>
-              </w:rPr>
-              <w:t xml:space="preserve"> </w:t>
-            </w:r>
-            <w:r>
-              <w:rPr>
-                <w:sz w:val="24"/>
-                <w:szCs w:val="24"/>
-              </w:rPr>
-              <w:t>tuần tự</w:t>
+              <w:t>tuần tự tuần tự</w:t>
             </w:r>
           </w:p>
         </w:tc>
@@ -3027,8 +3013,6 @@
               </w:rPr>
               <w:t>.. chức năng kiểm tra số dư</w:t>
             </w:r>
-            <w:bookmarkStart w:id="0" w:name="_GoBack"/>
-            <w:bookmarkEnd w:id="0"/>
           </w:p>
         </w:tc>
         <w:tc>
@@ -3063,11 +3047,41 @@
               <w:ind w:firstLine="0"/>
               <w:jc w:val="center"/>
               <w:rPr>
-                <w:b/>
-                <w:sz w:val="24"/>
-                <w:szCs w:val="24"/>
-              </w:rPr>
-            </w:pPr>
+                <w:sz w:val="24"/>
+                <w:szCs w:val="24"/>
+              </w:rPr>
+            </w:pPr>
+            <w:r>
+              <w:rPr>
+                <w:sz w:val="24"/>
+                <w:szCs w:val="24"/>
+              </w:rPr>
+              <w:lastRenderedPageBreak/>
+              <w:t>06/04/2015</w:t>
+            </w:r>
+          </w:p>
+        </w:tc>
+        <w:tc>
+          <w:tcPr>
+            <w:tcW w:w="1709" w:type="dxa"/>
+          </w:tcPr>
+          <w:p>
+            <w:pPr>
+              <w:spacing w:before="0" w:beforeAutospacing="0" w:after="0" w:afterAutospacing="0" w:line="240" w:lineRule="auto"/>
+              <w:ind w:firstLine="0"/>
+              <w:jc w:val="center"/>
+              <w:rPr>
+                <w:sz w:val="24"/>
+                <w:szCs w:val="24"/>
+              </w:rPr>
+            </w:pPr>
+            <w:r>
+              <w:rPr>
+                <w:sz w:val="24"/>
+                <w:szCs w:val="24"/>
+              </w:rPr>
+              <w:t>PhucTT</w:t>
+            </w:r>
           </w:p>
         </w:tc>
         <w:tc>
@@ -3080,11 +3094,40 @@
               <w:ind w:firstLine="0"/>
               <w:jc w:val="left"/>
               <w:rPr>
-                <w:b/>
-                <w:sz w:val="24"/>
-                <w:szCs w:val="24"/>
-              </w:rPr>
-            </w:pPr>
+                <w:sz w:val="24"/>
+                <w:szCs w:val="24"/>
+              </w:rPr>
+            </w:pPr>
+            <w:r>
+              <w:rPr>
+                <w:sz w:val="24"/>
+                <w:szCs w:val="24"/>
+              </w:rPr>
+              <w:t>Sửa lược đồ các lớp</w:t>
+            </w:r>
+          </w:p>
+        </w:tc>
+        <w:tc>
+          <w:tcPr>
+            <w:tcW w:w="1709" w:type="dxa"/>
+          </w:tcPr>
+          <w:p>
+            <w:pPr>
+              <w:spacing w:before="0" w:beforeAutospacing="0" w:after="0" w:afterAutospacing="0" w:line="240" w:lineRule="auto"/>
+              <w:ind w:firstLine="0"/>
+              <w:jc w:val="center"/>
+              <w:rPr>
+                <w:sz w:val="24"/>
+                <w:szCs w:val="24"/>
+              </w:rPr>
+            </w:pPr>
+            <w:r>
+              <w:rPr>
+                <w:sz w:val="24"/>
+                <w:szCs w:val="24"/>
+              </w:rPr>
+              <w:t>V1.0</w:t>
+            </w:r>
           </w:p>
         </w:tc>
         <w:tc>
@@ -3097,11 +3140,17 @@
               <w:ind w:firstLine="0"/>
               <w:jc w:val="left"/>
               <w:rPr>
-                <w:b/>
-                <w:sz w:val="24"/>
-                <w:szCs w:val="24"/>
-              </w:rPr>
-            </w:pPr>
+                <w:sz w:val="24"/>
+                <w:szCs w:val="24"/>
+              </w:rPr>
+            </w:pPr>
+            <w:r>
+              <w:rPr>
+                <w:sz w:val="24"/>
+                <w:szCs w:val="24"/>
+              </w:rPr>
+              <w:t>Thay đổi phần lược đồ các lớp của nghiệp vụ Xác nhận tài khoản, Xác nhận khách hàng, Ghi nhật ký giao dịch</w:t>
+            </w:r>
           </w:p>
         </w:tc>
         <w:tc>
@@ -3114,45 +3163,17 @@
               <w:ind w:firstLine="0"/>
               <w:jc w:val="center"/>
               <w:rPr>
-                <w:b/>
-                <w:sz w:val="24"/>
-                <w:szCs w:val="24"/>
-              </w:rPr>
-            </w:pPr>
-          </w:p>
-        </w:tc>
-        <w:tc>
-          <w:tcPr>
-            <w:tcW w:w="1709" w:type="dxa"/>
-          </w:tcPr>
-          <w:p>
-            <w:pPr>
-              <w:spacing w:before="0" w:beforeAutospacing="0" w:after="0" w:afterAutospacing="0" w:line="240" w:lineRule="auto"/>
-              <w:ind w:firstLine="0"/>
-              <w:jc w:val="left"/>
-              <w:rPr>
-                <w:b/>
-                <w:sz w:val="24"/>
-                <w:szCs w:val="24"/>
-              </w:rPr>
-            </w:pPr>
-          </w:p>
-        </w:tc>
-        <w:tc>
-          <w:tcPr>
-            <w:tcW w:w="1709" w:type="dxa"/>
-          </w:tcPr>
-          <w:p>
-            <w:pPr>
-              <w:spacing w:before="0" w:beforeAutospacing="0" w:after="0" w:afterAutospacing="0" w:line="240" w:lineRule="auto"/>
-              <w:ind w:firstLine="0"/>
-              <w:jc w:val="center"/>
-              <w:rPr>
-                <w:b/>
-                <w:sz w:val="24"/>
-                <w:szCs w:val="24"/>
-              </w:rPr>
-            </w:pPr>
+                <w:sz w:val="24"/>
+                <w:szCs w:val="24"/>
+              </w:rPr>
+            </w:pPr>
+            <w:r>
+              <w:rPr>
+                <w:sz w:val="24"/>
+                <w:szCs w:val="24"/>
+              </w:rPr>
+              <w:t>V1.0</w:t>
+            </w:r>
           </w:p>
         </w:tc>
       </w:tr>
@@ -4054,6 +4075,7 @@
           <w:sz w:val="24"/>
           <w:szCs w:val="24"/>
         </w:rPr>
+        <w:lastRenderedPageBreak/>
         <w:tab/>
       </w:r>
       <w:r>
@@ -4508,6 +4530,26 @@
     </w:p>
     <w:p>
       <w:pPr>
+        <w:spacing w:before="0" w:beforeAutospacing="0" w:after="160" w:afterAutospacing="0" w:line="259" w:lineRule="auto"/>
+        <w:ind w:firstLine="0"/>
+        <w:jc w:val="left"/>
+        <w:rPr>
+          <w:b/>
+          <w:bCs/>
+          <w:caps/>
+          <w:sz w:val="24"/>
+          <w:szCs w:val="24"/>
+        </w:rPr>
+      </w:pPr>
+      <w:r>
+        <w:rPr>
+          <w:sz w:val="24"/>
+        </w:rPr>
+        <w:br w:type="page"/>
+      </w:r>
+    </w:p>
+    <w:p>
+      <w:pPr>
         <w:pStyle w:val="TOC1"/>
         <w:jc w:val="left"/>
         <w:rPr>
@@ -4518,6 +4560,7 @@
         <w:rPr>
           <w:sz w:val="24"/>
         </w:rPr>
+        <w:lastRenderedPageBreak/>
         <w:t>MỤC LỤC</w:t>
       </w:r>
     </w:p>
@@ -6691,14 +6734,14 @@
         <w:lastRenderedPageBreak/>
         <w:fldChar w:fldCharType="end"/>
       </w:r>
-      <w:bookmarkStart w:id="1" w:name="_Toc322290205"/>
+      <w:bookmarkStart w:id="0" w:name="_Toc322290205"/>
       <w:r>
         <w:t>1. G</w:t>
       </w:r>
       <w:r>
         <w:t>IỚI THIỆU</w:t>
       </w:r>
-      <w:bookmarkEnd w:id="1"/>
+      <w:bookmarkEnd w:id="0"/>
     </w:p>
     <w:p>
       <w:pPr>
@@ -6712,7 +6755,7 @@
           <w:rFonts w:eastAsia="MS Mincho"/>
         </w:rPr>
       </w:pPr>
-      <w:bookmarkStart w:id="2" w:name="_Toc322290206"/>
+      <w:bookmarkStart w:id="1" w:name="_Toc322290206"/>
       <w:r>
         <w:t>1.1</w:t>
       </w:r>
@@ -6722,8 +6765,8 @@
       <w:r>
         <w:t>Mục đích tài liệu</w:t>
       </w:r>
-      <w:bookmarkStart w:id="3" w:name="_Toc322290207"/>
-      <w:bookmarkEnd w:id="2"/>
+      <w:bookmarkStart w:id="2" w:name="_Toc322290207"/>
+      <w:bookmarkEnd w:id="1"/>
       <w:r>
         <w:rPr>
           <w:rFonts w:eastAsia="MS Mincho"/>
@@ -6778,7 +6821,7 @@
       <w:r>
         <w:t>Phạm vi tài liệu</w:t>
       </w:r>
-      <w:bookmarkEnd w:id="3"/>
+      <w:bookmarkEnd w:id="2"/>
     </w:p>
     <w:p>
       <w:pPr>
@@ -6900,14 +6943,14 @@
         </w:numPr>
         <w:ind w:left="1224" w:hanging="504"/>
       </w:pPr>
-      <w:bookmarkStart w:id="4" w:name="_Toc322290208"/>
+      <w:bookmarkStart w:id="3" w:name="_Toc322290208"/>
       <w:r>
         <w:t xml:space="preserve">1.3. </w:t>
       </w:r>
       <w:r>
         <w:t>Thuật ngữ và các từ viết tắt</w:t>
       </w:r>
-      <w:bookmarkEnd w:id="4"/>
+      <w:bookmarkEnd w:id="3"/>
     </w:p>
     <w:tbl>
       <w:tblPr>
@@ -7560,14 +7603,14 @@
         </w:numPr>
         <w:ind w:left="1224" w:hanging="504"/>
       </w:pPr>
-      <w:bookmarkStart w:id="5" w:name="_Toc322290209"/>
+      <w:bookmarkStart w:id="4" w:name="_Toc322290209"/>
       <w:r>
         <w:t xml:space="preserve">1.4. </w:t>
       </w:r>
       <w:r>
         <w:t>Tài liệu tham khảo</w:t>
       </w:r>
-      <w:bookmarkEnd w:id="5"/>
+      <w:bookmarkEnd w:id="4"/>
     </w:p>
     <w:tbl>
       <w:tblPr>
@@ -7907,7 +7950,7 @@
         </w:numPr>
         <w:ind w:left="1224" w:hanging="504"/>
       </w:pPr>
-      <w:bookmarkStart w:id="6" w:name="_Toc322290210"/>
+      <w:bookmarkStart w:id="5" w:name="_Toc322290210"/>
       <w:r>
         <w:t>1.5</w:t>
       </w:r>
@@ -7920,7 +7963,7 @@
       <w:r>
         <w:t>Mô tả tài liệu</w:t>
       </w:r>
-      <w:bookmarkEnd w:id="6"/>
+      <w:bookmarkEnd w:id="5"/>
     </w:p>
     <w:p>
       <w:pPr>
@@ -8198,12 +8241,12 @@
           <w:numId w:val="42"/>
         </w:numPr>
       </w:pPr>
-      <w:bookmarkStart w:id="7" w:name="_Toc322290211"/>
+      <w:bookmarkStart w:id="6" w:name="_Toc322290211"/>
       <w:r>
         <w:lastRenderedPageBreak/>
         <w:t>TỔNG QUAN VỀ PHẦN MỀM</w:t>
       </w:r>
-      <w:bookmarkEnd w:id="7"/>
+      <w:bookmarkEnd w:id="6"/>
     </w:p>
     <w:p>
       <w:pPr>
@@ -8227,10 +8270,10 @@
           <w:szCs w:val="28"/>
         </w:rPr>
       </w:pPr>
-      <w:bookmarkStart w:id="8" w:name="_Toc356850047"/>
-      <w:bookmarkStart w:id="9" w:name="_Toc414290187"/>
-      <w:bookmarkStart w:id="10" w:name="_Toc415901105"/>
-      <w:bookmarkStart w:id="11" w:name="_Toc322290212"/>
+      <w:bookmarkStart w:id="7" w:name="_Toc356850047"/>
+      <w:bookmarkStart w:id="8" w:name="_Toc414290187"/>
+      <w:bookmarkStart w:id="9" w:name="_Toc415901105"/>
+      <w:bookmarkStart w:id="10" w:name="_Toc322290212"/>
     </w:p>
     <w:p>
       <w:pPr>
@@ -8316,9 +8359,9 @@
       <w:r>
         <w:t>Yêu cầu chung của phần mềm</w:t>
       </w:r>
+      <w:bookmarkEnd w:id="7"/>
       <w:bookmarkEnd w:id="8"/>
       <w:bookmarkEnd w:id="9"/>
-      <w:bookmarkEnd w:id="10"/>
     </w:p>
     <w:p>
       <w:pPr>
@@ -8673,9 +8716,9 @@
         </w:numPr>
         <w:ind w:firstLine="720"/>
       </w:pPr>
-      <w:bookmarkStart w:id="12" w:name="_Toc356850048"/>
-      <w:bookmarkStart w:id="13" w:name="_Toc414290188"/>
-      <w:bookmarkStart w:id="14" w:name="_Toc415901107"/>
+      <w:bookmarkStart w:id="11" w:name="_Toc356850048"/>
+      <w:bookmarkStart w:id="12" w:name="_Toc414290188"/>
+      <w:bookmarkStart w:id="13" w:name="_Toc415901107"/>
       <w:r>
         <w:lastRenderedPageBreak/>
         <w:t xml:space="preserve">2.2 </w:t>
@@ -8683,9 +8726,9 @@
       <w:r>
         <w:t>Mục tiêu của phần mềm</w:t>
       </w:r>
+      <w:bookmarkEnd w:id="11"/>
       <w:bookmarkEnd w:id="12"/>
       <w:bookmarkEnd w:id="13"/>
-      <w:bookmarkEnd w:id="14"/>
     </w:p>
     <w:p>
       <w:pPr>
@@ -8713,18 +8756,18 @@
         </w:numPr>
         <w:ind w:left="1224" w:hanging="504"/>
       </w:pPr>
-      <w:bookmarkStart w:id="15" w:name="_Toc356850049"/>
-      <w:bookmarkStart w:id="16" w:name="_Toc414290189"/>
-      <w:bookmarkStart w:id="17" w:name="_Toc415901108"/>
+      <w:bookmarkStart w:id="14" w:name="_Toc356850049"/>
+      <w:bookmarkStart w:id="15" w:name="_Toc414290189"/>
+      <w:bookmarkStart w:id="16" w:name="_Toc415901108"/>
       <w:r>
         <w:t xml:space="preserve">2.3. </w:t>
       </w:r>
       <w:r>
         <w:t>Đối tượng người dùng</w:t>
       </w:r>
+      <w:bookmarkEnd w:id="14"/>
       <w:bookmarkEnd w:id="15"/>
       <w:bookmarkEnd w:id="16"/>
-      <w:bookmarkEnd w:id="17"/>
     </w:p>
     <w:p>
       <w:pPr>
@@ -8790,7 +8833,7 @@
         <w:lastRenderedPageBreak/>
         <w:t>THIẾT KẾ KIẾN TRÚC PHẦN MỀM</w:t>
       </w:r>
-      <w:bookmarkEnd w:id="11"/>
+      <w:bookmarkEnd w:id="10"/>
     </w:p>
     <w:p>
       <w:pPr>
@@ -8814,7 +8857,7 @@
           <w:szCs w:val="28"/>
         </w:rPr>
       </w:pPr>
-      <w:bookmarkStart w:id="18" w:name="_Toc322290213"/>
+      <w:bookmarkStart w:id="17" w:name="_Toc322290213"/>
     </w:p>
     <w:p>
       <w:pPr>
@@ -8896,7 +8939,7 @@
       <w:r>
         <w:t>Mô hình kiến trúc</w:t>
       </w:r>
-      <w:bookmarkEnd w:id="18"/>
+      <w:bookmarkEnd w:id="17"/>
     </w:p>
     <w:p>
       <w:pPr>
@@ -9016,7 +9059,7 @@
           <v:shape id="_x0000_i1025" type="#_x0000_t75" style="width:234pt;height:467.25pt" o:ole="">
             <v:imagedata r:id="rId9" o:title=""/>
           </v:shape>
-          <o:OLEObject Type="Embed" ProgID="Visio.Drawing.15" ShapeID="_x0000_i1025" DrawAspect="Content" ObjectID="_1489820637" r:id="rId10"/>
+          <o:OLEObject Type="Embed" ProgID="Visio.Drawing.15" ShapeID="_x0000_i1025" DrawAspect="Content" ObjectID="_1489821603" r:id="rId10"/>
         </w:object>
       </w:r>
     </w:p>
@@ -9086,7 +9129,7 @@
           <v:shape id="_x0000_i1026" type="#_x0000_t75" style="width:487.5pt;height:370.5pt" o:ole="">
             <v:imagedata r:id="rId11" o:title=""/>
           </v:shape>
-          <o:OLEObject Type="Embed" ProgID="Visio.Drawing.11" ShapeID="_x0000_i1026" DrawAspect="Content" ObjectID="_1489820638" r:id="rId12"/>
+          <o:OLEObject Type="Embed" ProgID="Visio.Drawing.11" ShapeID="_x0000_i1026" DrawAspect="Content" ObjectID="_1489821604" r:id="rId12"/>
         </w:object>
       </w:r>
     </w:p>
@@ -9788,11 +9831,11 @@
           <w:numId w:val="7"/>
         </w:numPr>
       </w:pPr>
-      <w:bookmarkStart w:id="19" w:name="_Toc322290214"/>
+      <w:bookmarkStart w:id="18" w:name="_Toc322290214"/>
       <w:r>
         <w:t>Mô tả kiến trúc</w:t>
       </w:r>
-      <w:bookmarkEnd w:id="19"/>
+      <w:bookmarkEnd w:id="18"/>
     </w:p>
     <w:p>
       <w:pPr>
@@ -11325,12 +11368,12 @@
       <w:pPr>
         <w:pStyle w:val="Heading1"/>
       </w:pPr>
-      <w:bookmarkStart w:id="20" w:name="_Toc322290215"/>
+      <w:bookmarkStart w:id="19" w:name="_Toc322290215"/>
       <w:r>
         <w:lastRenderedPageBreak/>
         <w:t>THIẾT KẾ DỮ LIỆU</w:t>
       </w:r>
-      <w:bookmarkEnd w:id="20"/>
+      <w:bookmarkEnd w:id="19"/>
       <w:r>
         <w:t xml:space="preserve"> (ThứLV)</w:t>
       </w:r>
@@ -11357,7 +11400,7 @@
           <w:szCs w:val="28"/>
         </w:rPr>
       </w:pPr>
-      <w:bookmarkStart w:id="21" w:name="_Toc322290216"/>
+      <w:bookmarkStart w:id="20" w:name="_Toc322290216"/>
     </w:p>
     <w:p>
       <w:pPr>
@@ -11374,7 +11417,7 @@
       <w:r>
         <w:t xml:space="preserve"> tả dữ liệu</w:t>
       </w:r>
-      <w:bookmarkEnd w:id="21"/>
+      <w:bookmarkEnd w:id="20"/>
       <w:r>
         <w:t xml:space="preserve"> </w:t>
       </w:r>
@@ -11403,7 +11446,7 @@
           <w:numId w:val="0"/>
         </w:numPr>
       </w:pPr>
-      <w:bookmarkStart w:id="22" w:name="_Toc322290218"/>
+      <w:bookmarkStart w:id="21" w:name="_Toc322290218"/>
     </w:p>
     <w:p>
       <w:pPr>
@@ -11422,11 +11465,11 @@
         </w:numPr>
         <w:ind w:left="1224" w:hanging="504"/>
       </w:pPr>
-      <w:bookmarkStart w:id="23" w:name="_Toc322290217"/>
+      <w:bookmarkStart w:id="22" w:name="_Toc322290217"/>
       <w:r>
         <w:t>4.2. Từ điển dữ liệu</w:t>
       </w:r>
-      <w:bookmarkEnd w:id="23"/>
+      <w:bookmarkEnd w:id="22"/>
     </w:p>
     <w:p>
       <w:pPr>
@@ -11452,7 +11495,7 @@
         <w:lastRenderedPageBreak/>
         <w:t xml:space="preserve">THIẾT KẾ CÁC </w:t>
       </w:r>
-      <w:bookmarkEnd w:id="22"/>
+      <w:bookmarkEnd w:id="21"/>
       <w:r>
         <w:t>CHỨC NĂNG</w:t>
       </w:r>
@@ -11466,12 +11509,12 @@
         </w:numPr>
         <w:ind w:firstLine="360"/>
       </w:pPr>
-      <w:bookmarkStart w:id="24" w:name="_Toc322290219"/>
-      <w:bookmarkStart w:id="25" w:name="_Toc322290220"/>
+      <w:bookmarkStart w:id="23" w:name="_Toc322290219"/>
+      <w:bookmarkStart w:id="24" w:name="_Toc322290220"/>
       <w:r>
         <w:t>5</w:t>
       </w:r>
-      <w:bookmarkEnd w:id="24"/>
+      <w:bookmarkEnd w:id="23"/>
       <w:r>
         <w:t>.1 Chức năng xác thực</w:t>
       </w:r>
@@ -13766,7 +13809,7 @@
           <v:shape id="_x0000_i1027" type="#_x0000_t75" style="width:468pt;height:433.5pt" o:ole="">
             <v:imagedata r:id="rId15" o:title=""/>
           </v:shape>
-          <o:OLEObject Type="Embed" ProgID="Visio.Drawing.11" ShapeID="_x0000_i1027" DrawAspect="Content" ObjectID="_1489820639" r:id="rId16"/>
+          <o:OLEObject Type="Embed" ProgID="Visio.Drawing.11" ShapeID="_x0000_i1027" DrawAspect="Content" ObjectID="_1489821605" r:id="rId16"/>
         </w:object>
       </w:r>
     </w:p>
@@ -13991,10 +14034,10 @@
       </w:pPr>
       <w:r>
         <w:object w:dxaOrig="12060" w:dyaOrig="8326">
-          <v:shape id="_x0000_i1028" type="#_x0000_t75" style="width:456.75pt;height:315pt" o:ole="">
+          <v:shape id="_x0000_i1045" type="#_x0000_t75" style="width:456pt;height:314.25pt" o:ole="">
             <v:imagedata r:id="rId17" o:title=""/>
           </v:shape>
-          <o:OLEObject Type="Embed" ProgID="Visio.Drawing.15" ShapeID="_x0000_i1028" DrawAspect="Content" ObjectID="_1489820640" r:id="rId18"/>
+          <o:OLEObject Type="Embed" ProgID="Visio.Drawing.15" ShapeID="_x0000_i1045" DrawAspect="Content" ObjectID="_1489821606" r:id="rId18"/>
         </w:object>
       </w:r>
     </w:p>
@@ -14046,10 +14089,10 @@
       </w:pPr>
       <w:r>
         <w:object w:dxaOrig="9616" w:dyaOrig="6240">
-          <v:shape id="_x0000_i1029" type="#_x0000_t75" style="width:480.75pt;height:312pt" o:ole="">
+          <v:shape id="_x0000_i1028" type="#_x0000_t75" style="width:480.75pt;height:312pt" o:ole="">
             <v:imagedata r:id="rId19" o:title=""/>
           </v:shape>
-          <o:OLEObject Type="Embed" ProgID="Visio.Drawing.15" ShapeID="_x0000_i1029" DrawAspect="Content" ObjectID="_1489820641" r:id="rId20"/>
+          <o:OLEObject Type="Embed" ProgID="Visio.Drawing.15" ShapeID="_x0000_i1028" DrawAspect="Content" ObjectID="_1489821607" r:id="rId20"/>
         </w:object>
       </w:r>
     </w:p>
@@ -16367,10 +16410,10 @@
           <w:szCs w:val="24"/>
         </w:rPr>
         <w:object w:dxaOrig="11297" w:dyaOrig="11023">
-          <v:shape id="_x0000_i1030" type="#_x0000_t75" style="width:468pt;height:455.25pt" o:ole="">
+          <v:shape id="_x0000_i1029" type="#_x0000_t75" style="width:468pt;height:455.25pt" o:ole="">
             <v:imagedata r:id="rId23" o:title=""/>
           </v:shape>
-          <o:OLEObject Type="Embed" ProgID="Visio.Drawing.11" ShapeID="_x0000_i1030" DrawAspect="Content" ObjectID="_1489820642" r:id="rId24"/>
+          <o:OLEObject Type="Embed" ProgID="Visio.Drawing.11" ShapeID="_x0000_i1029" DrawAspect="Content" ObjectID="_1489821608" r:id="rId24"/>
         </w:object>
       </w:r>
     </w:p>
@@ -16575,16 +16618,25 @@
           <w:u w:val="single"/>
         </w:rPr>
       </w:pPr>
+    </w:p>
+    <w:p>
+      <w:pPr>
+        <w:pStyle w:val="ListParagraph"/>
+        <w:ind w:left="0" w:firstLine="0"/>
+        <w:jc w:val="center"/>
+        <w:rPr>
+          <w:b/>
+          <w:sz w:val="24"/>
+          <w:szCs w:val="24"/>
+          <w:u w:val="single"/>
+        </w:rPr>
+      </w:pPr>
       <w:r>
-        <w:rPr>
-          <w:sz w:val="24"/>
-          <w:szCs w:val="24"/>
-        </w:rPr>
-        <w:object w:dxaOrig="10299" w:dyaOrig="6068">
-          <v:shape id="_x0000_i1031" type="#_x0000_t75" style="width:486.75pt;height:285.75pt" o:ole="">
+        <w:object w:dxaOrig="12060" w:dyaOrig="8251">
+          <v:shape id="_x0000_i1046" type="#_x0000_t75" style="width:459.75pt;height:314.25pt" o:ole="">
             <v:imagedata r:id="rId25" o:title=""/>
           </v:shape>
-          <o:OLEObject Type="Embed" ProgID="Visio.Drawing.11" ShapeID="_x0000_i1031" DrawAspect="Content" ObjectID="_1489820643" r:id="rId26"/>
+          <o:OLEObject Type="Embed" ProgID="Visio.Drawing.15" ShapeID="_x0000_i1046" DrawAspect="Content" ObjectID="_1489821609" r:id="rId26"/>
         </w:object>
       </w:r>
     </w:p>
@@ -16600,6 +16652,21 @@
           <w:u w:val="single"/>
         </w:rPr>
       </w:pPr>
+    </w:p>
+    <w:p>
+      <w:pPr>
+        <w:pStyle w:val="ListParagraph"/>
+        <w:ind w:left="1224" w:firstLine="0"/>
+        <w:jc w:val="left"/>
+        <w:rPr>
+          <w:b/>
+          <w:sz w:val="24"/>
+          <w:szCs w:val="24"/>
+          <w:u w:val="single"/>
+        </w:rPr>
+      </w:pPr>
+      <w:bookmarkStart w:id="25" w:name="_GoBack"/>
+      <w:bookmarkEnd w:id="25"/>
       <w:r>
         <w:rPr>
           <w:b/>
@@ -16623,14 +16690,14 @@
       </w:pPr>
       <w:r>
         <w:object w:dxaOrig="9616" w:dyaOrig="6211">
-          <v:shape id="_x0000_i1032" type="#_x0000_t75" style="width:480.75pt;height:310.5pt" o:ole="">
+          <v:shape id="_x0000_i1030" type="#_x0000_t75" style="width:480.75pt;height:310.5pt" o:ole="">
             <v:imagedata r:id="rId27" o:title=""/>
           </v:shape>
-          <o:OLEObject Type="Embed" ProgID="Visio.Drawing.15" ShapeID="_x0000_i1032" DrawAspect="Content" ObjectID="_1489820644" r:id="rId28"/>
+          <o:OLEObject Type="Embed" ProgID="Visio.Drawing.15" ShapeID="_x0000_i1030" DrawAspect="Content" ObjectID="_1489821610" r:id="rId28"/>
         </w:object>
       </w:r>
     </w:p>
-    <w:bookmarkEnd w:id="25"/>
+    <w:bookmarkEnd w:id="24"/>
     <w:p>
       <w:pPr>
         <w:pStyle w:val="Heading2"/>
@@ -18764,10 +18831,10 @@
           <w:szCs w:val="24"/>
         </w:rPr>
         <w:object w:dxaOrig="9715" w:dyaOrig="10987">
-          <v:shape id="_x0000_i1033" type="#_x0000_t75" style="width:6in;height:399.75pt" o:ole="">
+          <v:shape id="_x0000_i1031" type="#_x0000_t75" style="width:6in;height:399.75pt" o:ole="">
             <v:imagedata r:id="rId30" o:title=""/>
           </v:shape>
-          <o:OLEObject Type="Embed" ProgID="Visio.Drawing.11" ShapeID="_x0000_i1033" DrawAspect="Content" ObjectID="_1489820645" r:id="rId31"/>
+          <o:OLEObject Type="Embed" ProgID="Visio.Drawing.11" ShapeID="_x0000_i1031" DrawAspect="Content" ObjectID="_1489821611" r:id="rId31"/>
         </w:object>
       </w:r>
     </w:p>
@@ -18969,10 +19036,10 @@
       </w:pPr>
       <w:r>
         <w:object w:dxaOrig="14640" w:dyaOrig="11250">
-          <v:shape id="_x0000_i1034" type="#_x0000_t75" style="width:498.75pt;height:383.25pt" o:ole="">
+          <v:shape id="_x0000_i1032" type="#_x0000_t75" style="width:498.75pt;height:383.25pt" o:ole="">
             <v:imagedata r:id="rId32" o:title=""/>
           </v:shape>
-          <o:OLEObject Type="Embed" ProgID="Visio.Drawing.15" ShapeID="_x0000_i1034" DrawAspect="Content" ObjectID="_1489820646" r:id="rId33"/>
+          <o:OLEObject Type="Embed" ProgID="Visio.Drawing.15" ShapeID="_x0000_i1032" DrawAspect="Content" ObjectID="_1489821612" r:id="rId33"/>
         </w:object>
       </w:r>
     </w:p>
@@ -19010,10 +19077,10 @@
       </w:pPr>
       <w:r>
         <w:object w:dxaOrig="11551" w:dyaOrig="10201">
-          <v:shape id="_x0000_i1035" type="#_x0000_t75" style="width:498.75pt;height:440.25pt" o:ole="">
+          <v:shape id="_x0000_i1033" type="#_x0000_t75" style="width:498.75pt;height:440.25pt" o:ole="">
             <v:imagedata r:id="rId34" o:title=""/>
           </v:shape>
-          <o:OLEObject Type="Embed" ProgID="Visio.Drawing.15" ShapeID="_x0000_i1035" DrawAspect="Content" ObjectID="_1489820647" r:id="rId35"/>
+          <o:OLEObject Type="Embed" ProgID="Visio.Drawing.15" ShapeID="_x0000_i1033" DrawAspect="Content" ObjectID="_1489821613" r:id="rId35"/>
         </w:object>
       </w:r>
     </w:p>
@@ -22844,10 +22911,10 @@
           <w:szCs w:val="24"/>
         </w:rPr>
         <w:object w:dxaOrig="9715" w:dyaOrig="10987">
-          <v:shape id="_x0000_i1036" type="#_x0000_t75" style="width:468pt;height:435pt" o:ole="">
+          <v:shape id="_x0000_i1034" type="#_x0000_t75" style="width:468pt;height:435pt" o:ole="">
             <v:imagedata r:id="rId38" o:title=""/>
           </v:shape>
-          <o:OLEObject Type="Embed" ProgID="Visio.Drawing.11" ShapeID="_x0000_i1036" DrawAspect="Content" ObjectID="_1489820648" r:id="rId39"/>
+          <o:OLEObject Type="Embed" ProgID="Visio.Drawing.11" ShapeID="_x0000_i1034" DrawAspect="Content" ObjectID="_1489821614" r:id="rId39"/>
         </w:object>
       </w:r>
     </w:p>
@@ -23143,10 +23210,10 @@
       </w:pPr>
       <w:r>
         <w:object w:dxaOrig="14020" w:dyaOrig="8926">
-          <v:shape id="_x0000_i1037" type="#_x0000_t75" style="width:487.5pt;height:309.75pt" o:ole="">
+          <v:shape id="_x0000_i1035" type="#_x0000_t75" style="width:487.5pt;height:309.75pt" o:ole="">
             <v:imagedata r:id="rId40" o:title=""/>
           </v:shape>
-          <o:OLEObject Type="Embed" ProgID="Visio.Drawing.11" ShapeID="_x0000_i1037" DrawAspect="Content" ObjectID="_1489820649" r:id="rId41"/>
+          <o:OLEObject Type="Embed" ProgID="Visio.Drawing.11" ShapeID="_x0000_i1035" DrawAspect="Content" ObjectID="_1489821615" r:id="rId41"/>
         </w:object>
       </w:r>
     </w:p>
@@ -23184,10 +23251,10 @@
       </w:pPr>
       <w:r>
         <w:object w:dxaOrig="15481" w:dyaOrig="13410">
-          <v:shape id="_x0000_i1038" type="#_x0000_t75" style="width:498.75pt;height:6in" o:ole="">
+          <v:shape id="_x0000_i1036" type="#_x0000_t75" style="width:498.75pt;height:6in" o:ole="">
             <v:imagedata r:id="rId42" o:title=""/>
           </v:shape>
-          <o:OLEObject Type="Embed" ProgID="Visio.Drawing.15" ShapeID="_x0000_i1038" DrawAspect="Content" ObjectID="_1489820650" r:id="rId43"/>
+          <o:OLEObject Type="Embed" ProgID="Visio.Drawing.15" ShapeID="_x0000_i1036" DrawAspect="Content" ObjectID="_1489821616" r:id="rId43"/>
         </w:object>
       </w:r>
     </w:p>
@@ -26918,10 +26985,10 @@
           <w:rFonts w:ascii="Times New Roman" w:hAnsi="Times New Roman" w:cs="Times New Roman"/>
         </w:rPr>
         <w:object w:dxaOrig="9691" w:dyaOrig="8835">
-          <v:shape id="_x0000_i1039" type="#_x0000_t75" style="width:483.75pt;height:442.5pt" o:ole="">
+          <v:shape id="_x0000_i1037" type="#_x0000_t75" style="width:483.75pt;height:442.5pt" o:ole="">
             <v:imagedata r:id="rId46" o:title=""/>
           </v:shape>
-          <o:OLEObject Type="Embed" ProgID="Visio.Drawing.11" ShapeID="_x0000_i1039" DrawAspect="Content" ObjectID="_1489820651" r:id="rId47"/>
+          <o:OLEObject Type="Embed" ProgID="Visio.Drawing.11" ShapeID="_x0000_i1037" DrawAspect="Content" ObjectID="_1489821617" r:id="rId47"/>
         </w:object>
       </w:r>
     </w:p>
@@ -27056,10 +27123,10 @@
       </w:pPr>
       <w:r>
         <w:object w:dxaOrig="10188" w:dyaOrig="5994">
-          <v:shape id="_x0000_i1040" type="#_x0000_t75" style="width:487.5pt;height:286.5pt" o:ole="">
+          <v:shape id="_x0000_i1038" type="#_x0000_t75" style="width:487.5pt;height:286.5pt" o:ole="">
             <v:imagedata r:id="rId48" o:title=""/>
           </v:shape>
-          <o:OLEObject Type="Embed" ProgID="Visio.Drawing.11" ShapeID="_x0000_i1040" DrawAspect="Content" ObjectID="_1489820652" r:id="rId49"/>
+          <o:OLEObject Type="Embed" ProgID="Visio.Drawing.11" ShapeID="_x0000_i1038" DrawAspect="Content" ObjectID="_1489821618" r:id="rId49"/>
         </w:object>
       </w:r>
     </w:p>
@@ -27125,10 +27192,10 @@
       </w:pPr>
       <w:r>
         <w:object w:dxaOrig="11430" w:dyaOrig="8880">
-          <v:shape id="_x0000_i1041" type="#_x0000_t75" style="width:487.5pt;height:378pt" o:ole="">
+          <v:shape id="_x0000_i1039" type="#_x0000_t75" style="width:487.5pt;height:378pt" o:ole="">
             <v:imagedata r:id="rId50" o:title=""/>
           </v:shape>
-          <o:OLEObject Type="Embed" ProgID="Visio.Drawing.11" ShapeID="_x0000_i1041" DrawAspect="Content" ObjectID="_1489820653" r:id="rId51"/>
+          <o:OLEObject Type="Embed" ProgID="Visio.Drawing.11" ShapeID="_x0000_i1039" DrawAspect="Content" ObjectID="_1489821619" r:id="rId51"/>
         </w:object>
       </w:r>
     </w:p>
@@ -32691,10 +32758,10 @@
       </w:pPr>
       <w:r>
         <w:object w:dxaOrig="9958" w:dyaOrig="10014">
-          <v:shape id="_x0000_i1042" type="#_x0000_t75" style="width:488.25pt;height:489.75pt" o:ole="">
+          <v:shape id="_x0000_i1040" type="#_x0000_t75" style="width:488.25pt;height:489.75pt" o:ole="">
             <v:imagedata r:id="rId56" o:title=""/>
           </v:shape>
-          <o:OLEObject Type="Embed" ProgID="Visio.Drawing.11" ShapeID="_x0000_i1042" DrawAspect="Content" ObjectID="_1489820654" r:id="rId57"/>
+          <o:OLEObject Type="Embed" ProgID="Visio.Drawing.11" ShapeID="_x0000_i1040" DrawAspect="Content" ObjectID="_1489821620" r:id="rId57"/>
         </w:object>
       </w:r>
     </w:p>
@@ -32775,10 +32842,10 @@
       </w:pPr>
       <w:r>
         <w:object w:dxaOrig="14100" w:dyaOrig="8641">
-          <v:shape id="_x0000_i1043" type="#_x0000_t75" style="width:498.75pt;height:305.25pt" o:ole="">
+          <v:shape id="_x0000_i1041" type="#_x0000_t75" style="width:498.75pt;height:305.25pt" o:ole="">
             <v:imagedata r:id="rId58" o:title=""/>
           </v:shape>
-          <o:OLEObject Type="Embed" ProgID="Visio.Drawing.15" ShapeID="_x0000_i1043" DrawAspect="Content" ObjectID="_1489820655" r:id="rId59"/>
+          <o:OLEObject Type="Embed" ProgID="Visio.Drawing.15" ShapeID="_x0000_i1041" DrawAspect="Content" ObjectID="_1489821621" r:id="rId59"/>
         </w:object>
       </w:r>
     </w:p>
@@ -35911,10 +35978,10 @@
       </w:pPr>
       <w:r>
         <w:object w:dxaOrig="10515" w:dyaOrig="6541">
-          <v:shape id="_x0000_i1044" type="#_x0000_t75" style="width:447pt;height:279pt" o:ole="">
+          <v:shape id="_x0000_i1042" type="#_x0000_t75" style="width:447pt;height:279pt" o:ole="">
             <v:imagedata r:id="rId64" o:title=""/>
           </v:shape>
-          <o:OLEObject Type="Embed" ProgID="Visio.Drawing.15" ShapeID="_x0000_i1044" DrawAspect="Content" ObjectID="_1489820656" r:id="rId65"/>
+          <o:OLEObject Type="Embed" ProgID="Visio.Drawing.15" ShapeID="_x0000_i1042" DrawAspect="Content" ObjectID="_1489821622" r:id="rId65"/>
         </w:object>
       </w:r>
     </w:p>
@@ -36008,10 +36075,10 @@
       </w:pPr>
       <w:r>
         <w:object w:dxaOrig="11102" w:dyaOrig="5394">
-          <v:shape id="_x0000_i1045" type="#_x0000_t75" style="width:486pt;height:237pt" o:ole="">
+          <v:shape id="_x0000_i1043" type="#_x0000_t75" style="width:486pt;height:237pt" o:ole="">
             <v:imagedata r:id="rId66" o:title=""/>
           </v:shape>
-          <o:OLEObject Type="Embed" ProgID="Visio.Drawing.11" ShapeID="_x0000_i1045" DrawAspect="Content" ObjectID="_1489820657" r:id="rId67"/>
+          <o:OLEObject Type="Embed" ProgID="Visio.Drawing.11" ShapeID="_x0000_i1043" DrawAspect="Content" ObjectID="_1489821623" r:id="rId67"/>
         </w:object>
       </w:r>
     </w:p>
@@ -36049,10 +36116,10 @@
       </w:pPr>
       <w:r>
         <w:object w:dxaOrig="8761" w:dyaOrig="6286">
-          <v:shape id="_x0000_i1046" type="#_x0000_t75" style="width:438pt;height:314.25pt" o:ole="">
+          <v:shape id="_x0000_i1044" type="#_x0000_t75" style="width:438pt;height:314.25pt" o:ole="">
             <v:imagedata r:id="rId68" o:title=""/>
           </v:shape>
-          <o:OLEObject Type="Embed" ProgID="Visio.Drawing.15" ShapeID="_x0000_i1046" DrawAspect="Content" ObjectID="_1489820658" r:id="rId69"/>
+          <o:OLEObject Type="Embed" ProgID="Visio.Drawing.15" ShapeID="_x0000_i1044" DrawAspect="Content" ObjectID="_1489821624" r:id="rId69"/>
         </w:object>
       </w:r>
     </w:p>
@@ -36201,7 +36268,7 @@
         <w:rFonts w:ascii="Cambria" w:hAnsi="Cambria"/>
         <w:noProof/>
       </w:rPr>
-      <w:t>3</w:t>
+      <w:t>36</w:t>
     </w:r>
     <w:r>
       <w:fldChar w:fldCharType="end"/>
@@ -41775,7 +41842,7 @@
 </file>
 
 <file path=customXml/itemProps1.xml><?xml version="1.0" encoding="utf-8"?>
-<ds:datastoreItem xmlns:ds="http://schemas.openxmlformats.org/officeDocument/2006/customXml" ds:itemID="{17A0E1C8-D0E0-455D-8228-F32F9F7BC31D}">
+<ds:datastoreItem xmlns:ds="http://schemas.openxmlformats.org/officeDocument/2006/customXml" ds:itemID="{BD5E379D-F3BC-4516-809C-8FE920328119}">
   <ds:schemaRefs>
     <ds:schemaRef ds:uri="http://schemas.openxmlformats.org/officeDocument/2006/bibliography"/>
   </ds:schemaRefs>

</xml_diff>

<commit_message>
Thêm nội dung sự thay đổi của tài liệu
</commit_message>
<xml_diff>
--- a/Documents/TLTKPM_Nhóm Trương Tiến Phúc.docx
+++ b/Documents/TLTKPM_Nhóm Trương Tiến Phúc.docx
@@ -16,7 +16,7 @@
           <w:noProof/>
           <w:sz w:val="24"/>
           <w:szCs w:val="24"/>
-          <w:lang w:eastAsia="en-US"/>
+          <w:lang w:val="vi-VN" w:eastAsia="vi-VN"/>
         </w:rPr>
         <w:drawing>
           <wp:inline distT="0" distB="0" distL="0" distR="0">
@@ -694,11 +694,11 @@
       </w:tblPr>
       <w:tblGrid>
         <w:gridCol w:w="1705"/>
-        <w:gridCol w:w="1706"/>
-        <w:gridCol w:w="1703"/>
+        <w:gridCol w:w="1705"/>
+        <w:gridCol w:w="1702"/>
         <w:gridCol w:w="1702"/>
         <w:gridCol w:w="1932"/>
-        <w:gridCol w:w="1506"/>
+        <w:gridCol w:w="1508"/>
       </w:tblGrid>
       <w:tr>
         <w:trPr>
@@ -732,7 +732,7 @@
         </w:tc>
         <w:tc>
           <w:tcPr>
-            <w:tcW w:w="1706" w:type="dxa"/>
+            <w:tcW w:w="1705" w:type="dxa"/>
           </w:tcPr>
           <w:p>
             <w:pPr>
@@ -757,7 +757,7 @@
         </w:tc>
         <w:tc>
           <w:tcPr>
-            <w:tcW w:w="1703" w:type="dxa"/>
+            <w:tcW w:w="1702" w:type="dxa"/>
           </w:tcPr>
           <w:p>
             <w:pPr>
@@ -832,7 +832,7 @@
         </w:tc>
         <w:tc>
           <w:tcPr>
-            <w:tcW w:w="1506" w:type="dxa"/>
+            <w:tcW w:w="1508" w:type="dxa"/>
           </w:tcPr>
           <w:p>
             <w:pPr>
@@ -885,7 +885,7 @@
         </w:tc>
         <w:tc>
           <w:tcPr>
-            <w:tcW w:w="1706" w:type="dxa"/>
+            <w:tcW w:w="1705" w:type="dxa"/>
           </w:tcPr>
           <w:p>
             <w:pPr>
@@ -908,7 +908,7 @@
         </w:tc>
         <w:tc>
           <w:tcPr>
-            <w:tcW w:w="1703" w:type="dxa"/>
+            <w:tcW w:w="1702" w:type="dxa"/>
           </w:tcPr>
           <w:p>
             <w:pPr>
@@ -970,7 +970,7 @@
         </w:tc>
         <w:tc>
           <w:tcPr>
-            <w:tcW w:w="1506" w:type="dxa"/>
+            <w:tcW w:w="1508" w:type="dxa"/>
           </w:tcPr>
           <w:p>
             <w:pPr>
@@ -1021,7 +1021,7 @@
         </w:tc>
         <w:tc>
           <w:tcPr>
-            <w:tcW w:w="1706" w:type="dxa"/>
+            <w:tcW w:w="1705" w:type="dxa"/>
           </w:tcPr>
           <w:p>
             <w:pPr>
@@ -1044,7 +1044,7 @@
         </w:tc>
         <w:tc>
           <w:tcPr>
-            <w:tcW w:w="1703" w:type="dxa"/>
+            <w:tcW w:w="1702" w:type="dxa"/>
           </w:tcPr>
           <w:p>
             <w:pPr>
@@ -1113,7 +1113,7 @@
         </w:tc>
         <w:tc>
           <w:tcPr>
-            <w:tcW w:w="1506" w:type="dxa"/>
+            <w:tcW w:w="1508" w:type="dxa"/>
           </w:tcPr>
           <w:p>
             <w:pPr>
@@ -1164,7 +1164,7 @@
         </w:tc>
         <w:tc>
           <w:tcPr>
-            <w:tcW w:w="1706" w:type="dxa"/>
+            <w:tcW w:w="1705" w:type="dxa"/>
           </w:tcPr>
           <w:p>
             <w:pPr>
@@ -1187,7 +1187,7 @@
         </w:tc>
         <w:tc>
           <w:tcPr>
-            <w:tcW w:w="1703" w:type="dxa"/>
+            <w:tcW w:w="1702" w:type="dxa"/>
           </w:tcPr>
           <w:p>
             <w:pPr>
@@ -1256,7 +1256,7 @@
         </w:tc>
         <w:tc>
           <w:tcPr>
-            <w:tcW w:w="1506" w:type="dxa"/>
+            <w:tcW w:w="1508" w:type="dxa"/>
           </w:tcPr>
           <w:p>
             <w:pPr>
@@ -1307,7 +1307,7 @@
         </w:tc>
         <w:tc>
           <w:tcPr>
-            <w:tcW w:w="1706" w:type="dxa"/>
+            <w:tcW w:w="1705" w:type="dxa"/>
           </w:tcPr>
           <w:p>
             <w:pPr>
@@ -1330,7 +1330,7 @@
         </w:tc>
         <w:tc>
           <w:tcPr>
-            <w:tcW w:w="1703" w:type="dxa"/>
+            <w:tcW w:w="1702" w:type="dxa"/>
           </w:tcPr>
           <w:p>
             <w:pPr>
@@ -1399,7 +1399,7 @@
         </w:tc>
         <w:tc>
           <w:tcPr>
-            <w:tcW w:w="1506" w:type="dxa"/>
+            <w:tcW w:w="1508" w:type="dxa"/>
           </w:tcPr>
           <w:p>
             <w:pPr>
@@ -1451,7 +1451,7 @@
         </w:tc>
         <w:tc>
           <w:tcPr>
-            <w:tcW w:w="1706" w:type="dxa"/>
+            <w:tcW w:w="1705" w:type="dxa"/>
           </w:tcPr>
           <w:p>
             <w:pPr>
@@ -1474,7 +1474,7 @@
         </w:tc>
         <w:tc>
           <w:tcPr>
-            <w:tcW w:w="1703" w:type="dxa"/>
+            <w:tcW w:w="1702" w:type="dxa"/>
           </w:tcPr>
           <w:p>
             <w:pPr>
@@ -1561,7 +1561,7 @@
         </w:tc>
         <w:tc>
           <w:tcPr>
-            <w:tcW w:w="1506" w:type="dxa"/>
+            <w:tcW w:w="1508" w:type="dxa"/>
           </w:tcPr>
           <w:p>
             <w:pPr>
@@ -1614,7 +1614,7 @@
         </w:tc>
         <w:tc>
           <w:tcPr>
-            <w:tcW w:w="1706" w:type="dxa"/>
+            <w:tcW w:w="1705" w:type="dxa"/>
           </w:tcPr>
           <w:p>
             <w:pPr>
@@ -1637,7 +1637,7 @@
         </w:tc>
         <w:tc>
           <w:tcPr>
-            <w:tcW w:w="1703" w:type="dxa"/>
+            <w:tcW w:w="1702" w:type="dxa"/>
           </w:tcPr>
           <w:p>
             <w:pPr>
@@ -1707,7 +1707,7 @@
         </w:tc>
         <w:tc>
           <w:tcPr>
-            <w:tcW w:w="1506" w:type="dxa"/>
+            <w:tcW w:w="1508" w:type="dxa"/>
           </w:tcPr>
           <w:p>
             <w:pPr>
@@ -1759,7 +1759,7 @@
         </w:tc>
         <w:tc>
           <w:tcPr>
-            <w:tcW w:w="1706" w:type="dxa"/>
+            <w:tcW w:w="1705" w:type="dxa"/>
           </w:tcPr>
           <w:p>
             <w:pPr>
@@ -1782,7 +1782,7 @@
         </w:tc>
         <w:tc>
           <w:tcPr>
-            <w:tcW w:w="1703" w:type="dxa"/>
+            <w:tcW w:w="1702" w:type="dxa"/>
           </w:tcPr>
           <w:p>
             <w:pPr>
@@ -1844,7 +1844,7 @@
         </w:tc>
         <w:tc>
           <w:tcPr>
-            <w:tcW w:w="1506" w:type="dxa"/>
+            <w:tcW w:w="1508" w:type="dxa"/>
           </w:tcPr>
           <w:p>
             <w:pPr>
@@ -1888,7 +1888,7 @@
         </w:tc>
         <w:tc>
           <w:tcPr>
-            <w:tcW w:w="1706" w:type="dxa"/>
+            <w:tcW w:w="1705" w:type="dxa"/>
           </w:tcPr>
           <w:p>
             <w:pPr>
@@ -1905,13 +1905,13 @@
                 <w:sz w:val="24"/>
                 <w:szCs w:val="24"/>
               </w:rPr>
-              <w:t>Đạt HV</w:t>
-            </w:r>
-          </w:p>
-        </w:tc>
-        <w:tc>
-          <w:tcPr>
-            <w:tcW w:w="1703" w:type="dxa"/>
+              <w:t>ThuanPH</w:t>
+            </w:r>
+          </w:p>
+        </w:tc>
+        <w:tc>
+          <w:tcPr>
+            <w:tcW w:w="1702" w:type="dxa"/>
           </w:tcPr>
           <w:p>
             <w:pPr>
@@ -1928,7 +1928,7 @@
                 <w:sz w:val="24"/>
                 <w:szCs w:val="24"/>
               </w:rPr>
-              <w:t>Thêm mới UC kiểm tra số dư</w:t>
+              <w:t>Thêm mới tài liệu UC – đổi PIN</w:t>
             </w:r>
           </w:p>
         </w:tc>
@@ -1951,7 +1951,7 @@
                 <w:sz w:val="24"/>
                 <w:szCs w:val="24"/>
               </w:rPr>
-              <w:t>V 1.0</w:t>
+              <w:t>V1.0</w:t>
             </w:r>
           </w:p>
         </w:tc>
@@ -1974,50 +1974,30 @@
                 <w:sz w:val="24"/>
                 <w:szCs w:val="24"/>
               </w:rPr>
-              <w:t>Thêm mới UC kiểm tra số dư</w:t>
-            </w:r>
-          </w:p>
+              <w:t>Tạo mới UC – đổi PIN(mục 5.6)</w:t>
+            </w:r>
+          </w:p>
+        </w:tc>
+        <w:tc>
+          <w:tcPr>
+            <w:tcW w:w="1508" w:type="dxa"/>
+          </w:tcPr>
           <w:p>
             <w:pPr>
               <w:spacing w:before="0" w:beforeAutospacing="0" w:after="0" w:afterAutospacing="0" w:line="240" w:lineRule="auto"/>
               <w:ind w:firstLine="0"/>
-              <w:jc w:val="left"/>
-              <w:rPr>
-                <w:b/>
-                <w:sz w:val="24"/>
-                <w:szCs w:val="24"/>
-              </w:rPr>
-            </w:pPr>
-            <w:r>
-              <w:rPr>
-                <w:sz w:val="24"/>
-                <w:szCs w:val="24"/>
-              </w:rPr>
-              <w:t>Từ trang 25 đến trang 30</w:t>
-            </w:r>
-          </w:p>
-        </w:tc>
-        <w:tc>
-          <w:tcPr>
-            <w:tcW w:w="1506" w:type="dxa"/>
-          </w:tcPr>
-          <w:p>
-            <w:pPr>
-              <w:spacing w:before="0" w:beforeAutospacing="0" w:after="0" w:afterAutospacing="0" w:line="240" w:lineRule="auto"/>
-              <w:ind w:firstLine="0"/>
-              <w:jc w:val="center"/>
-              <w:rPr>
-                <w:b/>
-                <w:sz w:val="24"/>
-                <w:szCs w:val="24"/>
-              </w:rPr>
-            </w:pPr>
-            <w:r>
-              <w:rPr>
-                <w:sz w:val="24"/>
-                <w:szCs w:val="24"/>
-              </w:rPr>
-              <w:t>V 1.0</w:t>
+              <w:jc w:val="center"/>
+              <w:rPr>
+                <w:sz w:val="24"/>
+                <w:szCs w:val="24"/>
+              </w:rPr>
+            </w:pPr>
+            <w:r>
+              <w:rPr>
+                <w:sz w:val="24"/>
+                <w:szCs w:val="24"/>
+              </w:rPr>
+              <w:t>V1.0</w:t>
             </w:r>
           </w:p>
         </w:tc>
@@ -2051,7 +2031,7 @@
         </w:tc>
         <w:tc>
           <w:tcPr>
-            <w:tcW w:w="1706" w:type="dxa"/>
+            <w:tcW w:w="1705" w:type="dxa"/>
           </w:tcPr>
           <w:p>
             <w:pPr>
@@ -2068,13 +2048,13 @@
                 <w:sz w:val="24"/>
                 <w:szCs w:val="24"/>
               </w:rPr>
-              <w:t>CuongDVT</w:t>
-            </w:r>
-          </w:p>
-        </w:tc>
-        <w:tc>
-          <w:tcPr>
-            <w:tcW w:w="1703" w:type="dxa"/>
+              <w:t>Đạt HV</w:t>
+            </w:r>
+          </w:p>
+        </w:tc>
+        <w:tc>
+          <w:tcPr>
+            <w:tcW w:w="1702" w:type="dxa"/>
           </w:tcPr>
           <w:p>
             <w:pPr>
@@ -2091,7 +2071,7 @@
                 <w:sz w:val="24"/>
                 <w:szCs w:val="24"/>
               </w:rPr>
-              <w:t>Sửa chức năng “Rút tiền:</w:t>
+              <w:t>Thêm mới UC kiểm tra số dư</w:t>
             </w:r>
           </w:p>
         </w:tc>
@@ -2114,7 +2094,7 @@
                 <w:sz w:val="24"/>
                 <w:szCs w:val="24"/>
               </w:rPr>
-              <w:t>V1.0</w:t>
+              <w:t>V 1.0</w:t>
             </w:r>
           </w:p>
         </w:tc>
@@ -2137,30 +2117,50 @@
                 <w:sz w:val="24"/>
                 <w:szCs w:val="24"/>
               </w:rPr>
-              <w:t>Sửa sơ đồ hoạt động và lược đồ tuần tự</w:t>
-            </w:r>
-          </w:p>
-        </w:tc>
-        <w:tc>
-          <w:tcPr>
-            <w:tcW w:w="1506" w:type="dxa"/>
-          </w:tcPr>
+              <w:t>Thêm mới UC kiểm tra số dư</w:t>
+            </w:r>
+          </w:p>
           <w:p>
             <w:pPr>
               <w:spacing w:before="0" w:beforeAutospacing="0" w:after="0" w:afterAutospacing="0" w:line="240" w:lineRule="auto"/>
               <w:ind w:firstLine="0"/>
-              <w:jc w:val="center"/>
-              <w:rPr>
-                <w:sz w:val="24"/>
-                <w:szCs w:val="24"/>
-              </w:rPr>
-            </w:pPr>
-            <w:r>
-              <w:rPr>
-                <w:sz w:val="24"/>
-                <w:szCs w:val="24"/>
-              </w:rPr>
-              <w:t>V1.0</w:t>
+              <w:jc w:val="left"/>
+              <w:rPr>
+                <w:b/>
+                <w:sz w:val="24"/>
+                <w:szCs w:val="24"/>
+              </w:rPr>
+            </w:pPr>
+            <w:r>
+              <w:rPr>
+                <w:sz w:val="24"/>
+                <w:szCs w:val="24"/>
+              </w:rPr>
+              <w:t>Từ trang 25 đến trang 30</w:t>
+            </w:r>
+          </w:p>
+        </w:tc>
+        <w:tc>
+          <w:tcPr>
+            <w:tcW w:w="1508" w:type="dxa"/>
+          </w:tcPr>
+          <w:p>
+            <w:pPr>
+              <w:spacing w:before="0" w:beforeAutospacing="0" w:after="0" w:afterAutospacing="0" w:line="240" w:lineRule="auto"/>
+              <w:ind w:firstLine="0"/>
+              <w:jc w:val="center"/>
+              <w:rPr>
+                <w:b/>
+                <w:sz w:val="24"/>
+                <w:szCs w:val="24"/>
+              </w:rPr>
+            </w:pPr>
+            <w:r>
+              <w:rPr>
+                <w:sz w:val="24"/>
+                <w:szCs w:val="24"/>
+              </w:rPr>
+              <w:t>V 1.0</w:t>
             </w:r>
           </w:p>
         </w:tc>
@@ -2179,23 +2179,22 @@
               <w:ind w:firstLine="0"/>
               <w:jc w:val="center"/>
               <w:rPr>
-                <w:b/>
-                <w:sz w:val="24"/>
-                <w:szCs w:val="24"/>
-              </w:rPr>
-            </w:pPr>
-            <w:r>
-              <w:rPr>
-                <w:sz w:val="24"/>
-                <w:szCs w:val="24"/>
-              </w:rPr>
-              <w:t>06/04/2015</w:t>
-            </w:r>
-          </w:p>
-        </w:tc>
-        <w:tc>
-          <w:tcPr>
-            <w:tcW w:w="1706" w:type="dxa"/>
+                <w:sz w:val="24"/>
+                <w:szCs w:val="24"/>
+              </w:rPr>
+            </w:pPr>
+            <w:r>
+              <w:rPr>
+                <w:sz w:val="24"/>
+                <w:szCs w:val="24"/>
+              </w:rPr>
+              <w:t>05/04/2015</w:t>
+            </w:r>
+          </w:p>
+        </w:tc>
+        <w:tc>
+          <w:tcPr>
+            <w:tcW w:w="1705" w:type="dxa"/>
           </w:tcPr>
           <w:p>
             <w:pPr>
@@ -2212,13 +2211,13 @@
                 <w:sz w:val="24"/>
                 <w:szCs w:val="24"/>
               </w:rPr>
-              <w:t>ThuLV</w:t>
-            </w:r>
-          </w:p>
-        </w:tc>
-        <w:tc>
-          <w:tcPr>
-            <w:tcW w:w="1703" w:type="dxa"/>
+              <w:t>CuongDVT</w:t>
+            </w:r>
+          </w:p>
+        </w:tc>
+        <w:tc>
+          <w:tcPr>
+            <w:tcW w:w="1702" w:type="dxa"/>
           </w:tcPr>
           <w:p>
             <w:pPr>
@@ -2235,14 +2234,7 @@
                 <w:sz w:val="24"/>
                 <w:szCs w:val="24"/>
               </w:rPr>
-              <w:t>-</w:t>
-            </w:r>
-            <w:r>
-              <w:rPr>
-                <w:sz w:val="24"/>
-                <w:szCs w:val="24"/>
-              </w:rPr>
-              <w:t>Giao diện sai chính tả</w:t>
+              <w:t>Sửa chức năng “Rút tiền:</w:t>
             </w:r>
           </w:p>
         </w:tc>
@@ -2256,7 +2248,6 @@
               <w:ind w:firstLine="0"/>
               <w:jc w:val="center"/>
               <w:rPr>
-                <w:b/>
                 <w:sz w:val="24"/>
                 <w:szCs w:val="24"/>
               </w:rPr>
@@ -2289,82 +2280,29 @@
                 <w:sz w:val="24"/>
                 <w:szCs w:val="24"/>
               </w:rPr>
-              <w:t>- Sửa chính tả  giao diện rút tiền phần “Màn hình khi người dùng bấm “Nút Bấm3” ’’, sửa “lơn” thành “lớn”</w:t>
-            </w:r>
-          </w:p>
+              <w:t>Sửa sơ đồ hoạt động và lược đồ tuần tự</w:t>
+            </w:r>
+          </w:p>
+        </w:tc>
+        <w:tc>
+          <w:tcPr>
+            <w:tcW w:w="1508" w:type="dxa"/>
+          </w:tcPr>
           <w:p>
             <w:pPr>
               <w:spacing w:before="0" w:beforeAutospacing="0" w:after="0" w:afterAutospacing="0" w:line="240" w:lineRule="auto"/>
               <w:ind w:firstLine="0"/>
-              <w:jc w:val="left"/>
-              <w:rPr>
-                <w:sz w:val="24"/>
-                <w:szCs w:val="24"/>
-              </w:rPr>
-            </w:pPr>
-            <w:r>
-              <w:rPr>
-                <w:sz w:val="24"/>
-                <w:szCs w:val="24"/>
-              </w:rPr>
-              <w:t xml:space="preserve">- Sửa chính tả  giao diện </w:t>
-            </w:r>
-            <w:r>
-              <w:rPr>
-                <w:sz w:val="24"/>
-                <w:szCs w:val="24"/>
-              </w:rPr>
-              <w:t>kiểm tra thẻ</w:t>
-            </w:r>
-            <w:r>
-              <w:rPr>
-                <w:sz w:val="24"/>
-                <w:szCs w:val="24"/>
-              </w:rPr>
-              <w:t xml:space="preserve"> phần “SC2: Màn hình </w:t>
-            </w:r>
-            <w:r>
-              <w:rPr>
-                <w:sz w:val="24"/>
-                <w:szCs w:val="24"/>
-              </w:rPr>
-              <w:lastRenderedPageBreak/>
-              <w:t>khi hệ thống không công nhận thẻ của khách…”, sửa “ban” thành “bạn”</w:t>
-            </w:r>
-          </w:p>
-          <w:p>
-            <w:pPr>
-              <w:spacing w:before="0" w:beforeAutospacing="0" w:after="0" w:afterAutospacing="0" w:line="240" w:lineRule="auto"/>
-              <w:ind w:firstLine="0"/>
-              <w:jc w:val="left"/>
-              <w:rPr>
-                <w:sz w:val="24"/>
-                <w:szCs w:val="24"/>
-              </w:rPr>
-            </w:pPr>
-          </w:p>
-        </w:tc>
-        <w:tc>
-          <w:tcPr>
-            <w:tcW w:w="1506" w:type="dxa"/>
-          </w:tcPr>
-          <w:p>
-            <w:pPr>
-              <w:spacing w:before="0" w:beforeAutospacing="0" w:after="0" w:afterAutospacing="0" w:line="240" w:lineRule="auto"/>
-              <w:ind w:firstLine="0"/>
-              <w:jc w:val="center"/>
-              <w:rPr>
-                <w:b/>
-                <w:sz w:val="24"/>
-                <w:szCs w:val="24"/>
-              </w:rPr>
-            </w:pPr>
-            <w:r>
-              <w:rPr>
-                <w:sz w:val="24"/>
-                <w:szCs w:val="24"/>
-              </w:rPr>
-              <w:lastRenderedPageBreak/>
+              <w:jc w:val="center"/>
+              <w:rPr>
+                <w:sz w:val="24"/>
+                <w:szCs w:val="24"/>
+              </w:rPr>
+            </w:pPr>
+            <w:r>
+              <w:rPr>
+                <w:sz w:val="24"/>
+                <w:szCs w:val="24"/>
+              </w:rPr>
               <w:t>V1.0</w:t>
             </w:r>
           </w:p>
@@ -2384,24 +2322,22 @@
               <w:ind w:firstLine="0"/>
               <w:jc w:val="center"/>
               <w:rPr>
-                <w:b/>
-                <w:sz w:val="24"/>
-                <w:szCs w:val="24"/>
-              </w:rPr>
-            </w:pPr>
-            <w:r>
-              <w:rPr>
-                <w:sz w:val="24"/>
-                <w:szCs w:val="24"/>
-              </w:rPr>
-              <w:lastRenderedPageBreak/>
-              <w:t>06/04/2015</w:t>
-            </w:r>
-          </w:p>
-        </w:tc>
-        <w:tc>
-          <w:tcPr>
-            <w:tcW w:w="1706" w:type="dxa"/>
+                <w:sz w:val="24"/>
+                <w:szCs w:val="24"/>
+              </w:rPr>
+            </w:pPr>
+            <w:r>
+              <w:rPr>
+                <w:sz w:val="24"/>
+                <w:szCs w:val="24"/>
+              </w:rPr>
+              <w:t>05/04/2015</w:t>
+            </w:r>
+          </w:p>
+        </w:tc>
+        <w:tc>
+          <w:tcPr>
+            <w:tcW w:w="1705" w:type="dxa"/>
           </w:tcPr>
           <w:p>
             <w:pPr>
@@ -2418,13 +2354,13 @@
                 <w:sz w:val="24"/>
                 <w:szCs w:val="24"/>
               </w:rPr>
-              <w:t>ThuLV</w:t>
-            </w:r>
-          </w:p>
-        </w:tc>
-        <w:tc>
-          <w:tcPr>
-            <w:tcW w:w="1703" w:type="dxa"/>
+              <w:t>ThuanPH</w:t>
+            </w:r>
+          </w:p>
+        </w:tc>
+        <w:tc>
+          <w:tcPr>
+            <w:tcW w:w="1702" w:type="dxa"/>
           </w:tcPr>
           <w:p>
             <w:pPr>
@@ -2441,7 +2377,7 @@
                 <w:sz w:val="24"/>
                 <w:szCs w:val="24"/>
               </w:rPr>
-              <w:t>-Lược đồ tuần tự mờ, khó đọc</w:t>
+              <w:t>Thay đổi nội dung phần UC-đổi PIN</w:t>
             </w:r>
           </w:p>
         </w:tc>
@@ -2455,7 +2391,6 @@
               <w:ind w:firstLine="0"/>
               <w:jc w:val="center"/>
               <w:rPr>
-                <w:b/>
                 <w:sz w:val="24"/>
                 <w:szCs w:val="24"/>
               </w:rPr>
@@ -2488,44 +2423,59 @@
                 <w:sz w:val="24"/>
                 <w:szCs w:val="24"/>
               </w:rPr>
-              <w:t>-Cập nhật lược đồ tuần tự của UC5-Chuyển tiền (mục 5.5)</w:t>
-            </w:r>
-          </w:p>
+              <w:t>Sửa nội dung</w:t>
+            </w:r>
+            <w:r>
+              <w:rPr>
+                <w:sz w:val="24"/>
+                <w:szCs w:val="24"/>
+              </w:rPr>
+              <w:t xml:space="preserve"> mục</w:t>
+            </w:r>
+            <w:r>
+              <w:rPr>
+                <w:sz w:val="24"/>
+                <w:szCs w:val="24"/>
+              </w:rPr>
+              <w:t xml:space="preserve"> </w:t>
+            </w:r>
+            <w:r>
+              <w:rPr>
+                <w:sz w:val="24"/>
+                <w:szCs w:val="24"/>
+              </w:rPr>
+              <w:t>“</w:t>
+            </w:r>
+            <w:r>
+              <w:rPr>
+                <w:sz w:val="24"/>
+                <w:szCs w:val="24"/>
+              </w:rPr>
+              <w:t>chi tiết tiến trình</w:t>
+            </w:r>
+            <w:r>
+              <w:rPr>
+                <w:sz w:val="24"/>
+                <w:szCs w:val="24"/>
+              </w:rPr>
+              <w:t xml:space="preserve">” thêm đầu vào đầu ra </w:t>
+            </w:r>
+          </w:p>
+        </w:tc>
+        <w:tc>
+          <w:tcPr>
+            <w:tcW w:w="1508" w:type="dxa"/>
+          </w:tcPr>
           <w:p>
             <w:pPr>
               <w:spacing w:before="0" w:beforeAutospacing="0" w:after="0" w:afterAutospacing="0" w:line="240" w:lineRule="auto"/>
               <w:ind w:firstLine="0"/>
-              <w:jc w:val="left"/>
-              <w:rPr>
-                <w:b/>
-                <w:sz w:val="24"/>
-                <w:szCs w:val="24"/>
-              </w:rPr>
-            </w:pPr>
-          </w:p>
-        </w:tc>
-        <w:tc>
-          <w:tcPr>
-            <w:tcW w:w="1506" w:type="dxa"/>
-          </w:tcPr>
-          <w:p>
-            <w:pPr>
-              <w:spacing w:before="0" w:beforeAutospacing="0" w:after="0" w:afterAutospacing="0" w:line="240" w:lineRule="auto"/>
-              <w:ind w:firstLine="0"/>
-              <w:jc w:val="center"/>
-              <w:rPr>
-                <w:b/>
-                <w:sz w:val="24"/>
-                <w:szCs w:val="24"/>
-              </w:rPr>
-            </w:pPr>
-            <w:r>
-              <w:rPr>
-                <w:sz w:val="24"/>
-                <w:szCs w:val="24"/>
-              </w:rPr>
-              <w:t>V1.0</w:t>
-            </w:r>
+              <w:jc w:val="center"/>
+              <w:rPr>
+                <w:sz w:val="24"/>
+                <w:szCs w:val="24"/>
+              </w:rPr>
+            </w:pPr>
           </w:p>
         </w:tc>
       </w:tr>
@@ -2543,6 +2493,7 @@
               <w:ind w:firstLine="0"/>
               <w:jc w:val="center"/>
               <w:rPr>
+                <w:b/>
                 <w:sz w:val="24"/>
                 <w:szCs w:val="24"/>
               </w:rPr>
@@ -2558,7 +2509,30 @@
         </w:tc>
         <w:tc>
           <w:tcPr>
-            <w:tcW w:w="1706" w:type="dxa"/>
+            <w:tcW w:w="1705" w:type="dxa"/>
+          </w:tcPr>
+          <w:p>
+            <w:pPr>
+              <w:spacing w:before="0" w:beforeAutospacing="0" w:after="0" w:afterAutospacing="0" w:line="240" w:lineRule="auto"/>
+              <w:ind w:firstLine="0"/>
+              <w:jc w:val="center"/>
+              <w:rPr>
+                <w:sz w:val="24"/>
+                <w:szCs w:val="24"/>
+              </w:rPr>
+            </w:pPr>
+            <w:r>
+              <w:rPr>
+                <w:sz w:val="24"/>
+                <w:szCs w:val="24"/>
+              </w:rPr>
+              <w:t>ThuLV</w:t>
+            </w:r>
+          </w:p>
+        </w:tc>
+        <w:tc>
+          <w:tcPr>
+            <w:tcW w:w="1702" w:type="dxa"/>
           </w:tcPr>
           <w:p>
             <w:pPr>
@@ -2575,13 +2549,44 @@
                 <w:sz w:val="24"/>
                 <w:szCs w:val="24"/>
               </w:rPr>
-              <w:t>PhucTT</w:t>
-            </w:r>
-          </w:p>
-        </w:tc>
-        <w:tc>
-          <w:tcPr>
-            <w:tcW w:w="1703" w:type="dxa"/>
+              <w:t>-</w:t>
+            </w:r>
+            <w:r>
+              <w:rPr>
+                <w:sz w:val="24"/>
+                <w:szCs w:val="24"/>
+              </w:rPr>
+              <w:t>Giao diện sai chính tả</w:t>
+            </w:r>
+          </w:p>
+        </w:tc>
+        <w:tc>
+          <w:tcPr>
+            <w:tcW w:w="1702" w:type="dxa"/>
+          </w:tcPr>
+          <w:p>
+            <w:pPr>
+              <w:spacing w:before="0" w:beforeAutospacing="0" w:after="0" w:afterAutospacing="0" w:line="240" w:lineRule="auto"/>
+              <w:ind w:firstLine="0"/>
+              <w:jc w:val="center"/>
+              <w:rPr>
+                <w:b/>
+                <w:sz w:val="24"/>
+                <w:szCs w:val="24"/>
+              </w:rPr>
+            </w:pPr>
+            <w:r>
+              <w:rPr>
+                <w:sz w:val="24"/>
+                <w:szCs w:val="24"/>
+              </w:rPr>
+              <w:t>V1.0</w:t>
+            </w:r>
+          </w:p>
+        </w:tc>
+        <w:tc>
+          <w:tcPr>
+            <w:tcW w:w="1932" w:type="dxa"/>
           </w:tcPr>
           <w:p>
             <w:pPr>
@@ -2598,37 +2603,17 @@
                 <w:sz w:val="24"/>
                 <w:szCs w:val="24"/>
               </w:rPr>
-              <w:t>Review</w:t>
-            </w:r>
-          </w:p>
-        </w:tc>
-        <w:tc>
-          <w:tcPr>
-            <w:tcW w:w="1702" w:type="dxa"/>
-          </w:tcPr>
-          <w:p>
-            <w:pPr>
-              <w:spacing w:before="0" w:beforeAutospacing="0" w:after="0" w:afterAutospacing="0" w:line="240" w:lineRule="auto"/>
-              <w:ind w:firstLine="0"/>
-              <w:jc w:val="center"/>
-              <w:rPr>
-                <w:sz w:val="24"/>
-                <w:szCs w:val="24"/>
-              </w:rPr>
-            </w:pPr>
-            <w:r>
-              <w:rPr>
-                <w:sz w:val="24"/>
-                <w:szCs w:val="24"/>
-              </w:rPr>
-              <w:t>V1.0</w:t>
-            </w:r>
-          </w:p>
-        </w:tc>
-        <w:tc>
-          <w:tcPr>
-            <w:tcW w:w="1932" w:type="dxa"/>
-          </w:tcPr>
+              <w:t xml:space="preserve">- Sửa chính tả  giao diện rút tiền phần “Màn hình khi người dùng </w:t>
+            </w:r>
+            <w:r>
+              <w:rPr>
+                <w:sz w:val="24"/>
+                <w:szCs w:val="24"/>
+              </w:rPr>
+              <w:lastRenderedPageBreak/>
+              <w:t>bấm “Nút Bấm3” ’’, sửa “lơn” thành “lớn”</w:t>
+            </w:r>
+          </w:p>
           <w:p>
             <w:pPr>
               <w:spacing w:before="0" w:beforeAutospacing="0" w:after="0" w:afterAutospacing="0" w:line="240" w:lineRule="auto"/>
@@ -2644,7 +2629,21 @@
                 <w:sz w:val="24"/>
                 <w:szCs w:val="24"/>
               </w:rPr>
-              <w:t>- Chuyển font phần “Chuyển tiền ”</w:t>
+              <w:t xml:space="preserve">- Sửa chính tả  giao diện </w:t>
+            </w:r>
+            <w:r>
+              <w:rPr>
+                <w:sz w:val="24"/>
+                <w:szCs w:val="24"/>
+              </w:rPr>
+              <w:t>kiểm tra thẻ</w:t>
+            </w:r>
+            <w:r>
+              <w:rPr>
+                <w:sz w:val="24"/>
+                <w:szCs w:val="24"/>
+              </w:rPr>
+              <w:t xml:space="preserve"> phần “SC2: Màn hình khi hệ thống không công nhận thẻ của khách…”, sửa “ban” thành “bạn”</w:t>
             </w:r>
           </w:p>
           <w:p>
@@ -2657,121 +2656,30 @@
                 <w:szCs w:val="24"/>
               </w:rPr>
             </w:pPr>
-            <w:r>
-              <w:rPr>
-                <w:sz w:val="24"/>
-                <w:szCs w:val="24"/>
-              </w:rPr>
-              <w:t>- Thêm chú thích cho phần viết tắt  “SC”</w:t>
-            </w:r>
-          </w:p>
+          </w:p>
+        </w:tc>
+        <w:tc>
+          <w:tcPr>
+            <w:tcW w:w="1508" w:type="dxa"/>
+          </w:tcPr>
           <w:p>
             <w:pPr>
               <w:spacing w:before="0" w:beforeAutospacing="0" w:after="0" w:afterAutospacing="0" w:line="240" w:lineRule="auto"/>
               <w:ind w:firstLine="0"/>
-              <w:jc w:val="left"/>
-              <w:rPr>
-                <w:sz w:val="24"/>
-                <w:szCs w:val="24"/>
-              </w:rPr>
-            </w:pPr>
-            <w:r>
-              <w:rPr>
-                <w:sz w:val="24"/>
-                <w:szCs w:val="24"/>
-              </w:rPr>
-              <w:t>- Gạch chân ‘Yêu cầu chung của khách hàng’ phần Yêu cầu phần mềm</w:t>
-            </w:r>
-          </w:p>
-          <w:p>
-            <w:pPr>
-              <w:spacing w:before="0" w:beforeAutospacing="0" w:after="0" w:afterAutospacing="0" w:line="240" w:lineRule="auto"/>
-              <w:ind w:firstLine="0"/>
-              <w:jc w:val="left"/>
-              <w:rPr>
-                <w:sz w:val="24"/>
-                <w:szCs w:val="24"/>
-              </w:rPr>
-            </w:pPr>
-            <w:r>
-              <w:rPr>
-                <w:sz w:val="24"/>
-                <w:szCs w:val="24"/>
-              </w:rPr>
-              <w:t>- Thêm phần 3.3 Xử lý lỗi, 3.4 Tính bảo mật của chương trình</w:t>
-            </w:r>
-          </w:p>
-          <w:p>
-            <w:pPr>
-              <w:spacing w:before="0" w:beforeAutospacing="0" w:after="0" w:afterAutospacing="0" w:line="240" w:lineRule="auto"/>
-              <w:ind w:firstLine="0"/>
-              <w:jc w:val="left"/>
-              <w:rPr>
-                <w:sz w:val="24"/>
-                <w:szCs w:val="24"/>
-              </w:rPr>
-            </w:pPr>
-            <w:r>
-              <w:rPr>
-                <w:sz w:val="24"/>
-                <w:szCs w:val="24"/>
-              </w:rPr>
-              <w:t>- Sửa tiêu đề 5.2 từ ‘Vắn tin tài khoản’ thành ‘Kiểm tra số dư’</w:t>
-            </w:r>
-          </w:p>
-          <w:p>
-            <w:pPr>
-              <w:spacing w:before="0" w:beforeAutospacing="0" w:after="0" w:afterAutospacing="0" w:line="240" w:lineRule="auto"/>
-              <w:ind w:firstLine="0"/>
-              <w:jc w:val="left"/>
-              <w:rPr>
-                <w:sz w:val="24"/>
-                <w:szCs w:val="24"/>
-              </w:rPr>
-            </w:pPr>
-            <w:r>
-              <w:rPr>
-                <w:sz w:val="24"/>
-                <w:szCs w:val="24"/>
-              </w:rPr>
-              <w:t>- Sửa lại các sơ đồ tuần tự của phần Xác thực và Ghi nhật ký giao dịch</w:t>
-            </w:r>
-          </w:p>
-        </w:tc>
-        <w:tc>
-          <w:tcPr>
-            <w:tcW w:w="1506" w:type="dxa"/>
-          </w:tcPr>
-          <w:p>
-            <w:pPr>
-              <w:spacing w:before="0" w:beforeAutospacing="0" w:after="0" w:afterAutospacing="0" w:line="240" w:lineRule="auto"/>
-              <w:ind w:firstLine="0"/>
-              <w:jc w:val="center"/>
-              <w:rPr>
-                <w:sz w:val="24"/>
-                <w:szCs w:val="24"/>
-              </w:rPr>
-            </w:pPr>
-            <w:r>
-              <w:rPr>
-                <w:sz w:val="24"/>
-                <w:szCs w:val="24"/>
-              </w:rPr>
-              <w:t>V</w:t>
-            </w:r>
-            <w:r>
-              <w:rPr>
-                <w:sz w:val="24"/>
-                <w:szCs w:val="24"/>
-              </w:rPr>
-              <w:t>1</w:t>
-            </w:r>
-            <w:r>
-              <w:rPr>
-                <w:sz w:val="24"/>
-                <w:szCs w:val="24"/>
-              </w:rPr>
-              <w:t>.0</w:t>
+              <w:jc w:val="center"/>
+              <w:rPr>
+                <w:b/>
+                <w:sz w:val="24"/>
+                <w:szCs w:val="24"/>
+              </w:rPr>
+            </w:pPr>
+            <w:r>
+              <w:rPr>
+                <w:sz w:val="24"/>
+                <w:szCs w:val="24"/>
+              </w:rPr>
+              <w:lastRenderedPageBreak/>
+              <w:t>V1.0</w:t>
             </w:r>
           </w:p>
         </w:tc>
@@ -2790,22 +2698,47 @@
               <w:ind w:firstLine="0"/>
               <w:jc w:val="center"/>
               <w:rPr>
-                <w:sz w:val="24"/>
-                <w:szCs w:val="24"/>
-              </w:rPr>
-            </w:pPr>
-            <w:r>
-              <w:rPr>
-                <w:sz w:val="24"/>
-                <w:szCs w:val="24"/>
-              </w:rPr>
+                <w:b/>
+                <w:sz w:val="24"/>
+                <w:szCs w:val="24"/>
+              </w:rPr>
+            </w:pPr>
+            <w:r>
+              <w:rPr>
+                <w:sz w:val="24"/>
+                <w:szCs w:val="24"/>
+              </w:rPr>
+              <w:lastRenderedPageBreak/>
               <w:t>06/04/2015</w:t>
             </w:r>
           </w:p>
         </w:tc>
         <w:tc>
           <w:tcPr>
-            <w:tcW w:w="1706" w:type="dxa"/>
+            <w:tcW w:w="1705" w:type="dxa"/>
+          </w:tcPr>
+          <w:p>
+            <w:pPr>
+              <w:spacing w:before="0" w:beforeAutospacing="0" w:after="0" w:afterAutospacing="0" w:line="240" w:lineRule="auto"/>
+              <w:ind w:firstLine="0"/>
+              <w:jc w:val="center"/>
+              <w:rPr>
+                <w:sz w:val="24"/>
+                <w:szCs w:val="24"/>
+              </w:rPr>
+            </w:pPr>
+            <w:r>
+              <w:rPr>
+                <w:sz w:val="24"/>
+                <w:szCs w:val="24"/>
+              </w:rPr>
+              <w:t>ThuLV</w:t>
+            </w:r>
+          </w:p>
+        </w:tc>
+        <w:tc>
+          <w:tcPr>
+            <w:tcW w:w="1702" w:type="dxa"/>
           </w:tcPr>
           <w:p>
             <w:pPr>
@@ -2822,13 +2755,37 @@
                 <w:sz w:val="24"/>
                 <w:szCs w:val="24"/>
               </w:rPr>
-              <w:t>CuongDVT</w:t>
-            </w:r>
-          </w:p>
-        </w:tc>
-        <w:tc>
-          <w:tcPr>
-            <w:tcW w:w="1703" w:type="dxa"/>
+              <w:t>-Lược đồ tuần tự mờ, khó đọc</w:t>
+            </w:r>
+          </w:p>
+        </w:tc>
+        <w:tc>
+          <w:tcPr>
+            <w:tcW w:w="1702" w:type="dxa"/>
+          </w:tcPr>
+          <w:p>
+            <w:pPr>
+              <w:spacing w:before="0" w:beforeAutospacing="0" w:after="0" w:afterAutospacing="0" w:line="240" w:lineRule="auto"/>
+              <w:ind w:firstLine="0"/>
+              <w:jc w:val="center"/>
+              <w:rPr>
+                <w:b/>
+                <w:sz w:val="24"/>
+                <w:szCs w:val="24"/>
+              </w:rPr>
+            </w:pPr>
+            <w:r>
+              <w:rPr>
+                <w:sz w:val="24"/>
+                <w:szCs w:val="24"/>
+              </w:rPr>
+              <w:t>V1.0</w:t>
+            </w:r>
+          </w:p>
+        </w:tc>
+        <w:tc>
+          <w:tcPr>
+            <w:tcW w:w="1932" w:type="dxa"/>
           </w:tcPr>
           <w:p>
             <w:pPr>
@@ -2845,59 +2802,25 @@
                 <w:sz w:val="24"/>
                 <w:szCs w:val="24"/>
               </w:rPr>
-              <w:t>Sửa lược đồ tuần tự</w:t>
-            </w:r>
-          </w:p>
-        </w:tc>
-        <w:tc>
-          <w:tcPr>
-            <w:tcW w:w="1702" w:type="dxa"/>
-          </w:tcPr>
-          <w:p>
-            <w:pPr>
-              <w:spacing w:before="0" w:beforeAutospacing="0" w:after="0" w:afterAutospacing="0" w:line="240" w:lineRule="auto"/>
-              <w:ind w:firstLine="0"/>
-              <w:jc w:val="center"/>
-              <w:rPr>
-                <w:sz w:val="24"/>
-                <w:szCs w:val="24"/>
-              </w:rPr>
-            </w:pPr>
-            <w:r>
-              <w:rPr>
-                <w:sz w:val="24"/>
-                <w:szCs w:val="24"/>
-              </w:rPr>
-              <w:t>V1.0</w:t>
-            </w:r>
-          </w:p>
-        </w:tc>
-        <w:tc>
-          <w:tcPr>
-            <w:tcW w:w="1932" w:type="dxa"/>
-          </w:tcPr>
+              <w:t>-Cập nhật lược đồ tuần tự của UC5-Chuyển tiền (mục 5.5)</w:t>
+            </w:r>
+          </w:p>
           <w:p>
             <w:pPr>
               <w:spacing w:before="0" w:beforeAutospacing="0" w:after="0" w:afterAutospacing="0" w:line="240" w:lineRule="auto"/>
               <w:ind w:firstLine="0"/>
               <w:jc w:val="left"/>
               <w:rPr>
-                <w:sz w:val="24"/>
-                <w:szCs w:val="24"/>
-              </w:rPr>
-            </w:pPr>
-            <w:r>
-              <w:rPr>
-                <w:sz w:val="24"/>
-                <w:szCs w:val="24"/>
-              </w:rPr>
-              <w:t>Sửa lại màu sắc lược đồ</w:t>
-            </w:r>
-          </w:p>
-        </w:tc>
-        <w:tc>
-          <w:tcPr>
-            <w:tcW w:w="1506" w:type="dxa"/>
+                <w:b/>
+                <w:sz w:val="24"/>
+                <w:szCs w:val="24"/>
+              </w:rPr>
+            </w:pPr>
+          </w:p>
+        </w:tc>
+        <w:tc>
+          <w:tcPr>
+            <w:tcW w:w="1508" w:type="dxa"/>
           </w:tcPr>
           <w:p>
             <w:pPr>
@@ -2905,6 +2828,7 @@
               <w:ind w:firstLine="0"/>
               <w:jc w:val="center"/>
               <w:rPr>
+                <w:b/>
                 <w:sz w:val="24"/>
                 <w:szCs w:val="24"/>
               </w:rPr>
@@ -2948,7 +2872,7 @@
         </w:tc>
         <w:tc>
           <w:tcPr>
-            <w:tcW w:w="1706" w:type="dxa"/>
+            <w:tcW w:w="1705" w:type="dxa"/>
           </w:tcPr>
           <w:p>
             <w:pPr>
@@ -2965,13 +2889,13 @@
                 <w:sz w:val="24"/>
                 <w:szCs w:val="24"/>
               </w:rPr>
-              <w:t>Đạt HV</w:t>
-            </w:r>
-          </w:p>
-        </w:tc>
-        <w:tc>
-          <w:tcPr>
-            <w:tcW w:w="1703" w:type="dxa"/>
+              <w:t>PhucTT</w:t>
+            </w:r>
+          </w:p>
+        </w:tc>
+        <w:tc>
+          <w:tcPr>
+            <w:tcW w:w="1702" w:type="dxa"/>
           </w:tcPr>
           <w:p>
             <w:pPr>
@@ -2979,17 +2903,16 @@
               <w:ind w:firstLine="0"/>
               <w:jc w:val="left"/>
               <w:rPr>
-                <w:b/>
-                <w:sz w:val="24"/>
-                <w:szCs w:val="24"/>
-              </w:rPr>
-            </w:pPr>
-            <w:r>
-              <w:rPr>
-                <w:sz w:val="24"/>
-                <w:szCs w:val="24"/>
-              </w:rPr>
-              <w:t>Sửa lược đồ tuần tự tuần tự</w:t>
+                <w:sz w:val="24"/>
+                <w:szCs w:val="24"/>
+              </w:rPr>
+            </w:pPr>
+            <w:r>
+              <w:rPr>
+                <w:sz w:val="24"/>
+                <w:szCs w:val="24"/>
+              </w:rPr>
+              <w:t>Review</w:t>
             </w:r>
           </w:p>
         </w:tc>
@@ -3003,11 +2926,17 @@
               <w:ind w:firstLine="0"/>
               <w:jc w:val="center"/>
               <w:rPr>
-                <w:b/>
-                <w:sz w:val="24"/>
-                <w:szCs w:val="24"/>
-              </w:rPr>
-            </w:pPr>
+                <w:sz w:val="24"/>
+                <w:szCs w:val="24"/>
+              </w:rPr>
+            </w:pPr>
+            <w:r>
+              <w:rPr>
+                <w:sz w:val="24"/>
+                <w:szCs w:val="24"/>
+              </w:rPr>
+              <w:t>V1.0</w:t>
+            </w:r>
           </w:p>
         </w:tc>
         <w:tc>
@@ -3020,51 +2949,156 @@
               <w:ind w:firstLine="0"/>
               <w:jc w:val="left"/>
               <w:rPr>
-                <w:b/>
-                <w:sz w:val="24"/>
-                <w:szCs w:val="24"/>
-              </w:rPr>
-            </w:pPr>
-            <w:r>
-              <w:rPr>
-                <w:sz w:val="24"/>
-                <w:szCs w:val="24"/>
-              </w:rPr>
-              <w:t>Sửa lược đồ tuần tự</w:t>
-            </w:r>
-            <w:proofErr w:type="gramStart"/>
-            <w:r>
-              <w:rPr>
-                <w:sz w:val="24"/>
-                <w:szCs w:val="24"/>
-              </w:rPr>
-              <w:t>..</w:t>
-            </w:r>
-            <w:proofErr w:type="gramEnd"/>
-            <w:r>
-              <w:rPr>
-                <w:sz w:val="24"/>
-                <w:szCs w:val="24"/>
-              </w:rPr>
-              <w:t xml:space="preserve"> chức năng kiểm tra số dư</w:t>
-            </w:r>
-          </w:p>
-        </w:tc>
-        <w:tc>
-          <w:tcPr>
-            <w:tcW w:w="1506" w:type="dxa"/>
-          </w:tcPr>
+                <w:sz w:val="24"/>
+                <w:szCs w:val="24"/>
+                <w:lang w:val="fr-FR"/>
+              </w:rPr>
+            </w:pPr>
+            <w:r>
+              <w:rPr>
+                <w:sz w:val="24"/>
+                <w:szCs w:val="24"/>
+                <w:lang w:val="fr-FR"/>
+              </w:rPr>
+              <w:t>- Chuyển font phần “Chuyển tiền ”</w:t>
+            </w:r>
+          </w:p>
           <w:p>
             <w:pPr>
               <w:spacing w:before="0" w:beforeAutospacing="0" w:after="0" w:afterAutospacing="0" w:line="240" w:lineRule="auto"/>
               <w:ind w:firstLine="0"/>
-              <w:jc w:val="center"/>
-              <w:rPr>
-                <w:b/>
-                <w:sz w:val="24"/>
-                <w:szCs w:val="24"/>
-              </w:rPr>
-            </w:pPr>
+              <w:jc w:val="left"/>
+              <w:rPr>
+                <w:sz w:val="24"/>
+                <w:szCs w:val="24"/>
+                <w:lang w:val="fr-FR"/>
+              </w:rPr>
+            </w:pPr>
+            <w:r>
+              <w:rPr>
+                <w:sz w:val="24"/>
+                <w:szCs w:val="24"/>
+                <w:lang w:val="fr-FR"/>
+              </w:rPr>
+              <w:t>- Thêm chú thích cho phần viết tắt  “SC”</w:t>
+            </w:r>
+          </w:p>
+          <w:p>
+            <w:pPr>
+              <w:spacing w:before="0" w:beforeAutospacing="0" w:after="0" w:afterAutospacing="0" w:line="240" w:lineRule="auto"/>
+              <w:ind w:firstLine="0"/>
+              <w:jc w:val="left"/>
+              <w:rPr>
+                <w:sz w:val="24"/>
+                <w:szCs w:val="24"/>
+                <w:lang w:val="fr-FR"/>
+              </w:rPr>
+            </w:pPr>
+            <w:r>
+              <w:rPr>
+                <w:sz w:val="24"/>
+                <w:szCs w:val="24"/>
+                <w:lang w:val="fr-FR"/>
+              </w:rPr>
+              <w:t>- Gạch chân ‘Yêu cầu chung của khách hàng’ phần Yêu cầu phần mềm</w:t>
+            </w:r>
+          </w:p>
+          <w:p>
+            <w:pPr>
+              <w:spacing w:before="0" w:beforeAutospacing="0" w:after="0" w:afterAutospacing="0" w:line="240" w:lineRule="auto"/>
+              <w:ind w:firstLine="0"/>
+              <w:jc w:val="left"/>
+              <w:rPr>
+                <w:sz w:val="24"/>
+                <w:szCs w:val="24"/>
+                <w:lang w:val="fr-FR"/>
+              </w:rPr>
+            </w:pPr>
+            <w:r>
+              <w:rPr>
+                <w:sz w:val="24"/>
+                <w:szCs w:val="24"/>
+                <w:lang w:val="fr-FR"/>
+              </w:rPr>
+              <w:t>- Thêm phần 3.3 Xử lý lỗi, 3.4 Tính bảo mật của chương trình</w:t>
+            </w:r>
+          </w:p>
+          <w:p>
+            <w:pPr>
+              <w:spacing w:before="0" w:beforeAutospacing="0" w:after="0" w:afterAutospacing="0" w:line="240" w:lineRule="auto"/>
+              <w:ind w:firstLine="0"/>
+              <w:jc w:val="left"/>
+              <w:rPr>
+                <w:sz w:val="24"/>
+                <w:szCs w:val="24"/>
+                <w:lang w:val="fr-FR"/>
+              </w:rPr>
+            </w:pPr>
+            <w:r>
+              <w:rPr>
+                <w:sz w:val="24"/>
+                <w:szCs w:val="24"/>
+                <w:lang w:val="fr-FR"/>
+              </w:rPr>
+              <w:t>- Sửa tiêu đề 5.2 từ ‘Vắn tin tài khoản’ thành ‘Kiểm tra số dư’</w:t>
+            </w:r>
+          </w:p>
+          <w:p>
+            <w:pPr>
+              <w:spacing w:before="0" w:beforeAutospacing="0" w:after="0" w:afterAutospacing="0" w:line="240" w:lineRule="auto"/>
+              <w:ind w:firstLine="0"/>
+              <w:jc w:val="left"/>
+              <w:rPr>
+                <w:sz w:val="24"/>
+                <w:szCs w:val="24"/>
+                <w:lang w:val="fr-FR"/>
+              </w:rPr>
+            </w:pPr>
+            <w:r>
+              <w:rPr>
+                <w:sz w:val="24"/>
+                <w:szCs w:val="24"/>
+                <w:lang w:val="fr-FR"/>
+              </w:rPr>
+              <w:t>- Sửa lại các sơ đồ tuần tự của phần Xác thực và Ghi nhật ký giao dịch</w:t>
+            </w:r>
+          </w:p>
+        </w:tc>
+        <w:tc>
+          <w:tcPr>
+            <w:tcW w:w="1508" w:type="dxa"/>
+          </w:tcPr>
+          <w:p>
+            <w:pPr>
+              <w:spacing w:before="0" w:beforeAutospacing="0" w:after="0" w:afterAutospacing="0" w:line="240" w:lineRule="auto"/>
+              <w:ind w:firstLine="0"/>
+              <w:jc w:val="center"/>
+              <w:rPr>
+                <w:sz w:val="24"/>
+                <w:szCs w:val="24"/>
+              </w:rPr>
+            </w:pPr>
+            <w:r>
+              <w:rPr>
+                <w:sz w:val="24"/>
+                <w:szCs w:val="24"/>
+              </w:rPr>
+              <w:t>V</w:t>
+            </w:r>
+            <w:r>
+              <w:rPr>
+                <w:sz w:val="24"/>
+                <w:szCs w:val="24"/>
+              </w:rPr>
+              <w:t>1</w:t>
+            </w:r>
+            <w:r>
+              <w:rPr>
+                <w:sz w:val="24"/>
+                <w:szCs w:val="24"/>
+              </w:rPr>
+              <w:t>.0</w:t>
+            </w:r>
           </w:p>
         </w:tc>
       </w:tr>
@@ -3091,36 +3125,14 @@
                 <w:sz w:val="24"/>
                 <w:szCs w:val="24"/>
               </w:rPr>
+              <w:lastRenderedPageBreak/>
               <w:t>06/04/2015</w:t>
             </w:r>
           </w:p>
         </w:tc>
         <w:tc>
           <w:tcPr>
-            <w:tcW w:w="1706" w:type="dxa"/>
-          </w:tcPr>
-          <w:p>
-            <w:pPr>
-              <w:spacing w:before="0" w:beforeAutospacing="0" w:after="0" w:afterAutospacing="0" w:line="240" w:lineRule="auto"/>
-              <w:ind w:firstLine="0"/>
-              <w:jc w:val="center"/>
-              <w:rPr>
-                <w:sz w:val="24"/>
-                <w:szCs w:val="24"/>
-              </w:rPr>
-            </w:pPr>
-            <w:r>
-              <w:rPr>
-                <w:sz w:val="24"/>
-                <w:szCs w:val="24"/>
-              </w:rPr>
-              <w:t>PhucTT</w:t>
-            </w:r>
-          </w:p>
-        </w:tc>
-        <w:tc>
-          <w:tcPr>
-            <w:tcW w:w="1703" w:type="dxa"/>
+            <w:tcW w:w="1705" w:type="dxa"/>
           </w:tcPr>
           <w:p>
             <w:pPr>
@@ -3137,36 +3149,13 @@
                 <w:sz w:val="24"/>
                 <w:szCs w:val="24"/>
               </w:rPr>
-              <w:t>Sửa lược đồ các lớp</w:t>
+              <w:t>CuongDVT</w:t>
             </w:r>
           </w:p>
         </w:tc>
         <w:tc>
           <w:tcPr>
             <w:tcW w:w="1702" w:type="dxa"/>
-          </w:tcPr>
-          <w:p>
-            <w:pPr>
-              <w:spacing w:before="0" w:beforeAutospacing="0" w:after="0" w:afterAutospacing="0" w:line="240" w:lineRule="auto"/>
-              <w:ind w:firstLine="0"/>
-              <w:jc w:val="center"/>
-              <w:rPr>
-                <w:sz w:val="24"/>
-                <w:szCs w:val="24"/>
-              </w:rPr>
-            </w:pPr>
-            <w:r>
-              <w:rPr>
-                <w:sz w:val="24"/>
-                <w:szCs w:val="24"/>
-              </w:rPr>
-              <w:t>V1.0</w:t>
-            </w:r>
-          </w:p>
-        </w:tc>
-        <w:tc>
-          <w:tcPr>
-            <w:tcW w:w="1932" w:type="dxa"/>
           </w:tcPr>
           <w:p>
             <w:pPr>
@@ -3183,21 +3172,13 @@
                 <w:sz w:val="24"/>
                 <w:szCs w:val="24"/>
               </w:rPr>
-              <w:t xml:space="preserve">Thay đổi phần lược đồ các lớp </w:t>
-            </w:r>
-            <w:r>
-              <w:rPr>
-                <w:sz w:val="24"/>
-                <w:szCs w:val="24"/>
-              </w:rPr>
-              <w:lastRenderedPageBreak/>
-              <w:t>của nghiệp vụ Xác nhận tài khoản, Xác nhận khách hàng, Ghi nhật ký giao dịch</w:t>
-            </w:r>
-          </w:p>
-        </w:tc>
-        <w:tc>
-          <w:tcPr>
-            <w:tcW w:w="1506" w:type="dxa"/>
+              <w:t>Sửa lược đồ tuần tự</w:t>
+            </w:r>
+          </w:p>
+        </w:tc>
+        <w:tc>
+          <w:tcPr>
+            <w:tcW w:w="1702" w:type="dxa"/>
           </w:tcPr>
           <w:p>
             <w:pPr>
@@ -3214,7 +3195,52 @@
                 <w:sz w:val="24"/>
                 <w:szCs w:val="24"/>
               </w:rPr>
-              <w:lastRenderedPageBreak/>
+              <w:t>V1.0</w:t>
+            </w:r>
+          </w:p>
+        </w:tc>
+        <w:tc>
+          <w:tcPr>
+            <w:tcW w:w="1932" w:type="dxa"/>
+          </w:tcPr>
+          <w:p>
+            <w:pPr>
+              <w:spacing w:before="0" w:beforeAutospacing="0" w:after="0" w:afterAutospacing="0" w:line="240" w:lineRule="auto"/>
+              <w:ind w:firstLine="0"/>
+              <w:jc w:val="left"/>
+              <w:rPr>
+                <w:sz w:val="24"/>
+                <w:szCs w:val="24"/>
+              </w:rPr>
+            </w:pPr>
+            <w:r>
+              <w:rPr>
+                <w:sz w:val="24"/>
+                <w:szCs w:val="24"/>
+              </w:rPr>
+              <w:t>Sửa lại màu sắc lược đồ</w:t>
+            </w:r>
+          </w:p>
+        </w:tc>
+        <w:tc>
+          <w:tcPr>
+            <w:tcW w:w="1508" w:type="dxa"/>
+          </w:tcPr>
+          <w:p>
+            <w:pPr>
+              <w:spacing w:before="0" w:beforeAutospacing="0" w:after="0" w:afterAutospacing="0" w:line="240" w:lineRule="auto"/>
+              <w:ind w:firstLine="0"/>
+              <w:jc w:val="center"/>
+              <w:rPr>
+                <w:sz w:val="24"/>
+                <w:szCs w:val="24"/>
+              </w:rPr>
+            </w:pPr>
+            <w:r>
+              <w:rPr>
+                <w:sz w:val="24"/>
+                <w:szCs w:val="24"/>
+              </w:rPr>
               <w:t>V1.0</w:t>
             </w:r>
           </w:p>
@@ -3243,37 +3269,13 @@
                 <w:sz w:val="24"/>
                 <w:szCs w:val="24"/>
               </w:rPr>
-              <w:lastRenderedPageBreak/>
               <w:t>06/04/2015</w:t>
             </w:r>
           </w:p>
         </w:tc>
         <w:tc>
           <w:tcPr>
-            <w:tcW w:w="1706" w:type="dxa"/>
-          </w:tcPr>
-          <w:p>
-            <w:pPr>
-              <w:spacing w:before="0" w:beforeAutospacing="0" w:after="0" w:afterAutospacing="0" w:line="240" w:lineRule="auto"/>
-              <w:ind w:firstLine="0"/>
-              <w:jc w:val="center"/>
-              <w:rPr>
-                <w:sz w:val="24"/>
-                <w:szCs w:val="24"/>
-              </w:rPr>
-            </w:pPr>
-            <w:r>
-              <w:rPr>
-                <w:sz w:val="24"/>
-                <w:szCs w:val="24"/>
-              </w:rPr>
-              <w:t>ThuLV</w:t>
-            </w:r>
-          </w:p>
-        </w:tc>
-        <w:tc>
-          <w:tcPr>
-            <w:tcW w:w="1703" w:type="dxa"/>
+            <w:tcW w:w="1705" w:type="dxa"/>
           </w:tcPr>
           <w:p>
             <w:pPr>
@@ -3290,50 +3292,13 @@
                 <w:sz w:val="24"/>
                 <w:szCs w:val="24"/>
               </w:rPr>
-              <w:t xml:space="preserve">Sửa lược </w:t>
-            </w:r>
-            <w:r>
-              <w:rPr>
-                <w:sz w:val="24"/>
-                <w:szCs w:val="24"/>
-              </w:rPr>
-              <w:t xml:space="preserve">đồ </w:t>
-            </w:r>
-            <w:r>
-              <w:rPr>
-                <w:sz w:val="24"/>
-                <w:szCs w:val="24"/>
-              </w:rPr>
-              <w:t>tuần tự UC5</w:t>
+              <w:t>ThuanPH</w:t>
             </w:r>
           </w:p>
         </w:tc>
         <w:tc>
           <w:tcPr>
             <w:tcW w:w="1702" w:type="dxa"/>
-          </w:tcPr>
-          <w:p>
-            <w:pPr>
-              <w:spacing w:before="0" w:beforeAutospacing="0" w:after="0" w:afterAutospacing="0" w:line="240" w:lineRule="auto"/>
-              <w:ind w:firstLine="0"/>
-              <w:jc w:val="center"/>
-              <w:rPr>
-                <w:sz w:val="24"/>
-                <w:szCs w:val="24"/>
-              </w:rPr>
-            </w:pPr>
-            <w:r>
-              <w:rPr>
-                <w:sz w:val="24"/>
-                <w:szCs w:val="24"/>
-              </w:rPr>
-              <w:t>V1.0</w:t>
-            </w:r>
-          </w:p>
-        </w:tc>
-        <w:tc>
-          <w:tcPr>
-            <w:tcW w:w="1932" w:type="dxa"/>
           </w:tcPr>
           <w:p>
             <w:pPr>
@@ -3350,34 +3315,13 @@
                 <w:sz w:val="24"/>
                 <w:szCs w:val="24"/>
               </w:rPr>
-              <w:t>Sửa lại màu sắc lược đồ</w:t>
-            </w:r>
-            <w:r>
-              <w:rPr>
-                <w:sz w:val="24"/>
-                <w:szCs w:val="24"/>
-              </w:rPr>
-              <w:t xml:space="preserve"> </w:t>
-            </w:r>
-            <w:r>
-              <w:rPr>
-                <w:sz w:val="24"/>
-                <w:szCs w:val="24"/>
-              </w:rPr>
-              <w:t xml:space="preserve">UC5-chuyển tiền </w:t>
-            </w:r>
-            <w:r>
-              <w:rPr>
-                <w:sz w:val="24"/>
-                <w:szCs w:val="24"/>
-              </w:rPr>
-              <w:t>theo chuẩn tài liệu</w:t>
-            </w:r>
-          </w:p>
-        </w:tc>
-        <w:tc>
-          <w:tcPr>
-            <w:tcW w:w="1506" w:type="dxa"/>
+              <w:t>Sửa lược đồ tuần tự phần đổi PIN</w:t>
+            </w:r>
+          </w:p>
+        </w:tc>
+        <w:tc>
+          <w:tcPr>
+            <w:tcW w:w="1702" w:type="dxa"/>
           </w:tcPr>
           <w:p>
             <w:pPr>
@@ -3396,6 +3340,93 @@
               </w:rPr>
               <w:t>V1.0</w:t>
             </w:r>
+          </w:p>
+        </w:tc>
+        <w:tc>
+          <w:tcPr>
+            <w:tcW w:w="1932" w:type="dxa"/>
+          </w:tcPr>
+          <w:p>
+            <w:pPr>
+              <w:pStyle w:val="ListParagraph"/>
+              <w:numPr>
+                <w:ilvl w:val="0"/>
+                <w:numId w:val="50"/>
+              </w:numPr>
+              <w:spacing w:before="0" w:beforeAutospacing="0" w:after="0" w:afterAutospacing="0" w:line="240" w:lineRule="auto"/>
+              <w:jc w:val="left"/>
+              <w:rPr>
+                <w:sz w:val="24"/>
+                <w:szCs w:val="24"/>
+              </w:rPr>
+            </w:pPr>
+            <w:r>
+              <w:rPr>
+                <w:sz w:val="24"/>
+                <w:szCs w:val="24"/>
+              </w:rPr>
+              <w:t xml:space="preserve">Thêm đường nối miêu tả hoạt động giữa bước 6 </w:t>
+            </w:r>
+            <w:r>
+              <w:rPr>
+                <w:sz w:val="24"/>
+                <w:szCs w:val="24"/>
+              </w:rPr>
+              <w:t xml:space="preserve">và </w:t>
+            </w:r>
+            <w:r>
+              <w:rPr>
+                <w:sz w:val="24"/>
+                <w:szCs w:val="24"/>
+              </w:rPr>
+              <w:t>bước 2</w:t>
+            </w:r>
+            <w:r>
+              <w:rPr>
+                <w:sz w:val="24"/>
+                <w:szCs w:val="24"/>
+              </w:rPr>
+              <w:t>.</w:t>
+            </w:r>
+          </w:p>
+          <w:p>
+            <w:pPr>
+              <w:pStyle w:val="ListParagraph"/>
+              <w:numPr>
+                <w:ilvl w:val="0"/>
+                <w:numId w:val="50"/>
+              </w:numPr>
+              <w:spacing w:before="0" w:beforeAutospacing="0" w:after="0" w:afterAutospacing="0" w:line="240" w:lineRule="auto"/>
+              <w:jc w:val="left"/>
+              <w:rPr>
+                <w:sz w:val="24"/>
+                <w:szCs w:val="24"/>
+              </w:rPr>
+            </w:pPr>
+            <w:r>
+              <w:rPr>
+                <w:sz w:val="24"/>
+                <w:szCs w:val="24"/>
+              </w:rPr>
+              <w:t>Thay đổi màu sắc lược đồ từ trắng-xanh da trời sang trắng-đen</w:t>
+            </w:r>
+          </w:p>
+        </w:tc>
+        <w:tc>
+          <w:tcPr>
+            <w:tcW w:w="1508" w:type="dxa"/>
+          </w:tcPr>
+          <w:p>
+            <w:pPr>
+              <w:spacing w:before="0" w:beforeAutospacing="0" w:after="0" w:afterAutospacing="0" w:line="240" w:lineRule="auto"/>
+              <w:ind w:firstLine="0"/>
+              <w:jc w:val="center"/>
+              <w:rPr>
+                <w:b/>
+                <w:sz w:val="24"/>
+                <w:szCs w:val="24"/>
+              </w:rPr>
+            </w:pPr>
           </w:p>
         </w:tc>
       </w:tr>
@@ -3411,9 +3442,8 @@
             <w:pPr>
               <w:spacing w:before="0" w:beforeAutospacing="0" w:after="0" w:afterAutospacing="0" w:line="240" w:lineRule="auto"/>
               <w:ind w:firstLine="0"/>
-              <w:jc w:val="left"/>
-              <w:rPr>
-                <w:b/>
+              <w:jc w:val="center"/>
+              <w:rPr>
                 <w:sz w:val="24"/>
                 <w:szCs w:val="24"/>
               </w:rPr>
@@ -3429,30 +3459,7 @@
         </w:tc>
         <w:tc>
           <w:tcPr>
-            <w:tcW w:w="1706" w:type="dxa"/>
-          </w:tcPr>
-          <w:p>
-            <w:pPr>
-              <w:spacing w:before="0" w:beforeAutospacing="0" w:after="0" w:afterAutospacing="0" w:line="240" w:lineRule="auto"/>
-              <w:ind w:firstLine="0"/>
-              <w:jc w:val="center"/>
-              <w:rPr>
-                <w:sz w:val="24"/>
-                <w:szCs w:val="24"/>
-              </w:rPr>
-            </w:pPr>
-            <w:r>
-              <w:rPr>
-                <w:sz w:val="24"/>
-                <w:szCs w:val="24"/>
-              </w:rPr>
-              <w:t>ThuLV</w:t>
-            </w:r>
-          </w:p>
-        </w:tc>
-        <w:tc>
-          <w:tcPr>
-            <w:tcW w:w="1703" w:type="dxa"/>
+            <w:tcW w:w="1705" w:type="dxa"/>
           </w:tcPr>
           <w:p>
             <w:pPr>
@@ -3469,47 +3476,13 @@
                 <w:sz w:val="24"/>
                 <w:szCs w:val="24"/>
               </w:rPr>
-              <w:t>Làm mục 4 –</w:t>
-            </w:r>
-            <w:r>
-              <w:t xml:space="preserve"> </w:t>
-            </w:r>
-            <w:r>
-              <w:rPr>
-                <w:sz w:val="24"/>
-                <w:szCs w:val="24"/>
-              </w:rPr>
-              <w:t>Thiết kế dữ liệu</w:t>
+              <w:t>Đạt HV</w:t>
             </w:r>
           </w:p>
         </w:tc>
         <w:tc>
           <w:tcPr>
             <w:tcW w:w="1702" w:type="dxa"/>
-          </w:tcPr>
-          <w:p>
-            <w:pPr>
-              <w:spacing w:before="0" w:beforeAutospacing="0" w:after="0" w:afterAutospacing="0" w:line="240" w:lineRule="auto"/>
-              <w:ind w:firstLine="0"/>
-              <w:jc w:val="center"/>
-              <w:rPr>
-                <w:b/>
-                <w:sz w:val="24"/>
-                <w:szCs w:val="24"/>
-              </w:rPr>
-            </w:pPr>
-            <w:r>
-              <w:rPr>
-                <w:sz w:val="24"/>
-                <w:szCs w:val="24"/>
-              </w:rPr>
-              <w:t>V1.0</w:t>
-            </w:r>
-          </w:p>
-        </w:tc>
-        <w:tc>
-          <w:tcPr>
-            <w:tcW w:w="1932" w:type="dxa"/>
           </w:tcPr>
           <w:p>
             <w:pPr>
@@ -3517,64 +3490,149 @@
               <w:ind w:firstLine="0"/>
               <w:jc w:val="left"/>
               <w:rPr>
-                <w:sz w:val="24"/>
-                <w:szCs w:val="24"/>
-              </w:rPr>
-            </w:pPr>
-            <w:r>
-              <w:rPr>
-                <w:sz w:val="24"/>
-                <w:szCs w:val="24"/>
-              </w:rPr>
-              <w:t>-Tạo mới mụ</w:t>
-            </w:r>
-            <w:r>
-              <w:rPr>
-                <w:sz w:val="24"/>
-                <w:szCs w:val="24"/>
-              </w:rPr>
-              <w:t xml:space="preserve">c 4 - </w:t>
-            </w:r>
-            <w:r>
-              <w:rPr>
-                <w:sz w:val="24"/>
-                <w:szCs w:val="24"/>
-              </w:rPr>
-              <w:t>thiết kế dữ liệ</w:t>
-            </w:r>
-            <w:r>
-              <w:rPr>
-                <w:sz w:val="24"/>
-                <w:szCs w:val="24"/>
-              </w:rPr>
-              <w:t>u gồ</w:t>
-            </w:r>
-            <w:r>
-              <w:rPr>
-                <w:sz w:val="24"/>
-                <w:szCs w:val="24"/>
-              </w:rPr>
-              <w:t>m:</w:t>
-            </w:r>
-          </w:p>
+                <w:b/>
+                <w:sz w:val="24"/>
+                <w:szCs w:val="24"/>
+              </w:rPr>
+            </w:pPr>
+            <w:r>
+              <w:rPr>
+                <w:sz w:val="24"/>
+                <w:szCs w:val="24"/>
+              </w:rPr>
+              <w:t>Sửa lược đồ tuần tự tuần tự</w:t>
+            </w:r>
+          </w:p>
+        </w:tc>
+        <w:tc>
+          <w:tcPr>
+            <w:tcW w:w="1702" w:type="dxa"/>
+          </w:tcPr>
+          <w:p>
+            <w:pPr>
+              <w:spacing w:before="0" w:beforeAutospacing="0" w:after="0" w:afterAutospacing="0" w:line="240" w:lineRule="auto"/>
+              <w:ind w:firstLine="0"/>
+              <w:jc w:val="center"/>
+              <w:rPr>
+                <w:b/>
+                <w:sz w:val="24"/>
+                <w:szCs w:val="24"/>
+              </w:rPr>
+            </w:pPr>
+          </w:p>
+        </w:tc>
+        <w:tc>
+          <w:tcPr>
+            <w:tcW w:w="1932" w:type="dxa"/>
+          </w:tcPr>
           <w:p>
             <w:pPr>
               <w:spacing w:before="0" w:beforeAutospacing="0" w:after="0" w:afterAutospacing="0" w:line="240" w:lineRule="auto"/>
               <w:ind w:firstLine="0"/>
               <w:jc w:val="left"/>
               <w:rPr>
-                <w:sz w:val="24"/>
-                <w:szCs w:val="24"/>
-              </w:rPr>
-            </w:pPr>
-            <w:r>
-              <w:rPr>
-                <w:sz w:val="24"/>
-                <w:szCs w:val="24"/>
-              </w:rPr>
-              <w:t>+ Mô tả dữ liệu</w:t>
-            </w:r>
-          </w:p>
+                <w:b/>
+                <w:sz w:val="24"/>
+                <w:szCs w:val="24"/>
+              </w:rPr>
+            </w:pPr>
+            <w:r>
+              <w:rPr>
+                <w:sz w:val="24"/>
+                <w:szCs w:val="24"/>
+              </w:rPr>
+              <w:t>Sửa lược đồ tuần tự</w:t>
+            </w:r>
+            <w:proofErr w:type="gramStart"/>
+            <w:r>
+              <w:rPr>
+                <w:sz w:val="24"/>
+                <w:szCs w:val="24"/>
+              </w:rPr>
+              <w:t>..</w:t>
+            </w:r>
+            <w:proofErr w:type="gramEnd"/>
+            <w:r>
+              <w:rPr>
+                <w:sz w:val="24"/>
+                <w:szCs w:val="24"/>
+              </w:rPr>
+              <w:t xml:space="preserve"> chức năng kiểm tra số dư</w:t>
+            </w:r>
+          </w:p>
+        </w:tc>
+        <w:tc>
+          <w:tcPr>
+            <w:tcW w:w="1508" w:type="dxa"/>
+          </w:tcPr>
+          <w:p>
+            <w:pPr>
+              <w:spacing w:before="0" w:beforeAutospacing="0" w:after="0" w:afterAutospacing="0" w:line="240" w:lineRule="auto"/>
+              <w:ind w:firstLine="0"/>
+              <w:jc w:val="center"/>
+              <w:rPr>
+                <w:b/>
+                <w:sz w:val="24"/>
+                <w:szCs w:val="24"/>
+              </w:rPr>
+            </w:pPr>
+          </w:p>
+        </w:tc>
+      </w:tr>
+      <w:tr>
+        <w:trPr>
+          <w:trHeight w:val="328"/>
+        </w:trPr>
+        <w:tc>
+          <w:tcPr>
+            <w:tcW w:w="1705" w:type="dxa"/>
+          </w:tcPr>
+          <w:p>
+            <w:pPr>
+              <w:spacing w:before="0" w:beforeAutospacing="0" w:after="0" w:afterAutospacing="0" w:line="240" w:lineRule="auto"/>
+              <w:ind w:firstLine="0"/>
+              <w:jc w:val="center"/>
+              <w:rPr>
+                <w:sz w:val="24"/>
+                <w:szCs w:val="24"/>
+              </w:rPr>
+            </w:pPr>
+            <w:r>
+              <w:rPr>
+                <w:sz w:val="24"/>
+                <w:szCs w:val="24"/>
+              </w:rPr>
+              <w:t>06/04/2015</w:t>
+            </w:r>
+          </w:p>
+        </w:tc>
+        <w:tc>
+          <w:tcPr>
+            <w:tcW w:w="1705" w:type="dxa"/>
+          </w:tcPr>
+          <w:p>
+            <w:pPr>
+              <w:spacing w:before="0" w:beforeAutospacing="0" w:after="0" w:afterAutospacing="0" w:line="240" w:lineRule="auto"/>
+              <w:ind w:firstLine="0"/>
+              <w:jc w:val="center"/>
+              <w:rPr>
+                <w:sz w:val="24"/>
+                <w:szCs w:val="24"/>
+              </w:rPr>
+            </w:pPr>
+            <w:r>
+              <w:rPr>
+                <w:sz w:val="24"/>
+                <w:szCs w:val="24"/>
+              </w:rPr>
+              <w:t>PhucTT</w:t>
+            </w:r>
+          </w:p>
+        </w:tc>
+        <w:tc>
+          <w:tcPr>
+            <w:tcW w:w="1702" w:type="dxa"/>
+          </w:tcPr>
           <w:p>
             <w:pPr>
               <w:spacing w:before="0" w:beforeAutospacing="0" w:after="0" w:afterAutospacing="0" w:line="240" w:lineRule="auto"/>
@@ -3590,25 +3648,468 @@
                 <w:sz w:val="24"/>
                 <w:szCs w:val="24"/>
               </w:rPr>
-              <w:t>+Từ điển dữ liệu</w:t>
-            </w:r>
-          </w:p>
+              <w:t>Sửa lược đồ các lớp</w:t>
+            </w:r>
+          </w:p>
+        </w:tc>
+        <w:tc>
+          <w:tcPr>
+            <w:tcW w:w="1702" w:type="dxa"/>
+          </w:tcPr>
+          <w:p>
+            <w:pPr>
+              <w:spacing w:before="0" w:beforeAutospacing="0" w:after="0" w:afterAutospacing="0" w:line="240" w:lineRule="auto"/>
+              <w:ind w:firstLine="0"/>
+              <w:jc w:val="center"/>
+              <w:rPr>
+                <w:sz w:val="24"/>
+                <w:szCs w:val="24"/>
+              </w:rPr>
+            </w:pPr>
+            <w:r>
+              <w:rPr>
+                <w:sz w:val="24"/>
+                <w:szCs w:val="24"/>
+              </w:rPr>
+              <w:t>V1.0</w:t>
+            </w:r>
+          </w:p>
+        </w:tc>
+        <w:tc>
+          <w:tcPr>
+            <w:tcW w:w="1932" w:type="dxa"/>
+          </w:tcPr>
           <w:p>
             <w:pPr>
               <w:spacing w:before="0" w:beforeAutospacing="0" w:after="0" w:afterAutospacing="0" w:line="240" w:lineRule="auto"/>
               <w:ind w:firstLine="0"/>
               <w:jc w:val="left"/>
               <w:rPr>
+                <w:sz w:val="24"/>
+                <w:szCs w:val="24"/>
+              </w:rPr>
+            </w:pPr>
+            <w:r>
+              <w:rPr>
+                <w:sz w:val="24"/>
+                <w:szCs w:val="24"/>
+              </w:rPr>
+              <w:t>Thay đổi phần lược đồ các lớp của nghiệp vụ Xác nhận tài khoản, Xác nhận khách hàng, Ghi nhật ký giao dịch</w:t>
+            </w:r>
+          </w:p>
+        </w:tc>
+        <w:tc>
+          <w:tcPr>
+            <w:tcW w:w="1508" w:type="dxa"/>
+          </w:tcPr>
+          <w:p>
+            <w:pPr>
+              <w:spacing w:before="0" w:beforeAutospacing="0" w:after="0" w:afterAutospacing="0" w:line="240" w:lineRule="auto"/>
+              <w:ind w:firstLine="0"/>
+              <w:jc w:val="center"/>
+              <w:rPr>
+                <w:sz w:val="24"/>
+                <w:szCs w:val="24"/>
+              </w:rPr>
+            </w:pPr>
+            <w:r>
+              <w:rPr>
+                <w:sz w:val="24"/>
+                <w:szCs w:val="24"/>
+              </w:rPr>
+              <w:t>V1.0</w:t>
+            </w:r>
+          </w:p>
+        </w:tc>
+      </w:tr>
+      <w:tr>
+        <w:trPr>
+          <w:trHeight w:val="328"/>
+        </w:trPr>
+        <w:tc>
+          <w:tcPr>
+            <w:tcW w:w="1705" w:type="dxa"/>
+          </w:tcPr>
+          <w:p>
+            <w:pPr>
+              <w:spacing w:before="0" w:beforeAutospacing="0" w:after="0" w:afterAutospacing="0" w:line="240" w:lineRule="auto"/>
+              <w:ind w:firstLine="0"/>
+              <w:jc w:val="center"/>
+              <w:rPr>
+                <w:sz w:val="24"/>
+                <w:szCs w:val="24"/>
+              </w:rPr>
+            </w:pPr>
+            <w:r>
+              <w:rPr>
+                <w:sz w:val="24"/>
+                <w:szCs w:val="24"/>
+              </w:rPr>
+              <w:t>06/04/2015</w:t>
+            </w:r>
+          </w:p>
+        </w:tc>
+        <w:tc>
+          <w:tcPr>
+            <w:tcW w:w="1705" w:type="dxa"/>
+          </w:tcPr>
+          <w:p>
+            <w:pPr>
+              <w:spacing w:before="0" w:beforeAutospacing="0" w:after="0" w:afterAutospacing="0" w:line="240" w:lineRule="auto"/>
+              <w:ind w:firstLine="0"/>
+              <w:jc w:val="center"/>
+              <w:rPr>
+                <w:sz w:val="24"/>
+                <w:szCs w:val="24"/>
+              </w:rPr>
+            </w:pPr>
+            <w:r>
+              <w:rPr>
+                <w:sz w:val="24"/>
+                <w:szCs w:val="24"/>
+              </w:rPr>
+              <w:t>ThuLV</w:t>
+            </w:r>
+          </w:p>
+        </w:tc>
+        <w:tc>
+          <w:tcPr>
+            <w:tcW w:w="1702" w:type="dxa"/>
+          </w:tcPr>
+          <w:p>
+            <w:pPr>
+              <w:spacing w:before="0" w:beforeAutospacing="0" w:after="0" w:afterAutospacing="0" w:line="240" w:lineRule="auto"/>
+              <w:ind w:firstLine="0"/>
+              <w:jc w:val="left"/>
+              <w:rPr>
+                <w:sz w:val="24"/>
+                <w:szCs w:val="24"/>
+              </w:rPr>
+            </w:pPr>
+            <w:r>
+              <w:rPr>
+                <w:sz w:val="24"/>
+                <w:szCs w:val="24"/>
+              </w:rPr>
+              <w:t xml:space="preserve">Sửa lược </w:t>
+            </w:r>
+            <w:r>
+              <w:rPr>
+                <w:sz w:val="24"/>
+                <w:szCs w:val="24"/>
+              </w:rPr>
+              <w:t xml:space="preserve">đồ </w:t>
+            </w:r>
+            <w:r>
+              <w:rPr>
+                <w:sz w:val="24"/>
+                <w:szCs w:val="24"/>
+              </w:rPr>
+              <w:t>tuần tự UC5</w:t>
+            </w:r>
+          </w:p>
+        </w:tc>
+        <w:tc>
+          <w:tcPr>
+            <w:tcW w:w="1702" w:type="dxa"/>
+          </w:tcPr>
+          <w:p>
+            <w:pPr>
+              <w:spacing w:before="0" w:beforeAutospacing="0" w:after="0" w:afterAutospacing="0" w:line="240" w:lineRule="auto"/>
+              <w:ind w:firstLine="0"/>
+              <w:jc w:val="center"/>
+              <w:rPr>
+                <w:sz w:val="24"/>
+                <w:szCs w:val="24"/>
+              </w:rPr>
+            </w:pPr>
+            <w:r>
+              <w:rPr>
+                <w:sz w:val="24"/>
+                <w:szCs w:val="24"/>
+              </w:rPr>
+              <w:t>V1.0</w:t>
+            </w:r>
+          </w:p>
+        </w:tc>
+        <w:tc>
+          <w:tcPr>
+            <w:tcW w:w="1932" w:type="dxa"/>
+          </w:tcPr>
+          <w:p>
+            <w:pPr>
+              <w:spacing w:before="0" w:beforeAutospacing="0" w:after="0" w:afterAutospacing="0" w:line="240" w:lineRule="auto"/>
+              <w:ind w:firstLine="0"/>
+              <w:jc w:val="left"/>
+              <w:rPr>
+                <w:sz w:val="24"/>
+                <w:szCs w:val="24"/>
+              </w:rPr>
+            </w:pPr>
+            <w:r>
+              <w:rPr>
+                <w:sz w:val="24"/>
+                <w:szCs w:val="24"/>
+              </w:rPr>
+              <w:t>Sửa lại màu sắc lược đồ</w:t>
+            </w:r>
+            <w:r>
+              <w:rPr>
+                <w:sz w:val="24"/>
+                <w:szCs w:val="24"/>
+              </w:rPr>
+              <w:t xml:space="preserve"> </w:t>
+            </w:r>
+            <w:r>
+              <w:rPr>
+                <w:sz w:val="24"/>
+                <w:szCs w:val="24"/>
+              </w:rPr>
+              <w:t xml:space="preserve">UC5-chuyển tiền </w:t>
+            </w:r>
+            <w:r>
+              <w:rPr>
+                <w:sz w:val="24"/>
+                <w:szCs w:val="24"/>
+              </w:rPr>
+              <w:t>theo chuẩn tài liệu</w:t>
+            </w:r>
+          </w:p>
+        </w:tc>
+        <w:tc>
+          <w:tcPr>
+            <w:tcW w:w="1508" w:type="dxa"/>
+          </w:tcPr>
+          <w:p>
+            <w:pPr>
+              <w:spacing w:before="0" w:beforeAutospacing="0" w:after="0" w:afterAutospacing="0" w:line="240" w:lineRule="auto"/>
+              <w:ind w:firstLine="0"/>
+              <w:jc w:val="center"/>
+              <w:rPr>
+                <w:sz w:val="24"/>
+                <w:szCs w:val="24"/>
+              </w:rPr>
+            </w:pPr>
+            <w:r>
+              <w:rPr>
+                <w:sz w:val="24"/>
+                <w:szCs w:val="24"/>
+              </w:rPr>
+              <w:t>V1.0</w:t>
+            </w:r>
+          </w:p>
+        </w:tc>
+      </w:tr>
+      <w:tr>
+        <w:trPr>
+          <w:trHeight w:val="328"/>
+        </w:trPr>
+        <w:tc>
+          <w:tcPr>
+            <w:tcW w:w="1705" w:type="dxa"/>
+          </w:tcPr>
+          <w:p>
+            <w:pPr>
+              <w:spacing w:before="0" w:beforeAutospacing="0" w:after="0" w:afterAutospacing="0" w:line="240" w:lineRule="auto"/>
+              <w:ind w:firstLine="0"/>
+              <w:jc w:val="left"/>
+              <w:rPr>
                 <w:b/>
                 <w:sz w:val="24"/>
                 <w:szCs w:val="24"/>
               </w:rPr>
             </w:pPr>
-          </w:p>
-        </w:tc>
-        <w:tc>
-          <w:tcPr>
-            <w:tcW w:w="1506" w:type="dxa"/>
+            <w:r>
+              <w:rPr>
+                <w:sz w:val="24"/>
+                <w:szCs w:val="24"/>
+              </w:rPr>
+              <w:t>06/04/2015</w:t>
+            </w:r>
+          </w:p>
+        </w:tc>
+        <w:tc>
+          <w:tcPr>
+            <w:tcW w:w="1705" w:type="dxa"/>
+          </w:tcPr>
+          <w:p>
+            <w:pPr>
+              <w:spacing w:before="0" w:beforeAutospacing="0" w:after="0" w:afterAutospacing="0" w:line="240" w:lineRule="auto"/>
+              <w:ind w:firstLine="0"/>
+              <w:jc w:val="center"/>
+              <w:rPr>
+                <w:sz w:val="24"/>
+                <w:szCs w:val="24"/>
+              </w:rPr>
+            </w:pPr>
+            <w:r>
+              <w:rPr>
+                <w:sz w:val="24"/>
+                <w:szCs w:val="24"/>
+              </w:rPr>
+              <w:t>ThuLV</w:t>
+            </w:r>
+          </w:p>
+        </w:tc>
+        <w:tc>
+          <w:tcPr>
+            <w:tcW w:w="1702" w:type="dxa"/>
+          </w:tcPr>
+          <w:p>
+            <w:pPr>
+              <w:spacing w:before="0" w:beforeAutospacing="0" w:after="0" w:afterAutospacing="0" w:line="240" w:lineRule="auto"/>
+              <w:ind w:firstLine="0"/>
+              <w:jc w:val="left"/>
+              <w:rPr>
+                <w:sz w:val="24"/>
+                <w:szCs w:val="24"/>
+              </w:rPr>
+            </w:pPr>
+            <w:r>
+              <w:rPr>
+                <w:sz w:val="24"/>
+                <w:szCs w:val="24"/>
+              </w:rPr>
+              <w:t>Làm mục 4 –</w:t>
+            </w:r>
+            <w:r>
+              <w:t xml:space="preserve"> </w:t>
+            </w:r>
+            <w:r>
+              <w:rPr>
+                <w:sz w:val="24"/>
+                <w:szCs w:val="24"/>
+              </w:rPr>
+              <w:t>Thiết kế dữ liệu</w:t>
+            </w:r>
+          </w:p>
+        </w:tc>
+        <w:tc>
+          <w:tcPr>
+            <w:tcW w:w="1702" w:type="dxa"/>
+          </w:tcPr>
+          <w:p>
+            <w:pPr>
+              <w:spacing w:before="0" w:beforeAutospacing="0" w:after="0" w:afterAutospacing="0" w:line="240" w:lineRule="auto"/>
+              <w:ind w:firstLine="0"/>
+              <w:jc w:val="center"/>
+              <w:rPr>
+                <w:b/>
+                <w:sz w:val="24"/>
+                <w:szCs w:val="24"/>
+              </w:rPr>
+            </w:pPr>
+            <w:r>
+              <w:rPr>
+                <w:sz w:val="24"/>
+                <w:szCs w:val="24"/>
+              </w:rPr>
+              <w:t>V1.0</w:t>
+            </w:r>
+          </w:p>
+        </w:tc>
+        <w:tc>
+          <w:tcPr>
+            <w:tcW w:w="1932" w:type="dxa"/>
+          </w:tcPr>
+          <w:p>
+            <w:pPr>
+              <w:spacing w:before="0" w:beforeAutospacing="0" w:after="0" w:afterAutospacing="0" w:line="240" w:lineRule="auto"/>
+              <w:ind w:firstLine="0"/>
+              <w:jc w:val="left"/>
+              <w:rPr>
+                <w:sz w:val="24"/>
+                <w:szCs w:val="24"/>
+              </w:rPr>
+            </w:pPr>
+            <w:r>
+              <w:rPr>
+                <w:sz w:val="24"/>
+                <w:szCs w:val="24"/>
+              </w:rPr>
+              <w:t>-Tạo mới mụ</w:t>
+            </w:r>
+            <w:r>
+              <w:rPr>
+                <w:sz w:val="24"/>
+                <w:szCs w:val="24"/>
+              </w:rPr>
+              <w:t xml:space="preserve">c 4 - </w:t>
+            </w:r>
+            <w:r>
+              <w:rPr>
+                <w:sz w:val="24"/>
+                <w:szCs w:val="24"/>
+              </w:rPr>
+              <w:t>thiết kế dữ liệ</w:t>
+            </w:r>
+            <w:r>
+              <w:rPr>
+                <w:sz w:val="24"/>
+                <w:szCs w:val="24"/>
+              </w:rPr>
+              <w:t>u gồ</w:t>
+            </w:r>
+            <w:r>
+              <w:rPr>
+                <w:sz w:val="24"/>
+                <w:szCs w:val="24"/>
+              </w:rPr>
+              <w:t>m:</w:t>
+            </w:r>
+          </w:p>
+          <w:p>
+            <w:pPr>
+              <w:spacing w:before="0" w:beforeAutospacing="0" w:after="0" w:afterAutospacing="0" w:line="240" w:lineRule="auto"/>
+              <w:ind w:firstLine="0"/>
+              <w:jc w:val="left"/>
+              <w:rPr>
+                <w:sz w:val="24"/>
+                <w:szCs w:val="24"/>
+              </w:rPr>
+            </w:pPr>
+            <w:r>
+              <w:rPr>
+                <w:sz w:val="24"/>
+                <w:szCs w:val="24"/>
+              </w:rPr>
+              <w:t>+ Mô tả dữ liệu</w:t>
+            </w:r>
+          </w:p>
+          <w:p>
+            <w:pPr>
+              <w:spacing w:before="0" w:beforeAutospacing="0" w:after="0" w:afterAutospacing="0" w:line="240" w:lineRule="auto"/>
+              <w:ind w:firstLine="0"/>
+              <w:jc w:val="left"/>
+              <w:rPr>
+                <w:sz w:val="24"/>
+                <w:szCs w:val="24"/>
+              </w:rPr>
+            </w:pPr>
+            <w:r>
+              <w:rPr>
+                <w:sz w:val="24"/>
+                <w:szCs w:val="24"/>
+              </w:rPr>
+              <w:t>+Từ điển dữ liệu</w:t>
+            </w:r>
+          </w:p>
+          <w:p>
+            <w:pPr>
+              <w:spacing w:before="0" w:beforeAutospacing="0" w:after="0" w:afterAutospacing="0" w:line="240" w:lineRule="auto"/>
+              <w:ind w:firstLine="0"/>
+              <w:jc w:val="left"/>
+              <w:rPr>
+                <w:b/>
+                <w:sz w:val="24"/>
+                <w:szCs w:val="24"/>
+              </w:rPr>
+            </w:pPr>
+          </w:p>
+        </w:tc>
+        <w:tc>
+          <w:tcPr>
+            <w:tcW w:w="1508" w:type="dxa"/>
           </w:tcPr>
           <w:p>
             <w:pPr>
@@ -3660,7 +4161,7 @@
         </w:tc>
         <w:tc>
           <w:tcPr>
-            <w:tcW w:w="1706" w:type="dxa"/>
+            <w:tcW w:w="1705" w:type="dxa"/>
           </w:tcPr>
           <w:p>
             <w:pPr>
@@ -3683,7 +4184,7 @@
         </w:tc>
         <w:tc>
           <w:tcPr>
-            <w:tcW w:w="1703" w:type="dxa"/>
+            <w:tcW w:w="1702" w:type="dxa"/>
           </w:tcPr>
           <w:p>
             <w:pPr>
@@ -3752,7 +4253,7 @@
         </w:tc>
         <w:tc>
           <w:tcPr>
-            <w:tcW w:w="1506" w:type="dxa"/>
+            <w:tcW w:w="1508" w:type="dxa"/>
           </w:tcPr>
           <w:p>
             <w:pPr>
@@ -3803,7 +4304,7 @@
         </w:tc>
         <w:tc>
           <w:tcPr>
-            <w:tcW w:w="1706" w:type="dxa"/>
+            <w:tcW w:w="1705" w:type="dxa"/>
           </w:tcPr>
           <w:p>
             <w:pPr>
@@ -3826,7 +4327,7 @@
         </w:tc>
         <w:tc>
           <w:tcPr>
-            <w:tcW w:w="1703" w:type="dxa"/>
+            <w:tcW w:w="1702" w:type="dxa"/>
           </w:tcPr>
           <w:p>
             <w:pPr>
@@ -3889,13 +4390,21 @@
                 <w:sz w:val="24"/>
                 <w:szCs w:val="24"/>
               </w:rPr>
-              <w:t>Sửa tiêu đề mục 4 “ THIẾT KẾ DỮ LIỆU (ThuLV)” thành “THIẾT KẾ DỮ LIỆU”</w:t>
-            </w:r>
-          </w:p>
-        </w:tc>
-        <w:tc>
-          <w:tcPr>
-            <w:tcW w:w="1506" w:type="dxa"/>
+              <w:t xml:space="preserve">Sửa tiêu đề mục 4 “ THIẾT KẾ DỮ LIỆU (ThuLV)” thành “THIẾT KẾ DỮ </w:t>
+            </w:r>
+            <w:r>
+              <w:rPr>
+                <w:sz w:val="24"/>
+                <w:szCs w:val="24"/>
+              </w:rPr>
+              <w:lastRenderedPageBreak/>
+              <w:t>LIỆU”</w:t>
+            </w:r>
+          </w:p>
+        </w:tc>
+        <w:tc>
+          <w:tcPr>
+            <w:tcW w:w="1508" w:type="dxa"/>
           </w:tcPr>
           <w:p>
             <w:pPr>
@@ -3914,6 +4423,7 @@
                 <w:sz w:val="24"/>
                 <w:szCs w:val="24"/>
               </w:rPr>
+              <w:lastRenderedPageBreak/>
               <w:t>V1.0</w:t>
             </w:r>
           </w:p>
@@ -3942,13 +4452,14 @@
                 <w:sz w:val="24"/>
                 <w:szCs w:val="24"/>
               </w:rPr>
+              <w:lastRenderedPageBreak/>
               <w:t>06/04/2015</w:t>
             </w:r>
           </w:p>
         </w:tc>
         <w:tc>
           <w:tcPr>
-            <w:tcW w:w="1706" w:type="dxa"/>
+            <w:tcW w:w="1705" w:type="dxa"/>
           </w:tcPr>
           <w:p>
             <w:pPr>
@@ -3971,7 +4482,7 @@
         </w:tc>
         <w:tc>
           <w:tcPr>
-            <w:tcW w:w="1703" w:type="dxa"/>
+            <w:tcW w:w="1702" w:type="dxa"/>
           </w:tcPr>
           <w:p>
             <w:pPr>
@@ -4040,7 +4551,7 @@
         </w:tc>
         <w:tc>
           <w:tcPr>
-            <w:tcW w:w="1506" w:type="dxa"/>
+            <w:tcW w:w="1508" w:type="dxa"/>
           </w:tcPr>
           <w:p>
             <w:pPr>
@@ -4091,7 +4602,7 @@
         </w:tc>
         <w:tc>
           <w:tcPr>
-            <w:tcW w:w="1706" w:type="dxa"/>
+            <w:tcW w:w="1705" w:type="dxa"/>
           </w:tcPr>
           <w:p>
             <w:pPr>
@@ -4114,7 +4625,7 @@
         </w:tc>
         <w:tc>
           <w:tcPr>
-            <w:tcW w:w="1703" w:type="dxa"/>
+            <w:tcW w:w="1702" w:type="dxa"/>
           </w:tcPr>
           <w:p>
             <w:pPr>
@@ -4265,7 +4776,6 @@
                 <w:sz w:val="24"/>
                 <w:szCs w:val="24"/>
               </w:rPr>
-              <w:lastRenderedPageBreak/>
               <w:t>"bổ người dùng" thành "bởi người dùng" ; xóa 2 dấu cách trang 27;</w:t>
             </w:r>
           </w:p>
@@ -4327,8 +4837,6 @@
                 <w:szCs w:val="24"/>
               </w:rPr>
             </w:pPr>
-            <w:bookmarkStart w:id="0" w:name="_GoBack"/>
-            <w:bookmarkEnd w:id="0"/>
             <w:r>
               <w:rPr>
                 <w:sz w:val="24"/>
@@ -4340,7 +4848,7 @@
         </w:tc>
         <w:tc>
           <w:tcPr>
-            <w:tcW w:w="1506" w:type="dxa"/>
+            <w:tcW w:w="1508" w:type="dxa"/>
           </w:tcPr>
           <w:p>
             <w:pPr>
@@ -4357,7 +4865,6 @@
                 <w:sz w:val="24"/>
                 <w:szCs w:val="24"/>
               </w:rPr>
-              <w:lastRenderedPageBreak/>
               <w:t>V1.0</w:t>
             </w:r>
           </w:p>
@@ -4484,6 +4991,8 @@
           <w:szCs w:val="24"/>
         </w:rPr>
       </w:pPr>
+      <w:bookmarkStart w:id="0" w:name="_GoBack"/>
+      <w:bookmarkEnd w:id="0"/>
       <w:r>
         <w:rPr>
           <w:b/>
@@ -4772,7 +5281,6 @@
           <w:sz w:val="24"/>
           <w:szCs w:val="24"/>
         </w:rPr>
-        <w:lastRenderedPageBreak/>
         <w:tab/>
       </w:r>
       <w:r>
@@ -10237,7 +10745,7 @@
           <v:shape id="_x0000_i1025" type="#_x0000_t75" style="width:234.35pt;height:467.3pt" o:ole="">
             <v:imagedata r:id="rId10" o:title=""/>
           </v:shape>
-          <o:OLEObject Type="Embed" ProgID="Visio.Drawing.15" ShapeID="_x0000_i1025" DrawAspect="Content" ObjectID="_1489838873" r:id="rId11"/>
+          <o:OLEObject Type="Embed" ProgID="Visio.Drawing.15" ShapeID="_x0000_i1025" DrawAspect="Content" ObjectID="_1489842210" r:id="rId11"/>
         </w:object>
       </w:r>
     </w:p>
@@ -10307,7 +10815,7 @@
           <v:shape id="_x0000_i1026" type="#_x0000_t75" style="width:487pt;height:370.2pt" o:ole="">
             <v:imagedata r:id="rId12" o:title=""/>
           </v:shape>
-          <o:OLEObject Type="Embed" ProgID="Visio.Drawing.11" ShapeID="_x0000_i1026" DrawAspect="Content" ObjectID="_1489838874" r:id="rId13"/>
+          <o:OLEObject Type="Embed" ProgID="Visio.Drawing.11" ShapeID="_x0000_i1026" DrawAspect="Content" ObjectID="_1489842211" r:id="rId13"/>
         </w:object>
       </w:r>
     </w:p>
@@ -20509,7 +21017,7 @@
           <w:noProof/>
           <w:sz w:val="24"/>
           <w:szCs w:val="24"/>
-          <w:lang w:eastAsia="en-US"/>
+          <w:lang w:val="vi-VN" w:eastAsia="vi-VN"/>
         </w:rPr>
         <w:drawing>
           <wp:inline distT="0" distB="0" distL="0" distR="0" wp14:anchorId="76EFD49C" wp14:editId="69BC67F2">
@@ -20594,7 +21102,7 @@
           <w:noProof/>
           <w:sz w:val="24"/>
           <w:szCs w:val="24"/>
-          <w:lang w:eastAsia="en-US"/>
+          <w:lang w:val="vi-VN" w:eastAsia="vi-VN"/>
         </w:rPr>
         <w:lastRenderedPageBreak/>
         <w:drawing>
@@ -22238,7 +22746,7 @@
           <v:shape id="_x0000_i1027" type="#_x0000_t75" style="width:468pt;height:433.35pt" o:ole="">
             <v:imagedata r:id="rId16" o:title=""/>
           </v:shape>
-          <o:OLEObject Type="Embed" ProgID="Visio.Drawing.11" ShapeID="_x0000_i1027" DrawAspect="Content" ObjectID="_1489838875" r:id="rId17"/>
+          <o:OLEObject Type="Embed" ProgID="Visio.Drawing.11" ShapeID="_x0000_i1027" DrawAspect="Content" ObjectID="_1489842212" r:id="rId17"/>
         </w:object>
       </w:r>
     </w:p>
@@ -22466,7 +22974,7 @@
           <v:shape id="_x0000_i1028" type="#_x0000_t75" style="width:455.75pt;height:314.5pt" o:ole="">
             <v:imagedata r:id="rId18" o:title=""/>
           </v:shape>
-          <o:OLEObject Type="Embed" ProgID="Visio.Drawing.15" ShapeID="_x0000_i1028" DrawAspect="Content" ObjectID="_1489838876" r:id="rId19"/>
+          <o:OLEObject Type="Embed" ProgID="Visio.Drawing.15" ShapeID="_x0000_i1028" DrawAspect="Content" ObjectID="_1489842213" r:id="rId19"/>
         </w:object>
       </w:r>
     </w:p>
@@ -22521,7 +23029,7 @@
           <v:shape id="_x0000_i1029" type="#_x0000_t75" style="width:480.9pt;height:311.75pt" o:ole="">
             <v:imagedata r:id="rId20" o:title=""/>
           </v:shape>
-          <o:OLEObject Type="Embed" ProgID="Visio.Drawing.15" ShapeID="_x0000_i1029" DrawAspect="Content" ObjectID="_1489838877" r:id="rId21"/>
+          <o:OLEObject Type="Embed" ProgID="Visio.Drawing.15" ShapeID="_x0000_i1029" DrawAspect="Content" ObjectID="_1489842214" r:id="rId21"/>
         </w:object>
       </w:r>
     </w:p>
@@ -23076,7 +23584,7 @@
           <w:noProof/>
           <w:sz w:val="24"/>
           <w:szCs w:val="24"/>
-          <w:lang w:eastAsia="en-US"/>
+          <w:lang w:val="vi-VN" w:eastAsia="vi-VN"/>
         </w:rPr>
         <w:lastRenderedPageBreak/>
         <w:drawing>
@@ -23698,7 +24206,7 @@
             <w:r>
               <w:rPr>
                 <w:noProof/>
-                <w:lang w:eastAsia="en-US"/>
+                <w:lang w:val="vi-VN" w:eastAsia="vi-VN"/>
               </w:rPr>
               <w:drawing>
                 <wp:inline distT="0" distB="0" distL="0" distR="0" wp14:anchorId="00076354" wp14:editId="367A48DC">
@@ -24755,7 +25263,7 @@
           <w:noProof/>
           <w:sz w:val="24"/>
           <w:szCs w:val="24"/>
-          <w:lang w:eastAsia="en-US"/>
+          <w:lang w:val="vi-VN" w:eastAsia="vi-VN"/>
         </w:rPr>
         <w:lastRenderedPageBreak/>
         <mc:AlternateContent>
@@ -24889,7 +25397,7 @@
           <v:shape id="_x0000_i1030" type="#_x0000_t75" style="width:468pt;height:455.1pt" o:ole="">
             <v:imagedata r:id="rId24" o:title=""/>
           </v:shape>
-          <o:OLEObject Type="Embed" ProgID="Visio.Drawing.11" ShapeID="_x0000_i1030" DrawAspect="Content" ObjectID="_1489838878" r:id="rId25"/>
+          <o:OLEObject Type="Embed" ProgID="Visio.Drawing.11" ShapeID="_x0000_i1030" DrawAspect="Content" ObjectID="_1489842215" r:id="rId25"/>
         </w:object>
       </w:r>
     </w:p>
@@ -25142,7 +25650,7 @@
           <v:shape id="_x0000_i1031" type="#_x0000_t75" style="width:459.15pt;height:314.5pt" o:ole="">
             <v:imagedata r:id="rId26" o:title=""/>
           </v:shape>
-          <o:OLEObject Type="Embed" ProgID="Visio.Drawing.15" ShapeID="_x0000_i1031" DrawAspect="Content" ObjectID="_1489838879" r:id="rId27"/>
+          <o:OLEObject Type="Embed" ProgID="Visio.Drawing.15" ShapeID="_x0000_i1031" DrawAspect="Content" ObjectID="_1489842216" r:id="rId27"/>
         </w:object>
       </w:r>
     </w:p>
@@ -25197,7 +25705,7 @@
           <v:shape id="_x0000_i1032" type="#_x0000_t75" style="width:480.9pt;height:310.4pt" o:ole="">
             <v:imagedata r:id="rId28" o:title=""/>
           </v:shape>
-          <o:OLEObject Type="Embed" ProgID="Visio.Drawing.15" ShapeID="_x0000_i1032" DrawAspect="Content" ObjectID="_1489838880" r:id="rId29"/>
+          <o:OLEObject Type="Embed" ProgID="Visio.Drawing.15" ShapeID="_x0000_i1032" DrawAspect="Content" ObjectID="_1489842217" r:id="rId29"/>
         </w:object>
       </w:r>
     </w:p>
@@ -25742,7 +26250,7 @@
           <w:noProof/>
           <w:sz w:val="24"/>
           <w:szCs w:val="24"/>
-          <w:lang w:eastAsia="en-US"/>
+          <w:lang w:val="vi-VN" w:eastAsia="vi-VN"/>
         </w:rPr>
         <w:lastRenderedPageBreak/>
         <w:drawing>
@@ -27368,7 +27876,7 @@
           <v:shape id="_x0000_i1033" type="#_x0000_t75" style="width:6in;height:400.1pt" o:ole="">
             <v:imagedata r:id="rId31" o:title=""/>
           </v:shape>
-          <o:OLEObject Type="Embed" ProgID="Visio.Drawing.11" ShapeID="_x0000_i1033" DrawAspect="Content" ObjectID="_1489838881" r:id="rId32"/>
+          <o:OLEObject Type="Embed" ProgID="Visio.Drawing.11" ShapeID="_x0000_i1033" DrawAspect="Content" ObjectID="_1489842218" r:id="rId32"/>
         </w:object>
       </w:r>
     </w:p>
@@ -27626,7 +28134,7 @@
           <v:shape id="_x0000_i1034" type="#_x0000_t75" style="width:498.55pt;height:383.1pt" o:ole="">
             <v:imagedata r:id="rId33" o:title=""/>
           </v:shape>
-          <o:OLEObject Type="Embed" ProgID="Visio.Drawing.15" ShapeID="_x0000_i1034" DrawAspect="Content" ObjectID="_1489838882" r:id="rId34"/>
+          <o:OLEObject Type="Embed" ProgID="Visio.Drawing.15" ShapeID="_x0000_i1034" DrawAspect="Content" ObjectID="_1489842219" r:id="rId34"/>
         </w:object>
       </w:r>
     </w:p>
@@ -27667,7 +28175,7 @@
           <v:shape id="_x0000_i1035" type="#_x0000_t75" style="width:499.25pt;height:440.15pt" o:ole="">
             <v:imagedata r:id="rId35" o:title=""/>
           </v:shape>
-          <o:OLEObject Type="Embed" ProgID="Visio.Drawing.15" ShapeID="_x0000_i1035" DrawAspect="Content" ObjectID="_1489838883" r:id="rId36"/>
+          <o:OLEObject Type="Embed" ProgID="Visio.Drawing.15" ShapeID="_x0000_i1035" DrawAspect="Content" ObjectID="_1489842220" r:id="rId36"/>
         </w:object>
       </w:r>
     </w:p>
@@ -28332,7 +28840,7 @@
           <w:noProof/>
           <w:sz w:val="24"/>
           <w:szCs w:val="24"/>
-          <w:lang w:eastAsia="en-US"/>
+          <w:lang w:val="vi-VN" w:eastAsia="vi-VN"/>
         </w:rPr>
         <w:drawing>
           <wp:inline distT="0" distB="0" distL="0" distR="0" wp14:anchorId="491B1E3C" wp14:editId="3063AE6D">
@@ -29961,7 +30469,7 @@
           <w:noProof/>
           <w:sz w:val="24"/>
           <w:szCs w:val="24"/>
-          <w:lang w:eastAsia="en-US"/>
+          <w:lang w:val="vi-VN" w:eastAsia="vi-VN"/>
         </w:rPr>
         <w:lastRenderedPageBreak/>
         <w:drawing>
@@ -31546,7 +32054,7 @@
           <v:shape id="_x0000_i1036" type="#_x0000_t75" style="width:468pt;height:435.4pt" o:ole="">
             <v:imagedata r:id="rId39" o:title=""/>
           </v:shape>
-          <o:OLEObject Type="Embed" ProgID="Visio.Drawing.11" ShapeID="_x0000_i1036" DrawAspect="Content" ObjectID="_1489838884" r:id="rId40"/>
+          <o:OLEObject Type="Embed" ProgID="Visio.Drawing.11" ShapeID="_x0000_i1036" DrawAspect="Content" ObjectID="_1489842221" r:id="rId40"/>
         </w:object>
       </w:r>
     </w:p>
@@ -31861,7 +32369,7 @@
           <v:shape id="_x0000_i1037" type="#_x0000_t75" style="width:487pt;height:309.75pt" o:ole="">
             <v:imagedata r:id="rId41" o:title=""/>
           </v:shape>
-          <o:OLEObject Type="Embed" ProgID="Visio.Drawing.11" ShapeID="_x0000_i1037" DrawAspect="Content" ObjectID="_1489838885" r:id="rId42"/>
+          <o:OLEObject Type="Embed" ProgID="Visio.Drawing.11" ShapeID="_x0000_i1037" DrawAspect="Content" ObjectID="_1489842222" r:id="rId42"/>
         </w:object>
       </w:r>
     </w:p>
@@ -31902,7 +32410,7 @@
           <v:shape id="_x0000_i1038" type="#_x0000_t75" style="width:498.55pt;height:6in" o:ole="">
             <v:imagedata r:id="rId43" o:title=""/>
           </v:shape>
-          <o:OLEObject Type="Embed" ProgID="Visio.Drawing.15" ShapeID="_x0000_i1038" DrawAspect="Content" ObjectID="_1489838886" r:id="rId44"/>
+          <o:OLEObject Type="Embed" ProgID="Visio.Drawing.15" ShapeID="_x0000_i1038" DrawAspect="Content" ObjectID="_1489842223" r:id="rId44"/>
         </w:object>
       </w:r>
     </w:p>
@@ -32440,7 +32948,7 @@
           <w:noProof/>
           <w:sz w:val="24"/>
           <w:szCs w:val="24"/>
-          <w:lang w:eastAsia="en-US"/>
+          <w:lang w:val="vi-VN" w:eastAsia="vi-VN"/>
         </w:rPr>
         <w:drawing>
           <wp:inline distT="0" distB="0" distL="0" distR="0" wp14:anchorId="081CAEC7" wp14:editId="4F69AD9B">
@@ -34030,7 +34538,7 @@
           <w:noProof/>
           <w:sz w:val="24"/>
           <w:szCs w:val="24"/>
-          <w:lang w:eastAsia="en-US"/>
+          <w:lang w:val="vi-VN" w:eastAsia="vi-VN"/>
         </w:rPr>
         <w:lastRenderedPageBreak/>
         <w:drawing>
@@ -35667,7 +36175,7 @@
           <v:shape id="_x0000_i1039" type="#_x0000_t75" style="width:483.6pt;height:442.85pt" o:ole="">
             <v:imagedata r:id="rId47" o:title=""/>
           </v:shape>
-          <o:OLEObject Type="Embed" ProgID="Visio.Drawing.11" ShapeID="_x0000_i1039" DrawAspect="Content" ObjectID="_1489838887" r:id="rId48"/>
+          <o:OLEObject Type="Embed" ProgID="Visio.Drawing.11" ShapeID="_x0000_i1039" DrawAspect="Content" ObjectID="_1489842224" r:id="rId48"/>
         </w:object>
       </w:r>
     </w:p>
@@ -35819,7 +36327,7 @@
           <v:shape id="_x0000_i1040" type="#_x0000_t75" style="width:487.7pt;height:286.65pt" o:ole="">
             <v:imagedata r:id="rId49" o:title=""/>
           </v:shape>
-          <o:OLEObject Type="Embed" ProgID="Visio.Drawing.11" ShapeID="_x0000_i1040" DrawAspect="Content" ObjectID="_1489838888" r:id="rId50"/>
+          <o:OLEObject Type="Embed" ProgID="Visio.Drawing.11" ShapeID="_x0000_i1040" DrawAspect="Content" ObjectID="_1489842225" r:id="rId50"/>
         </w:object>
       </w:r>
     </w:p>
@@ -35888,7 +36396,7 @@
           <v:shape id="_x0000_i1041" type="#_x0000_t75" style="width:487.7pt;height:377.65pt" o:ole="">
             <v:imagedata r:id="rId51" o:title=""/>
           </v:shape>
-          <o:OLEObject Type="Embed" ProgID="Visio.Drawing.11" ShapeID="_x0000_i1041" DrawAspect="Content" ObjectID="_1489838889" r:id="rId52"/>
+          <o:OLEObject Type="Embed" ProgID="Visio.Drawing.11" ShapeID="_x0000_i1041" DrawAspect="Content" ObjectID="_1489842226" r:id="rId52"/>
         </w:object>
       </w:r>
     </w:p>
@@ -36419,7 +36927,7 @@
           <w:noProof/>
           <w:sz w:val="24"/>
           <w:szCs w:val="24"/>
-          <w:lang w:eastAsia="en-US"/>
+          <w:lang w:val="vi-VN" w:eastAsia="vi-VN"/>
         </w:rPr>
         <w:drawing>
           <wp:inline distT="0" distB="0" distL="0" distR="0" wp14:anchorId="0DF79821" wp14:editId="6E93DCCA">
@@ -37941,7 +38449,7 @@
           <w:noProof/>
           <w:sz w:val="24"/>
           <w:szCs w:val="24"/>
-          <w:lang w:eastAsia="en-US"/>
+          <w:lang w:val="vi-VN" w:eastAsia="vi-VN"/>
         </w:rPr>
         <w:lastRenderedPageBreak/>
         <w:drawing>
@@ -39519,7 +40027,7 @@
           <w:noProof/>
           <w:sz w:val="24"/>
           <w:szCs w:val="24"/>
-          <w:lang w:eastAsia="en-US"/>
+          <w:lang w:val="vi-VN" w:eastAsia="vi-VN"/>
         </w:rPr>
         <w:drawing>
           <wp:inline distT="0" distB="0" distL="0" distR="0" wp14:anchorId="037E94F9" wp14:editId="2A25D56C">
@@ -41097,7 +41605,7 @@
           <w:sz w:val="24"/>
           <w:szCs w:val="24"/>
           <w:u w:val="single"/>
-          <w:lang w:eastAsia="en-US"/>
+          <w:lang w:val="vi-VN" w:eastAsia="vi-VN"/>
         </w:rPr>
         <w:lastRenderedPageBreak/>
         <w:drawing>
@@ -41469,7 +41977,7 @@
           <v:shape id="_x0000_i1042" type="#_x0000_t75" style="width:488.4pt;height:489.75pt" o:ole="">
             <v:imagedata r:id="rId57" o:title=""/>
           </v:shape>
-          <o:OLEObject Type="Embed" ProgID="Visio.Drawing.11" ShapeID="_x0000_i1042" DrawAspect="Content" ObjectID="_1489838890" r:id="rId58"/>
+          <o:OLEObject Type="Embed" ProgID="Visio.Drawing.11" ShapeID="_x0000_i1042" DrawAspect="Content" ObjectID="_1489842227" r:id="rId58"/>
         </w:object>
       </w:r>
     </w:p>
@@ -41553,7 +42061,7 @@
           <v:shape id="_x0000_i1043" type="#_x0000_t75" style="width:498.55pt;height:305.65pt" o:ole="">
             <v:imagedata r:id="rId59" o:title=""/>
           </v:shape>
-          <o:OLEObject Type="Embed" ProgID="Visio.Drawing.15" ShapeID="_x0000_i1043" DrawAspect="Content" ObjectID="_1489838891" r:id="rId60"/>
+          <o:OLEObject Type="Embed" ProgID="Visio.Drawing.15" ShapeID="_x0000_i1043" DrawAspect="Content" ObjectID="_1489842228" r:id="rId60"/>
         </w:object>
       </w:r>
     </w:p>
@@ -42084,7 +42592,7 @@
           <w:noProof/>
           <w:sz w:val="24"/>
           <w:szCs w:val="24"/>
-          <w:lang w:eastAsia="en-US"/>
+          <w:lang w:val="vi-VN" w:eastAsia="vi-VN"/>
         </w:rPr>
         <w:drawing>
           <wp:inline distT="0" distB="0" distL="0" distR="0" wp14:anchorId="1515CD64" wp14:editId="00753E80">
@@ -43656,7 +44164,7 @@
           <w:sz w:val="24"/>
           <w:szCs w:val="24"/>
           <w:u w:val="single"/>
-          <w:lang w:eastAsia="en-US"/>
+          <w:lang w:val="vi-VN" w:eastAsia="vi-VN"/>
         </w:rPr>
         <w:lastRenderedPageBreak/>
         <w:drawing>
@@ -43970,7 +44478,7 @@
           <w:sz w:val="24"/>
           <w:szCs w:val="24"/>
           <w:u w:val="single"/>
-          <w:lang w:eastAsia="en-US"/>
+          <w:lang w:val="vi-VN" w:eastAsia="vi-VN"/>
         </w:rPr>
         <w:lastRenderedPageBreak/>
         <w:drawing>
@@ -44129,7 +44637,7 @@
           <w:sz w:val="24"/>
           <w:szCs w:val="24"/>
           <w:u w:val="single"/>
-          <w:lang w:eastAsia="en-US"/>
+          <w:lang w:val="vi-VN" w:eastAsia="vi-VN"/>
         </w:rPr>
         <w:lastRenderedPageBreak/>
         <w:drawing>
@@ -44758,7 +45266,7 @@
           <v:shape id="_x0000_i1044" type="#_x0000_t75" style="width:446.95pt;height:279.15pt" o:ole="">
             <v:imagedata r:id="rId65" o:title=""/>
           </v:shape>
-          <o:OLEObject Type="Embed" ProgID="Visio.Drawing.15" ShapeID="_x0000_i1044" DrawAspect="Content" ObjectID="_1489838892" r:id="rId66"/>
+          <o:OLEObject Type="Embed" ProgID="Visio.Drawing.15" ShapeID="_x0000_i1044" DrawAspect="Content" ObjectID="_1489842229" r:id="rId66"/>
         </w:object>
       </w:r>
     </w:p>
@@ -44855,7 +45363,7 @@
           <v:shape id="_x0000_i1045" type="#_x0000_t75" style="width:486.35pt;height:237.05pt" o:ole="">
             <v:imagedata r:id="rId67" o:title=""/>
           </v:shape>
-          <o:OLEObject Type="Embed" ProgID="Visio.Drawing.11" ShapeID="_x0000_i1045" DrawAspect="Content" ObjectID="_1489838893" r:id="rId68"/>
+          <o:OLEObject Type="Embed" ProgID="Visio.Drawing.11" ShapeID="_x0000_i1045" DrawAspect="Content" ObjectID="_1489842230" r:id="rId68"/>
         </w:object>
       </w:r>
     </w:p>
@@ -44891,7 +45399,7 @@
           <v:shape id="_x0000_i1046" type="#_x0000_t75" style="width:438.1pt;height:314.5pt" o:ole="">
             <v:imagedata r:id="rId69" o:title=""/>
           </v:shape>
-          <o:OLEObject Type="Embed" ProgID="Visio.Drawing.15" ShapeID="_x0000_i1046" DrawAspect="Content" ObjectID="_1489838894" r:id="rId70"/>
+          <o:OLEObject Type="Embed" ProgID="Visio.Drawing.15" ShapeID="_x0000_i1046" DrawAspect="Content" ObjectID="_1489842231" r:id="rId70"/>
         </w:object>
       </w:r>
     </w:p>
@@ -45037,7 +45545,7 @@
         <w:rFonts w:ascii="Cambria" w:hAnsi="Cambria"/>
         <w:noProof/>
       </w:rPr>
-      <w:t>5</w:t>
+      <w:t>6</w:t>
     </w:r>
     <w:r>
       <w:fldChar w:fldCharType="end"/>
@@ -46974,6 +47482,118 @@
     </w:lvl>
   </w:abstractNum>
   <w:abstractNum w:abstractNumId="17">
+    <w:nsid w:val="20551531"/>
+    <w:multiLevelType w:val="hybridMultilevel"/>
+    <w:tmpl w:val="2752E880"/>
+    <w:lvl w:ilvl="0" w:tplc="21F4E642">
+      <w:numFmt w:val="bullet"/>
+      <w:lvlText w:val="-"/>
+      <w:lvlJc w:val="left"/>
+      <w:pPr>
+        <w:ind w:left="720" w:hanging="360"/>
+      </w:pPr>
+      <w:rPr>
+        <w:rFonts w:ascii="Times New Roman" w:eastAsia="MS Mincho" w:hAnsi="Times New Roman" w:cs="Times New Roman" w:hint="default"/>
+      </w:rPr>
+    </w:lvl>
+    <w:lvl w:ilvl="1" w:tplc="042A0003" w:tentative="1">
+      <w:start w:val="1"/>
+      <w:numFmt w:val="bullet"/>
+      <w:lvlText w:val="o"/>
+      <w:lvlJc w:val="left"/>
+      <w:pPr>
+        <w:ind w:left="1440" w:hanging="360"/>
+      </w:pPr>
+      <w:rPr>
+        <w:rFonts w:ascii="Courier New" w:hAnsi="Courier New" w:cs="Courier New" w:hint="default"/>
+      </w:rPr>
+    </w:lvl>
+    <w:lvl w:ilvl="2" w:tplc="042A0005" w:tentative="1">
+      <w:start w:val="1"/>
+      <w:numFmt w:val="bullet"/>
+      <w:lvlText w:val=""/>
+      <w:lvlJc w:val="left"/>
+      <w:pPr>
+        <w:ind w:left="2160" w:hanging="360"/>
+      </w:pPr>
+      <w:rPr>
+        <w:rFonts w:ascii="Wingdings" w:hAnsi="Wingdings" w:hint="default"/>
+      </w:rPr>
+    </w:lvl>
+    <w:lvl w:ilvl="3" w:tplc="042A0001" w:tentative="1">
+      <w:start w:val="1"/>
+      <w:numFmt w:val="bullet"/>
+      <w:lvlText w:val=""/>
+      <w:lvlJc w:val="left"/>
+      <w:pPr>
+        <w:ind w:left="2880" w:hanging="360"/>
+      </w:pPr>
+      <w:rPr>
+        <w:rFonts w:ascii="Symbol" w:hAnsi="Symbol" w:hint="default"/>
+      </w:rPr>
+    </w:lvl>
+    <w:lvl w:ilvl="4" w:tplc="042A0003" w:tentative="1">
+      <w:start w:val="1"/>
+      <w:numFmt w:val="bullet"/>
+      <w:lvlText w:val="o"/>
+      <w:lvlJc w:val="left"/>
+      <w:pPr>
+        <w:ind w:left="3600" w:hanging="360"/>
+      </w:pPr>
+      <w:rPr>
+        <w:rFonts w:ascii="Courier New" w:hAnsi="Courier New" w:cs="Courier New" w:hint="default"/>
+      </w:rPr>
+    </w:lvl>
+    <w:lvl w:ilvl="5" w:tplc="042A0005" w:tentative="1">
+      <w:start w:val="1"/>
+      <w:numFmt w:val="bullet"/>
+      <w:lvlText w:val=""/>
+      <w:lvlJc w:val="left"/>
+      <w:pPr>
+        <w:ind w:left="4320" w:hanging="360"/>
+      </w:pPr>
+      <w:rPr>
+        <w:rFonts w:ascii="Wingdings" w:hAnsi="Wingdings" w:hint="default"/>
+      </w:rPr>
+    </w:lvl>
+    <w:lvl w:ilvl="6" w:tplc="042A0001" w:tentative="1">
+      <w:start w:val="1"/>
+      <w:numFmt w:val="bullet"/>
+      <w:lvlText w:val=""/>
+      <w:lvlJc w:val="left"/>
+      <w:pPr>
+        <w:ind w:left="5040" w:hanging="360"/>
+      </w:pPr>
+      <w:rPr>
+        <w:rFonts w:ascii="Symbol" w:hAnsi="Symbol" w:hint="default"/>
+      </w:rPr>
+    </w:lvl>
+    <w:lvl w:ilvl="7" w:tplc="042A0003" w:tentative="1">
+      <w:start w:val="1"/>
+      <w:numFmt w:val="bullet"/>
+      <w:lvlText w:val="o"/>
+      <w:lvlJc w:val="left"/>
+      <w:pPr>
+        <w:ind w:left="5760" w:hanging="360"/>
+      </w:pPr>
+      <w:rPr>
+        <w:rFonts w:ascii="Courier New" w:hAnsi="Courier New" w:cs="Courier New" w:hint="default"/>
+      </w:rPr>
+    </w:lvl>
+    <w:lvl w:ilvl="8" w:tplc="042A0005" w:tentative="1">
+      <w:start w:val="1"/>
+      <w:numFmt w:val="bullet"/>
+      <w:lvlText w:val=""/>
+      <w:lvlJc w:val="left"/>
+      <w:pPr>
+        <w:ind w:left="6480" w:hanging="360"/>
+      </w:pPr>
+      <w:rPr>
+        <w:rFonts w:ascii="Wingdings" w:hAnsi="Wingdings" w:hint="default"/>
+      </w:rPr>
+    </w:lvl>
+  </w:abstractNum>
+  <w:abstractNum w:abstractNumId="18">
     <w:nsid w:val="23AC293C"/>
     <w:multiLevelType w:val="hybridMultilevel"/>
     <w:tmpl w:val="FE86FB5C"/>
@@ -47085,7 +47705,7 @@
       </w:rPr>
     </w:lvl>
   </w:abstractNum>
-  <w:abstractNum w:abstractNumId="18">
+  <w:abstractNum w:abstractNumId="19">
     <w:nsid w:val="23F11B76"/>
     <w:multiLevelType w:val="hybridMultilevel"/>
     <w:tmpl w:val="434C5030"/>
@@ -47199,7 +47819,7 @@
       </w:rPr>
     </w:lvl>
   </w:abstractNum>
-  <w:abstractNum w:abstractNumId="19">
+  <w:abstractNum w:abstractNumId="20">
     <w:nsid w:val="27C26B03"/>
     <w:multiLevelType w:val="multilevel"/>
     <w:tmpl w:val="05B69B48"/>
@@ -47312,7 +47932,7 @@
       </w:rPr>
     </w:lvl>
   </w:abstractNum>
-  <w:abstractNum w:abstractNumId="20">
+  <w:abstractNum w:abstractNumId="21">
     <w:nsid w:val="28381EC6"/>
     <w:multiLevelType w:val="multilevel"/>
     <w:tmpl w:val="7A64F1D8"/>
@@ -47425,7 +48045,7 @@
       </w:rPr>
     </w:lvl>
   </w:abstractNum>
-  <w:abstractNum w:abstractNumId="21">
+  <w:abstractNum w:abstractNumId="22">
     <w:nsid w:val="2B686914"/>
     <w:multiLevelType w:val="hybridMultilevel"/>
     <w:tmpl w:val="EED4F5EC"/>
@@ -47538,7 +48158,7 @@
       </w:rPr>
     </w:lvl>
   </w:abstractNum>
-  <w:abstractNum w:abstractNumId="22">
+  <w:abstractNum w:abstractNumId="23">
     <w:nsid w:val="2EB17424"/>
     <w:multiLevelType w:val="hybridMultilevel"/>
     <w:tmpl w:val="D4AC732C"/>
@@ -47651,7 +48271,7 @@
       </w:rPr>
     </w:lvl>
   </w:abstractNum>
-  <w:abstractNum w:abstractNumId="23">
+  <w:abstractNum w:abstractNumId="24">
     <w:nsid w:val="2ED4467C"/>
     <w:multiLevelType w:val="multilevel"/>
     <w:tmpl w:val="0409001F"/>
@@ -47737,7 +48357,7 @@
       </w:pPr>
     </w:lvl>
   </w:abstractNum>
-  <w:abstractNum w:abstractNumId="24">
+  <w:abstractNum w:abstractNumId="25">
     <w:nsid w:val="3124632D"/>
     <w:multiLevelType w:val="hybridMultilevel"/>
     <w:tmpl w:val="E13EBBDA"/>
@@ -47850,7 +48470,7 @@
       </w:rPr>
     </w:lvl>
   </w:abstractNum>
-  <w:abstractNum w:abstractNumId="25">
+  <w:abstractNum w:abstractNumId="26">
     <w:nsid w:val="313B7309"/>
     <w:multiLevelType w:val="hybridMultilevel"/>
     <w:tmpl w:val="9C0AB95A"/>
@@ -47963,7 +48583,7 @@
       </w:rPr>
     </w:lvl>
   </w:abstractNum>
-  <w:abstractNum w:abstractNumId="26">
+  <w:abstractNum w:abstractNumId="27">
     <w:nsid w:val="372A13EC"/>
     <w:multiLevelType w:val="hybridMultilevel"/>
     <w:tmpl w:val="D9F898BE"/>
@@ -48076,7 +48696,7 @@
       </w:rPr>
     </w:lvl>
   </w:abstractNum>
-  <w:abstractNum w:abstractNumId="27">
+  <w:abstractNum w:abstractNumId="28">
     <w:nsid w:val="37F61807"/>
     <w:multiLevelType w:val="hybridMultilevel"/>
     <w:tmpl w:val="DB1A16E2"/>
@@ -48189,7 +48809,7 @@
       </w:rPr>
     </w:lvl>
   </w:abstractNum>
-  <w:abstractNum w:abstractNumId="28">
+  <w:abstractNum w:abstractNumId="29">
     <w:nsid w:val="39757834"/>
     <w:multiLevelType w:val="hybridMultilevel"/>
     <w:tmpl w:val="5BB6F054"/>
@@ -48302,7 +48922,7 @@
       </w:rPr>
     </w:lvl>
   </w:abstractNum>
-  <w:abstractNum w:abstractNumId="29">
+  <w:abstractNum w:abstractNumId="30">
     <w:nsid w:val="3FBC3D8B"/>
     <w:multiLevelType w:val="multilevel"/>
     <w:tmpl w:val="8A3A77C6"/>
@@ -48389,7 +49009,7 @@
       </w:pPr>
     </w:lvl>
   </w:abstractNum>
-  <w:abstractNum w:abstractNumId="30">
+  <w:abstractNum w:abstractNumId="31">
     <w:nsid w:val="425B5ECE"/>
     <w:multiLevelType w:val="multilevel"/>
     <w:tmpl w:val="BF9A18A6"/>
@@ -48475,7 +49095,7 @@
       </w:pPr>
     </w:lvl>
   </w:abstractNum>
-  <w:abstractNum w:abstractNumId="31">
+  <w:abstractNum w:abstractNumId="32">
     <w:nsid w:val="43BE0154"/>
     <w:multiLevelType w:val="multilevel"/>
     <w:tmpl w:val="0409001F"/>
@@ -48561,7 +49181,7 @@
       </w:pPr>
     </w:lvl>
   </w:abstractNum>
-  <w:abstractNum w:abstractNumId="32">
+  <w:abstractNum w:abstractNumId="33">
     <w:nsid w:val="48DD0ADD"/>
     <w:multiLevelType w:val="hybridMultilevel"/>
     <w:tmpl w:val="3EE09D90"/>
@@ -48674,7 +49294,7 @@
       </w:rPr>
     </w:lvl>
   </w:abstractNum>
-  <w:abstractNum w:abstractNumId="33">
+  <w:abstractNum w:abstractNumId="34">
     <w:nsid w:val="4A0014D6"/>
     <w:multiLevelType w:val="hybridMultilevel"/>
     <w:tmpl w:val="2F5A017A"/>
@@ -48787,7 +49407,7 @@
       </w:rPr>
     </w:lvl>
   </w:abstractNum>
-  <w:abstractNum w:abstractNumId="34">
+  <w:abstractNum w:abstractNumId="35">
     <w:nsid w:val="4D254F4D"/>
     <w:multiLevelType w:val="multilevel"/>
     <w:tmpl w:val="0409001F"/>
@@ -48873,7 +49493,7 @@
       </w:pPr>
     </w:lvl>
   </w:abstractNum>
-  <w:abstractNum w:abstractNumId="35">
+  <w:abstractNum w:abstractNumId="36">
     <w:nsid w:val="4E9208CE"/>
     <w:multiLevelType w:val="hybridMultilevel"/>
     <w:tmpl w:val="EB68891E"/>
@@ -48986,7 +49606,7 @@
       </w:rPr>
     </w:lvl>
   </w:abstractNum>
-  <w:abstractNum w:abstractNumId="36">
+  <w:abstractNum w:abstractNumId="37">
     <w:nsid w:val="542566F6"/>
     <w:multiLevelType w:val="hybridMultilevel"/>
     <w:tmpl w:val="4C74944E"/>
@@ -49099,7 +49719,7 @@
       </w:rPr>
     </w:lvl>
   </w:abstractNum>
-  <w:abstractNum w:abstractNumId="37">
+  <w:abstractNum w:abstractNumId="38">
     <w:nsid w:val="55B24D59"/>
     <w:multiLevelType w:val="multilevel"/>
     <w:tmpl w:val="FD0C798C"/>
@@ -49185,7 +49805,7 @@
       </w:pPr>
     </w:lvl>
   </w:abstractNum>
-  <w:abstractNum w:abstractNumId="38">
+  <w:abstractNum w:abstractNumId="39">
     <w:nsid w:val="599B63D0"/>
     <w:multiLevelType w:val="hybridMultilevel"/>
     <w:tmpl w:val="01100F02"/>
@@ -49298,7 +49918,7 @@
       </w:rPr>
     </w:lvl>
   </w:abstractNum>
-  <w:abstractNum w:abstractNumId="39">
+  <w:abstractNum w:abstractNumId="40">
     <w:nsid w:val="613156E3"/>
     <w:multiLevelType w:val="hybridMultilevel"/>
     <w:tmpl w:val="72D019AA"/>
@@ -49411,7 +50031,7 @@
       </w:rPr>
     </w:lvl>
   </w:abstractNum>
-  <w:abstractNum w:abstractNumId="40">
+  <w:abstractNum w:abstractNumId="41">
     <w:nsid w:val="649E3F04"/>
     <w:multiLevelType w:val="hybridMultilevel"/>
     <w:tmpl w:val="7E3C3E66"/>
@@ -49523,7 +50143,7 @@
       </w:rPr>
     </w:lvl>
   </w:abstractNum>
-  <w:abstractNum w:abstractNumId="41">
+  <w:abstractNum w:abstractNumId="42">
     <w:nsid w:val="672D07B6"/>
     <w:multiLevelType w:val="multilevel"/>
     <w:tmpl w:val="0409001F"/>
@@ -49609,7 +50229,7 @@
       </w:pPr>
     </w:lvl>
   </w:abstractNum>
-  <w:abstractNum w:abstractNumId="42">
+  <w:abstractNum w:abstractNumId="43">
     <w:nsid w:val="6CB9330D"/>
     <w:multiLevelType w:val="hybridMultilevel"/>
     <w:tmpl w:val="A5CABF94"/>
@@ -49698,7 +50318,7 @@
       </w:pPr>
     </w:lvl>
   </w:abstractNum>
-  <w:abstractNum w:abstractNumId="43">
+  <w:abstractNum w:abstractNumId="44">
     <w:nsid w:val="6EC7178D"/>
     <w:multiLevelType w:val="hybridMultilevel"/>
     <w:tmpl w:val="67BCF1E8"/>
@@ -49811,7 +50431,7 @@
       </w:rPr>
     </w:lvl>
   </w:abstractNum>
-  <w:abstractNum w:abstractNumId="44">
+  <w:abstractNum w:abstractNumId="45">
     <w:nsid w:val="6FA434BC"/>
     <w:multiLevelType w:val="hybridMultilevel"/>
     <w:tmpl w:val="D2661D04"/>
@@ -49923,7 +50543,7 @@
       </w:rPr>
     </w:lvl>
   </w:abstractNum>
-  <w:abstractNum w:abstractNumId="45">
+  <w:abstractNum w:abstractNumId="46">
     <w:nsid w:val="78AE0441"/>
     <w:multiLevelType w:val="multilevel"/>
     <w:tmpl w:val="C664979E"/>
@@ -50045,7 +50665,7 @@
       </w:rPr>
     </w:lvl>
   </w:abstractNum>
-  <w:abstractNum w:abstractNumId="46">
+  <w:abstractNum w:abstractNumId="47">
     <w:nsid w:val="7CD71571"/>
     <w:multiLevelType w:val="hybridMultilevel"/>
     <w:tmpl w:val="8AA673F8"/>
@@ -50159,7 +50779,7 @@
     </w:lvl>
   </w:abstractNum>
   <w:num w:numId="1">
-    <w:abstractNumId w:val="36"/>
+    <w:abstractNumId w:val="37"/>
   </w:num>
   <w:num w:numId="2">
     <w:abstractNumId w:val="4"/>
@@ -50171,7 +50791,7 @@
     <w:abstractNumId w:val="0"/>
   </w:num>
   <w:num w:numId="5">
-    <w:abstractNumId w:val="18"/>
+    <w:abstractNumId w:val="19"/>
   </w:num>
   <w:num w:numId="6">
     <w:abstractNumId w:val="7"/>
@@ -50180,16 +50800,16 @@
     <w:abstractNumId w:val="11"/>
   </w:num>
   <w:num w:numId="8">
-    <w:abstractNumId w:val="41"/>
+    <w:abstractNumId w:val="42"/>
   </w:num>
   <w:num w:numId="9">
     <w:abstractNumId w:val="9"/>
   </w:num>
   <w:num w:numId="10">
-    <w:abstractNumId w:val="26"/>
+    <w:abstractNumId w:val="27"/>
   </w:num>
   <w:num w:numId="11">
-    <w:abstractNumId w:val="23"/>
+    <w:abstractNumId w:val="24"/>
   </w:num>
   <w:num w:numId="12">
     <w:abstractNumId w:val="3"/>
@@ -50198,22 +50818,22 @@
     <w:abstractNumId w:val="12"/>
   </w:num>
   <w:num w:numId="14">
-    <w:abstractNumId w:val="46"/>
+    <w:abstractNumId w:val="47"/>
   </w:num>
   <w:num w:numId="15">
-    <w:abstractNumId w:val="27"/>
+    <w:abstractNumId w:val="28"/>
   </w:num>
   <w:num w:numId="16">
-    <w:abstractNumId w:val="31"/>
+    <w:abstractNumId w:val="32"/>
   </w:num>
   <w:num w:numId="17">
-    <w:abstractNumId w:val="25"/>
+    <w:abstractNumId w:val="26"/>
   </w:num>
   <w:num w:numId="18">
-    <w:abstractNumId w:val="28"/>
+    <w:abstractNumId w:val="29"/>
   </w:num>
   <w:num w:numId="19">
-    <w:abstractNumId w:val="43"/>
+    <w:abstractNumId w:val="44"/>
   </w:num>
   <w:num w:numId="20">
     <w:abstractNumId w:val="5"/>
@@ -50222,31 +50842,31 @@
     <w:abstractNumId w:val="13"/>
   </w:num>
   <w:num w:numId="22">
+    <w:abstractNumId w:val="23"/>
+  </w:num>
+  <w:num w:numId="23">
+    <w:abstractNumId w:val="43"/>
+  </w:num>
+  <w:num w:numId="24">
     <w:abstractNumId w:val="22"/>
   </w:num>
-  <w:num w:numId="23">
-    <w:abstractNumId w:val="42"/>
-  </w:num>
-  <w:num w:numId="24">
-    <w:abstractNumId w:val="21"/>
-  </w:num>
   <w:num w:numId="25">
-    <w:abstractNumId w:val="33"/>
+    <w:abstractNumId w:val="34"/>
   </w:num>
   <w:num w:numId="26">
-    <w:abstractNumId w:val="39"/>
+    <w:abstractNumId w:val="40"/>
   </w:num>
   <w:num w:numId="27">
     <w:abstractNumId w:val="10"/>
   </w:num>
   <w:num w:numId="28">
-    <w:abstractNumId w:val="17"/>
+    <w:abstractNumId w:val="18"/>
   </w:num>
   <w:num w:numId="29">
-    <w:abstractNumId w:val="44"/>
+    <w:abstractNumId w:val="45"/>
   </w:num>
   <w:num w:numId="30">
-    <w:abstractNumId w:val="40"/>
+    <w:abstractNumId w:val="41"/>
   </w:num>
   <w:num w:numId="31">
     <w:abstractNumId w:val="15"/>
@@ -50288,16 +50908,16 @@
     <w:abstractNumId w:val="16"/>
   </w:num>
   <w:num w:numId="35">
-    <w:abstractNumId w:val="30"/>
+    <w:abstractNumId w:val="31"/>
   </w:num>
   <w:num w:numId="36">
-    <w:abstractNumId w:val="19"/>
+    <w:abstractNumId w:val="20"/>
   </w:num>
   <w:num w:numId="37">
-    <w:abstractNumId w:val="37"/>
+    <w:abstractNumId w:val="38"/>
   </w:num>
   <w:num w:numId="38">
-    <w:abstractNumId w:val="19"/>
+    <w:abstractNumId w:val="20"/>
     <w:lvlOverride w:ilvl="0">
       <w:startOverride w:val="3"/>
     </w:lvlOverride>
@@ -50327,37 +50947,40 @@
     </w:lvlOverride>
   </w:num>
   <w:num w:numId="39">
-    <w:abstractNumId w:val="29"/>
+    <w:abstractNumId w:val="30"/>
   </w:num>
   <w:num w:numId="40">
     <w:abstractNumId w:val="14"/>
   </w:num>
   <w:num w:numId="41">
-    <w:abstractNumId w:val="34"/>
+    <w:abstractNumId w:val="35"/>
   </w:num>
   <w:num w:numId="42">
     <w:abstractNumId w:val="6"/>
   </w:num>
   <w:num w:numId="43">
-    <w:abstractNumId w:val="35"/>
+    <w:abstractNumId w:val="36"/>
   </w:num>
   <w:num w:numId="44">
     <w:abstractNumId w:val="8"/>
   </w:num>
   <w:num w:numId="45">
-    <w:abstractNumId w:val="38"/>
+    <w:abstractNumId w:val="39"/>
   </w:num>
   <w:num w:numId="46">
-    <w:abstractNumId w:val="24"/>
+    <w:abstractNumId w:val="25"/>
   </w:num>
   <w:num w:numId="47">
-    <w:abstractNumId w:val="20"/>
+    <w:abstractNumId w:val="21"/>
   </w:num>
   <w:num w:numId="48">
-    <w:abstractNumId w:val="45"/>
+    <w:abstractNumId w:val="46"/>
   </w:num>
   <w:num w:numId="49">
-    <w:abstractNumId w:val="32"/>
+    <w:abstractNumId w:val="33"/>
+  </w:num>
+  <w:num w:numId="50">
+    <w:abstractNumId w:val="17"/>
   </w:num>
 </w:numbering>
 </file>
@@ -51799,7 +52422,7 @@
   <a:extraClrSchemeLst/>
   <a:extLst>
     <a:ext uri="{05A4C25C-085E-4340-85A3-A5531E510DB2}">
-      <thm15:themeFamily xmlns:thm15="http://schemas.microsoft.com/office/thememl/2012/main" xmlns="" name="Office Theme" id="{62F939B6-93AF-4DB8-9C6B-D6C7DFDC589F}" vid="{4A3C46E8-61CC-4603-A589-7422A47A8E4A}"/>
+      <thm15:themeFamily xmlns="" xmlns:thm15="http://schemas.microsoft.com/office/thememl/2012/main" name="Office Theme" id="{62F939B6-93AF-4DB8-9C6B-D6C7DFDC589F}" vid="{4A3C46E8-61CC-4603-A589-7422A47A8E4A}"/>
     </a:ext>
   </a:extLst>
 </a:theme>
@@ -51810,7 +52433,7 @@
 </file>
 
 <file path=customXml/itemProps1.xml><?xml version="1.0" encoding="utf-8"?>
-<ds:datastoreItem xmlns:ds="http://schemas.openxmlformats.org/officeDocument/2006/customXml" ds:itemID="{F55C716E-A5CB-4EDC-8492-730759129002}">
+<ds:datastoreItem xmlns:ds="http://schemas.openxmlformats.org/officeDocument/2006/customXml" ds:itemID="{9145C90B-00E9-4323-9847-D193BB008712}">
   <ds:schemaRefs>
     <ds:schemaRef ds:uri="http://schemas.openxmlformats.org/officeDocument/2006/bibliography"/>
   </ds:schemaRefs>

</xml_diff>

<commit_message>
--CuongDVT-- Bổ sung giả mã cho chức năng rút tiền
</commit_message>
<xml_diff>
--- a/Documents/TLTKPM_Nhóm Trương Tiến Phúc.docx
+++ b/Documents/TLTKPM_Nhóm Trương Tiến Phúc.docx
@@ -5403,7 +5403,14 @@
                 <w:szCs w:val="24"/>
               </w:rPr>
               <w:lastRenderedPageBreak/>
-              <w:t>11/06/2015</w:t>
+              <w:t>11/04</w:t>
+            </w:r>
+            <w:r>
+              <w:rPr>
+                <w:sz w:val="24"/>
+                <w:szCs w:val="24"/>
+              </w:rPr>
+              <w:t>/2015</w:t>
             </w:r>
           </w:p>
         </w:tc>
@@ -5607,8 +5614,17 @@
               <w:rPr>
                 <w:sz w:val="24"/>
                 <w:szCs w:val="24"/>
-              </w:rPr>
-            </w:pPr>
+                <w:lang w:val="vi-VN"/>
+              </w:rPr>
+            </w:pPr>
+            <w:r>
+              <w:rPr>
+                <w:sz w:val="24"/>
+                <w:szCs w:val="24"/>
+                <w:lang w:val="vi-VN"/>
+              </w:rPr>
+              <w:t>11/04/2015</w:t>
+            </w:r>
           </w:p>
         </w:tc>
         <w:tc>
@@ -5623,8 +5639,17 @@
               <w:rPr>
                 <w:sz w:val="24"/>
                 <w:szCs w:val="24"/>
-              </w:rPr>
-            </w:pPr>
+                <w:lang w:val="vi-VN"/>
+              </w:rPr>
+            </w:pPr>
+            <w:r>
+              <w:rPr>
+                <w:sz w:val="24"/>
+                <w:szCs w:val="24"/>
+                <w:lang w:val="vi-VN"/>
+              </w:rPr>
+              <w:t>CuongDVT</w:t>
+            </w:r>
           </w:p>
         </w:tc>
         <w:tc>
@@ -5639,8 +5664,17 @@
               <w:rPr>
                 <w:sz w:val="24"/>
                 <w:szCs w:val="24"/>
-              </w:rPr>
-            </w:pPr>
+                <w:lang w:val="vi-VN"/>
+              </w:rPr>
+            </w:pPr>
+            <w:r>
+              <w:rPr>
+                <w:sz w:val="24"/>
+                <w:szCs w:val="24"/>
+                <w:lang w:val="vi-VN"/>
+              </w:rPr>
+              <w:t>Bổ sung</w:t>
+            </w:r>
           </w:p>
         </w:tc>
         <w:tc>
@@ -5655,8 +5689,17 @@
               <w:rPr>
                 <w:sz w:val="24"/>
                 <w:szCs w:val="24"/>
-              </w:rPr>
-            </w:pPr>
+                <w:lang w:val="vi-VN"/>
+              </w:rPr>
+            </w:pPr>
+            <w:r>
+              <w:rPr>
+                <w:sz w:val="24"/>
+                <w:szCs w:val="24"/>
+                <w:lang w:val="vi-VN"/>
+              </w:rPr>
+              <w:t>V1.0</w:t>
+            </w:r>
           </w:p>
         </w:tc>
         <w:tc>
@@ -5671,8 +5714,19 @@
               <w:rPr>
                 <w:sz w:val="24"/>
                 <w:szCs w:val="24"/>
-              </w:rPr>
-            </w:pPr>
+                <w:lang w:val="vi-VN"/>
+              </w:rPr>
+            </w:pPr>
+            <w:r>
+              <w:rPr>
+                <w:sz w:val="24"/>
+                <w:szCs w:val="24"/>
+                <w:lang w:val="vi-VN"/>
+              </w:rPr>
+              <w:t>Bổ sung phần giả mã cho Chức năng rút tiền</w:t>
+            </w:r>
+            <w:bookmarkStart w:id="0" w:name="_GoBack"/>
+            <w:bookmarkEnd w:id="0"/>
           </w:p>
         </w:tc>
         <w:tc>
@@ -5687,8 +5741,17 @@
               <w:rPr>
                 <w:sz w:val="24"/>
                 <w:szCs w:val="24"/>
-              </w:rPr>
-            </w:pPr>
+                <w:lang w:val="vi-VN"/>
+              </w:rPr>
+            </w:pPr>
+            <w:r>
+              <w:rPr>
+                <w:sz w:val="24"/>
+                <w:szCs w:val="24"/>
+                <w:lang w:val="vi-VN"/>
+              </w:rPr>
+              <w:t>V1.0</w:t>
+            </w:r>
           </w:p>
         </w:tc>
       </w:tr>
@@ -6594,8 +6657,6 @@
           <w:szCs w:val="24"/>
         </w:rPr>
       </w:pPr>
-      <w:bookmarkStart w:id="0" w:name="_GoBack"/>
-      <w:bookmarkEnd w:id="0"/>
       <w:r>
         <w:rPr>
           <w:sz w:val="24"/>
@@ -6675,21 +6736,7 @@
           <w:sz w:val="24"/>
           <w:szCs w:val="24"/>
         </w:rPr>
-        <w:t xml:space="preserve">Dương </w:t>
-      </w:r>
-      <w:r>
-        <w:rPr>
-          <w:sz w:val="24"/>
-          <w:szCs w:val="24"/>
-        </w:rPr>
-        <w:t>Vũ Thái Cường</w:t>
-      </w:r>
-      <w:r>
-        <w:rPr>
-          <w:sz w:val="24"/>
-          <w:szCs w:val="24"/>
-        </w:rPr>
-        <w:t>]</w:t>
+        <w:t>Dương Vũ Thái Cường]</w:t>
       </w:r>
       <w:r>
         <w:rPr>
@@ -6798,14 +6845,7 @@
           <w:sz w:val="24"/>
           <w:szCs w:val="24"/>
         </w:rPr>
-        <w:t>Trương Tiến Phúc</w:t>
-      </w:r>
-      <w:r>
-        <w:rPr>
-          <w:sz w:val="24"/>
-          <w:szCs w:val="24"/>
-        </w:rPr>
-        <w:t>]</w:t>
+        <w:t>Trương Tiến Phúc]</w:t>
       </w:r>
       <w:r>
         <w:rPr>
@@ -10092,6 +10132,7 @@
                 <w:sz w:val="24"/>
                 <w:szCs w:val="24"/>
               </w:rPr>
+              <w:lastRenderedPageBreak/>
               <w:t>UC</w:t>
             </w:r>
           </w:p>
@@ -10953,6 +10994,7 @@
       <w:bookmarkStart w:id="13" w:name="_Toc416087126"/>
       <w:bookmarkStart w:id="14" w:name="_Toc416518910"/>
       <w:r>
+        <w:lastRenderedPageBreak/>
         <w:t>TỔNG QUAN VỀ PHẦN MỀM</w:t>
       </w:r>
       <w:bookmarkEnd w:id="13"/>
@@ -10988,10 +11030,10 @@
       <w:bookmarkStart w:id="20" w:name="_Toc416104720"/>
       <w:bookmarkStart w:id="21" w:name="_Toc416104847"/>
       <w:bookmarkStart w:id="22" w:name="_Toc416105360"/>
-      <w:bookmarkStart w:id="23" w:name="_Toc356850047"/>
-      <w:bookmarkStart w:id="24" w:name="_Toc414290187"/>
-      <w:bookmarkStart w:id="25" w:name="_Toc415901105"/>
-      <w:bookmarkStart w:id="26" w:name="_Toc416518911"/>
+      <w:bookmarkStart w:id="23" w:name="_Toc416518911"/>
+      <w:bookmarkStart w:id="24" w:name="_Toc356850047"/>
+      <w:bookmarkStart w:id="25" w:name="_Toc414290187"/>
+      <w:bookmarkStart w:id="26" w:name="_Toc415901105"/>
       <w:bookmarkEnd w:id="15"/>
       <w:bookmarkEnd w:id="16"/>
       <w:bookmarkEnd w:id="17"/>
@@ -11000,7 +11042,7 @@
       <w:bookmarkEnd w:id="20"/>
       <w:bookmarkEnd w:id="21"/>
       <w:bookmarkEnd w:id="22"/>
-      <w:bookmarkEnd w:id="26"/>
+      <w:bookmarkEnd w:id="23"/>
     </w:p>
     <w:p>
       <w:pPr>
@@ -11142,9 +11184,9 @@
       <w:r>
         <w:t>Yêu cầu chung của phần mềm</w:t>
       </w:r>
-      <w:bookmarkEnd w:id="23"/>
       <w:bookmarkEnd w:id="24"/>
       <w:bookmarkEnd w:id="25"/>
+      <w:bookmarkEnd w:id="26"/>
       <w:bookmarkEnd w:id="54"/>
       <w:bookmarkEnd w:id="55"/>
     </w:p>
@@ -11570,6 +11612,7 @@
       <w:bookmarkStart w:id="59" w:name="_Toc416087132"/>
       <w:bookmarkStart w:id="60" w:name="_Toc416518916"/>
       <w:r>
+        <w:lastRenderedPageBreak/>
         <w:t xml:space="preserve">2.2 </w:t>
       </w:r>
       <w:r>
@@ -11994,10 +12037,10 @@
             <v:path o:extrusionok="f" gradientshapeok="t" o:connecttype="rect"/>
             <o:lock v:ext="edit" aspectratio="t"/>
           </v:shapetype>
-          <v:shape id="_x0000_i1046" type="#_x0000_t75" style="width:234pt;height:467.25pt" o:ole="">
+          <v:shape id="_x0000_i1025" type="#_x0000_t75" style="width:234pt;height:467.25pt" o:ole="">
             <v:imagedata r:id="rId9" o:title=""/>
           </v:shape>
-          <o:OLEObject Type="Embed" ProgID="Visio.Drawing.15" ShapeID="_x0000_i1046" DrawAspect="Content" ObjectID="_1490261673" r:id="rId10"/>
+          <o:OLEObject Type="Embed" ProgID="Visio.Drawing.15" ShapeID="_x0000_i1025" DrawAspect="Content" ObjectID="_1490275350" r:id="rId10"/>
         </w:object>
       </w:r>
     </w:p>
@@ -12064,10 +12107,10 @@
           <w:szCs w:val="24"/>
         </w:rPr>
         <w:object w:dxaOrig="11971" w:dyaOrig="9065">
-          <v:shape id="_x0000_i1045" type="#_x0000_t75" style="width:487.5pt;height:370.5pt" o:ole="">
+          <v:shape id="_x0000_i1026" type="#_x0000_t75" style="width:487.5pt;height:370.5pt" o:ole="">
             <v:imagedata r:id="rId11" o:title=""/>
           </v:shape>
-          <o:OLEObject Type="Embed" ProgID="Visio.Drawing.11" ShapeID="_x0000_i1045" DrawAspect="Content" ObjectID="_1490261674" r:id="rId12"/>
+          <o:OLEObject Type="Embed" ProgID="Visio.Drawing.11" ShapeID="_x0000_i1026" DrawAspect="Content" ObjectID="_1490275351" r:id="rId12"/>
         </w:object>
       </w:r>
     </w:p>
@@ -12628,6 +12671,7 @@
                 <w:sz w:val="24"/>
                 <w:szCs w:val="24"/>
               </w:rPr>
+              <w:lastRenderedPageBreak/>
               <w:t>YC6</w:t>
             </w:r>
           </w:p>
@@ -13252,6 +13296,7 @@
           <w:sz w:val="24"/>
           <w:szCs w:val="24"/>
         </w:rPr>
+        <w:lastRenderedPageBreak/>
         <w:t xml:space="preserve">Các đối tượng </w:t>
       </w:r>
       <w:r>
@@ -13455,6 +13500,7 @@
       </w:pPr>
       <w:bookmarkStart w:id="108" w:name="_Toc416518925"/>
       <w:r>
+        <w:lastRenderedPageBreak/>
         <w:t xml:space="preserve">3.3. </w:t>
       </w:r>
       <w:r>
@@ -13487,6 +13533,7 @@
       </w:pPr>
       <w:bookmarkStart w:id="109" w:name="_Toc416518926"/>
       <w:r>
+        <w:lastRenderedPageBreak/>
         <w:t xml:space="preserve">3.4. </w:t>
       </w:r>
       <w:r>
@@ -14298,19 +14345,20 @@
       <w:pPr>
         <w:pStyle w:val="Heading1"/>
       </w:pPr>
-      <w:bookmarkStart w:id="110" w:name="_Toc416087141"/>
-      <w:bookmarkStart w:id="111" w:name="_Toc416518927"/>
-      <w:r>
+      <w:bookmarkStart w:id="110" w:name="_Toc416518927"/>
+      <w:bookmarkStart w:id="111" w:name="_Toc416087141"/>
+      <w:r>
+        <w:lastRenderedPageBreak/>
         <w:t xml:space="preserve">4. </w:t>
       </w:r>
       <w:r>
         <w:t>THIẾT KẾ DỮ LIỆU</w:t>
       </w:r>
+      <w:bookmarkEnd w:id="110"/>
+      <w:r>
+        <w:t xml:space="preserve"> </w:t>
+      </w:r>
       <w:bookmarkEnd w:id="111"/>
-      <w:r>
-        <w:t xml:space="preserve"> </w:t>
-      </w:r>
-      <w:bookmarkEnd w:id="110"/>
     </w:p>
     <w:p>
       <w:pPr>
@@ -15386,6 +15434,7 @@
           <w:sz w:val="24"/>
           <w:szCs w:val="24"/>
         </w:rPr>
+        <w:lastRenderedPageBreak/>
         <w:t>Set</w:t>
       </w:r>
       <w:r>
@@ -16725,6 +16774,7 @@
           <w:sz w:val="24"/>
           <w:szCs w:val="24"/>
         </w:rPr>
+        <w:lastRenderedPageBreak/>
         <w:t>AccountID</w:t>
       </w:r>
       <w:r>
@@ -19322,6 +19372,7 @@
           <w:sz w:val="24"/>
           <w:szCs w:val="24"/>
         </w:rPr>
+        <w:lastRenderedPageBreak/>
         <w:t>Get</w:t>
       </w:r>
       <w:r>
@@ -20597,6 +20648,7 @@
           <w:sz w:val="24"/>
           <w:szCs w:val="24"/>
         </w:rPr>
+        <w:lastRenderedPageBreak/>
         <w:t>Get</w:t>
       </w:r>
       <w:r>
@@ -22403,6 +22455,7 @@
           <w:szCs w:val="24"/>
           <w:lang w:eastAsia="en-US"/>
         </w:rPr>
+        <w:lastRenderedPageBreak/>
         <w:drawing>
           <wp:inline distT="0" distB="0" distL="0" distR="0" wp14:anchorId="7BEC91BE" wp14:editId="3DA01644">
             <wp:extent cx="5720159" cy="4052621"/>
@@ -23345,6 +23398,7 @@
                 <w:sz w:val="24"/>
                 <w:szCs w:val="24"/>
               </w:rPr>
+              <w:lastRenderedPageBreak/>
               <w:t>5</w:t>
             </w:r>
           </w:p>
@@ -24029,10 +24083,10 @@
           <w:szCs w:val="24"/>
         </w:rPr>
         <w:object w:dxaOrig="9715" w:dyaOrig="10987">
-          <v:shape id="_x0000_i1039" type="#_x0000_t75" style="width:468pt;height:433.5pt" o:ole="">
+          <v:shape id="_x0000_i1027" type="#_x0000_t75" style="width:468pt;height:433.5pt" o:ole="">
             <v:imagedata r:id="rId15" o:title=""/>
           </v:shape>
-          <o:OLEObject Type="Embed" ProgID="Visio.Drawing.11" ShapeID="_x0000_i1039" DrawAspect="Content" ObjectID="_1490261675" r:id="rId16"/>
+          <o:OLEObject Type="Embed" ProgID="Visio.Drawing.11" ShapeID="_x0000_i1027" DrawAspect="Content" ObjectID="_1490275352" r:id="rId16"/>
         </w:object>
       </w:r>
     </w:p>
@@ -24257,10 +24311,10 @@
       </w:pPr>
       <w:r>
         <w:object w:dxaOrig="13441" w:dyaOrig="8370">
-          <v:shape id="_x0000_i1044" type="#_x0000_t75" style="width:498pt;height:309.75pt" o:ole="">
+          <v:shape id="_x0000_i1028" type="#_x0000_t75" style="width:498pt;height:309.75pt" o:ole="">
             <v:imagedata r:id="rId17" o:title=""/>
           </v:shape>
-          <o:OLEObject Type="Embed" ProgID="Visio.Drawing.15" ShapeID="_x0000_i1044" DrawAspect="Content" ObjectID="_1490261676" r:id="rId18"/>
+          <o:OLEObject Type="Embed" ProgID="Visio.Drawing.15" ShapeID="_x0000_i1028" DrawAspect="Content" ObjectID="_1490275353" r:id="rId18"/>
         </w:object>
       </w:r>
     </w:p>
@@ -24307,10 +24361,10 @@
       </w:pPr>
       <w:r>
         <w:object w:dxaOrig="9616" w:dyaOrig="6240">
-          <v:shape id="_x0000_i1042" type="#_x0000_t75" style="width:480.75pt;height:312pt" o:ole="">
+          <v:shape id="_x0000_i1029" type="#_x0000_t75" style="width:480.75pt;height:312pt" o:ole="">
             <v:imagedata r:id="rId19" o:title=""/>
           </v:shape>
-          <o:OLEObject Type="Embed" ProgID="Visio.Drawing.15" ShapeID="_x0000_i1042" DrawAspect="Content" ObjectID="_1490261677" r:id="rId20"/>
+          <o:OLEObject Type="Embed" ProgID="Visio.Drawing.15" ShapeID="_x0000_i1029" DrawAspect="Content" ObjectID="_1490275354" r:id="rId20"/>
         </w:object>
       </w:r>
     </w:p>
@@ -24893,6 +24947,7 @@
           <w:szCs w:val="24"/>
           <w:lang w:eastAsia="en-US"/>
         </w:rPr>
+        <w:lastRenderedPageBreak/>
         <w:drawing>
           <wp:inline distT="0" distB="0" distL="0" distR="0" wp14:anchorId="41830C70" wp14:editId="5B810771">
             <wp:extent cx="4864545" cy="3444461"/>
@@ -26115,6 +26170,7 @@
                 <w:sz w:val="24"/>
                 <w:szCs w:val="24"/>
               </w:rPr>
+              <w:lastRenderedPageBreak/>
               <w:t>8</w:t>
             </w:r>
           </w:p>
@@ -26559,6 +26615,7 @@
           <w:szCs w:val="24"/>
           <w:lang w:eastAsia="en-US"/>
         </w:rPr>
+        <w:lastRenderedPageBreak/>
         <mc:AlternateContent>
           <mc:Choice Requires="wps">
             <w:drawing>
@@ -26687,10 +26744,10 @@
           <w:szCs w:val="24"/>
         </w:rPr>
         <w:object w:dxaOrig="11297" w:dyaOrig="11023">
-          <v:shape id="_x0000_i1040" type="#_x0000_t75" style="width:468pt;height:455.25pt" o:ole="">
+          <v:shape id="_x0000_i1030" type="#_x0000_t75" style="width:468pt;height:455.25pt" o:ole="">
             <v:imagedata r:id="rId23" o:title=""/>
           </v:shape>
-          <o:OLEObject Type="Embed" ProgID="Visio.Drawing.11" ShapeID="_x0000_i1040" DrawAspect="Content" ObjectID="_1490261678" r:id="rId24"/>
+          <o:OLEObject Type="Embed" ProgID="Visio.Drawing.11" ShapeID="_x0000_i1030" DrawAspect="Content" ObjectID="_1490275355" r:id="rId24"/>
         </w:object>
       </w:r>
     </w:p>
@@ -26924,10 +26981,10 @@
       </w:pPr>
       <w:r>
         <w:object w:dxaOrig="12060" w:dyaOrig="8251">
-          <v:shape id="_x0000_i1043" type="#_x0000_t75" style="width:498pt;height:340.5pt" o:ole="">
+          <v:shape id="_x0000_i1031" type="#_x0000_t75" style="width:498pt;height:340.5pt" o:ole="">
             <v:imagedata r:id="rId25" o:title=""/>
           </v:shape>
-          <o:OLEObject Type="Embed" ProgID="Visio.Drawing.15" ShapeID="_x0000_i1043" DrawAspect="Content" ObjectID="_1490261679" r:id="rId26"/>
+          <o:OLEObject Type="Embed" ProgID="Visio.Drawing.15" ShapeID="_x0000_i1031" DrawAspect="Content" ObjectID="_1490275356" r:id="rId26"/>
         </w:object>
       </w:r>
     </w:p>
@@ -26974,10 +27031,10 @@
       </w:pPr>
       <w:r>
         <w:object w:dxaOrig="9616" w:dyaOrig="6211">
-          <v:shape id="_x0000_i1041" type="#_x0000_t75" style="width:480.75pt;height:310.5pt" o:ole="">
+          <v:shape id="_x0000_i1032" type="#_x0000_t75" style="width:480.75pt;height:310.5pt" o:ole="">
             <v:imagedata r:id="rId27" o:title=""/>
           </v:shape>
-          <o:OLEObject Type="Embed" ProgID="Visio.Drawing.15" ShapeID="_x0000_i1041" DrawAspect="Content" ObjectID="_1490261680" r:id="rId28"/>
+          <o:OLEObject Type="Embed" ProgID="Visio.Drawing.15" ShapeID="_x0000_i1032" DrawAspect="Content" ObjectID="_1490275357" r:id="rId28"/>
         </w:object>
       </w:r>
     </w:p>
@@ -27375,6 +27432,7 @@
           <w:sz w:val="24"/>
           <w:szCs w:val="24"/>
         </w:rPr>
+        <w:lastRenderedPageBreak/>
         <w:tab/>
         <w:t>Check IF card’s number exists in DB</w:t>
       </w:r>
@@ -28022,6 +28080,7 @@
                 <w:szCs w:val="20"/>
                 <w:lang w:eastAsia="en-US"/>
               </w:rPr>
+              <w:lastRenderedPageBreak/>
               <w:t>Mô tả</w:t>
             </w:r>
           </w:p>
@@ -28571,6 +28630,7 @@
                 <w:sz w:val="24"/>
                 <w:szCs w:val="24"/>
               </w:rPr>
+              <w:lastRenderedPageBreak/>
               <w:t>Nút Bấm1</w:t>
             </w:r>
           </w:p>
@@ -30003,10 +30063,10 @@
           <w:szCs w:val="24"/>
         </w:rPr>
         <w:object w:dxaOrig="9715" w:dyaOrig="10987">
-          <v:shape id="_x0000_i1036" type="#_x0000_t75" style="width:6in;height:399.75pt" o:ole="">
+          <v:shape id="_x0000_i1033" type="#_x0000_t75" style="width:6in;height:399.75pt" o:ole="">
             <v:imagedata r:id="rId30" o:title=""/>
           </v:shape>
-          <o:OLEObject Type="Embed" ProgID="Visio.Drawing.11" ShapeID="_x0000_i1036" DrawAspect="Content" ObjectID="_1490261681" r:id="rId31"/>
+          <o:OLEObject Type="Embed" ProgID="Visio.Drawing.11" ShapeID="_x0000_i1033" DrawAspect="Content" ObjectID="_1490275358" r:id="rId31"/>
         </w:object>
       </w:r>
     </w:p>
@@ -30212,6 +30272,7 @@
           <w:szCs w:val="24"/>
           <w:u w:val="single"/>
         </w:rPr>
+        <w:lastRenderedPageBreak/>
         <w:t>Lược đồ các lớp</w:t>
       </w:r>
     </w:p>
@@ -30228,10 +30289,10 @@
       </w:pPr>
       <w:r>
         <w:object w:dxaOrig="14640" w:dyaOrig="11250">
-          <v:shape id="_x0000_i1037" type="#_x0000_t75" style="width:498.75pt;height:383.25pt" o:ole="">
+          <v:shape id="_x0000_i1034" type="#_x0000_t75" style="width:498.75pt;height:383.25pt" o:ole="">
             <v:imagedata r:id="rId32" o:title=""/>
           </v:shape>
-          <o:OLEObject Type="Embed" ProgID="Visio.Drawing.15" ShapeID="_x0000_i1037" DrawAspect="Content" ObjectID="_1490261682" r:id="rId33"/>
+          <o:OLEObject Type="Embed" ProgID="Visio.Drawing.15" ShapeID="_x0000_i1034" DrawAspect="Content" ObjectID="_1490275359" r:id="rId33"/>
         </w:object>
       </w:r>
     </w:p>
@@ -30263,10 +30324,10 @@
       </w:pPr>
       <w:r>
         <w:object w:dxaOrig="11551" w:dyaOrig="10201">
-          <v:shape id="_x0000_i1038" type="#_x0000_t75" style="width:498.75pt;height:440.25pt" o:ole="">
+          <v:shape id="_x0000_i1035" type="#_x0000_t75" style="width:498.75pt;height:440.25pt" o:ole="">
             <v:imagedata r:id="rId34" o:title=""/>
           </v:shape>
-          <o:OLEObject Type="Embed" ProgID="Visio.Drawing.15" ShapeID="_x0000_i1038" DrawAspect="Content" ObjectID="_1490261683" r:id="rId35"/>
+          <o:OLEObject Type="Embed" ProgID="Visio.Drawing.15" ShapeID="_x0000_i1035" DrawAspect="Content" ObjectID="_1490275360" r:id="rId35"/>
         </w:object>
       </w:r>
     </w:p>
@@ -30396,6 +30457,7 @@
           <w:szCs w:val="24"/>
           <w:lang w:val="vi-VN"/>
         </w:rPr>
+        <w:lastRenderedPageBreak/>
         <w:tab/>
         <w:t>Display Balance to Screen;</w:t>
       </w:r>
@@ -31205,6 +31267,7 @@
           <w:szCs w:val="24"/>
           <w:lang w:eastAsia="en-US"/>
         </w:rPr>
+        <w:lastRenderedPageBreak/>
         <w:drawing>
           <wp:inline distT="0" distB="0" distL="0" distR="0" wp14:anchorId="491B1E3C" wp14:editId="3063AE6D">
             <wp:extent cx="6332220" cy="4483684"/>
@@ -32163,6 +32226,7 @@
                 <w:sz w:val="24"/>
                 <w:szCs w:val="24"/>
               </w:rPr>
+              <w:lastRenderedPageBreak/>
               <w:t>5</w:t>
             </w:r>
           </w:p>
@@ -32949,6 +33013,7 @@
                 <w:sz w:val="24"/>
                 <w:szCs w:val="24"/>
               </w:rPr>
+              <w:lastRenderedPageBreak/>
               <w:t>Mục</w:t>
             </w:r>
           </w:p>
@@ -34400,10 +34465,10 @@
           <w:szCs w:val="24"/>
         </w:rPr>
         <w:object w:dxaOrig="9715" w:dyaOrig="10987">
-          <v:shape id="_x0000_i1033" type="#_x0000_t75" style="width:468pt;height:435.75pt" o:ole="">
+          <v:shape id="_x0000_i1036" type="#_x0000_t75" style="width:468pt;height:435.75pt" o:ole="">
             <v:imagedata r:id="rId38" o:title=""/>
           </v:shape>
-          <o:OLEObject Type="Embed" ProgID="Visio.Drawing.11" ShapeID="_x0000_i1033" DrawAspect="Content" ObjectID="_1490261684" r:id="rId39"/>
+          <o:OLEObject Type="Embed" ProgID="Visio.Drawing.11" ShapeID="_x0000_i1036" DrawAspect="Content" ObjectID="_1490275361" r:id="rId39"/>
         </w:object>
       </w:r>
     </w:p>
@@ -34532,6 +34597,7 @@
           <w:sz w:val="24"/>
           <w:szCs w:val="24"/>
         </w:rPr>
+        <w:lastRenderedPageBreak/>
         <w:t>Bước 2: Kiểm tra số dư</w:t>
       </w:r>
     </w:p>
@@ -34712,10 +34778,10 @@
       </w:pPr>
       <w:r>
         <w:object w:dxaOrig="14020" w:dyaOrig="8926">
-          <v:shape id="_x0000_i1034" type="#_x0000_t75" style="width:487.5pt;height:309.75pt" o:ole="">
+          <v:shape id="_x0000_i1037" type="#_x0000_t75" style="width:487.5pt;height:309.75pt" o:ole="">
             <v:imagedata r:id="rId40" o:title=""/>
           </v:shape>
-          <o:OLEObject Type="Embed" ProgID="Visio.Drawing.11" ShapeID="_x0000_i1034" DrawAspect="Content" ObjectID="_1490261685" r:id="rId41"/>
+          <o:OLEObject Type="Embed" ProgID="Visio.Drawing.11" ShapeID="_x0000_i1037" DrawAspect="Content" ObjectID="_1490275362" r:id="rId41"/>
         </w:object>
       </w:r>
     </w:p>
@@ -34753,10 +34819,10 @@
       </w:pPr>
       <w:r>
         <w:object w:dxaOrig="15481" w:dyaOrig="13410">
-          <v:shape id="_x0000_i1035" type="#_x0000_t75" style="width:498.75pt;height:6in" o:ole="">
+          <v:shape id="_x0000_i1038" type="#_x0000_t75" style="width:498.75pt;height:6in" o:ole="">
             <v:imagedata r:id="rId42" o:title=""/>
           </v:shape>
-          <o:OLEObject Type="Embed" ProgID="Visio.Drawing.15" ShapeID="_x0000_i1035" DrawAspect="Content" ObjectID="_1490261686" r:id="rId43"/>
+          <o:OLEObject Type="Embed" ProgID="Visio.Drawing.15" ShapeID="_x0000_i1038" DrawAspect="Content" ObjectID="_1490275363" r:id="rId43"/>
         </w:object>
       </w:r>
     </w:p>
@@ -34769,6 +34835,334 @@
           <w:b/>
           <w:sz w:val="24"/>
           <w:szCs w:val="24"/>
+          <w:u w:val="single"/>
+          <w:lang w:val="vi-VN"/>
+        </w:rPr>
+      </w:pPr>
+      <w:r>
+        <w:rPr>
+          <w:b/>
+          <w:sz w:val="24"/>
+          <w:szCs w:val="24"/>
+          <w:u w:val="single"/>
+          <w:lang w:val="vi-VN"/>
+        </w:rPr>
+        <w:t>Giả mã</w:t>
+      </w:r>
+    </w:p>
+    <w:p>
+      <w:pPr>
+        <w:pStyle w:val="DiagramFigure"/>
+        <w:ind w:left="720"/>
+        <w:jc w:val="left"/>
+        <w:rPr>
+          <w:rFonts w:ascii="Consolas" w:hAnsi="Consolas" w:cs="Consolas"/>
+          <w:sz w:val="24"/>
+          <w:szCs w:val="24"/>
+        </w:rPr>
+      </w:pPr>
+      <w:r>
+        <w:rPr>
+          <w:rFonts w:ascii="Consolas" w:hAnsi="Consolas" w:cs="Consolas"/>
+          <w:sz w:val="24"/>
+          <w:szCs w:val="24"/>
+        </w:rPr>
+        <w:t>BEGIN MAINPROGRAM withdraw</w:t>
+      </w:r>
+    </w:p>
+    <w:p>
+      <w:pPr>
+        <w:pStyle w:val="DiagramFigure"/>
+        <w:ind w:left="720"/>
+        <w:jc w:val="left"/>
+        <w:rPr>
+          <w:rFonts w:ascii="Consolas" w:hAnsi="Consolas" w:cs="Consolas"/>
+          <w:sz w:val="24"/>
+          <w:szCs w:val="24"/>
+        </w:rPr>
+      </w:pPr>
+      <w:r>
+        <w:rPr>
+          <w:rFonts w:ascii="Consolas" w:hAnsi="Consolas" w:cs="Consolas"/>
+          <w:sz w:val="24"/>
+          <w:szCs w:val="24"/>
+        </w:rPr>
+        <w:tab/>
+        <w:t>Display MainScreen;</w:t>
+      </w:r>
+    </w:p>
+    <w:p>
+      <w:pPr>
+        <w:pStyle w:val="DiagramFigure"/>
+        <w:ind w:left="720"/>
+        <w:jc w:val="left"/>
+        <w:rPr>
+          <w:rFonts w:ascii="Consolas" w:hAnsi="Consolas" w:cs="Consolas"/>
+          <w:sz w:val="24"/>
+          <w:szCs w:val="24"/>
+        </w:rPr>
+      </w:pPr>
+      <w:r>
+        <w:rPr>
+          <w:rFonts w:ascii="Consolas" w:hAnsi="Consolas" w:cs="Consolas"/>
+          <w:sz w:val="24"/>
+          <w:szCs w:val="24"/>
+        </w:rPr>
+        <w:tab/>
+        <w:t>IF user click on “Enter other” THEN</w:t>
+      </w:r>
+    </w:p>
+    <w:p>
+      <w:pPr>
+        <w:pStyle w:val="DiagramFigure"/>
+        <w:ind w:left="720"/>
+        <w:jc w:val="left"/>
+        <w:rPr>
+          <w:rFonts w:ascii="Consolas" w:hAnsi="Consolas" w:cs="Consolas"/>
+          <w:sz w:val="24"/>
+          <w:szCs w:val="24"/>
+        </w:rPr>
+      </w:pPr>
+      <w:r>
+        <w:rPr>
+          <w:rFonts w:ascii="Consolas" w:hAnsi="Consolas" w:cs="Consolas"/>
+          <w:sz w:val="24"/>
+          <w:szCs w:val="24"/>
+        </w:rPr>
+        <w:tab/>
+      </w:r>
+      <w:r>
+        <w:rPr>
+          <w:rFonts w:ascii="Consolas" w:hAnsi="Consolas" w:cs="Consolas"/>
+          <w:sz w:val="24"/>
+          <w:szCs w:val="24"/>
+        </w:rPr>
+        <w:tab/>
+        <w:t>Display EnterOther screen;</w:t>
+      </w:r>
+    </w:p>
+    <w:p>
+      <w:pPr>
+        <w:pStyle w:val="DiagramFigure"/>
+        <w:ind w:left="720"/>
+        <w:jc w:val="left"/>
+        <w:rPr>
+          <w:rFonts w:ascii="Consolas" w:hAnsi="Consolas" w:cs="Consolas"/>
+          <w:sz w:val="24"/>
+          <w:szCs w:val="24"/>
+        </w:rPr>
+      </w:pPr>
+      <w:r>
+        <w:rPr>
+          <w:rFonts w:ascii="Consolas" w:hAnsi="Consolas" w:cs="Consolas"/>
+          <w:sz w:val="24"/>
+          <w:szCs w:val="24"/>
+        </w:rPr>
+        <w:t>ENDIF</w:t>
+      </w:r>
+    </w:p>
+    <w:p>
+      <w:pPr>
+        <w:pStyle w:val="DiagramFigure"/>
+        <w:ind w:left="720"/>
+        <w:jc w:val="left"/>
+        <w:rPr>
+          <w:rFonts w:ascii="Consolas" w:hAnsi="Consolas" w:cs="Consolas"/>
+          <w:sz w:val="24"/>
+          <w:szCs w:val="24"/>
+        </w:rPr>
+      </w:pPr>
+      <w:r>
+        <w:rPr>
+          <w:rFonts w:ascii="Consolas" w:hAnsi="Consolas" w:cs="Consolas"/>
+          <w:sz w:val="24"/>
+          <w:szCs w:val="24"/>
+        </w:rPr>
+        <w:tab/>
+        <w:t>CALL CheckBalance(enteredCash);</w:t>
+      </w:r>
+    </w:p>
+    <w:p>
+      <w:pPr>
+        <w:pStyle w:val="DiagramFigure"/>
+        <w:ind w:left="720"/>
+        <w:jc w:val="left"/>
+        <w:rPr>
+          <w:rFonts w:ascii="Consolas" w:hAnsi="Consolas" w:cs="Consolas"/>
+          <w:sz w:val="24"/>
+          <w:szCs w:val="24"/>
+        </w:rPr>
+      </w:pPr>
+      <w:r>
+        <w:rPr>
+          <w:rFonts w:ascii="Consolas" w:hAnsi="Consolas" w:cs="Consolas"/>
+          <w:sz w:val="24"/>
+          <w:szCs w:val="24"/>
+        </w:rPr>
+        <w:t>END MAINPROGRAM withdraw</w:t>
+      </w:r>
+    </w:p>
+    <w:p>
+      <w:pPr>
+        <w:pStyle w:val="DiagramFigure"/>
+        <w:ind w:left="720"/>
+        <w:jc w:val="left"/>
+        <w:rPr>
+          <w:rFonts w:ascii="Consolas" w:hAnsi="Consolas" w:cs="Consolas"/>
+          <w:sz w:val="24"/>
+          <w:szCs w:val="24"/>
+        </w:rPr>
+      </w:pPr>
+    </w:p>
+    <w:p>
+      <w:pPr>
+        <w:pStyle w:val="DiagramFigure"/>
+        <w:ind w:left="720"/>
+        <w:jc w:val="left"/>
+        <w:rPr>
+          <w:rFonts w:ascii="Consolas" w:hAnsi="Consolas" w:cs="Consolas"/>
+          <w:sz w:val="24"/>
+          <w:szCs w:val="24"/>
+        </w:rPr>
+      </w:pPr>
+      <w:r>
+        <w:rPr>
+          <w:rFonts w:ascii="Consolas" w:hAnsi="Consolas" w:cs="Consolas"/>
+          <w:sz w:val="24"/>
+          <w:szCs w:val="24"/>
+        </w:rPr>
+        <w:t>BEGIN SUBPROGRAM CheckBalance(enteredCash)</w:t>
+      </w:r>
+    </w:p>
+    <w:p>
+      <w:pPr>
+        <w:pStyle w:val="DiagramFigure"/>
+        <w:ind w:left="720"/>
+        <w:jc w:val="left"/>
+        <w:rPr>
+          <w:rFonts w:ascii="Consolas" w:hAnsi="Consolas" w:cs="Consolas"/>
+          <w:sz w:val="24"/>
+          <w:szCs w:val="24"/>
+        </w:rPr>
+      </w:pPr>
+      <w:r>
+        <w:rPr>
+          <w:rFonts w:ascii="Consolas" w:hAnsi="Consolas" w:cs="Consolas"/>
+          <w:sz w:val="24"/>
+          <w:szCs w:val="24"/>
+        </w:rPr>
+        <w:tab/>
+        <w:t>IF enteredCash&lt;AccountBalance THEN</w:t>
+      </w:r>
+    </w:p>
+    <w:p>
+      <w:pPr>
+        <w:pStyle w:val="DiagramFigure"/>
+        <w:ind w:left="720"/>
+        <w:jc w:val="left"/>
+        <w:rPr>
+          <w:rFonts w:ascii="Consolas" w:hAnsi="Consolas" w:cs="Consolas"/>
+          <w:sz w:val="24"/>
+          <w:szCs w:val="24"/>
+        </w:rPr>
+      </w:pPr>
+      <w:r>
+        <w:rPr>
+          <w:rFonts w:ascii="Consolas" w:hAnsi="Consolas" w:cs="Consolas"/>
+          <w:sz w:val="24"/>
+          <w:szCs w:val="24"/>
+        </w:rPr>
+        <w:tab/>
+      </w:r>
+      <w:r>
+        <w:rPr>
+          <w:rFonts w:ascii="Consolas" w:hAnsi="Consolas" w:cs="Consolas"/>
+          <w:sz w:val="24"/>
+          <w:szCs w:val="24"/>
+        </w:rPr>
+        <w:tab/>
+        <w:t>SET AccountBalance=AccountBalance-enteredCash;</w:t>
+      </w:r>
+    </w:p>
+    <w:p>
+      <w:pPr>
+        <w:pStyle w:val="DiagramFigure"/>
+        <w:ind w:left="720"/>
+        <w:jc w:val="left"/>
+        <w:rPr>
+          <w:rFonts w:ascii="Consolas" w:hAnsi="Consolas" w:cs="Consolas"/>
+          <w:sz w:val="24"/>
+          <w:szCs w:val="24"/>
+        </w:rPr>
+      </w:pPr>
+      <w:r>
+        <w:rPr>
+          <w:rFonts w:ascii="Consolas" w:hAnsi="Consolas" w:cs="Consolas"/>
+          <w:sz w:val="24"/>
+          <w:szCs w:val="24"/>
+        </w:rPr>
+        <w:tab/>
+        <w:t>ELSE</w:t>
+      </w:r>
+    </w:p>
+    <w:p>
+      <w:pPr>
+        <w:pStyle w:val="DiagramFigure"/>
+        <w:ind w:left="720"/>
+        <w:jc w:val="left"/>
+        <w:rPr>
+          <w:rFonts w:ascii="Consolas" w:hAnsi="Consolas" w:cs="Consolas"/>
+          <w:sz w:val="24"/>
+          <w:szCs w:val="24"/>
+        </w:rPr>
+      </w:pPr>
+      <w:r>
+        <w:rPr>
+          <w:rFonts w:ascii="Consolas" w:hAnsi="Consolas" w:cs="Consolas"/>
+          <w:sz w:val="24"/>
+          <w:szCs w:val="24"/>
+        </w:rPr>
+        <w:tab/>
+      </w:r>
+      <w:r>
+        <w:rPr>
+          <w:rFonts w:ascii="Consolas" w:hAnsi="Consolas" w:cs="Consolas"/>
+          <w:sz w:val="24"/>
+          <w:szCs w:val="24"/>
+        </w:rPr>
+        <w:tab/>
+        <w:t>Display Error(“Luong tien muon rut lon hon luong tien hien co trong tai khoan”);</w:t>
+      </w:r>
+    </w:p>
+    <w:p>
+      <w:pPr>
+        <w:pStyle w:val="DiagramFigure"/>
+        <w:ind w:left="720"/>
+        <w:jc w:val="left"/>
+        <w:rPr>
+          <w:rFonts w:ascii="Consolas" w:hAnsi="Consolas" w:cs="Consolas"/>
+          <w:sz w:val="24"/>
+          <w:szCs w:val="24"/>
+        </w:rPr>
+      </w:pPr>
+      <w:r>
+        <w:rPr>
+          <w:rFonts w:ascii="Consolas" w:hAnsi="Consolas" w:cs="Consolas"/>
+          <w:sz w:val="24"/>
+          <w:szCs w:val="24"/>
+        </w:rPr>
+        <w:t>END SUBPROGRAM CheckBalance(enteredAmount)</w:t>
+      </w:r>
+    </w:p>
+    <w:p>
+      <w:pPr>
+        <w:jc w:val="left"/>
+        <w:rPr>
+          <w:b/>
+          <w:sz w:val="24"/>
+          <w:szCs w:val="24"/>
+          <w:u w:val="single"/>
+          <w:lang w:val="vi-VN"/>
         </w:rPr>
       </w:pPr>
     </w:p>
@@ -35295,6 +35689,7 @@
           <w:szCs w:val="24"/>
           <w:lang w:eastAsia="en-US"/>
         </w:rPr>
+        <w:lastRenderedPageBreak/>
         <w:drawing>
           <wp:inline distT="0" distB="0" distL="0" distR="0" wp14:anchorId="081CAEC7" wp14:editId="4F69AD9B">
             <wp:extent cx="6332220" cy="4483684"/>
@@ -36286,6 +36681,7 @@
                 <w:sz w:val="24"/>
                 <w:szCs w:val="24"/>
               </w:rPr>
+              <w:lastRenderedPageBreak/>
               <w:t>6</w:t>
             </w:r>
           </w:p>
@@ -37135,6 +37531,7 @@
                 <w:sz w:val="24"/>
                 <w:szCs w:val="24"/>
               </w:rPr>
+              <w:lastRenderedPageBreak/>
               <w:t>Nút Bấm2</w:t>
             </w:r>
           </w:p>
@@ -38503,10 +38900,10 @@
           <w:rFonts w:ascii="Times New Roman" w:hAnsi="Times New Roman" w:cs="Times New Roman"/>
         </w:rPr>
         <w:object w:dxaOrig="9691" w:dyaOrig="8835">
-          <v:shape id="_x0000_i1030" type="#_x0000_t75" style="width:483.75pt;height:442.5pt" o:ole="">
+          <v:shape id="_x0000_i1039" type="#_x0000_t75" style="width:483.75pt;height:442.5pt" o:ole="">
             <v:imagedata r:id="rId46" o:title=""/>
           </v:shape>
-          <o:OLEObject Type="Embed" ProgID="Visio.Drawing.11" ShapeID="_x0000_i1030" DrawAspect="Content" ObjectID="_1490261687" r:id="rId47"/>
+          <o:OLEObject Type="Embed" ProgID="Visio.Drawing.11" ShapeID="_x0000_i1039" DrawAspect="Content" ObjectID="_1490275364" r:id="rId47"/>
         </w:object>
       </w:r>
     </w:p>
@@ -38638,6 +39035,7 @@
           <w:szCs w:val="24"/>
           <w:u w:val="single"/>
         </w:rPr>
+        <w:lastRenderedPageBreak/>
         <w:t>Lược đồ các lớp</w:t>
       </w:r>
     </w:p>
@@ -38654,10 +39052,10 @@
       </w:pPr>
       <w:r>
         <w:object w:dxaOrig="10188" w:dyaOrig="5994">
-          <v:shape id="_x0000_i1031" type="#_x0000_t75" style="width:487.5pt;height:286.5pt" o:ole="">
+          <v:shape id="_x0000_i1040" type="#_x0000_t75" style="width:487.5pt;height:286.5pt" o:ole="">
             <v:imagedata r:id="rId48" o:title=""/>
           </v:shape>
-          <o:OLEObject Type="Embed" ProgID="Visio.Drawing.11" ShapeID="_x0000_i1031" DrawAspect="Content" ObjectID="_1490261688" r:id="rId49"/>
+          <o:OLEObject Type="Embed" ProgID="Visio.Drawing.11" ShapeID="_x0000_i1040" DrawAspect="Content" ObjectID="_1490275365" r:id="rId49"/>
         </w:object>
       </w:r>
     </w:p>
@@ -38702,6 +39100,7 @@
           <w:szCs w:val="24"/>
           <w:u w:val="single"/>
         </w:rPr>
+        <w:lastRenderedPageBreak/>
         <w:t>Lược đồ tuần tự</w:t>
       </w:r>
     </w:p>
@@ -38722,10 +39121,10 @@
       </w:pPr>
       <w:r>
         <w:object w:dxaOrig="11430" w:dyaOrig="8880">
-          <v:shape id="_x0000_i1032" type="#_x0000_t75" style="width:487.5pt;height:378pt" o:ole="">
+          <v:shape id="_x0000_i1041" type="#_x0000_t75" style="width:487.5pt;height:378pt" o:ole="">
             <v:imagedata r:id="rId50" o:title=""/>
           </v:shape>
-          <o:OLEObject Type="Embed" ProgID="Visio.Drawing.11" ShapeID="_x0000_i1032" DrawAspect="Content" ObjectID="_1490261689" r:id="rId51"/>
+          <o:OLEObject Type="Embed" ProgID="Visio.Drawing.11" ShapeID="_x0000_i1041" DrawAspect="Content" ObjectID="_1490275366" r:id="rId51"/>
         </w:object>
       </w:r>
     </w:p>
@@ -39107,6 +39506,7 @@
                 <w:szCs w:val="24"/>
                 <w:lang w:eastAsia="en-US"/>
               </w:rPr>
+              <w:lastRenderedPageBreak/>
               <w:t>Điều kiện trước</w:t>
             </w:r>
           </w:p>
@@ -39581,6 +39981,7 @@
                 <w:sz w:val="24"/>
                 <w:szCs w:val="24"/>
               </w:rPr>
+              <w:lastRenderedPageBreak/>
               <w:t>Nút Bấm3</w:t>
             </w:r>
           </w:p>
@@ -40778,6 +41179,7 @@
           <w:szCs w:val="24"/>
           <w:lang w:eastAsia="en-US"/>
         </w:rPr>
+        <w:lastRenderedPageBreak/>
         <w:drawing>
           <wp:inline distT="0" distB="0" distL="0" distR="0" wp14:anchorId="398A1111" wp14:editId="00BD915F">
             <wp:extent cx="6332220" cy="4483684"/>
@@ -41694,6 +42096,7 @@
                 <w:sz w:val="24"/>
                 <w:szCs w:val="24"/>
               </w:rPr>
+              <w:lastRenderedPageBreak/>
               <w:t>5</w:t>
             </w:r>
           </w:p>
@@ -42530,6 +42933,7 @@
                 <w:sz w:val="24"/>
                 <w:szCs w:val="24"/>
               </w:rPr>
+              <w:lastRenderedPageBreak/>
               <w:t>Nút Bấm1</w:t>
             </w:r>
           </w:p>
@@ -43920,6 +44324,7 @@
           <w:u w:val="single"/>
           <w:lang w:eastAsia="en-US"/>
         </w:rPr>
+        <w:lastRenderedPageBreak/>
         <w:drawing>
           <wp:inline distT="0" distB="0" distL="0" distR="0" wp14:anchorId="087961B8" wp14:editId="33A67CFD">
             <wp:extent cx="5924550" cy="5305425"/>
@@ -44122,6 +44527,7 @@
           <w:sz w:val="24"/>
           <w:szCs w:val="24"/>
         </w:rPr>
+        <w:lastRenderedPageBreak/>
         <w:t>Đầu ra: ATM yêu cầu nhận thông tin số tiền trong tài khoản gửi</w:t>
       </w:r>
     </w:p>
@@ -44285,10 +44691,10 @@
       </w:pPr>
       <w:r>
         <w:object w:dxaOrig="9958" w:dyaOrig="10014">
-          <v:shape id="_x0000_i1028" type="#_x0000_t75" style="width:488.25pt;height:489.75pt" o:ole="">
+          <v:shape id="_x0000_i1042" type="#_x0000_t75" style="width:488.25pt;height:489.75pt" o:ole="">
             <v:imagedata r:id="rId56" o:title=""/>
           </v:shape>
-          <o:OLEObject Type="Embed" ProgID="Visio.Drawing.11" ShapeID="_x0000_i1028" DrawAspect="Content" ObjectID="_1490261690" r:id="rId57"/>
+          <o:OLEObject Type="Embed" ProgID="Visio.Drawing.11" ShapeID="_x0000_i1042" DrawAspect="Content" ObjectID="_1490275367" r:id="rId57"/>
         </w:object>
       </w:r>
     </w:p>
@@ -44358,6 +44764,7 @@
           <w:szCs w:val="24"/>
           <w:u w:val="single"/>
         </w:rPr>
+        <w:lastRenderedPageBreak/>
         <w:t>Lược đồ tuần tự</w:t>
       </w:r>
     </w:p>
@@ -44368,10 +44775,10 @@
       </w:pPr>
       <w:r>
         <w:object w:dxaOrig="14100" w:dyaOrig="8641">
-          <v:shape id="_x0000_i1029" type="#_x0000_t75" style="width:498.75pt;height:305.25pt" o:ole="">
+          <v:shape id="_x0000_i1043" type="#_x0000_t75" style="width:498.75pt;height:305.25pt" o:ole="">
             <v:imagedata r:id="rId58" o:title=""/>
           </v:shape>
-          <o:OLEObject Type="Embed" ProgID="Visio.Drawing.15" ShapeID="_x0000_i1029" DrawAspect="Content" ObjectID="_1490261691" r:id="rId59"/>
+          <o:OLEObject Type="Embed" ProgID="Visio.Drawing.15" ShapeID="_x0000_i1043" DrawAspect="Content" ObjectID="_1490275368" r:id="rId59"/>
         </w:object>
       </w:r>
     </w:p>
@@ -44881,6 +45288,7 @@
           <w:szCs w:val="24"/>
           <w:u w:val="single"/>
         </w:rPr>
+        <w:lastRenderedPageBreak/>
         <w:t>Thiết kế màn hình và mô tả dữ liệu</w:t>
       </w:r>
     </w:p>
@@ -45810,6 +46218,7 @@
                 <w:sz w:val="24"/>
                 <w:szCs w:val="24"/>
               </w:rPr>
+              <w:lastRenderedPageBreak/>
               <w:t>5</w:t>
             </w:r>
           </w:p>
@@ -46463,6 +46872,7 @@
           <w:u w:val="single"/>
           <w:lang w:eastAsia="en-US"/>
         </w:rPr>
+        <w:lastRenderedPageBreak/>
         <w:drawing>
           <wp:inline distT="0" distB="0" distL="0" distR="0" wp14:anchorId="2CEB6312" wp14:editId="5D446BF6">
             <wp:extent cx="6334125" cy="8029462"/>
@@ -46532,6 +46942,7 @@
           <w:szCs w:val="24"/>
           <w:u w:val="single"/>
         </w:rPr>
+        <w:lastRenderedPageBreak/>
         <w:t>Chi tiết tiến trình</w:t>
       </w:r>
     </w:p>
@@ -46750,6 +47161,7 @@
           <w:u w:val="single"/>
           <w:lang w:eastAsia="en-US"/>
         </w:rPr>
+        <w:lastRenderedPageBreak/>
         <w:drawing>
           <wp:inline distT="0" distB="0" distL="0" distR="0" wp14:anchorId="24EEB5D4" wp14:editId="74C24A59">
             <wp:extent cx="6332220" cy="3888105"/>
@@ -46908,6 +47320,7 @@
           <w:u w:val="single"/>
           <w:lang w:eastAsia="en-US"/>
         </w:rPr>
+        <w:lastRenderedPageBreak/>
         <w:drawing>
           <wp:inline distT="0" distB="0" distL="0" distR="0">
             <wp:extent cx="6332220" cy="6364572"/>
@@ -47064,6 +47477,7 @@
                 <w:szCs w:val="24"/>
                 <w:lang w:eastAsia="en-US"/>
               </w:rPr>
+              <w:lastRenderedPageBreak/>
               <w:t>Tên</w:t>
             </w:r>
           </w:p>
@@ -47519,10 +47933,10 @@
       </w:pPr>
       <w:r>
         <w:object w:dxaOrig="10515" w:dyaOrig="6541">
-          <v:shape id="_x0000_i1025" type="#_x0000_t75" style="width:447pt;height:279pt" o:ole="">
+          <v:shape id="_x0000_i1044" type="#_x0000_t75" style="width:447pt;height:279pt" o:ole="">
             <v:imagedata r:id="rId64" o:title=""/>
           </v:shape>
-          <o:OLEObject Type="Embed" ProgID="Visio.Drawing.15" ShapeID="_x0000_i1025" DrawAspect="Content" ObjectID="_1490261692" r:id="rId65"/>
+          <o:OLEObject Type="Embed" ProgID="Visio.Drawing.15" ShapeID="_x0000_i1044" DrawAspect="Content" ObjectID="_1490275369" r:id="rId65"/>
         </w:object>
       </w:r>
     </w:p>
@@ -47578,6 +47992,7 @@
           <w:sz w:val="24"/>
           <w:szCs w:val="24"/>
         </w:rPr>
+        <w:lastRenderedPageBreak/>
         <w:t>Đầu ra: Nhật ký được ghi lại vào CSDL</w:t>
       </w:r>
     </w:p>
@@ -47615,10 +48030,10 @@
       </w:pPr>
       <w:r>
         <w:object w:dxaOrig="11102" w:dyaOrig="5394">
-          <v:shape id="_x0000_i1026" type="#_x0000_t75" style="width:486pt;height:237pt" o:ole="">
+          <v:shape id="_x0000_i1045" type="#_x0000_t75" style="width:486pt;height:237pt" o:ole="">
             <v:imagedata r:id="rId66" o:title=""/>
           </v:shape>
-          <o:OLEObject Type="Embed" ProgID="Visio.Drawing.11" ShapeID="_x0000_i1026" DrawAspect="Content" ObjectID="_1490261693" r:id="rId67"/>
+          <o:OLEObject Type="Embed" ProgID="Visio.Drawing.11" ShapeID="_x0000_i1045" DrawAspect="Content" ObjectID="_1490275370" r:id="rId67"/>
         </w:object>
       </w:r>
     </w:p>
@@ -47651,10 +48066,10 @@
       </w:pPr>
       <w:r>
         <w:object w:dxaOrig="8761" w:dyaOrig="6286">
-          <v:shape id="_x0000_i1027" type="#_x0000_t75" style="width:438pt;height:314.25pt" o:ole="">
+          <v:shape id="_x0000_i1046" type="#_x0000_t75" style="width:438pt;height:314.25pt" o:ole="">
             <v:imagedata r:id="rId68" o:title=""/>
           </v:shape>
-          <o:OLEObject Type="Embed" ProgID="Visio.Drawing.15" ShapeID="_x0000_i1027" DrawAspect="Content" ObjectID="_1490261694" r:id="rId69"/>
+          <o:OLEObject Type="Embed" ProgID="Visio.Drawing.15" ShapeID="_x0000_i1046" DrawAspect="Content" ObjectID="_1490275371" r:id="rId69"/>
         </w:object>
       </w:r>
     </w:p>
@@ -47800,7 +48215,7 @@
         <w:rFonts w:ascii="Cambria" w:hAnsi="Cambria"/>
         <w:noProof/>
       </w:rPr>
-      <w:t>8</w:t>
+      <w:t>5</w:t>
     </w:r>
     <w:r>
       <w:fldChar w:fldCharType="end"/>
@@ -52494,6 +52909,7 @@
   <w:style w:type="character" w:default="1" w:styleId="DefaultParagraphFont">
     <w:name w:val="Default Paragraph Font"/>
     <w:uiPriority w:val="1"/>
+    <w:semiHidden/>
     <w:unhideWhenUsed/>
   </w:style>
   <w:style w:type="table" w:default="1" w:styleId="TableNormal">
@@ -53129,7 +53545,7 @@
 </file>
 
 <file path=customXml/itemProps1.xml><?xml version="1.0" encoding="utf-8"?>
-<ds:datastoreItem xmlns:ds="http://schemas.openxmlformats.org/officeDocument/2006/customXml" ds:itemID="{2C7462FC-AB53-42F4-80BF-D167E87F4A70}">
+<ds:datastoreItem xmlns:ds="http://schemas.openxmlformats.org/officeDocument/2006/customXml" ds:itemID="{FAE0D873-96D7-4483-8436-86D4D04DA604}">
   <ds:schemaRefs>
     <ds:schemaRef ds:uri="http://schemas.openxmlformats.org/officeDocument/2006/bibliography"/>
   </ds:schemaRefs>

</xml_diff>

<commit_message>
Tuu thêm giả mã
</commit_message>
<xml_diff>
--- a/Documents/TLTKPM_Nhóm Trương Tiến Phúc.docx
+++ b/Documents/TLTKPM_Nhóm Trương Tiến Phúc.docx
@@ -5725,8 +5725,6 @@
               </w:rPr>
               <w:t>Bổ sung phần giả mã cho Chức năng rút tiền</w:t>
             </w:r>
-            <w:bookmarkStart w:id="0" w:name="_GoBack"/>
-            <w:bookmarkEnd w:id="0"/>
           </w:p>
         </w:tc>
         <w:tc>
@@ -5773,6 +5771,13 @@
                 <w:szCs w:val="24"/>
               </w:rPr>
             </w:pPr>
+            <w:r>
+              <w:rPr>
+                <w:sz w:val="24"/>
+                <w:szCs w:val="24"/>
+              </w:rPr>
+              <w:t>11/04/2015</w:t>
+            </w:r>
           </w:p>
         </w:tc>
         <w:tc>
@@ -5789,6 +5794,13 @@
                 <w:szCs w:val="24"/>
               </w:rPr>
             </w:pPr>
+            <w:r>
+              <w:rPr>
+                <w:sz w:val="24"/>
+                <w:szCs w:val="24"/>
+              </w:rPr>
+              <w:t>TuDHM</w:t>
+            </w:r>
           </w:p>
         </w:tc>
         <w:tc>
@@ -5805,6 +5817,13 @@
                 <w:szCs w:val="24"/>
               </w:rPr>
             </w:pPr>
+            <w:r>
+              <w:rPr>
+                <w:sz w:val="24"/>
+                <w:szCs w:val="24"/>
+              </w:rPr>
+              <w:t>Bổ sung phần giả mã</w:t>
+            </w:r>
           </w:p>
         </w:tc>
         <w:tc>
@@ -5821,6 +5840,13 @@
                 <w:szCs w:val="24"/>
               </w:rPr>
             </w:pPr>
+            <w:r>
+              <w:rPr>
+                <w:sz w:val="24"/>
+                <w:szCs w:val="24"/>
+              </w:rPr>
+              <w:t>V1.0</w:t>
+            </w:r>
           </w:p>
         </w:tc>
         <w:tc>
@@ -5837,22 +5863,61 @@
                 <w:szCs w:val="24"/>
               </w:rPr>
             </w:pPr>
-          </w:p>
-        </w:tc>
-        <w:tc>
-          <w:tcPr>
-            <w:tcW w:w="1508" w:type="dxa"/>
-          </w:tcPr>
+            <w:r>
+              <w:rPr>
+                <w:sz w:val="24"/>
+                <w:szCs w:val="24"/>
+              </w:rPr>
+              <w:t>-</w:t>
+            </w:r>
+            <w:r>
+              <w:rPr>
+                <w:sz w:val="24"/>
+                <w:szCs w:val="24"/>
+              </w:rPr>
+              <w:t>Bổ sung phần giả mã cho chức năng Lịch Sử Giao dịch</w:t>
+            </w:r>
+          </w:p>
           <w:p>
             <w:pPr>
               <w:spacing w:before="0" w:beforeAutospacing="0" w:after="0" w:afterAutospacing="0" w:line="240" w:lineRule="auto"/>
               <w:ind w:firstLine="0"/>
-              <w:jc w:val="center"/>
-              <w:rPr>
-                <w:sz w:val="24"/>
-                <w:szCs w:val="24"/>
-              </w:rPr>
-            </w:pPr>
+              <w:jc w:val="left"/>
+              <w:rPr>
+                <w:sz w:val="24"/>
+                <w:szCs w:val="24"/>
+              </w:rPr>
+            </w:pPr>
+            <w:r>
+              <w:rPr>
+                <w:sz w:val="24"/>
+                <w:szCs w:val="24"/>
+              </w:rPr>
+              <w:t>-Cập nhật mục lục</w:t>
+            </w:r>
+          </w:p>
+        </w:tc>
+        <w:tc>
+          <w:tcPr>
+            <w:tcW w:w="1508" w:type="dxa"/>
+          </w:tcPr>
+          <w:p>
+            <w:pPr>
+              <w:spacing w:before="0" w:beforeAutospacing="0" w:after="0" w:afterAutospacing="0" w:line="240" w:lineRule="auto"/>
+              <w:ind w:firstLine="0"/>
+              <w:jc w:val="center"/>
+              <w:rPr>
+                <w:sz w:val="24"/>
+                <w:szCs w:val="24"/>
+              </w:rPr>
+            </w:pPr>
+            <w:r>
+              <w:rPr>
+                <w:sz w:val="24"/>
+                <w:szCs w:val="24"/>
+              </w:rPr>
+              <w:t>V1.0</w:t>
+            </w:r>
           </w:p>
         </w:tc>
       </w:tr>
@@ -7195,6 +7260,8 @@
           <w:sz w:val="24"/>
         </w:rPr>
       </w:pPr>
+      <w:bookmarkStart w:id="0" w:name="_GoBack"/>
+      <w:bookmarkEnd w:id="0"/>
     </w:p>
     <w:sdt>
       <w:sdtPr>
@@ -7266,7 +7333,7 @@
           <w:r>
             <w:fldChar w:fldCharType="separate"/>
           </w:r>
-          <w:hyperlink w:anchor="_Toc416518904" w:history="1">
+          <w:hyperlink w:anchor="_Toc416542166" w:history="1">
             <w:r>
               <w:rPr>
                 <w:rStyle w:val="Hyperlink"/>
@@ -7293,7 +7360,7 @@
                 <w:noProof/>
                 <w:webHidden/>
               </w:rPr>
-              <w:instrText xml:space="preserve"> PAGEREF _Toc416518904 \h </w:instrText>
+              <w:instrText xml:space="preserve"> PAGEREF _Toc416542166 \h </w:instrText>
             </w:r>
             <w:r>
               <w:rPr>
@@ -7340,7 +7407,7 @@
               <w:lang w:eastAsia="en-US"/>
             </w:rPr>
           </w:pPr>
-          <w:hyperlink w:anchor="_Toc416518905" w:history="1">
+          <w:hyperlink w:anchor="_Toc416542167" w:history="1">
             <w:r>
               <w:rPr>
                 <w:rStyle w:val="Hyperlink"/>
@@ -7367,7 +7434,7 @@
                 <w:noProof/>
                 <w:webHidden/>
               </w:rPr>
-              <w:instrText xml:space="preserve"> PAGEREF _Toc416518905 \h </w:instrText>
+              <w:instrText xml:space="preserve"> PAGEREF _Toc416542167 \h </w:instrText>
             </w:r>
             <w:r>
               <w:rPr>
@@ -7414,7 +7481,7 @@
               <w:lang w:eastAsia="en-US"/>
             </w:rPr>
           </w:pPr>
-          <w:hyperlink w:anchor="_Toc416518906" w:history="1">
+          <w:hyperlink w:anchor="_Toc416542168" w:history="1">
             <w:r>
               <w:rPr>
                 <w:rStyle w:val="Hyperlink"/>
@@ -7441,7 +7508,7 @@
                 <w:noProof/>
                 <w:webHidden/>
               </w:rPr>
-              <w:instrText xml:space="preserve"> PAGEREF _Toc416518906 \h </w:instrText>
+              <w:instrText xml:space="preserve"> PAGEREF _Toc416542168 \h </w:instrText>
             </w:r>
             <w:r>
               <w:rPr>
@@ -7488,7 +7555,7 @@
               <w:lang w:eastAsia="en-US"/>
             </w:rPr>
           </w:pPr>
-          <w:hyperlink w:anchor="_Toc416518907" w:history="1">
+          <w:hyperlink w:anchor="_Toc416542169" w:history="1">
             <w:r>
               <w:rPr>
                 <w:rStyle w:val="Hyperlink"/>
@@ -7515,7 +7582,7 @@
                 <w:noProof/>
                 <w:webHidden/>
               </w:rPr>
-              <w:instrText xml:space="preserve"> PAGEREF _Toc416518907 \h </w:instrText>
+              <w:instrText xml:space="preserve"> PAGEREF _Toc416542169 \h </w:instrText>
             </w:r>
             <w:r>
               <w:rPr>
@@ -7562,7 +7629,7 @@
               <w:lang w:eastAsia="en-US"/>
             </w:rPr>
           </w:pPr>
-          <w:hyperlink w:anchor="_Toc416518908" w:history="1">
+          <w:hyperlink w:anchor="_Toc416542170" w:history="1">
             <w:r>
               <w:rPr>
                 <w:rStyle w:val="Hyperlink"/>
@@ -7589,7 +7656,7 @@
                 <w:noProof/>
                 <w:webHidden/>
               </w:rPr>
-              <w:instrText xml:space="preserve"> PAGEREF _Toc416518908 \h </w:instrText>
+              <w:instrText xml:space="preserve"> PAGEREF _Toc416542170 \h </w:instrText>
             </w:r>
             <w:r>
               <w:rPr>
@@ -7609,7 +7676,7 @@
                 <w:noProof/>
                 <w:webHidden/>
               </w:rPr>
-              <w:t>10</w:t>
+              <w:t>11</w:t>
             </w:r>
             <w:r>
               <w:rPr>
@@ -7636,7 +7703,7 @@
               <w:lang w:eastAsia="en-US"/>
             </w:rPr>
           </w:pPr>
-          <w:hyperlink w:anchor="_Toc416518909" w:history="1">
+          <w:hyperlink w:anchor="_Toc416542171" w:history="1">
             <w:r>
               <w:rPr>
                 <w:rStyle w:val="Hyperlink"/>
@@ -7663,7 +7730,7 @@
                 <w:noProof/>
                 <w:webHidden/>
               </w:rPr>
-              <w:instrText xml:space="preserve"> PAGEREF _Toc416518909 \h </w:instrText>
+              <w:instrText xml:space="preserve"> PAGEREF _Toc416542171 \h </w:instrText>
             </w:r>
             <w:r>
               <w:rPr>
@@ -7683,7 +7750,7 @@
                 <w:noProof/>
                 <w:webHidden/>
               </w:rPr>
-              <w:t>10</w:t>
+              <w:t>11</w:t>
             </w:r>
             <w:r>
               <w:rPr>
@@ -7711,7 +7778,7 @@
               <w:lang w:eastAsia="en-US"/>
             </w:rPr>
           </w:pPr>
-          <w:hyperlink w:anchor="_Toc416518910" w:history="1">
+          <w:hyperlink w:anchor="_Toc416542172" w:history="1">
             <w:r>
               <w:rPr>
                 <w:rStyle w:val="Hyperlink"/>
@@ -7758,7 +7825,7 @@
                 <w:noProof/>
                 <w:webHidden/>
               </w:rPr>
-              <w:instrText xml:space="preserve"> PAGEREF _Toc416518910 \h </w:instrText>
+              <w:instrText xml:space="preserve"> PAGEREF _Toc416542172 \h </w:instrText>
             </w:r>
             <w:r>
               <w:rPr>
@@ -7778,7 +7845,7 @@
                 <w:noProof/>
                 <w:webHidden/>
               </w:rPr>
-              <w:t>10</w:t>
+              <w:t>12</w:t>
             </w:r>
             <w:r>
               <w:rPr>
@@ -7805,7 +7872,7 @@
               <w:lang w:eastAsia="en-US"/>
             </w:rPr>
           </w:pPr>
-          <w:hyperlink w:anchor="_Toc416518915" w:history="1">
+          <w:hyperlink w:anchor="_Toc416542177" w:history="1">
             <w:r>
               <w:rPr>
                 <w:rStyle w:val="Hyperlink"/>
@@ -7832,7 +7899,7 @@
                 <w:noProof/>
                 <w:webHidden/>
               </w:rPr>
-              <w:instrText xml:space="preserve"> PAGEREF _Toc416518915 \h </w:instrText>
+              <w:instrText xml:space="preserve"> PAGEREF _Toc416542177 \h </w:instrText>
             </w:r>
             <w:r>
               <w:rPr>
@@ -7852,7 +7919,7 @@
                 <w:noProof/>
                 <w:webHidden/>
               </w:rPr>
-              <w:t>10</w:t>
+              <w:t>12</w:t>
             </w:r>
             <w:r>
               <w:rPr>
@@ -7879,7 +7946,7 @@
               <w:lang w:eastAsia="en-US"/>
             </w:rPr>
           </w:pPr>
-          <w:hyperlink w:anchor="_Toc416518916" w:history="1">
+          <w:hyperlink w:anchor="_Toc416542178" w:history="1">
             <w:r>
               <w:rPr>
                 <w:rStyle w:val="Hyperlink"/>
@@ -7906,7 +7973,7 @@
                 <w:noProof/>
                 <w:webHidden/>
               </w:rPr>
-              <w:instrText xml:space="preserve"> PAGEREF _Toc416518916 \h </w:instrText>
+              <w:instrText xml:space="preserve"> PAGEREF _Toc416542178 \h </w:instrText>
             </w:r>
             <w:r>
               <w:rPr>
@@ -7926,7 +7993,7 @@
                 <w:noProof/>
                 <w:webHidden/>
               </w:rPr>
-              <w:t>10</w:t>
+              <w:t>13</w:t>
             </w:r>
             <w:r>
               <w:rPr>
@@ -7953,7 +8020,7 @@
               <w:lang w:eastAsia="en-US"/>
             </w:rPr>
           </w:pPr>
-          <w:hyperlink w:anchor="_Toc416518917" w:history="1">
+          <w:hyperlink w:anchor="_Toc416542179" w:history="1">
             <w:r>
               <w:rPr>
                 <w:rStyle w:val="Hyperlink"/>
@@ -7980,7 +8047,7 @@
                 <w:noProof/>
                 <w:webHidden/>
               </w:rPr>
-              <w:instrText xml:space="preserve"> PAGEREF _Toc416518917 \h </w:instrText>
+              <w:instrText xml:space="preserve"> PAGEREF _Toc416542179 \h </w:instrText>
             </w:r>
             <w:r>
               <w:rPr>
@@ -8000,7 +8067,7 @@
                 <w:noProof/>
                 <w:webHidden/>
               </w:rPr>
-              <w:t>10</w:t>
+              <w:t>13</w:t>
             </w:r>
             <w:r>
               <w:rPr>
@@ -8025,7 +8092,7 @@
               <w:lang w:eastAsia="en-US"/>
             </w:rPr>
           </w:pPr>
-          <w:hyperlink w:anchor="_Toc416518918" w:history="1">
+          <w:hyperlink w:anchor="_Toc416542180" w:history="1">
             <w:r>
               <w:rPr>
                 <w:rStyle w:val="Hyperlink"/>
@@ -8052,7 +8119,7 @@
                 <w:noProof/>
                 <w:webHidden/>
               </w:rPr>
-              <w:instrText xml:space="preserve"> PAGEREF _Toc416518918 \h </w:instrText>
+              <w:instrText xml:space="preserve"> PAGEREF _Toc416542180 \h </w:instrText>
             </w:r>
             <w:r>
               <w:rPr>
@@ -8072,7 +8139,7 @@
                 <w:noProof/>
                 <w:webHidden/>
               </w:rPr>
-              <w:t>10</w:t>
+              <w:t>14</w:t>
             </w:r>
             <w:r>
               <w:rPr>
@@ -8100,7 +8167,7 @@
               <w:lang w:eastAsia="en-US"/>
             </w:rPr>
           </w:pPr>
-          <w:hyperlink w:anchor="_Toc416518923" w:history="1">
+          <w:hyperlink w:anchor="_Toc416542185" w:history="1">
             <w:r>
               <w:rPr>
                 <w:rStyle w:val="Hyperlink"/>
@@ -8146,7 +8213,7 @@
                 <w:noProof/>
                 <w:webHidden/>
               </w:rPr>
-              <w:instrText xml:space="preserve"> PAGEREF _Toc416518923 \h </w:instrText>
+              <w:instrText xml:space="preserve"> PAGEREF _Toc416542185 \h </w:instrText>
             </w:r>
             <w:r>
               <w:rPr>
@@ -8166,7 +8233,7 @@
                 <w:noProof/>
                 <w:webHidden/>
               </w:rPr>
-              <w:t>10</w:t>
+              <w:t>14</w:t>
             </w:r>
             <w:r>
               <w:rPr>
@@ -8194,7 +8261,7 @@
               <w:lang w:eastAsia="en-US"/>
             </w:rPr>
           </w:pPr>
-          <w:hyperlink w:anchor="_Toc416518924" w:history="1">
+          <w:hyperlink w:anchor="_Toc416542186" w:history="1">
             <w:r>
               <w:rPr>
                 <w:rStyle w:val="Hyperlink"/>
@@ -8240,7 +8307,7 @@
                 <w:noProof/>
                 <w:webHidden/>
               </w:rPr>
-              <w:instrText xml:space="preserve"> PAGEREF _Toc416518924 \h </w:instrText>
+              <w:instrText xml:space="preserve"> PAGEREF _Toc416542186 \h </w:instrText>
             </w:r>
             <w:r>
               <w:rPr>
@@ -8260,7 +8327,7 @@
                 <w:noProof/>
                 <w:webHidden/>
               </w:rPr>
-              <w:t>10</w:t>
+              <w:t>16</w:t>
             </w:r>
             <w:r>
               <w:rPr>
@@ -8285,7 +8352,7 @@
               <w:lang w:eastAsia="en-US"/>
             </w:rPr>
           </w:pPr>
-          <w:hyperlink w:anchor="_Toc416518925" w:history="1">
+          <w:hyperlink w:anchor="_Toc416542187" w:history="1">
             <w:r>
               <w:rPr>
                 <w:rStyle w:val="Hyperlink"/>
@@ -8312,7 +8379,7 @@
                 <w:noProof/>
                 <w:webHidden/>
               </w:rPr>
-              <w:instrText xml:space="preserve"> PAGEREF _Toc416518925 \h </w:instrText>
+              <w:instrText xml:space="preserve"> PAGEREF _Toc416542187 \h </w:instrText>
             </w:r>
             <w:r>
               <w:rPr>
@@ -8332,7 +8399,7 @@
                 <w:noProof/>
                 <w:webHidden/>
               </w:rPr>
-              <w:t>10</w:t>
+              <w:t>18</w:t>
             </w:r>
             <w:r>
               <w:rPr>
@@ -8357,7 +8424,7 @@
               <w:lang w:eastAsia="en-US"/>
             </w:rPr>
           </w:pPr>
-          <w:hyperlink w:anchor="_Toc416518926" w:history="1">
+          <w:hyperlink w:anchor="_Toc416542188" w:history="1">
             <w:r>
               <w:rPr>
                 <w:rStyle w:val="Hyperlink"/>
@@ -8384,7 +8451,7 @@
                 <w:noProof/>
                 <w:webHidden/>
               </w:rPr>
-              <w:instrText xml:space="preserve"> PAGEREF _Toc416518926 \h </w:instrText>
+              <w:instrText xml:space="preserve"> PAGEREF _Toc416542188 \h </w:instrText>
             </w:r>
             <w:r>
               <w:rPr>
@@ -8404,7 +8471,7 @@
                 <w:noProof/>
                 <w:webHidden/>
               </w:rPr>
-              <w:t>10</w:t>
+              <w:t>19</w:t>
             </w:r>
             <w:r>
               <w:rPr>
@@ -8429,7 +8496,7 @@
               <w:lang w:eastAsia="en-US"/>
             </w:rPr>
           </w:pPr>
-          <w:hyperlink w:anchor="_Toc416518927" w:history="1">
+          <w:hyperlink w:anchor="_Toc416542189" w:history="1">
             <w:r>
               <w:rPr>
                 <w:rStyle w:val="Hyperlink"/>
@@ -8456,7 +8523,7 @@
                 <w:noProof/>
                 <w:webHidden/>
               </w:rPr>
-              <w:instrText xml:space="preserve"> PAGEREF _Toc416518927 \h </w:instrText>
+              <w:instrText xml:space="preserve"> PAGEREF _Toc416542189 \h </w:instrText>
             </w:r>
             <w:r>
               <w:rPr>
@@ -8476,7 +8543,7 @@
                 <w:noProof/>
                 <w:webHidden/>
               </w:rPr>
-              <w:t>10</w:t>
+              <w:t>20</w:t>
             </w:r>
             <w:r>
               <w:rPr>
@@ -8503,7 +8570,7 @@
               <w:lang w:eastAsia="en-US"/>
             </w:rPr>
           </w:pPr>
-          <w:hyperlink w:anchor="_Toc416518928" w:history="1">
+          <w:hyperlink w:anchor="_Toc416542190" w:history="1">
             <w:r>
               <w:rPr>
                 <w:rStyle w:val="Hyperlink"/>
@@ -8530,7 +8597,7 @@
                 <w:noProof/>
                 <w:webHidden/>
               </w:rPr>
-              <w:instrText xml:space="preserve"> PAGEREF _Toc416518928 \h </w:instrText>
+              <w:instrText xml:space="preserve"> PAGEREF _Toc416542190 \h </w:instrText>
             </w:r>
             <w:r>
               <w:rPr>
@@ -8550,7 +8617,7 @@
                 <w:noProof/>
                 <w:webHidden/>
               </w:rPr>
-              <w:t>10</w:t>
+              <w:t>20</w:t>
             </w:r>
             <w:r>
               <w:rPr>
@@ -8577,7 +8644,7 @@
               <w:lang w:eastAsia="en-US"/>
             </w:rPr>
           </w:pPr>
-          <w:hyperlink w:anchor="_Toc416518929" w:history="1">
+          <w:hyperlink w:anchor="_Toc416542191" w:history="1">
             <w:r>
               <w:rPr>
                 <w:rStyle w:val="Hyperlink"/>
@@ -8604,7 +8671,7 @@
                 <w:noProof/>
                 <w:webHidden/>
               </w:rPr>
-              <w:instrText xml:space="preserve"> PAGEREF _Toc416518929 \h </w:instrText>
+              <w:instrText xml:space="preserve"> PAGEREF _Toc416542191 \h </w:instrText>
             </w:r>
             <w:r>
               <w:rPr>
@@ -8624,7 +8691,7 @@
                 <w:noProof/>
                 <w:webHidden/>
               </w:rPr>
-              <w:t>10</w:t>
+              <w:t>20</w:t>
             </w:r>
             <w:r>
               <w:rPr>
@@ -8649,7 +8716,7 @@
               <w:lang w:eastAsia="en-US"/>
             </w:rPr>
           </w:pPr>
-          <w:hyperlink w:anchor="_Toc416518931" w:history="1">
+          <w:hyperlink w:anchor="_Toc416542193" w:history="1">
             <w:r>
               <w:rPr>
                 <w:rStyle w:val="Hyperlink"/>
@@ -8676,7 +8743,7 @@
                 <w:noProof/>
                 <w:webHidden/>
               </w:rPr>
-              <w:instrText xml:space="preserve"> PAGEREF _Toc416518931 \h </w:instrText>
+              <w:instrText xml:space="preserve"> PAGEREF _Toc416542193 \h </w:instrText>
             </w:r>
             <w:r>
               <w:rPr>
@@ -8696,7 +8763,7 @@
                 <w:noProof/>
                 <w:webHidden/>
               </w:rPr>
-              <w:t>11</w:t>
+              <w:t>26</w:t>
             </w:r>
             <w:r>
               <w:rPr>
@@ -8723,7 +8790,7 @@
               <w:lang w:eastAsia="en-US"/>
             </w:rPr>
           </w:pPr>
-          <w:hyperlink w:anchor="_Toc416518932" w:history="1">
+          <w:hyperlink w:anchor="_Toc416542194" w:history="1">
             <w:r>
               <w:rPr>
                 <w:rStyle w:val="Hyperlink"/>
@@ -8750,7 +8817,7 @@
                 <w:noProof/>
                 <w:webHidden/>
               </w:rPr>
-              <w:instrText xml:space="preserve"> PAGEREF _Toc416518932 \h </w:instrText>
+              <w:instrText xml:space="preserve"> PAGEREF _Toc416542194 \h </w:instrText>
             </w:r>
             <w:r>
               <w:rPr>
@@ -8770,7 +8837,7 @@
                 <w:noProof/>
                 <w:webHidden/>
               </w:rPr>
-              <w:t>11</w:t>
+              <w:t>26</w:t>
             </w:r>
             <w:r>
               <w:rPr>
@@ -8798,7 +8865,7 @@
               <w:lang w:eastAsia="en-US"/>
             </w:rPr>
           </w:pPr>
-          <w:hyperlink w:anchor="_Toc416518933" w:history="1">
+          <w:hyperlink w:anchor="_Toc416542195" w:history="1">
             <w:r>
               <w:rPr>
                 <w:rStyle w:val="Hyperlink"/>
@@ -8844,7 +8911,7 @@
                 <w:noProof/>
                 <w:webHidden/>
               </w:rPr>
-              <w:instrText xml:space="preserve"> PAGEREF _Toc416518933 \h </w:instrText>
+              <w:instrText xml:space="preserve"> PAGEREF _Toc416542195 \h </w:instrText>
             </w:r>
             <w:r>
               <w:rPr>
@@ -8864,7 +8931,7 @@
                 <w:noProof/>
                 <w:webHidden/>
               </w:rPr>
-              <w:t>11</w:t>
+              <w:t>37</w:t>
             </w:r>
             <w:r>
               <w:rPr>
@@ -8892,7 +8959,7 @@
               <w:lang w:eastAsia="en-US"/>
             </w:rPr>
           </w:pPr>
-          <w:hyperlink w:anchor="_Toc416518934" w:history="1">
+          <w:hyperlink w:anchor="_Toc416542196" w:history="1">
             <w:r>
               <w:rPr>
                 <w:rStyle w:val="Hyperlink"/>
@@ -8938,7 +9005,7 @@
                 <w:noProof/>
                 <w:webHidden/>
               </w:rPr>
-              <w:instrText xml:space="preserve"> PAGEREF _Toc416518934 \h </w:instrText>
+              <w:instrText xml:space="preserve"> PAGEREF _Toc416542196 \h </w:instrText>
             </w:r>
             <w:r>
               <w:rPr>
@@ -8958,7 +9025,7 @@
                 <w:noProof/>
                 <w:webHidden/>
               </w:rPr>
-              <w:t>11</w:t>
+              <w:t>43</w:t>
             </w:r>
             <w:r>
               <w:rPr>
@@ -8986,7 +9053,7 @@
               <w:lang w:eastAsia="en-US"/>
             </w:rPr>
           </w:pPr>
-          <w:hyperlink w:anchor="_Toc416518935" w:history="1">
+          <w:hyperlink w:anchor="_Toc416542197" w:history="1">
             <w:r>
               <w:rPr>
                 <w:rStyle w:val="Hyperlink"/>
@@ -9032,7 +9099,7 @@
                 <w:noProof/>
                 <w:webHidden/>
               </w:rPr>
-              <w:instrText xml:space="preserve"> PAGEREF _Toc416518935 \h </w:instrText>
+              <w:instrText xml:space="preserve"> PAGEREF _Toc416542197 \h </w:instrText>
             </w:r>
             <w:r>
               <w:rPr>
@@ -9052,7 +9119,7 @@
                 <w:noProof/>
                 <w:webHidden/>
               </w:rPr>
-              <w:t>11</w:t>
+              <w:t>50</w:t>
             </w:r>
             <w:r>
               <w:rPr>
@@ -9080,7 +9147,7 @@
               <w:lang w:eastAsia="en-US"/>
             </w:rPr>
           </w:pPr>
-          <w:hyperlink w:anchor="_Toc416518936" w:history="1">
+          <w:hyperlink w:anchor="_Toc416542198" w:history="1">
             <w:r>
               <w:rPr>
                 <w:rStyle w:val="Hyperlink"/>
@@ -9126,7 +9193,7 @@
                 <w:noProof/>
                 <w:webHidden/>
               </w:rPr>
-              <w:instrText xml:space="preserve"> PAGEREF _Toc416518936 \h </w:instrText>
+              <w:instrText xml:space="preserve"> PAGEREF _Toc416542198 \h </w:instrText>
             </w:r>
             <w:r>
               <w:rPr>
@@ -9146,7 +9213,7 @@
                 <w:noProof/>
                 <w:webHidden/>
               </w:rPr>
-              <w:t>11</w:t>
+              <w:t>58</w:t>
             </w:r>
             <w:r>
               <w:rPr>
@@ -9174,7 +9241,7 @@
               <w:lang w:eastAsia="en-US"/>
             </w:rPr>
           </w:pPr>
-          <w:hyperlink w:anchor="_Toc416518937" w:history="1">
+          <w:hyperlink w:anchor="_Toc416542199" w:history="1">
             <w:r>
               <w:rPr>
                 <w:rStyle w:val="Hyperlink"/>
@@ -9220,7 +9287,7 @@
                 <w:noProof/>
                 <w:webHidden/>
               </w:rPr>
-              <w:instrText xml:space="preserve"> PAGEREF _Toc416518937 \h </w:instrText>
+              <w:instrText xml:space="preserve"> PAGEREF _Toc416542199 \h </w:instrText>
             </w:r>
             <w:r>
               <w:rPr>
@@ -9240,7 +9307,7 @@
                 <w:noProof/>
                 <w:webHidden/>
               </w:rPr>
-              <w:t>11</w:t>
+              <w:t>67</w:t>
             </w:r>
             <w:r>
               <w:rPr>
@@ -9268,7 +9335,7 @@
               <w:lang w:eastAsia="en-US"/>
             </w:rPr>
           </w:pPr>
-          <w:hyperlink w:anchor="_Toc416518938" w:history="1">
+          <w:hyperlink w:anchor="_Toc416542200" w:history="1">
             <w:r>
               <w:rPr>
                 <w:rStyle w:val="Hyperlink"/>
@@ -9314,7 +9381,7 @@
                 <w:noProof/>
                 <w:webHidden/>
               </w:rPr>
-              <w:instrText xml:space="preserve"> PAGEREF _Toc416518938 \h </w:instrText>
+              <w:instrText xml:space="preserve"> PAGEREF _Toc416542200 \h </w:instrText>
             </w:r>
             <w:r>
               <w:rPr>
@@ -9334,7 +9401,7 @@
                 <w:noProof/>
                 <w:webHidden/>
               </w:rPr>
-              <w:t>11</w:t>
+              <w:t>73</w:t>
             </w:r>
             <w:r>
               <w:rPr>
@@ -9397,7 +9464,7 @@
         <w:pStyle w:val="Heading1"/>
       </w:pPr>
       <w:bookmarkStart w:id="1" w:name="_Toc416087120"/>
-      <w:bookmarkStart w:id="2" w:name="_Toc416518904"/>
+      <w:bookmarkStart w:id="2" w:name="_Toc416542166"/>
       <w:r>
         <w:lastRenderedPageBreak/>
         <w:t>1. G</w:t>
@@ -9421,7 +9488,7 @@
         </w:rPr>
       </w:pPr>
       <w:bookmarkStart w:id="3" w:name="_Toc416087121"/>
-      <w:bookmarkStart w:id="4" w:name="_Toc416518905"/>
+      <w:bookmarkStart w:id="4" w:name="_Toc416542167"/>
       <w:r>
         <w:t>1.1</w:t>
       </w:r>
@@ -9482,7 +9549,7 @@
         <w:ind w:left="1224" w:hanging="504"/>
       </w:pPr>
       <w:bookmarkStart w:id="5" w:name="_Toc416087122"/>
-      <w:bookmarkStart w:id="6" w:name="_Toc416518906"/>
+      <w:bookmarkStart w:id="6" w:name="_Toc416542168"/>
       <w:r>
         <w:t xml:space="preserve">1.2. </w:t>
       </w:r>
@@ -9613,7 +9680,7 @@
         <w:ind w:left="1224" w:hanging="504"/>
       </w:pPr>
       <w:bookmarkStart w:id="7" w:name="_Toc416087123"/>
-      <w:bookmarkStart w:id="8" w:name="_Toc416518907"/>
+      <w:bookmarkStart w:id="8" w:name="_Toc416542169"/>
       <w:r>
         <w:t xml:space="preserve">1.3. </w:t>
       </w:r>
@@ -10275,7 +10342,7 @@
         <w:ind w:left="1224" w:hanging="504"/>
       </w:pPr>
       <w:bookmarkStart w:id="9" w:name="_Toc416087124"/>
-      <w:bookmarkStart w:id="10" w:name="_Toc416518908"/>
+      <w:bookmarkStart w:id="10" w:name="_Toc416542170"/>
       <w:r>
         <w:t xml:space="preserve">1.4. </w:t>
       </w:r>
@@ -10725,7 +10792,7 @@
         <w:ind w:left="1224" w:hanging="504"/>
       </w:pPr>
       <w:bookmarkStart w:id="11" w:name="_Toc416087125"/>
-      <w:bookmarkStart w:id="12" w:name="_Toc416518909"/>
+      <w:bookmarkStart w:id="12" w:name="_Toc416542171"/>
       <w:r>
         <w:t>1.5</w:t>
       </w:r>
@@ -10992,7 +11059,7 @@
         <w:ind w:left="270"/>
       </w:pPr>
       <w:bookmarkStart w:id="13" w:name="_Toc416087126"/>
-      <w:bookmarkStart w:id="14" w:name="_Toc416518910"/>
+      <w:bookmarkStart w:id="14" w:name="_Toc416542172"/>
       <w:r>
         <w:lastRenderedPageBreak/>
         <w:t>TỔNG QUAN VỀ PHẦN MỀM</w:t>
@@ -11034,6 +11101,7 @@
       <w:bookmarkStart w:id="24" w:name="_Toc356850047"/>
       <w:bookmarkStart w:id="25" w:name="_Toc414290187"/>
       <w:bookmarkStart w:id="26" w:name="_Toc415901105"/>
+      <w:bookmarkStart w:id="27" w:name="_Toc416542173"/>
       <w:bookmarkEnd w:id="15"/>
       <w:bookmarkEnd w:id="16"/>
       <w:bookmarkEnd w:id="17"/>
@@ -11043,6 +11111,7 @@
       <w:bookmarkEnd w:id="21"/>
       <w:bookmarkEnd w:id="22"/>
       <w:bookmarkEnd w:id="23"/>
+      <w:bookmarkEnd w:id="27"/>
     </w:p>
     <w:p>
       <w:pPr>
@@ -11066,16 +11135,16 @@
           <w:szCs w:val="28"/>
         </w:rPr>
       </w:pPr>
-      <w:bookmarkStart w:id="27" w:name="_Toc416087031"/>
-      <w:bookmarkStart w:id="28" w:name="_Toc416087128"/>
-      <w:bookmarkStart w:id="29" w:name="_Toc416087168"/>
-      <w:bookmarkStart w:id="30" w:name="_Toc416087308"/>
-      <w:bookmarkStart w:id="31" w:name="_Toc416087341"/>
-      <w:bookmarkStart w:id="32" w:name="_Toc416104721"/>
-      <w:bookmarkStart w:id="33" w:name="_Toc416104848"/>
-      <w:bookmarkStart w:id="34" w:name="_Toc416105361"/>
-      <w:bookmarkStart w:id="35" w:name="_Toc416518912"/>
-      <w:bookmarkEnd w:id="27"/>
+      <w:bookmarkStart w:id="28" w:name="_Toc416087031"/>
+      <w:bookmarkStart w:id="29" w:name="_Toc416087128"/>
+      <w:bookmarkStart w:id="30" w:name="_Toc416087168"/>
+      <w:bookmarkStart w:id="31" w:name="_Toc416087308"/>
+      <w:bookmarkStart w:id="32" w:name="_Toc416087341"/>
+      <w:bookmarkStart w:id="33" w:name="_Toc416104721"/>
+      <w:bookmarkStart w:id="34" w:name="_Toc416104848"/>
+      <w:bookmarkStart w:id="35" w:name="_Toc416105361"/>
+      <w:bookmarkStart w:id="36" w:name="_Toc416518912"/>
+      <w:bookmarkStart w:id="37" w:name="_Toc416542174"/>
       <w:bookmarkEnd w:id="28"/>
       <w:bookmarkEnd w:id="29"/>
       <w:bookmarkEnd w:id="30"/>
@@ -11084,6 +11153,8 @@
       <w:bookmarkEnd w:id="33"/>
       <w:bookmarkEnd w:id="34"/>
       <w:bookmarkEnd w:id="35"/>
+      <w:bookmarkEnd w:id="36"/>
+      <w:bookmarkEnd w:id="37"/>
     </w:p>
     <w:p>
       <w:pPr>
@@ -11107,17 +11178,16 @@
           <w:szCs w:val="28"/>
         </w:rPr>
       </w:pPr>
-      <w:bookmarkStart w:id="36" w:name="_Toc416087032"/>
-      <w:bookmarkStart w:id="37" w:name="_Toc416087129"/>
-      <w:bookmarkStart w:id="38" w:name="_Toc416087169"/>
-      <w:bookmarkStart w:id="39" w:name="_Toc416087309"/>
-      <w:bookmarkStart w:id="40" w:name="_Toc416087342"/>
-      <w:bookmarkStart w:id="41" w:name="_Toc416104722"/>
-      <w:bookmarkStart w:id="42" w:name="_Toc416104849"/>
-      <w:bookmarkStart w:id="43" w:name="_Toc416105362"/>
-      <w:bookmarkStart w:id="44" w:name="_Toc416518913"/>
-      <w:bookmarkEnd w:id="36"/>
-      <w:bookmarkEnd w:id="37"/>
+      <w:bookmarkStart w:id="38" w:name="_Toc416087032"/>
+      <w:bookmarkStart w:id="39" w:name="_Toc416087129"/>
+      <w:bookmarkStart w:id="40" w:name="_Toc416087169"/>
+      <w:bookmarkStart w:id="41" w:name="_Toc416087309"/>
+      <w:bookmarkStart w:id="42" w:name="_Toc416087342"/>
+      <w:bookmarkStart w:id="43" w:name="_Toc416104722"/>
+      <w:bookmarkStart w:id="44" w:name="_Toc416104849"/>
+      <w:bookmarkStart w:id="45" w:name="_Toc416105362"/>
+      <w:bookmarkStart w:id="46" w:name="_Toc416518913"/>
+      <w:bookmarkStart w:id="47" w:name="_Toc416542175"/>
       <w:bookmarkEnd w:id="38"/>
       <w:bookmarkEnd w:id="39"/>
       <w:bookmarkEnd w:id="40"/>
@@ -11125,6 +11195,9 @@
       <w:bookmarkEnd w:id="42"/>
       <w:bookmarkEnd w:id="43"/>
       <w:bookmarkEnd w:id="44"/>
+      <w:bookmarkEnd w:id="45"/>
+      <w:bookmarkEnd w:id="46"/>
+      <w:bookmarkEnd w:id="47"/>
     </w:p>
     <w:p>
       <w:pPr>
@@ -11148,24 +11221,26 @@
           <w:szCs w:val="28"/>
         </w:rPr>
       </w:pPr>
-      <w:bookmarkStart w:id="45" w:name="_Toc416087033"/>
-      <w:bookmarkStart w:id="46" w:name="_Toc416087130"/>
-      <w:bookmarkStart w:id="47" w:name="_Toc416087170"/>
-      <w:bookmarkStart w:id="48" w:name="_Toc416087310"/>
-      <w:bookmarkStart w:id="49" w:name="_Toc416087343"/>
-      <w:bookmarkStart w:id="50" w:name="_Toc416104723"/>
-      <w:bookmarkStart w:id="51" w:name="_Toc416104850"/>
-      <w:bookmarkStart w:id="52" w:name="_Toc416105363"/>
-      <w:bookmarkStart w:id="53" w:name="_Toc416518914"/>
-      <w:bookmarkEnd w:id="45"/>
-      <w:bookmarkEnd w:id="46"/>
-      <w:bookmarkEnd w:id="47"/>
+      <w:bookmarkStart w:id="48" w:name="_Toc416087033"/>
+      <w:bookmarkStart w:id="49" w:name="_Toc416087130"/>
+      <w:bookmarkStart w:id="50" w:name="_Toc416087170"/>
+      <w:bookmarkStart w:id="51" w:name="_Toc416087310"/>
+      <w:bookmarkStart w:id="52" w:name="_Toc416087343"/>
+      <w:bookmarkStart w:id="53" w:name="_Toc416104723"/>
+      <w:bookmarkStart w:id="54" w:name="_Toc416104850"/>
+      <w:bookmarkStart w:id="55" w:name="_Toc416105363"/>
+      <w:bookmarkStart w:id="56" w:name="_Toc416518914"/>
+      <w:bookmarkStart w:id="57" w:name="_Toc416542176"/>
       <w:bookmarkEnd w:id="48"/>
       <w:bookmarkEnd w:id="49"/>
       <w:bookmarkEnd w:id="50"/>
       <w:bookmarkEnd w:id="51"/>
       <w:bookmarkEnd w:id="52"/>
       <w:bookmarkEnd w:id="53"/>
+      <w:bookmarkEnd w:id="54"/>
+      <w:bookmarkEnd w:id="55"/>
+      <w:bookmarkEnd w:id="56"/>
+      <w:bookmarkEnd w:id="57"/>
     </w:p>
     <w:p>
       <w:pPr>
@@ -11176,8 +11251,8 @@
         </w:numPr>
         <w:ind w:left="1224" w:hanging="504"/>
       </w:pPr>
-      <w:bookmarkStart w:id="54" w:name="_Toc416087131"/>
-      <w:bookmarkStart w:id="55" w:name="_Toc416518915"/>
+      <w:bookmarkStart w:id="58" w:name="_Toc416087131"/>
+      <w:bookmarkStart w:id="59" w:name="_Toc416542177"/>
       <w:r>
         <w:t xml:space="preserve">2.1. </w:t>
       </w:r>
@@ -11187,8 +11262,8 @@
       <w:bookmarkEnd w:id="24"/>
       <w:bookmarkEnd w:id="25"/>
       <w:bookmarkEnd w:id="26"/>
-      <w:bookmarkEnd w:id="54"/>
-      <w:bookmarkEnd w:id="55"/>
+      <w:bookmarkEnd w:id="58"/>
+      <w:bookmarkEnd w:id="59"/>
     </w:p>
     <w:p>
       <w:pPr>
@@ -11606,11 +11681,11 @@
         </w:numPr>
         <w:ind w:firstLine="720"/>
       </w:pPr>
-      <w:bookmarkStart w:id="56" w:name="_Toc356850048"/>
-      <w:bookmarkStart w:id="57" w:name="_Toc414290188"/>
-      <w:bookmarkStart w:id="58" w:name="_Toc415901107"/>
-      <w:bookmarkStart w:id="59" w:name="_Toc416087132"/>
-      <w:bookmarkStart w:id="60" w:name="_Toc416518916"/>
+      <w:bookmarkStart w:id="60" w:name="_Toc356850048"/>
+      <w:bookmarkStart w:id="61" w:name="_Toc414290188"/>
+      <w:bookmarkStart w:id="62" w:name="_Toc415901107"/>
+      <w:bookmarkStart w:id="63" w:name="_Toc416087132"/>
+      <w:bookmarkStart w:id="64" w:name="_Toc416542178"/>
       <w:r>
         <w:lastRenderedPageBreak/>
         <w:t xml:space="preserve">2.2 </w:t>
@@ -11618,11 +11693,11 @@
       <w:r>
         <w:t>Mục tiêu của phần mềm</w:t>
       </w:r>
-      <w:bookmarkEnd w:id="56"/>
-      <w:bookmarkEnd w:id="57"/>
-      <w:bookmarkEnd w:id="58"/>
-      <w:bookmarkEnd w:id="59"/>
       <w:bookmarkEnd w:id="60"/>
+      <w:bookmarkEnd w:id="61"/>
+      <w:bookmarkEnd w:id="62"/>
+      <w:bookmarkEnd w:id="63"/>
+      <w:bookmarkEnd w:id="64"/>
     </w:p>
     <w:p>
       <w:pPr>
@@ -11657,22 +11732,22 @@
         </w:numPr>
         <w:ind w:left="1224" w:hanging="504"/>
       </w:pPr>
-      <w:bookmarkStart w:id="61" w:name="_Toc356850049"/>
-      <w:bookmarkStart w:id="62" w:name="_Toc414290189"/>
-      <w:bookmarkStart w:id="63" w:name="_Toc415901108"/>
-      <w:bookmarkStart w:id="64" w:name="_Toc416087133"/>
-      <w:bookmarkStart w:id="65" w:name="_Toc416518917"/>
+      <w:bookmarkStart w:id="65" w:name="_Toc356850049"/>
+      <w:bookmarkStart w:id="66" w:name="_Toc414290189"/>
+      <w:bookmarkStart w:id="67" w:name="_Toc415901108"/>
+      <w:bookmarkStart w:id="68" w:name="_Toc416087133"/>
+      <w:bookmarkStart w:id="69" w:name="_Toc416542179"/>
       <w:r>
         <w:t xml:space="preserve">2.3. </w:t>
       </w:r>
       <w:r>
         <w:t>Đối tượng người dùng</w:t>
       </w:r>
-      <w:bookmarkEnd w:id="61"/>
-      <w:bookmarkEnd w:id="62"/>
-      <w:bookmarkEnd w:id="63"/>
-      <w:bookmarkEnd w:id="64"/>
       <w:bookmarkEnd w:id="65"/>
+      <w:bookmarkEnd w:id="66"/>
+      <w:bookmarkEnd w:id="67"/>
+      <w:bookmarkEnd w:id="68"/>
+      <w:bookmarkEnd w:id="69"/>
     </w:p>
     <w:p>
       <w:pPr>
@@ -11730,8 +11805,8 @@
       <w:pPr>
         <w:pStyle w:val="Heading1"/>
       </w:pPr>
-      <w:bookmarkStart w:id="66" w:name="_Toc416087134"/>
-      <w:bookmarkStart w:id="67" w:name="_Toc416518918"/>
+      <w:bookmarkStart w:id="70" w:name="_Toc416087134"/>
+      <w:bookmarkStart w:id="71" w:name="_Toc416542180"/>
       <w:r>
         <w:lastRenderedPageBreak/>
         <w:t xml:space="preserve">3. </w:t>
@@ -11739,8 +11814,8 @@
       <w:r>
         <w:t>THIẾT KẾ KIẾN TRÚC PHẦN MỀM</w:t>
       </w:r>
-      <w:bookmarkEnd w:id="66"/>
-      <w:bookmarkEnd w:id="67"/>
+      <w:bookmarkEnd w:id="70"/>
+      <w:bookmarkEnd w:id="71"/>
     </w:p>
     <w:p>
       <w:pPr>
@@ -11764,24 +11839,26 @@
           <w:szCs w:val="28"/>
         </w:rPr>
       </w:pPr>
-      <w:bookmarkStart w:id="68" w:name="_Toc416087038"/>
-      <w:bookmarkStart w:id="69" w:name="_Toc416087135"/>
-      <w:bookmarkStart w:id="70" w:name="_Toc416087175"/>
-      <w:bookmarkStart w:id="71" w:name="_Toc416087315"/>
-      <w:bookmarkStart w:id="72" w:name="_Toc416087348"/>
-      <w:bookmarkStart w:id="73" w:name="_Toc416104728"/>
-      <w:bookmarkStart w:id="74" w:name="_Toc416104855"/>
-      <w:bookmarkStart w:id="75" w:name="_Toc416105368"/>
-      <w:bookmarkStart w:id="76" w:name="_Toc416518919"/>
-      <w:bookmarkEnd w:id="68"/>
-      <w:bookmarkEnd w:id="69"/>
-      <w:bookmarkEnd w:id="70"/>
-      <w:bookmarkEnd w:id="71"/>
+      <w:bookmarkStart w:id="72" w:name="_Toc416087038"/>
+      <w:bookmarkStart w:id="73" w:name="_Toc416087135"/>
+      <w:bookmarkStart w:id="74" w:name="_Toc416087175"/>
+      <w:bookmarkStart w:id="75" w:name="_Toc416087315"/>
+      <w:bookmarkStart w:id="76" w:name="_Toc416087348"/>
+      <w:bookmarkStart w:id="77" w:name="_Toc416104728"/>
+      <w:bookmarkStart w:id="78" w:name="_Toc416104855"/>
+      <w:bookmarkStart w:id="79" w:name="_Toc416105368"/>
+      <w:bookmarkStart w:id="80" w:name="_Toc416518919"/>
+      <w:bookmarkStart w:id="81" w:name="_Toc416542181"/>
       <w:bookmarkEnd w:id="72"/>
       <w:bookmarkEnd w:id="73"/>
       <w:bookmarkEnd w:id="74"/>
       <w:bookmarkEnd w:id="75"/>
       <w:bookmarkEnd w:id="76"/>
+      <w:bookmarkEnd w:id="77"/>
+      <w:bookmarkEnd w:id="78"/>
+      <w:bookmarkEnd w:id="79"/>
+      <w:bookmarkEnd w:id="80"/>
+      <w:bookmarkEnd w:id="81"/>
     </w:p>
     <w:p>
       <w:pPr>
@@ -11805,24 +11882,26 @@
           <w:szCs w:val="28"/>
         </w:rPr>
       </w:pPr>
-      <w:bookmarkStart w:id="77" w:name="_Toc416087039"/>
-      <w:bookmarkStart w:id="78" w:name="_Toc416087136"/>
-      <w:bookmarkStart w:id="79" w:name="_Toc416087176"/>
-      <w:bookmarkStart w:id="80" w:name="_Toc416087316"/>
-      <w:bookmarkStart w:id="81" w:name="_Toc416087349"/>
-      <w:bookmarkStart w:id="82" w:name="_Toc416104729"/>
-      <w:bookmarkStart w:id="83" w:name="_Toc416104856"/>
-      <w:bookmarkStart w:id="84" w:name="_Toc416105369"/>
-      <w:bookmarkStart w:id="85" w:name="_Toc416518920"/>
-      <w:bookmarkEnd w:id="77"/>
-      <w:bookmarkEnd w:id="78"/>
-      <w:bookmarkEnd w:id="79"/>
-      <w:bookmarkEnd w:id="80"/>
-      <w:bookmarkEnd w:id="81"/>
+      <w:bookmarkStart w:id="82" w:name="_Toc416087039"/>
+      <w:bookmarkStart w:id="83" w:name="_Toc416087136"/>
+      <w:bookmarkStart w:id="84" w:name="_Toc416087176"/>
+      <w:bookmarkStart w:id="85" w:name="_Toc416087316"/>
+      <w:bookmarkStart w:id="86" w:name="_Toc416087349"/>
+      <w:bookmarkStart w:id="87" w:name="_Toc416104729"/>
+      <w:bookmarkStart w:id="88" w:name="_Toc416104856"/>
+      <w:bookmarkStart w:id="89" w:name="_Toc416105369"/>
+      <w:bookmarkStart w:id="90" w:name="_Toc416518920"/>
+      <w:bookmarkStart w:id="91" w:name="_Toc416542182"/>
       <w:bookmarkEnd w:id="82"/>
       <w:bookmarkEnd w:id="83"/>
       <w:bookmarkEnd w:id="84"/>
       <w:bookmarkEnd w:id="85"/>
+      <w:bookmarkEnd w:id="86"/>
+      <w:bookmarkEnd w:id="87"/>
+      <w:bookmarkEnd w:id="88"/>
+      <w:bookmarkEnd w:id="89"/>
+      <w:bookmarkEnd w:id="90"/>
+      <w:bookmarkEnd w:id="91"/>
     </w:p>
     <w:p>
       <w:pPr>
@@ -11846,24 +11925,26 @@
           <w:szCs w:val="28"/>
         </w:rPr>
       </w:pPr>
-      <w:bookmarkStart w:id="86" w:name="_Toc416087040"/>
-      <w:bookmarkStart w:id="87" w:name="_Toc416087137"/>
-      <w:bookmarkStart w:id="88" w:name="_Toc416087177"/>
-      <w:bookmarkStart w:id="89" w:name="_Toc416087317"/>
-      <w:bookmarkStart w:id="90" w:name="_Toc416087350"/>
-      <w:bookmarkStart w:id="91" w:name="_Toc416104730"/>
-      <w:bookmarkStart w:id="92" w:name="_Toc416104857"/>
-      <w:bookmarkStart w:id="93" w:name="_Toc416105370"/>
-      <w:bookmarkStart w:id="94" w:name="_Toc416518921"/>
-      <w:bookmarkEnd w:id="86"/>
-      <w:bookmarkEnd w:id="87"/>
-      <w:bookmarkEnd w:id="88"/>
-      <w:bookmarkEnd w:id="89"/>
-      <w:bookmarkEnd w:id="90"/>
-      <w:bookmarkEnd w:id="91"/>
+      <w:bookmarkStart w:id="92" w:name="_Toc416087040"/>
+      <w:bookmarkStart w:id="93" w:name="_Toc416087137"/>
+      <w:bookmarkStart w:id="94" w:name="_Toc416087177"/>
+      <w:bookmarkStart w:id="95" w:name="_Toc416087317"/>
+      <w:bookmarkStart w:id="96" w:name="_Toc416087350"/>
+      <w:bookmarkStart w:id="97" w:name="_Toc416104730"/>
+      <w:bookmarkStart w:id="98" w:name="_Toc416104857"/>
+      <w:bookmarkStart w:id="99" w:name="_Toc416105370"/>
+      <w:bookmarkStart w:id="100" w:name="_Toc416518921"/>
+      <w:bookmarkStart w:id="101" w:name="_Toc416542183"/>
       <w:bookmarkEnd w:id="92"/>
       <w:bookmarkEnd w:id="93"/>
       <w:bookmarkEnd w:id="94"/>
+      <w:bookmarkEnd w:id="95"/>
+      <w:bookmarkEnd w:id="96"/>
+      <w:bookmarkEnd w:id="97"/>
+      <w:bookmarkEnd w:id="98"/>
+      <w:bookmarkEnd w:id="99"/>
+      <w:bookmarkEnd w:id="100"/>
+      <w:bookmarkEnd w:id="101"/>
     </w:p>
     <w:p>
       <w:pPr>
@@ -11887,24 +11968,26 @@
           <w:szCs w:val="28"/>
         </w:rPr>
       </w:pPr>
-      <w:bookmarkStart w:id="95" w:name="_Toc416087041"/>
-      <w:bookmarkStart w:id="96" w:name="_Toc416087138"/>
-      <w:bookmarkStart w:id="97" w:name="_Toc416087178"/>
-      <w:bookmarkStart w:id="98" w:name="_Toc416087318"/>
-      <w:bookmarkStart w:id="99" w:name="_Toc416087351"/>
-      <w:bookmarkStart w:id="100" w:name="_Toc416104731"/>
-      <w:bookmarkStart w:id="101" w:name="_Toc416104858"/>
-      <w:bookmarkStart w:id="102" w:name="_Toc416105371"/>
-      <w:bookmarkStart w:id="103" w:name="_Toc416518922"/>
-      <w:bookmarkEnd w:id="95"/>
-      <w:bookmarkEnd w:id="96"/>
-      <w:bookmarkEnd w:id="97"/>
-      <w:bookmarkEnd w:id="98"/>
-      <w:bookmarkEnd w:id="99"/>
-      <w:bookmarkEnd w:id="100"/>
-      <w:bookmarkEnd w:id="101"/>
+      <w:bookmarkStart w:id="102" w:name="_Toc416087041"/>
+      <w:bookmarkStart w:id="103" w:name="_Toc416087138"/>
+      <w:bookmarkStart w:id="104" w:name="_Toc416087178"/>
+      <w:bookmarkStart w:id="105" w:name="_Toc416087318"/>
+      <w:bookmarkStart w:id="106" w:name="_Toc416087351"/>
+      <w:bookmarkStart w:id="107" w:name="_Toc416104731"/>
+      <w:bookmarkStart w:id="108" w:name="_Toc416104858"/>
+      <w:bookmarkStart w:id="109" w:name="_Toc416105371"/>
+      <w:bookmarkStart w:id="110" w:name="_Toc416518922"/>
+      <w:bookmarkStart w:id="111" w:name="_Toc416542184"/>
       <w:bookmarkEnd w:id="102"/>
       <w:bookmarkEnd w:id="103"/>
+      <w:bookmarkEnd w:id="104"/>
+      <w:bookmarkEnd w:id="105"/>
+      <w:bookmarkEnd w:id="106"/>
+      <w:bookmarkEnd w:id="107"/>
+      <w:bookmarkEnd w:id="108"/>
+      <w:bookmarkEnd w:id="109"/>
+      <w:bookmarkEnd w:id="110"/>
+      <w:bookmarkEnd w:id="111"/>
     </w:p>
     <w:p>
       <w:pPr>
@@ -11914,13 +11997,13 @@
           <w:numId w:val="29"/>
         </w:numPr>
       </w:pPr>
-      <w:bookmarkStart w:id="104" w:name="_Toc416087139"/>
-      <w:bookmarkStart w:id="105" w:name="_Toc416518923"/>
+      <w:bookmarkStart w:id="112" w:name="_Toc416087139"/>
+      <w:bookmarkStart w:id="113" w:name="_Toc416542185"/>
       <w:r>
         <w:t>Mô hình kiến trúc</w:t>
       </w:r>
-      <w:bookmarkEnd w:id="104"/>
-      <w:bookmarkEnd w:id="105"/>
+      <w:bookmarkEnd w:id="112"/>
+      <w:bookmarkEnd w:id="113"/>
     </w:p>
     <w:p>
       <w:pPr>
@@ -12040,7 +12123,7 @@
           <v:shape id="_x0000_i1025" type="#_x0000_t75" style="width:234pt;height:467.25pt" o:ole="">
             <v:imagedata r:id="rId9" o:title=""/>
           </v:shape>
-          <o:OLEObject Type="Embed" ProgID="Visio.Drawing.15" ShapeID="_x0000_i1025" DrawAspect="Content" ObjectID="_1490275350" r:id="rId10"/>
+          <o:OLEObject Type="Embed" ProgID="Visio.Drawing.15" ShapeID="_x0000_i1025" DrawAspect="Content" ObjectID="_1490284080" r:id="rId10"/>
         </w:object>
       </w:r>
     </w:p>
@@ -12110,7 +12193,7 @@
           <v:shape id="_x0000_i1026" type="#_x0000_t75" style="width:487.5pt;height:370.5pt" o:ole="">
             <v:imagedata r:id="rId11" o:title=""/>
           </v:shape>
-          <o:OLEObject Type="Embed" ProgID="Visio.Drawing.11" ShapeID="_x0000_i1026" DrawAspect="Content" ObjectID="_1490275351" r:id="rId12"/>
+          <o:OLEObject Type="Embed" ProgID="Visio.Drawing.11" ShapeID="_x0000_i1026" DrawAspect="Content" ObjectID="_1490284081" r:id="rId12"/>
         </w:object>
       </w:r>
     </w:p>
@@ -12819,13 +12902,13 @@
           <w:numId w:val="7"/>
         </w:numPr>
       </w:pPr>
-      <w:bookmarkStart w:id="106" w:name="_Toc416087140"/>
-      <w:bookmarkStart w:id="107" w:name="_Toc416518924"/>
+      <w:bookmarkStart w:id="114" w:name="_Toc416087140"/>
+      <w:bookmarkStart w:id="115" w:name="_Toc416542186"/>
       <w:r>
         <w:t>Mô tả kiến trúc</w:t>
       </w:r>
-      <w:bookmarkEnd w:id="106"/>
-      <w:bookmarkEnd w:id="107"/>
+      <w:bookmarkEnd w:id="114"/>
+      <w:bookmarkEnd w:id="115"/>
     </w:p>
     <w:p>
       <w:pPr>
@@ -13498,7 +13581,7 @@
         <w:pStyle w:val="Heading1"/>
         <w:ind w:firstLine="0"/>
       </w:pPr>
-      <w:bookmarkStart w:id="108" w:name="_Toc416518925"/>
+      <w:bookmarkStart w:id="116" w:name="_Toc416542187"/>
       <w:r>
         <w:lastRenderedPageBreak/>
         <w:t xml:space="preserve">3.3. </w:t>
@@ -13506,7 +13589,7 @@
       <w:r>
         <w:t>Xử lý lỗi</w:t>
       </w:r>
-      <w:bookmarkEnd w:id="108"/>
+      <w:bookmarkEnd w:id="116"/>
     </w:p>
     <w:p>
       <w:pPr>
@@ -13531,7 +13614,7 @@
         <w:pStyle w:val="Heading1"/>
         <w:ind w:firstLine="0"/>
       </w:pPr>
-      <w:bookmarkStart w:id="109" w:name="_Toc416518926"/>
+      <w:bookmarkStart w:id="117" w:name="_Toc416542188"/>
       <w:r>
         <w:lastRenderedPageBreak/>
         <w:t xml:space="preserve">3.4. </w:t>
@@ -13539,7 +13622,7 @@
       <w:r>
         <w:t>Tính bảo mật của hệ thống</w:t>
       </w:r>
-      <w:bookmarkEnd w:id="109"/>
+      <w:bookmarkEnd w:id="117"/>
       <w:r>
         <w:br/>
       </w:r>
@@ -14345,8 +14428,8 @@
       <w:pPr>
         <w:pStyle w:val="Heading1"/>
       </w:pPr>
-      <w:bookmarkStart w:id="110" w:name="_Toc416518927"/>
-      <w:bookmarkStart w:id="111" w:name="_Toc416087141"/>
+      <w:bookmarkStart w:id="118" w:name="_Toc416087141"/>
+      <w:bookmarkStart w:id="119" w:name="_Toc416542189"/>
       <w:r>
         <w:lastRenderedPageBreak/>
         <w:t xml:space="preserve">4. </w:t>
@@ -14354,11 +14437,11 @@
       <w:r>
         <w:t>THIẾT KẾ DỮ LIỆU</w:t>
       </w:r>
-      <w:bookmarkEnd w:id="110"/>
+      <w:bookmarkEnd w:id="119"/>
       <w:r>
         <w:t xml:space="preserve"> </w:t>
       </w:r>
-      <w:bookmarkEnd w:id="111"/>
+      <w:bookmarkEnd w:id="118"/>
     </w:p>
     <w:p>
       <w:pPr>
@@ -14372,16 +14455,16 @@
           <w:szCs w:val="24"/>
         </w:rPr>
       </w:pPr>
-      <w:bookmarkStart w:id="112" w:name="_Toc416087142"/>
-      <w:bookmarkStart w:id="113" w:name="_Toc416518928"/>
+      <w:bookmarkStart w:id="120" w:name="_Toc416087142"/>
+      <w:bookmarkStart w:id="121" w:name="_Toc416542190"/>
       <w:r>
         <w:rPr>
           <w:szCs w:val="24"/>
         </w:rPr>
         <w:t>4.1. Mô tả dữ liệu</w:t>
       </w:r>
-      <w:bookmarkEnd w:id="112"/>
-      <w:bookmarkEnd w:id="113"/>
+      <w:bookmarkEnd w:id="120"/>
+      <w:bookmarkEnd w:id="121"/>
     </w:p>
     <w:p>
       <w:pPr>
@@ -14898,8 +14981,8 @@
         </w:numPr>
         <w:ind w:left="1080"/>
       </w:pPr>
-      <w:bookmarkStart w:id="114" w:name="_Toc416087143"/>
-      <w:bookmarkStart w:id="115" w:name="_Toc416518929"/>
+      <w:bookmarkStart w:id="122" w:name="_Toc416087143"/>
+      <w:bookmarkStart w:id="123" w:name="_Toc416542191"/>
       <w:r>
         <w:t>4.2.</w:t>
       </w:r>
@@ -14909,8 +14992,8 @@
       <w:r>
         <w:t>Từ điển dữ liệu</w:t>
       </w:r>
-      <w:bookmarkEnd w:id="114"/>
-      <w:bookmarkEnd w:id="115"/>
+      <w:bookmarkEnd w:id="122"/>
+      <w:bookmarkEnd w:id="123"/>
     </w:p>
     <w:p>
       <w:pPr>
@@ -15701,7 +15784,7 @@
         </w:rPr>
         <w:t xml:space="preserve"> </w:t>
       </w:r>
-      <w:bookmarkStart w:id="116" w:name="_Toc322064201"/>
+      <w:bookmarkStart w:id="124" w:name="_Toc322064201"/>
       <w:r>
         <w:rPr>
           <w:b/>
@@ -15711,7 +15794,7 @@
         </w:rPr>
         <w:t>Account</w:t>
       </w:r>
-      <w:bookmarkEnd w:id="116"/>
+      <w:bookmarkEnd w:id="124"/>
     </w:p>
     <w:p>
       <w:pPr>
@@ -18241,7 +18324,7 @@
         </w:rPr>
         <w:t xml:space="preserve">Class </w:t>
       </w:r>
-      <w:bookmarkStart w:id="117" w:name="_Toc322064204"/>
+      <w:bookmarkStart w:id="125" w:name="_Toc322064204"/>
       <w:r>
         <w:rPr>
           <w:sz w:val="24"/>
@@ -18249,7 +18332,7 @@
         </w:rPr>
         <w:t>WithDrawLimit</w:t>
       </w:r>
-      <w:bookmarkEnd w:id="117"/>
+      <w:bookmarkEnd w:id="125"/>
     </w:p>
     <w:p>
       <w:pPr>
@@ -21727,31 +21810,33 @@
           <w:szCs w:val="28"/>
         </w:rPr>
       </w:pPr>
-      <w:bookmarkStart w:id="118" w:name="_Toc416087046"/>
-      <w:bookmarkStart w:id="119" w:name="_Toc416087144"/>
-      <w:bookmarkStart w:id="120" w:name="_Toc416087184"/>
-      <w:bookmarkStart w:id="121" w:name="_Toc416087324"/>
-      <w:bookmarkStart w:id="122" w:name="_Toc416087357"/>
-      <w:bookmarkStart w:id="123" w:name="_Toc416104737"/>
-      <w:bookmarkStart w:id="124" w:name="_Toc416104864"/>
-      <w:bookmarkStart w:id="125" w:name="_Toc416105377"/>
-      <w:bookmarkStart w:id="126" w:name="_Toc416518930"/>
-      <w:bookmarkEnd w:id="118"/>
-      <w:bookmarkEnd w:id="119"/>
-      <w:bookmarkEnd w:id="120"/>
-      <w:bookmarkEnd w:id="121"/>
-      <w:bookmarkEnd w:id="122"/>
-      <w:bookmarkEnd w:id="123"/>
-      <w:bookmarkEnd w:id="124"/>
-      <w:bookmarkEnd w:id="125"/>
+      <w:bookmarkStart w:id="126" w:name="_Toc416087046"/>
+      <w:bookmarkStart w:id="127" w:name="_Toc416087144"/>
+      <w:bookmarkStart w:id="128" w:name="_Toc416087184"/>
+      <w:bookmarkStart w:id="129" w:name="_Toc416087324"/>
+      <w:bookmarkStart w:id="130" w:name="_Toc416087357"/>
+      <w:bookmarkStart w:id="131" w:name="_Toc416104737"/>
+      <w:bookmarkStart w:id="132" w:name="_Toc416104864"/>
+      <w:bookmarkStart w:id="133" w:name="_Toc416105377"/>
+      <w:bookmarkStart w:id="134" w:name="_Toc416518930"/>
+      <w:bookmarkStart w:id="135" w:name="_Toc416542192"/>
       <w:bookmarkEnd w:id="126"/>
+      <w:bookmarkEnd w:id="127"/>
+      <w:bookmarkEnd w:id="128"/>
+      <w:bookmarkEnd w:id="129"/>
+      <w:bookmarkEnd w:id="130"/>
+      <w:bookmarkEnd w:id="131"/>
+      <w:bookmarkEnd w:id="132"/>
+      <w:bookmarkEnd w:id="133"/>
+      <w:bookmarkEnd w:id="134"/>
+      <w:bookmarkEnd w:id="135"/>
     </w:p>
     <w:p>
       <w:pPr>
         <w:pStyle w:val="Heading1"/>
       </w:pPr>
-      <w:bookmarkStart w:id="127" w:name="_Toc416087145"/>
-      <w:bookmarkStart w:id="128" w:name="_Toc416518931"/>
+      <w:bookmarkStart w:id="136" w:name="_Toc416087145"/>
+      <w:bookmarkStart w:id="137" w:name="_Toc416542193"/>
       <w:r>
         <w:lastRenderedPageBreak/>
         <w:t xml:space="preserve">5. </w:t>
@@ -21762,8 +21847,8 @@
       <w:r>
         <w:t>CHỨC NĂNG</w:t>
       </w:r>
-      <w:bookmarkEnd w:id="127"/>
-      <w:bookmarkEnd w:id="128"/>
+      <w:bookmarkEnd w:id="136"/>
+      <w:bookmarkEnd w:id="137"/>
     </w:p>
     <w:p>
       <w:pPr>
@@ -21774,13 +21859,13 @@
         </w:numPr>
         <w:ind w:firstLine="360"/>
       </w:pPr>
-      <w:bookmarkStart w:id="129" w:name="_Toc416087146"/>
-      <w:bookmarkStart w:id="130" w:name="_Toc416518932"/>
+      <w:bookmarkStart w:id="138" w:name="_Toc416087146"/>
+      <w:bookmarkStart w:id="139" w:name="_Toc416542194"/>
       <w:r>
         <w:t>5.1 Chức năng xác thực</w:t>
       </w:r>
-      <w:bookmarkEnd w:id="129"/>
-      <w:bookmarkEnd w:id="130"/>
+      <w:bookmarkEnd w:id="138"/>
+      <w:bookmarkEnd w:id="139"/>
     </w:p>
     <w:p>
       <w:pPr>
@@ -24086,7 +24171,7 @@
           <v:shape id="_x0000_i1027" type="#_x0000_t75" style="width:468pt;height:433.5pt" o:ole="">
             <v:imagedata r:id="rId15" o:title=""/>
           </v:shape>
-          <o:OLEObject Type="Embed" ProgID="Visio.Drawing.11" ShapeID="_x0000_i1027" DrawAspect="Content" ObjectID="_1490275352" r:id="rId16"/>
+          <o:OLEObject Type="Embed" ProgID="Visio.Drawing.11" ShapeID="_x0000_i1027" DrawAspect="Content" ObjectID="_1490284082" r:id="rId16"/>
         </w:object>
       </w:r>
     </w:p>
@@ -24314,7 +24399,7 @@
           <v:shape id="_x0000_i1028" type="#_x0000_t75" style="width:498pt;height:309.75pt" o:ole="">
             <v:imagedata r:id="rId17" o:title=""/>
           </v:shape>
-          <o:OLEObject Type="Embed" ProgID="Visio.Drawing.15" ShapeID="_x0000_i1028" DrawAspect="Content" ObjectID="_1490275353" r:id="rId18"/>
+          <o:OLEObject Type="Embed" ProgID="Visio.Drawing.15" ShapeID="_x0000_i1028" DrawAspect="Content" ObjectID="_1490284083" r:id="rId18"/>
         </w:object>
       </w:r>
     </w:p>
@@ -24364,7 +24449,7 @@
           <v:shape id="_x0000_i1029" type="#_x0000_t75" style="width:480.75pt;height:312pt" o:ole="">
             <v:imagedata r:id="rId19" o:title=""/>
           </v:shape>
-          <o:OLEObject Type="Embed" ProgID="Visio.Drawing.15" ShapeID="_x0000_i1029" DrawAspect="Content" ObjectID="_1490275354" r:id="rId20"/>
+          <o:OLEObject Type="Embed" ProgID="Visio.Drawing.15" ShapeID="_x0000_i1029" DrawAspect="Content" ObjectID="_1490284084" r:id="rId20"/>
         </w:object>
       </w:r>
     </w:p>
@@ -26747,7 +26832,7 @@
           <v:shape id="_x0000_i1030" type="#_x0000_t75" style="width:468pt;height:455.25pt" o:ole="">
             <v:imagedata r:id="rId23" o:title=""/>
           </v:shape>
-          <o:OLEObject Type="Embed" ProgID="Visio.Drawing.11" ShapeID="_x0000_i1030" DrawAspect="Content" ObjectID="_1490275355" r:id="rId24"/>
+          <o:OLEObject Type="Embed" ProgID="Visio.Drawing.11" ShapeID="_x0000_i1030" DrawAspect="Content" ObjectID="_1490284085" r:id="rId24"/>
         </w:object>
       </w:r>
     </w:p>
@@ -26984,7 +27069,7 @@
           <v:shape id="_x0000_i1031" type="#_x0000_t75" style="width:498pt;height:340.5pt" o:ole="">
             <v:imagedata r:id="rId25" o:title=""/>
           </v:shape>
-          <o:OLEObject Type="Embed" ProgID="Visio.Drawing.15" ShapeID="_x0000_i1031" DrawAspect="Content" ObjectID="_1490275356" r:id="rId26"/>
+          <o:OLEObject Type="Embed" ProgID="Visio.Drawing.15" ShapeID="_x0000_i1031" DrawAspect="Content" ObjectID="_1490284086" r:id="rId26"/>
         </w:object>
       </w:r>
     </w:p>
@@ -27034,7 +27119,7 @@
           <v:shape id="_x0000_i1032" type="#_x0000_t75" style="width:480.75pt;height:310.5pt" o:ole="">
             <v:imagedata r:id="rId27" o:title=""/>
           </v:shape>
-          <o:OLEObject Type="Embed" ProgID="Visio.Drawing.15" ShapeID="_x0000_i1032" DrawAspect="Content" ObjectID="_1490275357" r:id="rId28"/>
+          <o:OLEObject Type="Embed" ProgID="Visio.Drawing.15" ShapeID="_x0000_i1032" DrawAspect="Content" ObjectID="_1490284087" r:id="rId28"/>
         </w:object>
       </w:r>
     </w:p>
@@ -27918,16 +28003,16 @@
           <w:numId w:val="10"/>
         </w:numPr>
       </w:pPr>
-      <w:bookmarkStart w:id="131" w:name="_Toc416087147"/>
-      <w:bookmarkStart w:id="132" w:name="_Toc416518933"/>
+      <w:bookmarkStart w:id="140" w:name="_Toc416087147"/>
+      <w:bookmarkStart w:id="141" w:name="_Toc416542195"/>
       <w:r>
         <w:t xml:space="preserve">Chức năng </w:t>
       </w:r>
       <w:r>
         <w:t>Kiểm tra số dư</w:t>
       </w:r>
-      <w:bookmarkEnd w:id="131"/>
-      <w:bookmarkEnd w:id="132"/>
+      <w:bookmarkEnd w:id="140"/>
+      <w:bookmarkEnd w:id="141"/>
     </w:p>
     <w:p>
       <w:pPr>
@@ -30066,7 +30151,7 @@
           <v:shape id="_x0000_i1033" type="#_x0000_t75" style="width:6in;height:399.75pt" o:ole="">
             <v:imagedata r:id="rId30" o:title=""/>
           </v:shape>
-          <o:OLEObject Type="Embed" ProgID="Visio.Drawing.11" ShapeID="_x0000_i1033" DrawAspect="Content" ObjectID="_1490275358" r:id="rId31"/>
+          <o:OLEObject Type="Embed" ProgID="Visio.Drawing.11" ShapeID="_x0000_i1033" DrawAspect="Content" ObjectID="_1490284088" r:id="rId31"/>
         </w:object>
       </w:r>
     </w:p>
@@ -30292,7 +30377,7 @@
           <v:shape id="_x0000_i1034" type="#_x0000_t75" style="width:498.75pt;height:383.25pt" o:ole="">
             <v:imagedata r:id="rId32" o:title=""/>
           </v:shape>
-          <o:OLEObject Type="Embed" ProgID="Visio.Drawing.15" ShapeID="_x0000_i1034" DrawAspect="Content" ObjectID="_1490275359" r:id="rId33"/>
+          <o:OLEObject Type="Embed" ProgID="Visio.Drawing.15" ShapeID="_x0000_i1034" DrawAspect="Content" ObjectID="_1490284089" r:id="rId33"/>
         </w:object>
       </w:r>
     </w:p>
@@ -30327,7 +30412,7 @@
           <v:shape id="_x0000_i1035" type="#_x0000_t75" style="width:498.75pt;height:440.25pt" o:ole="">
             <v:imagedata r:id="rId34" o:title=""/>
           </v:shape>
-          <o:OLEObject Type="Embed" ProgID="Visio.Drawing.15" ShapeID="_x0000_i1035" DrawAspect="Content" ObjectID="_1490275360" r:id="rId35"/>
+          <o:OLEObject Type="Embed" ProgID="Visio.Drawing.15" ShapeID="_x0000_i1035" DrawAspect="Content" ObjectID="_1490284090" r:id="rId35"/>
         </w:object>
       </w:r>
     </w:p>
@@ -30725,13 +30810,13 @@
           <w:numId w:val="14"/>
         </w:numPr>
       </w:pPr>
-      <w:bookmarkStart w:id="133" w:name="_Toc416087148"/>
-      <w:bookmarkStart w:id="134" w:name="_Toc416518934"/>
+      <w:bookmarkStart w:id="142" w:name="_Toc416087148"/>
+      <w:bookmarkStart w:id="143" w:name="_Toc416542196"/>
       <w:r>
         <w:t>Chức năng rút tiền</w:t>
       </w:r>
-      <w:bookmarkEnd w:id="133"/>
-      <w:bookmarkEnd w:id="134"/>
+      <w:bookmarkEnd w:id="142"/>
+      <w:bookmarkEnd w:id="143"/>
     </w:p>
     <w:p>
       <w:pPr>
@@ -34468,7 +34553,7 @@
           <v:shape id="_x0000_i1036" type="#_x0000_t75" style="width:468pt;height:435.75pt" o:ole="">
             <v:imagedata r:id="rId38" o:title=""/>
           </v:shape>
-          <o:OLEObject Type="Embed" ProgID="Visio.Drawing.11" ShapeID="_x0000_i1036" DrawAspect="Content" ObjectID="_1490275361" r:id="rId39"/>
+          <o:OLEObject Type="Embed" ProgID="Visio.Drawing.11" ShapeID="_x0000_i1036" DrawAspect="Content" ObjectID="_1490284091" r:id="rId39"/>
         </w:object>
       </w:r>
     </w:p>
@@ -34781,7 +34866,7 @@
           <v:shape id="_x0000_i1037" type="#_x0000_t75" style="width:487.5pt;height:309.75pt" o:ole="">
             <v:imagedata r:id="rId40" o:title=""/>
           </v:shape>
-          <o:OLEObject Type="Embed" ProgID="Visio.Drawing.11" ShapeID="_x0000_i1037" DrawAspect="Content" ObjectID="_1490275362" r:id="rId41"/>
+          <o:OLEObject Type="Embed" ProgID="Visio.Drawing.11" ShapeID="_x0000_i1037" DrawAspect="Content" ObjectID="_1490284092" r:id="rId41"/>
         </w:object>
       </w:r>
     </w:p>
@@ -34822,7 +34907,7 @@
           <v:shape id="_x0000_i1038" type="#_x0000_t75" style="width:498.75pt;height:6in" o:ole="">
             <v:imagedata r:id="rId42" o:title=""/>
           </v:shape>
-          <o:OLEObject Type="Embed" ProgID="Visio.Drawing.15" ShapeID="_x0000_i1038" DrawAspect="Content" ObjectID="_1490275363" r:id="rId43"/>
+          <o:OLEObject Type="Embed" ProgID="Visio.Drawing.15" ShapeID="_x0000_i1038" DrawAspect="Content" ObjectID="_1490284093" r:id="rId43"/>
         </w:object>
       </w:r>
     </w:p>
@@ -35185,13 +35270,13 @@
           <w:numId w:val="14"/>
         </w:numPr>
       </w:pPr>
-      <w:bookmarkStart w:id="135" w:name="_Toc416087149"/>
-      <w:bookmarkStart w:id="136" w:name="_Toc416518935"/>
+      <w:bookmarkStart w:id="144" w:name="_Toc416087149"/>
+      <w:bookmarkStart w:id="145" w:name="_Toc416542197"/>
       <w:r>
         <w:t>Lịch sử giao dịch</w:t>
       </w:r>
-      <w:bookmarkEnd w:id="135"/>
-      <w:bookmarkEnd w:id="136"/>
+      <w:bookmarkEnd w:id="144"/>
+      <w:bookmarkEnd w:id="145"/>
     </w:p>
     <w:p>
       <w:pPr>
@@ -38903,7 +38988,7 @@
           <v:shape id="_x0000_i1039" type="#_x0000_t75" style="width:483.75pt;height:442.5pt" o:ole="">
             <v:imagedata r:id="rId46" o:title=""/>
           </v:shape>
-          <o:OLEObject Type="Embed" ProgID="Visio.Drawing.11" ShapeID="_x0000_i1039" DrawAspect="Content" ObjectID="_1490275364" r:id="rId47"/>
+          <o:OLEObject Type="Embed" ProgID="Visio.Drawing.11" ShapeID="_x0000_i1039" DrawAspect="Content" ObjectID="_1490284094" r:id="rId47"/>
         </w:object>
       </w:r>
     </w:p>
@@ -39055,7 +39140,7 @@
           <v:shape id="_x0000_i1040" type="#_x0000_t75" style="width:487.5pt;height:286.5pt" o:ole="">
             <v:imagedata r:id="rId48" o:title=""/>
           </v:shape>
-          <o:OLEObject Type="Embed" ProgID="Visio.Drawing.11" ShapeID="_x0000_i1040" DrawAspect="Content" ObjectID="_1490275365" r:id="rId49"/>
+          <o:OLEObject Type="Embed" ProgID="Visio.Drawing.11" ShapeID="_x0000_i1040" DrawAspect="Content" ObjectID="_1490284095" r:id="rId49"/>
         </w:object>
       </w:r>
     </w:p>
@@ -39124,10 +39209,564 @@
           <v:shape id="_x0000_i1041" type="#_x0000_t75" style="width:487.5pt;height:378pt" o:ole="">
             <v:imagedata r:id="rId50" o:title=""/>
           </v:shape>
-          <o:OLEObject Type="Embed" ProgID="Visio.Drawing.11" ShapeID="_x0000_i1041" DrawAspect="Content" ObjectID="_1490275366" r:id="rId51"/>
+          <o:OLEObject Type="Embed" ProgID="Visio.Drawing.11" ShapeID="_x0000_i1041" DrawAspect="Content" ObjectID="_1490284096" r:id="rId51"/>
         </w:object>
       </w:r>
     </w:p>
+    <w:p>
+      <w:pPr>
+        <w:pStyle w:val="ListParagraph"/>
+        <w:ind w:left="792" w:firstLine="0"/>
+        <w:jc w:val="left"/>
+        <w:rPr>
+          <w:b/>
+          <w:sz w:val="24"/>
+          <w:szCs w:val="24"/>
+          <w:u w:val="single"/>
+          <w:lang w:val="vi-VN"/>
+        </w:rPr>
+      </w:pPr>
+      <w:r>
+        <w:rPr>
+          <w:b/>
+          <w:sz w:val="24"/>
+          <w:szCs w:val="24"/>
+          <w:u w:val="single"/>
+          <w:lang w:val="vi-VN"/>
+        </w:rPr>
+        <w:t>Giả mã</w:t>
+      </w:r>
+    </w:p>
+    <w:p>
+      <w:pPr>
+        <w:jc w:val="left"/>
+        <w:rPr>
+          <w:b/>
+          <w:sz w:val="24"/>
+          <w:szCs w:val="24"/>
+        </w:rPr>
+      </w:pPr>
+      <w:r>
+        <w:rPr>
+          <w:b/>
+          <w:sz w:val="24"/>
+          <w:szCs w:val="24"/>
+        </w:rPr>
+        <w:t>BEGIN MAINPROGRAM ViewHistory</w:t>
+      </w:r>
+    </w:p>
+    <w:p>
+      <w:pPr>
+        <w:jc w:val="left"/>
+        <w:rPr>
+          <w:sz w:val="24"/>
+          <w:szCs w:val="24"/>
+        </w:rPr>
+      </w:pPr>
+      <w:r>
+        <w:rPr>
+          <w:b/>
+          <w:sz w:val="24"/>
+          <w:szCs w:val="24"/>
+        </w:rPr>
+        <w:t xml:space="preserve">               </w:t>
+      </w:r>
+      <w:r>
+        <w:rPr>
+          <w:sz w:val="24"/>
+          <w:szCs w:val="24"/>
+        </w:rPr>
+        <w:t xml:space="preserve">Màn hình xem lịch sử hiện ra </w:t>
+      </w:r>
+    </w:p>
+    <w:p>
+      <w:pPr>
+        <w:jc w:val="left"/>
+        <w:rPr>
+          <w:sz w:val="24"/>
+          <w:szCs w:val="24"/>
+        </w:rPr>
+      </w:pPr>
+      <w:r>
+        <w:rPr>
+          <w:b/>
+          <w:sz w:val="24"/>
+          <w:szCs w:val="24"/>
+        </w:rPr>
+        <w:t xml:space="preserve">               </w:t>
+      </w:r>
+      <w:r>
+        <w:rPr>
+          <w:sz w:val="24"/>
+          <w:szCs w:val="24"/>
+        </w:rPr>
+        <w:t>SWITH PressButton</w:t>
+      </w:r>
+    </w:p>
+    <w:p>
+      <w:pPr>
+        <w:jc w:val="left"/>
+        <w:rPr>
+          <w:sz w:val="24"/>
+          <w:szCs w:val="24"/>
+        </w:rPr>
+      </w:pPr>
+      <w:r>
+        <w:rPr>
+          <w:sz w:val="24"/>
+          <w:szCs w:val="24"/>
+        </w:rPr>
+        <w:tab/>
+        <w:t xml:space="preserve"> </w:t>
+      </w:r>
+      <w:r>
+        <w:rPr>
+          <w:sz w:val="24"/>
+          <w:szCs w:val="24"/>
+        </w:rPr>
+        <w:tab/>
+        <w:t>Case “1 THÁNG TRƯỚC” Get(1m);BREAK; //xem lịch sử 1 tháng trước</w:t>
+      </w:r>
+    </w:p>
+    <w:p>
+      <w:pPr>
+        <w:jc w:val="left"/>
+        <w:rPr>
+          <w:sz w:val="24"/>
+          <w:szCs w:val="24"/>
+        </w:rPr>
+      </w:pPr>
+      <w:r>
+        <w:rPr>
+          <w:sz w:val="24"/>
+          <w:szCs w:val="24"/>
+        </w:rPr>
+        <w:tab/>
+        <w:t xml:space="preserve"> </w:t>
+      </w:r>
+      <w:r>
+        <w:rPr>
+          <w:sz w:val="24"/>
+          <w:szCs w:val="24"/>
+        </w:rPr>
+        <w:tab/>
+        <w:t>Case “2 THÁNG TRƯỚC” Get(2m);BREAK; //</w:t>
+      </w:r>
+      <w:r>
+        <w:rPr>
+          <w:sz w:val="24"/>
+          <w:szCs w:val="24"/>
+        </w:rPr>
+        <w:t xml:space="preserve"> </w:t>
+      </w:r>
+      <w:r>
+        <w:rPr>
+          <w:sz w:val="24"/>
+          <w:szCs w:val="24"/>
+        </w:rPr>
+        <w:t>xem lịch sử 2 tháng trước</w:t>
+      </w:r>
+    </w:p>
+    <w:p>
+      <w:pPr>
+        <w:jc w:val="left"/>
+        <w:rPr>
+          <w:sz w:val="24"/>
+          <w:szCs w:val="24"/>
+        </w:rPr>
+      </w:pPr>
+      <w:r>
+        <w:rPr>
+          <w:sz w:val="24"/>
+          <w:szCs w:val="24"/>
+        </w:rPr>
+        <w:tab/>
+        <w:t xml:space="preserve"> </w:t>
+      </w:r>
+      <w:r>
+        <w:rPr>
+          <w:sz w:val="24"/>
+          <w:szCs w:val="24"/>
+        </w:rPr>
+        <w:tab/>
+        <w:t>Case “6 THÁNG TRƯỚC” Get(6m);BREAK; //</w:t>
+      </w:r>
+      <w:r>
+        <w:rPr>
+          <w:sz w:val="24"/>
+          <w:szCs w:val="24"/>
+        </w:rPr>
+        <w:t xml:space="preserve"> </w:t>
+      </w:r>
+      <w:r>
+        <w:rPr>
+          <w:sz w:val="24"/>
+          <w:szCs w:val="24"/>
+        </w:rPr>
+        <w:t>xem lịch sử 6 tháng trước</w:t>
+      </w:r>
+    </w:p>
+    <w:p>
+      <w:pPr>
+        <w:jc w:val="left"/>
+        <w:rPr>
+          <w:sz w:val="24"/>
+          <w:szCs w:val="24"/>
+        </w:rPr>
+      </w:pPr>
+      <w:r>
+        <w:rPr>
+          <w:sz w:val="24"/>
+          <w:szCs w:val="24"/>
+        </w:rPr>
+        <w:lastRenderedPageBreak/>
+        <w:tab/>
+        <w:t xml:space="preserve"> </w:t>
+      </w:r>
+      <w:r>
+        <w:rPr>
+          <w:sz w:val="24"/>
+          <w:szCs w:val="24"/>
+        </w:rPr>
+        <w:tab/>
+        <w:t>Case “1 NĂM TRƯỚC” Get(1y);BREAK; //</w:t>
+      </w:r>
+      <w:r>
+        <w:rPr>
+          <w:sz w:val="24"/>
+          <w:szCs w:val="24"/>
+        </w:rPr>
+        <w:t xml:space="preserve"> </w:t>
+      </w:r>
+      <w:r>
+        <w:rPr>
+          <w:sz w:val="24"/>
+          <w:szCs w:val="24"/>
+        </w:rPr>
+        <w:t>xem lịch sử 1năm trước</w:t>
+      </w:r>
+    </w:p>
+    <w:p>
+      <w:pPr>
+        <w:jc w:val="left"/>
+        <w:rPr>
+          <w:sz w:val="24"/>
+          <w:szCs w:val="24"/>
+        </w:rPr>
+      </w:pPr>
+      <w:r>
+        <w:rPr>
+          <w:sz w:val="24"/>
+          <w:szCs w:val="24"/>
+        </w:rPr>
+        <w:tab/>
+        <w:t xml:space="preserve"> </w:t>
+      </w:r>
+      <w:r>
+        <w:rPr>
+          <w:sz w:val="24"/>
+          <w:szCs w:val="24"/>
+        </w:rPr>
+        <w:tab/>
+        <w:t>Case “2 NĂM TRƯỚC” Get(2y);BREAK; //</w:t>
+      </w:r>
+      <w:r>
+        <w:rPr>
+          <w:sz w:val="24"/>
+          <w:szCs w:val="24"/>
+        </w:rPr>
+        <w:t xml:space="preserve"> </w:t>
+      </w:r>
+      <w:r>
+        <w:rPr>
+          <w:sz w:val="24"/>
+          <w:szCs w:val="24"/>
+        </w:rPr>
+        <w:t>xem lịch sử 2 năm trước</w:t>
+      </w:r>
+    </w:p>
+    <w:p>
+      <w:pPr>
+        <w:jc w:val="left"/>
+        <w:rPr>
+          <w:sz w:val="24"/>
+          <w:szCs w:val="24"/>
+        </w:rPr>
+      </w:pPr>
+      <w:r>
+        <w:rPr>
+          <w:sz w:val="24"/>
+          <w:szCs w:val="24"/>
+        </w:rPr>
+        <w:tab/>
+        <w:t>ENDSWITH</w:t>
+      </w:r>
+    </w:p>
+    <w:p>
+      <w:pPr>
+        <w:jc w:val="left"/>
+        <w:rPr>
+          <w:sz w:val="24"/>
+          <w:szCs w:val="24"/>
+        </w:rPr>
+      </w:pPr>
+      <w:r>
+        <w:rPr>
+          <w:sz w:val="24"/>
+          <w:szCs w:val="24"/>
+        </w:rPr>
+        <w:tab/>
+        <w:t>IF NGƯỜI DÙNG BẤM PRINT</w:t>
+      </w:r>
+    </w:p>
+    <w:p>
+      <w:pPr>
+        <w:jc w:val="left"/>
+        <w:rPr>
+          <w:sz w:val="24"/>
+          <w:szCs w:val="24"/>
+        </w:rPr>
+      </w:pPr>
+      <w:r>
+        <w:rPr>
+          <w:sz w:val="24"/>
+          <w:szCs w:val="24"/>
+        </w:rPr>
+        <w:tab/>
+      </w:r>
+      <w:r>
+        <w:rPr>
+          <w:sz w:val="24"/>
+          <w:szCs w:val="24"/>
+        </w:rPr>
+        <w:tab/>
+        <w:t>PRINTDETAIL();</w:t>
+      </w:r>
+    </w:p>
+    <w:p>
+      <w:pPr>
+        <w:jc w:val="left"/>
+        <w:rPr>
+          <w:sz w:val="24"/>
+          <w:szCs w:val="24"/>
+        </w:rPr>
+      </w:pPr>
+      <w:r>
+        <w:rPr>
+          <w:sz w:val="24"/>
+          <w:szCs w:val="24"/>
+        </w:rPr>
+        <w:tab/>
+        <w:t>ENDIF</w:t>
+      </w:r>
+    </w:p>
+    <w:p>
+      <w:pPr>
+        <w:jc w:val="left"/>
+        <w:rPr>
+          <w:sz w:val="24"/>
+          <w:szCs w:val="24"/>
+        </w:rPr>
+      </w:pPr>
+      <w:r>
+        <w:rPr>
+          <w:sz w:val="24"/>
+          <w:szCs w:val="24"/>
+        </w:rPr>
+        <w:tab/>
+        <w:t>IF NGƯỜI DÙNG BẤM NO</w:t>
+      </w:r>
+    </w:p>
+    <w:p>
+      <w:pPr>
+        <w:jc w:val="left"/>
+        <w:rPr>
+          <w:sz w:val="24"/>
+          <w:szCs w:val="24"/>
+        </w:rPr>
+      </w:pPr>
+      <w:r>
+        <w:rPr>
+          <w:sz w:val="24"/>
+          <w:szCs w:val="24"/>
+        </w:rPr>
+        <w:tab/>
+      </w:r>
+      <w:r>
+        <w:rPr>
+          <w:sz w:val="24"/>
+          <w:szCs w:val="24"/>
+        </w:rPr>
+        <w:tab/>
+        <w:t>EJECTCARD();</w:t>
+      </w:r>
+    </w:p>
+    <w:p>
+      <w:pPr>
+        <w:jc w:val="left"/>
+        <w:rPr>
+          <w:sz w:val="24"/>
+          <w:szCs w:val="24"/>
+        </w:rPr>
+      </w:pPr>
+      <w:r>
+        <w:rPr>
+          <w:sz w:val="24"/>
+          <w:szCs w:val="24"/>
+        </w:rPr>
+        <w:tab/>
+        <w:t>ENDIF</w:t>
+      </w:r>
+    </w:p>
+    <w:p>
+      <w:pPr>
+        <w:jc w:val="left"/>
+        <w:rPr>
+          <w:b/>
+          <w:sz w:val="24"/>
+          <w:szCs w:val="24"/>
+        </w:rPr>
+      </w:pPr>
+      <w:r>
+        <w:rPr>
+          <w:b/>
+          <w:sz w:val="24"/>
+          <w:szCs w:val="24"/>
+        </w:rPr>
+        <w:t>END   MAINPROGRAM ViewHistory</w:t>
+      </w:r>
+    </w:p>
+    <w:p>
+      <w:pPr>
+        <w:jc w:val="left"/>
+        <w:rPr>
+          <w:b/>
+          <w:sz w:val="24"/>
+          <w:szCs w:val="24"/>
+        </w:rPr>
+      </w:pPr>
+    </w:p>
+    <w:p>
+      <w:pPr>
+        <w:jc w:val="left"/>
+        <w:rPr>
+          <w:b/>
+          <w:sz w:val="24"/>
+          <w:szCs w:val="24"/>
+        </w:rPr>
+      </w:pPr>
+      <w:r>
+        <w:rPr>
+          <w:b/>
+          <w:sz w:val="24"/>
+          <w:szCs w:val="24"/>
+        </w:rPr>
+        <w:t>BEGIN SUBPROGRAM Get(string a)</w:t>
+      </w:r>
+    </w:p>
+    <w:p>
+      <w:pPr>
+        <w:jc w:val="left"/>
+        <w:rPr>
+          <w:b/>
+          <w:sz w:val="24"/>
+          <w:szCs w:val="24"/>
+        </w:rPr>
+      </w:pPr>
+      <w:r>
+        <w:rPr>
+          <w:b/>
+          <w:sz w:val="24"/>
+          <w:szCs w:val="24"/>
+        </w:rPr>
+        <w:tab/>
+        <w:t>Màn hình lịch sử cho a;</w:t>
+      </w:r>
+    </w:p>
+    <w:p>
+      <w:pPr>
+        <w:jc w:val="left"/>
+        <w:rPr>
+          <w:b/>
+          <w:sz w:val="24"/>
+          <w:szCs w:val="24"/>
+        </w:rPr>
+      </w:pPr>
+      <w:r>
+        <w:rPr>
+          <w:b/>
+          <w:sz w:val="24"/>
+          <w:szCs w:val="24"/>
+        </w:rPr>
+        <w:t>END SUBPROGRAM Get(string a)</w:t>
+      </w:r>
+    </w:p>
+    <w:p>
+      <w:pPr>
+        <w:jc w:val="left"/>
+        <w:rPr>
+          <w:b/>
+          <w:sz w:val="24"/>
+          <w:szCs w:val="24"/>
+        </w:rPr>
+      </w:pPr>
+    </w:p>
+    <w:p>
+      <w:pPr>
+        <w:jc w:val="left"/>
+        <w:rPr>
+          <w:b/>
+          <w:sz w:val="24"/>
+          <w:szCs w:val="24"/>
+        </w:rPr>
+      </w:pPr>
+      <w:r>
+        <w:rPr>
+          <w:b/>
+          <w:sz w:val="24"/>
+          <w:szCs w:val="24"/>
+        </w:rPr>
+        <w:t>BEGIN SUBPROGRAM PRINTDETAIL()</w:t>
+      </w:r>
+    </w:p>
+    <w:p>
+      <w:pPr>
+        <w:jc w:val="left"/>
+        <w:rPr>
+          <w:b/>
+          <w:sz w:val="24"/>
+          <w:szCs w:val="24"/>
+        </w:rPr>
+      </w:pPr>
+      <w:r>
+        <w:rPr>
+          <w:b/>
+          <w:sz w:val="24"/>
+          <w:szCs w:val="24"/>
+        </w:rPr>
+        <w:tab/>
+        <w:t>In giấy chi tiết cho khách hàng</w:t>
+      </w:r>
+    </w:p>
+    <w:p>
+      <w:pPr>
+        <w:jc w:val="left"/>
+        <w:rPr>
+          <w:b/>
+          <w:sz w:val="24"/>
+          <w:szCs w:val="24"/>
+        </w:rPr>
+      </w:pPr>
+      <w:r>
+        <w:rPr>
+          <w:b/>
+          <w:sz w:val="24"/>
+          <w:szCs w:val="24"/>
+        </w:rPr>
+        <w:t>END SUBPROGRAM PRINTDETAIL()</w:t>
+      </w:r>
+    </w:p>
+    <w:p/>
     <w:p>
       <w:pPr>
         <w:pStyle w:val="ListParagraph"/>
@@ -39148,13 +39787,13 @@
           <w:numId w:val="14"/>
         </w:numPr>
       </w:pPr>
-      <w:bookmarkStart w:id="137" w:name="_Toc416087150"/>
-      <w:bookmarkStart w:id="138" w:name="_Toc416518936"/>
+      <w:bookmarkStart w:id="146" w:name="_Toc416087150"/>
+      <w:bookmarkStart w:id="147" w:name="_Toc416542198"/>
       <w:r>
         <w:t>Chức năng chuyển tiền</w:t>
       </w:r>
-      <w:bookmarkEnd w:id="137"/>
-      <w:bookmarkEnd w:id="138"/>
+      <w:bookmarkEnd w:id="146"/>
+      <w:bookmarkEnd w:id="147"/>
     </w:p>
     <w:p>
       <w:pPr>
@@ -39506,7 +40145,6 @@
                 <w:szCs w:val="24"/>
                 <w:lang w:eastAsia="en-US"/>
               </w:rPr>
-              <w:lastRenderedPageBreak/>
               <w:t>Điều kiện trước</w:t>
             </w:r>
           </w:p>
@@ -39657,6 +40295,7 @@
           <w:szCs w:val="24"/>
           <w:lang w:eastAsia="en-US"/>
         </w:rPr>
+        <w:lastRenderedPageBreak/>
         <w:drawing>
           <wp:inline distT="0" distB="0" distL="0" distR="0" wp14:anchorId="0DF79821" wp14:editId="6E93DCCA">
             <wp:extent cx="6332220" cy="4483684"/>
@@ -39981,7 +40620,6 @@
                 <w:sz w:val="24"/>
                 <w:szCs w:val="24"/>
               </w:rPr>
-              <w:lastRenderedPageBreak/>
               <w:t>Nút Bấm3</w:t>
             </w:r>
           </w:p>
@@ -40564,6 +41202,7 @@
                 <w:sz w:val="24"/>
                 <w:szCs w:val="24"/>
               </w:rPr>
+              <w:lastRenderedPageBreak/>
               <w:t>5</w:t>
             </w:r>
           </w:p>
@@ -41179,7 +41818,6 @@
           <w:szCs w:val="24"/>
           <w:lang w:eastAsia="en-US"/>
         </w:rPr>
-        <w:lastRenderedPageBreak/>
         <w:drawing>
           <wp:inline distT="0" distB="0" distL="0" distR="0" wp14:anchorId="398A1111" wp14:editId="00BD915F">
             <wp:extent cx="6332220" cy="4483684"/>
@@ -41356,6 +41994,7 @@
                 <w:sz w:val="24"/>
                 <w:szCs w:val="24"/>
               </w:rPr>
+              <w:lastRenderedPageBreak/>
               <w:t>Nút Bấm1</w:t>
             </w:r>
           </w:p>
@@ -42096,7 +42735,6 @@
                 <w:sz w:val="24"/>
                 <w:szCs w:val="24"/>
               </w:rPr>
-              <w:lastRenderedPageBreak/>
               <w:t>5</w:t>
             </w:r>
           </w:p>
@@ -42757,6 +43395,7 @@
           <w:szCs w:val="24"/>
           <w:lang w:eastAsia="en-US"/>
         </w:rPr>
+        <w:lastRenderedPageBreak/>
         <w:drawing>
           <wp:inline distT="0" distB="0" distL="0" distR="0" wp14:anchorId="037E94F9" wp14:editId="2A25D56C">
             <wp:extent cx="6332220" cy="4483684"/>
@@ -42933,7 +43572,6 @@
                 <w:sz w:val="24"/>
                 <w:szCs w:val="24"/>
               </w:rPr>
-              <w:lastRenderedPageBreak/>
               <w:t>Nút Bấm1</w:t>
             </w:r>
           </w:p>
@@ -43664,6 +44302,7 @@
                 <w:sz w:val="24"/>
                 <w:szCs w:val="24"/>
               </w:rPr>
+              <w:lastRenderedPageBreak/>
               <w:t>5</w:t>
             </w:r>
           </w:p>
@@ -44694,7 +45333,7 @@
           <v:shape id="_x0000_i1042" type="#_x0000_t75" style="width:488.25pt;height:489.75pt" o:ole="">
             <v:imagedata r:id="rId56" o:title=""/>
           </v:shape>
-          <o:OLEObject Type="Embed" ProgID="Visio.Drawing.11" ShapeID="_x0000_i1042" DrawAspect="Content" ObjectID="_1490275367" r:id="rId57"/>
+          <o:OLEObject Type="Embed" ProgID="Visio.Drawing.11" ShapeID="_x0000_i1042" DrawAspect="Content" ObjectID="_1490284097" r:id="rId57"/>
         </w:object>
       </w:r>
     </w:p>
@@ -44778,7 +45417,7 @@
           <v:shape id="_x0000_i1043" type="#_x0000_t75" style="width:498.75pt;height:305.25pt" o:ole="">
             <v:imagedata r:id="rId58" o:title=""/>
           </v:shape>
-          <o:OLEObject Type="Embed" ProgID="Visio.Drawing.15" ShapeID="_x0000_i1043" DrawAspect="Content" ObjectID="_1490275368" r:id="rId59"/>
+          <o:OLEObject Type="Embed" ProgID="Visio.Drawing.15" ShapeID="_x0000_i1043" DrawAspect="Content" ObjectID="_1490284098" r:id="rId59"/>
         </w:object>
       </w:r>
     </w:p>
@@ -44790,13 +45429,13 @@
           <w:numId w:val="14"/>
         </w:numPr>
       </w:pPr>
-      <w:bookmarkStart w:id="139" w:name="_Toc416087151"/>
-      <w:bookmarkStart w:id="140" w:name="_Toc416518937"/>
+      <w:bookmarkStart w:id="148" w:name="_Toc416087151"/>
+      <w:bookmarkStart w:id="149" w:name="_Toc416542199"/>
       <w:r>
         <w:t>Chức năng Đổi PIN</w:t>
       </w:r>
-      <w:bookmarkEnd w:id="139"/>
-      <w:bookmarkEnd w:id="140"/>
+      <w:bookmarkEnd w:id="148"/>
+      <w:bookmarkEnd w:id="149"/>
     </w:p>
     <w:p>
       <w:pPr>
@@ -44871,8 +45510,8 @@
                 <w:lang w:eastAsia="en-US"/>
               </w:rPr>
             </w:pPr>
-            <w:bookmarkStart w:id="141" w:name="OLE_LINK1"/>
-            <w:bookmarkStart w:id="142" w:name="OLE_LINK2"/>
+            <w:bookmarkStart w:id="150" w:name="OLE_LINK1"/>
+            <w:bookmarkStart w:id="151" w:name="OLE_LINK2"/>
             <w:r>
               <w:rPr>
                 <w:rFonts w:eastAsia="Times New Roman"/>
@@ -45253,8 +45892,8 @@
           </w:p>
         </w:tc>
       </w:tr>
-      <w:bookmarkEnd w:id="141"/>
-      <w:bookmarkEnd w:id="142"/>
+      <w:bookmarkEnd w:id="150"/>
+      <w:bookmarkEnd w:id="151"/>
     </w:tbl>
     <w:p>
       <w:pPr>
@@ -47390,13 +48029,13 @@
           <w:numId w:val="14"/>
         </w:numPr>
       </w:pPr>
-      <w:bookmarkStart w:id="143" w:name="_Toc416087152"/>
-      <w:bookmarkStart w:id="144" w:name="_Toc416518938"/>
+      <w:bookmarkStart w:id="152" w:name="_Toc416087152"/>
+      <w:bookmarkStart w:id="153" w:name="_Toc416542200"/>
       <w:r>
         <w:t>Chức năng ghi nhật ký hoạt động</w:t>
       </w:r>
-      <w:bookmarkEnd w:id="143"/>
-      <w:bookmarkEnd w:id="144"/>
+      <w:bookmarkEnd w:id="152"/>
+      <w:bookmarkEnd w:id="153"/>
     </w:p>
     <w:p>
       <w:pPr>
@@ -47936,7 +48575,7 @@
           <v:shape id="_x0000_i1044" type="#_x0000_t75" style="width:447pt;height:279pt" o:ole="">
             <v:imagedata r:id="rId64" o:title=""/>
           </v:shape>
-          <o:OLEObject Type="Embed" ProgID="Visio.Drawing.15" ShapeID="_x0000_i1044" DrawAspect="Content" ObjectID="_1490275369" r:id="rId65"/>
+          <o:OLEObject Type="Embed" ProgID="Visio.Drawing.15" ShapeID="_x0000_i1044" DrawAspect="Content" ObjectID="_1490284099" r:id="rId65"/>
         </w:object>
       </w:r>
     </w:p>
@@ -48033,7 +48672,7 @@
           <v:shape id="_x0000_i1045" type="#_x0000_t75" style="width:486pt;height:237pt" o:ole="">
             <v:imagedata r:id="rId66" o:title=""/>
           </v:shape>
-          <o:OLEObject Type="Embed" ProgID="Visio.Drawing.11" ShapeID="_x0000_i1045" DrawAspect="Content" ObjectID="_1490275370" r:id="rId67"/>
+          <o:OLEObject Type="Embed" ProgID="Visio.Drawing.11" ShapeID="_x0000_i1045" DrawAspect="Content" ObjectID="_1490284100" r:id="rId67"/>
         </w:object>
       </w:r>
     </w:p>
@@ -48069,7 +48708,7 @@
           <v:shape id="_x0000_i1046" type="#_x0000_t75" style="width:438pt;height:314.25pt" o:ole="">
             <v:imagedata r:id="rId68" o:title=""/>
           </v:shape>
-          <o:OLEObject Type="Embed" ProgID="Visio.Drawing.15" ShapeID="_x0000_i1046" DrawAspect="Content" ObjectID="_1490275371" r:id="rId69"/>
+          <o:OLEObject Type="Embed" ProgID="Visio.Drawing.15" ShapeID="_x0000_i1046" DrawAspect="Content" ObjectID="_1490284101" r:id="rId69"/>
         </w:object>
       </w:r>
     </w:p>
@@ -48215,7 +48854,7 @@
         <w:rFonts w:ascii="Cambria" w:hAnsi="Cambria"/>
         <w:noProof/>
       </w:rPr>
-      <w:t>5</w:t>
+      <w:t>21</w:t>
     </w:r>
     <w:r>
       <w:fldChar w:fldCharType="end"/>
@@ -49642,6 +50281,118 @@
     </w:lvl>
   </w:abstractNum>
   <w:abstractNum w:abstractNumId="12">
+    <w:nsid w:val="17401866"/>
+    <w:multiLevelType w:val="hybridMultilevel"/>
+    <w:tmpl w:val="3D6CA6E0"/>
+    <w:lvl w:ilvl="0" w:tplc="5CD8450C">
+      <w:numFmt w:val="bullet"/>
+      <w:lvlText w:val="-"/>
+      <w:lvlJc w:val="left"/>
+      <w:pPr>
+        <w:ind w:left="720" w:hanging="360"/>
+      </w:pPr>
+      <w:rPr>
+        <w:rFonts w:ascii="Times New Roman" w:eastAsia="MS Mincho" w:hAnsi="Times New Roman" w:cs="Times New Roman" w:hint="default"/>
+      </w:rPr>
+    </w:lvl>
+    <w:lvl w:ilvl="1" w:tplc="04090003" w:tentative="1">
+      <w:start w:val="1"/>
+      <w:numFmt w:val="bullet"/>
+      <w:lvlText w:val="o"/>
+      <w:lvlJc w:val="left"/>
+      <w:pPr>
+        <w:ind w:left="1440" w:hanging="360"/>
+      </w:pPr>
+      <w:rPr>
+        <w:rFonts w:ascii="Courier New" w:hAnsi="Courier New" w:cs="Courier New" w:hint="default"/>
+      </w:rPr>
+    </w:lvl>
+    <w:lvl w:ilvl="2" w:tplc="04090005" w:tentative="1">
+      <w:start w:val="1"/>
+      <w:numFmt w:val="bullet"/>
+      <w:lvlText w:val=""/>
+      <w:lvlJc w:val="left"/>
+      <w:pPr>
+        <w:ind w:left="2160" w:hanging="360"/>
+      </w:pPr>
+      <w:rPr>
+        <w:rFonts w:ascii="Wingdings" w:hAnsi="Wingdings" w:hint="default"/>
+      </w:rPr>
+    </w:lvl>
+    <w:lvl w:ilvl="3" w:tplc="04090001" w:tentative="1">
+      <w:start w:val="1"/>
+      <w:numFmt w:val="bullet"/>
+      <w:lvlText w:val=""/>
+      <w:lvlJc w:val="left"/>
+      <w:pPr>
+        <w:ind w:left="2880" w:hanging="360"/>
+      </w:pPr>
+      <w:rPr>
+        <w:rFonts w:ascii="Symbol" w:hAnsi="Symbol" w:hint="default"/>
+      </w:rPr>
+    </w:lvl>
+    <w:lvl w:ilvl="4" w:tplc="04090003" w:tentative="1">
+      <w:start w:val="1"/>
+      <w:numFmt w:val="bullet"/>
+      <w:lvlText w:val="o"/>
+      <w:lvlJc w:val="left"/>
+      <w:pPr>
+        <w:ind w:left="3600" w:hanging="360"/>
+      </w:pPr>
+      <w:rPr>
+        <w:rFonts w:ascii="Courier New" w:hAnsi="Courier New" w:cs="Courier New" w:hint="default"/>
+      </w:rPr>
+    </w:lvl>
+    <w:lvl w:ilvl="5" w:tplc="04090005" w:tentative="1">
+      <w:start w:val="1"/>
+      <w:numFmt w:val="bullet"/>
+      <w:lvlText w:val=""/>
+      <w:lvlJc w:val="left"/>
+      <w:pPr>
+        <w:ind w:left="4320" w:hanging="360"/>
+      </w:pPr>
+      <w:rPr>
+        <w:rFonts w:ascii="Wingdings" w:hAnsi="Wingdings" w:hint="default"/>
+      </w:rPr>
+    </w:lvl>
+    <w:lvl w:ilvl="6" w:tplc="04090001" w:tentative="1">
+      <w:start w:val="1"/>
+      <w:numFmt w:val="bullet"/>
+      <w:lvlText w:val=""/>
+      <w:lvlJc w:val="left"/>
+      <w:pPr>
+        <w:ind w:left="5040" w:hanging="360"/>
+      </w:pPr>
+      <w:rPr>
+        <w:rFonts w:ascii="Symbol" w:hAnsi="Symbol" w:hint="default"/>
+      </w:rPr>
+    </w:lvl>
+    <w:lvl w:ilvl="7" w:tplc="04090003" w:tentative="1">
+      <w:start w:val="1"/>
+      <w:numFmt w:val="bullet"/>
+      <w:lvlText w:val="o"/>
+      <w:lvlJc w:val="left"/>
+      <w:pPr>
+        <w:ind w:left="5760" w:hanging="360"/>
+      </w:pPr>
+      <w:rPr>
+        <w:rFonts w:ascii="Courier New" w:hAnsi="Courier New" w:cs="Courier New" w:hint="default"/>
+      </w:rPr>
+    </w:lvl>
+    <w:lvl w:ilvl="8" w:tplc="04090005" w:tentative="1">
+      <w:start w:val="1"/>
+      <w:numFmt w:val="bullet"/>
+      <w:lvlText w:val=""/>
+      <w:lvlJc w:val="left"/>
+      <w:pPr>
+        <w:ind w:left="6480" w:hanging="360"/>
+      </w:pPr>
+      <w:rPr>
+        <w:rFonts w:ascii="Wingdings" w:hAnsi="Wingdings" w:hint="default"/>
+      </w:rPr>
+    </w:lvl>
+  </w:abstractNum>
+  <w:abstractNum w:abstractNumId="13">
     <w:nsid w:val="19F04545"/>
     <w:multiLevelType w:val="hybridMultilevel"/>
     <w:tmpl w:val="4A644494"/>
@@ -49754,7 +50505,7 @@
       </w:rPr>
     </w:lvl>
   </w:abstractNum>
-  <w:abstractNum w:abstractNumId="13">
+  <w:abstractNum w:abstractNumId="14">
     <w:nsid w:val="1ABA08A2"/>
     <w:multiLevelType w:val="hybridMultilevel"/>
     <w:tmpl w:val="E938C35C"/>
@@ -49867,7 +50618,7 @@
       </w:rPr>
     </w:lvl>
   </w:abstractNum>
-  <w:abstractNum w:abstractNumId="14">
+  <w:abstractNum w:abstractNumId="15">
     <w:nsid w:val="23F11B76"/>
     <w:multiLevelType w:val="hybridMultilevel"/>
     <w:tmpl w:val="434C5030"/>
@@ -49981,7 +50732,7 @@
       </w:rPr>
     </w:lvl>
   </w:abstractNum>
-  <w:abstractNum w:abstractNumId="15">
+  <w:abstractNum w:abstractNumId="16">
     <w:nsid w:val="27C26B03"/>
     <w:multiLevelType w:val="multilevel"/>
     <w:tmpl w:val="05B69B48"/>
@@ -50094,7 +50845,7 @@
       </w:rPr>
     </w:lvl>
   </w:abstractNum>
-  <w:abstractNum w:abstractNumId="16">
+  <w:abstractNum w:abstractNumId="17">
     <w:nsid w:val="28381EC6"/>
     <w:multiLevelType w:val="multilevel"/>
     <w:tmpl w:val="7A64F1D8"/>
@@ -50207,7 +50958,7 @@
       </w:rPr>
     </w:lvl>
   </w:abstractNum>
-  <w:abstractNum w:abstractNumId="17">
+  <w:abstractNum w:abstractNumId="18">
     <w:nsid w:val="2B686914"/>
     <w:multiLevelType w:val="hybridMultilevel"/>
     <w:tmpl w:val="EED4F5EC"/>
@@ -50320,7 +51071,7 @@
       </w:rPr>
     </w:lvl>
   </w:abstractNum>
-  <w:abstractNum w:abstractNumId="18">
+  <w:abstractNum w:abstractNumId="19">
     <w:nsid w:val="2EB17424"/>
     <w:multiLevelType w:val="hybridMultilevel"/>
     <w:tmpl w:val="D4AC732C"/>
@@ -50433,7 +51184,7 @@
       </w:rPr>
     </w:lvl>
   </w:abstractNum>
-  <w:abstractNum w:abstractNumId="19">
+  <w:abstractNum w:abstractNumId="20">
     <w:nsid w:val="3124632D"/>
     <w:multiLevelType w:val="hybridMultilevel"/>
     <w:tmpl w:val="E13EBBDA"/>
@@ -50546,7 +51297,7 @@
       </w:rPr>
     </w:lvl>
   </w:abstractNum>
-  <w:abstractNum w:abstractNumId="20">
+  <w:abstractNum w:abstractNumId="21">
     <w:nsid w:val="313B7309"/>
     <w:multiLevelType w:val="hybridMultilevel"/>
     <w:tmpl w:val="9C0AB95A"/>
@@ -50659,7 +51410,7 @@
       </w:rPr>
     </w:lvl>
   </w:abstractNum>
-  <w:abstractNum w:abstractNumId="21">
+  <w:abstractNum w:abstractNumId="22">
     <w:nsid w:val="372A13EC"/>
     <w:multiLevelType w:val="hybridMultilevel"/>
     <w:tmpl w:val="D9F898BE"/>
@@ -50772,7 +51523,7 @@
       </w:rPr>
     </w:lvl>
   </w:abstractNum>
-  <w:abstractNum w:abstractNumId="22">
+  <w:abstractNum w:abstractNumId="23">
     <w:nsid w:val="37F61807"/>
     <w:multiLevelType w:val="hybridMultilevel"/>
     <w:tmpl w:val="DB1A16E2"/>
@@ -50885,7 +51636,7 @@
       </w:rPr>
     </w:lvl>
   </w:abstractNum>
-  <w:abstractNum w:abstractNumId="23">
+  <w:abstractNum w:abstractNumId="24">
     <w:nsid w:val="39757834"/>
     <w:multiLevelType w:val="hybridMultilevel"/>
     <w:tmpl w:val="5BB6F054"/>
@@ -50998,7 +51749,7 @@
       </w:rPr>
     </w:lvl>
   </w:abstractNum>
-  <w:abstractNum w:abstractNumId="24">
+  <w:abstractNum w:abstractNumId="25">
     <w:nsid w:val="3FBC3D8B"/>
     <w:multiLevelType w:val="multilevel"/>
     <w:tmpl w:val="8A3A77C6"/>
@@ -51085,7 +51836,7 @@
       </w:pPr>
     </w:lvl>
   </w:abstractNum>
-  <w:abstractNum w:abstractNumId="25">
+  <w:abstractNum w:abstractNumId="26">
     <w:nsid w:val="425B5ECE"/>
     <w:multiLevelType w:val="multilevel"/>
     <w:tmpl w:val="BF9A18A6"/>
@@ -51171,7 +51922,119 @@
       </w:pPr>
     </w:lvl>
   </w:abstractNum>
-  <w:abstractNum w:abstractNumId="26">
+  <w:abstractNum w:abstractNumId="27">
+    <w:nsid w:val="42991DA3"/>
+    <w:multiLevelType w:val="hybridMultilevel"/>
+    <w:tmpl w:val="822078D4"/>
+    <w:lvl w:ilvl="0" w:tplc="D0CA59EE">
+      <w:numFmt w:val="bullet"/>
+      <w:lvlText w:val="-"/>
+      <w:lvlJc w:val="left"/>
+      <w:pPr>
+        <w:ind w:left="720" w:hanging="360"/>
+      </w:pPr>
+      <w:rPr>
+        <w:rFonts w:ascii="Times New Roman" w:eastAsia="MS Mincho" w:hAnsi="Times New Roman" w:cs="Times New Roman" w:hint="default"/>
+      </w:rPr>
+    </w:lvl>
+    <w:lvl w:ilvl="1" w:tplc="04090003" w:tentative="1">
+      <w:start w:val="1"/>
+      <w:numFmt w:val="bullet"/>
+      <w:lvlText w:val="o"/>
+      <w:lvlJc w:val="left"/>
+      <w:pPr>
+        <w:ind w:left="1440" w:hanging="360"/>
+      </w:pPr>
+      <w:rPr>
+        <w:rFonts w:ascii="Courier New" w:hAnsi="Courier New" w:cs="Courier New" w:hint="default"/>
+      </w:rPr>
+    </w:lvl>
+    <w:lvl w:ilvl="2" w:tplc="04090005" w:tentative="1">
+      <w:start w:val="1"/>
+      <w:numFmt w:val="bullet"/>
+      <w:lvlText w:val=""/>
+      <w:lvlJc w:val="left"/>
+      <w:pPr>
+        <w:ind w:left="2160" w:hanging="360"/>
+      </w:pPr>
+      <w:rPr>
+        <w:rFonts w:ascii="Wingdings" w:hAnsi="Wingdings" w:hint="default"/>
+      </w:rPr>
+    </w:lvl>
+    <w:lvl w:ilvl="3" w:tplc="04090001" w:tentative="1">
+      <w:start w:val="1"/>
+      <w:numFmt w:val="bullet"/>
+      <w:lvlText w:val=""/>
+      <w:lvlJc w:val="left"/>
+      <w:pPr>
+        <w:ind w:left="2880" w:hanging="360"/>
+      </w:pPr>
+      <w:rPr>
+        <w:rFonts w:ascii="Symbol" w:hAnsi="Symbol" w:hint="default"/>
+      </w:rPr>
+    </w:lvl>
+    <w:lvl w:ilvl="4" w:tplc="04090003" w:tentative="1">
+      <w:start w:val="1"/>
+      <w:numFmt w:val="bullet"/>
+      <w:lvlText w:val="o"/>
+      <w:lvlJc w:val="left"/>
+      <w:pPr>
+        <w:ind w:left="3600" w:hanging="360"/>
+      </w:pPr>
+      <w:rPr>
+        <w:rFonts w:ascii="Courier New" w:hAnsi="Courier New" w:cs="Courier New" w:hint="default"/>
+      </w:rPr>
+    </w:lvl>
+    <w:lvl w:ilvl="5" w:tplc="04090005" w:tentative="1">
+      <w:start w:val="1"/>
+      <w:numFmt w:val="bullet"/>
+      <w:lvlText w:val=""/>
+      <w:lvlJc w:val="left"/>
+      <w:pPr>
+        <w:ind w:left="4320" w:hanging="360"/>
+      </w:pPr>
+      <w:rPr>
+        <w:rFonts w:ascii="Wingdings" w:hAnsi="Wingdings" w:hint="default"/>
+      </w:rPr>
+    </w:lvl>
+    <w:lvl w:ilvl="6" w:tplc="04090001" w:tentative="1">
+      <w:start w:val="1"/>
+      <w:numFmt w:val="bullet"/>
+      <w:lvlText w:val=""/>
+      <w:lvlJc w:val="left"/>
+      <w:pPr>
+        <w:ind w:left="5040" w:hanging="360"/>
+      </w:pPr>
+      <w:rPr>
+        <w:rFonts w:ascii="Symbol" w:hAnsi="Symbol" w:hint="default"/>
+      </w:rPr>
+    </w:lvl>
+    <w:lvl w:ilvl="7" w:tplc="04090003" w:tentative="1">
+      <w:start w:val="1"/>
+      <w:numFmt w:val="bullet"/>
+      <w:lvlText w:val="o"/>
+      <w:lvlJc w:val="left"/>
+      <w:pPr>
+        <w:ind w:left="5760" w:hanging="360"/>
+      </w:pPr>
+      <w:rPr>
+        <w:rFonts w:ascii="Courier New" w:hAnsi="Courier New" w:cs="Courier New" w:hint="default"/>
+      </w:rPr>
+    </w:lvl>
+    <w:lvl w:ilvl="8" w:tplc="04090005" w:tentative="1">
+      <w:start w:val="1"/>
+      <w:numFmt w:val="bullet"/>
+      <w:lvlText w:val=""/>
+      <w:lvlJc w:val="left"/>
+      <w:pPr>
+        <w:ind w:left="6480" w:hanging="360"/>
+      </w:pPr>
+      <w:rPr>
+        <w:rFonts w:ascii="Wingdings" w:hAnsi="Wingdings" w:hint="default"/>
+      </w:rPr>
+    </w:lvl>
+  </w:abstractNum>
+  <w:abstractNum w:abstractNumId="28">
     <w:nsid w:val="43BE0154"/>
     <w:multiLevelType w:val="multilevel"/>
     <w:tmpl w:val="0409001F"/>
@@ -51257,7 +52120,7 @@
       </w:pPr>
     </w:lvl>
   </w:abstractNum>
-  <w:abstractNum w:abstractNumId="27">
+  <w:abstractNum w:abstractNumId="29">
     <w:nsid w:val="4A0014D6"/>
     <w:multiLevelType w:val="hybridMultilevel"/>
     <w:tmpl w:val="2F5A017A"/>
@@ -51370,7 +52233,7 @@
       </w:rPr>
     </w:lvl>
   </w:abstractNum>
-  <w:abstractNum w:abstractNumId="28">
+  <w:abstractNum w:abstractNumId="30">
     <w:nsid w:val="4D254F4D"/>
     <w:multiLevelType w:val="multilevel"/>
     <w:tmpl w:val="0409001F"/>
@@ -51456,7 +52319,7 @@
       </w:pPr>
     </w:lvl>
   </w:abstractNum>
-  <w:abstractNum w:abstractNumId="29">
+  <w:abstractNum w:abstractNumId="31">
     <w:nsid w:val="4E9208CE"/>
     <w:multiLevelType w:val="hybridMultilevel"/>
     <w:tmpl w:val="EB68891E"/>
@@ -51569,7 +52432,7 @@
       </w:rPr>
     </w:lvl>
   </w:abstractNum>
-  <w:abstractNum w:abstractNumId="30">
+  <w:abstractNum w:abstractNumId="32">
     <w:nsid w:val="542566F6"/>
     <w:multiLevelType w:val="hybridMultilevel"/>
     <w:tmpl w:val="4C74944E"/>
@@ -51682,7 +52545,7 @@
       </w:rPr>
     </w:lvl>
   </w:abstractNum>
-  <w:abstractNum w:abstractNumId="31">
+  <w:abstractNum w:abstractNumId="33">
     <w:nsid w:val="55B24D59"/>
     <w:multiLevelType w:val="multilevel"/>
     <w:tmpl w:val="FD0C798C"/>
@@ -51768,7 +52631,7 @@
       </w:pPr>
     </w:lvl>
   </w:abstractNum>
-  <w:abstractNum w:abstractNumId="32">
+  <w:abstractNum w:abstractNumId="34">
     <w:nsid w:val="599B63D0"/>
     <w:multiLevelType w:val="hybridMultilevel"/>
     <w:tmpl w:val="01100F02"/>
@@ -51881,7 +52744,7 @@
       </w:rPr>
     </w:lvl>
   </w:abstractNum>
-  <w:abstractNum w:abstractNumId="33">
+  <w:abstractNum w:abstractNumId="35">
     <w:nsid w:val="613156E3"/>
     <w:multiLevelType w:val="hybridMultilevel"/>
     <w:tmpl w:val="72D019AA"/>
@@ -51994,7 +52857,7 @@
       </w:rPr>
     </w:lvl>
   </w:abstractNum>
-  <w:abstractNum w:abstractNumId="34">
+  <w:abstractNum w:abstractNumId="36">
     <w:nsid w:val="6CB9330D"/>
     <w:multiLevelType w:val="hybridMultilevel"/>
     <w:tmpl w:val="A5CABF94"/>
@@ -52083,7 +52946,7 @@
       </w:pPr>
     </w:lvl>
   </w:abstractNum>
-  <w:abstractNum w:abstractNumId="35">
+  <w:abstractNum w:abstractNumId="37">
     <w:nsid w:val="6EC7178D"/>
     <w:multiLevelType w:val="hybridMultilevel"/>
     <w:tmpl w:val="67BCF1E8"/>
@@ -52196,7 +53059,7 @@
       </w:rPr>
     </w:lvl>
   </w:abstractNum>
-  <w:abstractNum w:abstractNumId="36">
+  <w:abstractNum w:abstractNumId="38">
     <w:nsid w:val="7CD71571"/>
     <w:multiLevelType w:val="hybridMultilevel"/>
     <w:tmpl w:val="8AA673F8"/>
@@ -52310,7 +53173,7 @@
     </w:lvl>
   </w:abstractNum>
   <w:num w:numId="1">
-    <w:abstractNumId w:val="30"/>
+    <w:abstractNumId w:val="32"/>
   </w:num>
   <w:num w:numId="2">
     <w:abstractNumId w:val="3"/>
@@ -52322,7 +53185,7 @@
     <w:abstractNumId w:val="0"/>
   </w:num>
   <w:num w:numId="5">
-    <w:abstractNumId w:val="14"/>
+    <w:abstractNumId w:val="15"/>
   </w:num>
   <w:num w:numId="6">
     <w:abstractNumId w:val="6"/>
@@ -52334,91 +53197,97 @@
     <w:abstractNumId w:val="9"/>
   </w:num>
   <w:num w:numId="9">
-    <w:abstractNumId w:val="21"/>
+    <w:abstractNumId w:val="22"/>
   </w:num>
   <w:num w:numId="10">
     <w:abstractNumId w:val="2"/>
   </w:num>
   <w:num w:numId="11">
-    <w:abstractNumId w:val="12"/>
+    <w:abstractNumId w:val="13"/>
   </w:num>
   <w:num w:numId="12">
-    <w:abstractNumId w:val="36"/>
+    <w:abstractNumId w:val="38"/>
   </w:num>
   <w:num w:numId="13">
-    <w:abstractNumId w:val="22"/>
+    <w:abstractNumId w:val="23"/>
   </w:num>
   <w:num w:numId="14">
-    <w:abstractNumId w:val="26"/>
+    <w:abstractNumId w:val="28"/>
   </w:num>
   <w:num w:numId="15">
-    <w:abstractNumId w:val="20"/>
+    <w:abstractNumId w:val="21"/>
   </w:num>
   <w:num w:numId="16">
-    <w:abstractNumId w:val="23"/>
+    <w:abstractNumId w:val="24"/>
   </w:num>
   <w:num w:numId="17">
-    <w:abstractNumId w:val="35"/>
+    <w:abstractNumId w:val="37"/>
   </w:num>
   <w:num w:numId="18">
     <w:abstractNumId w:val="4"/>
   </w:num>
   <w:num w:numId="19">
-    <w:abstractNumId w:val="13"/>
+    <w:abstractNumId w:val="14"/>
   </w:num>
   <w:num w:numId="20">
+    <w:abstractNumId w:val="19"/>
+  </w:num>
+  <w:num w:numId="21">
+    <w:abstractNumId w:val="36"/>
+  </w:num>
+  <w:num w:numId="22">
     <w:abstractNumId w:val="18"/>
   </w:num>
-  <w:num w:numId="21">
-    <w:abstractNumId w:val="34"/>
-  </w:num>
-  <w:num w:numId="22">
-    <w:abstractNumId w:val="17"/>
-  </w:num>
   <w:num w:numId="23">
-    <w:abstractNumId w:val="27"/>
+    <w:abstractNumId w:val="29"/>
   </w:num>
   <w:num w:numId="24">
-    <w:abstractNumId w:val="33"/>
+    <w:abstractNumId w:val="35"/>
   </w:num>
   <w:num w:numId="25">
     <w:abstractNumId w:val="10"/>
   </w:num>
   <w:num w:numId="26">
+    <w:abstractNumId w:val="26"/>
+  </w:num>
+  <w:num w:numId="27">
+    <w:abstractNumId w:val="16"/>
+  </w:num>
+  <w:num w:numId="28">
+    <w:abstractNumId w:val="33"/>
+  </w:num>
+  <w:num w:numId="29">
     <w:abstractNumId w:val="25"/>
   </w:num>
-  <w:num w:numId="27">
-    <w:abstractNumId w:val="15"/>
-  </w:num>
-  <w:num w:numId="28">
-    <w:abstractNumId w:val="31"/>
-  </w:num>
-  <w:num w:numId="29">
-    <w:abstractNumId w:val="24"/>
-  </w:num>
   <w:num w:numId="30">
-    <w:abstractNumId w:val="28"/>
+    <w:abstractNumId w:val="30"/>
   </w:num>
   <w:num w:numId="31">
     <w:abstractNumId w:val="5"/>
   </w:num>
   <w:num w:numId="32">
-    <w:abstractNumId w:val="29"/>
+    <w:abstractNumId w:val="31"/>
   </w:num>
   <w:num w:numId="33">
     <w:abstractNumId w:val="7"/>
   </w:num>
   <w:num w:numId="34">
-    <w:abstractNumId w:val="32"/>
+    <w:abstractNumId w:val="34"/>
   </w:num>
   <w:num w:numId="35">
-    <w:abstractNumId w:val="19"/>
+    <w:abstractNumId w:val="20"/>
   </w:num>
   <w:num w:numId="36">
-    <w:abstractNumId w:val="16"/>
+    <w:abstractNumId w:val="17"/>
   </w:num>
   <w:num w:numId="37">
     <w:abstractNumId w:val="8"/>
+  </w:num>
+  <w:num w:numId="38">
+    <w:abstractNumId w:val="27"/>
+  </w:num>
+  <w:num w:numId="39">
+    <w:abstractNumId w:val="12"/>
   </w:num>
   <w:numIdMacAtCleanup w:val="37"/>
 </w:numbering>
@@ -53204,7 +54073,6 @@
       <w:spacing w:after="0" w:line="240" w:lineRule="auto"/>
     </w:pPr>
     <w:tblPr>
-      <w:tblInd w:w="0" w:type="dxa"/>
       <w:tblBorders>
         <w:top w:val="single" w:sz="4" w:space="0" w:color="auto"/>
         <w:left w:val="single" w:sz="4" w:space="0" w:color="auto"/>
@@ -53213,12 +54081,6 @@
         <w:insideH w:val="single" w:sz="4" w:space="0" w:color="auto"/>
         <w:insideV w:val="single" w:sz="4" w:space="0" w:color="auto"/>
       </w:tblBorders>
-      <w:tblCellMar>
-        <w:top w:w="0" w:type="dxa"/>
-        <w:left w:w="108" w:type="dxa"/>
-        <w:bottom w:w="0" w:type="dxa"/>
-        <w:right w:w="108" w:type="dxa"/>
-      </w:tblCellMar>
     </w:tblPr>
   </w:style>
   <w:style w:type="paragraph" w:styleId="TOCHeading">
@@ -53545,7 +54407,7 @@
 </file>
 
 <file path=customXml/itemProps1.xml><?xml version="1.0" encoding="utf-8"?>
-<ds:datastoreItem xmlns:ds="http://schemas.openxmlformats.org/officeDocument/2006/customXml" ds:itemID="{FAE0D873-96D7-4483-8436-86D4D04DA604}">
+<ds:datastoreItem xmlns:ds="http://schemas.openxmlformats.org/officeDocument/2006/customXml" ds:itemID="{08ED4556-A473-457B-890A-8E9E365BF739}">
   <ds:schemaRefs>
     <ds:schemaRef ds:uri="http://schemas.openxmlformats.org/officeDocument/2006/bibliography"/>
   </ds:schemaRefs>

</xml_diff>

<commit_message>
-- PhucTT -- Review
</commit_message>
<xml_diff>
--- a/Documents/TLTKPM_Nhóm Trương Tiến Phúc.docx
+++ b/Documents/TLTKPM_Nhóm Trương Tiến Phúc.docx
@@ -6960,8 +6960,6 @@
         </w:rPr>
         <w:t>Developer, Analysts</w:t>
       </w:r>
-      <w:bookmarkStart w:id="0" w:name="_GoBack"/>
-      <w:bookmarkEnd w:id="0"/>
       <w:r>
         <w:rPr>
           <w:sz w:val="24"/>
@@ -9833,8 +9831,8 @@
       <w:pPr>
         <w:pStyle w:val="Heading1"/>
       </w:pPr>
-      <w:bookmarkStart w:id="1" w:name="_Toc416087120"/>
-      <w:bookmarkStart w:id="2" w:name="_Toc416542166"/>
+      <w:bookmarkStart w:id="0" w:name="_Toc416087120"/>
+      <w:bookmarkStart w:id="1" w:name="_Toc416542166"/>
       <w:r>
         <w:lastRenderedPageBreak/>
         <w:t>1. G</w:t>
@@ -9842,8 +9840,8 @@
       <w:r>
         <w:t>IỚI THIỆU</w:t>
       </w:r>
+      <w:bookmarkEnd w:id="0"/>
       <w:bookmarkEnd w:id="1"/>
-      <w:bookmarkEnd w:id="2"/>
     </w:p>
     <w:p>
       <w:pPr>
@@ -9857,8 +9855,8 @@
           <w:rFonts w:eastAsia="MS Mincho"/>
         </w:rPr>
       </w:pPr>
-      <w:bookmarkStart w:id="3" w:name="_Toc416087121"/>
-      <w:bookmarkStart w:id="4" w:name="_Toc416542167"/>
+      <w:bookmarkStart w:id="2" w:name="_Toc416087121"/>
+      <w:bookmarkStart w:id="3" w:name="_Toc416542167"/>
       <w:r>
         <w:t>1.1</w:t>
       </w:r>
@@ -9868,8 +9866,8 @@
       <w:r>
         <w:t>Mục đích tài liệu</w:t>
       </w:r>
+      <w:bookmarkEnd w:id="2"/>
       <w:bookmarkEnd w:id="3"/>
-      <w:bookmarkEnd w:id="4"/>
       <w:r>
         <w:rPr>
           <w:rFonts w:eastAsia="MS Mincho"/>
@@ -9918,16 +9916,16 @@
         </w:numPr>
         <w:ind w:left="1224" w:hanging="504"/>
       </w:pPr>
-      <w:bookmarkStart w:id="5" w:name="_Toc416087122"/>
-      <w:bookmarkStart w:id="6" w:name="_Toc416542168"/>
+      <w:bookmarkStart w:id="4" w:name="_Toc416087122"/>
+      <w:bookmarkStart w:id="5" w:name="_Toc416542168"/>
       <w:r>
         <w:t xml:space="preserve">1.2. </w:t>
       </w:r>
       <w:r>
         <w:t>Phạm vi tài liệu</w:t>
       </w:r>
+      <w:bookmarkEnd w:id="4"/>
       <w:bookmarkEnd w:id="5"/>
-      <w:bookmarkEnd w:id="6"/>
     </w:p>
     <w:p>
       <w:pPr>
@@ -10049,16 +10047,16 @@
         </w:numPr>
         <w:ind w:left="1224" w:hanging="504"/>
       </w:pPr>
-      <w:bookmarkStart w:id="7" w:name="_Toc416087123"/>
-      <w:bookmarkStart w:id="8" w:name="_Toc416542169"/>
+      <w:bookmarkStart w:id="6" w:name="_Toc416087123"/>
+      <w:bookmarkStart w:id="7" w:name="_Toc416542169"/>
       <w:r>
         <w:t xml:space="preserve">1.3. </w:t>
       </w:r>
       <w:r>
         <w:t>Thuật ngữ và các từ viết tắt</w:t>
       </w:r>
+      <w:bookmarkEnd w:id="6"/>
       <w:bookmarkEnd w:id="7"/>
-      <w:bookmarkEnd w:id="8"/>
     </w:p>
     <w:tbl>
       <w:tblPr>
@@ -10711,16 +10709,16 @@
         </w:numPr>
         <w:ind w:left="1224" w:hanging="504"/>
       </w:pPr>
-      <w:bookmarkStart w:id="9" w:name="_Toc416087124"/>
-      <w:bookmarkStart w:id="10" w:name="_Toc416542170"/>
+      <w:bookmarkStart w:id="8" w:name="_Toc416087124"/>
+      <w:bookmarkStart w:id="9" w:name="_Toc416542170"/>
       <w:r>
         <w:t xml:space="preserve">1.4. </w:t>
       </w:r>
       <w:r>
         <w:t>Tài liệu tham khảo</w:t>
       </w:r>
+      <w:bookmarkEnd w:id="8"/>
       <w:bookmarkEnd w:id="9"/>
-      <w:bookmarkEnd w:id="10"/>
     </w:p>
     <w:tbl>
       <w:tblPr>
@@ -11161,8 +11159,8 @@
         </w:numPr>
         <w:ind w:left="1224" w:hanging="504"/>
       </w:pPr>
-      <w:bookmarkStart w:id="11" w:name="_Toc416087125"/>
-      <w:bookmarkStart w:id="12" w:name="_Toc416542171"/>
+      <w:bookmarkStart w:id="10" w:name="_Toc416087125"/>
+      <w:bookmarkStart w:id="11" w:name="_Toc416542171"/>
       <w:r>
         <w:t>1.5</w:t>
       </w:r>
@@ -11175,8 +11173,8 @@
       <w:r>
         <w:t>Mô tả tài liệu</w:t>
       </w:r>
+      <w:bookmarkEnd w:id="10"/>
       <w:bookmarkEnd w:id="11"/>
-      <w:bookmarkEnd w:id="12"/>
     </w:p>
     <w:p>
       <w:pPr>
@@ -11428,14 +11426,14 @@
         </w:numPr>
         <w:ind w:left="270"/>
       </w:pPr>
-      <w:bookmarkStart w:id="13" w:name="_Toc416087126"/>
-      <w:bookmarkStart w:id="14" w:name="_Toc416542172"/>
+      <w:bookmarkStart w:id="12" w:name="_Toc416087126"/>
+      <w:bookmarkStart w:id="13" w:name="_Toc416542172"/>
       <w:r>
         <w:lastRenderedPageBreak/>
         <w:t>TỔNG QUAN VỀ PHẦN MỀM</w:t>
       </w:r>
+      <w:bookmarkEnd w:id="12"/>
       <w:bookmarkEnd w:id="13"/>
-      <w:bookmarkEnd w:id="14"/>
     </w:p>
     <w:p>
       <w:pPr>
@@ -11459,19 +11457,20 @@
           <w:szCs w:val="28"/>
         </w:rPr>
       </w:pPr>
-      <w:bookmarkStart w:id="15" w:name="_Toc416087030"/>
-      <w:bookmarkStart w:id="16" w:name="_Toc416087127"/>
-      <w:bookmarkStart w:id="17" w:name="_Toc416087167"/>
-      <w:bookmarkStart w:id="18" w:name="_Toc416087307"/>
-      <w:bookmarkStart w:id="19" w:name="_Toc416087340"/>
-      <w:bookmarkStart w:id="20" w:name="_Toc416104720"/>
-      <w:bookmarkStart w:id="21" w:name="_Toc416104847"/>
-      <w:bookmarkStart w:id="22" w:name="_Toc416105360"/>
-      <w:bookmarkStart w:id="23" w:name="_Toc416518911"/>
-      <w:bookmarkStart w:id="24" w:name="_Toc416542173"/>
-      <w:bookmarkStart w:id="25" w:name="_Toc356850047"/>
-      <w:bookmarkStart w:id="26" w:name="_Toc414290187"/>
-      <w:bookmarkStart w:id="27" w:name="_Toc415901105"/>
+      <w:bookmarkStart w:id="14" w:name="_Toc416087030"/>
+      <w:bookmarkStart w:id="15" w:name="_Toc416087127"/>
+      <w:bookmarkStart w:id="16" w:name="_Toc416087167"/>
+      <w:bookmarkStart w:id="17" w:name="_Toc416087307"/>
+      <w:bookmarkStart w:id="18" w:name="_Toc416087340"/>
+      <w:bookmarkStart w:id="19" w:name="_Toc416104720"/>
+      <w:bookmarkStart w:id="20" w:name="_Toc416104847"/>
+      <w:bookmarkStart w:id="21" w:name="_Toc416105360"/>
+      <w:bookmarkStart w:id="22" w:name="_Toc416518911"/>
+      <w:bookmarkStart w:id="23" w:name="_Toc416542173"/>
+      <w:bookmarkStart w:id="24" w:name="_Toc356850047"/>
+      <w:bookmarkStart w:id="25" w:name="_Toc414290187"/>
+      <w:bookmarkStart w:id="26" w:name="_Toc415901105"/>
+      <w:bookmarkEnd w:id="14"/>
       <w:bookmarkEnd w:id="15"/>
       <w:bookmarkEnd w:id="16"/>
       <w:bookmarkEnd w:id="17"/>
@@ -11481,7 +11480,6 @@
       <w:bookmarkEnd w:id="21"/>
       <w:bookmarkEnd w:id="22"/>
       <w:bookmarkEnd w:id="23"/>
-      <w:bookmarkEnd w:id="24"/>
     </w:p>
     <w:p>
       <w:pPr>
@@ -11505,16 +11503,17 @@
           <w:szCs w:val="28"/>
         </w:rPr>
       </w:pPr>
-      <w:bookmarkStart w:id="28" w:name="_Toc416087031"/>
-      <w:bookmarkStart w:id="29" w:name="_Toc416087128"/>
-      <w:bookmarkStart w:id="30" w:name="_Toc416087168"/>
-      <w:bookmarkStart w:id="31" w:name="_Toc416087308"/>
-      <w:bookmarkStart w:id="32" w:name="_Toc416087341"/>
-      <w:bookmarkStart w:id="33" w:name="_Toc416104721"/>
-      <w:bookmarkStart w:id="34" w:name="_Toc416104848"/>
-      <w:bookmarkStart w:id="35" w:name="_Toc416105361"/>
-      <w:bookmarkStart w:id="36" w:name="_Toc416518912"/>
-      <w:bookmarkStart w:id="37" w:name="_Toc416542174"/>
+      <w:bookmarkStart w:id="27" w:name="_Toc416087031"/>
+      <w:bookmarkStart w:id="28" w:name="_Toc416087128"/>
+      <w:bookmarkStart w:id="29" w:name="_Toc416087168"/>
+      <w:bookmarkStart w:id="30" w:name="_Toc416087308"/>
+      <w:bookmarkStart w:id="31" w:name="_Toc416087341"/>
+      <w:bookmarkStart w:id="32" w:name="_Toc416104721"/>
+      <w:bookmarkStart w:id="33" w:name="_Toc416104848"/>
+      <w:bookmarkStart w:id="34" w:name="_Toc416105361"/>
+      <w:bookmarkStart w:id="35" w:name="_Toc416518912"/>
+      <w:bookmarkStart w:id="36" w:name="_Toc416542174"/>
+      <w:bookmarkEnd w:id="27"/>
       <w:bookmarkEnd w:id="28"/>
       <w:bookmarkEnd w:id="29"/>
       <w:bookmarkEnd w:id="30"/>
@@ -11524,7 +11523,6 @@
       <w:bookmarkEnd w:id="34"/>
       <w:bookmarkEnd w:id="35"/>
       <w:bookmarkEnd w:id="36"/>
-      <w:bookmarkEnd w:id="37"/>
     </w:p>
     <w:p>
       <w:pPr>
@@ -11548,16 +11546,17 @@
           <w:szCs w:val="28"/>
         </w:rPr>
       </w:pPr>
-      <w:bookmarkStart w:id="38" w:name="_Toc416087032"/>
-      <w:bookmarkStart w:id="39" w:name="_Toc416087129"/>
-      <w:bookmarkStart w:id="40" w:name="_Toc416087169"/>
-      <w:bookmarkStart w:id="41" w:name="_Toc416087309"/>
-      <w:bookmarkStart w:id="42" w:name="_Toc416087342"/>
-      <w:bookmarkStart w:id="43" w:name="_Toc416104722"/>
-      <w:bookmarkStart w:id="44" w:name="_Toc416104849"/>
-      <w:bookmarkStart w:id="45" w:name="_Toc416105362"/>
-      <w:bookmarkStart w:id="46" w:name="_Toc416518913"/>
-      <w:bookmarkStart w:id="47" w:name="_Toc416542175"/>
+      <w:bookmarkStart w:id="37" w:name="_Toc416087032"/>
+      <w:bookmarkStart w:id="38" w:name="_Toc416087129"/>
+      <w:bookmarkStart w:id="39" w:name="_Toc416087169"/>
+      <w:bookmarkStart w:id="40" w:name="_Toc416087309"/>
+      <w:bookmarkStart w:id="41" w:name="_Toc416087342"/>
+      <w:bookmarkStart w:id="42" w:name="_Toc416104722"/>
+      <w:bookmarkStart w:id="43" w:name="_Toc416104849"/>
+      <w:bookmarkStart w:id="44" w:name="_Toc416105362"/>
+      <w:bookmarkStart w:id="45" w:name="_Toc416518913"/>
+      <w:bookmarkStart w:id="46" w:name="_Toc416542175"/>
+      <w:bookmarkEnd w:id="37"/>
       <w:bookmarkEnd w:id="38"/>
       <w:bookmarkEnd w:id="39"/>
       <w:bookmarkEnd w:id="40"/>
@@ -11567,7 +11566,6 @@
       <w:bookmarkEnd w:id="44"/>
       <w:bookmarkEnd w:id="45"/>
       <w:bookmarkEnd w:id="46"/>
-      <w:bookmarkEnd w:id="47"/>
     </w:p>
     <w:p>
       <w:pPr>
@@ -11591,16 +11589,17 @@
           <w:szCs w:val="28"/>
         </w:rPr>
       </w:pPr>
-      <w:bookmarkStart w:id="48" w:name="_Toc416087033"/>
-      <w:bookmarkStart w:id="49" w:name="_Toc416087130"/>
-      <w:bookmarkStart w:id="50" w:name="_Toc416087170"/>
-      <w:bookmarkStart w:id="51" w:name="_Toc416087310"/>
-      <w:bookmarkStart w:id="52" w:name="_Toc416087343"/>
-      <w:bookmarkStart w:id="53" w:name="_Toc416104723"/>
-      <w:bookmarkStart w:id="54" w:name="_Toc416104850"/>
-      <w:bookmarkStart w:id="55" w:name="_Toc416105363"/>
-      <w:bookmarkStart w:id="56" w:name="_Toc416518914"/>
-      <w:bookmarkStart w:id="57" w:name="_Toc416542176"/>
+      <w:bookmarkStart w:id="47" w:name="_Toc416087033"/>
+      <w:bookmarkStart w:id="48" w:name="_Toc416087130"/>
+      <w:bookmarkStart w:id="49" w:name="_Toc416087170"/>
+      <w:bookmarkStart w:id="50" w:name="_Toc416087310"/>
+      <w:bookmarkStart w:id="51" w:name="_Toc416087343"/>
+      <w:bookmarkStart w:id="52" w:name="_Toc416104723"/>
+      <w:bookmarkStart w:id="53" w:name="_Toc416104850"/>
+      <w:bookmarkStart w:id="54" w:name="_Toc416105363"/>
+      <w:bookmarkStart w:id="55" w:name="_Toc416518914"/>
+      <w:bookmarkStart w:id="56" w:name="_Toc416542176"/>
+      <w:bookmarkEnd w:id="47"/>
       <w:bookmarkEnd w:id="48"/>
       <w:bookmarkEnd w:id="49"/>
       <w:bookmarkEnd w:id="50"/>
@@ -11610,7 +11609,6 @@
       <w:bookmarkEnd w:id="54"/>
       <w:bookmarkEnd w:id="55"/>
       <w:bookmarkEnd w:id="56"/>
-      <w:bookmarkEnd w:id="57"/>
     </w:p>
     <w:p>
       <w:pPr>
@@ -11621,19 +11619,19 @@
         </w:numPr>
         <w:ind w:left="1224" w:hanging="504"/>
       </w:pPr>
-      <w:bookmarkStart w:id="58" w:name="_Toc416087131"/>
-      <w:bookmarkStart w:id="59" w:name="_Toc416542177"/>
+      <w:bookmarkStart w:id="57" w:name="_Toc416087131"/>
+      <w:bookmarkStart w:id="58" w:name="_Toc416542177"/>
       <w:r>
         <w:t xml:space="preserve">2.1. </w:t>
       </w:r>
       <w:r>
         <w:t>Yêu cầu chung của phần mềm</w:t>
       </w:r>
+      <w:bookmarkEnd w:id="24"/>
       <w:bookmarkEnd w:id="25"/>
       <w:bookmarkEnd w:id="26"/>
-      <w:bookmarkEnd w:id="27"/>
+      <w:bookmarkEnd w:id="57"/>
       <w:bookmarkEnd w:id="58"/>
-      <w:bookmarkEnd w:id="59"/>
     </w:p>
     <w:p>
       <w:pPr>
@@ -12051,11 +12049,11 @@
         </w:numPr>
         <w:ind w:firstLine="720"/>
       </w:pPr>
-      <w:bookmarkStart w:id="60" w:name="_Toc356850048"/>
-      <w:bookmarkStart w:id="61" w:name="_Toc414290188"/>
-      <w:bookmarkStart w:id="62" w:name="_Toc415901107"/>
-      <w:bookmarkStart w:id="63" w:name="_Toc416087132"/>
-      <w:bookmarkStart w:id="64" w:name="_Toc416542178"/>
+      <w:bookmarkStart w:id="59" w:name="_Toc356850048"/>
+      <w:bookmarkStart w:id="60" w:name="_Toc414290188"/>
+      <w:bookmarkStart w:id="61" w:name="_Toc415901107"/>
+      <w:bookmarkStart w:id="62" w:name="_Toc416087132"/>
+      <w:bookmarkStart w:id="63" w:name="_Toc416542178"/>
       <w:r>
         <w:lastRenderedPageBreak/>
         <w:t xml:space="preserve">2.2 </w:t>
@@ -12063,11 +12061,11 @@
       <w:r>
         <w:t>Mục tiêu của phần mềm</w:t>
       </w:r>
+      <w:bookmarkEnd w:id="59"/>
       <w:bookmarkEnd w:id="60"/>
       <w:bookmarkEnd w:id="61"/>
       <w:bookmarkEnd w:id="62"/>
       <w:bookmarkEnd w:id="63"/>
-      <w:bookmarkEnd w:id="64"/>
     </w:p>
     <w:p>
       <w:pPr>
@@ -12102,22 +12100,22 @@
         </w:numPr>
         <w:ind w:left="1224" w:hanging="504"/>
       </w:pPr>
-      <w:bookmarkStart w:id="65" w:name="_Toc356850049"/>
-      <w:bookmarkStart w:id="66" w:name="_Toc414290189"/>
-      <w:bookmarkStart w:id="67" w:name="_Toc415901108"/>
-      <w:bookmarkStart w:id="68" w:name="_Toc416087133"/>
-      <w:bookmarkStart w:id="69" w:name="_Toc416542179"/>
+      <w:bookmarkStart w:id="64" w:name="_Toc356850049"/>
+      <w:bookmarkStart w:id="65" w:name="_Toc414290189"/>
+      <w:bookmarkStart w:id="66" w:name="_Toc415901108"/>
+      <w:bookmarkStart w:id="67" w:name="_Toc416087133"/>
+      <w:bookmarkStart w:id="68" w:name="_Toc416542179"/>
       <w:r>
         <w:t xml:space="preserve">2.3. </w:t>
       </w:r>
       <w:r>
         <w:t>Đối tượng người dùng</w:t>
       </w:r>
+      <w:bookmarkEnd w:id="64"/>
       <w:bookmarkEnd w:id="65"/>
       <w:bookmarkEnd w:id="66"/>
       <w:bookmarkEnd w:id="67"/>
       <w:bookmarkEnd w:id="68"/>
-      <w:bookmarkEnd w:id="69"/>
     </w:p>
     <w:p>
       <w:pPr>
@@ -12175,8 +12173,8 @@
       <w:pPr>
         <w:pStyle w:val="Heading1"/>
       </w:pPr>
-      <w:bookmarkStart w:id="70" w:name="_Toc416087134"/>
-      <w:bookmarkStart w:id="71" w:name="_Toc416542180"/>
+      <w:bookmarkStart w:id="69" w:name="_Toc416087134"/>
+      <w:bookmarkStart w:id="70" w:name="_Toc416542180"/>
       <w:r>
         <w:lastRenderedPageBreak/>
         <w:t xml:space="preserve">3. </w:t>
@@ -12184,8 +12182,8 @@
       <w:r>
         <w:t>THIẾT KẾ KIẾN TRÚC PHẦN MỀM</w:t>
       </w:r>
+      <w:bookmarkEnd w:id="69"/>
       <w:bookmarkEnd w:id="70"/>
-      <w:bookmarkEnd w:id="71"/>
     </w:p>
     <w:p>
       <w:pPr>
@@ -12209,16 +12207,17 @@
           <w:szCs w:val="28"/>
         </w:rPr>
       </w:pPr>
-      <w:bookmarkStart w:id="72" w:name="_Toc416087038"/>
-      <w:bookmarkStart w:id="73" w:name="_Toc416087135"/>
-      <w:bookmarkStart w:id="74" w:name="_Toc416087175"/>
-      <w:bookmarkStart w:id="75" w:name="_Toc416087315"/>
-      <w:bookmarkStart w:id="76" w:name="_Toc416087348"/>
-      <w:bookmarkStart w:id="77" w:name="_Toc416104728"/>
-      <w:bookmarkStart w:id="78" w:name="_Toc416104855"/>
-      <w:bookmarkStart w:id="79" w:name="_Toc416105368"/>
-      <w:bookmarkStart w:id="80" w:name="_Toc416518919"/>
-      <w:bookmarkStart w:id="81" w:name="_Toc416542181"/>
+      <w:bookmarkStart w:id="71" w:name="_Toc416087038"/>
+      <w:bookmarkStart w:id="72" w:name="_Toc416087135"/>
+      <w:bookmarkStart w:id="73" w:name="_Toc416087175"/>
+      <w:bookmarkStart w:id="74" w:name="_Toc416087315"/>
+      <w:bookmarkStart w:id="75" w:name="_Toc416087348"/>
+      <w:bookmarkStart w:id="76" w:name="_Toc416104728"/>
+      <w:bookmarkStart w:id="77" w:name="_Toc416104855"/>
+      <w:bookmarkStart w:id="78" w:name="_Toc416105368"/>
+      <w:bookmarkStart w:id="79" w:name="_Toc416518919"/>
+      <w:bookmarkStart w:id="80" w:name="_Toc416542181"/>
+      <w:bookmarkEnd w:id="71"/>
       <w:bookmarkEnd w:id="72"/>
       <w:bookmarkEnd w:id="73"/>
       <w:bookmarkEnd w:id="74"/>
@@ -12228,7 +12227,6 @@
       <w:bookmarkEnd w:id="78"/>
       <w:bookmarkEnd w:id="79"/>
       <w:bookmarkEnd w:id="80"/>
-      <w:bookmarkEnd w:id="81"/>
     </w:p>
     <w:p>
       <w:pPr>
@@ -12252,16 +12250,17 @@
           <w:szCs w:val="28"/>
         </w:rPr>
       </w:pPr>
-      <w:bookmarkStart w:id="82" w:name="_Toc416087039"/>
-      <w:bookmarkStart w:id="83" w:name="_Toc416087136"/>
-      <w:bookmarkStart w:id="84" w:name="_Toc416087176"/>
-      <w:bookmarkStart w:id="85" w:name="_Toc416087316"/>
-      <w:bookmarkStart w:id="86" w:name="_Toc416087349"/>
-      <w:bookmarkStart w:id="87" w:name="_Toc416104729"/>
-      <w:bookmarkStart w:id="88" w:name="_Toc416104856"/>
-      <w:bookmarkStart w:id="89" w:name="_Toc416105369"/>
-      <w:bookmarkStart w:id="90" w:name="_Toc416518920"/>
-      <w:bookmarkStart w:id="91" w:name="_Toc416542182"/>
+      <w:bookmarkStart w:id="81" w:name="_Toc416087039"/>
+      <w:bookmarkStart w:id="82" w:name="_Toc416087136"/>
+      <w:bookmarkStart w:id="83" w:name="_Toc416087176"/>
+      <w:bookmarkStart w:id="84" w:name="_Toc416087316"/>
+      <w:bookmarkStart w:id="85" w:name="_Toc416087349"/>
+      <w:bookmarkStart w:id="86" w:name="_Toc416104729"/>
+      <w:bookmarkStart w:id="87" w:name="_Toc416104856"/>
+      <w:bookmarkStart w:id="88" w:name="_Toc416105369"/>
+      <w:bookmarkStart w:id="89" w:name="_Toc416518920"/>
+      <w:bookmarkStart w:id="90" w:name="_Toc416542182"/>
+      <w:bookmarkEnd w:id="81"/>
       <w:bookmarkEnd w:id="82"/>
       <w:bookmarkEnd w:id="83"/>
       <w:bookmarkEnd w:id="84"/>
@@ -12271,7 +12270,6 @@
       <w:bookmarkEnd w:id="88"/>
       <w:bookmarkEnd w:id="89"/>
       <w:bookmarkEnd w:id="90"/>
-      <w:bookmarkEnd w:id="91"/>
     </w:p>
     <w:p>
       <w:pPr>
@@ -12295,16 +12293,17 @@
           <w:szCs w:val="28"/>
         </w:rPr>
       </w:pPr>
-      <w:bookmarkStart w:id="92" w:name="_Toc416087040"/>
-      <w:bookmarkStart w:id="93" w:name="_Toc416087137"/>
-      <w:bookmarkStart w:id="94" w:name="_Toc416087177"/>
-      <w:bookmarkStart w:id="95" w:name="_Toc416087317"/>
-      <w:bookmarkStart w:id="96" w:name="_Toc416087350"/>
-      <w:bookmarkStart w:id="97" w:name="_Toc416104730"/>
-      <w:bookmarkStart w:id="98" w:name="_Toc416104857"/>
-      <w:bookmarkStart w:id="99" w:name="_Toc416105370"/>
-      <w:bookmarkStart w:id="100" w:name="_Toc416518921"/>
-      <w:bookmarkStart w:id="101" w:name="_Toc416542183"/>
+      <w:bookmarkStart w:id="91" w:name="_Toc416087040"/>
+      <w:bookmarkStart w:id="92" w:name="_Toc416087137"/>
+      <w:bookmarkStart w:id="93" w:name="_Toc416087177"/>
+      <w:bookmarkStart w:id="94" w:name="_Toc416087317"/>
+      <w:bookmarkStart w:id="95" w:name="_Toc416087350"/>
+      <w:bookmarkStart w:id="96" w:name="_Toc416104730"/>
+      <w:bookmarkStart w:id="97" w:name="_Toc416104857"/>
+      <w:bookmarkStart w:id="98" w:name="_Toc416105370"/>
+      <w:bookmarkStart w:id="99" w:name="_Toc416518921"/>
+      <w:bookmarkStart w:id="100" w:name="_Toc416542183"/>
+      <w:bookmarkEnd w:id="91"/>
       <w:bookmarkEnd w:id="92"/>
       <w:bookmarkEnd w:id="93"/>
       <w:bookmarkEnd w:id="94"/>
@@ -12314,7 +12313,6 @@
       <w:bookmarkEnd w:id="98"/>
       <w:bookmarkEnd w:id="99"/>
       <w:bookmarkEnd w:id="100"/>
-      <w:bookmarkEnd w:id="101"/>
     </w:p>
     <w:p>
       <w:pPr>
@@ -12338,16 +12336,17 @@
           <w:szCs w:val="28"/>
         </w:rPr>
       </w:pPr>
-      <w:bookmarkStart w:id="102" w:name="_Toc416087041"/>
-      <w:bookmarkStart w:id="103" w:name="_Toc416087138"/>
-      <w:bookmarkStart w:id="104" w:name="_Toc416087178"/>
-      <w:bookmarkStart w:id="105" w:name="_Toc416087318"/>
-      <w:bookmarkStart w:id="106" w:name="_Toc416087351"/>
-      <w:bookmarkStart w:id="107" w:name="_Toc416104731"/>
-      <w:bookmarkStart w:id="108" w:name="_Toc416104858"/>
-      <w:bookmarkStart w:id="109" w:name="_Toc416105371"/>
-      <w:bookmarkStart w:id="110" w:name="_Toc416518922"/>
-      <w:bookmarkStart w:id="111" w:name="_Toc416542184"/>
+      <w:bookmarkStart w:id="101" w:name="_Toc416087041"/>
+      <w:bookmarkStart w:id="102" w:name="_Toc416087138"/>
+      <w:bookmarkStart w:id="103" w:name="_Toc416087178"/>
+      <w:bookmarkStart w:id="104" w:name="_Toc416087318"/>
+      <w:bookmarkStart w:id="105" w:name="_Toc416087351"/>
+      <w:bookmarkStart w:id="106" w:name="_Toc416104731"/>
+      <w:bookmarkStart w:id="107" w:name="_Toc416104858"/>
+      <w:bookmarkStart w:id="108" w:name="_Toc416105371"/>
+      <w:bookmarkStart w:id="109" w:name="_Toc416518922"/>
+      <w:bookmarkStart w:id="110" w:name="_Toc416542184"/>
+      <w:bookmarkEnd w:id="101"/>
       <w:bookmarkEnd w:id="102"/>
       <w:bookmarkEnd w:id="103"/>
       <w:bookmarkEnd w:id="104"/>
@@ -12357,7 +12356,6 @@
       <w:bookmarkEnd w:id="108"/>
       <w:bookmarkEnd w:id="109"/>
       <w:bookmarkEnd w:id="110"/>
-      <w:bookmarkEnd w:id="111"/>
     </w:p>
     <w:p>
       <w:pPr>
@@ -12367,13 +12365,13 @@
           <w:numId w:val="29"/>
         </w:numPr>
       </w:pPr>
-      <w:bookmarkStart w:id="112" w:name="_Toc416087139"/>
-      <w:bookmarkStart w:id="113" w:name="_Toc416542185"/>
+      <w:bookmarkStart w:id="111" w:name="_Toc416087139"/>
+      <w:bookmarkStart w:id="112" w:name="_Toc416542185"/>
       <w:r>
         <w:t>Mô hình kiến trúc</w:t>
       </w:r>
+      <w:bookmarkEnd w:id="111"/>
       <w:bookmarkEnd w:id="112"/>
-      <w:bookmarkEnd w:id="113"/>
     </w:p>
     <w:p>
       <w:pPr>
@@ -12493,7 +12491,7 @@
           <v:shape id="_x0000_i1025" type="#_x0000_t75" style="width:234pt;height:467.25pt" o:ole="">
             <v:imagedata r:id="rId9" o:title=""/>
           </v:shape>
-          <o:OLEObject Type="Embed" ProgID="Visio.Drawing.15" ShapeID="_x0000_i1025" DrawAspect="Content" ObjectID="_1490298218" r:id="rId10"/>
+          <o:OLEObject Type="Embed" ProgID="Visio.Drawing.15" ShapeID="_x0000_i1025" DrawAspect="Content" ObjectID="_1490333350" r:id="rId10"/>
         </w:object>
       </w:r>
     </w:p>
@@ -12563,7 +12561,7 @@
           <v:shape id="_x0000_i1026" type="#_x0000_t75" style="width:487.5pt;height:370.5pt" o:ole="">
             <v:imagedata r:id="rId11" o:title=""/>
           </v:shape>
-          <o:OLEObject Type="Embed" ProgID="Visio.Drawing.11" ShapeID="_x0000_i1026" DrawAspect="Content" ObjectID="_1490298219" r:id="rId12"/>
+          <o:OLEObject Type="Embed" ProgID="Visio.Drawing.11" ShapeID="_x0000_i1026" DrawAspect="Content" ObjectID="_1490333351" r:id="rId12"/>
         </w:object>
       </w:r>
     </w:p>
@@ -13124,7 +13122,6 @@
                 <w:sz w:val="24"/>
                 <w:szCs w:val="24"/>
               </w:rPr>
-              <w:lastRenderedPageBreak/>
               <w:t>YC6</w:t>
             </w:r>
           </w:p>
@@ -13272,13 +13269,13 @@
           <w:numId w:val="7"/>
         </w:numPr>
       </w:pPr>
-      <w:bookmarkStart w:id="114" w:name="_Toc416087140"/>
-      <w:bookmarkStart w:id="115" w:name="_Toc416542186"/>
+      <w:bookmarkStart w:id="113" w:name="_Toc416087140"/>
+      <w:bookmarkStart w:id="114" w:name="_Toc416542186"/>
       <w:r>
         <w:t>Mô tả kiến trúc</w:t>
       </w:r>
+      <w:bookmarkEnd w:id="113"/>
       <w:bookmarkEnd w:id="114"/>
-      <w:bookmarkEnd w:id="115"/>
     </w:p>
     <w:p>
       <w:pPr>
@@ -13749,7 +13746,6 @@
           <w:sz w:val="24"/>
           <w:szCs w:val="24"/>
         </w:rPr>
-        <w:lastRenderedPageBreak/>
         <w:t xml:space="preserve">Các đối tượng </w:t>
       </w:r>
       <w:r>
@@ -13951,15 +13947,14 @@
         <w:pStyle w:val="Heading1"/>
         <w:ind w:firstLine="0"/>
       </w:pPr>
-      <w:bookmarkStart w:id="116" w:name="_Toc416542187"/>
-      <w:r>
-        <w:lastRenderedPageBreak/>
+      <w:bookmarkStart w:id="115" w:name="_Toc416542187"/>
+      <w:r>
         <w:t xml:space="preserve">3.3. </w:t>
       </w:r>
       <w:r>
         <w:t>Xử lý lỗi</w:t>
       </w:r>
-      <w:bookmarkEnd w:id="116"/>
+      <w:bookmarkEnd w:id="115"/>
     </w:p>
     <w:p>
       <w:pPr>
@@ -13984,15 +13979,14 @@
         <w:pStyle w:val="Heading1"/>
         <w:ind w:firstLine="0"/>
       </w:pPr>
-      <w:bookmarkStart w:id="117" w:name="_Toc416542188"/>
-      <w:r>
-        <w:lastRenderedPageBreak/>
+      <w:bookmarkStart w:id="116" w:name="_Toc416542188"/>
+      <w:r>
         <w:t xml:space="preserve">3.4. </w:t>
       </w:r>
       <w:r>
         <w:t>Tính bảo mật của hệ thống</w:t>
       </w:r>
-      <w:bookmarkEnd w:id="117"/>
+      <w:bookmarkEnd w:id="116"/>
       <w:r>
         <w:br/>
       </w:r>
@@ -14798,20 +14792,19 @@
       <w:pPr>
         <w:pStyle w:val="Heading1"/>
       </w:pPr>
-      <w:bookmarkStart w:id="118" w:name="_Toc416542189"/>
-      <w:bookmarkStart w:id="119" w:name="_Toc416087141"/>
-      <w:r>
-        <w:lastRenderedPageBreak/>
+      <w:bookmarkStart w:id="117" w:name="_Toc416542189"/>
+      <w:bookmarkStart w:id="118" w:name="_Toc416087141"/>
+      <w:r>
         <w:t xml:space="preserve">4. </w:t>
       </w:r>
       <w:r>
         <w:t>THIẾT KẾ DỮ LIỆU</w:t>
       </w:r>
+      <w:bookmarkEnd w:id="117"/>
+      <w:r>
+        <w:t xml:space="preserve"> </w:t>
+      </w:r>
       <w:bookmarkEnd w:id="118"/>
-      <w:r>
-        <w:t xml:space="preserve"> </w:t>
-      </w:r>
-      <w:bookmarkEnd w:id="119"/>
     </w:p>
     <w:p>
       <w:pPr>
@@ -14825,16 +14818,16 @@
           <w:szCs w:val="24"/>
         </w:rPr>
       </w:pPr>
-      <w:bookmarkStart w:id="120" w:name="_Toc416087142"/>
-      <w:bookmarkStart w:id="121" w:name="_Toc416542190"/>
+      <w:bookmarkStart w:id="119" w:name="_Toc416087142"/>
+      <w:bookmarkStart w:id="120" w:name="_Toc416542190"/>
       <w:r>
         <w:rPr>
           <w:szCs w:val="24"/>
         </w:rPr>
         <w:t>4.1. Mô tả dữ liệu</w:t>
       </w:r>
+      <w:bookmarkEnd w:id="119"/>
       <w:bookmarkEnd w:id="120"/>
-      <w:bookmarkEnd w:id="121"/>
     </w:p>
     <w:p>
       <w:pPr>
@@ -15351,8 +15344,8 @@
         </w:numPr>
         <w:ind w:left="1080"/>
       </w:pPr>
-      <w:bookmarkStart w:id="122" w:name="_Toc416087143"/>
-      <w:bookmarkStart w:id="123" w:name="_Toc416542191"/>
+      <w:bookmarkStart w:id="121" w:name="_Toc416087143"/>
+      <w:bookmarkStart w:id="122" w:name="_Toc416542191"/>
       <w:r>
         <w:t>4.2.</w:t>
       </w:r>
@@ -15362,8 +15355,8 @@
       <w:r>
         <w:t>Từ điển dữ liệu</w:t>
       </w:r>
+      <w:bookmarkEnd w:id="121"/>
       <w:bookmarkEnd w:id="122"/>
-      <w:bookmarkEnd w:id="123"/>
     </w:p>
     <w:p>
       <w:pPr>
@@ -15887,7 +15880,6 @@
           <w:sz w:val="24"/>
           <w:szCs w:val="24"/>
         </w:rPr>
-        <w:lastRenderedPageBreak/>
         <w:t>Set</w:t>
       </w:r>
       <w:r>
@@ -16154,7 +16146,7 @@
         </w:rPr>
         <w:t xml:space="preserve"> </w:t>
       </w:r>
-      <w:bookmarkStart w:id="124" w:name="_Toc322064201"/>
+      <w:bookmarkStart w:id="123" w:name="_Toc322064201"/>
       <w:r>
         <w:rPr>
           <w:b/>
@@ -16164,7 +16156,7 @@
         </w:rPr>
         <w:t>Account</w:t>
       </w:r>
-      <w:bookmarkEnd w:id="124"/>
+      <w:bookmarkEnd w:id="123"/>
     </w:p>
     <w:p>
       <w:pPr>
@@ -17227,7 +17219,6 @@
           <w:sz w:val="24"/>
           <w:szCs w:val="24"/>
         </w:rPr>
-        <w:lastRenderedPageBreak/>
         <w:t>AccountID</w:t>
       </w:r>
       <w:r>
@@ -18694,7 +18685,7 @@
         </w:rPr>
         <w:t xml:space="preserve">Class </w:t>
       </w:r>
-      <w:bookmarkStart w:id="125" w:name="_Toc322064204"/>
+      <w:bookmarkStart w:id="124" w:name="_Toc322064204"/>
       <w:r>
         <w:rPr>
           <w:sz w:val="24"/>
@@ -18702,7 +18693,7 @@
         </w:rPr>
         <w:t>WithDrawLimit</w:t>
       </w:r>
-      <w:bookmarkEnd w:id="125"/>
+      <w:bookmarkEnd w:id="124"/>
     </w:p>
     <w:p>
       <w:pPr>
@@ -19825,7 +19816,6 @@
           <w:sz w:val="24"/>
           <w:szCs w:val="24"/>
         </w:rPr>
-        <w:lastRenderedPageBreak/>
         <w:t>Get</w:t>
       </w:r>
       <w:r>
@@ -21101,7 +21091,6 @@
           <w:sz w:val="24"/>
           <w:szCs w:val="24"/>
         </w:rPr>
-        <w:lastRenderedPageBreak/>
         <w:t>Get</w:t>
       </w:r>
       <w:r>
@@ -22180,16 +22169,17 @@
           <w:szCs w:val="28"/>
         </w:rPr>
       </w:pPr>
-      <w:bookmarkStart w:id="126" w:name="_Toc416087046"/>
-      <w:bookmarkStart w:id="127" w:name="_Toc416087144"/>
-      <w:bookmarkStart w:id="128" w:name="_Toc416087184"/>
-      <w:bookmarkStart w:id="129" w:name="_Toc416087324"/>
-      <w:bookmarkStart w:id="130" w:name="_Toc416087357"/>
-      <w:bookmarkStart w:id="131" w:name="_Toc416104737"/>
-      <w:bookmarkStart w:id="132" w:name="_Toc416104864"/>
-      <w:bookmarkStart w:id="133" w:name="_Toc416105377"/>
-      <w:bookmarkStart w:id="134" w:name="_Toc416518930"/>
-      <w:bookmarkStart w:id="135" w:name="_Toc416542192"/>
+      <w:bookmarkStart w:id="125" w:name="_Toc416087046"/>
+      <w:bookmarkStart w:id="126" w:name="_Toc416087144"/>
+      <w:bookmarkStart w:id="127" w:name="_Toc416087184"/>
+      <w:bookmarkStart w:id="128" w:name="_Toc416087324"/>
+      <w:bookmarkStart w:id="129" w:name="_Toc416087357"/>
+      <w:bookmarkStart w:id="130" w:name="_Toc416104737"/>
+      <w:bookmarkStart w:id="131" w:name="_Toc416104864"/>
+      <w:bookmarkStart w:id="132" w:name="_Toc416105377"/>
+      <w:bookmarkStart w:id="133" w:name="_Toc416518930"/>
+      <w:bookmarkStart w:id="134" w:name="_Toc416542192"/>
+      <w:bookmarkEnd w:id="125"/>
       <w:bookmarkEnd w:id="126"/>
       <w:bookmarkEnd w:id="127"/>
       <w:bookmarkEnd w:id="128"/>
@@ -22199,26 +22189,24 @@
       <w:bookmarkEnd w:id="132"/>
       <w:bookmarkEnd w:id="133"/>
       <w:bookmarkEnd w:id="134"/>
+    </w:p>
+    <w:p>
+      <w:pPr>
+        <w:pStyle w:val="Heading1"/>
+      </w:pPr>
+      <w:bookmarkStart w:id="135" w:name="_Toc416087145"/>
+      <w:bookmarkStart w:id="136" w:name="_Toc416542193"/>
+      <w:r>
+        <w:t xml:space="preserve">5. </w:t>
+      </w:r>
+      <w:r>
+        <w:t xml:space="preserve">THIẾT KẾ CÁC </w:t>
+      </w:r>
+      <w:r>
+        <w:t>CHỨC NĂNG</w:t>
+      </w:r>
       <w:bookmarkEnd w:id="135"/>
-    </w:p>
-    <w:p>
-      <w:pPr>
-        <w:pStyle w:val="Heading1"/>
-      </w:pPr>
-      <w:bookmarkStart w:id="136" w:name="_Toc416087145"/>
-      <w:bookmarkStart w:id="137" w:name="_Toc416542193"/>
-      <w:r>
-        <w:lastRenderedPageBreak/>
-        <w:t xml:space="preserve">5. </w:t>
-      </w:r>
-      <w:r>
-        <w:t xml:space="preserve">THIẾT KẾ CÁC </w:t>
-      </w:r>
-      <w:r>
-        <w:t>CHỨC NĂNG</w:t>
-      </w:r>
       <w:bookmarkEnd w:id="136"/>
-      <w:bookmarkEnd w:id="137"/>
     </w:p>
     <w:p>
       <w:pPr>
@@ -22229,13 +22217,13 @@
         </w:numPr>
         <w:ind w:firstLine="360"/>
       </w:pPr>
-      <w:bookmarkStart w:id="138" w:name="_Toc416087146"/>
-      <w:bookmarkStart w:id="139" w:name="_Toc416542194"/>
+      <w:bookmarkStart w:id="137" w:name="_Toc416087146"/>
+      <w:bookmarkStart w:id="138" w:name="_Toc416542194"/>
       <w:r>
         <w:t>5.1 Chức năng xác thực</w:t>
       </w:r>
+      <w:bookmarkEnd w:id="137"/>
       <w:bookmarkEnd w:id="138"/>
-      <w:bookmarkEnd w:id="139"/>
     </w:p>
     <w:p>
       <w:pPr>
@@ -22910,7 +22898,6 @@
           <w:szCs w:val="24"/>
           <w:lang w:eastAsia="en-US"/>
         </w:rPr>
-        <w:lastRenderedPageBreak/>
         <w:drawing>
           <wp:inline distT="0" distB="0" distL="0" distR="0" wp14:anchorId="7BEC91BE" wp14:editId="3DA01644">
             <wp:extent cx="5720159" cy="4052621"/>
@@ -23853,7 +23840,6 @@
                 <w:sz w:val="24"/>
                 <w:szCs w:val="24"/>
               </w:rPr>
-              <w:lastRenderedPageBreak/>
               <w:t>5</w:t>
             </w:r>
           </w:p>
@@ -24541,7 +24527,7 @@
           <v:shape id="_x0000_i1027" type="#_x0000_t75" style="width:468pt;height:433.5pt" o:ole="">
             <v:imagedata r:id="rId15" o:title=""/>
           </v:shape>
-          <o:OLEObject Type="Embed" ProgID="Visio.Drawing.11" ShapeID="_x0000_i1027" DrawAspect="Content" ObjectID="_1490298220" r:id="rId16"/>
+          <o:OLEObject Type="Embed" ProgID="Visio.Drawing.11" ShapeID="_x0000_i1027" DrawAspect="Content" ObjectID="_1490333352" r:id="rId16"/>
         </w:object>
       </w:r>
     </w:p>
@@ -24769,7 +24755,7 @@
           <v:shape id="_x0000_i1028" type="#_x0000_t75" style="width:498pt;height:309.75pt" o:ole="">
             <v:imagedata r:id="rId17" o:title=""/>
           </v:shape>
-          <o:OLEObject Type="Embed" ProgID="Visio.Drawing.15" ShapeID="_x0000_i1028" DrawAspect="Content" ObjectID="_1490298221" r:id="rId18"/>
+          <o:OLEObject Type="Embed" ProgID="Visio.Drawing.15" ShapeID="_x0000_i1028" DrawAspect="Content" ObjectID="_1490333353" r:id="rId18"/>
         </w:object>
       </w:r>
     </w:p>
@@ -24819,7 +24805,7 @@
           <v:shape id="_x0000_i1029" type="#_x0000_t75" style="width:480.75pt;height:312pt" o:ole="">
             <v:imagedata r:id="rId19" o:title=""/>
           </v:shape>
-          <o:OLEObject Type="Embed" ProgID="Visio.Drawing.15" ShapeID="_x0000_i1029" DrawAspect="Content" ObjectID="_1490298222" r:id="rId20"/>
+          <o:OLEObject Type="Embed" ProgID="Visio.Drawing.15" ShapeID="_x0000_i1029" DrawAspect="Content" ObjectID="_1490333354" r:id="rId20"/>
         </w:object>
       </w:r>
     </w:p>
@@ -25402,7 +25388,6 @@
           <w:szCs w:val="24"/>
           <w:lang w:eastAsia="en-US"/>
         </w:rPr>
-        <w:lastRenderedPageBreak/>
         <w:drawing>
           <wp:inline distT="0" distB="0" distL="0" distR="0" wp14:anchorId="41830C70" wp14:editId="5B810771">
             <wp:extent cx="4864545" cy="3444461"/>
@@ -26625,7 +26610,6 @@
                 <w:sz w:val="24"/>
                 <w:szCs w:val="24"/>
               </w:rPr>
-              <w:lastRenderedPageBreak/>
               <w:t>8</w:t>
             </w:r>
           </w:p>
@@ -27070,7 +27054,6 @@
           <w:szCs w:val="24"/>
           <w:lang w:eastAsia="en-US"/>
         </w:rPr>
-        <w:lastRenderedPageBreak/>
         <mc:AlternateContent>
           <mc:Choice Requires="wps">
             <w:drawing>
@@ -27202,7 +27185,7 @@
           <v:shape id="_x0000_i1030" type="#_x0000_t75" style="width:468pt;height:455.25pt" o:ole="">
             <v:imagedata r:id="rId23" o:title=""/>
           </v:shape>
-          <o:OLEObject Type="Embed" ProgID="Visio.Drawing.11" ShapeID="_x0000_i1030" DrawAspect="Content" ObjectID="_1490298223" r:id="rId24"/>
+          <o:OLEObject Type="Embed" ProgID="Visio.Drawing.11" ShapeID="_x0000_i1030" DrawAspect="Content" ObjectID="_1490333355" r:id="rId24"/>
         </w:object>
       </w:r>
     </w:p>
@@ -27439,7 +27422,7 @@
           <v:shape id="_x0000_i1031" type="#_x0000_t75" style="width:498pt;height:340.5pt" o:ole="">
             <v:imagedata r:id="rId25" o:title=""/>
           </v:shape>
-          <o:OLEObject Type="Embed" ProgID="Visio.Drawing.15" ShapeID="_x0000_i1031" DrawAspect="Content" ObjectID="_1490298224" r:id="rId26"/>
+          <o:OLEObject Type="Embed" ProgID="Visio.Drawing.15" ShapeID="_x0000_i1031" DrawAspect="Content" ObjectID="_1490333356" r:id="rId26"/>
         </w:object>
       </w:r>
     </w:p>
@@ -27489,7 +27472,7 @@
           <v:shape id="_x0000_i1032" type="#_x0000_t75" style="width:480.75pt;height:310.5pt" o:ole="">
             <v:imagedata r:id="rId27" o:title=""/>
           </v:shape>
-          <o:OLEObject Type="Embed" ProgID="Visio.Drawing.15" ShapeID="_x0000_i1032" DrawAspect="Content" ObjectID="_1490298225" r:id="rId28"/>
+          <o:OLEObject Type="Embed" ProgID="Visio.Drawing.15" ShapeID="_x0000_i1032" DrawAspect="Content" ObjectID="_1490333357" r:id="rId28"/>
         </w:object>
       </w:r>
     </w:p>
@@ -27887,7 +27870,6 @@
           <w:sz w:val="24"/>
           <w:szCs w:val="24"/>
         </w:rPr>
-        <w:lastRenderedPageBreak/>
         <w:tab/>
         <w:t>Check IF card’s number exists in DB</w:t>
       </w:r>
@@ -28373,16 +28355,16 @@
           <w:numId w:val="10"/>
         </w:numPr>
       </w:pPr>
-      <w:bookmarkStart w:id="140" w:name="_Toc416087147"/>
-      <w:bookmarkStart w:id="141" w:name="_Toc416542195"/>
+      <w:bookmarkStart w:id="139" w:name="_Toc416087147"/>
+      <w:bookmarkStart w:id="140" w:name="_Toc416542195"/>
       <w:r>
         <w:t xml:space="preserve">Chức năng </w:t>
       </w:r>
       <w:r>
         <w:t>Kiểm tra số dư</w:t>
       </w:r>
+      <w:bookmarkEnd w:id="139"/>
       <w:bookmarkEnd w:id="140"/>
-      <w:bookmarkEnd w:id="141"/>
     </w:p>
     <w:p>
       <w:pPr>
@@ -28451,8 +28433,8 @@
                 <w:b/>
                 <w:bCs/>
                 <w:color w:val="FFFFFF"/>
-                <w:sz w:val="20"/>
-                <w:szCs w:val="20"/>
+                <w:sz w:val="24"/>
+                <w:szCs w:val="24"/>
                 <w:lang w:eastAsia="en-US"/>
               </w:rPr>
             </w:pPr>
@@ -28462,8 +28444,8 @@
                 <w:b/>
                 <w:bCs/>
                 <w:color w:val="FFFFFF"/>
-                <w:sz w:val="20"/>
-                <w:szCs w:val="20"/>
+                <w:sz w:val="24"/>
+                <w:szCs w:val="24"/>
                 <w:lang w:eastAsia="en-US"/>
               </w:rPr>
               <w:t>Tên</w:t>
@@ -28483,8 +28465,8 @@
               <w:rPr>
                 <w:rFonts w:eastAsia="Times New Roman"/>
                 <w:bCs/>
-                <w:sz w:val="20"/>
-                <w:szCs w:val="20"/>
+                <w:sz w:val="24"/>
+                <w:szCs w:val="24"/>
                 <w:lang w:eastAsia="en-US"/>
               </w:rPr>
             </w:pPr>
@@ -28492,8 +28474,8 @@
               <w:rPr>
                 <w:rFonts w:eastAsia="Times New Roman"/>
                 <w:bCs/>
-                <w:sz w:val="20"/>
-                <w:szCs w:val="20"/>
+                <w:sz w:val="24"/>
+                <w:szCs w:val="24"/>
                 <w:lang w:eastAsia="en-US"/>
               </w:rPr>
               <w:t>Kiểm tra số dư</w:t>
@@ -28520,8 +28502,8 @@
                 <w:b/>
                 <w:bCs/>
                 <w:color w:val="FFFFFF"/>
-                <w:sz w:val="20"/>
-                <w:szCs w:val="20"/>
+                <w:sz w:val="24"/>
+                <w:szCs w:val="24"/>
                 <w:lang w:eastAsia="en-US"/>
               </w:rPr>
             </w:pPr>
@@ -28531,11 +28513,10 @@
                 <w:b/>
                 <w:bCs/>
                 <w:color w:val="FFFFFF"/>
-                <w:sz w:val="20"/>
-                <w:szCs w:val="20"/>
+                <w:sz w:val="24"/>
+                <w:szCs w:val="24"/>
                 <w:lang w:eastAsia="en-US"/>
               </w:rPr>
-              <w:lastRenderedPageBreak/>
               <w:t>Mô tả</w:t>
             </w:r>
           </w:p>
@@ -28552,8 +28533,8 @@
               <w:rPr>
                 <w:rFonts w:eastAsia="Times New Roman"/>
                 <w:bCs/>
-                <w:sz w:val="20"/>
-                <w:szCs w:val="20"/>
+                <w:sz w:val="24"/>
+                <w:szCs w:val="24"/>
                 <w:lang w:eastAsia="en-US"/>
               </w:rPr>
             </w:pPr>
@@ -28561,8 +28542,8 @@
               <w:rPr>
                 <w:rFonts w:eastAsia="Times New Roman"/>
                 <w:bCs/>
-                <w:sz w:val="20"/>
-                <w:szCs w:val="20"/>
+                <w:sz w:val="24"/>
+                <w:szCs w:val="24"/>
                 <w:lang w:eastAsia="en-US"/>
               </w:rPr>
               <w:t>Cho phép người dùng kiểm tra số tiền trong tài khoản</w:t>
@@ -28589,8 +28570,8 @@
                 <w:b/>
                 <w:bCs/>
                 <w:color w:val="FFFFFF"/>
-                <w:sz w:val="20"/>
-                <w:szCs w:val="20"/>
+                <w:sz w:val="24"/>
+                <w:szCs w:val="24"/>
                 <w:lang w:eastAsia="en-US"/>
               </w:rPr>
             </w:pPr>
@@ -28600,8 +28581,8 @@
                 <w:b/>
                 <w:bCs/>
                 <w:color w:val="FFFFFF"/>
-                <w:sz w:val="20"/>
-                <w:szCs w:val="20"/>
+                <w:sz w:val="24"/>
+                <w:szCs w:val="24"/>
                 <w:lang w:eastAsia="en-US"/>
               </w:rPr>
               <w:t>Tác nhân</w:t>
@@ -28620,8 +28601,8 @@
               <w:rPr>
                 <w:rFonts w:eastAsia="Times New Roman"/>
                 <w:bCs/>
-                <w:sz w:val="20"/>
-                <w:szCs w:val="20"/>
+                <w:sz w:val="24"/>
+                <w:szCs w:val="24"/>
                 <w:lang w:eastAsia="en-US"/>
               </w:rPr>
             </w:pPr>
@@ -28629,8 +28610,8 @@
               <w:rPr>
                 <w:rFonts w:eastAsia="Times New Roman"/>
                 <w:bCs/>
-                <w:sz w:val="20"/>
-                <w:szCs w:val="20"/>
+                <w:sz w:val="24"/>
+                <w:szCs w:val="24"/>
                 <w:lang w:eastAsia="en-US"/>
               </w:rPr>
               <w:t>Người dùng</w:t>
@@ -28657,8 +28638,8 @@
                 <w:b/>
                 <w:bCs/>
                 <w:color w:val="FFFFFF"/>
-                <w:sz w:val="20"/>
-                <w:szCs w:val="20"/>
+                <w:sz w:val="24"/>
+                <w:szCs w:val="24"/>
                 <w:lang w:eastAsia="en-US"/>
               </w:rPr>
             </w:pPr>
@@ -28668,8 +28649,8 @@
                 <w:b/>
                 <w:bCs/>
                 <w:color w:val="FFFFFF"/>
-                <w:sz w:val="20"/>
-                <w:szCs w:val="20"/>
+                <w:sz w:val="24"/>
+                <w:szCs w:val="24"/>
                 <w:lang w:eastAsia="en-US"/>
               </w:rPr>
               <w:t>Sự kiện kích hoạt</w:t>
@@ -28688,15 +28669,15 @@
               <w:rPr>
                 <w:rFonts w:eastAsia="Times New Roman"/>
                 <w:bCs/>
-                <w:sz w:val="20"/>
-                <w:szCs w:val="20"/>
+                <w:sz w:val="24"/>
+                <w:szCs w:val="24"/>
                 <w:lang w:eastAsia="en-US"/>
               </w:rPr>
             </w:pPr>
             <w:r>
               <w:rPr>
                 <w:color w:val="000000"/>
-                <w:sz w:val="20"/>
+                <w:sz w:val="24"/>
                 <w:szCs w:val="24"/>
               </w:rPr>
               <w:t>Khi ngườ</w:t>
@@ -28704,7 +28685,7 @@
             <w:r>
               <w:rPr>
                 <w:color w:val="000000"/>
-                <w:sz w:val="20"/>
+                <w:sz w:val="24"/>
                 <w:szCs w:val="24"/>
               </w:rPr>
               <w:t>i dù</w:t>
@@ -28712,7 +28693,7 @@
             <w:r>
               <w:rPr>
                 <w:color w:val="000000"/>
-                <w:sz w:val="20"/>
+                <w:sz w:val="24"/>
                 <w:szCs w:val="24"/>
               </w:rPr>
               <w:t>ng bấm nút “Kiểm tra số dư” trên màn hình lực chọn của cây ATM</w:t>
@@ -28739,8 +28720,8 @@
                 <w:b/>
                 <w:bCs/>
                 <w:color w:val="FFFFFF"/>
-                <w:sz w:val="20"/>
-                <w:szCs w:val="20"/>
+                <w:sz w:val="24"/>
+                <w:szCs w:val="24"/>
                 <w:lang w:eastAsia="en-US"/>
               </w:rPr>
             </w:pPr>
@@ -28750,8 +28731,8 @@
                 <w:b/>
                 <w:bCs/>
                 <w:color w:val="FFFFFF"/>
-                <w:sz w:val="20"/>
-                <w:szCs w:val="20"/>
+                <w:sz w:val="24"/>
+                <w:szCs w:val="24"/>
                 <w:lang w:eastAsia="en-US"/>
               </w:rPr>
               <w:t>Điều kiện trước</w:t>
@@ -28770,8 +28751,8 @@
               <w:rPr>
                 <w:rFonts w:eastAsia="Times New Roman"/>
                 <w:bCs/>
-                <w:sz w:val="20"/>
-                <w:szCs w:val="20"/>
+                <w:sz w:val="24"/>
+                <w:szCs w:val="24"/>
                 <w:lang w:eastAsia="en-US"/>
               </w:rPr>
             </w:pPr>
@@ -28779,8 +28760,8 @@
               <w:rPr>
                 <w:rFonts w:eastAsia="Times New Roman"/>
                 <w:bCs/>
-                <w:sz w:val="20"/>
-                <w:szCs w:val="20"/>
+                <w:sz w:val="24"/>
+                <w:szCs w:val="24"/>
                 <w:lang w:eastAsia="en-US"/>
               </w:rPr>
               <w:t xml:space="preserve">Sau khi khách xác thực thành công </w:t>
@@ -28807,8 +28788,8 @@
                 <w:b/>
                 <w:bCs/>
                 <w:color w:val="FFFFFF"/>
-                <w:sz w:val="20"/>
-                <w:szCs w:val="20"/>
+                <w:sz w:val="24"/>
+                <w:szCs w:val="24"/>
                 <w:lang w:eastAsia="en-US"/>
               </w:rPr>
             </w:pPr>
@@ -28818,8 +28799,8 @@
                 <w:b/>
                 <w:bCs/>
                 <w:color w:val="FFFFFF"/>
-                <w:sz w:val="20"/>
-                <w:szCs w:val="20"/>
+                <w:sz w:val="24"/>
+                <w:szCs w:val="24"/>
                 <w:lang w:eastAsia="en-US"/>
               </w:rPr>
               <w:t>Điều kiện sau</w:t>
@@ -28838,8 +28819,8 @@
               <w:rPr>
                 <w:rFonts w:eastAsia="Times New Roman"/>
                 <w:bCs/>
-                <w:sz w:val="20"/>
-                <w:szCs w:val="20"/>
+                <w:sz w:val="24"/>
+                <w:szCs w:val="24"/>
                 <w:lang w:eastAsia="en-US"/>
               </w:rPr>
             </w:pPr>
@@ -28847,8 +28828,8 @@
               <w:rPr>
                 <w:rFonts w:eastAsia="Times New Roman"/>
                 <w:bCs/>
-                <w:sz w:val="20"/>
-                <w:szCs w:val="20"/>
+                <w:sz w:val="24"/>
+                <w:szCs w:val="24"/>
                 <w:lang w:eastAsia="en-US"/>
               </w:rPr>
               <w:t>Hiển thị thông tin số tiền của khách hàng trên màn hình</w:t>
@@ -29085,7 +29066,6 @@
                 <w:sz w:val="24"/>
                 <w:szCs w:val="24"/>
               </w:rPr>
-              <w:lastRenderedPageBreak/>
               <w:t>Nút Bấm1</w:t>
             </w:r>
           </w:p>
@@ -30521,7 +30501,7 @@
           <v:shape id="_x0000_i1033" type="#_x0000_t75" style="width:6in;height:399.75pt" o:ole="">
             <v:imagedata r:id="rId30" o:title=""/>
           </v:shape>
-          <o:OLEObject Type="Embed" ProgID="Visio.Drawing.11" ShapeID="_x0000_i1033" DrawAspect="Content" ObjectID="_1490298226" r:id="rId31"/>
+          <o:OLEObject Type="Embed" ProgID="Visio.Drawing.11" ShapeID="_x0000_i1033" DrawAspect="Content" ObjectID="_1490333358" r:id="rId31"/>
         </w:object>
       </w:r>
     </w:p>
@@ -30727,7 +30707,6 @@
           <w:szCs w:val="24"/>
           <w:u w:val="single"/>
         </w:rPr>
-        <w:lastRenderedPageBreak/>
         <w:t>Lược đồ các lớp</w:t>
       </w:r>
     </w:p>
@@ -30747,7 +30726,7 @@
           <v:shape id="_x0000_i1034" type="#_x0000_t75" style="width:498.75pt;height:383.25pt" o:ole="">
             <v:imagedata r:id="rId32" o:title=""/>
           </v:shape>
-          <o:OLEObject Type="Embed" ProgID="Visio.Drawing.15" ShapeID="_x0000_i1034" DrawAspect="Content" ObjectID="_1490298227" r:id="rId33"/>
+          <o:OLEObject Type="Embed" ProgID="Visio.Drawing.15" ShapeID="_x0000_i1034" DrawAspect="Content" ObjectID="_1490333359" r:id="rId33"/>
         </w:object>
       </w:r>
     </w:p>
@@ -30782,7 +30761,7 @@
           <v:shape id="_x0000_i1035" type="#_x0000_t75" style="width:498.75pt;height:440.25pt" o:ole="">
             <v:imagedata r:id="rId34" o:title=""/>
           </v:shape>
-          <o:OLEObject Type="Embed" ProgID="Visio.Drawing.15" ShapeID="_x0000_i1035" DrawAspect="Content" ObjectID="_1490298228" r:id="rId35"/>
+          <o:OLEObject Type="Embed" ProgID="Visio.Drawing.15" ShapeID="_x0000_i1035" DrawAspect="Content" ObjectID="_1490333360" r:id="rId35"/>
         </w:object>
       </w:r>
     </w:p>
@@ -30912,7 +30891,6 @@
           <w:szCs w:val="24"/>
           <w:lang w:val="vi-VN"/>
         </w:rPr>
-        <w:lastRenderedPageBreak/>
         <w:tab/>
         <w:t>Display Balance to Screen;</w:t>
       </w:r>
@@ -31180,13 +31158,13 @@
           <w:numId w:val="14"/>
         </w:numPr>
       </w:pPr>
-      <w:bookmarkStart w:id="142" w:name="_Toc416087148"/>
-      <w:bookmarkStart w:id="143" w:name="_Toc416542196"/>
+      <w:bookmarkStart w:id="141" w:name="_Toc416087148"/>
+      <w:bookmarkStart w:id="142" w:name="_Toc416542196"/>
       <w:r>
         <w:t>Chức năng rút tiền</w:t>
       </w:r>
+      <w:bookmarkEnd w:id="141"/>
       <w:bookmarkEnd w:id="142"/>
-      <w:bookmarkEnd w:id="143"/>
     </w:p>
     <w:p>
       <w:pPr>
@@ -31255,8 +31233,8 @@
                 <w:b/>
                 <w:bCs/>
                 <w:color w:val="FFFFFF"/>
-                <w:sz w:val="20"/>
-                <w:szCs w:val="20"/>
+                <w:sz w:val="24"/>
+                <w:szCs w:val="24"/>
                 <w:lang w:eastAsia="en-US"/>
               </w:rPr>
             </w:pPr>
@@ -31266,8 +31244,8 @@
                 <w:b/>
                 <w:bCs/>
                 <w:color w:val="FFFFFF"/>
-                <w:sz w:val="20"/>
-                <w:szCs w:val="20"/>
+                <w:sz w:val="24"/>
+                <w:szCs w:val="24"/>
                 <w:lang w:eastAsia="en-US"/>
               </w:rPr>
               <w:t>Tên</w:t>
@@ -31287,14 +31265,14 @@
               <w:rPr>
                 <w:rFonts w:eastAsia="Times New Roman"/>
                 <w:bCs/>
-                <w:sz w:val="20"/>
-                <w:szCs w:val="20"/>
+                <w:sz w:val="24"/>
+                <w:szCs w:val="24"/>
                 <w:lang w:eastAsia="en-US"/>
               </w:rPr>
             </w:pPr>
             <w:r>
               <w:rPr>
-                <w:sz w:val="20"/>
+                <w:sz w:val="24"/>
                 <w:szCs w:val="24"/>
               </w:rPr>
               <w:t>Rút tiền</w:t>
@@ -31321,8 +31299,8 @@
                 <w:b/>
                 <w:bCs/>
                 <w:color w:val="FFFFFF"/>
-                <w:sz w:val="20"/>
-                <w:szCs w:val="20"/>
+                <w:sz w:val="24"/>
+                <w:szCs w:val="24"/>
                 <w:lang w:eastAsia="en-US"/>
               </w:rPr>
             </w:pPr>
@@ -31332,8 +31310,8 @@
                 <w:b/>
                 <w:bCs/>
                 <w:color w:val="FFFFFF"/>
-                <w:sz w:val="20"/>
-                <w:szCs w:val="20"/>
+                <w:sz w:val="24"/>
+                <w:szCs w:val="24"/>
                 <w:lang w:eastAsia="en-US"/>
               </w:rPr>
               <w:t>Mô tả</w:t>
@@ -31352,8 +31330,8 @@
               <w:rPr>
                 <w:rFonts w:eastAsia="Times New Roman"/>
                 <w:bCs/>
-                <w:sz w:val="20"/>
-                <w:szCs w:val="20"/>
+                <w:sz w:val="24"/>
+                <w:szCs w:val="24"/>
                 <w:lang w:eastAsia="en-US"/>
               </w:rPr>
             </w:pPr>
@@ -31361,8 +31339,8 @@
               <w:rPr>
                 <w:rFonts w:eastAsia="Times New Roman"/>
                 <w:bCs/>
-                <w:sz w:val="20"/>
-                <w:szCs w:val="20"/>
+                <w:sz w:val="24"/>
+                <w:szCs w:val="24"/>
                 <w:lang w:eastAsia="en-US"/>
               </w:rPr>
               <w:t>Chức năng này cho phép người dù</w:t>
@@ -31371,8 +31349,8 @@
               <w:rPr>
                 <w:rFonts w:eastAsia="Times New Roman"/>
                 <w:bCs/>
-                <w:sz w:val="20"/>
-                <w:szCs w:val="20"/>
+                <w:sz w:val="24"/>
+                <w:szCs w:val="24"/>
                 <w:lang w:eastAsia="en-US"/>
               </w:rPr>
               <w:t>ng có thể rút tiền từ cây ATM.</w:t>
@@ -31399,8 +31377,8 @@
                 <w:b/>
                 <w:bCs/>
                 <w:color w:val="FFFFFF"/>
-                <w:sz w:val="20"/>
-                <w:szCs w:val="20"/>
+                <w:sz w:val="24"/>
+                <w:szCs w:val="24"/>
                 <w:lang w:eastAsia="en-US"/>
               </w:rPr>
             </w:pPr>
@@ -31410,8 +31388,8 @@
                 <w:b/>
                 <w:bCs/>
                 <w:color w:val="FFFFFF"/>
-                <w:sz w:val="20"/>
-                <w:szCs w:val="20"/>
+                <w:sz w:val="24"/>
+                <w:szCs w:val="24"/>
                 <w:lang w:eastAsia="en-US"/>
               </w:rPr>
               <w:t>Tác nhân</w:t>
@@ -31430,8 +31408,8 @@
               <w:rPr>
                 <w:rFonts w:eastAsia="Times New Roman"/>
                 <w:bCs/>
-                <w:sz w:val="20"/>
-                <w:szCs w:val="20"/>
+                <w:sz w:val="24"/>
+                <w:szCs w:val="24"/>
                 <w:lang w:eastAsia="en-US"/>
               </w:rPr>
             </w:pPr>
@@ -31439,8 +31417,8 @@
               <w:rPr>
                 <w:rFonts w:eastAsia="Times New Roman"/>
                 <w:bCs/>
-                <w:sz w:val="20"/>
-                <w:szCs w:val="20"/>
+                <w:sz w:val="24"/>
+                <w:szCs w:val="24"/>
                 <w:lang w:eastAsia="en-US"/>
               </w:rPr>
               <w:t>Người dùng</w:t>
@@ -31467,8 +31445,8 @@
                 <w:b/>
                 <w:bCs/>
                 <w:color w:val="FFFFFF"/>
-                <w:sz w:val="20"/>
-                <w:szCs w:val="20"/>
+                <w:sz w:val="24"/>
+                <w:szCs w:val="24"/>
                 <w:lang w:eastAsia="en-US"/>
               </w:rPr>
             </w:pPr>
@@ -31478,8 +31456,8 @@
                 <w:b/>
                 <w:bCs/>
                 <w:color w:val="FFFFFF"/>
-                <w:sz w:val="20"/>
-                <w:szCs w:val="20"/>
+                <w:sz w:val="24"/>
+                <w:szCs w:val="24"/>
                 <w:lang w:eastAsia="en-US"/>
               </w:rPr>
               <w:t>Sự kiện kích hoạt</w:t>
@@ -31498,15 +31476,15 @@
               <w:rPr>
                 <w:rFonts w:eastAsia="Times New Roman"/>
                 <w:bCs/>
-                <w:sz w:val="20"/>
-                <w:szCs w:val="20"/>
+                <w:sz w:val="24"/>
+                <w:szCs w:val="24"/>
                 <w:lang w:eastAsia="en-US"/>
               </w:rPr>
             </w:pPr>
             <w:r>
               <w:rPr>
                 <w:color w:val="000000"/>
-                <w:sz w:val="20"/>
+                <w:sz w:val="24"/>
                 <w:szCs w:val="24"/>
               </w:rPr>
               <w:t>Khi người dung bấm nút “rút tiền” trên màn hình lực chọn của cây ATM</w:t>
@@ -31533,8 +31511,8 @@
                 <w:b/>
                 <w:bCs/>
                 <w:color w:val="FFFFFF"/>
-                <w:sz w:val="20"/>
-                <w:szCs w:val="20"/>
+                <w:sz w:val="24"/>
+                <w:szCs w:val="24"/>
                 <w:lang w:eastAsia="en-US"/>
               </w:rPr>
             </w:pPr>
@@ -31544,8 +31522,8 @@
                 <w:b/>
                 <w:bCs/>
                 <w:color w:val="FFFFFF"/>
-                <w:sz w:val="20"/>
-                <w:szCs w:val="20"/>
+                <w:sz w:val="24"/>
+                <w:szCs w:val="24"/>
                 <w:lang w:eastAsia="en-US"/>
               </w:rPr>
               <w:t>Điều kiện trước</w:t>
@@ -31564,8 +31542,8 @@
               <w:rPr>
                 <w:rFonts w:eastAsia="Times New Roman"/>
                 <w:bCs/>
-                <w:sz w:val="20"/>
-                <w:szCs w:val="20"/>
+                <w:sz w:val="24"/>
+                <w:szCs w:val="24"/>
                 <w:lang w:eastAsia="en-US"/>
               </w:rPr>
             </w:pPr>
@@ -31573,8 +31551,8 @@
               <w:rPr>
                 <w:rFonts w:eastAsia="Times New Roman"/>
                 <w:bCs/>
-                <w:sz w:val="20"/>
-                <w:szCs w:val="20"/>
+                <w:sz w:val="24"/>
+                <w:szCs w:val="24"/>
                 <w:lang w:eastAsia="en-US"/>
               </w:rPr>
               <w:t>Sau khi k</w:t>
@@ -31583,8 +31561,8 @@
               <w:rPr>
                 <w:rFonts w:eastAsia="Times New Roman"/>
                 <w:bCs/>
-                <w:sz w:val="20"/>
-                <w:szCs w:val="20"/>
+                <w:sz w:val="24"/>
+                <w:szCs w:val="24"/>
                 <w:lang w:eastAsia="en-US"/>
               </w:rPr>
               <w:t>iểm tra thẻ thành công, khách hà</w:t>
@@ -31593,8 +31571,8 @@
               <w:rPr>
                 <w:rFonts w:eastAsia="Times New Roman"/>
                 <w:bCs/>
-                <w:sz w:val="20"/>
-                <w:szCs w:val="20"/>
+                <w:sz w:val="24"/>
+                <w:szCs w:val="24"/>
                 <w:lang w:eastAsia="en-US"/>
               </w:rPr>
               <w:t xml:space="preserve">ng sẽ nhập số tiền mà họ muốn rút </w:t>
@@ -31621,8 +31599,8 @@
                 <w:b/>
                 <w:bCs/>
                 <w:color w:val="FFFFFF"/>
-                <w:sz w:val="20"/>
-                <w:szCs w:val="20"/>
+                <w:sz w:val="24"/>
+                <w:szCs w:val="24"/>
                 <w:lang w:eastAsia="en-US"/>
               </w:rPr>
             </w:pPr>
@@ -31632,8 +31610,8 @@
                 <w:b/>
                 <w:bCs/>
                 <w:color w:val="FFFFFF"/>
-                <w:sz w:val="20"/>
-                <w:szCs w:val="20"/>
+                <w:sz w:val="24"/>
+                <w:szCs w:val="24"/>
                 <w:lang w:eastAsia="en-US"/>
               </w:rPr>
               <w:t>Điều kiện sau</w:t>
@@ -31652,8 +31630,8 @@
               <w:rPr>
                 <w:rFonts w:eastAsia="Times New Roman"/>
                 <w:bCs/>
-                <w:sz w:val="20"/>
-                <w:szCs w:val="20"/>
+                <w:sz w:val="24"/>
+                <w:szCs w:val="24"/>
                 <w:lang w:eastAsia="en-US"/>
               </w:rPr>
             </w:pPr>
@@ -31661,8 +31639,8 @@
               <w:rPr>
                 <w:rFonts w:eastAsia="Times New Roman"/>
                 <w:bCs/>
-                <w:sz w:val="20"/>
-                <w:szCs w:val="20"/>
+                <w:sz w:val="24"/>
+                <w:szCs w:val="24"/>
                 <w:lang w:eastAsia="en-US"/>
               </w:rPr>
               <w:t>Nhận tiền, ghi log vào hệ thống, in hóa đơn</w:t>
@@ -31722,7 +31700,6 @@
           <w:szCs w:val="24"/>
           <w:lang w:eastAsia="en-US"/>
         </w:rPr>
-        <w:lastRenderedPageBreak/>
         <w:drawing>
           <wp:inline distT="0" distB="0" distL="0" distR="0" wp14:anchorId="491B1E3C" wp14:editId="3063AE6D">
             <wp:extent cx="6332220" cy="4483684"/>
@@ -32681,7 +32658,6 @@
                 <w:sz w:val="24"/>
                 <w:szCs w:val="24"/>
               </w:rPr>
-              <w:lastRenderedPageBreak/>
               <w:t>5</w:t>
             </w:r>
           </w:p>
@@ -33468,7 +33444,6 @@
                 <w:sz w:val="24"/>
                 <w:szCs w:val="24"/>
               </w:rPr>
-              <w:lastRenderedPageBreak/>
               <w:t>Mục</w:t>
             </w:r>
           </w:p>
@@ -34923,7 +34898,7 @@
           <v:shape id="_x0000_i1036" type="#_x0000_t75" style="width:468pt;height:435.75pt" o:ole="">
             <v:imagedata r:id="rId38" o:title=""/>
           </v:shape>
-          <o:OLEObject Type="Embed" ProgID="Visio.Drawing.11" ShapeID="_x0000_i1036" DrawAspect="Content" ObjectID="_1490298229" r:id="rId39"/>
+          <o:OLEObject Type="Embed" ProgID="Visio.Drawing.11" ShapeID="_x0000_i1036" DrawAspect="Content" ObjectID="_1490333361" r:id="rId39"/>
         </w:object>
       </w:r>
     </w:p>
@@ -35052,7 +35027,6 @@
           <w:sz w:val="24"/>
           <w:szCs w:val="24"/>
         </w:rPr>
-        <w:lastRenderedPageBreak/>
         <w:t>Bước 2: Kiểm tra số dư</w:t>
       </w:r>
     </w:p>
@@ -35236,7 +35210,7 @@
           <v:shape id="_x0000_i1037" type="#_x0000_t75" style="width:487.5pt;height:309.75pt" o:ole="">
             <v:imagedata r:id="rId40" o:title=""/>
           </v:shape>
-          <o:OLEObject Type="Embed" ProgID="Visio.Drawing.11" ShapeID="_x0000_i1037" DrawAspect="Content" ObjectID="_1490298230" r:id="rId41"/>
+          <o:OLEObject Type="Embed" ProgID="Visio.Drawing.11" ShapeID="_x0000_i1037" DrawAspect="Content" ObjectID="_1490333362" r:id="rId41"/>
         </w:object>
       </w:r>
     </w:p>
@@ -35277,7 +35251,7 @@
           <v:shape id="_x0000_i1038" type="#_x0000_t75" style="width:498.75pt;height:6in" o:ole="">
             <v:imagedata r:id="rId42" o:title=""/>
           </v:shape>
-          <o:OLEObject Type="Embed" ProgID="Visio.Drawing.15" ShapeID="_x0000_i1038" DrawAspect="Content" ObjectID="_1490298231" r:id="rId43"/>
+          <o:OLEObject Type="Embed" ProgID="Visio.Drawing.15" ShapeID="_x0000_i1038" DrawAspect="Content" ObjectID="_1490333363" r:id="rId43"/>
         </w:object>
       </w:r>
     </w:p>
@@ -35640,11 +35614,13 @@
           <w:numId w:val="14"/>
         </w:numPr>
       </w:pPr>
-      <w:bookmarkStart w:id="144" w:name="_Toc416087149"/>
-      <w:bookmarkStart w:id="145" w:name="_Toc416542197"/>
+      <w:bookmarkStart w:id="143" w:name="_Toc416087149"/>
+      <w:bookmarkStart w:id="144" w:name="_Toc416542197"/>
       <w:r>
         <w:t>Lịch sử giao dịch</w:t>
       </w:r>
+      <w:bookmarkStart w:id="145" w:name="_GoBack"/>
+      <w:bookmarkEnd w:id="143"/>
       <w:bookmarkEnd w:id="144"/>
       <w:bookmarkEnd w:id="145"/>
     </w:p>
@@ -36144,7 +36120,6 @@
           <w:szCs w:val="24"/>
           <w:lang w:eastAsia="en-US"/>
         </w:rPr>
-        <w:lastRenderedPageBreak/>
         <w:drawing>
           <wp:inline distT="0" distB="0" distL="0" distR="0" wp14:anchorId="081CAEC7" wp14:editId="4F69AD9B">
             <wp:extent cx="6332220" cy="4483684"/>
@@ -37136,7 +37111,6 @@
                 <w:sz w:val="24"/>
                 <w:szCs w:val="24"/>
               </w:rPr>
-              <w:lastRenderedPageBreak/>
               <w:t>6</w:t>
             </w:r>
           </w:p>
@@ -37986,7 +37960,6 @@
                 <w:sz w:val="24"/>
                 <w:szCs w:val="24"/>
               </w:rPr>
-              <w:lastRenderedPageBreak/>
               <w:t>Nút Bấm2</w:t>
             </w:r>
           </w:p>
@@ -39358,7 +39331,7 @@
           <v:shape id="_x0000_i1039" type="#_x0000_t75" style="width:483.75pt;height:442.5pt" o:ole="">
             <v:imagedata r:id="rId46" o:title=""/>
           </v:shape>
-          <o:OLEObject Type="Embed" ProgID="Visio.Drawing.11" ShapeID="_x0000_i1039" DrawAspect="Content" ObjectID="_1490298232" r:id="rId47"/>
+          <o:OLEObject Type="Embed" ProgID="Visio.Drawing.11" ShapeID="_x0000_i1039" DrawAspect="Content" ObjectID="_1490333364" r:id="rId47"/>
         </w:object>
       </w:r>
     </w:p>
@@ -39490,7 +39463,6 @@
           <w:szCs w:val="24"/>
           <w:u w:val="single"/>
         </w:rPr>
-        <w:lastRenderedPageBreak/>
         <w:t>Lược đồ các lớp</w:t>
       </w:r>
     </w:p>
@@ -39510,7 +39482,7 @@
           <v:shape id="_x0000_i1040" type="#_x0000_t75" style="width:487.5pt;height:286.5pt" o:ole="">
             <v:imagedata r:id="rId48" o:title=""/>
           </v:shape>
-          <o:OLEObject Type="Embed" ProgID="Visio.Drawing.11" ShapeID="_x0000_i1040" DrawAspect="Content" ObjectID="_1490298233" r:id="rId49"/>
+          <o:OLEObject Type="Embed" ProgID="Visio.Drawing.11" ShapeID="_x0000_i1040" DrawAspect="Content" ObjectID="_1490333365" r:id="rId49"/>
         </w:object>
       </w:r>
     </w:p>
@@ -39555,7 +39527,6 @@
           <w:szCs w:val="24"/>
           <w:u w:val="single"/>
         </w:rPr>
-        <w:lastRenderedPageBreak/>
         <w:t>Lược đồ tuần tự</w:t>
       </w:r>
     </w:p>
@@ -39579,7 +39550,7 @@
           <v:shape id="_x0000_i1041" type="#_x0000_t75" style="width:487.5pt;height:378pt" o:ole="">
             <v:imagedata r:id="rId50" o:title=""/>
           </v:shape>
-          <o:OLEObject Type="Embed" ProgID="Visio.Drawing.11" ShapeID="_x0000_i1041" DrawAspect="Content" ObjectID="_1490298234" r:id="rId51"/>
+          <o:OLEObject Type="Embed" ProgID="Visio.Drawing.11" ShapeID="_x0000_i1041" DrawAspect="Content" ObjectID="_1490333366" r:id="rId51"/>
         </w:object>
       </w:r>
     </w:p>
@@ -39611,14 +39582,14 @@
       <w:pPr>
         <w:jc w:val="left"/>
         <w:rPr>
-          <w:b/>
-          <w:sz w:val="24"/>
-          <w:szCs w:val="24"/>
-        </w:rPr>
-      </w:pPr>
-      <w:r>
-        <w:rPr>
-          <w:b/>
+          <w:rFonts w:ascii="Consolas" w:hAnsi="Consolas" w:cs="Consolas"/>
+          <w:sz w:val="24"/>
+          <w:szCs w:val="24"/>
+        </w:rPr>
+      </w:pPr>
+      <w:r>
+        <w:rPr>
+          <w:rFonts w:ascii="Consolas" w:hAnsi="Consolas" w:cs="Consolas"/>
           <w:sz w:val="24"/>
           <w:szCs w:val="24"/>
         </w:rPr>
@@ -39629,60 +39600,50 @@
       <w:pPr>
         <w:jc w:val="left"/>
         <w:rPr>
-          <w:sz w:val="24"/>
-          <w:szCs w:val="24"/>
-        </w:rPr>
-      </w:pPr>
-      <w:r>
-        <w:rPr>
-          <w:b/>
-          <w:sz w:val="24"/>
-          <w:szCs w:val="24"/>
-        </w:rPr>
-        <w:t xml:space="preserve">               </w:t>
-      </w:r>
-      <w:r>
-        <w:rPr>
-          <w:sz w:val="24"/>
-          <w:szCs w:val="24"/>
-        </w:rPr>
-        <w:t xml:space="preserve">Màn hình xem lịch sử hiện ra </w:t>
-      </w:r>
-    </w:p>
-    <w:p>
-      <w:pPr>
-        <w:jc w:val="left"/>
-        <w:rPr>
-          <w:sz w:val="24"/>
-          <w:szCs w:val="24"/>
-        </w:rPr>
-      </w:pPr>
-      <w:r>
-        <w:rPr>
-          <w:b/>
-          <w:sz w:val="24"/>
-          <w:szCs w:val="24"/>
-        </w:rPr>
-        <w:t xml:space="preserve">               </w:t>
-      </w:r>
-      <w:r>
-        <w:rPr>
-          <w:sz w:val="24"/>
-          <w:szCs w:val="24"/>
-        </w:rPr>
-        <w:t>SWITH PressButton</w:t>
-      </w:r>
-    </w:p>
-    <w:p>
-      <w:pPr>
-        <w:jc w:val="left"/>
-        <w:rPr>
-          <w:sz w:val="24"/>
-          <w:szCs w:val="24"/>
-        </w:rPr>
-      </w:pPr>
-      <w:r>
-        <w:rPr>
+          <w:rFonts w:ascii="Consolas" w:hAnsi="Consolas" w:cs="Consolas"/>
+          <w:sz w:val="24"/>
+          <w:szCs w:val="24"/>
+        </w:rPr>
+      </w:pPr>
+      <w:r>
+        <w:rPr>
+          <w:rFonts w:ascii="Consolas" w:hAnsi="Consolas" w:cs="Consolas"/>
+          <w:sz w:val="24"/>
+          <w:szCs w:val="24"/>
+        </w:rPr>
+        <w:t xml:space="preserve">               Màn hình xem lịch sử hiện ra </w:t>
+      </w:r>
+    </w:p>
+    <w:p>
+      <w:pPr>
+        <w:jc w:val="left"/>
+        <w:rPr>
+          <w:rFonts w:ascii="Consolas" w:hAnsi="Consolas" w:cs="Consolas"/>
+          <w:sz w:val="24"/>
+          <w:szCs w:val="24"/>
+        </w:rPr>
+      </w:pPr>
+      <w:r>
+        <w:rPr>
+          <w:rFonts w:ascii="Consolas" w:hAnsi="Consolas" w:cs="Consolas"/>
+          <w:sz w:val="24"/>
+          <w:szCs w:val="24"/>
+        </w:rPr>
+        <w:t xml:space="preserve">               SWITH PressButton</w:t>
+      </w:r>
+    </w:p>
+    <w:p>
+      <w:pPr>
+        <w:jc w:val="left"/>
+        <w:rPr>
+          <w:rFonts w:ascii="Consolas" w:hAnsi="Consolas" w:cs="Consolas"/>
+          <w:sz w:val="24"/>
+          <w:szCs w:val="24"/>
+        </w:rPr>
+      </w:pPr>
+      <w:r>
+        <w:rPr>
+          <w:rFonts w:ascii="Consolas" w:hAnsi="Consolas" w:cs="Consolas"/>
           <w:sz w:val="24"/>
           <w:szCs w:val="24"/>
         </w:rPr>
@@ -39691,6 +39652,7 @@
       </w:r>
       <w:r>
         <w:rPr>
+          <w:rFonts w:ascii="Consolas" w:hAnsi="Consolas" w:cs="Consolas"/>
           <w:sz w:val="24"/>
           <w:szCs w:val="24"/>
         </w:rPr>
@@ -39702,12 +39664,14 @@
       <w:pPr>
         <w:jc w:val="left"/>
         <w:rPr>
-          <w:sz w:val="24"/>
-          <w:szCs w:val="24"/>
-        </w:rPr>
-      </w:pPr>
-      <w:r>
-        <w:rPr>
+          <w:rFonts w:ascii="Consolas" w:hAnsi="Consolas" w:cs="Consolas"/>
+          <w:sz w:val="24"/>
+          <w:szCs w:val="24"/>
+        </w:rPr>
+      </w:pPr>
+      <w:r>
+        <w:rPr>
+          <w:rFonts w:ascii="Consolas" w:hAnsi="Consolas" w:cs="Consolas"/>
           <w:sz w:val="24"/>
           <w:szCs w:val="24"/>
         </w:rPr>
@@ -39716,37 +39680,26 @@
       </w:r>
       <w:r>
         <w:rPr>
+          <w:rFonts w:ascii="Consolas" w:hAnsi="Consolas" w:cs="Consolas"/>
           <w:sz w:val="24"/>
           <w:szCs w:val="24"/>
         </w:rPr>
         <w:tab/>
-        <w:t>Case “2 THÁNG TRƯỚC” Get(2m);BREAK; //</w:t>
-      </w:r>
-      <w:r>
-        <w:rPr>
-          <w:sz w:val="24"/>
-          <w:szCs w:val="24"/>
-        </w:rPr>
-        <w:t xml:space="preserve"> </w:t>
-      </w:r>
-      <w:r>
-        <w:rPr>
-          <w:sz w:val="24"/>
-          <w:szCs w:val="24"/>
-        </w:rPr>
-        <w:t>xem lịch sử 2 tháng trước</w:t>
-      </w:r>
-    </w:p>
-    <w:p>
-      <w:pPr>
-        <w:jc w:val="left"/>
-        <w:rPr>
-          <w:sz w:val="24"/>
-          <w:szCs w:val="24"/>
-        </w:rPr>
-      </w:pPr>
-      <w:r>
-        <w:rPr>
+        <w:t>Case “2 THÁNG TRƯỚC” Get(2m);BREAK; // xem lịch sử 2 tháng trước</w:t>
+      </w:r>
+    </w:p>
+    <w:p>
+      <w:pPr>
+        <w:jc w:val="left"/>
+        <w:rPr>
+          <w:rFonts w:ascii="Consolas" w:hAnsi="Consolas" w:cs="Consolas"/>
+          <w:sz w:val="24"/>
+          <w:szCs w:val="24"/>
+        </w:rPr>
+      </w:pPr>
+      <w:r>
+        <w:rPr>
+          <w:rFonts w:ascii="Consolas" w:hAnsi="Consolas" w:cs="Consolas"/>
           <w:sz w:val="24"/>
           <w:szCs w:val="24"/>
         </w:rPr>
@@ -39755,77 +39708,54 @@
       </w:r>
       <w:r>
         <w:rPr>
+          <w:rFonts w:ascii="Consolas" w:hAnsi="Consolas" w:cs="Consolas"/>
           <w:sz w:val="24"/>
           <w:szCs w:val="24"/>
         </w:rPr>
         <w:tab/>
-        <w:t>Case “6 THÁNG TRƯỚC” Get(6m);BREAK; //</w:t>
-      </w:r>
-      <w:r>
-        <w:rPr>
-          <w:sz w:val="24"/>
-          <w:szCs w:val="24"/>
-        </w:rPr>
-        <w:t xml:space="preserve"> </w:t>
-      </w:r>
-      <w:r>
-        <w:rPr>
-          <w:sz w:val="24"/>
-          <w:szCs w:val="24"/>
-        </w:rPr>
-        <w:t>xem lịch sử 6 tháng trước</w:t>
-      </w:r>
-    </w:p>
-    <w:p>
-      <w:pPr>
-        <w:jc w:val="left"/>
-        <w:rPr>
-          <w:sz w:val="24"/>
-          <w:szCs w:val="24"/>
-        </w:rPr>
-      </w:pPr>
-      <w:r>
-        <w:rPr>
-          <w:sz w:val="24"/>
-          <w:szCs w:val="24"/>
-        </w:rPr>
-        <w:lastRenderedPageBreak/>
+        <w:t>Case “6 THÁNG TRƯỚC” Get(6m);BREAK; // xem lịch sử 6 tháng trước</w:t>
+      </w:r>
+    </w:p>
+    <w:p>
+      <w:pPr>
+        <w:jc w:val="left"/>
+        <w:rPr>
+          <w:rFonts w:ascii="Consolas" w:hAnsi="Consolas" w:cs="Consolas"/>
+          <w:sz w:val="24"/>
+          <w:szCs w:val="24"/>
+        </w:rPr>
+      </w:pPr>
+      <w:r>
+        <w:rPr>
+          <w:rFonts w:ascii="Consolas" w:hAnsi="Consolas" w:cs="Consolas"/>
+          <w:sz w:val="24"/>
+          <w:szCs w:val="24"/>
+        </w:rPr>
         <w:tab/>
         <w:t xml:space="preserve"> </w:t>
       </w:r>
       <w:r>
         <w:rPr>
+          <w:rFonts w:ascii="Consolas" w:hAnsi="Consolas" w:cs="Consolas"/>
           <w:sz w:val="24"/>
           <w:szCs w:val="24"/>
         </w:rPr>
         <w:tab/>
-        <w:t>Case “1 NĂM TRƯỚC” Get(1y);BREAK; //</w:t>
-      </w:r>
-      <w:r>
-        <w:rPr>
-          <w:sz w:val="24"/>
-          <w:szCs w:val="24"/>
-        </w:rPr>
-        <w:t xml:space="preserve"> </w:t>
-      </w:r>
-      <w:r>
-        <w:rPr>
-          <w:sz w:val="24"/>
-          <w:szCs w:val="24"/>
-        </w:rPr>
-        <w:t>xem lịch sử 1năm trước</w:t>
-      </w:r>
-    </w:p>
-    <w:p>
-      <w:pPr>
-        <w:jc w:val="left"/>
-        <w:rPr>
-          <w:sz w:val="24"/>
-          <w:szCs w:val="24"/>
-        </w:rPr>
-      </w:pPr>
-      <w:r>
-        <w:rPr>
+        <w:t>Case “1 NĂM TRƯỚC” Get(1y);BREAK; // xem lịch sử 1năm trước</w:t>
+      </w:r>
+    </w:p>
+    <w:p>
+      <w:pPr>
+        <w:jc w:val="left"/>
+        <w:rPr>
+          <w:rFonts w:ascii="Consolas" w:hAnsi="Consolas" w:cs="Consolas"/>
+          <w:sz w:val="24"/>
+          <w:szCs w:val="24"/>
+        </w:rPr>
+      </w:pPr>
+      <w:r>
+        <w:rPr>
+          <w:rFonts w:ascii="Consolas" w:hAnsi="Consolas" w:cs="Consolas"/>
           <w:sz w:val="24"/>
           <w:szCs w:val="24"/>
         </w:rPr>
@@ -39834,37 +39764,26 @@
       </w:r>
       <w:r>
         <w:rPr>
+          <w:rFonts w:ascii="Consolas" w:hAnsi="Consolas" w:cs="Consolas"/>
           <w:sz w:val="24"/>
           <w:szCs w:val="24"/>
         </w:rPr>
         <w:tab/>
-        <w:t>Case “2 NĂM TRƯỚC” Get(2y);BREAK; //</w:t>
-      </w:r>
-      <w:r>
-        <w:rPr>
-          <w:sz w:val="24"/>
-          <w:szCs w:val="24"/>
-        </w:rPr>
-        <w:t xml:space="preserve"> </w:t>
-      </w:r>
-      <w:r>
-        <w:rPr>
-          <w:sz w:val="24"/>
-          <w:szCs w:val="24"/>
-        </w:rPr>
-        <w:t>xem lịch sử 2 năm trước</w:t>
-      </w:r>
-    </w:p>
-    <w:p>
-      <w:pPr>
-        <w:jc w:val="left"/>
-        <w:rPr>
-          <w:sz w:val="24"/>
-          <w:szCs w:val="24"/>
-        </w:rPr>
-      </w:pPr>
-      <w:r>
-        <w:rPr>
+        <w:t>Case “2 NĂM TRƯỚC” Get(2y);BREAK; // xem lịch sử 2 năm trước</w:t>
+      </w:r>
+    </w:p>
+    <w:p>
+      <w:pPr>
+        <w:jc w:val="left"/>
+        <w:rPr>
+          <w:rFonts w:ascii="Consolas" w:hAnsi="Consolas" w:cs="Consolas"/>
+          <w:sz w:val="24"/>
+          <w:szCs w:val="24"/>
+        </w:rPr>
+      </w:pPr>
+      <w:r>
+        <w:rPr>
+          <w:rFonts w:ascii="Consolas" w:hAnsi="Consolas" w:cs="Consolas"/>
           <w:sz w:val="24"/>
           <w:szCs w:val="24"/>
         </w:rPr>
@@ -39876,12 +39795,14 @@
       <w:pPr>
         <w:jc w:val="left"/>
         <w:rPr>
-          <w:sz w:val="24"/>
-          <w:szCs w:val="24"/>
-        </w:rPr>
-      </w:pPr>
-      <w:r>
-        <w:rPr>
+          <w:rFonts w:ascii="Consolas" w:hAnsi="Consolas" w:cs="Consolas"/>
+          <w:sz w:val="24"/>
+          <w:szCs w:val="24"/>
+        </w:rPr>
+      </w:pPr>
+      <w:r>
+        <w:rPr>
+          <w:rFonts w:ascii="Consolas" w:hAnsi="Consolas" w:cs="Consolas"/>
           <w:sz w:val="24"/>
           <w:szCs w:val="24"/>
         </w:rPr>
@@ -39893,12 +39814,14 @@
       <w:pPr>
         <w:jc w:val="left"/>
         <w:rPr>
-          <w:sz w:val="24"/>
-          <w:szCs w:val="24"/>
-        </w:rPr>
-      </w:pPr>
-      <w:r>
-        <w:rPr>
+          <w:rFonts w:ascii="Consolas" w:hAnsi="Consolas" w:cs="Consolas"/>
+          <w:sz w:val="24"/>
+          <w:szCs w:val="24"/>
+        </w:rPr>
+      </w:pPr>
+      <w:r>
+        <w:rPr>
+          <w:rFonts w:ascii="Consolas" w:hAnsi="Consolas" w:cs="Consolas"/>
           <w:sz w:val="24"/>
           <w:szCs w:val="24"/>
         </w:rPr>
@@ -39906,6 +39829,7 @@
       </w:r>
       <w:r>
         <w:rPr>
+          <w:rFonts w:ascii="Consolas" w:hAnsi="Consolas" w:cs="Consolas"/>
           <w:sz w:val="24"/>
           <w:szCs w:val="24"/>
         </w:rPr>
@@ -39917,12 +39841,14 @@
       <w:pPr>
         <w:jc w:val="left"/>
         <w:rPr>
-          <w:sz w:val="24"/>
-          <w:szCs w:val="24"/>
-        </w:rPr>
-      </w:pPr>
-      <w:r>
-        <w:rPr>
+          <w:rFonts w:ascii="Consolas" w:hAnsi="Consolas" w:cs="Consolas"/>
+          <w:sz w:val="24"/>
+          <w:szCs w:val="24"/>
+        </w:rPr>
+      </w:pPr>
+      <w:r>
+        <w:rPr>
+          <w:rFonts w:ascii="Consolas" w:hAnsi="Consolas" w:cs="Consolas"/>
           <w:sz w:val="24"/>
           <w:szCs w:val="24"/>
         </w:rPr>
@@ -39934,12 +39860,14 @@
       <w:pPr>
         <w:jc w:val="left"/>
         <w:rPr>
-          <w:sz w:val="24"/>
-          <w:szCs w:val="24"/>
-        </w:rPr>
-      </w:pPr>
-      <w:r>
-        <w:rPr>
+          <w:rFonts w:ascii="Consolas" w:hAnsi="Consolas" w:cs="Consolas"/>
+          <w:sz w:val="24"/>
+          <w:szCs w:val="24"/>
+        </w:rPr>
+      </w:pPr>
+      <w:r>
+        <w:rPr>
+          <w:rFonts w:ascii="Consolas" w:hAnsi="Consolas" w:cs="Consolas"/>
           <w:sz w:val="24"/>
           <w:szCs w:val="24"/>
         </w:rPr>
@@ -39951,12 +39879,14 @@
       <w:pPr>
         <w:jc w:val="left"/>
         <w:rPr>
-          <w:sz w:val="24"/>
-          <w:szCs w:val="24"/>
-        </w:rPr>
-      </w:pPr>
-      <w:r>
-        <w:rPr>
+          <w:rFonts w:ascii="Consolas" w:hAnsi="Consolas" w:cs="Consolas"/>
+          <w:sz w:val="24"/>
+          <w:szCs w:val="24"/>
+        </w:rPr>
+      </w:pPr>
+      <w:r>
+        <w:rPr>
+          <w:rFonts w:ascii="Consolas" w:hAnsi="Consolas" w:cs="Consolas"/>
           <w:sz w:val="24"/>
           <w:szCs w:val="24"/>
         </w:rPr>
@@ -39964,6 +39894,7 @@
       </w:r>
       <w:r>
         <w:rPr>
+          <w:rFonts w:ascii="Consolas" w:hAnsi="Consolas" w:cs="Consolas"/>
           <w:sz w:val="24"/>
           <w:szCs w:val="24"/>
         </w:rPr>
@@ -39975,12 +39906,14 @@
       <w:pPr>
         <w:jc w:val="left"/>
         <w:rPr>
-          <w:sz w:val="24"/>
-          <w:szCs w:val="24"/>
-        </w:rPr>
-      </w:pPr>
-      <w:r>
-        <w:rPr>
+          <w:rFonts w:ascii="Consolas" w:hAnsi="Consolas" w:cs="Consolas"/>
+          <w:sz w:val="24"/>
+          <w:szCs w:val="24"/>
+        </w:rPr>
+      </w:pPr>
+      <w:r>
+        <w:rPr>
+          <w:rFonts w:ascii="Consolas" w:hAnsi="Consolas" w:cs="Consolas"/>
           <w:sz w:val="24"/>
           <w:szCs w:val="24"/>
         </w:rPr>
@@ -39992,14 +39925,14 @@
       <w:pPr>
         <w:jc w:val="left"/>
         <w:rPr>
-          <w:b/>
-          <w:sz w:val="24"/>
-          <w:szCs w:val="24"/>
-        </w:rPr>
-      </w:pPr>
-      <w:r>
-        <w:rPr>
-          <w:b/>
+          <w:rFonts w:ascii="Consolas" w:hAnsi="Consolas" w:cs="Consolas"/>
+          <w:sz w:val="24"/>
+          <w:szCs w:val="24"/>
+        </w:rPr>
+      </w:pPr>
+      <w:r>
+        <w:rPr>
+          <w:rFonts w:ascii="Consolas" w:hAnsi="Consolas" w:cs="Consolas"/>
           <w:sz w:val="24"/>
           <w:szCs w:val="24"/>
         </w:rPr>
@@ -40010,24 +39943,24 @@
       <w:pPr>
         <w:jc w:val="left"/>
         <w:rPr>
-          <w:b/>
-          <w:sz w:val="24"/>
-          <w:szCs w:val="24"/>
-        </w:rPr>
-      </w:pPr>
-    </w:p>
-    <w:p>
-      <w:pPr>
-        <w:jc w:val="left"/>
-        <w:rPr>
-          <w:b/>
-          <w:sz w:val="24"/>
-          <w:szCs w:val="24"/>
-        </w:rPr>
-      </w:pPr>
-      <w:r>
-        <w:rPr>
-          <w:b/>
+          <w:rFonts w:ascii="Consolas" w:hAnsi="Consolas" w:cs="Consolas"/>
+          <w:sz w:val="24"/>
+          <w:szCs w:val="24"/>
+        </w:rPr>
+      </w:pPr>
+    </w:p>
+    <w:p>
+      <w:pPr>
+        <w:jc w:val="left"/>
+        <w:rPr>
+          <w:rFonts w:ascii="Consolas" w:hAnsi="Consolas" w:cs="Consolas"/>
+          <w:sz w:val="24"/>
+          <w:szCs w:val="24"/>
+        </w:rPr>
+      </w:pPr>
+      <w:r>
+        <w:rPr>
+          <w:rFonts w:ascii="Consolas" w:hAnsi="Consolas" w:cs="Consolas"/>
           <w:sz w:val="24"/>
           <w:szCs w:val="24"/>
         </w:rPr>
@@ -40038,14 +39971,14 @@
       <w:pPr>
         <w:jc w:val="left"/>
         <w:rPr>
-          <w:b/>
-          <w:sz w:val="24"/>
-          <w:szCs w:val="24"/>
-        </w:rPr>
-      </w:pPr>
-      <w:r>
-        <w:rPr>
-          <w:b/>
+          <w:rFonts w:ascii="Consolas" w:hAnsi="Consolas" w:cs="Consolas"/>
+          <w:sz w:val="24"/>
+          <w:szCs w:val="24"/>
+        </w:rPr>
+      </w:pPr>
+      <w:r>
+        <w:rPr>
+          <w:rFonts w:ascii="Consolas" w:hAnsi="Consolas" w:cs="Consolas"/>
           <w:sz w:val="24"/>
           <w:szCs w:val="24"/>
         </w:rPr>
@@ -40057,14 +39990,14 @@
       <w:pPr>
         <w:jc w:val="left"/>
         <w:rPr>
-          <w:b/>
-          <w:sz w:val="24"/>
-          <w:szCs w:val="24"/>
-        </w:rPr>
-      </w:pPr>
-      <w:r>
-        <w:rPr>
-          <w:b/>
+          <w:rFonts w:ascii="Consolas" w:hAnsi="Consolas" w:cs="Consolas"/>
+          <w:sz w:val="24"/>
+          <w:szCs w:val="24"/>
+        </w:rPr>
+      </w:pPr>
+      <w:r>
+        <w:rPr>
+          <w:rFonts w:ascii="Consolas" w:hAnsi="Consolas" w:cs="Consolas"/>
           <w:sz w:val="24"/>
           <w:szCs w:val="24"/>
         </w:rPr>
@@ -40075,24 +40008,24 @@
       <w:pPr>
         <w:jc w:val="left"/>
         <w:rPr>
-          <w:b/>
-          <w:sz w:val="24"/>
-          <w:szCs w:val="24"/>
-        </w:rPr>
-      </w:pPr>
-    </w:p>
-    <w:p>
-      <w:pPr>
-        <w:jc w:val="left"/>
-        <w:rPr>
-          <w:b/>
-          <w:sz w:val="24"/>
-          <w:szCs w:val="24"/>
-        </w:rPr>
-      </w:pPr>
-      <w:r>
-        <w:rPr>
-          <w:b/>
+          <w:rFonts w:ascii="Consolas" w:hAnsi="Consolas" w:cs="Consolas"/>
+          <w:sz w:val="24"/>
+          <w:szCs w:val="24"/>
+        </w:rPr>
+      </w:pPr>
+    </w:p>
+    <w:p>
+      <w:pPr>
+        <w:jc w:val="left"/>
+        <w:rPr>
+          <w:rFonts w:ascii="Consolas" w:hAnsi="Consolas" w:cs="Consolas"/>
+          <w:sz w:val="24"/>
+          <w:szCs w:val="24"/>
+        </w:rPr>
+      </w:pPr>
+      <w:r>
+        <w:rPr>
+          <w:rFonts w:ascii="Consolas" w:hAnsi="Consolas" w:cs="Consolas"/>
           <w:sz w:val="24"/>
           <w:szCs w:val="24"/>
         </w:rPr>
@@ -40103,14 +40036,14 @@
       <w:pPr>
         <w:jc w:val="left"/>
         <w:rPr>
-          <w:b/>
-          <w:sz w:val="24"/>
-          <w:szCs w:val="24"/>
-        </w:rPr>
-      </w:pPr>
-      <w:r>
-        <w:rPr>
-          <w:b/>
+          <w:rFonts w:ascii="Consolas" w:hAnsi="Consolas" w:cs="Consolas"/>
+          <w:sz w:val="24"/>
+          <w:szCs w:val="24"/>
+        </w:rPr>
+      </w:pPr>
+      <w:r>
+        <w:rPr>
+          <w:rFonts w:ascii="Consolas" w:hAnsi="Consolas" w:cs="Consolas"/>
           <w:sz w:val="24"/>
           <w:szCs w:val="24"/>
         </w:rPr>
@@ -40122,14 +40055,14 @@
       <w:pPr>
         <w:jc w:val="left"/>
         <w:rPr>
-          <w:b/>
-          <w:sz w:val="24"/>
-          <w:szCs w:val="24"/>
-        </w:rPr>
-      </w:pPr>
-      <w:r>
-        <w:rPr>
-          <w:b/>
+          <w:rFonts w:ascii="Consolas" w:hAnsi="Consolas" w:cs="Consolas"/>
+          <w:sz w:val="24"/>
+          <w:szCs w:val="24"/>
+        </w:rPr>
+      </w:pPr>
+      <w:r>
+        <w:rPr>
+          <w:rFonts w:ascii="Consolas" w:hAnsi="Consolas" w:cs="Consolas"/>
           <w:sz w:val="24"/>
           <w:szCs w:val="24"/>
         </w:rPr>
@@ -40665,7 +40598,6 @@
           <w:szCs w:val="24"/>
           <w:lang w:eastAsia="en-US"/>
         </w:rPr>
-        <w:lastRenderedPageBreak/>
         <w:drawing>
           <wp:inline distT="0" distB="0" distL="0" distR="0" wp14:anchorId="0DF79821" wp14:editId="6E93DCCA">
             <wp:extent cx="6332220" cy="4483684"/>
@@ -41572,7 +41504,6 @@
                 <w:sz w:val="24"/>
                 <w:szCs w:val="24"/>
               </w:rPr>
-              <w:lastRenderedPageBreak/>
               <w:t>5</w:t>
             </w:r>
           </w:p>
@@ -42364,7 +42295,6 @@
                 <w:sz w:val="24"/>
                 <w:szCs w:val="24"/>
               </w:rPr>
-              <w:lastRenderedPageBreak/>
               <w:t>Nút Bấm1</w:t>
             </w:r>
           </w:p>
@@ -43765,7 +43695,6 @@
           <w:szCs w:val="24"/>
           <w:lang w:eastAsia="en-US"/>
         </w:rPr>
-        <w:lastRenderedPageBreak/>
         <w:drawing>
           <wp:inline distT="0" distB="0" distL="0" distR="0" wp14:anchorId="037E94F9" wp14:editId="2A25D56C">
             <wp:extent cx="6332220" cy="4483684"/>
@@ -44672,7 +44601,6 @@
                 <w:sz w:val="24"/>
                 <w:szCs w:val="24"/>
               </w:rPr>
-              <w:lastRenderedPageBreak/>
               <w:t>5</w:t>
             </w:r>
           </w:p>
@@ -45333,7 +45261,6 @@
           <w:u w:val="single"/>
           <w:lang w:eastAsia="en-US"/>
         </w:rPr>
-        <w:lastRenderedPageBreak/>
         <w:drawing>
           <wp:inline distT="0" distB="0" distL="0" distR="0" wp14:anchorId="087961B8" wp14:editId="33A67CFD">
             <wp:extent cx="5924550" cy="5305425"/>
@@ -45536,7 +45463,6 @@
           <w:sz w:val="24"/>
           <w:szCs w:val="24"/>
         </w:rPr>
-        <w:lastRenderedPageBreak/>
         <w:t>Đầu ra: ATM yêu cầu nhận thông tin số tiền trong tài khoản gửi</w:t>
       </w:r>
     </w:p>
@@ -45703,7 +45629,7 @@
           <v:shape id="_x0000_i1042" type="#_x0000_t75" style="width:485.25pt;height:350.25pt" o:ole="">
             <v:imagedata r:id="rId56" o:title=""/>
           </v:shape>
-          <o:OLEObject Type="Embed" ProgID="Visio.Drawing.15" ShapeID="_x0000_i1042" DrawAspect="Content" ObjectID="_1490298235" r:id="rId57"/>
+          <o:OLEObject Type="Embed" ProgID="Visio.Drawing.15" ShapeID="_x0000_i1042" DrawAspect="Content" ObjectID="_1490333367" r:id="rId57"/>
         </w:object>
       </w:r>
     </w:p>
@@ -45792,7 +45718,7 @@
           <v:shape id="_x0000_i1043" type="#_x0000_t75" style="width:498.75pt;height:305.25pt" o:ole="">
             <v:imagedata r:id="rId58" o:title=""/>
           </v:shape>
-          <o:OLEObject Type="Embed" ProgID="Visio.Drawing.15" ShapeID="_x0000_i1043" DrawAspect="Content" ObjectID="_1490298236" r:id="rId59"/>
+          <o:OLEObject Type="Embed" ProgID="Visio.Drawing.15" ShapeID="_x0000_i1043" DrawAspect="Content" ObjectID="_1490333368" r:id="rId59"/>
         </w:object>
       </w:r>
       <w:r>
@@ -45825,12 +45751,14 @@
       <w:pPr>
         <w:jc w:val="left"/>
         <w:rPr>
-          <w:sz w:val="24"/>
-          <w:szCs w:val="24"/>
-        </w:rPr>
-      </w:pPr>
-      <w:r>
-        <w:rPr>
+          <w:rFonts w:ascii="Consolas" w:hAnsi="Consolas" w:cs="Consolas"/>
+          <w:sz w:val="24"/>
+          <w:szCs w:val="24"/>
+        </w:rPr>
+      </w:pPr>
+      <w:r>
+        <w:rPr>
+          <w:rFonts w:ascii="Consolas" w:hAnsi="Consolas" w:cs="Consolas"/>
           <w:sz w:val="24"/>
           <w:szCs w:val="24"/>
         </w:rPr>
@@ -45841,12 +45769,14 @@
       <w:pPr>
         <w:jc w:val="left"/>
         <w:rPr>
-          <w:sz w:val="24"/>
-          <w:szCs w:val="24"/>
-        </w:rPr>
-      </w:pPr>
-      <w:r>
-        <w:rPr>
+          <w:rFonts w:ascii="Consolas" w:hAnsi="Consolas" w:cs="Consolas"/>
+          <w:sz w:val="24"/>
+          <w:szCs w:val="24"/>
+        </w:rPr>
+      </w:pPr>
+      <w:r>
+        <w:rPr>
+          <w:rFonts w:ascii="Consolas" w:hAnsi="Consolas" w:cs="Consolas"/>
           <w:sz w:val="24"/>
           <w:szCs w:val="24"/>
         </w:rPr>
@@ -45858,12 +45788,14 @@
       <w:pPr>
         <w:jc w:val="left"/>
         <w:rPr>
-          <w:sz w:val="24"/>
-          <w:szCs w:val="24"/>
-        </w:rPr>
-      </w:pPr>
-      <w:r>
-        <w:rPr>
+          <w:rFonts w:ascii="Consolas" w:hAnsi="Consolas" w:cs="Consolas"/>
+          <w:sz w:val="24"/>
+          <w:szCs w:val="24"/>
+        </w:rPr>
+      </w:pPr>
+      <w:r>
+        <w:rPr>
+          <w:rFonts w:ascii="Consolas" w:hAnsi="Consolas" w:cs="Consolas"/>
           <w:sz w:val="24"/>
           <w:szCs w:val="24"/>
         </w:rPr>
@@ -45875,12 +45807,14 @@
       <w:pPr>
         <w:jc w:val="left"/>
         <w:rPr>
-          <w:sz w:val="24"/>
-          <w:szCs w:val="24"/>
-        </w:rPr>
-      </w:pPr>
-      <w:r>
-        <w:rPr>
+          <w:rFonts w:ascii="Consolas" w:hAnsi="Consolas" w:cs="Consolas"/>
+          <w:sz w:val="24"/>
+          <w:szCs w:val="24"/>
+        </w:rPr>
+      </w:pPr>
+      <w:r>
+        <w:rPr>
+          <w:rFonts w:ascii="Consolas" w:hAnsi="Consolas" w:cs="Consolas"/>
           <w:sz w:val="24"/>
           <w:szCs w:val="24"/>
         </w:rPr>
@@ -45888,6 +45822,7 @@
       </w:r>
       <w:r>
         <w:rPr>
+          <w:rFonts w:ascii="Consolas" w:hAnsi="Consolas" w:cs="Consolas"/>
           <w:sz w:val="24"/>
           <w:szCs w:val="24"/>
         </w:rPr>
@@ -45899,16 +45834,17 @@
       <w:pPr>
         <w:jc w:val="left"/>
         <w:rPr>
-          <w:sz w:val="24"/>
-          <w:szCs w:val="24"/>
-        </w:rPr>
-      </w:pPr>
-      <w:r>
-        <w:rPr>
-          <w:sz w:val="24"/>
-          <w:szCs w:val="24"/>
-        </w:rPr>
-        <w:lastRenderedPageBreak/>
+          <w:rFonts w:ascii="Consolas" w:hAnsi="Consolas" w:cs="Consolas"/>
+          <w:sz w:val="24"/>
+          <w:szCs w:val="24"/>
+        </w:rPr>
+      </w:pPr>
+      <w:r>
+        <w:rPr>
+          <w:rFonts w:ascii="Consolas" w:hAnsi="Consolas" w:cs="Consolas"/>
+          <w:sz w:val="24"/>
+          <w:szCs w:val="24"/>
+        </w:rPr>
         <w:t>ENDIF</w:t>
       </w:r>
     </w:p>
@@ -45916,12 +45852,14 @@
       <w:pPr>
         <w:jc w:val="left"/>
         <w:rPr>
-          <w:sz w:val="24"/>
-          <w:szCs w:val="24"/>
-        </w:rPr>
-      </w:pPr>
-      <w:r>
-        <w:rPr>
+          <w:rFonts w:ascii="Consolas" w:hAnsi="Consolas" w:cs="Consolas"/>
+          <w:sz w:val="24"/>
+          <w:szCs w:val="24"/>
+        </w:rPr>
+      </w:pPr>
+      <w:r>
+        <w:rPr>
+          <w:rFonts w:ascii="Consolas" w:hAnsi="Consolas" w:cs="Consolas"/>
           <w:sz w:val="24"/>
           <w:szCs w:val="24"/>
         </w:rPr>
@@ -45933,12 +45871,14 @@
       <w:pPr>
         <w:jc w:val="left"/>
         <w:rPr>
-          <w:sz w:val="24"/>
-          <w:szCs w:val="24"/>
-        </w:rPr>
-      </w:pPr>
-      <w:r>
-        <w:rPr>
+          <w:rFonts w:ascii="Consolas" w:hAnsi="Consolas" w:cs="Consolas"/>
+          <w:sz w:val="24"/>
+          <w:szCs w:val="24"/>
+        </w:rPr>
+      </w:pPr>
+      <w:r>
+        <w:rPr>
+          <w:rFonts w:ascii="Consolas" w:hAnsi="Consolas" w:cs="Consolas"/>
           <w:sz w:val="24"/>
           <w:szCs w:val="24"/>
         </w:rPr>
@@ -45949,21 +45889,24 @@
       <w:pPr>
         <w:jc w:val="left"/>
         <w:rPr>
-          <w:sz w:val="24"/>
-          <w:szCs w:val="24"/>
-        </w:rPr>
-      </w:pPr>
-    </w:p>
-    <w:p>
-      <w:pPr>
-        <w:jc w:val="left"/>
-        <w:rPr>
-          <w:sz w:val="24"/>
-          <w:szCs w:val="24"/>
-        </w:rPr>
-      </w:pPr>
-      <w:r>
-        <w:rPr>
+          <w:rFonts w:ascii="Consolas" w:hAnsi="Consolas" w:cs="Consolas"/>
+          <w:sz w:val="24"/>
+          <w:szCs w:val="24"/>
+        </w:rPr>
+      </w:pPr>
+    </w:p>
+    <w:p>
+      <w:pPr>
+        <w:jc w:val="left"/>
+        <w:rPr>
+          <w:rFonts w:ascii="Consolas" w:hAnsi="Consolas" w:cs="Consolas"/>
+          <w:sz w:val="24"/>
+          <w:szCs w:val="24"/>
+        </w:rPr>
+      </w:pPr>
+      <w:r>
+        <w:rPr>
+          <w:rFonts w:ascii="Consolas" w:hAnsi="Consolas" w:cs="Consolas"/>
           <w:sz w:val="24"/>
           <w:szCs w:val="24"/>
         </w:rPr>
@@ -45974,12 +45917,14 @@
       <w:pPr>
         <w:jc w:val="left"/>
         <w:rPr>
-          <w:sz w:val="24"/>
-          <w:szCs w:val="24"/>
-        </w:rPr>
-      </w:pPr>
-      <w:r>
-        <w:rPr>
+          <w:rFonts w:ascii="Consolas" w:hAnsi="Consolas" w:cs="Consolas"/>
+          <w:sz w:val="24"/>
+          <w:szCs w:val="24"/>
+        </w:rPr>
+      </w:pPr>
+      <w:r>
+        <w:rPr>
+          <w:rFonts w:ascii="Consolas" w:hAnsi="Consolas" w:cs="Consolas"/>
           <w:sz w:val="24"/>
           <w:szCs w:val="24"/>
         </w:rPr>
@@ -45991,22 +45936,18 @@
       <w:pPr>
         <w:jc w:val="left"/>
         <w:rPr>
-          <w:sz w:val="24"/>
-          <w:szCs w:val="24"/>
-        </w:rPr>
-      </w:pPr>
-      <w:r>
-        <w:rPr>
+          <w:rFonts w:ascii="Consolas" w:hAnsi="Consolas" w:cs="Consolas"/>
+          <w:sz w:val="24"/>
+          <w:szCs w:val="24"/>
+        </w:rPr>
+      </w:pPr>
+      <w:r>
+        <w:rPr>
+          <w:rFonts w:ascii="Consolas" w:hAnsi="Consolas" w:cs="Consolas"/>
           <w:sz w:val="24"/>
           <w:szCs w:val="24"/>
         </w:rPr>
         <w:tab/>
-      </w:r>
-      <w:r>
-        <w:rPr>
-          <w:sz w:val="24"/>
-          <w:szCs w:val="24"/>
-        </w:rPr>
         <w:t>{</w:t>
       </w:r>
     </w:p>
@@ -46015,12 +45956,14 @@
         <w:ind w:left="720"/>
         <w:jc w:val="left"/>
         <w:rPr>
-          <w:sz w:val="24"/>
-          <w:szCs w:val="24"/>
-        </w:rPr>
-      </w:pPr>
-      <w:r>
-        <w:rPr>
+          <w:rFonts w:ascii="Consolas" w:hAnsi="Consolas" w:cs="Consolas"/>
+          <w:sz w:val="24"/>
+          <w:szCs w:val="24"/>
+        </w:rPr>
+      </w:pPr>
+      <w:r>
+        <w:rPr>
+          <w:rFonts w:ascii="Consolas" w:hAnsi="Consolas" w:cs="Consolas"/>
           <w:sz w:val="24"/>
           <w:szCs w:val="24"/>
         </w:rPr>
@@ -46032,12 +45975,14 @@
         <w:ind w:left="720"/>
         <w:jc w:val="left"/>
         <w:rPr>
-          <w:sz w:val="24"/>
-          <w:szCs w:val="24"/>
-        </w:rPr>
-      </w:pPr>
-      <w:r>
-        <w:rPr>
+          <w:rFonts w:ascii="Consolas" w:hAnsi="Consolas" w:cs="Consolas"/>
+          <w:sz w:val="24"/>
+          <w:szCs w:val="24"/>
+        </w:rPr>
+      </w:pPr>
+      <w:r>
+        <w:rPr>
+          <w:rFonts w:ascii="Consolas" w:hAnsi="Consolas" w:cs="Consolas"/>
           <w:sz w:val="24"/>
           <w:szCs w:val="24"/>
         </w:rPr>
@@ -46049,12 +45994,14 @@
         <w:ind w:left="720"/>
         <w:jc w:val="left"/>
         <w:rPr>
-          <w:sz w:val="24"/>
-          <w:szCs w:val="24"/>
-        </w:rPr>
-      </w:pPr>
-      <w:r>
-        <w:rPr>
+          <w:rFonts w:ascii="Consolas" w:hAnsi="Consolas" w:cs="Consolas"/>
+          <w:sz w:val="24"/>
+          <w:szCs w:val="24"/>
+        </w:rPr>
+      </w:pPr>
+      <w:r>
+        <w:rPr>
+          <w:rFonts w:ascii="Consolas" w:hAnsi="Consolas" w:cs="Consolas"/>
           <w:sz w:val="24"/>
           <w:szCs w:val="24"/>
         </w:rPr>
@@ -46062,6 +46009,7 @@
       </w:r>
       <w:r>
         <w:rPr>
+          <w:rFonts w:ascii="Consolas" w:hAnsi="Consolas" w:cs="Consolas"/>
           <w:sz w:val="24"/>
           <w:szCs w:val="24"/>
         </w:rPr>
@@ -46072,12 +46020,14 @@
       <w:pPr>
         <w:jc w:val="left"/>
         <w:rPr>
-          <w:sz w:val="24"/>
-          <w:szCs w:val="24"/>
-        </w:rPr>
-      </w:pPr>
-      <w:r>
-        <w:rPr>
+          <w:rFonts w:ascii="Consolas" w:hAnsi="Consolas" w:cs="Consolas"/>
+          <w:sz w:val="24"/>
+          <w:szCs w:val="24"/>
+        </w:rPr>
+      </w:pPr>
+      <w:r>
+        <w:rPr>
+          <w:rFonts w:ascii="Consolas" w:hAnsi="Consolas" w:cs="Consolas"/>
           <w:sz w:val="24"/>
           <w:szCs w:val="24"/>
         </w:rPr>
@@ -46089,12 +46039,14 @@
       <w:pPr>
         <w:jc w:val="left"/>
         <w:rPr>
-          <w:sz w:val="24"/>
-          <w:szCs w:val="24"/>
-        </w:rPr>
-      </w:pPr>
-      <w:r>
-        <w:rPr>
+          <w:rFonts w:ascii="Consolas" w:hAnsi="Consolas" w:cs="Consolas"/>
+          <w:sz w:val="24"/>
+          <w:szCs w:val="24"/>
+        </w:rPr>
+      </w:pPr>
+      <w:r>
+        <w:rPr>
+          <w:rFonts w:ascii="Consolas" w:hAnsi="Consolas" w:cs="Consolas"/>
           <w:sz w:val="24"/>
           <w:szCs w:val="24"/>
         </w:rPr>
@@ -46102,6 +46054,7 @@
       </w:r>
       <w:r>
         <w:rPr>
+          <w:rFonts w:ascii="Consolas" w:hAnsi="Consolas" w:cs="Consolas"/>
           <w:sz w:val="24"/>
           <w:szCs w:val="24"/>
         </w:rPr>
@@ -46113,12 +46066,14 @@
       <w:pPr>
         <w:jc w:val="left"/>
         <w:rPr>
-          <w:sz w:val="24"/>
-          <w:szCs w:val="24"/>
-        </w:rPr>
-      </w:pPr>
-      <w:r>
-        <w:rPr>
+          <w:rFonts w:ascii="Consolas" w:hAnsi="Consolas" w:cs="Consolas"/>
+          <w:sz w:val="24"/>
+          <w:szCs w:val="24"/>
+        </w:rPr>
+      </w:pPr>
+      <w:r>
+        <w:rPr>
+          <w:rFonts w:ascii="Consolas" w:hAnsi="Consolas" w:cs="Consolas"/>
           <w:sz w:val="24"/>
           <w:szCs w:val="24"/>
         </w:rPr>
@@ -46218,8 +46173,8 @@
                 <w:b/>
                 <w:bCs/>
                 <w:color w:val="FFFFFF"/>
-                <w:sz w:val="20"/>
-                <w:szCs w:val="20"/>
+                <w:sz w:val="24"/>
+                <w:szCs w:val="24"/>
                 <w:lang w:eastAsia="en-US"/>
               </w:rPr>
             </w:pPr>
@@ -46231,8 +46186,8 @@
                 <w:b/>
                 <w:bCs/>
                 <w:color w:val="FFFFFF"/>
-                <w:sz w:val="20"/>
-                <w:szCs w:val="20"/>
+                <w:sz w:val="24"/>
+                <w:szCs w:val="24"/>
                 <w:lang w:eastAsia="en-US"/>
               </w:rPr>
               <w:t>Tên</w:t>
@@ -46252,14 +46207,14 @@
               <w:rPr>
                 <w:rFonts w:eastAsia="Times New Roman"/>
                 <w:bCs/>
-                <w:sz w:val="20"/>
-                <w:szCs w:val="20"/>
+                <w:sz w:val="24"/>
+                <w:szCs w:val="24"/>
                 <w:lang w:eastAsia="en-US"/>
               </w:rPr>
             </w:pPr>
             <w:r>
               <w:rPr>
-                <w:sz w:val="20"/>
+                <w:sz w:val="24"/>
                 <w:szCs w:val="24"/>
               </w:rPr>
               <w:t>Thay đổi PIN</w:t>
@@ -46286,8 +46241,8 @@
                 <w:b/>
                 <w:bCs/>
                 <w:color w:val="FFFFFF"/>
-                <w:sz w:val="20"/>
-                <w:szCs w:val="20"/>
+                <w:sz w:val="24"/>
+                <w:szCs w:val="24"/>
                 <w:lang w:eastAsia="en-US"/>
               </w:rPr>
             </w:pPr>
@@ -46297,8 +46252,8 @@
                 <w:b/>
                 <w:bCs/>
                 <w:color w:val="FFFFFF"/>
-                <w:sz w:val="20"/>
-                <w:szCs w:val="20"/>
+                <w:sz w:val="24"/>
+                <w:szCs w:val="24"/>
                 <w:lang w:eastAsia="en-US"/>
               </w:rPr>
               <w:t>Mô tả</w:t>
@@ -46317,8 +46272,8 @@
               <w:rPr>
                 <w:rFonts w:eastAsia="Times New Roman"/>
                 <w:bCs/>
-                <w:sz w:val="20"/>
-                <w:szCs w:val="20"/>
+                <w:sz w:val="24"/>
+                <w:szCs w:val="24"/>
                 <w:lang w:eastAsia="en-US"/>
               </w:rPr>
             </w:pPr>
@@ -46326,8 +46281,8 @@
               <w:rPr>
                 <w:rFonts w:eastAsia="Times New Roman"/>
                 <w:bCs/>
-                <w:sz w:val="20"/>
-                <w:szCs w:val="20"/>
+                <w:sz w:val="24"/>
+                <w:szCs w:val="24"/>
                 <w:lang w:eastAsia="en-US"/>
               </w:rPr>
               <w:t xml:space="preserve">Chức năng này cho phép người dùng thay đổi PIN của thẻ </w:t>
@@ -46354,8 +46309,8 @@
                 <w:b/>
                 <w:bCs/>
                 <w:color w:val="FFFFFF"/>
-                <w:sz w:val="20"/>
-                <w:szCs w:val="20"/>
+                <w:sz w:val="24"/>
+                <w:szCs w:val="24"/>
                 <w:lang w:eastAsia="en-US"/>
               </w:rPr>
             </w:pPr>
@@ -46365,8 +46320,8 @@
                 <w:b/>
                 <w:bCs/>
                 <w:color w:val="FFFFFF"/>
-                <w:sz w:val="20"/>
-                <w:szCs w:val="20"/>
+                <w:sz w:val="24"/>
+                <w:szCs w:val="24"/>
                 <w:lang w:eastAsia="en-US"/>
               </w:rPr>
               <w:t>Tác nhân</w:t>
@@ -46385,8 +46340,8 @@
               <w:rPr>
                 <w:rFonts w:eastAsia="Times New Roman"/>
                 <w:bCs/>
-                <w:sz w:val="20"/>
-                <w:szCs w:val="20"/>
+                <w:sz w:val="24"/>
+                <w:szCs w:val="24"/>
                 <w:lang w:eastAsia="en-US"/>
               </w:rPr>
             </w:pPr>
@@ -46394,8 +46349,8 @@
               <w:rPr>
                 <w:rFonts w:eastAsia="Times New Roman"/>
                 <w:bCs/>
-                <w:sz w:val="20"/>
-                <w:szCs w:val="20"/>
+                <w:sz w:val="24"/>
+                <w:szCs w:val="24"/>
                 <w:lang w:eastAsia="en-US"/>
               </w:rPr>
               <w:t>Người dùng</w:t>
@@ -46422,8 +46377,8 @@
                 <w:b/>
                 <w:bCs/>
                 <w:color w:val="FFFFFF"/>
-                <w:sz w:val="20"/>
-                <w:szCs w:val="20"/>
+                <w:sz w:val="24"/>
+                <w:szCs w:val="24"/>
                 <w:lang w:eastAsia="en-US"/>
               </w:rPr>
             </w:pPr>
@@ -46433,11 +46388,10 @@
                 <w:b/>
                 <w:bCs/>
                 <w:color w:val="FFFFFF"/>
-                <w:sz w:val="20"/>
-                <w:szCs w:val="20"/>
+                <w:sz w:val="24"/>
+                <w:szCs w:val="24"/>
                 <w:lang w:eastAsia="en-US"/>
               </w:rPr>
-              <w:lastRenderedPageBreak/>
               <w:t>Sự kiện kích hoạt</w:t>
             </w:r>
           </w:p>
@@ -46454,15 +46408,15 @@
               <w:rPr>
                 <w:rFonts w:eastAsia="Times New Roman"/>
                 <w:bCs/>
-                <w:sz w:val="20"/>
-                <w:szCs w:val="20"/>
+                <w:sz w:val="24"/>
+                <w:szCs w:val="24"/>
                 <w:lang w:eastAsia="en-US"/>
               </w:rPr>
             </w:pPr>
             <w:r>
               <w:rPr>
                 <w:color w:val="000000"/>
-                <w:sz w:val="20"/>
+                <w:sz w:val="24"/>
                 <w:szCs w:val="24"/>
               </w:rPr>
               <w:t>Khi người dùng bấm nút “Đổi PIN” trên màn hình lựa chọn của cây ATM</w:t>
@@ -46489,8 +46443,8 @@
                 <w:b/>
                 <w:bCs/>
                 <w:color w:val="FFFFFF"/>
-                <w:sz w:val="20"/>
-                <w:szCs w:val="20"/>
+                <w:sz w:val="24"/>
+                <w:szCs w:val="24"/>
                 <w:lang w:eastAsia="en-US"/>
               </w:rPr>
             </w:pPr>
@@ -46500,8 +46454,8 @@
                 <w:b/>
                 <w:bCs/>
                 <w:color w:val="FFFFFF"/>
-                <w:sz w:val="20"/>
-                <w:szCs w:val="20"/>
+                <w:sz w:val="24"/>
+                <w:szCs w:val="24"/>
                 <w:lang w:eastAsia="en-US"/>
               </w:rPr>
               <w:t>Điều kiện trước</w:t>
@@ -46520,8 +46474,8 @@
               <w:rPr>
                 <w:rFonts w:eastAsia="Times New Roman"/>
                 <w:bCs/>
-                <w:sz w:val="20"/>
-                <w:szCs w:val="20"/>
+                <w:sz w:val="24"/>
+                <w:szCs w:val="24"/>
                 <w:lang w:eastAsia="en-US"/>
               </w:rPr>
             </w:pPr>
@@ -46529,8 +46483,8 @@
               <w:rPr>
                 <w:rFonts w:eastAsia="Times New Roman"/>
                 <w:bCs/>
-                <w:sz w:val="20"/>
-                <w:szCs w:val="20"/>
+                <w:sz w:val="24"/>
+                <w:szCs w:val="24"/>
                 <w:lang w:eastAsia="en-US"/>
               </w:rPr>
               <w:t>Sau khi thẻ được xác nhận thành công.</w:t>
@@ -46557,8 +46511,8 @@
                 <w:b/>
                 <w:bCs/>
                 <w:color w:val="FFFFFF"/>
-                <w:sz w:val="20"/>
-                <w:szCs w:val="20"/>
+                <w:sz w:val="24"/>
+                <w:szCs w:val="24"/>
                 <w:lang w:eastAsia="en-US"/>
               </w:rPr>
             </w:pPr>
@@ -46568,8 +46522,8 @@
                 <w:b/>
                 <w:bCs/>
                 <w:color w:val="FFFFFF"/>
-                <w:sz w:val="20"/>
-                <w:szCs w:val="20"/>
+                <w:sz w:val="24"/>
+                <w:szCs w:val="24"/>
                 <w:lang w:eastAsia="en-US"/>
               </w:rPr>
               <w:t>Điều kiện sau</w:t>
@@ -46588,8 +46542,8 @@
               <w:rPr>
                 <w:rFonts w:eastAsia="Times New Roman"/>
                 <w:bCs/>
-                <w:sz w:val="20"/>
-                <w:szCs w:val="20"/>
+                <w:sz w:val="24"/>
+                <w:szCs w:val="24"/>
                 <w:lang w:eastAsia="en-US"/>
               </w:rPr>
             </w:pPr>
@@ -46597,8 +46551,8 @@
               <w:rPr>
                 <w:rFonts w:eastAsia="Times New Roman"/>
                 <w:bCs/>
-                <w:sz w:val="20"/>
-                <w:szCs w:val="20"/>
+                <w:sz w:val="24"/>
+                <w:szCs w:val="24"/>
                 <w:lang w:eastAsia="en-US"/>
               </w:rPr>
               <w:t xml:space="preserve">Thay đổi mật khẩu, ghi thay đổi vào log </w:t>
@@ -47136,7 +47090,6 @@
                 <w:sz w:val="24"/>
                 <w:szCs w:val="24"/>
               </w:rPr>
-              <w:lastRenderedPageBreak/>
               <w:t>Nút Bấm5</w:t>
             </w:r>
           </w:p>
@@ -48224,7 +48177,6 @@
           <w:u w:val="single"/>
           <w:lang w:eastAsia="en-US"/>
         </w:rPr>
-        <w:lastRenderedPageBreak/>
         <w:drawing>
           <wp:inline distT="0" distB="0" distL="0" distR="0" wp14:anchorId="2CEB6312" wp14:editId="5D446BF6">
             <wp:extent cx="6334125" cy="8029462"/>
@@ -48294,7 +48246,6 @@
           <w:szCs w:val="24"/>
           <w:u w:val="single"/>
         </w:rPr>
-        <w:lastRenderedPageBreak/>
         <w:t>Chi tiết tiến trình</w:t>
       </w:r>
     </w:p>
@@ -48513,7 +48464,6 @@
           <w:u w:val="single"/>
           <w:lang w:eastAsia="en-US"/>
         </w:rPr>
-        <w:lastRenderedPageBreak/>
         <w:drawing>
           <wp:inline distT="0" distB="0" distL="0" distR="0" wp14:anchorId="24EEB5D4" wp14:editId="74C24A59">
             <wp:extent cx="6332220" cy="3888105"/>
@@ -48672,7 +48622,6 @@
           <w:u w:val="single"/>
           <w:lang w:eastAsia="en-US"/>
         </w:rPr>
-        <w:lastRenderedPageBreak/>
         <w:drawing>
           <wp:inline distT="0" distB="0" distL="0" distR="0">
             <wp:extent cx="6332220" cy="6364572"/>
@@ -48829,7 +48778,6 @@
                 <w:szCs w:val="24"/>
                 <w:lang w:eastAsia="en-US"/>
               </w:rPr>
-              <w:lastRenderedPageBreak/>
               <w:t>Tên</w:t>
             </w:r>
           </w:p>
@@ -49288,7 +49236,7 @@
           <v:shape id="_x0000_i1044" type="#_x0000_t75" style="width:447pt;height:279pt" o:ole="">
             <v:imagedata r:id="rId64" o:title=""/>
           </v:shape>
-          <o:OLEObject Type="Embed" ProgID="Visio.Drawing.15" ShapeID="_x0000_i1044" DrawAspect="Content" ObjectID="_1490298237" r:id="rId65"/>
+          <o:OLEObject Type="Embed" ProgID="Visio.Drawing.15" ShapeID="_x0000_i1044" DrawAspect="Content" ObjectID="_1490333369" r:id="rId65"/>
         </w:object>
       </w:r>
     </w:p>
@@ -49344,7 +49292,6 @@
           <w:sz w:val="24"/>
           <w:szCs w:val="24"/>
         </w:rPr>
-        <w:lastRenderedPageBreak/>
         <w:t>Đầu ra: Nhật ký được ghi lại vào CSDL</w:t>
       </w:r>
     </w:p>
@@ -49385,7 +49332,7 @@
           <v:shape id="_x0000_i1045" type="#_x0000_t75" style="width:486pt;height:237pt" o:ole="">
             <v:imagedata r:id="rId66" o:title=""/>
           </v:shape>
-          <o:OLEObject Type="Embed" ProgID="Visio.Drawing.11" ShapeID="_x0000_i1045" DrawAspect="Content" ObjectID="_1490298238" r:id="rId67"/>
+          <o:OLEObject Type="Embed" ProgID="Visio.Drawing.11" ShapeID="_x0000_i1045" DrawAspect="Content" ObjectID="_1490333370" r:id="rId67"/>
         </w:object>
       </w:r>
     </w:p>
@@ -49421,7 +49368,7 @@
           <v:shape id="_x0000_i1046" type="#_x0000_t75" style="width:438pt;height:314.25pt" o:ole="">
             <v:imagedata r:id="rId68" o:title=""/>
           </v:shape>
-          <o:OLEObject Type="Embed" ProgID="Visio.Drawing.15" ShapeID="_x0000_i1046" DrawAspect="Content" ObjectID="_1490298239" r:id="rId69"/>
+          <o:OLEObject Type="Embed" ProgID="Visio.Drawing.15" ShapeID="_x0000_i1046" DrawAspect="Content" ObjectID="_1490333371" r:id="rId69"/>
         </w:object>
       </w:r>
     </w:p>
@@ -49567,7 +49514,7 @@
         <w:rFonts w:ascii="Cambria" w:hAnsi="Cambria"/>
         <w:noProof/>
       </w:rPr>
-      <w:t>6</w:t>
+      <w:t>15</w:t>
     </w:r>
     <w:r>
       <w:fldChar w:fldCharType="end"/>
@@ -55127,7 +55074,7 @@
 </file>
 
 <file path=customXml/itemProps1.xml><?xml version="1.0" encoding="utf-8"?>
-<ds:datastoreItem xmlns:ds="http://schemas.openxmlformats.org/officeDocument/2006/customXml" ds:itemID="{CD43DF4C-FEB1-49E3-8DC3-193D3516A134}">
+<ds:datastoreItem xmlns:ds="http://schemas.openxmlformats.org/officeDocument/2006/customXml" ds:itemID="{CDF09164-E452-43A7-A218-01873891E3E0}">
   <ds:schemaRefs>
     <ds:schemaRef ds:uri="http://schemas.openxmlformats.org/officeDocument/2006/bibliography"/>
   </ds:schemaRefs>

</xml_diff>